<commit_message>
Transfering TDRA account ownership to surviving spouse
</commit_message>
<xml_diff>
--- a/ARetirementPlannerModel2018.docx
+++ b/ARetirementPlannerModel2018.docx
@@ -21,18 +21,6 @@
         <w:t>(</w:t>
       </w:r>
       <w:r>
-        <w:t xml:space="preserve"> (</w:t>
-      </w:r>
-      <w:r>
-        <w:rPr>
-          <w:color w:val="FF0000"/>
-        </w:rPr>
-        <w:t>will</w:t>
-      </w:r>
-      <w:r>
-        <w:t xml:space="preserve">) </w:t>
-      </w:r>
-      <w:r>
         <w:t>Including</w:t>
       </w:r>
       <w:r>
@@ -260,7 +248,15 @@
         <w:t xml:space="preserve">Account </w:t>
       </w:r>
       <w:r>
-        <w:t>20%, Roth 10%) and a $50K yearly withdrawal.</w:t>
+        <w:t xml:space="preserve">20%, </w:t>
+      </w:r>
+      <w:proofErr w:type="gramStart"/>
+      <w:r>
+        <w:t>Roth</w:t>
+      </w:r>
+      <w:proofErr w:type="gramEnd"/>
+      <w:r>
+        <w:t xml:space="preserve"> 10%) and a $50K yearly withdrawal.</w:t>
       </w:r>
     </w:p>
     <w:p>
@@ -522,7 +518,11 @@
         <w:t>(k), 403(b), 457(b)</w:t>
       </w:r>
       <w:r>
-        <w:t xml:space="preserve">…, Pensions, </w:t>
+        <w:t>…, Pensions</w:t>
+      </w:r>
+      <w:proofErr w:type="gramStart"/>
+      <w:r>
+        <w:t xml:space="preserve">, </w:t>
       </w:r>
       <w:r>
         <w:rPr>
@@ -530,6 +530,7 @@
         </w:rPr>
         <w:t>????</w:t>
       </w:r>
+      <w:proofErr w:type="gramEnd"/>
       <w:r>
         <w:t xml:space="preserve"> (401K… fall into what I will call a Tax Deferred Retirement Account (TDRA)</w:t>
       </w:r>
@@ -569,12 +570,7 @@
         <w:t>t to the yearly contribution that</w:t>
       </w:r>
       <w:r>
-        <w:t xml:space="preserve"> is the minimum of the defined maximum contribution level and your actual ordinary income</w:t>
-      </w:r>
-      <w:bookmarkStart w:id="0" w:name="_GoBack"/>
-      <w:bookmarkEnd w:id="0"/>
-      <w:r>
-        <w:t>. The defined maximum contribution is shared between all IRA and Roth IRA accounts. For 2017 it is $5,</w:t>
+        <w:t xml:space="preserve"> is the minimum of the defined maximum contribution level and your actual ordinary income. The defined maximum contribution is shared between all IRA and Roth IRA accounts. For 2017 it is $5,</w:t>
       </w:r>
       <w:r>
         <w:t xml:space="preserve">500 with a $1,000 catchup adder if you are over 50 years old. </w:t>
@@ -740,7 +736,15 @@
         <w:t xml:space="preserve">Estate Taxes: </w:t>
       </w:r>
       <w:r>
-        <w:t>… (need some discussion here)</w:t>
+        <w:t>… (</w:t>
+      </w:r>
+      <w:proofErr w:type="gramStart"/>
+      <w:r>
+        <w:t>need</w:t>
+      </w:r>
+      <w:proofErr w:type="gramEnd"/>
+      <w:r>
+        <w:t xml:space="preserve"> some discussion here)</w:t>
       </w:r>
     </w:p>
     <w:p>
@@ -878,11 +882,16 @@
       </w:r>
     </w:p>
     <w:p>
+      <w:proofErr w:type="gramStart"/>
       <w:r>
         <w:t>w</w:t>
       </w:r>
       <w:r>
-        <w:t>here x is our vector of variables, each row of A is represents a constraint such that when this row is multiplied by x the corresponding element of b appears on the Right Hand Side (RHS) of the expression. Once the problem has been defined in this manor, expression (0) can be solved for the optimal value of the o</w:t>
+        <w:t>here</w:t>
+      </w:r>
+      <w:proofErr w:type="gramEnd"/>
+      <w:r>
+        <w:t xml:space="preserve"> x is our vector of variables, each row of A is represents a constraint such that when this row is multiplied by x the corresponding element of b appears on the Right Hand Side (RHS) of the expression. Once the problem has been defined in this manor, expression (0) can be solved for the optimal value of the o</w:t>
       </w:r>
       <w:r>
         <w:t>bject function</w:t>
@@ -894,7 +903,11 @@
         <w:t>;</w:t>
       </w:r>
       <w:r>
-        <w:t xml:space="preserve"> c</w:t>
+        <w:t xml:space="preserve"> </w:t>
+      </w:r>
+      <w:proofErr w:type="spellStart"/>
+      <w:r>
+        <w:t>c</w:t>
       </w:r>
       <w:r>
         <w:rPr>
@@ -902,6 +915,7 @@
         </w:rPr>
         <w:t>t</w:t>
       </w:r>
+      <w:proofErr w:type="spellEnd"/>
       <w:r>
         <w:t xml:space="preserve"> is the transpose of c</w:t>
       </w:r>
@@ -1812,7 +1826,14 @@
         <w:rPr>
           <w:rFonts w:eastAsiaTheme="minorEastAsia"/>
         </w:rPr>
-        <w:t>spendable (s</w:t>
+        <w:t>spendable (</w:t>
+      </w:r>
+      <w:proofErr w:type="spellStart"/>
+      <w:r>
+        <w:rPr>
+          <w:rFonts w:eastAsiaTheme="minorEastAsia"/>
+        </w:rPr>
+        <w:t>s</w:t>
       </w:r>
       <w:r>
         <w:rPr>
@@ -1821,6 +1842,7 @@
         </w:rPr>
         <w:t>i</w:t>
       </w:r>
+      <w:proofErr w:type="spellEnd"/>
       <w:r>
         <w:rPr>
           <w:rFonts w:eastAsiaTheme="minorEastAsia"/>
@@ -1831,7 +1853,21 @@
         <w:rPr>
           <w:rFonts w:eastAsiaTheme="minorEastAsia"/>
         </w:rPr>
-        <w:t xml:space="preserve"> i from 1 to n</w:t>
+        <w:t xml:space="preserve"> </w:t>
+      </w:r>
+      <w:proofErr w:type="spellStart"/>
+      <w:r>
+        <w:rPr>
+          <w:rFonts w:eastAsiaTheme="minorEastAsia"/>
+        </w:rPr>
+        <w:t>i</w:t>
+      </w:r>
+      <w:proofErr w:type="spellEnd"/>
+      <w:r>
+        <w:rPr>
+          <w:rFonts w:eastAsiaTheme="minorEastAsia"/>
+        </w:rPr>
+        <w:t xml:space="preserve"> from 1 to n</w:t>
       </w:r>
       <w:r>
         <w:rPr>
@@ -1867,7 +1903,14 @@
         <w:rPr>
           <w:rFonts w:eastAsiaTheme="minorEastAsia"/>
         </w:rPr>
-        <w:t xml:space="preserve"> use up in cases where we set a maximum spending amount. So, in both the cases we define the object function to include both the sum of the yearly spendable amount and the sum of the account balances at the end of the period times a discount rate for each account (D</w:t>
+        <w:t xml:space="preserve"> use up in cases where we set a maximum spending amount. So, in both the cases we define the object function to include both the sum of the yearly spendable amount and the sum of the account balances at the end of the period times a discount rate for each account (</w:t>
+      </w:r>
+      <w:proofErr w:type="spellStart"/>
+      <w:r>
+        <w:rPr>
+          <w:rFonts w:eastAsiaTheme="minorEastAsia"/>
+        </w:rPr>
+        <w:t>D</w:t>
       </w:r>
       <w:r>
         <w:rPr>
@@ -1883,6 +1926,7 @@
         </w:rPr>
         <w:t>A</w:t>
       </w:r>
+      <w:proofErr w:type="spellEnd"/>
       <w:r>
         <w:rPr>
           <w:rFonts w:eastAsiaTheme="minorEastAsia"/>
@@ -1893,7 +1937,15 @@
         <w:rPr>
           <w:rFonts w:eastAsiaTheme="minorEastAsia"/>
         </w:rPr>
-        <w:t xml:space="preserve"> for all accounts j from 1 to n</w:t>
+        <w:t xml:space="preserve"> for all accounts j from 1 to </w:t>
+      </w:r>
+      <w:proofErr w:type="spellStart"/>
+      <w:proofErr w:type="gramStart"/>
+      <w:r>
+        <w:rPr>
+          <w:rFonts w:eastAsiaTheme="minorEastAsia"/>
+        </w:rPr>
+        <w:t>n</w:t>
       </w:r>
       <w:r>
         <w:rPr>
@@ -1902,6 +1954,8 @@
         </w:rPr>
         <w:t>l</w:t>
       </w:r>
+      <w:proofErr w:type="spellEnd"/>
+      <w:proofErr w:type="gramEnd"/>
       <w:r>
         <w:rPr>
           <w:rFonts w:eastAsiaTheme="minorEastAsia"/>
@@ -1937,7 +1991,14 @@
         <w:rPr>
           <w:rFonts w:eastAsiaTheme="minorEastAsia"/>
         </w:rPr>
-        <w:t>. We do this by subtracting all the brackets for every year with the higher brackets having higher values (higher b</w:t>
+        <w:t xml:space="preserve">. We do this by subtracting all the brackets for every year with the higher brackets having higher values (higher </w:t>
+      </w:r>
+      <w:proofErr w:type="spellStart"/>
+      <w:r>
+        <w:rPr>
+          <w:rFonts w:eastAsiaTheme="minorEastAsia"/>
+        </w:rPr>
+        <w:t>b</w:t>
       </w:r>
       <w:r>
         <w:rPr>
@@ -1953,6 +2014,7 @@
         </w:rPr>
         <w:t>k</w:t>
       </w:r>
+      <w:proofErr w:type="spellEnd"/>
       <w:r>
         <w:rPr>
           <w:rFonts w:eastAsiaTheme="minorEastAsia"/>
@@ -2000,7 +2062,15 @@
         <w:rPr>
           <w:rFonts w:eastAsiaTheme="minorEastAsia"/>
         </w:rPr>
-        <w:t>homogeneous so this often complicates the notation. Despite this we will, whenever possible, treat them as just a set of accounts from 1 to n</w:t>
+        <w:t xml:space="preserve">homogeneous so this often complicates the notation. Despite this we will, whenever possible, treat them as just a set of accounts from 1 to </w:t>
+      </w:r>
+      <w:proofErr w:type="spellStart"/>
+      <w:proofErr w:type="gramStart"/>
+      <w:r>
+        <w:rPr>
+          <w:rFonts w:eastAsiaTheme="minorEastAsia"/>
+        </w:rPr>
+        <w:t>n</w:t>
       </w:r>
       <w:r>
         <w:rPr>
@@ -2009,6 +2079,8 @@
         </w:rPr>
         <w:t>l</w:t>
       </w:r>
+      <w:proofErr w:type="spellEnd"/>
+      <w:proofErr w:type="gramEnd"/>
       <w:r>
         <w:rPr>
           <w:rFonts w:eastAsiaTheme="minorEastAsia"/>
@@ -2027,6 +2099,7 @@
         </w:rPr>
         <w:t>Roth Retirement Account (</w:t>
       </w:r>
+      <w:proofErr w:type="spellStart"/>
       <w:r>
         <w:rPr>
           <w:rFonts w:eastAsiaTheme="minorEastAsia"/>
@@ -2039,6 +2112,7 @@
         </w:rPr>
         <w:t>RA</w:t>
       </w:r>
+      <w:proofErr w:type="spellEnd"/>
       <w:r>
         <w:rPr>
           <w:rFonts w:eastAsiaTheme="minorEastAsia"/>
@@ -2127,7 +2201,21 @@
         <w:rPr>
           <w:rFonts w:eastAsiaTheme="minorEastAsia"/>
         </w:rPr>
-        <w:t xml:space="preserve">Roth Retirement Accounts (RothRA) including after tax contributions to 401(k) and similar as well as Roth IRAs </w:t>
+        <w:t>Roth Retirement Accounts (</w:t>
+      </w:r>
+      <w:proofErr w:type="spellStart"/>
+      <w:r>
+        <w:rPr>
+          <w:rFonts w:eastAsiaTheme="minorEastAsia"/>
+        </w:rPr>
+        <w:t>RothRA</w:t>
+      </w:r>
+      <w:proofErr w:type="spellEnd"/>
+      <w:r>
+        <w:rPr>
+          <w:rFonts w:eastAsiaTheme="minorEastAsia"/>
+        </w:rPr>
+        <w:t xml:space="preserve">) including after tax contributions to 401(k) and similar as well as Roth IRAs </w:t>
       </w:r>
       <w:r>
         <w:rPr>
@@ -2182,7 +2270,14 @@
         <w:rPr>
           <w:rFonts w:eastAsiaTheme="minorEastAsia"/>
         </w:rPr>
-        <w:t>Each account has several associated yearly variables: account balance (b</w:t>
+        <w:t>Each account has several associated yearly variables: account balance (</w:t>
+      </w:r>
+      <w:proofErr w:type="spellStart"/>
+      <w:r>
+        <w:rPr>
+          <w:rFonts w:eastAsiaTheme="minorEastAsia"/>
+        </w:rPr>
+        <w:t>b</w:t>
       </w:r>
       <w:r>
         <w:rPr>
@@ -2191,11 +2286,19 @@
         </w:rPr>
         <w:t>ij</w:t>
       </w:r>
-      <w:r>
-        <w:rPr>
-          <w:rFonts w:eastAsiaTheme="minorEastAsia"/>
-        </w:rPr>
-        <w:t>), account withdrawals (w</w:t>
+      <w:proofErr w:type="spellEnd"/>
+      <w:r>
+        <w:rPr>
+          <w:rFonts w:eastAsiaTheme="minorEastAsia"/>
+        </w:rPr>
+        <w:t>), account withdrawals (</w:t>
+      </w:r>
+      <w:proofErr w:type="spellStart"/>
+      <w:r>
+        <w:rPr>
+          <w:rFonts w:eastAsiaTheme="minorEastAsia"/>
+        </w:rPr>
+        <w:t>w</w:t>
       </w:r>
       <w:r>
         <w:rPr>
@@ -2204,11 +2307,19 @@
         </w:rPr>
         <w:t>ij</w:t>
       </w:r>
-      <w:r>
-        <w:rPr>
-          <w:rFonts w:eastAsiaTheme="minorEastAsia"/>
-        </w:rPr>
-        <w:t>) and account deposits (D</w:t>
+      <w:proofErr w:type="spellEnd"/>
+      <w:r>
+        <w:rPr>
+          <w:rFonts w:eastAsiaTheme="minorEastAsia"/>
+        </w:rPr>
+        <w:t>) and account deposits (</w:t>
+      </w:r>
+      <w:proofErr w:type="spellStart"/>
+      <w:r>
+        <w:rPr>
+          <w:rFonts w:eastAsiaTheme="minorEastAsia"/>
+        </w:rPr>
+        <w:t>D</w:t>
       </w:r>
       <w:r>
         <w:rPr>
@@ -2217,6 +2328,7 @@
         </w:rPr>
         <w:t>ij</w:t>
       </w:r>
+      <w:proofErr w:type="spellEnd"/>
       <w:r>
         <w:rPr>
           <w:rFonts w:eastAsiaTheme="minorEastAsia"/>
@@ -2350,7 +2462,14 @@
         <w:rPr>
           <w:rFonts w:eastAsiaTheme="minorEastAsia"/>
         </w:rPr>
-        <w:t xml:space="preserve"> the spendable amounts (s</w:t>
+        <w:t xml:space="preserve"> the spendable amounts (</w:t>
+      </w:r>
+      <w:proofErr w:type="spellStart"/>
+      <w:r>
+        <w:rPr>
+          <w:rFonts w:eastAsiaTheme="minorEastAsia"/>
+        </w:rPr>
+        <w:t>s</w:t>
       </w:r>
       <w:r>
         <w:rPr>
@@ -2359,6 +2478,7 @@
         </w:rPr>
         <w:t>i</w:t>
       </w:r>
+      <w:proofErr w:type="spellEnd"/>
       <w:r>
         <w:rPr>
           <w:rFonts w:eastAsiaTheme="minorEastAsia"/>
@@ -2375,7 +2495,14 @@
         <w:rPr>
           <w:rFonts w:eastAsiaTheme="minorEastAsia"/>
         </w:rPr>
-        <w:t xml:space="preserve"> to a lesser degree remaining balances (b</w:t>
+        <w:t xml:space="preserve"> to a lesser degree remaining balances (</w:t>
+      </w:r>
+      <w:proofErr w:type="spellStart"/>
+      <w:r>
+        <w:rPr>
+          <w:rFonts w:eastAsiaTheme="minorEastAsia"/>
+        </w:rPr>
+        <w:t>b</w:t>
       </w:r>
       <w:r>
         <w:rPr>
@@ -2384,6 +2511,7 @@
         </w:rPr>
         <w:t>ij</w:t>
       </w:r>
+      <w:proofErr w:type="spellEnd"/>
       <w:r>
         <w:rPr>
           <w:rFonts w:eastAsiaTheme="minorEastAsia"/>
@@ -2447,7 +2575,14 @@
         <w:rPr>
           <w:rFonts w:eastAsiaTheme="minorEastAsia"/>
         </w:rPr>
-        <w:t>(s</w:t>
+        <w:t>(</w:t>
+      </w:r>
+      <w:proofErr w:type="spellStart"/>
+      <w:r>
+        <w:rPr>
+          <w:rFonts w:eastAsiaTheme="minorEastAsia"/>
+        </w:rPr>
+        <w:t>s</w:t>
       </w:r>
       <w:r>
         <w:rPr>
@@ -2456,6 +2591,7 @@
         </w:rPr>
         <w:t>i</w:t>
       </w:r>
+      <w:proofErr w:type="spellEnd"/>
       <w:r>
         <w:rPr>
           <w:rFonts w:eastAsiaTheme="minorEastAsia"/>
@@ -2472,7 +2608,14 @@
         <w:rPr>
           <w:rFonts w:eastAsiaTheme="minorEastAsia"/>
         </w:rPr>
-        <w:t>all withdrawals (w</w:t>
+        <w:t>all withdrawals (</w:t>
+      </w:r>
+      <w:proofErr w:type="spellStart"/>
+      <w:r>
+        <w:rPr>
+          <w:rFonts w:eastAsiaTheme="minorEastAsia"/>
+        </w:rPr>
+        <w:t>w</w:t>
       </w:r>
       <w:r>
         <w:rPr>
@@ -2481,6 +2624,7 @@
         </w:rPr>
         <w:t>ij</w:t>
       </w:r>
+      <w:proofErr w:type="spellEnd"/>
       <w:r>
         <w:rPr>
           <w:rFonts w:eastAsiaTheme="minorEastAsia"/>
@@ -2491,7 +2635,14 @@
         <w:rPr>
           <w:rFonts w:eastAsiaTheme="minorEastAsia"/>
         </w:rPr>
-        <w:t xml:space="preserve"> minus any penalty for early withdrawal (p</w:t>
+        <w:t xml:space="preserve"> minus any penalty for early withdrawal (</w:t>
+      </w:r>
+      <w:proofErr w:type="spellStart"/>
+      <w:r>
+        <w:rPr>
+          <w:rFonts w:eastAsiaTheme="minorEastAsia"/>
+        </w:rPr>
+        <w:t>p</w:t>
       </w:r>
       <w:r>
         <w:rPr>
@@ -2500,6 +2651,7 @@
         </w:rPr>
         <w:t>ij</w:t>
       </w:r>
+      <w:proofErr w:type="spellEnd"/>
       <w:r>
         <w:rPr>
           <w:rFonts w:eastAsiaTheme="minorEastAsia"/>
@@ -2510,7 +2662,14 @@
         <w:rPr>
           <w:rFonts w:eastAsiaTheme="minorEastAsia"/>
         </w:rPr>
-        <w:t xml:space="preserve"> plus Social Security (SS</w:t>
+        <w:t xml:space="preserve"> plus Social Security (</w:t>
+      </w:r>
+      <w:proofErr w:type="spellStart"/>
+      <w:r>
+        <w:rPr>
+          <w:rFonts w:eastAsiaTheme="minorEastAsia"/>
+        </w:rPr>
+        <w:t>SS</w:t>
       </w:r>
       <w:r>
         <w:rPr>
@@ -2519,6 +2678,7 @@
         </w:rPr>
         <w:t>i</w:t>
       </w:r>
+      <w:proofErr w:type="spellEnd"/>
       <w:r>
         <w:rPr>
           <w:rFonts w:eastAsiaTheme="minorEastAsia"/>
@@ -2542,7 +2702,14 @@
         <w:rPr>
           <w:rFonts w:eastAsiaTheme="minorEastAsia"/>
         </w:rPr>
-        <w:t xml:space="preserve"> special expenses (e</w:t>
+        <w:t xml:space="preserve"> special expenses (</w:t>
+      </w:r>
+      <w:proofErr w:type="spellStart"/>
+      <w:r>
+        <w:rPr>
+          <w:rFonts w:eastAsiaTheme="minorEastAsia"/>
+        </w:rPr>
+        <w:t>e</w:t>
       </w:r>
       <w:r>
         <w:rPr>
@@ -2551,6 +2718,7 @@
         </w:rPr>
         <w:t>i</w:t>
       </w:r>
+      <w:proofErr w:type="spellEnd"/>
       <w:r>
         <w:rPr>
           <w:rFonts w:eastAsiaTheme="minorEastAsia"/>
@@ -2561,7 +2729,14 @@
         <w:rPr>
           <w:rFonts w:eastAsiaTheme="minorEastAsia"/>
         </w:rPr>
-        <w:t xml:space="preserve"> income tax (x</w:t>
+        <w:t xml:space="preserve"> income tax (</w:t>
+      </w:r>
+      <w:proofErr w:type="spellStart"/>
+      <w:r>
+        <w:rPr>
+          <w:rFonts w:eastAsiaTheme="minorEastAsia"/>
+        </w:rPr>
+        <w:t>x</w:t>
       </w:r>
       <w:r>
         <w:rPr>
@@ -2570,11 +2745,19 @@
         </w:rPr>
         <w:t>ik</w:t>
       </w:r>
-      <w:r>
-        <w:rPr>
-          <w:rFonts w:eastAsiaTheme="minorEastAsia"/>
-        </w:rPr>
-        <w:t xml:space="preserve"> subject to t</w:t>
+      <w:proofErr w:type="spellEnd"/>
+      <w:r>
+        <w:rPr>
+          <w:rFonts w:eastAsiaTheme="minorEastAsia"/>
+        </w:rPr>
+        <w:t xml:space="preserve"> subject to </w:t>
+      </w:r>
+      <w:proofErr w:type="spellStart"/>
+      <w:r>
+        <w:rPr>
+          <w:rFonts w:eastAsiaTheme="minorEastAsia"/>
+        </w:rPr>
+        <w:t>t</w:t>
       </w:r>
       <w:r>
         <w:rPr>
@@ -2583,11 +2766,19 @@
         </w:rPr>
         <w:t>k</w:t>
       </w:r>
-      <w:r>
-        <w:rPr>
-          <w:rFonts w:eastAsiaTheme="minorEastAsia"/>
-        </w:rPr>
-        <w:t>) and capital gains tax (y</w:t>
+      <w:proofErr w:type="spellEnd"/>
+      <w:r>
+        <w:rPr>
+          <w:rFonts w:eastAsiaTheme="minorEastAsia"/>
+        </w:rPr>
+        <w:t>) and capital gains tax (</w:t>
+      </w:r>
+      <w:proofErr w:type="spellStart"/>
+      <w:r>
+        <w:rPr>
+          <w:rFonts w:eastAsiaTheme="minorEastAsia"/>
+        </w:rPr>
+        <w:t>y</w:t>
       </w:r>
       <w:r>
         <w:rPr>
@@ -2596,11 +2787,19 @@
         </w:rPr>
         <w:t>il</w:t>
       </w:r>
-      <w:r>
-        <w:rPr>
-          <w:rFonts w:eastAsiaTheme="minorEastAsia"/>
-        </w:rPr>
-        <w:t xml:space="preserve"> subject to t</w:t>
+      <w:proofErr w:type="spellEnd"/>
+      <w:r>
+        <w:rPr>
+          <w:rFonts w:eastAsiaTheme="minorEastAsia"/>
+        </w:rPr>
+        <w:t xml:space="preserve"> subject to </w:t>
+      </w:r>
+      <w:proofErr w:type="spellStart"/>
+      <w:r>
+        <w:rPr>
+          <w:rFonts w:eastAsiaTheme="minorEastAsia"/>
+        </w:rPr>
+        <w:t>t</w:t>
       </w:r>
       <w:r>
         <w:rPr>
@@ -2616,6 +2815,7 @@
         </w:rPr>
         <w:t>l</w:t>
       </w:r>
+      <w:proofErr w:type="spellEnd"/>
       <w:r>
         <w:rPr>
           <w:rFonts w:eastAsiaTheme="minorEastAsia"/>
@@ -2632,7 +2832,14 @@
         <w:rPr>
           <w:rFonts w:eastAsiaTheme="minorEastAsia"/>
         </w:rPr>
-        <w:t xml:space="preserve"> (D</w:t>
+        <w:t xml:space="preserve"> (</w:t>
+      </w:r>
+      <w:proofErr w:type="spellStart"/>
+      <w:r>
+        <w:rPr>
+          <w:rFonts w:eastAsiaTheme="minorEastAsia"/>
+        </w:rPr>
+        <w:t>D</w:t>
       </w:r>
       <w:r>
         <w:rPr>
@@ -2648,6 +2855,7 @@
         </w:rPr>
         <w:t>j</w:t>
       </w:r>
+      <w:proofErr w:type="spellEnd"/>
       <w:r>
         <w:rPr>
           <w:rFonts w:eastAsiaTheme="minorEastAsia"/>
@@ -2658,7 +2866,14 @@
         <w:rPr>
           <w:rFonts w:eastAsiaTheme="minorEastAsia"/>
         </w:rPr>
-        <w:t>The following constraint is used to assign the spendable amount to s</w:t>
+        <w:t xml:space="preserve">The following constraint is used to assign the spendable amount to </w:t>
+      </w:r>
+      <w:proofErr w:type="spellStart"/>
+      <w:r>
+        <w:rPr>
+          <w:rFonts w:eastAsiaTheme="minorEastAsia"/>
+        </w:rPr>
+        <w:t>s</w:t>
       </w:r>
       <w:r>
         <w:rPr>
@@ -2667,6 +2882,7 @@
         </w:rPr>
         <w:t>i</w:t>
       </w:r>
+      <w:proofErr w:type="spellEnd"/>
       <w:r>
         <w:rPr>
           <w:rFonts w:eastAsiaTheme="minorEastAsia"/>
@@ -3292,7 +3508,14 @@
         <w:rPr>
           <w:rFonts w:eastAsiaTheme="minorEastAsia"/>
         </w:rPr>
-        <w:t>In the above expression the t</w:t>
+        <w:t xml:space="preserve">In the above expression the </w:t>
+      </w:r>
+      <w:proofErr w:type="spellStart"/>
+      <w:r>
+        <w:rPr>
+          <w:rFonts w:eastAsiaTheme="minorEastAsia"/>
+        </w:rPr>
+        <w:t>t</w:t>
       </w:r>
       <w:r>
         <w:rPr>
@@ -3314,6 +3537,7 @@
         </w:rPr>
         <w:t>ik</w:t>
       </w:r>
+      <w:proofErr w:type="spellEnd"/>
       <w:r>
         <w:rPr>
           <w:rFonts w:eastAsiaTheme="minorEastAsia"/>
@@ -3324,7 +3548,14 @@
         <w:rPr>
           <w:rFonts w:eastAsiaTheme="minorEastAsia"/>
         </w:rPr>
-        <w:t>where t</w:t>
+        <w:t xml:space="preserve">where </w:t>
+      </w:r>
+      <w:proofErr w:type="spellStart"/>
+      <w:r>
+        <w:rPr>
+          <w:rFonts w:eastAsiaTheme="minorEastAsia"/>
+        </w:rPr>
+        <w:t>t</w:t>
       </w:r>
       <w:r>
         <w:rPr>
@@ -3333,6 +3564,7 @@
         </w:rPr>
         <w:t>k</w:t>
       </w:r>
+      <w:proofErr w:type="spellEnd"/>
       <w:r>
         <w:rPr>
           <w:rFonts w:eastAsiaTheme="minorEastAsia"/>
@@ -3361,7 +3593,14 @@
         <w:rPr>
           <w:rFonts w:eastAsiaTheme="minorEastAsia"/>
         </w:rPr>
-        <w:t xml:space="preserve"> should force the funds into the lowest brackets first. However, in practice it does not always do so which is the reason we added the b</w:t>
+        <w:t xml:space="preserve"> should force the funds into the lowest brackets first. However, in practice it does not always do so which is the reason we added the </w:t>
+      </w:r>
+      <w:proofErr w:type="spellStart"/>
+      <w:r>
+        <w:rPr>
+          <w:rFonts w:eastAsiaTheme="minorEastAsia"/>
+        </w:rPr>
+        <w:t>b</w:t>
       </w:r>
       <w:r>
         <w:rPr>
@@ -3390,6 +3629,7 @@
         </w:rPr>
         <w:t>ik</w:t>
       </w:r>
+      <w:proofErr w:type="spellEnd"/>
       <w:r>
         <w:rPr>
           <w:rFonts w:eastAsiaTheme="minorEastAsia"/>
@@ -3632,7 +3872,7 @@
               <w:rPr>
                 <w:rFonts w:ascii="Cambria Math" w:hAnsi="Cambria Math"/>
               </w:rPr>
-              <m:t>i</m:t>
+              <m:t>1</m:t>
             </m:r>
           </m:sub>
         </m:sSub>
@@ -3804,7 +4044,7 @@
               <w:rPr>
                 <w:rFonts w:ascii="Cambria Math" w:hAnsi="Cambria Math"/>
               </w:rPr>
-              <m:t>i</m:t>
+              <m:t>1</m:t>
             </m:r>
           </m:sub>
         </m:sSub>
@@ -3874,7 +4114,21 @@
         <w:rPr>
           <w:rFonts w:eastAsiaTheme="minorEastAsia"/>
         </w:rPr>
-        <w:t xml:space="preserve"> desired maximum (dm). This constraint is only applicable with (S1) as (R1) will maximize for the ending balance and would find smaller spendable amounts independent of this constraint.</w:t>
+        <w:t xml:space="preserve"> desired maximum (</w:t>
+      </w:r>
+      <w:proofErr w:type="spellStart"/>
+      <w:r>
+        <w:rPr>
+          <w:rFonts w:eastAsiaTheme="minorEastAsia"/>
+        </w:rPr>
+        <w:t>dm</w:t>
+      </w:r>
+      <w:proofErr w:type="spellEnd"/>
+      <w:r>
+        <w:rPr>
+          <w:rFonts w:eastAsiaTheme="minorEastAsia"/>
+        </w:rPr>
+        <w:t>). This constraint is only applicable with (S1) as (R1) will maximize for the ending balance and would find smaller spendable amounts independent of this constraint.</w:t>
       </w:r>
       <w:r>
         <w:rPr>
@@ -3882,6 +4136,8 @@
         </w:rPr>
         <w:t xml:space="preserve"> Expressions (4) and (5) specify one constraint each for our model. </w:t>
       </w:r>
+      <w:bookmarkStart w:id="0" w:name="_GoBack"/>
+      <w:bookmarkEnd w:id="0"/>
     </w:p>
     <w:p>
       <w:pPr>
@@ -4673,7 +4929,14 @@
         <w:rPr>
           <w:rFonts w:eastAsiaTheme="minorEastAsia"/>
         </w:rPr>
-        <w:t xml:space="preserve"> (D</w:t>
+        <w:t xml:space="preserve"> (</w:t>
+      </w:r>
+      <w:proofErr w:type="spellStart"/>
+      <w:r>
+        <w:rPr>
+          <w:rFonts w:eastAsiaTheme="minorEastAsia"/>
+        </w:rPr>
+        <w:t>D</w:t>
       </w:r>
       <w:r>
         <w:rPr>
@@ -4682,6 +4945,7 @@
         </w:rPr>
         <w:t>ij</w:t>
       </w:r>
+      <w:proofErr w:type="spellEnd"/>
       <w:r>
         <w:rPr>
           <w:rFonts w:eastAsiaTheme="minorEastAsia"/>
@@ -4746,7 +5010,14 @@
         <w:rPr>
           <w:rFonts w:eastAsiaTheme="minorEastAsia"/>
         </w:rPr>
-        <w:t xml:space="preserve"> income (o</w:t>
+        <w:t xml:space="preserve"> income (</w:t>
+      </w:r>
+      <w:proofErr w:type="spellStart"/>
+      <w:r>
+        <w:rPr>
+          <w:rFonts w:eastAsiaTheme="minorEastAsia"/>
+        </w:rPr>
+        <w:t>o</w:t>
       </w:r>
       <w:r>
         <w:rPr>
@@ -4762,6 +5033,7 @@
         </w:rPr>
         <w:t>i</w:t>
       </w:r>
+      <w:proofErr w:type="spellEnd"/>
       <w:r>
         <w:rPr>
           <w:rFonts w:eastAsiaTheme="minorEastAsia"/>
@@ -4814,7 +5086,14 @@
         <w:rPr>
           <w:rFonts w:eastAsiaTheme="minorEastAsia"/>
         </w:rPr>
-        <w:t xml:space="preserve"> (mc</w:t>
+        <w:t xml:space="preserve"> (</w:t>
+      </w:r>
+      <w:proofErr w:type="spellStart"/>
+      <w:r>
+        <w:rPr>
+          <w:rFonts w:eastAsiaTheme="minorEastAsia"/>
+        </w:rPr>
+        <w:t>mc</w:t>
       </w:r>
       <w:r>
         <w:rPr>
@@ -4830,6 +5109,7 @@
         </w:rPr>
         <w:t>r</w:t>
       </w:r>
+      <w:proofErr w:type="spellEnd"/>
       <w:r>
         <w:rPr>
           <w:rFonts w:eastAsiaTheme="minorEastAsia"/>
@@ -4882,7 +5162,14 @@
         <w:rPr>
           <w:rFonts w:eastAsiaTheme="minorEastAsia"/>
         </w:rPr>
-        <w:t xml:space="preserve"> least match the user specified contribution level (uc</w:t>
+        <w:t xml:space="preserve"> least match the user specified contribution level (</w:t>
+      </w:r>
+      <w:proofErr w:type="spellStart"/>
+      <w:r>
+        <w:rPr>
+          <w:rFonts w:eastAsiaTheme="minorEastAsia"/>
+        </w:rPr>
+        <w:t>uc</w:t>
       </w:r>
       <w:r>
         <w:rPr>
@@ -4898,6 +5185,7 @@
         </w:rPr>
         <w:t>j</w:t>
       </w:r>
+      <w:proofErr w:type="spellEnd"/>
       <w:r>
         <w:rPr>
           <w:rFonts w:eastAsiaTheme="minorEastAsia"/>
@@ -4926,7 +5214,14 @@
         <w:rPr>
           <w:rFonts w:eastAsiaTheme="minorEastAsia"/>
         </w:rPr>
-        <w:t>Notice that o</w:t>
+        <w:t xml:space="preserve">Notice that </w:t>
+      </w:r>
+      <w:proofErr w:type="spellStart"/>
+      <w:r>
+        <w:rPr>
+          <w:rFonts w:eastAsiaTheme="minorEastAsia"/>
+        </w:rPr>
+        <w:t>o</w:t>
       </w:r>
       <w:r>
         <w:rPr>
@@ -4942,11 +5237,19 @@
         </w:rPr>
         <w:t>i</w:t>
       </w:r>
-      <w:r>
-        <w:rPr>
-          <w:rFonts w:eastAsiaTheme="minorEastAsia"/>
-        </w:rPr>
-        <w:t xml:space="preserve"> in expression (6) must be greater than or equal to uc</w:t>
+      <w:proofErr w:type="spellEnd"/>
+      <w:r>
+        <w:rPr>
+          <w:rFonts w:eastAsiaTheme="minorEastAsia"/>
+        </w:rPr>
+        <w:t xml:space="preserve"> in expression (6) must be greater than or equal to </w:t>
+      </w:r>
+      <w:proofErr w:type="spellStart"/>
+      <w:r>
+        <w:rPr>
+          <w:rFonts w:eastAsiaTheme="minorEastAsia"/>
+        </w:rPr>
+        <w:t>uc</w:t>
       </w:r>
       <w:r>
         <w:rPr>
@@ -4955,6 +5258,7 @@
         </w:rPr>
         <w:t>ij</w:t>
       </w:r>
+      <w:proofErr w:type="spellEnd"/>
       <w:r>
         <w:rPr>
           <w:rFonts w:eastAsiaTheme="minorEastAsia"/>
@@ -4982,7 +5286,28 @@
         <w:rPr>
           <w:rFonts w:eastAsiaTheme="minorEastAsia"/>
         </w:rPr>
-        <w:t>We define a constraint (N’) that is only included based on a user switch that limits all deposits to both TDRA and RothRA account to the amount explicitly specified for contribution (uc</w:t>
+        <w:t xml:space="preserve">We define a constraint (N’) that is only included based on a user switch that limits all deposits to both TDRA and </w:t>
+      </w:r>
+      <w:proofErr w:type="spellStart"/>
+      <w:r>
+        <w:rPr>
+          <w:rFonts w:eastAsiaTheme="minorEastAsia"/>
+        </w:rPr>
+        <w:t>RothRA</w:t>
+      </w:r>
+      <w:proofErr w:type="spellEnd"/>
+      <w:r>
+        <w:rPr>
+          <w:rFonts w:eastAsiaTheme="minorEastAsia"/>
+        </w:rPr>
+        <w:t xml:space="preserve"> account to the amount explicitly specified for contribution (</w:t>
+      </w:r>
+      <w:proofErr w:type="spellStart"/>
+      <w:r>
+        <w:rPr>
+          <w:rFonts w:eastAsiaTheme="minorEastAsia"/>
+        </w:rPr>
+        <w:t>uc</w:t>
       </w:r>
       <w:r>
         <w:rPr>
@@ -4991,6 +5316,7 @@
         </w:rPr>
         <w:t>ij</w:t>
       </w:r>
+      <w:proofErr w:type="spellEnd"/>
       <w:r>
         <w:rPr>
           <w:rFonts w:eastAsiaTheme="minorEastAsia"/>
@@ -5447,7 +5773,14 @@
         <w:rPr>
           <w:rFonts w:eastAsiaTheme="minorEastAsia"/>
         </w:rPr>
-        <w:t xml:space="preserve"> TDRA (b</w:t>
+        <w:t xml:space="preserve"> TDRA (</w:t>
+      </w:r>
+      <w:proofErr w:type="spellStart"/>
+      <w:r>
+        <w:rPr>
+          <w:rFonts w:eastAsiaTheme="minorEastAsia"/>
+        </w:rPr>
+        <w:t>b</w:t>
       </w:r>
       <w:r>
         <w:rPr>
@@ -5456,11 +5789,19 @@
         </w:rPr>
         <w:t>ij</w:t>
       </w:r>
-      <w:r>
-        <w:rPr>
-          <w:rFonts w:eastAsiaTheme="minorEastAsia"/>
-        </w:rPr>
-        <w:t>) divided by an IRS defined life expectancy value (a</w:t>
+      <w:proofErr w:type="spellEnd"/>
+      <w:r>
+        <w:rPr>
+          <w:rFonts w:eastAsiaTheme="minorEastAsia"/>
+        </w:rPr>
+        <w:t>) divided by an IRS defined life expectancy value (</w:t>
+      </w:r>
+      <w:proofErr w:type="spellStart"/>
+      <w:r>
+        <w:rPr>
+          <w:rFonts w:eastAsiaTheme="minorEastAsia"/>
+        </w:rPr>
+        <w:t>a</w:t>
       </w:r>
       <w:r>
         <w:rPr>
@@ -5469,6 +5810,7 @@
         </w:rPr>
         <w:t>ij</w:t>
       </w:r>
+      <w:proofErr w:type="spellEnd"/>
       <w:r>
         <w:rPr>
           <w:rFonts w:eastAsiaTheme="minorEastAsia"/>
@@ -5492,7 +5834,15 @@
         <w:rPr>
           <w:rFonts w:eastAsiaTheme="minorEastAsia"/>
         </w:rPr>
-        <w:t xml:space="preserve"> is the year in which the account owner for account j turns 70 years old. IRS requirement is the year they turn 70 ½ years old. a</w:t>
+        <w:t xml:space="preserve"> is the year in which the account owner for account j turns 70 years old. IRS requirement is the year they turn 70 ½ years old. </w:t>
+      </w:r>
+      <w:proofErr w:type="spellStart"/>
+      <w:proofErr w:type="gramStart"/>
+      <w:r>
+        <w:rPr>
+          <w:rFonts w:eastAsiaTheme="minorEastAsia"/>
+        </w:rPr>
+        <w:t>a</w:t>
       </w:r>
       <w:r>
         <w:rPr>
@@ -5501,11 +5851,25 @@
         </w:rPr>
         <w:t>ij</w:t>
       </w:r>
-      <w:r>
-        <w:rPr>
-          <w:rFonts w:eastAsiaTheme="minorEastAsia"/>
-        </w:rPr>
-        <w:t xml:space="preserve"> is a life expectancy from the IRS tables that includes information of the owners age and the age of the spouse / beneficiary of the j account. </w:t>
+      <w:proofErr w:type="spellEnd"/>
+      <w:proofErr w:type="gramEnd"/>
+      <w:r>
+        <w:rPr>
+          <w:rFonts w:eastAsiaTheme="minorEastAsia"/>
+        </w:rPr>
+        <w:t xml:space="preserve"> is a life expectancy from the IRS tables that includes information of the owners age and the age of the spouse / beneficiary of the j account.</w:t>
+      </w:r>
+      <w:r>
+        <w:rPr>
+          <w:rFonts w:eastAsiaTheme="minorEastAsia"/>
+        </w:rPr>
+        <w:t xml:space="preserve"> If the original owner has died we assume the spouse will own the account and their life expectancy is used.</w:t>
+      </w:r>
+      <w:r>
+        <w:rPr>
+          <w:rFonts w:eastAsiaTheme="minorEastAsia"/>
+        </w:rPr>
+        <w:t xml:space="preserve"> </w:t>
       </w:r>
     </w:p>
     <w:p>
@@ -6100,7 +6464,14 @@
         <w:rPr>
           <w:rFonts w:eastAsiaTheme="minorEastAsia"/>
         </w:rPr>
-        <w:t xml:space="preserve"> the variable representing the amount of income in tax bracket k (x</w:t>
+        <w:t xml:space="preserve"> the variable representing the amount of income in tax bracket k (</w:t>
+      </w:r>
+      <w:proofErr w:type="spellStart"/>
+      <w:r>
+        <w:rPr>
+          <w:rFonts w:eastAsiaTheme="minorEastAsia"/>
+        </w:rPr>
+        <w:t>x</w:t>
       </w:r>
       <w:r>
         <w:rPr>
@@ -6109,6 +6480,7 @@
         </w:rPr>
         <w:t>ik</w:t>
       </w:r>
+      <w:proofErr w:type="spellEnd"/>
       <w:r>
         <w:rPr>
           <w:rFonts w:eastAsiaTheme="minorEastAsia"/>
@@ -6131,7 +6503,14 @@
         <w:rPr>
           <w:rFonts w:eastAsiaTheme="minorEastAsia"/>
         </w:rPr>
-        <w:t xml:space="preserve"> (w</w:t>
+        <w:t xml:space="preserve"> (</w:t>
+      </w:r>
+      <w:proofErr w:type="spellStart"/>
+      <w:r>
+        <w:rPr>
+          <w:rFonts w:eastAsiaTheme="minorEastAsia"/>
+        </w:rPr>
+        <w:t>w</w:t>
       </w:r>
       <w:r>
         <w:rPr>
@@ -6140,6 +6519,7 @@
         </w:rPr>
         <w:t>ij</w:t>
       </w:r>
+      <w:proofErr w:type="spellEnd"/>
       <w:r>
         <w:rPr>
           <w:rFonts w:eastAsiaTheme="minorEastAsia"/>
@@ -6156,7 +6536,26 @@
         <w:rPr>
           <w:rFonts w:eastAsiaTheme="minorEastAsia"/>
         </w:rPr>
-        <w:t>minus deposits (D</w:t>
+        <w:t>minus</w:t>
+      </w:r>
+      <w:r>
+        <w:rPr>
+          <w:rFonts w:eastAsiaTheme="minorEastAsia"/>
+        </w:rPr>
+        <w:t xml:space="preserve"> TDRA</w:t>
+      </w:r>
+      <w:r>
+        <w:rPr>
+          <w:rFonts w:eastAsiaTheme="minorEastAsia"/>
+        </w:rPr>
+        <w:t xml:space="preserve"> deposits (</w:t>
+      </w:r>
+      <w:proofErr w:type="spellStart"/>
+      <w:r>
+        <w:rPr>
+          <w:rFonts w:eastAsiaTheme="minorEastAsia"/>
+        </w:rPr>
+        <w:t>D</w:t>
       </w:r>
       <w:r>
         <w:rPr>
@@ -6165,6 +6564,122 @@
         </w:rPr>
         <w:t>ij</w:t>
       </w:r>
+      <w:proofErr w:type="spellEnd"/>
+      <w:r>
+        <w:rPr>
+          <w:rFonts w:eastAsiaTheme="minorEastAsia"/>
+        </w:rPr>
+        <w:t>)</w:t>
+      </w:r>
+      <w:r>
+        <w:rPr>
+          <w:rFonts w:eastAsiaTheme="minorEastAsia"/>
+        </w:rPr>
+        <w:t xml:space="preserve"> which </w:t>
+      </w:r>
+      <w:r>
+        <w:rPr>
+          <w:rFonts w:eastAsiaTheme="minorEastAsia"/>
+        </w:rPr>
+        <w:t>are not taxable</w:t>
+      </w:r>
+      <w:r>
+        <w:rPr>
+          <w:rFonts w:eastAsiaTheme="minorEastAsia"/>
+        </w:rPr>
+        <w:t xml:space="preserve"> </w:t>
+      </w:r>
+      <w:r>
+        <w:rPr>
+          <w:rFonts w:eastAsiaTheme="minorEastAsia"/>
+        </w:rPr>
+        <w:t xml:space="preserve">and other </w:t>
+      </w:r>
+      <w:r>
+        <w:rPr>
+          <w:rFonts w:eastAsiaTheme="minorEastAsia"/>
+        </w:rPr>
+        <w:t xml:space="preserve">taxable </w:t>
+      </w:r>
+      <w:r>
+        <w:rPr>
+          <w:rFonts w:eastAsiaTheme="minorEastAsia"/>
+        </w:rPr>
+        <w:t xml:space="preserve">income, </w:t>
+      </w:r>
+      <w:proofErr w:type="spellStart"/>
+      <w:r>
+        <w:rPr>
+          <w:rFonts w:eastAsiaTheme="minorEastAsia"/>
+        </w:rPr>
+        <w:t>o</w:t>
+      </w:r>
+      <w:r>
+        <w:rPr>
+          <w:rFonts w:eastAsiaTheme="minorEastAsia"/>
+          <w:vertAlign w:val="superscript"/>
+        </w:rPr>
+        <w:t>t</w:t>
+      </w:r>
+      <w:r>
+        <w:rPr>
+          <w:rFonts w:eastAsiaTheme="minorEastAsia"/>
+          <w:vertAlign w:val="subscript"/>
+        </w:rPr>
+        <w:t>i</w:t>
+      </w:r>
+      <w:proofErr w:type="spellEnd"/>
+      <w:r>
+        <w:rPr>
+          <w:rFonts w:eastAsiaTheme="minorEastAsia"/>
+        </w:rPr>
+        <w:t xml:space="preserve">) minus the deductions (standard deduction and exemptions, </w:t>
+      </w:r>
+      <w:proofErr w:type="spellStart"/>
+      <w:r>
+        <w:rPr>
+          <w:rFonts w:eastAsiaTheme="minorEastAsia"/>
+        </w:rPr>
+        <w:t>sd</w:t>
+      </w:r>
+      <w:r>
+        <w:rPr>
+          <w:rFonts w:eastAsiaTheme="minorEastAsia"/>
+          <w:vertAlign w:val="subscript"/>
+        </w:rPr>
+        <w:t>i</w:t>
+      </w:r>
+      <w:proofErr w:type="spellEnd"/>
+      <w:r>
+        <w:rPr>
+          <w:rFonts w:eastAsiaTheme="minorEastAsia"/>
+        </w:rPr>
+        <w:t xml:space="preserve">). </w:t>
+      </w:r>
+      <w:r>
+        <w:rPr>
+          <w:rFonts w:eastAsiaTheme="minorEastAsia"/>
+        </w:rPr>
+        <w:t xml:space="preserve">Funds used for TDRA deposits should be included in other taxable income. </w:t>
+      </w:r>
+      <w:r>
+        <w:rPr>
+          <w:rFonts w:eastAsiaTheme="minorEastAsia"/>
+        </w:rPr>
+        <w:t>E</w:t>
+      </w:r>
+      <w:r>
+        <w:rPr>
+          <w:rFonts w:eastAsiaTheme="minorEastAsia"/>
+        </w:rPr>
+        <w:t>xpression</w:t>
+      </w:r>
+      <w:r>
+        <w:rPr>
+          <w:rFonts w:eastAsiaTheme="minorEastAsia"/>
+        </w:rPr>
+        <w:t xml:space="preserve"> (2</w:t>
+      </w:r>
       <w:r>
         <w:rPr>
           <w:rFonts w:eastAsiaTheme="minorEastAsia"/>
@@ -6175,7 +6690,186 @@
         <w:rPr>
           <w:rFonts w:eastAsiaTheme="minorEastAsia"/>
         </w:rPr>
-        <w:t xml:space="preserve">and other </w:t>
+        <w:t>and the object functions force taxable</w:t>
+      </w:r>
+      <w:r>
+        <w:rPr>
+          <w:rFonts w:eastAsiaTheme="minorEastAsia"/>
+        </w:rPr>
+        <w:t xml:space="preserve"> income into the lowest possible brackets through the applied tax </w:t>
+      </w:r>
+      <w:r>
+        <w:rPr>
+          <w:rFonts w:eastAsiaTheme="minorEastAsia"/>
+        </w:rPr>
+        <w:t xml:space="preserve">rate </w:t>
+      </w:r>
+      <w:r>
+        <w:rPr>
+          <w:rFonts w:eastAsiaTheme="minorEastAsia"/>
+        </w:rPr>
+        <w:t xml:space="preserve">and </w:t>
+      </w:r>
+      <w:r>
+        <w:rPr>
+          <w:rFonts w:eastAsiaTheme="minorEastAsia"/>
+        </w:rPr>
+        <w:t xml:space="preserve">the </w:t>
+      </w:r>
+      <w:r>
+        <w:rPr>
+          <w:rFonts w:eastAsiaTheme="minorEastAsia"/>
+        </w:rPr>
+        <w:t>need to</w:t>
+      </w:r>
+      <w:r>
+        <w:rPr>
+          <w:rFonts w:eastAsiaTheme="minorEastAsia"/>
+        </w:rPr>
+        <w:t xml:space="preserve"> be</w:t>
+      </w:r>
+      <w:r>
+        <w:rPr>
+          <w:rFonts w:eastAsiaTheme="minorEastAsia"/>
+        </w:rPr>
+        <w:t xml:space="preserve"> maximize</w:t>
+      </w:r>
+      <w:r>
+        <w:rPr>
+          <w:rFonts w:eastAsiaTheme="minorEastAsia"/>
+        </w:rPr>
+        <w:t>d</w:t>
+      </w:r>
+      <w:r>
+        <w:rPr>
+          <w:rFonts w:eastAsiaTheme="minorEastAsia"/>
+        </w:rPr>
+        <w:t xml:space="preserve">. That is, </w:t>
+      </w:r>
+      <w:proofErr w:type="spellStart"/>
+      <w:r>
+        <w:rPr>
+          <w:rFonts w:eastAsiaTheme="minorEastAsia"/>
+        </w:rPr>
+        <w:t>t</w:t>
+      </w:r>
+      <w:r>
+        <w:rPr>
+          <w:rFonts w:eastAsiaTheme="minorEastAsia"/>
+          <w:vertAlign w:val="subscript"/>
+        </w:rPr>
+        <w:t>k</w:t>
+      </w:r>
+      <w:proofErr w:type="spellEnd"/>
+      <w:r>
+        <w:rPr>
+          <w:rFonts w:eastAsiaTheme="minorEastAsia"/>
+        </w:rPr>
+        <w:t xml:space="preserve"> is monotonically increasing </w:t>
+      </w:r>
+      <w:proofErr w:type="spellStart"/>
+      <w:r>
+        <w:rPr>
+          <w:rFonts w:eastAsiaTheme="minorEastAsia"/>
+        </w:rPr>
+        <w:t>as k</w:t>
+      </w:r>
+      <w:proofErr w:type="spellEnd"/>
+      <w:r>
+        <w:rPr>
+          <w:rFonts w:eastAsiaTheme="minorEastAsia"/>
+        </w:rPr>
+        <w:t xml:space="preserve"> increases </w:t>
+      </w:r>
+      <w:r>
+        <w:rPr>
+          <w:rFonts w:eastAsiaTheme="minorEastAsia"/>
+        </w:rPr>
+        <w:t>in expression</w:t>
+      </w:r>
+      <w:r>
+        <w:rPr>
+          <w:rFonts w:eastAsiaTheme="minorEastAsia"/>
+        </w:rPr>
+        <w:t xml:space="preserve"> (2</w:t>
+      </w:r>
+      <w:r>
+        <w:rPr>
+          <w:rFonts w:eastAsiaTheme="minorEastAsia"/>
+        </w:rPr>
+        <w:t>)</w:t>
+      </w:r>
+      <w:r>
+        <w:rPr>
+          <w:rFonts w:eastAsiaTheme="minorEastAsia"/>
+        </w:rPr>
+        <w:t>,</w:t>
+      </w:r>
+      <w:r>
+        <w:rPr>
+          <w:rFonts w:eastAsiaTheme="minorEastAsia"/>
+        </w:rPr>
+        <w:t xml:space="preserve"> which forces the </w:t>
+      </w:r>
+      <w:proofErr w:type="spellStart"/>
+      <w:r>
+        <w:rPr>
+          <w:rFonts w:eastAsiaTheme="minorEastAsia"/>
+        </w:rPr>
+        <w:t>x</w:t>
+      </w:r>
+      <w:r>
+        <w:rPr>
+          <w:rFonts w:eastAsiaTheme="minorEastAsia"/>
+          <w:vertAlign w:val="subscript"/>
+        </w:rPr>
+        <w:t>ik</w:t>
+      </w:r>
+      <w:proofErr w:type="spellEnd"/>
+      <w:r>
+        <w:rPr>
+          <w:rFonts w:eastAsiaTheme="minorEastAsia"/>
+        </w:rPr>
+        <w:t xml:space="preserve"> in the lowest brackets to fill first.  </w:t>
+      </w:r>
+      <w:r>
+        <w:rPr>
+          <w:rFonts w:eastAsiaTheme="minorEastAsia"/>
+        </w:rPr>
+        <w:t>Expression</w:t>
+      </w:r>
+      <w:r>
+        <w:rPr>
+          <w:rFonts w:eastAsiaTheme="minorEastAsia"/>
+        </w:rPr>
+        <w:t xml:space="preserve"> (12</w:t>
+      </w:r>
+      <w:r>
+        <w:rPr>
+          <w:rFonts w:eastAsiaTheme="minorEastAsia"/>
+        </w:rPr>
+        <w:t xml:space="preserve">) ensures that the </w:t>
+      </w:r>
+      <w:proofErr w:type="spellStart"/>
+      <w:r>
+        <w:rPr>
+          <w:rFonts w:eastAsiaTheme="minorEastAsia"/>
+        </w:rPr>
+        <w:t>x</w:t>
+      </w:r>
+      <w:r>
+        <w:rPr>
+          <w:rFonts w:eastAsiaTheme="minorEastAsia"/>
+          <w:vertAlign w:val="subscript"/>
+        </w:rPr>
+        <w:t>ik</w:t>
+      </w:r>
+      <w:proofErr w:type="spellEnd"/>
+      <w:r>
+        <w:rPr>
+          <w:rFonts w:eastAsiaTheme="minorEastAsia"/>
+        </w:rPr>
+        <w:t xml:space="preserve"> portion of the </w:t>
       </w:r>
       <w:r>
         <w:rPr>
@@ -6187,251 +6881,67 @@
         <w:rPr>
           <w:rFonts w:eastAsiaTheme="minorEastAsia"/>
         </w:rPr>
-        <w:t>income, o</w:t>
-      </w:r>
-      <w:r>
-        <w:rPr>
-          <w:rFonts w:eastAsiaTheme="minorEastAsia"/>
-          <w:vertAlign w:val="superscript"/>
-        </w:rPr>
-        <w:t>t</w:t>
+        <w:t>income does not exceed the bracket amount (</w:t>
+      </w:r>
+      <w:proofErr w:type="spellStart"/>
+      <w:r>
+        <w:rPr>
+          <w:rFonts w:eastAsiaTheme="minorEastAsia"/>
+        </w:rPr>
+        <w:t>m</w:t>
       </w:r>
       <w:r>
         <w:rPr>
           <w:rFonts w:eastAsiaTheme="minorEastAsia"/>
           <w:vertAlign w:val="subscript"/>
         </w:rPr>
+        <w:t>ik</w:t>
+      </w:r>
+      <w:proofErr w:type="spellEnd"/>
+      <w:r>
+        <w:rPr>
+          <w:rFonts w:eastAsiaTheme="minorEastAsia"/>
+        </w:rPr>
+        <w:t xml:space="preserve">). </w:t>
+      </w:r>
+      <w:proofErr w:type="spellStart"/>
+      <w:proofErr w:type="gramStart"/>
+      <w:r>
+        <w:rPr>
+          <w:rFonts w:eastAsiaTheme="minorEastAsia"/>
+        </w:rPr>
+        <w:t>m</w:t>
+      </w:r>
+      <w:r>
+        <w:rPr>
+          <w:rFonts w:eastAsiaTheme="minorEastAsia"/>
+          <w:vertAlign w:val="subscript"/>
+        </w:rPr>
+        <w:t>ik</w:t>
+      </w:r>
+      <w:proofErr w:type="spellEnd"/>
+      <w:proofErr w:type="gramEnd"/>
+      <w:r>
+        <w:rPr>
+          <w:rFonts w:eastAsiaTheme="minorEastAsia"/>
+        </w:rPr>
+        <w:t xml:space="preserve"> and </w:t>
+      </w:r>
+      <w:proofErr w:type="spellStart"/>
+      <w:r>
+        <w:rPr>
+          <w:rFonts w:eastAsiaTheme="minorEastAsia"/>
+        </w:rPr>
+        <w:t>sd</w:t>
+      </w:r>
+      <w:r>
+        <w:rPr>
+          <w:rFonts w:eastAsiaTheme="minorEastAsia"/>
+          <w:vertAlign w:val="subscript"/>
+        </w:rPr>
         <w:t>i</w:t>
       </w:r>
-      <w:r>
-        <w:rPr>
-          <w:rFonts w:eastAsiaTheme="minorEastAsia"/>
-        </w:rPr>
-        <w:t>) minus the deductions (standard deduction and exemptions, sd</w:t>
-      </w:r>
-      <w:r>
-        <w:rPr>
-          <w:rFonts w:eastAsiaTheme="minorEastAsia"/>
-          <w:vertAlign w:val="subscript"/>
-        </w:rPr>
-        <w:t>i</w:t>
-      </w:r>
-      <w:r>
-        <w:rPr>
-          <w:rFonts w:eastAsiaTheme="minorEastAsia"/>
-        </w:rPr>
-        <w:t>). E</w:t>
-      </w:r>
-      <w:r>
-        <w:rPr>
-          <w:rFonts w:eastAsiaTheme="minorEastAsia"/>
-        </w:rPr>
-        <w:t>xpression</w:t>
-      </w:r>
-      <w:r>
-        <w:rPr>
-          <w:rFonts w:eastAsiaTheme="minorEastAsia"/>
-        </w:rPr>
-        <w:t xml:space="preserve"> (2</w:t>
-      </w:r>
-      <w:r>
-        <w:rPr>
-          <w:rFonts w:eastAsiaTheme="minorEastAsia"/>
-        </w:rPr>
-        <w:t xml:space="preserve">) </w:t>
-      </w:r>
-      <w:r>
-        <w:rPr>
-          <w:rFonts w:eastAsiaTheme="minorEastAsia"/>
-        </w:rPr>
-        <w:t>and the object functions force taxable</w:t>
-      </w:r>
-      <w:r>
-        <w:rPr>
-          <w:rFonts w:eastAsiaTheme="minorEastAsia"/>
-        </w:rPr>
-        <w:t xml:space="preserve"> income into the lowest possible brackets through the applied tax </w:t>
-      </w:r>
-      <w:r>
-        <w:rPr>
-          <w:rFonts w:eastAsiaTheme="minorEastAsia"/>
-        </w:rPr>
-        <w:t xml:space="preserve">rate </w:t>
-      </w:r>
-      <w:r>
-        <w:rPr>
-          <w:rFonts w:eastAsiaTheme="minorEastAsia"/>
-        </w:rPr>
-        <w:t xml:space="preserve">and </w:t>
-      </w:r>
-      <w:r>
-        <w:rPr>
-          <w:rFonts w:eastAsiaTheme="minorEastAsia"/>
-        </w:rPr>
-        <w:t xml:space="preserve">the </w:t>
-      </w:r>
-      <w:r>
-        <w:rPr>
-          <w:rFonts w:eastAsiaTheme="minorEastAsia"/>
-        </w:rPr>
-        <w:t>need to</w:t>
-      </w:r>
-      <w:r>
-        <w:rPr>
-          <w:rFonts w:eastAsiaTheme="minorEastAsia"/>
-        </w:rPr>
-        <w:t xml:space="preserve"> be</w:t>
-      </w:r>
-      <w:r>
-        <w:rPr>
-          <w:rFonts w:eastAsiaTheme="minorEastAsia"/>
-        </w:rPr>
-        <w:t xml:space="preserve"> maximize</w:t>
-      </w:r>
-      <w:r>
-        <w:rPr>
-          <w:rFonts w:eastAsiaTheme="minorEastAsia"/>
-        </w:rPr>
-        <w:t>d</w:t>
-      </w:r>
-      <w:r>
-        <w:rPr>
-          <w:rFonts w:eastAsiaTheme="minorEastAsia"/>
-        </w:rPr>
-        <w:t>. That is, t</w:t>
-      </w:r>
-      <w:r>
-        <w:rPr>
-          <w:rFonts w:eastAsiaTheme="minorEastAsia"/>
-          <w:vertAlign w:val="subscript"/>
-        </w:rPr>
-        <w:t>k</w:t>
-      </w:r>
-      <w:r>
-        <w:rPr>
-          <w:rFonts w:eastAsiaTheme="minorEastAsia"/>
-        </w:rPr>
-        <w:t xml:space="preserve"> is monotonically increasing as k increases </w:t>
-      </w:r>
-      <w:r>
-        <w:rPr>
-          <w:rFonts w:eastAsiaTheme="minorEastAsia"/>
-        </w:rPr>
-        <w:t>in expression</w:t>
-      </w:r>
-      <w:r>
-        <w:rPr>
-          <w:rFonts w:eastAsiaTheme="minorEastAsia"/>
-        </w:rPr>
-        <w:t xml:space="preserve"> (2</w:t>
-      </w:r>
-      <w:r>
-        <w:rPr>
-          <w:rFonts w:eastAsiaTheme="minorEastAsia"/>
-        </w:rPr>
-        <w:t>)</w:t>
-      </w:r>
-      <w:r>
-        <w:rPr>
-          <w:rFonts w:eastAsiaTheme="minorEastAsia"/>
-        </w:rPr>
-        <w:t>,</w:t>
-      </w:r>
-      <w:r>
-        <w:rPr>
-          <w:rFonts w:eastAsiaTheme="minorEastAsia"/>
-        </w:rPr>
-        <w:t xml:space="preserve"> which forces the x</w:t>
-      </w:r>
-      <w:r>
-        <w:rPr>
-          <w:rFonts w:eastAsiaTheme="minorEastAsia"/>
-          <w:vertAlign w:val="subscript"/>
-        </w:rPr>
-        <w:t>ik</w:t>
-      </w:r>
-      <w:r>
-        <w:rPr>
-          <w:rFonts w:eastAsiaTheme="minorEastAsia"/>
-        </w:rPr>
-        <w:t xml:space="preserve"> in the lowest brackets to fill first.  </w:t>
-      </w:r>
-      <w:r>
-        <w:rPr>
-          <w:rFonts w:eastAsiaTheme="minorEastAsia"/>
-        </w:rPr>
-        <w:t>Expression</w:t>
-      </w:r>
-      <w:r>
-        <w:rPr>
-          <w:rFonts w:eastAsiaTheme="minorEastAsia"/>
-        </w:rPr>
-        <w:t xml:space="preserve"> (12</w:t>
-      </w:r>
-      <w:r>
-        <w:rPr>
-          <w:rFonts w:eastAsiaTheme="minorEastAsia"/>
-        </w:rPr>
-        <w:t>) ensures that the x</w:t>
-      </w:r>
-      <w:r>
-        <w:rPr>
-          <w:rFonts w:eastAsiaTheme="minorEastAsia"/>
-          <w:vertAlign w:val="subscript"/>
-        </w:rPr>
-        <w:t>ik</w:t>
-      </w:r>
-      <w:r>
-        <w:rPr>
-          <w:rFonts w:eastAsiaTheme="minorEastAsia"/>
-        </w:rPr>
-        <w:t xml:space="preserve"> portion of the </w:t>
-      </w:r>
-      <w:r>
-        <w:rPr>
-          <w:rFonts w:eastAsiaTheme="minorEastAsia"/>
-        </w:rPr>
-        <w:t xml:space="preserve">taxable </w:t>
-      </w:r>
-      <w:r>
-        <w:rPr>
-          <w:rFonts w:eastAsiaTheme="minorEastAsia"/>
-        </w:rPr>
-        <w:t>income does not exceed the bracket amount (m</w:t>
-      </w:r>
-      <w:r>
-        <w:rPr>
-          <w:rFonts w:eastAsiaTheme="minorEastAsia"/>
-          <w:vertAlign w:val="subscript"/>
-        </w:rPr>
-        <w:t>ik</w:t>
-      </w:r>
-      <w:r>
-        <w:rPr>
-          <w:rFonts w:eastAsiaTheme="minorEastAsia"/>
-        </w:rPr>
-        <w:t>). m</w:t>
-      </w:r>
-      <w:r>
-        <w:rPr>
-          <w:rFonts w:eastAsiaTheme="minorEastAsia"/>
-          <w:vertAlign w:val="subscript"/>
-        </w:rPr>
-        <w:t>ik</w:t>
-      </w:r>
-      <w:r>
-        <w:rPr>
-          <w:rFonts w:eastAsiaTheme="minorEastAsia"/>
-        </w:rPr>
-        <w:t xml:space="preserve"> and sd</w:t>
-      </w:r>
-      <w:r>
-        <w:rPr>
-          <w:rFonts w:eastAsiaTheme="minorEastAsia"/>
-          <w:vertAlign w:val="subscript"/>
-        </w:rPr>
-        <w:t>i</w:t>
-      </w:r>
+      <w:proofErr w:type="spellEnd"/>
       <w:r>
         <w:rPr>
           <w:rFonts w:eastAsiaTheme="minorEastAsia"/>
@@ -6472,6 +6982,7 @@
         <w:rPr>
           <w:rFonts w:eastAsiaTheme="minorEastAsia"/>
         </w:rPr>
+        <w:lastRenderedPageBreak/>
         <w:tab/>
       </w:r>
       <m:oMath>
@@ -6722,7 +7233,6 @@
         <w:rPr>
           <w:rFonts w:eastAsiaTheme="minorEastAsia"/>
         </w:rPr>
-        <w:lastRenderedPageBreak/>
         <w:tab/>
       </w:r>
       <m:oMath>
@@ -6963,7 +7473,14 @@
         <w:rPr>
           <w:rFonts w:eastAsiaTheme="minorEastAsia"/>
         </w:rPr>
-        <w:t>(y</w:t>
+        <w:t>(</w:t>
+      </w:r>
+      <w:proofErr w:type="spellStart"/>
+      <w:r>
+        <w:rPr>
+          <w:rFonts w:eastAsiaTheme="minorEastAsia"/>
+        </w:rPr>
+        <w:t>y</w:t>
       </w:r>
       <w:r>
         <w:rPr>
@@ -6972,6 +7489,7 @@
         </w:rPr>
         <w:t>il</w:t>
       </w:r>
+      <w:proofErr w:type="spellEnd"/>
       <w:r>
         <w:rPr>
           <w:rFonts w:eastAsiaTheme="minorEastAsia"/>
@@ -7019,7 +7537,14 @@
         <w:rPr>
           <w:rFonts w:eastAsiaTheme="minorEastAsia"/>
         </w:rPr>
-        <w:t xml:space="preserve"> (w</w:t>
+        <w:t xml:space="preserve"> (</w:t>
+      </w:r>
+      <w:proofErr w:type="spellStart"/>
+      <w:r>
+        <w:rPr>
+          <w:rFonts w:eastAsiaTheme="minorEastAsia"/>
+        </w:rPr>
+        <w:t>w</w:t>
       </w:r>
       <w:r>
         <w:rPr>
@@ -7035,6 +7560,7 @@
         </w:rPr>
         <w:t>AT</w:t>
       </w:r>
+      <w:proofErr w:type="spellEnd"/>
       <w:r>
         <w:rPr>
           <w:rFonts w:eastAsiaTheme="minorEastAsia"/>
@@ -7045,7 +7571,14 @@
         <w:rPr>
           <w:rFonts w:eastAsiaTheme="minorEastAsia"/>
         </w:rPr>
-        <w:t xml:space="preserve"> and any other taxable capital gains from assets (o</w:t>
+        <w:t xml:space="preserve"> and any other taxable capital gains from assets (</w:t>
+      </w:r>
+      <w:proofErr w:type="spellStart"/>
+      <w:r>
+        <w:rPr>
+          <w:rFonts w:eastAsiaTheme="minorEastAsia"/>
+        </w:rPr>
+        <w:t>o</w:t>
       </w:r>
       <w:r>
         <w:rPr>
@@ -7061,6 +7594,7 @@
         </w:rPr>
         <w:t>At</w:t>
       </w:r>
+      <w:proofErr w:type="spellEnd"/>
       <w:r>
         <w:rPr>
           <w:rFonts w:eastAsiaTheme="minorEastAsia"/>
@@ -7083,7 +7617,14 @@
         <w:rPr>
           <w:rFonts w:eastAsiaTheme="minorEastAsia"/>
         </w:rPr>
-        <w:t>In order to do this we subtract the amounts in the tax brackets (x</w:t>
+        <w:t>In order to do this we subtract the amounts in the tax brackets (</w:t>
+      </w:r>
+      <w:proofErr w:type="spellStart"/>
+      <w:r>
+        <w:rPr>
+          <w:rFonts w:eastAsiaTheme="minorEastAsia"/>
+        </w:rPr>
+        <w:t>x</w:t>
       </w:r>
       <w:r>
         <w:rPr>
@@ -7092,6 +7633,7 @@
         </w:rPr>
         <w:t>ik</w:t>
       </w:r>
+      <w:proofErr w:type="spellEnd"/>
       <w:r>
         <w:rPr>
           <w:rFonts w:eastAsiaTheme="minorEastAsia"/>
@@ -7115,7 +7657,15 @@
         <w:rPr>
           <w:rFonts w:eastAsiaTheme="minorEastAsia"/>
         </w:rPr>
-        <w:t>-1) or n*B</w:t>
+        <w:t>-1) or n*</w:t>
+      </w:r>
+      <w:proofErr w:type="spellStart"/>
+      <w:proofErr w:type="gramStart"/>
+      <w:r>
+        <w:rPr>
+          <w:rFonts w:eastAsiaTheme="minorEastAsia"/>
+        </w:rPr>
+        <w:t>B</w:t>
       </w:r>
       <w:r>
         <w:rPr>
@@ -7124,6 +7674,8 @@
         </w:rPr>
         <w:t>cg</w:t>
       </w:r>
+      <w:proofErr w:type="spellEnd"/>
+      <w:proofErr w:type="gramEnd"/>
       <w:r>
         <w:rPr>
           <w:rFonts w:eastAsiaTheme="minorEastAsia"/>
@@ -7470,8 +8022,17 @@
           <w:rFonts w:eastAsiaTheme="minorEastAsia"/>
           <w:vertAlign w:val="subscript"/>
         </w:rPr>
-        <w:t>i+1,j</w:t>
-      </w:r>
+        <w:t>i+1</w:t>
+      </w:r>
+      <w:proofErr w:type="gramStart"/>
+      <w:r>
+        <w:rPr>
+          <w:rFonts w:eastAsiaTheme="minorEastAsia"/>
+          <w:vertAlign w:val="subscript"/>
+        </w:rPr>
+        <w:t>,j</w:t>
+      </w:r>
+      <w:proofErr w:type="gramEnd"/>
       <w:r>
         <w:rPr>
           <w:rFonts w:eastAsiaTheme="minorEastAsia"/>
@@ -7488,7 +8049,14 @@
         <w:rPr>
           <w:rFonts w:eastAsiaTheme="minorEastAsia"/>
         </w:rPr>
-        <w:t xml:space="preserve"> (b</w:t>
+        <w:t xml:space="preserve"> (</w:t>
+      </w:r>
+      <w:proofErr w:type="spellStart"/>
+      <w:r>
+        <w:rPr>
+          <w:rFonts w:eastAsiaTheme="minorEastAsia"/>
+        </w:rPr>
+        <w:t>b</w:t>
       </w:r>
       <w:r>
         <w:rPr>
@@ -7497,6 +8065,7 @@
         </w:rPr>
         <w:t>ij</w:t>
       </w:r>
+      <w:proofErr w:type="spellEnd"/>
       <w:r>
         <w:rPr>
           <w:rFonts w:eastAsiaTheme="minorEastAsia"/>
@@ -7513,7 +8082,14 @@
         <w:rPr>
           <w:rFonts w:eastAsiaTheme="minorEastAsia"/>
         </w:rPr>
-        <w:t>(w</w:t>
+        <w:t>(</w:t>
+      </w:r>
+      <w:proofErr w:type="spellStart"/>
+      <w:r>
+        <w:rPr>
+          <w:rFonts w:eastAsiaTheme="minorEastAsia"/>
+        </w:rPr>
+        <w:t>w</w:t>
       </w:r>
       <w:r>
         <w:rPr>
@@ -7522,6 +8098,7 @@
         </w:rPr>
         <w:t>ij</w:t>
       </w:r>
+      <w:proofErr w:type="spellEnd"/>
       <w:r>
         <w:rPr>
           <w:rFonts w:eastAsiaTheme="minorEastAsia"/>
@@ -7580,7 +8157,14 @@
         <w:rPr>
           <w:rFonts w:eastAsiaTheme="minorEastAsia"/>
         </w:rPr>
-        <w:t xml:space="preserve"> rate of return (r</w:t>
+        <w:t xml:space="preserve"> rate of return (</w:t>
+      </w:r>
+      <w:proofErr w:type="spellStart"/>
+      <w:r>
+        <w:rPr>
+          <w:rFonts w:eastAsiaTheme="minorEastAsia"/>
+        </w:rPr>
+        <w:t>r</w:t>
       </w:r>
       <w:r>
         <w:rPr>
@@ -7589,6 +8173,7 @@
         </w:rPr>
         <w:t>ij</w:t>
       </w:r>
+      <w:proofErr w:type="spellEnd"/>
       <w:r>
         <w:rPr>
           <w:rFonts w:eastAsiaTheme="minorEastAsia"/>
@@ -7611,7 +8196,15 @@
         <w:rPr>
           <w:rFonts w:eastAsiaTheme="minorEastAsia"/>
         </w:rPr>
-        <w:t>Expression (15) generates n*n</w:t>
+        <w:t>Expression (15) generates n*</w:t>
+      </w:r>
+      <w:proofErr w:type="spellStart"/>
+      <w:proofErr w:type="gramStart"/>
+      <w:r>
+        <w:rPr>
+          <w:rFonts w:eastAsiaTheme="minorEastAsia"/>
+        </w:rPr>
+        <w:t>n</w:t>
       </w:r>
       <w:r>
         <w:rPr>
@@ -7620,6 +8213,8 @@
         </w:rPr>
         <w:t>l</w:t>
       </w:r>
+      <w:proofErr w:type="spellEnd"/>
+      <w:proofErr w:type="gramEnd"/>
       <w:r>
         <w:rPr>
           <w:rFonts w:eastAsiaTheme="minorEastAsia"/>
@@ -7781,7 +8376,14 @@
         <w:rPr>
           <w:rFonts w:eastAsiaTheme="minorEastAsia"/>
         </w:rPr>
-        <w:t xml:space="preserve"> account balances to q</w:t>
+        <w:t xml:space="preserve"> account balances to </w:t>
+      </w:r>
+      <w:proofErr w:type="spellStart"/>
+      <w:r>
+        <w:rPr>
+          <w:rFonts w:eastAsiaTheme="minorEastAsia"/>
+        </w:rPr>
+        <w:t>q</w:t>
       </w:r>
       <w:r>
         <w:rPr>
@@ -7790,6 +8392,7 @@
         </w:rPr>
         <w:t>j</w:t>
       </w:r>
+      <w:proofErr w:type="spellEnd"/>
       <w:r>
         <w:rPr>
           <w:rFonts w:eastAsiaTheme="minorEastAsia"/>
@@ -8210,7 +8813,16 @@
         </w:numPr>
       </w:pPr>
       <w:r>
-        <w:t>Remove Roth assumption by adding a basis for roth account and handling its special case taxing correctly</w:t>
+        <w:lastRenderedPageBreak/>
+        <w:t xml:space="preserve">Remove Roth assumption by adding a basis for </w:t>
+      </w:r>
+      <w:proofErr w:type="spellStart"/>
+      <w:r>
+        <w:t>roth</w:t>
+      </w:r>
+      <w:proofErr w:type="spellEnd"/>
+      <w:r>
+        <w:t xml:space="preserve"> account and handling its special case taxing correctly</w:t>
       </w:r>
     </w:p>
     <w:p>
@@ -8255,7 +8867,43 @@
         <w:rPr>
           <w:rFonts w:eastAsiaTheme="minorEastAsia"/>
         </w:rPr>
-        <w:t>OK for our current work we will use the python scipy library, specifically the function scipy.optimize.linprog(). This requires the model to conform to the following</w:t>
+        <w:t xml:space="preserve">OK for our current work we will use the python </w:t>
+      </w:r>
+      <w:proofErr w:type="spellStart"/>
+      <w:r>
+        <w:rPr>
+          <w:rFonts w:eastAsiaTheme="minorEastAsia"/>
+        </w:rPr>
+        <w:t>scipy</w:t>
+      </w:r>
+      <w:proofErr w:type="spellEnd"/>
+      <w:r>
+        <w:rPr>
+          <w:rFonts w:eastAsiaTheme="minorEastAsia"/>
+        </w:rPr>
+        <w:t xml:space="preserve"> library, specifically the function </w:t>
+      </w:r>
+      <w:proofErr w:type="spellStart"/>
+      <w:proofErr w:type="gramStart"/>
+      <w:r>
+        <w:rPr>
+          <w:rFonts w:eastAsiaTheme="minorEastAsia"/>
+        </w:rPr>
+        <w:t>scipy.optimize.linprog</w:t>
+      </w:r>
+      <w:proofErr w:type="spellEnd"/>
+      <w:r>
+        <w:rPr>
+          <w:rFonts w:eastAsiaTheme="minorEastAsia"/>
+        </w:rPr>
+        <w:t>(</w:t>
+      </w:r>
+      <w:proofErr w:type="gramEnd"/>
+      <w:r>
+        <w:rPr>
+          <w:rFonts w:eastAsiaTheme="minorEastAsia"/>
+        </w:rPr>
+        <w:t>). This requires the model to conform to the following</w:t>
       </w:r>
       <w:r>
         <w:rPr>
@@ -8284,7 +8932,14 @@
         <w:rPr>
           <w:rFonts w:eastAsiaTheme="minorEastAsia"/>
         </w:rPr>
-        <w:t>Object function: Minimize c</w:t>
+        <w:t xml:space="preserve">Object function: Minimize </w:t>
+      </w:r>
+      <w:proofErr w:type="spellStart"/>
+      <w:r>
+        <w:rPr>
+          <w:rFonts w:eastAsiaTheme="minorEastAsia"/>
+        </w:rPr>
+        <w:t>c</w:t>
       </w:r>
       <w:r>
         <w:rPr>
@@ -8293,6 +8948,7 @@
         </w:rPr>
         <w:t>t</w:t>
       </w:r>
+      <w:proofErr w:type="spellEnd"/>
       <w:r>
         <w:rPr>
           <w:rFonts w:eastAsiaTheme="minorEastAsia"/>
@@ -8345,11 +9001,19 @@
         </w:rPr>
         <w:t xml:space="preserve"> to match </w:t>
       </w:r>
-      <w:r>
-        <w:rPr>
-          <w:rFonts w:eastAsiaTheme="minorEastAsia"/>
-        </w:rPr>
-        <w:t xml:space="preserve">scipy template form </w:t>
+      <w:proofErr w:type="spellStart"/>
+      <w:r>
+        <w:rPr>
+          <w:rFonts w:eastAsiaTheme="minorEastAsia"/>
+        </w:rPr>
+        <w:t>scipy</w:t>
+      </w:r>
+      <w:proofErr w:type="spellEnd"/>
+      <w:r>
+        <w:rPr>
+          <w:rFonts w:eastAsiaTheme="minorEastAsia"/>
+        </w:rPr>
+        <w:t xml:space="preserve"> template form </w:t>
       </w:r>
       <w:r>
         <w:rPr>
@@ -9756,6 +10420,7 @@
           <w:rFonts w:eastAsiaTheme="minorEastAsia"/>
         </w:rPr>
       </w:pPr>
+      <w:proofErr w:type="spellStart"/>
       <w:r>
         <w:rPr>
           <w:rFonts w:eastAsiaTheme="minorEastAsia"/>
@@ -9769,11 +10434,47 @@
         </w:rPr>
         <w:t>ij</w:t>
       </w:r>
-      <w:r>
-        <w:rPr>
-          <w:rFonts w:eastAsiaTheme="minorEastAsia"/>
-        </w:rPr>
-        <w:t xml:space="preserve"> == 0.1 for i &lt;60,j&lt;n</w:t>
+      <w:proofErr w:type="spellEnd"/>
+      <w:r>
+        <w:rPr>
+          <w:rFonts w:eastAsiaTheme="minorEastAsia"/>
+        </w:rPr>
+        <w:t xml:space="preserve"> == 0.1 for </w:t>
+      </w:r>
+      <w:proofErr w:type="spellStart"/>
+      <w:r>
+        <w:rPr>
+          <w:rFonts w:eastAsiaTheme="minorEastAsia"/>
+        </w:rPr>
+        <w:t>i</w:t>
+      </w:r>
+      <w:proofErr w:type="spellEnd"/>
+      <w:r>
+        <w:rPr>
+          <w:rFonts w:eastAsiaTheme="minorEastAsia"/>
+        </w:rPr>
+        <w:t xml:space="preserve"> &lt;60</w:t>
+      </w:r>
+      <w:proofErr w:type="gramStart"/>
+      <w:r>
+        <w:rPr>
+          <w:rFonts w:eastAsiaTheme="minorEastAsia"/>
+        </w:rPr>
+        <w:t>,j</w:t>
+      </w:r>
+      <w:proofErr w:type="gramEnd"/>
+      <w:r>
+        <w:rPr>
+          <w:rFonts w:eastAsiaTheme="minorEastAsia"/>
+        </w:rPr>
+        <w:t>&lt;</w:t>
+      </w:r>
+      <w:proofErr w:type="spellStart"/>
+      <w:r>
+        <w:rPr>
+          <w:rFonts w:eastAsiaTheme="minorEastAsia"/>
+        </w:rPr>
+        <w:t>n</w:t>
       </w:r>
       <w:r>
         <w:rPr>
@@ -9782,11 +10483,19 @@
         </w:rPr>
         <w:t>l</w:t>
       </w:r>
-      <w:r>
-        <w:rPr>
-          <w:rFonts w:eastAsiaTheme="minorEastAsia"/>
-        </w:rPr>
-        <w:t xml:space="preserve"> Otherwise p</w:t>
+      <w:proofErr w:type="spellEnd"/>
+      <w:r>
+        <w:rPr>
+          <w:rFonts w:eastAsiaTheme="minorEastAsia"/>
+        </w:rPr>
+        <w:t xml:space="preserve"> Otherwise </w:t>
+      </w:r>
+      <w:proofErr w:type="spellStart"/>
+      <w:r>
+        <w:rPr>
+          <w:rFonts w:eastAsiaTheme="minorEastAsia"/>
+        </w:rPr>
+        <w:t>p</w:t>
       </w:r>
       <w:r>
         <w:rPr>
@@ -9795,6 +10504,7 @@
         </w:rPr>
         <w:t>ij</w:t>
       </w:r>
+      <w:proofErr w:type="spellEnd"/>
       <w:r>
         <w:rPr>
           <w:rFonts w:eastAsiaTheme="minorEastAsia"/>
@@ -12219,6 +12929,7 @@
         <w:rPr>
           <w:rFonts w:eastAsiaTheme="minorEastAsia"/>
         </w:rPr>
+        <w:lastRenderedPageBreak/>
         <w:tab/>
       </w:r>
       <m:oMath>
@@ -12837,7 +13548,6 @@
         <w:rPr>
           <w:rFonts w:eastAsiaTheme="minorEastAsia"/>
         </w:rPr>
-        <w:lastRenderedPageBreak/>
         <w:tab/>
       </w:r>
       <m:oMath>
@@ -13236,11 +13946,19 @@
           <w:rFonts w:eastAsiaTheme="minorEastAsia"/>
         </w:rPr>
       </w:pPr>
-      <w:r>
-        <w:rPr>
-          <w:rFonts w:eastAsiaTheme="minorEastAsia"/>
-        </w:rPr>
-        <w:t>Bij supports an extra year</w:t>
+      <w:proofErr w:type="spellStart"/>
+      <w:r>
+        <w:rPr>
+          <w:rFonts w:eastAsiaTheme="minorEastAsia"/>
+        </w:rPr>
+        <w:t>Bij</w:t>
+      </w:r>
+      <w:proofErr w:type="spellEnd"/>
+      <w:r>
+        <w:rPr>
+          <w:rFonts w:eastAsiaTheme="minorEastAsia"/>
+        </w:rPr>
+        <w:t xml:space="preserve"> supports an extra year</w:t>
       </w:r>
     </w:p>
     <w:p>
@@ -13731,7 +14449,21 @@
         <w:rPr>
           <w:rFonts w:eastAsiaTheme="minorEastAsia"/>
         </w:rPr>
-        <w:t xml:space="preserve"> model into the scipy equivalent we have only </w:t>
+        <w:t xml:space="preserve"> model into the </w:t>
+      </w:r>
+      <w:proofErr w:type="spellStart"/>
+      <w:r>
+        <w:rPr>
+          <w:rFonts w:eastAsiaTheme="minorEastAsia"/>
+        </w:rPr>
+        <w:t>scipy</w:t>
+      </w:r>
+      <w:proofErr w:type="spellEnd"/>
+      <w:r>
+        <w:rPr>
+          <w:rFonts w:eastAsiaTheme="minorEastAsia"/>
+        </w:rPr>
+        <w:t xml:space="preserve"> equivalent we have only </w:t>
       </w:r>
       <w:r>
         <w:rPr>
@@ -13995,7 +14727,22 @@
         <w:rPr>
           <w:rFonts w:eastAsiaTheme="minorEastAsia"/>
         </w:rPr>
-        <w:t>) we also multiplied out the c(b</w:t>
+        <w:t xml:space="preserve">) we also multiplied out the </w:t>
+      </w:r>
+      <w:proofErr w:type="gramStart"/>
+      <w:r>
+        <w:rPr>
+          <w:rFonts w:eastAsiaTheme="minorEastAsia"/>
+        </w:rPr>
+        <w:t>c(</w:t>
+      </w:r>
+      <w:proofErr w:type="spellStart"/>
+      <w:proofErr w:type="gramEnd"/>
+      <w:r>
+        <w:rPr>
+          <w:rFonts w:eastAsiaTheme="minorEastAsia"/>
+        </w:rPr>
+        <w:t>b</w:t>
       </w:r>
       <w:r>
         <w:rPr>
@@ -14004,11 +14751,19 @@
         </w:rPr>
         <w:t>ij</w:t>
       </w:r>
-      <w:r>
-        <w:rPr>
-          <w:rFonts w:eastAsiaTheme="minorEastAsia"/>
-        </w:rPr>
-        <w:t xml:space="preserve"> – w</w:t>
+      <w:proofErr w:type="spellEnd"/>
+      <w:r>
+        <w:rPr>
+          <w:rFonts w:eastAsiaTheme="minorEastAsia"/>
+        </w:rPr>
+        <w:t xml:space="preserve"> – </w:t>
+      </w:r>
+      <w:proofErr w:type="spellStart"/>
+      <w:r>
+        <w:rPr>
+          <w:rFonts w:eastAsiaTheme="minorEastAsia"/>
+        </w:rPr>
+        <w:t>w</w:t>
       </w:r>
       <w:r>
         <w:rPr>
@@ -14017,6 +14772,7 @@
         </w:rPr>
         <w:t>ij</w:t>
       </w:r>
+      <w:proofErr w:type="spellEnd"/>
       <w:r>
         <w:rPr>
           <w:rFonts w:eastAsiaTheme="minorEastAsia"/>
@@ -14028,7 +14784,14 @@
         <w:rPr>
           <w:rFonts w:eastAsiaTheme="minorEastAsia"/>
         </w:rPr>
-        <w:t>+ D</w:t>
+        <w:t xml:space="preserve">+ </w:t>
+      </w:r>
+      <w:proofErr w:type="spellStart"/>
+      <w:r>
+        <w:rPr>
+          <w:rFonts w:eastAsiaTheme="minorEastAsia"/>
+        </w:rPr>
+        <w:t>D</w:t>
       </w:r>
       <w:r>
         <w:rPr>
@@ -14037,11 +14800,19 @@
         </w:rPr>
         <w:t>ij</w:t>
       </w:r>
-      <w:r>
-        <w:rPr>
-          <w:rFonts w:eastAsiaTheme="minorEastAsia"/>
-        </w:rPr>
-        <w:t xml:space="preserve"> + o</w:t>
+      <w:proofErr w:type="spellEnd"/>
+      <w:r>
+        <w:rPr>
+          <w:rFonts w:eastAsiaTheme="minorEastAsia"/>
+        </w:rPr>
+        <w:t xml:space="preserve"> + </w:t>
+      </w:r>
+      <w:proofErr w:type="spellStart"/>
+      <w:r>
+        <w:rPr>
+          <w:rFonts w:eastAsiaTheme="minorEastAsia"/>
+        </w:rPr>
+        <w:t>o</w:t>
       </w:r>
       <w:r>
         <w:rPr>
@@ -14057,6 +14828,7 @@
         </w:rPr>
         <w:t>i</w:t>
       </w:r>
+      <w:proofErr w:type="spellEnd"/>
       <w:r>
         <w:rPr>
           <w:rFonts w:eastAsiaTheme="minorEastAsia"/>
@@ -14067,7 +14839,14 @@
         <w:rPr>
           <w:rFonts w:eastAsiaTheme="minorEastAsia"/>
         </w:rPr>
-        <w:t xml:space="preserve"> to (cb</w:t>
+        <w:t xml:space="preserve"> to (</w:t>
+      </w:r>
+      <w:proofErr w:type="spellStart"/>
+      <w:r>
+        <w:rPr>
+          <w:rFonts w:eastAsiaTheme="minorEastAsia"/>
+        </w:rPr>
+        <w:t>cb</w:t>
       </w:r>
       <w:r>
         <w:rPr>
@@ -14076,11 +14855,19 @@
         </w:rPr>
         <w:t>ij</w:t>
       </w:r>
-      <w:r>
-        <w:rPr>
-          <w:rFonts w:eastAsiaTheme="minorEastAsia"/>
-        </w:rPr>
-        <w:t xml:space="preserve"> – cw</w:t>
+      <w:proofErr w:type="spellEnd"/>
+      <w:r>
+        <w:rPr>
+          <w:rFonts w:eastAsiaTheme="minorEastAsia"/>
+        </w:rPr>
+        <w:t xml:space="preserve"> – </w:t>
+      </w:r>
+      <w:proofErr w:type="spellStart"/>
+      <w:r>
+        <w:rPr>
+          <w:rFonts w:eastAsiaTheme="minorEastAsia"/>
+        </w:rPr>
+        <w:t>cw</w:t>
       </w:r>
       <w:r>
         <w:rPr>
@@ -14089,11 +14876,19 @@
         </w:rPr>
         <w:t>ij</w:t>
       </w:r>
-      <w:r>
-        <w:rPr>
-          <w:rFonts w:eastAsiaTheme="minorEastAsia"/>
-        </w:rPr>
-        <w:t xml:space="preserve"> + cD</w:t>
+      <w:proofErr w:type="spellEnd"/>
+      <w:r>
+        <w:rPr>
+          <w:rFonts w:eastAsiaTheme="minorEastAsia"/>
+        </w:rPr>
+        <w:t xml:space="preserve"> + </w:t>
+      </w:r>
+      <w:proofErr w:type="spellStart"/>
+      <w:r>
+        <w:rPr>
+          <w:rFonts w:eastAsiaTheme="minorEastAsia"/>
+        </w:rPr>
+        <w:t>cD</w:t>
       </w:r>
       <w:r>
         <w:rPr>
@@ -14102,6 +14897,7 @@
         </w:rPr>
         <w:t>ij</w:t>
       </w:r>
+      <w:proofErr w:type="spellEnd"/>
       <w:r>
         <w:rPr>
           <w:rFonts w:eastAsiaTheme="minorEastAsia"/>
@@ -14113,7 +14909,14 @@
         <w:rPr>
           <w:rFonts w:eastAsiaTheme="minorEastAsia"/>
         </w:rPr>
-        <w:t>+ co</w:t>
+        <w:t xml:space="preserve">+ </w:t>
+      </w:r>
+      <w:proofErr w:type="spellStart"/>
+      <w:r>
+        <w:rPr>
+          <w:rFonts w:eastAsiaTheme="minorEastAsia"/>
+        </w:rPr>
+        <w:t>co</w:t>
       </w:r>
       <w:r>
         <w:rPr>
@@ -14129,6 +14932,7 @@
         </w:rPr>
         <w:t>i</w:t>
       </w:r>
+      <w:proofErr w:type="spellEnd"/>
       <w:r>
         <w:rPr>
           <w:rFonts w:eastAsiaTheme="minorEastAsia"/>
@@ -14163,7 +14967,14 @@
         <w:rPr>
           <w:rFonts w:eastAsiaTheme="minorEastAsia"/>
         </w:rPr>
-        <w:t xml:space="preserve"> account balances to q</w:t>
+        <w:t xml:space="preserve"> account balances to </w:t>
+      </w:r>
+      <w:proofErr w:type="spellStart"/>
+      <w:r>
+        <w:rPr>
+          <w:rFonts w:eastAsiaTheme="minorEastAsia"/>
+        </w:rPr>
+        <w:t>q</w:t>
       </w:r>
       <w:r>
         <w:rPr>
@@ -14172,6 +14983,7 @@
         </w:rPr>
         <w:t>j</w:t>
       </w:r>
+      <w:proofErr w:type="spellEnd"/>
       <w:r>
         <w:rPr>
           <w:rFonts w:eastAsiaTheme="minorEastAsia"/>
@@ -14212,6 +15024,8 @@
       </w:r>
     </w:p>
     <w:p>
+      <w:proofErr w:type="spellStart"/>
+      <w:proofErr w:type="gramStart"/>
       <w:r>
         <w:t>a</w:t>
       </w:r>
@@ -14221,12 +15035,24 @@
         </w:rPr>
         <w:t>ij</w:t>
       </w:r>
+      <w:proofErr w:type="spellEnd"/>
+      <w:proofErr w:type="gramEnd"/>
       <w:r>
         <w:tab/>
-        <w:t>IRA life expectancy at age in year i for account j</w:t>
-      </w:r>
-    </w:p>
-    <w:p>
+        <w:t xml:space="preserve">IRA life expectancy at age in year </w:t>
+      </w:r>
+      <w:proofErr w:type="spellStart"/>
+      <w:r>
+        <w:t>i</w:t>
+      </w:r>
+      <w:proofErr w:type="spellEnd"/>
+      <w:r>
+        <w:t xml:space="preserve"> for account j</w:t>
+      </w:r>
+    </w:p>
+    <w:p>
+      <w:proofErr w:type="spellStart"/>
+      <w:proofErr w:type="gramStart"/>
       <w:r>
         <w:t>B</w:t>
       </w:r>
@@ -14236,12 +15062,16 @@
         </w:rPr>
         <w:t>cg</w:t>
       </w:r>
+      <w:proofErr w:type="spellEnd"/>
+      <w:proofErr w:type="gramEnd"/>
       <w:r>
         <w:tab/>
         <w:t>Number of capital gains tax brackets</w:t>
       </w:r>
     </w:p>
     <w:p>
+      <w:proofErr w:type="spellStart"/>
+      <w:proofErr w:type="gramStart"/>
       <w:r>
         <w:t>B</w:t>
       </w:r>
@@ -14251,6 +15081,8 @@
         </w:rPr>
         <w:t>t</w:t>
       </w:r>
+      <w:proofErr w:type="spellEnd"/>
+      <w:proofErr w:type="gramEnd"/>
       <w:r>
         <w:tab/>
         <w:t>Number of tax brackets</w:t>
@@ -14260,6 +15092,8 @@
       </w:r>
     </w:p>
     <w:p>
+      <w:proofErr w:type="spellStart"/>
+      <w:proofErr w:type="gramStart"/>
       <w:r>
         <w:t>b</w:t>
       </w:r>
@@ -14269,15 +15103,27 @@
         </w:rPr>
         <w:t>ij</w:t>
       </w:r>
+      <w:proofErr w:type="spellEnd"/>
+      <w:proofErr w:type="gramEnd"/>
       <w:r>
         <w:tab/>
-        <w:t xml:space="preserve">balance of account j in year i </w:t>
-      </w:r>
-    </w:p>
-    <w:p>
+        <w:t xml:space="preserve">balance of account j in year </w:t>
+      </w:r>
+      <w:proofErr w:type="spellStart"/>
+      <w:r>
+        <w:t>i</w:t>
+      </w:r>
+      <w:proofErr w:type="spellEnd"/>
+      <w:r>
+        <w:t xml:space="preserve"> </w:t>
+      </w:r>
+    </w:p>
+    <w:p>
+      <w:proofErr w:type="gramStart"/>
       <w:r>
         <w:t>d</w:t>
       </w:r>
+      <w:proofErr w:type="gramEnd"/>
       <w:r>
         <w:tab/>
         <w:t>desired minimum</w:t>
@@ -14293,9 +15139,13 @@
       </w:r>
     </w:p>
     <w:p>
+      <w:proofErr w:type="spellStart"/>
+      <w:proofErr w:type="gramStart"/>
       <w:r>
         <w:t>dm</w:t>
       </w:r>
+      <w:proofErr w:type="spellEnd"/>
+      <w:proofErr w:type="gramEnd"/>
       <w:r>
         <w:tab/>
         <w:t>desire maximal after</w:t>
@@ -14305,6 +15155,7 @@
       </w:r>
     </w:p>
     <w:p>
+      <w:proofErr w:type="spellStart"/>
       <w:r>
         <w:t>D</w:t>
       </w:r>
@@ -14320,6 +15171,7 @@
         </w:rPr>
         <w:t>j</w:t>
       </w:r>
+      <w:proofErr w:type="spellEnd"/>
       <w:r>
         <w:tab/>
         <w:t xml:space="preserve">deposits to </w:t>
@@ -14331,10 +15183,16 @@
         <w:t>account in</w:t>
       </w:r>
       <w:r>
-        <w:t xml:space="preserve"> year i</w:t>
-      </w:r>
-    </w:p>
-    <w:p>
+        <w:t xml:space="preserve"> year </w:t>
+      </w:r>
+      <w:proofErr w:type="spellStart"/>
+      <w:r>
+        <w:t>i</w:t>
+      </w:r>
+      <w:proofErr w:type="spellEnd"/>
+    </w:p>
+    <w:p>
+      <w:proofErr w:type="spellStart"/>
       <w:r>
         <w:t>D</w:t>
       </w:r>
@@ -14350,12 +15208,23 @@
         </w:rPr>
         <w:t>A</w:t>
       </w:r>
+      <w:proofErr w:type="spellEnd"/>
       <w:r>
         <w:tab/>
-        <w:t>The discount rate for the jth account</w:t>
-      </w:r>
-    </w:p>
-    <w:p>
+        <w:t xml:space="preserve">The discount rate for the </w:t>
+      </w:r>
+      <w:proofErr w:type="spellStart"/>
+      <w:r>
+        <w:t>jth</w:t>
+      </w:r>
+      <w:proofErr w:type="spellEnd"/>
+      <w:r>
+        <w:t xml:space="preserve"> account</w:t>
+      </w:r>
+    </w:p>
+    <w:p>
+      <w:proofErr w:type="spellStart"/>
+      <w:proofErr w:type="gramStart"/>
       <w:r>
         <w:t>e</w:t>
       </w:r>
@@ -14365,9 +15234,15 @@
         </w:rPr>
         <w:t>i</w:t>
       </w:r>
+      <w:proofErr w:type="spellEnd"/>
+      <w:proofErr w:type="gramEnd"/>
       <w:r>
         <w:tab/>
-        <w:t>Special expenses that have a limited duration. These will not be counted as part of s</w:t>
+        <w:t xml:space="preserve">Special expenses that have a limited duration. These will not be counted as part of </w:t>
+      </w:r>
+      <w:proofErr w:type="spellStart"/>
+      <w:r>
+        <w:t>s</w:t>
       </w:r>
       <w:r>
         <w:rPr>
@@ -14375,6 +15250,7 @@
         </w:rPr>
         <w:t>i</w:t>
       </w:r>
+      <w:proofErr w:type="spellEnd"/>
     </w:p>
     <w:p>
       <w:pPr>
@@ -14382,6 +15258,7 @@
           <w:rFonts w:eastAsiaTheme="minorEastAsia"/>
         </w:rPr>
       </w:pPr>
+      <w:proofErr w:type="gramStart"/>
       <w:r>
         <w:rPr>
           <w:rFonts w:eastAsiaTheme="minorEastAsia"/>
@@ -14395,6 +15272,7 @@
         </w:rPr>
         <w:t>i</w:t>
       </w:r>
+      <w:proofErr w:type="gramEnd"/>
       <w:r>
         <w:rPr>
           <w:rFonts w:eastAsiaTheme="minorEastAsia"/>
@@ -14404,6 +15282,7 @@
       </w:r>
     </w:p>
     <w:p>
+      <w:proofErr w:type="spellStart"/>
       <w:r>
         <w:t>F</w:t>
       </w:r>
@@ -14419,59 +15298,76 @@
         </w:rPr>
         <w:t>cg</w:t>
       </w:r>
+      <w:proofErr w:type="spellEnd"/>
       <w:r>
         <w:tab/>
         <w:t xml:space="preserve">floor of the capital gains bracket l </w:t>
       </w:r>
     </w:p>
     <w:p>
+      <w:proofErr w:type="spellStart"/>
+      <w:proofErr w:type="gramStart"/>
       <w:r>
         <w:t>i</w:t>
       </w:r>
+      <w:proofErr w:type="spellEnd"/>
+      <w:proofErr w:type="gramEnd"/>
       <w:r>
         <w:tab/>
         <w:t>index for number of retirement years</w:t>
       </w:r>
     </w:p>
     <w:p>
+      <w:proofErr w:type="spellStart"/>
+      <w:proofErr w:type="gramStart"/>
       <w:r>
         <w:t>inf</w:t>
       </w:r>
+      <w:proofErr w:type="spellEnd"/>
+      <w:proofErr w:type="gramEnd"/>
       <w:r>
         <w:tab/>
         <w:t>inflation rate</w:t>
       </w:r>
     </w:p>
     <w:p>
+      <w:proofErr w:type="gramStart"/>
       <w:r>
         <w:t>j</w:t>
       </w:r>
+      <w:proofErr w:type="gramEnd"/>
       <w:r>
         <w:tab/>
         <w:t>index for the number of accounts</w:t>
       </w:r>
     </w:p>
     <w:p>
-      <w:r>
+      <w:proofErr w:type="gramStart"/>
+      <w:r>
+        <w:lastRenderedPageBreak/>
         <w:t>k</w:t>
       </w:r>
+      <w:proofErr w:type="gramEnd"/>
       <w:r>
         <w:tab/>
         <w:t>index for the tax brackets</w:t>
       </w:r>
     </w:p>
     <w:p>
+      <w:proofErr w:type="gramStart"/>
       <w:r>
         <w:t>l</w:t>
       </w:r>
+      <w:proofErr w:type="gramEnd"/>
       <w:r>
         <w:tab/>
         <w:t>index for capital gains tax brackets</w:t>
       </w:r>
     </w:p>
     <w:p>
-      <w:r>
-        <w:lastRenderedPageBreak/>
+      <w:proofErr w:type="spellStart"/>
+      <w:proofErr w:type="gramStart"/>
+      <w:r>
         <w:t>m</w:t>
       </w:r>
       <w:r>
@@ -14480,12 +15376,24 @@
         </w:rPr>
         <w:t>ik</w:t>
       </w:r>
+      <w:proofErr w:type="spellEnd"/>
+      <w:proofErr w:type="gramEnd"/>
       <w:r>
         <w:tab/>
-        <w:t xml:space="preserve">size of the kth tax bracket in year i </w:t>
-      </w:r>
-    </w:p>
-    <w:p>
+        <w:t xml:space="preserve">size of the kth tax bracket in year </w:t>
+      </w:r>
+      <w:proofErr w:type="spellStart"/>
+      <w:r>
+        <w:t>i</w:t>
+      </w:r>
+      <w:proofErr w:type="spellEnd"/>
+      <w:r>
+        <w:t xml:space="preserve"> </w:t>
+      </w:r>
+    </w:p>
+    <w:p>
+      <w:proofErr w:type="spellStart"/>
+      <w:proofErr w:type="gramStart"/>
       <w:r>
         <w:t>mc</w:t>
       </w:r>
@@ -14495,12 +15403,16 @@
         </w:rPr>
         <w:t>ir</w:t>
       </w:r>
+      <w:proofErr w:type="spellEnd"/>
+      <w:proofErr w:type="gramEnd"/>
       <w:r>
         <w:tab/>
         <w:t>maximum contribution to TDRA for retiree r</w:t>
       </w:r>
     </w:p>
     <w:p>
+      <w:proofErr w:type="spellStart"/>
+      <w:proofErr w:type="gramStart"/>
       <w:r>
         <w:t>mcg</w:t>
       </w:r>
@@ -14510,15 +15422,27 @@
         </w:rPr>
         <w:t>il</w:t>
       </w:r>
+      <w:proofErr w:type="spellEnd"/>
+      <w:proofErr w:type="gramEnd"/>
       <w:r>
         <w:tab/>
-        <w:t xml:space="preserve">size of the lth capital gains bracket in year i </w:t>
-      </w:r>
-    </w:p>
-    <w:p>
+        <w:t xml:space="preserve">size of the lth capital gains bracket in year </w:t>
+      </w:r>
+      <w:proofErr w:type="spellStart"/>
+      <w:r>
+        <w:t>i</w:t>
+      </w:r>
+      <w:proofErr w:type="spellEnd"/>
+      <w:r>
+        <w:t xml:space="preserve"> </w:t>
+      </w:r>
+    </w:p>
+    <w:p>
+      <w:proofErr w:type="gramStart"/>
       <w:r>
         <w:t>n</w:t>
       </w:r>
+      <w:proofErr w:type="gramEnd"/>
       <w:r>
         <w:tab/>
         <w:t>Number of retirement years</w:t>
@@ -14534,24 +15458,36 @@
         </w:rPr>
         <w:t>70</w:t>
       </w:r>
+      <w:proofErr w:type="gramStart"/>
       <w:r>
         <w:rPr>
           <w:vertAlign w:val="subscript"/>
         </w:rPr>
         <w:t>,j</w:t>
       </w:r>
+      <w:proofErr w:type="gramEnd"/>
       <w:r>
         <w:tab/>
         <w:t>year number that retiree</w:t>
       </w:r>
       <w:r>
-        <w:t xml:space="preserve"> owning the jth account</w:t>
+        <w:t xml:space="preserve"> owning the </w:t>
+      </w:r>
+      <w:proofErr w:type="spellStart"/>
+      <w:r>
+        <w:t>jth</w:t>
+      </w:r>
+      <w:proofErr w:type="spellEnd"/>
+      <w:r>
+        <w:t xml:space="preserve"> account</w:t>
       </w:r>
       <w:r>
         <w:t xml:space="preserve"> is age 70</w:t>
       </w:r>
     </w:p>
     <w:p>
+      <w:proofErr w:type="spellStart"/>
+      <w:proofErr w:type="gramStart"/>
       <w:r>
         <w:t>n</w:t>
       </w:r>
@@ -14561,6 +15497,8 @@
         </w:rPr>
         <w:t>l</w:t>
       </w:r>
+      <w:proofErr w:type="spellEnd"/>
+      <w:proofErr w:type="gramEnd"/>
       <w:r>
         <w:rPr>
           <w:vertAlign w:val="subscript"/>
@@ -14568,10 +15506,20 @@
         <w:tab/>
       </w:r>
       <w:r>
-        <w:t>Number of accounts (i.e., number TDRA + number Roth+ aftertax accounts)</w:t>
-      </w:r>
-    </w:p>
-    <w:p>
+        <w:t xml:space="preserve">Number of accounts (i.e., number TDRA + number Roth+ </w:t>
+      </w:r>
+      <w:proofErr w:type="spellStart"/>
+      <w:r>
+        <w:t>aftertax</w:t>
+      </w:r>
+      <w:proofErr w:type="spellEnd"/>
+      <w:r>
+        <w:t xml:space="preserve"> accounts)</w:t>
+      </w:r>
+    </w:p>
+    <w:p>
+      <w:proofErr w:type="spellStart"/>
+      <w:proofErr w:type="gramStart"/>
       <w:r>
         <w:t>n</w:t>
       </w:r>
@@ -14581,6 +15529,8 @@
         </w:rPr>
         <w:t>AT</w:t>
       </w:r>
+      <w:proofErr w:type="spellEnd"/>
+      <w:proofErr w:type="gramEnd"/>
       <w:r>
         <w:rPr>
           <w:vertAlign w:val="superscript"/>
@@ -14593,8 +15543,25 @@
         </w:rPr>
         <w:tab/>
       </w:r>
-      <w:r>
-        <w:t>Aftertax account index (when there is an aftertax account, n</w:t>
+      <w:proofErr w:type="spellStart"/>
+      <w:r>
+        <w:t>Aftertax</w:t>
+      </w:r>
+      <w:proofErr w:type="spellEnd"/>
+      <w:r>
+        <w:t xml:space="preserve"> account index (when there is an </w:t>
+      </w:r>
+      <w:proofErr w:type="spellStart"/>
+      <w:r>
+        <w:t>aftertax</w:t>
+      </w:r>
+      <w:proofErr w:type="spellEnd"/>
+      <w:r>
+        <w:t xml:space="preserve"> account, </w:t>
+      </w:r>
+      <w:proofErr w:type="spellStart"/>
+      <w:r>
+        <w:t>n</w:t>
       </w:r>
       <w:r>
         <w:rPr>
@@ -14602,8 +15569,13 @@
         </w:rPr>
         <w:t>AT</w:t>
       </w:r>
-      <w:r>
-        <w:t xml:space="preserve"> will equal n</w:t>
+      <w:proofErr w:type="spellEnd"/>
+      <w:r>
+        <w:t xml:space="preserve"> will equal </w:t>
+      </w:r>
+      <w:proofErr w:type="spellStart"/>
+      <w:r>
+        <w:t>n</w:t>
       </w:r>
       <w:r>
         <w:rPr>
@@ -14611,11 +15583,13 @@
         </w:rPr>
         <w:t>l</w:t>
       </w:r>
+      <w:proofErr w:type="spellEnd"/>
       <w:r>
         <w:t>)</w:t>
       </w:r>
     </w:p>
     <w:p>
+      <w:proofErr w:type="gramStart"/>
       <w:r>
         <w:t>o</w:t>
       </w:r>
@@ -14625,18 +15599,29 @@
         </w:rPr>
         <w:t>i</w:t>
       </w:r>
+      <w:proofErr w:type="gramEnd"/>
       <w:r>
         <w:tab/>
         <w:t>Other in</w:t>
       </w:r>
       <w:r>
-        <w:t>come in the ith year</w:t>
+        <w:t xml:space="preserve">come in the </w:t>
+      </w:r>
+      <w:proofErr w:type="spellStart"/>
+      <w:r>
+        <w:t>ith</w:t>
+      </w:r>
+      <w:proofErr w:type="spellEnd"/>
+      <w:r>
+        <w:t xml:space="preserve"> year</w:t>
       </w:r>
       <w:r>
         <w:t xml:space="preserve">. This includes income defined in the configuration income sections as well as returns from asset sales. </w:t>
       </w:r>
     </w:p>
     <w:p>
+      <w:proofErr w:type="spellStart"/>
+      <w:proofErr w:type="gramStart"/>
       <w:r>
         <w:t>o</w:t>
       </w:r>
@@ -14652,9 +15637,23 @@
         </w:rPr>
         <w:t>i</w:t>
       </w:r>
+      <w:proofErr w:type="spellEnd"/>
+      <w:proofErr w:type="gramEnd"/>
       <w:r>
         <w:tab/>
-        <w:t>Other taxable income in the ith year (o</w:t>
+        <w:t xml:space="preserve">Other taxable income in the </w:t>
+      </w:r>
+      <w:proofErr w:type="spellStart"/>
+      <w:r>
+        <w:t>ith</w:t>
+      </w:r>
+      <w:proofErr w:type="spellEnd"/>
+      <w:r>
+        <w:t xml:space="preserve"> year (</w:t>
+      </w:r>
+      <w:proofErr w:type="spellStart"/>
+      <w:r>
+        <w:t>o</w:t>
       </w:r>
       <w:r>
         <w:rPr>
@@ -14668,6 +15667,7 @@
         </w:rPr>
         <w:t>i</w:t>
       </w:r>
+      <w:proofErr w:type="spellEnd"/>
       <w:r>
         <w:t xml:space="preserve"> is the ordinary taxable </w:t>
       </w:r>
@@ -14690,6 +15690,8 @@
           <w:rFonts w:eastAsiaTheme="minorEastAsia"/>
         </w:rPr>
       </w:pPr>
+      <w:proofErr w:type="spellStart"/>
+      <w:proofErr w:type="gramStart"/>
       <w:r>
         <w:t>o</w:t>
       </w:r>
@@ -14705,6 +15707,8 @@
         </w:rPr>
         <w:t>i</w:t>
       </w:r>
+      <w:proofErr w:type="spellEnd"/>
+      <w:proofErr w:type="gramEnd"/>
       <w:r>
         <w:rPr>
           <w:vertAlign w:val="subscript"/>
@@ -14727,7 +15731,21 @@
         <w:rPr>
           <w:rFonts w:eastAsiaTheme="minorEastAsia"/>
         </w:rPr>
-        <w:t xml:space="preserve"> sale in the ith year</w:t>
+        <w:t xml:space="preserve"> sale in the </w:t>
+      </w:r>
+      <w:proofErr w:type="spellStart"/>
+      <w:r>
+        <w:rPr>
+          <w:rFonts w:eastAsiaTheme="minorEastAsia"/>
+        </w:rPr>
+        <w:t>ith</w:t>
+      </w:r>
+      <w:proofErr w:type="spellEnd"/>
+      <w:r>
+        <w:rPr>
+          <w:rFonts w:eastAsiaTheme="minorEastAsia"/>
+        </w:rPr>
+        <w:t xml:space="preserve"> year</w:t>
       </w:r>
       <w:r>
         <w:rPr>
@@ -14737,6 +15755,8 @@
       </w:r>
     </w:p>
     <w:p>
+      <w:proofErr w:type="spellStart"/>
+      <w:proofErr w:type="gramStart"/>
       <w:r>
         <w:t>o</w:t>
       </w:r>
@@ -14752,6 +15772,8 @@
         </w:rPr>
         <w:t>i</w:t>
       </w:r>
+      <w:proofErr w:type="spellEnd"/>
+      <w:proofErr w:type="gramEnd"/>
       <w:r>
         <w:rPr>
           <w:vertAlign w:val="subscript"/>
@@ -14762,7 +15784,28 @@
         <w:rPr>
           <w:rFonts w:eastAsiaTheme="minorEastAsia"/>
         </w:rPr>
-        <w:t>Other taxable capital gains from asset sale in the ith year (taxable capital gains related to o</w:t>
+        <w:t xml:space="preserve">Other taxable capital gains from asset sale in the </w:t>
+      </w:r>
+      <w:proofErr w:type="spellStart"/>
+      <w:r>
+        <w:rPr>
+          <w:rFonts w:eastAsiaTheme="minorEastAsia"/>
+        </w:rPr>
+        <w:t>ith</w:t>
+      </w:r>
+      <w:proofErr w:type="spellEnd"/>
+      <w:r>
+        <w:rPr>
+          <w:rFonts w:eastAsiaTheme="minorEastAsia"/>
+        </w:rPr>
+        <w:t xml:space="preserve"> year (taxable capital gains related to </w:t>
+      </w:r>
+      <w:proofErr w:type="spellStart"/>
+      <w:r>
+        <w:rPr>
+          <w:rFonts w:eastAsiaTheme="minorEastAsia"/>
+        </w:rPr>
+        <w:t>o</w:t>
       </w:r>
       <w:r>
         <w:rPr>
@@ -14778,6 +15821,7 @@
         </w:rPr>
         <w:t>i</w:t>
       </w:r>
+      <w:proofErr w:type="spellEnd"/>
       <w:r>
         <w:rPr>
           <w:rFonts w:eastAsiaTheme="minorEastAsia"/>
@@ -14791,6 +15835,7 @@
           <w:rFonts w:eastAsiaTheme="minorEastAsia"/>
         </w:rPr>
       </w:pPr>
+      <w:proofErr w:type="gramStart"/>
       <w:r>
         <w:rPr>
           <w:rFonts w:eastAsiaTheme="minorEastAsia"/>
@@ -14804,6 +15849,7 @@
         </w:rPr>
         <w:t>i</w:t>
       </w:r>
+      <w:proofErr w:type="gramEnd"/>
       <w:r>
         <w:rPr>
           <w:rFonts w:eastAsiaTheme="minorEastAsia"/>
@@ -14843,6 +15889,8 @@
       </w:r>
     </w:p>
     <w:p>
+      <w:proofErr w:type="spellStart"/>
+      <w:proofErr w:type="gramStart"/>
       <w:r>
         <w:rPr>
           <w:rFonts w:eastAsiaTheme="minorEastAsia"/>
@@ -14856,12 +15904,21 @@
         </w:rPr>
         <w:t>i</w:t>
       </w:r>
+      <w:proofErr w:type="spellEnd"/>
+      <w:proofErr w:type="gramEnd"/>
       <w:r>
         <w:tab/>
-        <w:t>Present Value in year i</w:t>
-      </w:r>
-    </w:p>
-    <w:p>
+        <w:t xml:space="preserve">Present Value in year </w:t>
+      </w:r>
+      <w:proofErr w:type="spellStart"/>
+      <w:r>
+        <w:t>i</w:t>
+      </w:r>
+      <w:proofErr w:type="spellEnd"/>
+    </w:p>
+    <w:p>
+      <w:proofErr w:type="spellStart"/>
+      <w:proofErr w:type="gramStart"/>
       <w:r>
         <w:t>q</w:t>
       </w:r>
@@ -14871,6 +15928,8 @@
         </w:rPr>
         <w:t>j</w:t>
       </w:r>
+      <w:proofErr w:type="spellEnd"/>
+      <w:proofErr w:type="gramEnd"/>
       <w:r>
         <w:tab/>
         <w:t>balance for account j at the start of retirement</w:t>
@@ -14886,6 +15945,8 @@
       </w:r>
     </w:p>
     <w:p>
+      <w:proofErr w:type="spellStart"/>
+      <w:proofErr w:type="gramStart"/>
       <w:r>
         <w:t>r</w:t>
       </w:r>
@@ -14895,12 +15956,24 @@
         </w:rPr>
         <w:t>ij</w:t>
       </w:r>
+      <w:proofErr w:type="spellEnd"/>
+      <w:proofErr w:type="gramEnd"/>
       <w:r>
         <w:tab/>
-        <w:t xml:space="preserve">rate of return for account j in year i </w:t>
-      </w:r>
-    </w:p>
-    <w:p>
+        <w:t xml:space="preserve">rate of return for account j in year </w:t>
+      </w:r>
+      <w:proofErr w:type="spellStart"/>
+      <w:r>
+        <w:t>i</w:t>
+      </w:r>
+      <w:proofErr w:type="spellEnd"/>
+      <w:r>
+        <w:t xml:space="preserve"> </w:t>
+      </w:r>
+    </w:p>
+    <w:p>
+      <w:proofErr w:type="spellStart"/>
+      <w:proofErr w:type="gramStart"/>
       <w:r>
         <w:t>r</w:t>
       </w:r>
@@ -14910,12 +15983,16 @@
         </w:rPr>
         <w:t>cg</w:t>
       </w:r>
+      <w:proofErr w:type="spellEnd"/>
+      <w:proofErr w:type="gramEnd"/>
       <w:r>
         <w:tab/>
         <w:t>capital gains tax rate (temp until cg tax brackets are working)</w:t>
       </w:r>
     </w:p>
     <w:p>
+      <w:proofErr w:type="spellStart"/>
+      <w:proofErr w:type="gramStart"/>
       <w:r>
         <w:t>sd</w:t>
       </w:r>
@@ -14925,12 +16002,24 @@
         </w:rPr>
         <w:t>i</w:t>
       </w:r>
+      <w:proofErr w:type="spellEnd"/>
+      <w:proofErr w:type="gramEnd"/>
       <w:r>
         <w:tab/>
-        <w:t xml:space="preserve">Standard deduction in year i </w:t>
-      </w:r>
-    </w:p>
-    <w:p>
+        <w:t xml:space="preserve">Standard deduction in year </w:t>
+      </w:r>
+      <w:proofErr w:type="spellStart"/>
+      <w:r>
+        <w:t>i</w:t>
+      </w:r>
+      <w:proofErr w:type="spellEnd"/>
+      <w:r>
+        <w:t xml:space="preserve"> </w:t>
+      </w:r>
+    </w:p>
+    <w:p>
+      <w:proofErr w:type="spellStart"/>
+      <w:proofErr w:type="gramStart"/>
       <w:r>
         <w:t>s</w:t>
       </w:r>
@@ -14940,6 +16029,8 @@
         </w:rPr>
         <w:t>i</w:t>
       </w:r>
+      <w:proofErr w:type="spellEnd"/>
+      <w:proofErr w:type="gramEnd"/>
       <w:r>
         <w:rPr>
           <w:vertAlign w:val="subscript"/>
@@ -14950,10 +16041,17 @@
         <w:t>S</w:t>
       </w:r>
       <w:r>
-        <w:t>pendable amount in year i</w:t>
-      </w:r>
-    </w:p>
-    <w:p>
+        <w:t xml:space="preserve">pendable amount in year </w:t>
+      </w:r>
+      <w:proofErr w:type="spellStart"/>
+      <w:r>
+        <w:t>i</w:t>
+      </w:r>
+      <w:proofErr w:type="spellEnd"/>
+    </w:p>
+    <w:p>
+      <w:proofErr w:type="spellStart"/>
+      <w:proofErr w:type="gramStart"/>
       <w:r>
         <w:t>SS</w:t>
       </w:r>
@@ -14963,12 +16061,24 @@
         </w:rPr>
         <w:t>i</w:t>
       </w:r>
+      <w:proofErr w:type="spellEnd"/>
+      <w:proofErr w:type="gramEnd"/>
       <w:r>
         <w:tab/>
-        <w:t xml:space="preserve">Social Security income in year i </w:t>
-      </w:r>
-    </w:p>
-    <w:p>
+        <w:t xml:space="preserve">Social Security income in year </w:t>
+      </w:r>
+      <w:proofErr w:type="spellStart"/>
+      <w:r>
+        <w:t>i</w:t>
+      </w:r>
+      <w:proofErr w:type="spellEnd"/>
+      <w:r>
+        <w:t xml:space="preserve"> </w:t>
+      </w:r>
+    </w:p>
+    <w:p>
+      <w:proofErr w:type="spellStart"/>
+      <w:proofErr w:type="gramStart"/>
       <w:r>
         <w:t>SS</w:t>
       </w:r>
@@ -14978,12 +16088,16 @@
         </w:rPr>
         <w:t>t</w:t>
       </w:r>
+      <w:proofErr w:type="spellEnd"/>
+      <w:proofErr w:type="gramEnd"/>
       <w:r>
         <w:tab/>
         <w:t>Social Security faction that is taxable</w:t>
       </w:r>
     </w:p>
     <w:p>
+      <w:proofErr w:type="spellStart"/>
+      <w:proofErr w:type="gramStart"/>
       <w:r>
         <w:t>t</w:t>
       </w:r>
@@ -14999,12 +16113,16 @@
         </w:rPr>
         <w:t>cg</w:t>
       </w:r>
+      <w:proofErr w:type="spellEnd"/>
+      <w:proofErr w:type="gramEnd"/>
       <w:r>
         <w:tab/>
         <w:t>marginal capital gains tax rate in bracket l</w:t>
       </w:r>
     </w:p>
     <w:p>
+      <w:proofErr w:type="spellStart"/>
+      <w:proofErr w:type="gramStart"/>
       <w:r>
         <w:t>t</w:t>
       </w:r>
@@ -15014,12 +16132,16 @@
         </w:rPr>
         <w:t>k</w:t>
       </w:r>
+      <w:proofErr w:type="spellEnd"/>
+      <w:proofErr w:type="gramEnd"/>
       <w:r>
         <w:tab/>
         <w:t>marginal tax rate in tax bracket k</w:t>
       </w:r>
     </w:p>
     <w:p>
+      <w:proofErr w:type="spellStart"/>
+      <w:proofErr w:type="gramStart"/>
       <w:r>
         <w:t>uc</w:t>
       </w:r>
@@ -15029,18 +16151,27 @@
         </w:rPr>
         <w:t>ij</w:t>
       </w:r>
+      <w:proofErr w:type="spellEnd"/>
+      <w:proofErr w:type="gramEnd"/>
       <w:r>
         <w:tab/>
         <w:t>use</w:t>
       </w:r>
       <w:r>
-        <w:t>r defined contribution in year i</w:t>
-      </w:r>
+        <w:t xml:space="preserve">r defined contribution in year </w:t>
+      </w:r>
+      <w:proofErr w:type="spellStart"/>
+      <w:r>
+        <w:t>i</w:t>
+      </w:r>
+      <w:proofErr w:type="spellEnd"/>
       <w:r>
         <w:t xml:space="preserve"> to account j</w:t>
       </w:r>
     </w:p>
     <w:p>
+      <w:proofErr w:type="spellStart"/>
+      <w:proofErr w:type="gramStart"/>
       <w:r>
         <w:t>w</w:t>
       </w:r>
@@ -15056,15 +16187,24 @@
         </w:rPr>
         <w:t>j</w:t>
       </w:r>
+      <w:proofErr w:type="spellEnd"/>
+      <w:proofErr w:type="gramEnd"/>
       <w:r>
         <w:tab/>
         <w:t>with</w:t>
       </w:r>
       <w:r>
-        <w:t>drawal from account j in year i</w:t>
-      </w:r>
-    </w:p>
-    <w:p>
+        <w:t xml:space="preserve">drawal from account j in year </w:t>
+      </w:r>
+      <w:proofErr w:type="spellStart"/>
+      <w:r>
+        <w:t>i</w:t>
+      </w:r>
+      <w:proofErr w:type="spellEnd"/>
+    </w:p>
+    <w:p>
+      <w:proofErr w:type="spellStart"/>
+      <w:proofErr w:type="gramStart"/>
       <w:r>
         <w:t>x</w:t>
       </w:r>
@@ -15074,19 +16214,26 @@
         </w:rPr>
         <w:t>ik</w:t>
       </w:r>
+      <w:proofErr w:type="spellEnd"/>
+      <w:proofErr w:type="gramEnd"/>
       <w:r>
         <w:tab/>
         <w:t xml:space="preserve">ordinary taxable income in year </w:t>
       </w:r>
+      <w:proofErr w:type="spellStart"/>
       <w:r>
         <w:t>i</w:t>
       </w:r>
+      <w:proofErr w:type="spellEnd"/>
       <w:r>
         <w:t xml:space="preserve"> and bracket k</w:t>
       </w:r>
     </w:p>
     <w:p>
-      <w:r>
+      <w:proofErr w:type="spellStart"/>
+      <w:proofErr w:type="gramStart"/>
+      <w:r>
+        <w:lastRenderedPageBreak/>
         <w:t>y</w:t>
       </w:r>
       <w:r>
@@ -15095,9 +16242,19 @@
         </w:rPr>
         <w:t>il</w:t>
       </w:r>
+      <w:proofErr w:type="spellEnd"/>
+      <w:proofErr w:type="gramEnd"/>
       <w:r>
         <w:tab/>
-        <w:t>capital gains income in year i and bracket l</w:t>
+        <w:t xml:space="preserve">capital gains income in year </w:t>
+      </w:r>
+      <w:proofErr w:type="spellStart"/>
+      <w:r>
+        <w:t>i</w:t>
+      </w:r>
+      <w:proofErr w:type="spellEnd"/>
+      <w:r>
+        <w:t xml:space="preserve"> and bracket l</w:t>
       </w:r>
     </w:p>
     <w:p/>
@@ -15111,9 +16268,9 @@
         <w:rPr>
           <w:rFonts w:eastAsiaTheme="minorEastAsia"/>
         </w:rPr>
-        <w:lastRenderedPageBreak/>
         <w:t xml:space="preserve">Consolidated </w:t>
       </w:r>
+      <w:proofErr w:type="spellStart"/>
       <w:r>
         <w:rPr>
           <w:rFonts w:eastAsiaTheme="minorEastAsia"/>
@@ -15121,6 +16278,7 @@
         </w:rPr>
         <w:t>Todo</w:t>
       </w:r>
+      <w:proofErr w:type="spellEnd"/>
       <w:r>
         <w:rPr>
           <w:rFonts w:eastAsiaTheme="minorEastAsia"/>
@@ -15143,7 +16301,49 @@
         <w:rPr>
           <w:rFonts w:eastAsiaTheme="minorEastAsia"/>
         </w:rPr>
-        <w:t>Create a case to use Aeq x == beq as well as Aub x &lt;= bub</w:t>
+        <w:t xml:space="preserve">Create a case to use </w:t>
+      </w:r>
+      <w:proofErr w:type="spellStart"/>
+      <w:r>
+        <w:rPr>
+          <w:rFonts w:eastAsiaTheme="minorEastAsia"/>
+        </w:rPr>
+        <w:t>Aeq</w:t>
+      </w:r>
+      <w:proofErr w:type="spellEnd"/>
+      <w:r>
+        <w:rPr>
+          <w:rFonts w:eastAsiaTheme="minorEastAsia"/>
+        </w:rPr>
+        <w:t xml:space="preserve"> x == </w:t>
+      </w:r>
+      <w:proofErr w:type="spellStart"/>
+      <w:r>
+        <w:rPr>
+          <w:rFonts w:eastAsiaTheme="minorEastAsia"/>
+        </w:rPr>
+        <w:t>beq</w:t>
+      </w:r>
+      <w:proofErr w:type="spellEnd"/>
+      <w:r>
+        <w:rPr>
+          <w:rFonts w:eastAsiaTheme="minorEastAsia"/>
+        </w:rPr>
+        <w:t xml:space="preserve"> as well as </w:t>
+      </w:r>
+      <w:proofErr w:type="spellStart"/>
+      <w:r>
+        <w:rPr>
+          <w:rFonts w:eastAsiaTheme="minorEastAsia"/>
+        </w:rPr>
+        <w:t>Aub</w:t>
+      </w:r>
+      <w:proofErr w:type="spellEnd"/>
+      <w:r>
+        <w:rPr>
+          <w:rFonts w:eastAsiaTheme="minorEastAsia"/>
+        </w:rPr>
+        <w:t xml:space="preserve"> x &lt;= bub</w:t>
       </w:r>
     </w:p>
     <w:p>
@@ -15211,11 +16411,33 @@
           <w:rFonts w:eastAsiaTheme="minorEastAsia"/>
         </w:rPr>
       </w:pPr>
-      <w:r>
-        <w:rPr>
-          <w:rFonts w:eastAsiaTheme="minorEastAsia"/>
-        </w:rPr>
-        <w:t>maxContribution() inflates to years but should inflate to prePlanYears+years (</w:t>
+      <w:proofErr w:type="spellStart"/>
+      <w:r>
+        <w:rPr>
+          <w:rFonts w:eastAsiaTheme="minorEastAsia"/>
+        </w:rPr>
+        <w:t>maxContribution</w:t>
+      </w:r>
+      <w:proofErr w:type="spellEnd"/>
+      <w:r>
+        <w:rPr>
+          <w:rFonts w:eastAsiaTheme="minorEastAsia"/>
+        </w:rPr>
+        <w:t xml:space="preserve">() inflates to years but should inflate to </w:t>
+      </w:r>
+      <w:proofErr w:type="spellStart"/>
+      <w:r>
+        <w:rPr>
+          <w:rFonts w:eastAsiaTheme="minorEastAsia"/>
+        </w:rPr>
+        <w:t>prePlanYears+years</w:t>
+      </w:r>
+      <w:proofErr w:type="spellEnd"/>
+      <w:r>
+        <w:rPr>
+          <w:rFonts w:eastAsiaTheme="minorEastAsia"/>
+        </w:rPr>
+        <w:t xml:space="preserve"> (</w:t>
       </w:r>
       <w:r>
         <w:rPr>
@@ -15265,7 +16487,21 @@
         <w:rPr>
           <w:rFonts w:eastAsiaTheme="minorEastAsia"/>
         </w:rPr>
-        <w:t>an issue for the TDRA and RothRA accounts!!</w:t>
+        <w:t xml:space="preserve">an issue for the TDRA and </w:t>
+      </w:r>
+      <w:proofErr w:type="spellStart"/>
+      <w:r>
+        <w:rPr>
+          <w:rFonts w:eastAsiaTheme="minorEastAsia"/>
+        </w:rPr>
+        <w:t>RothRA</w:t>
+      </w:r>
+      <w:proofErr w:type="spellEnd"/>
+      <w:r>
+        <w:rPr>
+          <w:rFonts w:eastAsiaTheme="minorEastAsia"/>
+        </w:rPr>
+        <w:t xml:space="preserve"> accounts!!</w:t>
       </w:r>
       <w:r>
         <w:rPr>
@@ -15370,7 +16606,35 @@
         <w:rPr>
           <w:rFonts w:eastAsiaTheme="minorEastAsia"/>
         </w:rPr>
-        <w:t>Add to top of income and expense summary (rate of return or inflation rate “ror/infl” (</w:t>
+        <w:t>Add to top of income and expense summary (rate of return or inflation rate “</w:t>
+      </w:r>
+      <w:proofErr w:type="spellStart"/>
+      <w:r>
+        <w:rPr>
+          <w:rFonts w:eastAsiaTheme="minorEastAsia"/>
+        </w:rPr>
+        <w:t>ror</w:t>
+      </w:r>
+      <w:proofErr w:type="spellEnd"/>
+      <w:r>
+        <w:rPr>
+          <w:rFonts w:eastAsiaTheme="minorEastAsia"/>
+        </w:rPr>
+        <w:t>/</w:t>
+      </w:r>
+      <w:proofErr w:type="spellStart"/>
+      <w:r>
+        <w:rPr>
+          <w:rFonts w:eastAsiaTheme="minorEastAsia"/>
+        </w:rPr>
+        <w:t>infl</w:t>
+      </w:r>
+      <w:proofErr w:type="spellEnd"/>
+      <w:r>
+        <w:rPr>
+          <w:rFonts w:eastAsiaTheme="minorEastAsia"/>
+        </w:rPr>
+        <w:t>” (</w:t>
       </w:r>
       <w:r>
         <w:rPr>
@@ -15567,7 +16831,21 @@
         <w:rPr>
           <w:rFonts w:eastAsiaTheme="minorEastAsia"/>
         </w:rPr>
-        <w:t xml:space="preserve"> tax, ???) </w:t>
+        <w:t xml:space="preserve"> tax</w:t>
+      </w:r>
+      <w:proofErr w:type="gramStart"/>
+      <w:r>
+        <w:rPr>
+          <w:rFonts w:eastAsiaTheme="minorEastAsia"/>
+        </w:rPr>
+        <w:t>, ???)</w:t>
+      </w:r>
+      <w:proofErr w:type="gramEnd"/>
+      <w:r>
+        <w:rPr>
+          <w:rFonts w:eastAsiaTheme="minorEastAsia"/>
+        </w:rPr>
+        <w:t xml:space="preserve"> </w:t>
       </w:r>
       <w:r>
         <w:rPr>
@@ -15601,7 +16879,21 @@
         <w:rPr>
           <w:rFonts w:eastAsiaTheme="minorEastAsia"/>
         </w:rPr>
-        <w:t>about fsic (social security tax</w:t>
+        <w:t xml:space="preserve">about </w:t>
+      </w:r>
+      <w:proofErr w:type="spellStart"/>
+      <w:r>
+        <w:rPr>
+          <w:rFonts w:eastAsiaTheme="minorEastAsia"/>
+        </w:rPr>
+        <w:t>fsic</w:t>
+      </w:r>
+      <w:proofErr w:type="spellEnd"/>
+      <w:r>
+        <w:rPr>
+          <w:rFonts w:eastAsiaTheme="minorEastAsia"/>
+        </w:rPr>
+        <w:t xml:space="preserve"> (social security tax</w:t>
       </w:r>
       <w:r>
         <w:rPr>
@@ -15648,14 +16940,29 @@
         <w:rPr>
           <w:rFonts w:eastAsiaTheme="minorEastAsia"/>
         </w:rPr>
-        <w:t>) which would need a corresponding change to the basis bm</w:t>
+        <w:t xml:space="preserve">) which would need a corresponding change to the basis </w:t>
+      </w:r>
+      <w:proofErr w:type="spellStart"/>
+      <w:r>
+        <w:rPr>
+          <w:rFonts w:eastAsiaTheme="minorEastAsia"/>
+        </w:rPr>
+        <w:t>bm</w:t>
       </w:r>
       <w:r>
         <w:rPr>
           <w:rFonts w:eastAsiaTheme="minorEastAsia"/>
           <w:vertAlign w:val="subscript"/>
         </w:rPr>
-        <w:t xml:space="preserve">i </w:t>
+        <w:t>i</w:t>
+      </w:r>
+      <w:proofErr w:type="spellEnd"/>
+      <w:r>
+        <w:rPr>
+          <w:rFonts w:eastAsiaTheme="minorEastAsia"/>
+          <w:vertAlign w:val="subscript"/>
+        </w:rPr>
+        <w:t xml:space="preserve"> </w:t>
       </w:r>
       <w:r>
         <w:rPr>
@@ -15973,11 +17280,19 @@
           <w:rFonts w:eastAsiaTheme="minorEastAsia"/>
         </w:rPr>
       </w:pPr>
-      <w:r>
-        <w:rPr>
-          <w:rFonts w:eastAsiaTheme="minorEastAsia"/>
-        </w:rPr>
-        <w:t xml:space="preserve">Fplan </w:t>
+      <w:proofErr w:type="spellStart"/>
+      <w:r>
+        <w:rPr>
+          <w:rFonts w:eastAsiaTheme="minorEastAsia"/>
+        </w:rPr>
+        <w:t>Fplan</w:t>
+      </w:r>
+      <w:proofErr w:type="spellEnd"/>
+      <w:r>
+        <w:rPr>
+          <w:rFonts w:eastAsiaTheme="minorEastAsia"/>
+        </w:rPr>
+        <w:t xml:space="preserve"> </w:t>
       </w:r>
       <w:r>
         <w:rPr>
@@ -16011,7 +17326,21 @@
         <w:rPr>
           <w:rFonts w:eastAsiaTheme="minorEastAsia"/>
         </w:rPr>
-        <w:t>Emergency fund (6months – 1year, family emergencies,…)</w:t>
+        <w:t>Emergency fund (6months – 1year, family emergencies</w:t>
+      </w:r>
+      <w:proofErr w:type="gramStart"/>
+      <w:r>
+        <w:rPr>
+          <w:rFonts w:eastAsiaTheme="minorEastAsia"/>
+        </w:rPr>
+        <w:t>,…</w:t>
+      </w:r>
+      <w:proofErr w:type="gramEnd"/>
+      <w:r>
+        <w:rPr>
+          <w:rFonts w:eastAsiaTheme="minorEastAsia"/>
+        </w:rPr>
+        <w:t>)</w:t>
       </w:r>
     </w:p>
     <w:p>
@@ -16033,7 +17362,29 @@
         <w:rPr>
           <w:rFonts w:eastAsiaTheme="minorEastAsia"/>
         </w:rPr>
-        <w:t xml:space="preserve">Ability to run in simulation mode against a defined return rate for each year (ie., a portion of the historical S&amp;P 500 record). </w:t>
+        <w:t>Ability to run in simulation mode against a defined return rate for each year (</w:t>
+      </w:r>
+      <w:proofErr w:type="spellStart"/>
+      <w:proofErr w:type="gramStart"/>
+      <w:r>
+        <w:rPr>
+          <w:rFonts w:eastAsiaTheme="minorEastAsia"/>
+        </w:rPr>
+        <w:t>ie</w:t>
+      </w:r>
+      <w:proofErr w:type="spellEnd"/>
+      <w:r>
+        <w:rPr>
+          <w:rFonts w:eastAsiaTheme="minorEastAsia"/>
+        </w:rPr>
+        <w:t>.,</w:t>
+      </w:r>
+      <w:proofErr w:type="gramEnd"/>
+      <w:r>
+        <w:rPr>
+          <w:rFonts w:eastAsiaTheme="minorEastAsia"/>
+        </w:rPr>
+        <w:t xml:space="preserve"> a portion of the historical S&amp;P 500 record). </w:t>
       </w:r>
       <w:r>
         <w:rPr>
@@ -16342,7 +17693,7 @@
             <w:sz w:val="28"/>
             <w:szCs w:val="28"/>
           </w:rPr>
-          <w:t>3</w:t>
+          <w:t>6</w:t>
         </w:r>
         <w:r>
           <w:rPr>
@@ -16408,7 +17759,23 @@
         <w:footnoteRef/>
       </w:r>
       <w:r>
-        <w:t xml:space="preserve"> Sumutka, Alan R., Andrew M Sumutka, and Lewis W. Coppersmith. (2012). Tax Efficient Retirement Withdrawal Planning Using a Comprehensive Tax Model. Journal of Financial Planning; April, Vol. 25, Issue 4. Retrieved from: </w:t>
+        <w:t xml:space="preserve"> </w:t>
+      </w:r>
+      <w:proofErr w:type="spellStart"/>
+      <w:r>
+        <w:t>Sumutka</w:t>
+      </w:r>
+      <w:proofErr w:type="spellEnd"/>
+      <w:r>
+        <w:t xml:space="preserve">, Alan R., Andrew M </w:t>
+      </w:r>
+      <w:proofErr w:type="spellStart"/>
+      <w:r>
+        <w:t>Sumutka</w:t>
+      </w:r>
+      <w:proofErr w:type="spellEnd"/>
+      <w:r>
+        <w:t xml:space="preserve">, and Lewis W. Coppersmith. (2012). Tax Efficient Retirement Withdrawal Planning Using a Comprehensive Tax Model. Journal of Financial Planning; April, Vol. 25, Issue 4. Retrieved from: </w:t>
       </w:r>
       <w:hyperlink r:id="rId1" w:history="1">
         <w:r>
@@ -16443,7 +17810,25 @@
           <w:color w:val="333333"/>
           <w:shd w:val="clear" w:color="auto" w:fill="FFFFFF"/>
         </w:rPr>
-        <w:t>Ragsdale, Cliff T., Andrew F. Seila, and Philip L. Little. 1994. “An Optimization Model for Scheduling Withdrawals from Tax-Deferred Retirement Accounts.” </w:t>
+        <w:t xml:space="preserve">Ragsdale, Cliff T., Andrew F. </w:t>
+      </w:r>
+      <w:proofErr w:type="spellStart"/>
+      <w:r>
+        <w:rPr>
+          <w:rFonts w:ascii="Arial" w:hAnsi="Arial" w:cs="Arial"/>
+          <w:color w:val="333333"/>
+          <w:shd w:val="clear" w:color="auto" w:fill="FFFFFF"/>
+        </w:rPr>
+        <w:t>Seila</w:t>
+      </w:r>
+      <w:proofErr w:type="spellEnd"/>
+      <w:r>
+        <w:rPr>
+          <w:rFonts w:ascii="Arial" w:hAnsi="Arial" w:cs="Arial"/>
+          <w:color w:val="333333"/>
+          <w:shd w:val="clear" w:color="auto" w:fill="FFFFFF"/>
+        </w:rPr>
+        <w:t>, and Philip L. Little. 1994. “An Optimization Model for Scheduling Withdrawals from Tax-Deferred Retirement Accounts.” </w:t>
       </w:r>
       <w:r>
         <w:rPr>
@@ -16490,7 +17875,15 @@
         <w:footnoteRef/>
       </w:r>
       <w:r>
-        <w:t xml:space="preserve"> Bengen, William P (October 1994) Determining withdrawal rates using historical Data. Journal of Financial Planning Pages 171-180, Retrieved from: </w:t>
+        <w:t xml:space="preserve"> </w:t>
+      </w:r>
+      <w:proofErr w:type="spellStart"/>
+      <w:r>
+        <w:t>Bengen</w:t>
+      </w:r>
+      <w:proofErr w:type="spellEnd"/>
+      <w:r>
+        <w:t xml:space="preserve">, William P (October 1994) Determining withdrawal rates using historical Data. Journal of Financial Planning Pages 171-180, Retrieved from: </w:t>
       </w:r>
       <w:hyperlink r:id="rId3" w:history="1">
         <w:r>
@@ -16557,7 +17950,15 @@
         <w:footnoteRef/>
       </w:r>
       <w:r>
-        <w:t xml:space="preserve"> Bengen, William P (October 1994) Determining withdrawal rates using historical Data. Journal of Financial Planning Pages 171-180, Retrieved from: </w:t>
+        <w:t xml:space="preserve"> </w:t>
+      </w:r>
+      <w:proofErr w:type="spellStart"/>
+      <w:r>
+        <w:t>Bengen</w:t>
+      </w:r>
+      <w:proofErr w:type="spellEnd"/>
+      <w:r>
+        <w:t xml:space="preserve">, William P (October 1994) Determining withdrawal rates using historical Data. Journal of Financial Planning Pages 171-180, Retrieved from: </w:t>
       </w:r>
       <w:hyperlink r:id="rId5" w:history="1">
         <w:r>
@@ -16584,7 +17985,15 @@
         <w:footnoteRef/>
       </w:r>
       <w:r>
-        <w:t xml:space="preserve"> Bengen, William P (May 1, 2012) How much is enough? Financial Advisor, Retrieved from: </w:t>
+        <w:t xml:space="preserve"> </w:t>
+      </w:r>
+      <w:proofErr w:type="spellStart"/>
+      <w:r>
+        <w:t>Bengen</w:t>
+      </w:r>
+      <w:proofErr w:type="spellEnd"/>
+      <w:r>
+        <w:t xml:space="preserve">, William P (May 1, 2012) How much is enough? Financial Advisor, Retrieved from: </w:t>
       </w:r>
       <w:hyperlink r:id="rId6" w:history="1">
         <w:r>
@@ -16611,7 +18020,15 @@
         <w:footnoteRef/>
       </w:r>
       <w:r>
-        <w:t xml:space="preserve"> Bengen, William P (June 1, 2016) Is 4.5% Still Safe? Financial Advisor, Retrieved from: </w:t>
+        <w:t xml:space="preserve"> </w:t>
+      </w:r>
+      <w:proofErr w:type="spellStart"/>
+      <w:r>
+        <w:t>Bengen</w:t>
+      </w:r>
+      <w:proofErr w:type="spellEnd"/>
+      <w:r>
+        <w:t xml:space="preserve">, William P (June 1, 2016) Is 4.5% Still Safe? Financial Advisor, Retrieved from: </w:t>
       </w:r>
       <w:hyperlink r:id="rId7" w:history="1">
         <w:r>
@@ -18119,7 +19536,7 @@
 </file>
 
 <file path=customXml/itemProps1.xml><?xml version="1.0" encoding="utf-8"?>
-<ds:datastoreItem xmlns:ds="http://schemas.openxmlformats.org/officeDocument/2006/customXml" ds:itemID="{39DDB83E-82E7-429F-90A3-DD0449779E04}">
+<ds:datastoreItem xmlns:ds="http://schemas.openxmlformats.org/officeDocument/2006/customXml" ds:itemID="{32C10888-EEE8-458A-9799-8C179C0C3CC7}">
   <ds:schemaRefs>
     <ds:schemaRef ds:uri="http://schemas.openxmlformats.org/officeDocument/2006/bibliography"/>
   </ds:schemaRefs>

</xml_diff>

<commit_message>
Adding a fix for the cap gain brackets mismatch in 2018 tax code
</commit_message>
<xml_diff>
--- a/ARetirementPlannerModel2018.docx
+++ b/ARetirementPlannerModel2018.docx
@@ -4136,8 +4136,6 @@
         </w:rPr>
         <w:t xml:space="preserve"> Expressions (4) and (5) specify one constraint each for our model. </w:t>
       </w:r>
-      <w:bookmarkStart w:id="0" w:name="_GoBack"/>
-      <w:bookmarkEnd w:id="0"/>
     </w:p>
     <w:p>
       <w:pPr>
@@ -5213,6 +5211,7 @@
       <w:r>
         <w:rPr>
           <w:rFonts w:eastAsiaTheme="minorEastAsia"/>
+          <w:highlight w:val="yellow"/>
         </w:rPr>
         <w:t xml:space="preserve">Notice that </w:t>
       </w:r>
@@ -5220,12 +5219,14 @@
       <w:r>
         <w:rPr>
           <w:rFonts w:eastAsiaTheme="minorEastAsia"/>
+          <w:highlight w:val="yellow"/>
         </w:rPr>
         <w:t>o</w:t>
       </w:r>
       <w:r>
         <w:rPr>
           <w:rFonts w:eastAsiaTheme="minorEastAsia"/>
+          <w:highlight w:val="yellow"/>
           <w:vertAlign w:val="superscript"/>
         </w:rPr>
         <w:t>t</w:t>
@@ -5233,6 +5234,7 @@
       <w:r>
         <w:rPr>
           <w:rFonts w:eastAsiaTheme="minorEastAsia"/>
+          <w:highlight w:val="yellow"/>
           <w:vertAlign w:val="subscript"/>
         </w:rPr>
         <w:t>i</w:t>
@@ -5241,6 +5243,7 @@
       <w:r>
         <w:rPr>
           <w:rFonts w:eastAsiaTheme="minorEastAsia"/>
+          <w:highlight w:val="yellow"/>
         </w:rPr>
         <w:t xml:space="preserve"> in expression (6) must be greater than or equal to </w:t>
       </w:r>
@@ -5248,12 +5251,14 @@
       <w:r>
         <w:rPr>
           <w:rFonts w:eastAsiaTheme="minorEastAsia"/>
+          <w:highlight w:val="yellow"/>
         </w:rPr>
         <w:t>uc</w:t>
       </w:r>
       <w:r>
         <w:rPr>
           <w:rFonts w:eastAsiaTheme="minorEastAsia"/>
+          <w:highlight w:val="yellow"/>
           <w:vertAlign w:val="subscript"/>
         </w:rPr>
         <w:t>ij</w:t>
@@ -5262,8 +5267,15 @@
       <w:r>
         <w:rPr>
           <w:rFonts w:eastAsiaTheme="minorEastAsia"/>
-        </w:rPr>
-        <w:t xml:space="preserve"> in expression (8) or there will be no model solution. We also need to ensure that no deposits are made to an IRA account after the owner is age 70 or above (9).</w:t>
+          <w:highlight w:val="yellow"/>
+        </w:rPr>
+        <w:t xml:space="preserve"> in expression (8) or there will be no model solution.</w:t>
+      </w:r>
+      <w:r>
+        <w:rPr>
+          <w:rFonts w:eastAsiaTheme="minorEastAsia"/>
+        </w:rPr>
+        <w:t xml:space="preserve"> We also need to ensure that no deposits are made to an IRA account after the owner is age 70 or above (9).</w:t>
       </w:r>
       <w:r>
         <w:rPr>
@@ -7681,6 +7693,1144 @@
           <w:rFonts w:eastAsiaTheme="minorEastAsia"/>
         </w:rPr>
         <w:t xml:space="preserve"> constraints. </w:t>
+      </w:r>
+      <w:r>
+        <w:rPr>
+          <w:rFonts w:eastAsiaTheme="minorEastAsia"/>
+        </w:rPr>
+        <w:t>Equation (14) works for the 2017 tax code because the tax brackets for ordinary income form perfect subsets for the capital gains brackets. That is, y</w:t>
+      </w:r>
+      <w:r>
+        <w:rPr>
+          <w:rFonts w:eastAsiaTheme="minorEastAsia"/>
+          <w:vertAlign w:val="subscript"/>
+        </w:rPr>
+        <w:t>i1</w:t>
+      </w:r>
+      <w:r>
+        <w:rPr>
+          <w:rFonts w:eastAsiaTheme="minorEastAsia"/>
+        </w:rPr>
+        <w:t xml:space="preserve"> is a superset of the union of x</w:t>
+      </w:r>
+      <w:r>
+        <w:rPr>
+          <w:rFonts w:eastAsiaTheme="minorEastAsia"/>
+          <w:vertAlign w:val="subscript"/>
+        </w:rPr>
+        <w:t>i1</w:t>
+      </w:r>
+      <w:r>
+        <w:rPr>
+          <w:rFonts w:eastAsiaTheme="minorEastAsia"/>
+        </w:rPr>
+        <w:t xml:space="preserve"> and x</w:t>
+      </w:r>
+      <w:r>
+        <w:rPr>
+          <w:rFonts w:eastAsiaTheme="minorEastAsia"/>
+          <w:vertAlign w:val="subscript"/>
+        </w:rPr>
+        <w:t>i2</w:t>
+      </w:r>
+      <w:r>
+        <w:rPr>
+          <w:rFonts w:eastAsiaTheme="minorEastAsia"/>
+        </w:rPr>
+        <w:t>, y</w:t>
+      </w:r>
+      <w:r>
+        <w:rPr>
+          <w:rFonts w:eastAsiaTheme="minorEastAsia"/>
+          <w:vertAlign w:val="subscript"/>
+        </w:rPr>
+        <w:t>i2</w:t>
+      </w:r>
+      <w:r>
+        <w:rPr>
+          <w:rFonts w:eastAsiaTheme="minorEastAsia"/>
+        </w:rPr>
+        <w:t xml:space="preserve"> is a superset of x</w:t>
+      </w:r>
+      <w:r>
+        <w:rPr>
+          <w:rFonts w:eastAsiaTheme="minorEastAsia"/>
+          <w:vertAlign w:val="subscript"/>
+        </w:rPr>
+        <w:t>i3</w:t>
+      </w:r>
+      <w:r>
+        <w:rPr>
+          <w:rFonts w:eastAsiaTheme="minorEastAsia"/>
+        </w:rPr>
+        <w:t>, x</w:t>
+      </w:r>
+      <w:r>
+        <w:rPr>
+          <w:rFonts w:eastAsiaTheme="minorEastAsia"/>
+          <w:vertAlign w:val="subscript"/>
+        </w:rPr>
+        <w:t>i4</w:t>
+      </w:r>
+      <w:r>
+        <w:rPr>
+          <w:rFonts w:eastAsiaTheme="minorEastAsia"/>
+        </w:rPr>
+        <w:t>, x</w:t>
+      </w:r>
+      <w:r>
+        <w:rPr>
+          <w:rFonts w:eastAsiaTheme="minorEastAsia"/>
+          <w:vertAlign w:val="subscript"/>
+        </w:rPr>
+        <w:t>i5</w:t>
+      </w:r>
+      <w:r>
+        <w:rPr>
+          <w:rFonts w:eastAsiaTheme="minorEastAsia"/>
+        </w:rPr>
+        <w:t xml:space="preserve"> and x</w:t>
+      </w:r>
+      <w:r>
+        <w:rPr>
+          <w:rFonts w:eastAsiaTheme="minorEastAsia"/>
+          <w:vertAlign w:val="subscript"/>
+        </w:rPr>
+        <w:t>i6</w:t>
+      </w:r>
+      <w:r>
+        <w:rPr>
+          <w:rFonts w:eastAsiaTheme="minorEastAsia"/>
+        </w:rPr>
+        <w:t>, and y</w:t>
+      </w:r>
+      <w:r>
+        <w:rPr>
+          <w:rFonts w:eastAsiaTheme="minorEastAsia"/>
+          <w:vertAlign w:val="subscript"/>
+        </w:rPr>
+        <w:t>i3</w:t>
+      </w:r>
+      <w:r>
+        <w:rPr>
+          <w:rFonts w:eastAsiaTheme="minorEastAsia"/>
+        </w:rPr>
+        <w:t xml:space="preserve"> matches x</w:t>
+      </w:r>
+      <w:r>
+        <w:rPr>
+          <w:rFonts w:eastAsiaTheme="minorEastAsia"/>
+          <w:vertAlign w:val="subscript"/>
+        </w:rPr>
+        <w:t>i7</w:t>
+      </w:r>
+      <w:r>
+        <w:rPr>
+          <w:rFonts w:eastAsiaTheme="minorEastAsia"/>
+        </w:rPr>
+        <w:t xml:space="preserve">. As the legislature has not done the same thing for the 2018 tax code we need a different solution. </w:t>
+      </w:r>
+    </w:p>
+    <w:p>
+      <w:pPr>
+        <w:tabs>
+          <w:tab w:val="center" w:pos="4680"/>
+          <w:tab w:val="right" w:pos="9360"/>
+        </w:tabs>
+        <w:rPr>
+          <w:rFonts w:eastAsiaTheme="minorEastAsia"/>
+        </w:rPr>
+      </w:pPr>
+      <w:r>
+        <w:rPr>
+          <w:rFonts w:eastAsiaTheme="minorEastAsia"/>
+        </w:rPr>
+        <w:t xml:space="preserve">Possible Solution: Create a shadow bracket set that is filled with ordinary taxable fund at the same time as </w:t>
+      </w:r>
+      <w:proofErr w:type="spellStart"/>
+      <w:r>
+        <w:rPr>
+          <w:rFonts w:eastAsiaTheme="minorEastAsia"/>
+        </w:rPr>
+        <w:t>x</w:t>
+      </w:r>
+      <w:r>
+        <w:rPr>
+          <w:rFonts w:eastAsiaTheme="minorEastAsia"/>
+          <w:vertAlign w:val="subscript"/>
+        </w:rPr>
+        <w:t>ik</w:t>
+      </w:r>
+      <w:proofErr w:type="spellEnd"/>
+      <w:r>
+        <w:rPr>
+          <w:rFonts w:eastAsiaTheme="minorEastAsia"/>
+        </w:rPr>
+        <w:t xml:space="preserve"> but with the same bracket constraints as </w:t>
+      </w:r>
+      <w:proofErr w:type="spellStart"/>
+      <w:r>
+        <w:rPr>
+          <w:rFonts w:eastAsiaTheme="minorEastAsia"/>
+        </w:rPr>
+        <w:t>y</w:t>
+      </w:r>
+      <w:r>
+        <w:rPr>
+          <w:rFonts w:eastAsiaTheme="minorEastAsia"/>
+          <w:vertAlign w:val="subscript"/>
+        </w:rPr>
+        <w:t>il</w:t>
+      </w:r>
+      <w:proofErr w:type="spellEnd"/>
+      <w:r>
+        <w:rPr>
+          <w:rFonts w:eastAsiaTheme="minorEastAsia"/>
+        </w:rPr>
+        <w:t xml:space="preserve">. This will give us the amounts that need to be removed from </w:t>
+      </w:r>
+      <w:proofErr w:type="spellStart"/>
+      <w:r>
+        <w:rPr>
+          <w:rFonts w:eastAsiaTheme="minorEastAsia"/>
+        </w:rPr>
+        <w:t>y</w:t>
+      </w:r>
+      <w:r>
+        <w:rPr>
+          <w:rFonts w:eastAsiaTheme="minorEastAsia"/>
+          <w:vertAlign w:val="subscript"/>
+        </w:rPr>
+        <w:t>il</w:t>
+      </w:r>
+      <w:proofErr w:type="spellEnd"/>
+      <w:r>
+        <w:rPr>
+          <w:rFonts w:eastAsiaTheme="minorEastAsia"/>
+        </w:rPr>
+        <w:t xml:space="preserve"> to properly fill them independent of the way </w:t>
+      </w:r>
+      <w:proofErr w:type="spellStart"/>
+      <w:r>
+        <w:rPr>
+          <w:rFonts w:eastAsiaTheme="minorEastAsia"/>
+        </w:rPr>
+        <w:t>y</w:t>
+      </w:r>
+      <w:r>
+        <w:rPr>
+          <w:rFonts w:eastAsiaTheme="minorEastAsia"/>
+          <w:vertAlign w:val="subscript"/>
+        </w:rPr>
+        <w:t>il</w:t>
+      </w:r>
+      <w:proofErr w:type="spellEnd"/>
+      <w:r>
+        <w:rPr>
+          <w:rFonts w:eastAsiaTheme="minorEastAsia"/>
+        </w:rPr>
+        <w:t xml:space="preserve"> and </w:t>
+      </w:r>
+      <w:proofErr w:type="spellStart"/>
+      <w:r>
+        <w:rPr>
+          <w:rFonts w:eastAsiaTheme="minorEastAsia"/>
+        </w:rPr>
+        <w:t>x</w:t>
+      </w:r>
+      <w:r>
+        <w:rPr>
+          <w:rFonts w:eastAsiaTheme="minorEastAsia"/>
+          <w:vertAlign w:val="subscript"/>
+        </w:rPr>
+        <w:t>ik</w:t>
+      </w:r>
+      <w:proofErr w:type="spellEnd"/>
+      <w:r>
+        <w:rPr>
+          <w:rFonts w:eastAsiaTheme="minorEastAsia"/>
+        </w:rPr>
+        <w:t xml:space="preserve"> brackets overlap. </w:t>
+      </w:r>
+    </w:p>
+    <w:p>
+      <w:pPr>
+        <w:tabs>
+          <w:tab w:val="center" w:pos="4680"/>
+          <w:tab w:val="right" w:pos="9360"/>
+        </w:tabs>
+        <w:rPr>
+          <w:rFonts w:eastAsiaTheme="minorEastAsia"/>
+        </w:rPr>
+      </w:pPr>
+      <w:r>
+        <w:rPr>
+          <w:rFonts w:eastAsiaTheme="minorEastAsia"/>
+        </w:rPr>
+        <w:tab/>
+      </w:r>
+      <m:oMath>
+        <m:nary>
+          <m:naryPr>
+            <m:chr m:val="∑"/>
+            <m:limLoc m:val="undOvr"/>
+            <m:ctrlPr>
+              <w:rPr>
+                <w:rFonts w:ascii="Cambria Math" w:hAnsi="Cambria Math"/>
+                <w:i/>
+              </w:rPr>
+            </m:ctrlPr>
+          </m:naryPr>
+          <m:sub>
+            <m:r>
+              <w:rPr>
+                <w:rFonts w:ascii="Cambria Math" w:hAnsi="Cambria Math"/>
+              </w:rPr>
+              <m:t>l=1</m:t>
+            </m:r>
+          </m:sub>
+          <m:sup>
+            <m:sSup>
+              <m:sSupPr>
+                <m:ctrlPr>
+                  <w:rPr>
+                    <w:rFonts w:ascii="Cambria Math" w:hAnsi="Cambria Math"/>
+                    <w:i/>
+                  </w:rPr>
+                </m:ctrlPr>
+              </m:sSupPr>
+              <m:e>
+                <m:r>
+                  <w:rPr>
+                    <w:rFonts w:ascii="Cambria Math" w:hAnsi="Cambria Math"/>
+                  </w:rPr>
+                  <m:t>B</m:t>
+                </m:r>
+              </m:e>
+              <m:sup>
+                <m:r>
+                  <w:rPr>
+                    <w:rFonts w:ascii="Cambria Math" w:hAnsi="Cambria Math"/>
+                  </w:rPr>
+                  <m:t>cg</m:t>
+                </m:r>
+              </m:sup>
+            </m:sSup>
+          </m:sup>
+          <m:e>
+            <m:sSub>
+              <m:sSubPr>
+                <m:ctrlPr>
+                  <w:rPr>
+                    <w:rFonts w:ascii="Cambria Math" w:hAnsi="Cambria Math"/>
+                    <w:i/>
+                  </w:rPr>
+                </m:ctrlPr>
+              </m:sSubPr>
+              <m:e>
+                <m:r>
+                  <w:rPr>
+                    <w:rFonts w:ascii="Cambria Math" w:hAnsi="Cambria Math"/>
+                  </w:rPr>
+                  <m:t>sy</m:t>
+                </m:r>
+              </m:e>
+              <m:sub>
+                <m:r>
+                  <w:rPr>
+                    <w:rFonts w:ascii="Cambria Math" w:hAnsi="Cambria Math"/>
+                  </w:rPr>
+                  <m:t>il</m:t>
+                </m:r>
+              </m:sub>
+            </m:sSub>
+          </m:e>
+        </m:nary>
+        <m:r>
+          <w:rPr>
+            <w:rFonts w:ascii="Cambria Math" w:hAnsi="Cambria Math"/>
+          </w:rPr>
+          <m:t>-</m:t>
+        </m:r>
+        <m:nary>
+          <m:naryPr>
+            <m:chr m:val="∑"/>
+            <m:limLoc m:val="subSup"/>
+            <m:supHide m:val="1"/>
+            <m:ctrlPr>
+              <w:rPr>
+                <w:rFonts w:ascii="Cambria Math" w:hAnsi="Cambria Math"/>
+                <w:i/>
+              </w:rPr>
+            </m:ctrlPr>
+          </m:naryPr>
+          <m:sub>
+            <m:r>
+              <w:rPr>
+                <w:rFonts w:ascii="Cambria Math" w:hAnsi="Cambria Math"/>
+              </w:rPr>
+              <m:t>j∈</m:t>
+            </m:r>
+            <m:sSub>
+              <m:sSubPr>
+                <m:ctrlPr>
+                  <w:rPr>
+                    <w:rFonts w:ascii="Cambria Math" w:hAnsi="Cambria Math"/>
+                    <w:i/>
+                  </w:rPr>
+                </m:ctrlPr>
+              </m:sSubPr>
+              <m:e>
+                <m:r>
+                  <w:rPr>
+                    <w:rFonts w:ascii="Cambria Math" w:hAnsi="Cambria Math"/>
+                  </w:rPr>
+                  <m:t>n</m:t>
+                </m:r>
+              </m:e>
+              <m:sub>
+                <m:r>
+                  <w:rPr>
+                    <w:rFonts w:ascii="Cambria Math" w:hAnsi="Cambria Math"/>
+                  </w:rPr>
+                  <m:t>l</m:t>
+                </m:r>
+              </m:sub>
+            </m:sSub>
+            <m:r>
+              <w:rPr>
+                <w:rFonts w:ascii="Cambria Math" w:hAnsi="Cambria Math"/>
+              </w:rPr>
+              <m:t>∩TDRA</m:t>
+            </m:r>
+          </m:sub>
+          <m:sup/>
+          <m:e>
+            <m:sSub>
+              <m:sSubPr>
+                <m:ctrlPr>
+                  <w:rPr>
+                    <w:rFonts w:ascii="Cambria Math" w:hAnsi="Cambria Math"/>
+                    <w:i/>
+                  </w:rPr>
+                </m:ctrlPr>
+              </m:sSubPr>
+              <m:e>
+                <m:r>
+                  <w:rPr>
+                    <w:rFonts w:ascii="Cambria Math" w:hAnsi="Cambria Math"/>
+                  </w:rPr>
+                  <m:t>w</m:t>
+                </m:r>
+              </m:e>
+              <m:sub>
+                <m:r>
+                  <w:rPr>
+                    <w:rFonts w:ascii="Cambria Math" w:hAnsi="Cambria Math"/>
+                  </w:rPr>
+                  <m:t>ij</m:t>
+                </m:r>
+              </m:sub>
+            </m:sSub>
+          </m:e>
+        </m:nary>
+        <m:r>
+          <w:rPr>
+            <w:rFonts w:ascii="Cambria Math" w:hAnsi="Cambria Math"/>
+          </w:rPr>
+          <m:t>+</m:t>
+        </m:r>
+        <m:nary>
+          <m:naryPr>
+            <m:chr m:val="∑"/>
+            <m:limLoc m:val="subSup"/>
+            <m:supHide m:val="1"/>
+            <m:ctrlPr>
+              <w:rPr>
+                <w:rFonts w:ascii="Cambria Math" w:hAnsi="Cambria Math"/>
+                <w:i/>
+              </w:rPr>
+            </m:ctrlPr>
+          </m:naryPr>
+          <m:sub>
+            <m:r>
+              <w:rPr>
+                <w:rFonts w:ascii="Cambria Math" w:hAnsi="Cambria Math"/>
+              </w:rPr>
+              <m:t>j∈</m:t>
+            </m:r>
+            <m:sSub>
+              <m:sSubPr>
+                <m:ctrlPr>
+                  <w:rPr>
+                    <w:rFonts w:ascii="Cambria Math" w:hAnsi="Cambria Math"/>
+                    <w:i/>
+                  </w:rPr>
+                </m:ctrlPr>
+              </m:sSubPr>
+              <m:e>
+                <m:r>
+                  <w:rPr>
+                    <w:rFonts w:ascii="Cambria Math" w:hAnsi="Cambria Math"/>
+                  </w:rPr>
+                  <m:t>n</m:t>
+                </m:r>
+              </m:e>
+              <m:sub>
+                <m:r>
+                  <w:rPr>
+                    <w:rFonts w:ascii="Cambria Math" w:hAnsi="Cambria Math"/>
+                  </w:rPr>
+                  <m:t>l</m:t>
+                </m:r>
+              </m:sub>
+            </m:sSub>
+            <m:r>
+              <w:rPr>
+                <w:rFonts w:ascii="Cambria Math" w:hAnsi="Cambria Math"/>
+              </w:rPr>
+              <m:t>∩TDRA</m:t>
+            </m:r>
+          </m:sub>
+          <m:sup/>
+          <m:e>
+            <m:sSub>
+              <m:sSubPr>
+                <m:ctrlPr>
+                  <w:rPr>
+                    <w:rFonts w:ascii="Cambria Math" w:hAnsi="Cambria Math"/>
+                    <w:i/>
+                  </w:rPr>
+                </m:ctrlPr>
+              </m:sSubPr>
+              <m:e>
+                <m:r>
+                  <w:rPr>
+                    <w:rFonts w:ascii="Cambria Math" w:hAnsi="Cambria Math"/>
+                  </w:rPr>
+                  <m:t>D</m:t>
+                </m:r>
+              </m:e>
+              <m:sub>
+                <m:r>
+                  <w:rPr>
+                    <w:rFonts w:ascii="Cambria Math" w:hAnsi="Cambria Math"/>
+                  </w:rPr>
+                  <m:t>ij</m:t>
+                </m:r>
+              </m:sub>
+            </m:sSub>
+          </m:e>
+        </m:nary>
+        <m:r>
+          <w:rPr>
+            <w:rFonts w:ascii="Cambria Math" w:hAnsi="Cambria Math"/>
+          </w:rPr>
+          <m:t>-</m:t>
+        </m:r>
+        <m:sSubSup>
+          <m:sSubSupPr>
+            <m:ctrlPr>
+              <w:rPr>
+                <w:rFonts w:ascii="Cambria Math" w:hAnsi="Cambria Math"/>
+                <w:i/>
+              </w:rPr>
+            </m:ctrlPr>
+          </m:sSubSupPr>
+          <m:e>
+            <m:r>
+              <w:rPr>
+                <w:rFonts w:ascii="Cambria Math" w:hAnsi="Cambria Math"/>
+              </w:rPr>
+              <m:t>o</m:t>
+            </m:r>
+          </m:e>
+          <m:sub>
+            <m:r>
+              <w:rPr>
+                <w:rFonts w:ascii="Cambria Math" w:hAnsi="Cambria Math"/>
+              </w:rPr>
+              <m:t>i</m:t>
+            </m:r>
+          </m:sub>
+          <m:sup>
+            <m:r>
+              <w:rPr>
+                <w:rFonts w:ascii="Cambria Math" w:hAnsi="Cambria Math"/>
+              </w:rPr>
+              <m:t>t</m:t>
+            </m:r>
+          </m:sup>
+        </m:sSubSup>
+        <m:r>
+          <w:rPr>
+            <w:rFonts w:ascii="Cambria Math" w:hAnsi="Cambria Math"/>
+          </w:rPr>
+          <m:t>-</m:t>
+        </m:r>
+        <m:sSup>
+          <m:sSupPr>
+            <m:ctrlPr>
+              <w:rPr>
+                <w:rFonts w:ascii="Cambria Math" w:hAnsi="Cambria Math"/>
+                <w:i/>
+              </w:rPr>
+            </m:ctrlPr>
+          </m:sSupPr>
+          <m:e>
+            <m:r>
+              <w:rPr>
+                <w:rFonts w:ascii="Cambria Math" w:hAnsi="Cambria Math"/>
+              </w:rPr>
+              <m:t>SS</m:t>
+            </m:r>
+          </m:e>
+          <m:sup>
+            <m:r>
+              <w:rPr>
+                <w:rFonts w:ascii="Cambria Math" w:hAnsi="Cambria Math"/>
+              </w:rPr>
+              <m:t>t</m:t>
+            </m:r>
+          </m:sup>
+        </m:sSup>
+        <m:sSub>
+          <m:sSubPr>
+            <m:ctrlPr>
+              <w:rPr>
+                <w:rFonts w:ascii="Cambria Math" w:hAnsi="Cambria Math"/>
+                <w:i/>
+              </w:rPr>
+            </m:ctrlPr>
+          </m:sSubPr>
+          <m:e>
+            <m:r>
+              <w:rPr>
+                <w:rFonts w:ascii="Cambria Math" w:hAnsi="Cambria Math"/>
+              </w:rPr>
+              <m:t>SS</m:t>
+            </m:r>
+          </m:e>
+          <m:sub>
+            <m:r>
+              <w:rPr>
+                <w:rFonts w:ascii="Cambria Math" w:hAnsi="Cambria Math"/>
+              </w:rPr>
+              <m:t>i</m:t>
+            </m:r>
+          </m:sub>
+        </m:sSub>
+        <m:r>
+          <w:rPr>
+            <w:rFonts w:ascii="Cambria Math" w:hAnsi="Cambria Math"/>
+          </w:rPr>
+          <m:t>+</m:t>
+        </m:r>
+        <m:sSub>
+          <m:sSubPr>
+            <m:ctrlPr>
+              <w:rPr>
+                <w:rFonts w:ascii="Cambria Math" w:hAnsi="Cambria Math"/>
+                <w:i/>
+              </w:rPr>
+            </m:ctrlPr>
+          </m:sSubPr>
+          <m:e>
+            <m:r>
+              <w:rPr>
+                <w:rFonts w:ascii="Cambria Math" w:hAnsi="Cambria Math"/>
+              </w:rPr>
+              <m:t>sd</m:t>
+            </m:r>
+          </m:e>
+          <m:sub>
+            <m:r>
+              <w:rPr>
+                <w:rFonts w:ascii="Cambria Math" w:hAnsi="Cambria Math"/>
+              </w:rPr>
+              <m:t>i</m:t>
+            </m:r>
+          </m:sub>
+        </m:sSub>
+        <m:r>
+          <w:rPr>
+            <w:rFonts w:ascii="Cambria Math" w:hAnsi="Cambria Math"/>
+          </w:rPr>
+          <m:t>≥ 0</m:t>
+        </m:r>
+        <m:r>
+          <w:rPr>
+            <w:rFonts w:ascii="Cambria Math" w:eastAsiaTheme="minorEastAsia" w:hAnsi="Cambria Math"/>
+          </w:rPr>
+          <m:t>,   i=1…n</m:t>
+        </m:r>
+      </m:oMath>
+      <w:r>
+        <w:rPr>
+          <w:rFonts w:eastAsiaTheme="minorEastAsia"/>
+        </w:rPr>
+        <w:tab/>
+        <w:t>(11</w:t>
+      </w:r>
+      <w:r>
+        <w:rPr>
+          <w:rFonts w:eastAsiaTheme="minorEastAsia"/>
+        </w:rPr>
+        <w:t>.5E</w:t>
+      </w:r>
+      <w:r>
+        <w:rPr>
+          <w:rFonts w:eastAsiaTheme="minorEastAsia"/>
+        </w:rPr>
+        <w:t>)</w:t>
+      </w:r>
+    </w:p>
+    <w:p>
+      <w:pPr>
+        <w:tabs>
+          <w:tab w:val="center" w:pos="4680"/>
+          <w:tab w:val="right" w:pos="9360"/>
+        </w:tabs>
+        <w:rPr>
+          <w:rFonts w:eastAsiaTheme="minorEastAsia"/>
+        </w:rPr>
+      </w:pPr>
+      <w:r>
+        <w:rPr>
+          <w:rFonts w:eastAsiaTheme="minorEastAsia"/>
+        </w:rPr>
+        <w:tab/>
+      </w:r>
+      <m:oMath>
+        <m:sSub>
+          <m:sSubPr>
+            <m:ctrlPr>
+              <w:rPr>
+                <w:rFonts w:ascii="Cambria Math" w:hAnsi="Cambria Math"/>
+                <w:i/>
+              </w:rPr>
+            </m:ctrlPr>
+          </m:sSubPr>
+          <m:e>
+            <m:r>
+              <w:rPr>
+                <w:rFonts w:ascii="Cambria Math" w:hAnsi="Cambria Math"/>
+              </w:rPr>
+              <m:t>sy</m:t>
+            </m:r>
+          </m:e>
+          <m:sub>
+            <m:r>
+              <w:rPr>
+                <w:rFonts w:ascii="Cambria Math" w:hAnsi="Cambria Math"/>
+              </w:rPr>
+              <m:t>il</m:t>
+            </m:r>
+          </m:sub>
+        </m:sSub>
+        <m:r>
+          <w:rPr>
+            <w:rFonts w:ascii="Cambria Math" w:hAnsi="Cambria Math"/>
+          </w:rPr>
+          <m:t xml:space="preserve"> ≤ </m:t>
+        </m:r>
+        <m:sSub>
+          <m:sSubPr>
+            <m:ctrlPr>
+              <w:rPr>
+                <w:rFonts w:ascii="Cambria Math" w:hAnsi="Cambria Math"/>
+                <w:i/>
+              </w:rPr>
+            </m:ctrlPr>
+          </m:sSubPr>
+          <m:e>
+            <m:r>
+              <w:rPr>
+                <w:rFonts w:ascii="Cambria Math" w:hAnsi="Cambria Math"/>
+              </w:rPr>
+              <m:t>m</m:t>
+            </m:r>
+            <m:r>
+              <w:rPr>
+                <w:rFonts w:ascii="Cambria Math" w:hAnsi="Cambria Math"/>
+              </w:rPr>
+              <m:t>cg</m:t>
+            </m:r>
+          </m:e>
+          <m:sub>
+            <m:r>
+              <w:rPr>
+                <w:rFonts w:ascii="Cambria Math" w:hAnsi="Cambria Math"/>
+              </w:rPr>
+              <m:t>il</m:t>
+            </m:r>
+          </m:sub>
+        </m:sSub>
+        <m:r>
+          <w:rPr>
+            <w:rFonts w:ascii="Cambria Math" w:eastAsiaTheme="minorEastAsia" w:hAnsi="Cambria Math"/>
+          </w:rPr>
+          <m:t xml:space="preserve">,   i=1, …, n,   </m:t>
+        </m:r>
+        <m:r>
+          <w:rPr>
+            <w:rFonts w:ascii="Cambria Math" w:eastAsiaTheme="minorEastAsia" w:hAnsi="Cambria Math"/>
+          </w:rPr>
+          <m:t>l</m:t>
+        </m:r>
+        <m:r>
+          <w:rPr>
+            <w:rFonts w:ascii="Cambria Math" w:eastAsiaTheme="minorEastAsia" w:hAnsi="Cambria Math"/>
+          </w:rPr>
+          <m:t>=1…</m:t>
+        </m:r>
+        <m:sSup>
+          <m:sSupPr>
+            <m:ctrlPr>
+              <w:rPr>
+                <w:rFonts w:ascii="Cambria Math" w:eastAsiaTheme="minorEastAsia" w:hAnsi="Cambria Math"/>
+                <w:i/>
+              </w:rPr>
+            </m:ctrlPr>
+          </m:sSupPr>
+          <m:e>
+            <m:r>
+              <w:rPr>
+                <w:rFonts w:ascii="Cambria Math" w:eastAsiaTheme="minorEastAsia" w:hAnsi="Cambria Math"/>
+              </w:rPr>
+              <m:t>B</m:t>
+            </m:r>
+          </m:e>
+          <m:sup>
+            <m:r>
+              <w:rPr>
+                <w:rFonts w:ascii="Cambria Math" w:eastAsiaTheme="minorEastAsia" w:hAnsi="Cambria Math"/>
+              </w:rPr>
+              <m:t>cg</m:t>
+            </m:r>
+          </m:sup>
+        </m:sSup>
+        <m:r>
+          <w:rPr>
+            <w:rFonts w:ascii="Cambria Math" w:eastAsiaTheme="minorEastAsia" w:hAnsi="Cambria Math"/>
+          </w:rPr>
+          <m:t>-1</m:t>
+        </m:r>
+      </m:oMath>
+      <w:r>
+        <w:rPr>
+          <w:rFonts w:eastAsiaTheme="minorEastAsia"/>
+        </w:rPr>
+        <w:tab/>
+        <w:t>(12</w:t>
+      </w:r>
+      <w:r>
+        <w:rPr>
+          <w:rFonts w:eastAsiaTheme="minorEastAsia"/>
+        </w:rPr>
+        <w:t>.5E</w:t>
+      </w:r>
+      <w:r>
+        <w:rPr>
+          <w:rFonts w:eastAsiaTheme="minorEastAsia"/>
+        </w:rPr>
+        <w:t>)</w:t>
+      </w:r>
+    </w:p>
+    <w:p>
+      <w:pPr>
+        <w:tabs>
+          <w:tab w:val="center" w:pos="4680"/>
+          <w:tab w:val="right" w:pos="9360"/>
+        </w:tabs>
+        <w:rPr>
+          <w:rFonts w:eastAsiaTheme="minorEastAsia"/>
+        </w:rPr>
+      </w:pPr>
+      <w:r>
+        <w:rPr>
+          <w:rFonts w:eastAsiaTheme="minorEastAsia"/>
+        </w:rPr>
+        <w:t xml:space="preserve">Here (11.5E, 12.5E) are Experimental additions that should follow (11, 12) closely. </w:t>
+      </w:r>
+      <w:r>
+        <w:rPr>
+          <w:rFonts w:eastAsiaTheme="minorEastAsia"/>
+        </w:rPr>
+        <w:t xml:space="preserve">Notice that the changes deal only with changing </w:t>
+      </w:r>
+      <w:proofErr w:type="spellStart"/>
+      <w:r>
+        <w:rPr>
+          <w:rFonts w:eastAsiaTheme="minorEastAsia"/>
+        </w:rPr>
+        <w:t>x</w:t>
+      </w:r>
+      <w:r>
+        <w:rPr>
+          <w:rFonts w:eastAsiaTheme="minorEastAsia"/>
+          <w:vertAlign w:val="subscript"/>
+        </w:rPr>
+        <w:t>ik</w:t>
+      </w:r>
+      <w:proofErr w:type="spellEnd"/>
+      <w:r>
+        <w:rPr>
+          <w:rFonts w:eastAsiaTheme="minorEastAsia"/>
+        </w:rPr>
+        <w:t xml:space="preserve"> to </w:t>
+      </w:r>
+      <w:proofErr w:type="spellStart"/>
+      <w:r>
+        <w:rPr>
+          <w:rFonts w:eastAsiaTheme="minorEastAsia"/>
+        </w:rPr>
+        <w:t>sy</w:t>
+      </w:r>
+      <w:r>
+        <w:rPr>
+          <w:rFonts w:eastAsiaTheme="minorEastAsia"/>
+          <w:vertAlign w:val="subscript"/>
+        </w:rPr>
+        <w:t>il</w:t>
+      </w:r>
+      <w:proofErr w:type="spellEnd"/>
+      <w:r>
+        <w:rPr>
+          <w:rFonts w:eastAsiaTheme="minorEastAsia"/>
+        </w:rPr>
+        <w:t xml:space="preserve"> and related brackets. </w:t>
+      </w:r>
+      <w:proofErr w:type="spellStart"/>
+      <w:r>
+        <w:rPr>
+          <w:rFonts w:eastAsiaTheme="minorEastAsia"/>
+        </w:rPr>
+        <w:t>Sy</w:t>
+      </w:r>
+      <w:r>
+        <w:rPr>
+          <w:rFonts w:eastAsiaTheme="minorEastAsia"/>
+          <w:vertAlign w:val="subscript"/>
+        </w:rPr>
+        <w:t>il</w:t>
+      </w:r>
+      <w:proofErr w:type="spellEnd"/>
+      <w:r>
+        <w:rPr>
+          <w:rFonts w:eastAsiaTheme="minorEastAsia"/>
+        </w:rPr>
+        <w:t xml:space="preserve"> is our new shadow brackets. With </w:t>
+      </w:r>
+      <w:proofErr w:type="spellStart"/>
+      <w:r>
+        <w:rPr>
+          <w:rFonts w:eastAsiaTheme="minorEastAsia"/>
+        </w:rPr>
+        <w:t>sy</w:t>
+      </w:r>
+      <w:r>
+        <w:rPr>
+          <w:rFonts w:eastAsiaTheme="minorEastAsia"/>
+          <w:vertAlign w:val="subscript"/>
+        </w:rPr>
+        <w:t>il</w:t>
+      </w:r>
+      <w:proofErr w:type="spellEnd"/>
+      <w:r>
+        <w:rPr>
+          <w:rFonts w:eastAsiaTheme="minorEastAsia"/>
+        </w:rPr>
+        <w:t xml:space="preserve"> we can modify (14) to (14ER).</w:t>
+      </w:r>
+    </w:p>
+    <w:p>
+      <w:pPr>
+        <w:tabs>
+          <w:tab w:val="center" w:pos="4680"/>
+          <w:tab w:val="right" w:pos="9360"/>
+        </w:tabs>
+        <w:rPr>
+          <w:rFonts w:eastAsiaTheme="minorEastAsia"/>
+        </w:rPr>
+      </w:pPr>
+      <w:r>
+        <w:rPr>
+          <w:rFonts w:eastAsiaTheme="minorEastAsia"/>
+        </w:rPr>
+        <w:tab/>
+      </w:r>
+      <m:oMath>
+        <m:sSub>
+          <m:sSubPr>
+            <m:ctrlPr>
+              <w:rPr>
+                <w:rFonts w:ascii="Cambria Math" w:hAnsi="Cambria Math"/>
+                <w:i/>
+              </w:rPr>
+            </m:ctrlPr>
+          </m:sSubPr>
+          <m:e>
+            <m:r>
+              <w:rPr>
+                <w:rFonts w:ascii="Cambria Math" w:hAnsi="Cambria Math"/>
+              </w:rPr>
+              <m:t>y</m:t>
+            </m:r>
+          </m:e>
+          <m:sub>
+            <m:r>
+              <w:rPr>
+                <w:rFonts w:ascii="Cambria Math" w:hAnsi="Cambria Math"/>
+              </w:rPr>
+              <m:t>il</m:t>
+            </m:r>
+          </m:sub>
+        </m:sSub>
+        <m:r>
+          <w:rPr>
+            <w:rFonts w:ascii="Cambria Math" w:hAnsi="Cambria Math"/>
+          </w:rPr>
+          <m:t xml:space="preserve">≤ </m:t>
+        </m:r>
+        <m:sSub>
+          <m:sSubPr>
+            <m:ctrlPr>
+              <w:rPr>
+                <w:rFonts w:ascii="Cambria Math" w:hAnsi="Cambria Math"/>
+                <w:i/>
+              </w:rPr>
+            </m:ctrlPr>
+          </m:sSubPr>
+          <m:e>
+            <m:r>
+              <w:rPr>
+                <w:rFonts w:ascii="Cambria Math" w:hAnsi="Cambria Math"/>
+              </w:rPr>
+              <m:t>mcg</m:t>
+            </m:r>
+          </m:e>
+          <m:sub>
+            <m:r>
+              <w:rPr>
+                <w:rFonts w:ascii="Cambria Math" w:hAnsi="Cambria Math"/>
+              </w:rPr>
+              <m:t>il</m:t>
+            </m:r>
+          </m:sub>
+        </m:sSub>
+        <m:r>
+          <w:rPr>
+            <w:rFonts w:ascii="Cambria Math" w:hAnsi="Cambria Math"/>
+          </w:rPr>
+          <m:t>-</m:t>
+        </m:r>
+        <m:sSub>
+          <m:sSubPr>
+            <m:ctrlPr>
+              <w:rPr>
+                <w:rFonts w:ascii="Cambria Math" w:hAnsi="Cambria Math"/>
+                <w:i/>
+              </w:rPr>
+            </m:ctrlPr>
+          </m:sSubPr>
+          <m:e>
+            <m:r>
+              <w:rPr>
+                <w:rFonts w:ascii="Cambria Math" w:hAnsi="Cambria Math"/>
+              </w:rPr>
+              <m:t>s</m:t>
+            </m:r>
+            <m:r>
+              <w:rPr>
+                <w:rFonts w:ascii="Cambria Math" w:hAnsi="Cambria Math"/>
+              </w:rPr>
+              <m:t>y</m:t>
+            </m:r>
+          </m:e>
+          <m:sub>
+            <m:r>
+              <w:rPr>
+                <w:rFonts w:ascii="Cambria Math" w:hAnsi="Cambria Math"/>
+              </w:rPr>
+              <m:t>il</m:t>
+            </m:r>
+          </m:sub>
+        </m:sSub>
+        <m:r>
+          <w:rPr>
+            <w:rFonts w:ascii="Cambria Math" w:eastAsiaTheme="minorEastAsia" w:hAnsi="Cambria Math"/>
+          </w:rPr>
+          <m:t>,   i=1…n,   l=1…</m:t>
+        </m:r>
+        <m:sSup>
+          <m:sSupPr>
+            <m:ctrlPr>
+              <w:rPr>
+                <w:rFonts w:ascii="Cambria Math" w:eastAsiaTheme="minorEastAsia" w:hAnsi="Cambria Math"/>
+                <w:i/>
+              </w:rPr>
+            </m:ctrlPr>
+          </m:sSupPr>
+          <m:e>
+            <m:r>
+              <w:rPr>
+                <w:rFonts w:ascii="Cambria Math" w:eastAsiaTheme="minorEastAsia" w:hAnsi="Cambria Math"/>
+              </w:rPr>
+              <m:t>B</m:t>
+            </m:r>
+          </m:e>
+          <m:sup>
+            <m:r>
+              <w:rPr>
+                <w:rFonts w:ascii="Cambria Math" w:eastAsiaTheme="minorEastAsia" w:hAnsi="Cambria Math"/>
+              </w:rPr>
+              <m:t>cg</m:t>
+            </m:r>
+          </m:sup>
+        </m:sSup>
+        <m:r>
+          <w:rPr>
+            <w:rFonts w:ascii="Cambria Math" w:eastAsiaTheme="minorEastAsia" w:hAnsi="Cambria Math"/>
+          </w:rPr>
+          <m:t>-1</m:t>
+        </m:r>
+      </m:oMath>
+      <w:r>
+        <w:rPr>
+          <w:rFonts w:eastAsiaTheme="minorEastAsia"/>
+        </w:rPr>
+        <w:tab/>
+        <w:t>(14</w:t>
+      </w:r>
+      <w:r>
+        <w:rPr>
+          <w:rFonts w:eastAsiaTheme="minorEastAsia"/>
+        </w:rPr>
+        <w:t>ER</w:t>
+      </w:r>
+      <w:r>
+        <w:rPr>
+          <w:rFonts w:eastAsiaTheme="minorEastAsia"/>
+        </w:rPr>
+        <w:t>)</w:t>
+      </w:r>
+    </w:p>
+    <w:p>
+      <w:pPr>
+        <w:tabs>
+          <w:tab w:val="center" w:pos="4680"/>
+          <w:tab w:val="right" w:pos="9360"/>
+        </w:tabs>
+        <w:rPr>
+          <w:rFonts w:eastAsiaTheme="minorEastAsia"/>
+        </w:rPr>
+      </w:pPr>
+      <w:r>
+        <w:rPr>
+          <w:rFonts w:eastAsiaTheme="minorEastAsia"/>
+        </w:rPr>
+        <w:t xml:space="preserve">Adding (11.5E, 12.5E) and changing (14) to (14ER) should remove dependence of the model on matching bracket boundaries. </w:t>
       </w:r>
     </w:p>
     <w:p>
@@ -8679,6 +9829,7 @@
         </w:numPr>
       </w:pPr>
       <w:r>
+        <w:lastRenderedPageBreak/>
         <w:t>The standard deduction is assumed along with a personal exemption</w:t>
       </w:r>
     </w:p>
@@ -8813,7 +9964,6 @@
         </w:numPr>
       </w:pPr>
       <w:r>
-        <w:lastRenderedPageBreak/>
         <w:t xml:space="preserve">Remove Roth assumption by adding a basis for </w:t>
       </w:r>
       <w:proofErr w:type="spellStart"/>
@@ -11192,6 +12342,7 @@
         <w:rPr>
           <w:rFonts w:eastAsiaTheme="minorEastAsia"/>
         </w:rPr>
+        <w:lastRenderedPageBreak/>
         <w:tab/>
       </w:r>
       <m:oMath>
@@ -12929,7 +14080,6 @@
         <w:rPr>
           <w:rFonts w:eastAsiaTheme="minorEastAsia"/>
         </w:rPr>
-        <w:lastRenderedPageBreak/>
         <w:tab/>
       </w:r>
       <m:oMath>
@@ -15121,6 +16271,7 @@
     <w:p>
       <w:proofErr w:type="gramStart"/>
       <w:r>
+        <w:lastRenderedPageBreak/>
         <w:t>d</w:t>
       </w:r>
       <w:proofErr w:type="gramEnd"/>
@@ -15344,7 +16495,6 @@
     <w:p>
       <w:proofErr w:type="gramStart"/>
       <w:r>
-        <w:lastRenderedPageBreak/>
         <w:t>k</w:t>
       </w:r>
       <w:proofErr w:type="gramEnd"/>
@@ -15975,6 +17125,7 @@
       <w:proofErr w:type="spellStart"/>
       <w:proofErr w:type="gramStart"/>
       <w:r>
+        <w:lastRenderedPageBreak/>
         <w:t>r</w:t>
       </w:r>
       <w:r>
@@ -16233,7 +17384,6 @@
       <w:proofErr w:type="spellStart"/>
       <w:proofErr w:type="gramStart"/>
       <w:r>
-        <w:lastRenderedPageBreak/>
         <w:t>y</w:t>
       </w:r>
       <w:r>
@@ -16257,7 +17407,33 @@
         <w:t xml:space="preserve"> and bracket l</w:t>
       </w:r>
     </w:p>
-    <w:p/>
+    <w:p>
+      <w:r>
+        <w:t>EXPERIMENTAL:</w:t>
+      </w:r>
+    </w:p>
+    <w:p>
+      <w:proofErr w:type="spellStart"/>
+      <w:r>
+        <w:t>Sy</w:t>
+      </w:r>
+      <w:r>
+        <w:rPr>
+          <w:vertAlign w:val="subscript"/>
+        </w:rPr>
+        <w:t>il</w:t>
+      </w:r>
+      <w:proofErr w:type="spellEnd"/>
+      <w:r>
+        <w:tab/>
+        <w:t>shadow capital gains brackets to b</w:t>
+      </w:r>
+      <w:bookmarkStart w:id="0" w:name="_GoBack"/>
+      <w:bookmarkEnd w:id="0"/>
+      <w:r>
+        <w:t>e fill with ordinary income in year I and bracket l</w:t>
+      </w:r>
+    </w:p>
     <w:p>
       <w:pPr>
         <w:rPr>
@@ -16927,7 +18103,14 @@
         <w:rPr>
           <w:rFonts w:eastAsiaTheme="minorEastAsia"/>
         </w:rPr>
-        <w:t>Another problem with this is it DOES NOT ALLOW FOR A CHANGE IN THE BASIS while optimization is happening. Why is this important? Because, I want to be able to have excess withdrawals placed in ATRSI (b</w:t>
+        <w:t xml:space="preserve">Another problem with this is it DOES NOT ALLOW FOR A CHANGE IN THE BASIS while optimization is happening. Why is this important? Because, I want to be able to have excess </w:t>
+      </w:r>
+      <w:r>
+        <w:rPr>
+          <w:rFonts w:eastAsiaTheme="minorEastAsia"/>
+        </w:rPr>
+        <w:lastRenderedPageBreak/>
+        <w:t>withdrawals placed in ATRSI (b</w:t>
       </w:r>
       <w:r>
         <w:rPr>
@@ -17434,7 +18617,6 @@
         <w:rPr>
           <w:rFonts w:eastAsiaTheme="minorEastAsia"/>
         </w:rPr>
-        <w:lastRenderedPageBreak/>
         <w:t>4% initial amount forever, or with inflation, or adjust to 4% each year</w:t>
       </w:r>
       <w:r>
@@ -17693,7 +18875,7 @@
             <w:sz w:val="28"/>
             <w:szCs w:val="28"/>
           </w:rPr>
-          <w:t>6</w:t>
+          <w:t>12</w:t>
         </w:r>
         <w:r>
           <w:rPr>
@@ -19536,7 +20718,7 @@
 </file>
 
 <file path=customXml/itemProps1.xml><?xml version="1.0" encoding="utf-8"?>
-<ds:datastoreItem xmlns:ds="http://schemas.openxmlformats.org/officeDocument/2006/customXml" ds:itemID="{32C10888-EEE8-458A-9799-8C179C0C3CC7}">
+<ds:datastoreItem xmlns:ds="http://schemas.openxmlformats.org/officeDocument/2006/customXml" ds:itemID="{CBCDAD3A-09E2-4F2E-B441-574D111DADA0}">
   <ds:schemaRefs>
     <ds:schemaRef ds:uri="http://schemas.openxmlformats.org/officeDocument/2006/bibliography"/>
   </ds:schemaRefs>

</xml_diff>

<commit_message>
Completing the documentation for the new shadow tax backets
</commit_message>
<xml_diff>
--- a/ARetirementPlannerModel2018.docx
+++ b/ARetirementPlannerModel2018.docx
@@ -1441,6 +1441,152 @@
             </m:nary>
           </m:e>
         </m:nary>
+        <m:r>
+          <w:rPr>
+            <w:rFonts w:ascii="Cambria Math" w:eastAsiaTheme="minorEastAsia" w:hAnsi="Cambria Math"/>
+          </w:rPr>
+          <m:t xml:space="preserve">- </m:t>
+        </m:r>
+        <m:nary>
+          <m:naryPr>
+            <m:chr m:val="∑"/>
+            <m:limLoc m:val="undOvr"/>
+            <m:ctrlPr>
+              <w:rPr>
+                <w:rFonts w:ascii="Cambria Math" w:eastAsiaTheme="minorEastAsia" w:hAnsi="Cambria Math"/>
+                <w:i/>
+              </w:rPr>
+            </m:ctrlPr>
+          </m:naryPr>
+          <m:sub>
+            <m:r>
+              <w:rPr>
+                <w:rFonts w:ascii="Cambria Math" w:eastAsiaTheme="minorEastAsia" w:hAnsi="Cambria Math"/>
+              </w:rPr>
+              <m:t>i=1</m:t>
+            </m:r>
+          </m:sub>
+          <m:sup>
+            <m:r>
+              <w:rPr>
+                <w:rFonts w:ascii="Cambria Math" w:eastAsiaTheme="minorEastAsia" w:hAnsi="Cambria Math"/>
+              </w:rPr>
+              <m:t>n</m:t>
+            </m:r>
+          </m:sup>
+          <m:e>
+            <m:nary>
+              <m:naryPr>
+                <m:chr m:val="∑"/>
+                <m:limLoc m:val="undOvr"/>
+                <m:ctrlPr>
+                  <w:rPr>
+                    <w:rFonts w:ascii="Cambria Math" w:eastAsiaTheme="minorEastAsia" w:hAnsi="Cambria Math"/>
+                    <w:i/>
+                  </w:rPr>
+                </m:ctrlPr>
+              </m:naryPr>
+              <m:sub>
+                <m:r>
+                  <w:rPr>
+                    <w:rFonts w:ascii="Cambria Math" w:eastAsiaTheme="minorEastAsia" w:hAnsi="Cambria Math"/>
+                  </w:rPr>
+                  <m:t>l=1</m:t>
+                </m:r>
+              </m:sub>
+              <m:sup>
+                <m:sSup>
+                  <m:sSupPr>
+                    <m:ctrlPr>
+                      <w:rPr>
+                        <w:rFonts w:ascii="Cambria Math" w:eastAsiaTheme="minorEastAsia" w:hAnsi="Cambria Math"/>
+                        <w:i/>
+                      </w:rPr>
+                    </m:ctrlPr>
+                  </m:sSupPr>
+                  <m:e>
+                    <m:r>
+                      <w:rPr>
+                        <w:rFonts w:ascii="Cambria Math" w:eastAsiaTheme="minorEastAsia" w:hAnsi="Cambria Math"/>
+                      </w:rPr>
+                      <m:t>B</m:t>
+                    </m:r>
+                  </m:e>
+                  <m:sup>
+                    <m:r>
+                      <w:rPr>
+                        <w:rFonts w:ascii="Cambria Math" w:eastAsiaTheme="minorEastAsia" w:hAnsi="Cambria Math"/>
+                      </w:rPr>
+                      <m:t>cg</m:t>
+                    </m:r>
+                  </m:sup>
+                </m:sSup>
+              </m:sup>
+              <m:e>
+                <m:sSubSup>
+                  <m:sSubSupPr>
+                    <m:ctrlPr>
+                      <w:rPr>
+                        <w:rFonts w:ascii="Cambria Math" w:eastAsiaTheme="minorEastAsia" w:hAnsi="Cambria Math"/>
+                        <w:i/>
+                      </w:rPr>
+                    </m:ctrlPr>
+                  </m:sSubSupPr>
+                  <m:e>
+                    <m:r>
+                      <w:rPr>
+                        <w:rFonts w:ascii="Cambria Math" w:eastAsiaTheme="minorEastAsia" w:hAnsi="Cambria Math"/>
+                      </w:rPr>
+                      <m:t>b</m:t>
+                    </m:r>
+                  </m:e>
+                  <m:sub>
+                    <m:r>
+                      <w:rPr>
+                        <w:rFonts w:ascii="Cambria Math" w:eastAsiaTheme="minorEastAsia" w:hAnsi="Cambria Math"/>
+                      </w:rPr>
+                      <m:t>l</m:t>
+                    </m:r>
+                  </m:sub>
+                  <m:sup>
+                    <m:r>
+                      <w:rPr>
+                        <w:rFonts w:ascii="Cambria Math" w:eastAsiaTheme="minorEastAsia" w:hAnsi="Cambria Math"/>
+                      </w:rPr>
+                      <m:t>tcg</m:t>
+                    </m:r>
+                  </m:sup>
+                </m:sSubSup>
+                <m:sSub>
+                  <m:sSubPr>
+                    <m:ctrlPr>
+                      <w:rPr>
+                        <w:rFonts w:ascii="Cambria Math" w:eastAsiaTheme="minorEastAsia" w:hAnsi="Cambria Math"/>
+                        <w:i/>
+                      </w:rPr>
+                    </m:ctrlPr>
+                  </m:sSubPr>
+                  <m:e>
+                    <m:r>
+                      <w:rPr>
+                        <w:rFonts w:ascii="Cambria Math" w:eastAsiaTheme="minorEastAsia" w:hAnsi="Cambria Math"/>
+                      </w:rPr>
+                      <m:t>sy</m:t>
+                    </m:r>
+                  </m:e>
+                  <m:sub>
+                    <m:r>
+                      <w:rPr>
+                        <w:rFonts w:ascii="Cambria Math" w:eastAsiaTheme="minorEastAsia" w:hAnsi="Cambria Math"/>
+                      </w:rPr>
+                      <m:t xml:space="preserve">il </m:t>
+                    </m:r>
+                  </m:sub>
+                </m:sSub>
+              </m:e>
+            </m:nary>
+          </m:e>
+        </m:nary>
       </m:oMath>
       <w:r>
         <w:rPr>
@@ -1797,6 +1943,152 @@
             </m:nary>
           </m:e>
         </m:nary>
+        <m:r>
+          <w:rPr>
+            <w:rFonts w:ascii="Cambria Math" w:eastAsiaTheme="minorEastAsia" w:hAnsi="Cambria Math"/>
+          </w:rPr>
+          <m:t xml:space="preserve">- </m:t>
+        </m:r>
+        <m:nary>
+          <m:naryPr>
+            <m:chr m:val="∑"/>
+            <m:limLoc m:val="undOvr"/>
+            <m:ctrlPr>
+              <w:rPr>
+                <w:rFonts w:ascii="Cambria Math" w:eastAsiaTheme="minorEastAsia" w:hAnsi="Cambria Math"/>
+                <w:i/>
+              </w:rPr>
+            </m:ctrlPr>
+          </m:naryPr>
+          <m:sub>
+            <m:r>
+              <w:rPr>
+                <w:rFonts w:ascii="Cambria Math" w:eastAsiaTheme="minorEastAsia" w:hAnsi="Cambria Math"/>
+              </w:rPr>
+              <m:t>i=1</m:t>
+            </m:r>
+          </m:sub>
+          <m:sup>
+            <m:r>
+              <w:rPr>
+                <w:rFonts w:ascii="Cambria Math" w:eastAsiaTheme="minorEastAsia" w:hAnsi="Cambria Math"/>
+              </w:rPr>
+              <m:t>n</m:t>
+            </m:r>
+          </m:sup>
+          <m:e>
+            <m:nary>
+              <m:naryPr>
+                <m:chr m:val="∑"/>
+                <m:limLoc m:val="undOvr"/>
+                <m:ctrlPr>
+                  <w:rPr>
+                    <w:rFonts w:ascii="Cambria Math" w:eastAsiaTheme="minorEastAsia" w:hAnsi="Cambria Math"/>
+                    <w:i/>
+                  </w:rPr>
+                </m:ctrlPr>
+              </m:naryPr>
+              <m:sub>
+                <m:r>
+                  <w:rPr>
+                    <w:rFonts w:ascii="Cambria Math" w:eastAsiaTheme="minorEastAsia" w:hAnsi="Cambria Math"/>
+                  </w:rPr>
+                  <m:t>l=1</m:t>
+                </m:r>
+              </m:sub>
+              <m:sup>
+                <m:sSup>
+                  <m:sSupPr>
+                    <m:ctrlPr>
+                      <w:rPr>
+                        <w:rFonts w:ascii="Cambria Math" w:eastAsiaTheme="minorEastAsia" w:hAnsi="Cambria Math"/>
+                        <w:i/>
+                      </w:rPr>
+                    </m:ctrlPr>
+                  </m:sSupPr>
+                  <m:e>
+                    <m:r>
+                      <w:rPr>
+                        <w:rFonts w:ascii="Cambria Math" w:eastAsiaTheme="minorEastAsia" w:hAnsi="Cambria Math"/>
+                      </w:rPr>
+                      <m:t>B</m:t>
+                    </m:r>
+                  </m:e>
+                  <m:sup>
+                    <m:r>
+                      <w:rPr>
+                        <w:rFonts w:ascii="Cambria Math" w:eastAsiaTheme="minorEastAsia" w:hAnsi="Cambria Math"/>
+                      </w:rPr>
+                      <m:t>cg</m:t>
+                    </m:r>
+                  </m:sup>
+                </m:sSup>
+              </m:sup>
+              <m:e>
+                <m:sSubSup>
+                  <m:sSubSupPr>
+                    <m:ctrlPr>
+                      <w:rPr>
+                        <w:rFonts w:ascii="Cambria Math" w:eastAsiaTheme="minorEastAsia" w:hAnsi="Cambria Math"/>
+                        <w:i/>
+                      </w:rPr>
+                    </m:ctrlPr>
+                  </m:sSubSupPr>
+                  <m:e>
+                    <m:r>
+                      <w:rPr>
+                        <w:rFonts w:ascii="Cambria Math" w:eastAsiaTheme="minorEastAsia" w:hAnsi="Cambria Math"/>
+                      </w:rPr>
+                      <m:t>b</m:t>
+                    </m:r>
+                  </m:e>
+                  <m:sub>
+                    <m:r>
+                      <w:rPr>
+                        <w:rFonts w:ascii="Cambria Math" w:eastAsiaTheme="minorEastAsia" w:hAnsi="Cambria Math"/>
+                      </w:rPr>
+                      <m:t>l</m:t>
+                    </m:r>
+                  </m:sub>
+                  <m:sup>
+                    <m:r>
+                      <w:rPr>
+                        <w:rFonts w:ascii="Cambria Math" w:eastAsiaTheme="minorEastAsia" w:hAnsi="Cambria Math"/>
+                      </w:rPr>
+                      <m:t>tcg</m:t>
+                    </m:r>
+                  </m:sup>
+                </m:sSubSup>
+                <m:sSub>
+                  <m:sSubPr>
+                    <m:ctrlPr>
+                      <w:rPr>
+                        <w:rFonts w:ascii="Cambria Math" w:eastAsiaTheme="minorEastAsia" w:hAnsi="Cambria Math"/>
+                        <w:i/>
+                      </w:rPr>
+                    </m:ctrlPr>
+                  </m:sSubPr>
+                  <m:e>
+                    <m:r>
+                      <w:rPr>
+                        <w:rFonts w:ascii="Cambria Math" w:eastAsiaTheme="minorEastAsia" w:hAnsi="Cambria Math"/>
+                      </w:rPr>
+                      <m:t>sy</m:t>
+                    </m:r>
+                  </m:e>
+                  <m:sub>
+                    <m:r>
+                      <w:rPr>
+                        <w:rFonts w:ascii="Cambria Math" w:eastAsiaTheme="minorEastAsia" w:hAnsi="Cambria Math"/>
+                      </w:rPr>
+                      <m:t xml:space="preserve">il </m:t>
+                    </m:r>
+                  </m:sub>
+                </m:sSub>
+              </m:e>
+            </m:nary>
+          </m:e>
+        </m:nary>
       </m:oMath>
       <w:r>
         <w:rPr>
@@ -1903,7 +2195,21 @@
         <w:rPr>
           <w:rFonts w:eastAsiaTheme="minorEastAsia"/>
         </w:rPr>
-        <w:t xml:space="preserve"> use up in cases where we set a maximum spending amount. So, in both the cases we define the object function to include both the sum of the yearly spendable amount and the sum of the account balances at the end of the period times a discount rate for each account (</w:t>
+        <w:t xml:space="preserve"> use up in cases where we set a maximum spending amount. So, in both the cases we define the object function to include both the sum of the yearly spendable amount and the sum of the account balances at the end of the period times a discount rate </w:t>
+      </w:r>
+      <w:proofErr w:type="gramStart"/>
+      <w:r>
+        <w:rPr>
+          <w:rFonts w:eastAsiaTheme="minorEastAsia"/>
+        </w:rPr>
+        <w:t>for</w:t>
+      </w:r>
+      <w:proofErr w:type="gramEnd"/>
+      <w:r>
+        <w:rPr>
+          <w:rFonts w:eastAsiaTheme="minorEastAsia"/>
+        </w:rPr>
+        <w:t xml:space="preserve"> each account (</w:t>
       </w:r>
       <w:proofErr w:type="spellStart"/>
       <w:r>
@@ -1940,19 +2246,125 @@
         <w:t xml:space="preserve"> for all accounts j from 1 to </w:t>
       </w:r>
       <w:proofErr w:type="spellStart"/>
+      <w:r>
+        <w:rPr>
+          <w:rFonts w:eastAsiaTheme="minorEastAsia"/>
+        </w:rPr>
+        <w:t>n</w:t>
+      </w:r>
+      <w:r>
+        <w:rPr>
+          <w:rFonts w:eastAsiaTheme="minorEastAsia"/>
+          <w:vertAlign w:val="subscript"/>
+        </w:rPr>
+        <w:t>l</w:t>
+      </w:r>
+      <w:proofErr w:type="spellEnd"/>
+      <w:r>
+        <w:rPr>
+          <w:rFonts w:eastAsiaTheme="minorEastAsia"/>
+        </w:rPr>
+        <w:t xml:space="preserve">. For (S1) though we include a “balancer” to lower the significance of the final balances in the optimization such that spendable funds will be favored. The balancer is using a heuristic of dividing by the sum of the initial account balances. </w:t>
+      </w:r>
+      <w:r>
+        <w:rPr>
+          <w:rFonts w:eastAsiaTheme="minorEastAsia"/>
+        </w:rPr>
+        <w:t xml:space="preserve">The account discount rate is applied to the final balances to suggest the value of the balance given how the account is taxed; TDRA at 0.85, ROTH at 1.0, and the after tax investment account </w:t>
+      </w:r>
+      <w:r>
+        <w:rPr>
+          <w:rFonts w:eastAsiaTheme="minorEastAsia"/>
+          <w:color w:val="FF0000"/>
+        </w:rPr>
+        <w:t>at 0.9</w:t>
+      </w:r>
+      <w:r>
+        <w:rPr>
+          <w:rFonts w:eastAsiaTheme="minorEastAsia"/>
+        </w:rPr>
+        <w:t xml:space="preserve">. </w:t>
+      </w:r>
+      <w:r>
+        <w:rPr>
+          <w:rFonts w:eastAsiaTheme="minorEastAsia"/>
+        </w:rPr>
+        <w:t>Finally we want to put pressure on our tax brackets in such a way as to force, as much as possible, the ordinary taxable funds into the lowest brackets first</w:t>
+      </w:r>
+      <w:r>
+        <w:rPr>
+          <w:rFonts w:eastAsiaTheme="minorEastAsia"/>
+        </w:rPr>
+        <w:t xml:space="preserve"> with bracket k from 1 to B</w:t>
+      </w:r>
+      <w:r>
+        <w:rPr>
+          <w:rFonts w:eastAsiaTheme="minorEastAsia"/>
+          <w:vertAlign w:val="superscript"/>
+        </w:rPr>
+        <w:t>t</w:t>
+      </w:r>
+      <w:r>
+        <w:rPr>
+          <w:rFonts w:eastAsiaTheme="minorEastAsia"/>
+        </w:rPr>
+        <w:t xml:space="preserve">. We do this by subtracting all the brackets for every year with the higher brackets having higher values (higher </w:t>
+      </w:r>
+      <w:proofErr w:type="spellStart"/>
+      <w:r>
+        <w:rPr>
+          <w:rFonts w:eastAsiaTheme="minorEastAsia"/>
+        </w:rPr>
+        <w:t>b</w:t>
+      </w:r>
+      <w:r>
+        <w:rPr>
+          <w:rFonts w:eastAsiaTheme="minorEastAsia"/>
+          <w:vertAlign w:val="superscript"/>
+        </w:rPr>
+        <w:t>t</w:t>
+      </w:r>
+      <w:r>
+        <w:rPr>
+          <w:rFonts w:eastAsiaTheme="minorEastAsia"/>
+          <w:vertAlign w:val="subscript"/>
+        </w:rPr>
+        <w:t>k</w:t>
+      </w:r>
+      <w:proofErr w:type="spellEnd"/>
+      <w:r>
+        <w:rPr>
+          <w:rFonts w:eastAsiaTheme="minorEastAsia"/>
+        </w:rPr>
+        <w:t>).</w:t>
+      </w:r>
+      <w:r>
+        <w:rPr>
+          <w:rFonts w:eastAsiaTheme="minorEastAsia"/>
+        </w:rPr>
+        <w:t xml:space="preserve"> We do the same for a shadow bracket set, to be discussed later, using a </w:t>
+      </w:r>
+      <w:proofErr w:type="spellStart"/>
+      <w:r>
+        <w:rPr>
+          <w:rFonts w:eastAsiaTheme="minorEastAsia"/>
+        </w:rPr>
+        <w:t>b</w:t>
+      </w:r>
       <w:proofErr w:type="gramStart"/>
       <w:r>
         <w:rPr>
           <w:rFonts w:eastAsiaTheme="minorEastAsia"/>
-        </w:rPr>
-        <w:t>n</w:t>
-      </w:r>
-      <w:r>
-        <w:rPr>
-          <w:rFonts w:eastAsiaTheme="minorEastAsia"/>
           <w:vertAlign w:val="subscript"/>
         </w:rPr>
-        <w:t>l</w:t>
+        <w:t>,</w:t>
+      </w:r>
+      <w:r>
+        <w:rPr>
+          <w:rFonts w:eastAsiaTheme="minorEastAsia"/>
+          <w:vertAlign w:val="superscript"/>
+        </w:rPr>
+        <w:t>tcg</w:t>
       </w:r>
       <w:proofErr w:type="spellEnd"/>
       <w:proofErr w:type="gramEnd"/>
@@ -1960,66 +2372,13 @@
         <w:rPr>
           <w:rFonts w:eastAsiaTheme="minorEastAsia"/>
         </w:rPr>
-        <w:t xml:space="preserve">. For (S1) though we include a “balancer” to lower the significance of the final balances in the optimization such that spendable funds will be favored. The balancer is using a heuristic of dividing by the sum of the initial account balances. </w:t>
-      </w:r>
-      <w:r>
-        <w:rPr>
-          <w:rFonts w:eastAsiaTheme="minorEastAsia"/>
-        </w:rPr>
-        <w:t xml:space="preserve">The account discount rate is applied to the final balances to suggest the value of the balance given how the account is taxed; TDRA at 0.85, ROTH at 1.0, and the after tax investment account at 0.9. </w:t>
-      </w:r>
-      <w:r>
-        <w:rPr>
-          <w:rFonts w:eastAsiaTheme="minorEastAsia"/>
-        </w:rPr>
-        <w:t>Finally we want to put pressure on our tax brackets in such a way as to force, as much as possible, the ordinary taxable funds into the lowest brackets first</w:t>
-      </w:r>
-      <w:r>
-        <w:rPr>
-          <w:rFonts w:eastAsiaTheme="minorEastAsia"/>
-        </w:rPr>
-        <w:t xml:space="preserve"> with bracket k from 1 to B</w:t>
-      </w:r>
-      <w:r>
-        <w:rPr>
-          <w:rFonts w:eastAsiaTheme="minorEastAsia"/>
-          <w:vertAlign w:val="superscript"/>
-        </w:rPr>
-        <w:t>t</w:t>
-      </w:r>
-      <w:r>
-        <w:rPr>
-          <w:rFonts w:eastAsiaTheme="minorEastAsia"/>
-        </w:rPr>
-        <w:t xml:space="preserve">. We do this by subtracting all the brackets for every year with the higher brackets having higher values (higher </w:t>
-      </w:r>
-      <w:proofErr w:type="spellStart"/>
-      <w:r>
-        <w:rPr>
-          <w:rFonts w:eastAsiaTheme="minorEastAsia"/>
-        </w:rPr>
-        <w:t>b</w:t>
-      </w:r>
-      <w:r>
-        <w:rPr>
-          <w:rFonts w:eastAsiaTheme="minorEastAsia"/>
-          <w:vertAlign w:val="superscript"/>
-        </w:rPr>
-        <w:t>t</w:t>
-      </w:r>
-      <w:r>
-        <w:rPr>
-          <w:rFonts w:eastAsiaTheme="minorEastAsia"/>
-          <w:vertAlign w:val="subscript"/>
-        </w:rPr>
-        <w:t>k</w:t>
-      </w:r>
-      <w:proofErr w:type="spellEnd"/>
-      <w:r>
-        <w:rPr>
-          <w:rFonts w:eastAsiaTheme="minorEastAsia"/>
-        </w:rPr>
-        <w:t xml:space="preserve">). </w:t>
+        <w:t xml:space="preserve"> that increases with each shadow bracket. </w:t>
+      </w:r>
+      <w:r>
+        <w:rPr>
+          <w:rFonts w:eastAsiaTheme="minorEastAsia"/>
+        </w:rPr>
+        <w:t xml:space="preserve"> </w:t>
       </w:r>
     </w:p>
     <w:p>
@@ -2346,6 +2705,7 @@
         <w:rPr>
           <w:rFonts w:eastAsiaTheme="minorEastAsia"/>
         </w:rPr>
+        <w:lastRenderedPageBreak/>
         <w:t>Note: This model uses one account for each type of account for each person such that the balance and withdrawals</w:t>
       </w:r>
       <w:r>
@@ -2364,14 +2724,7 @@
         <w:rPr>
           <w:rFonts w:eastAsiaTheme="minorEastAsia"/>
         </w:rPr>
-        <w:t xml:space="preserve"> / </w:t>
-      </w:r>
-      <w:r>
-        <w:rPr>
-          <w:rFonts w:eastAsiaTheme="minorEastAsia"/>
-        </w:rPr>
-        <w:lastRenderedPageBreak/>
-        <w:t>deposits</w:t>
+        <w:t xml:space="preserve"> / deposits</w:t>
       </w:r>
       <w:r>
         <w:rPr>
@@ -4430,6 +4783,7 @@
         <w:rPr>
           <w:rFonts w:eastAsiaTheme="minorEastAsia"/>
         </w:rPr>
+        <w:lastRenderedPageBreak/>
         <w:tab/>
       </w:r>
       <m:oMath>
@@ -4582,7 +4936,6 @@
         <w:rPr>
           <w:rFonts w:eastAsiaTheme="minorEastAsia"/>
         </w:rPr>
-        <w:lastRenderedPageBreak/>
         <w:tab/>
       </w:r>
       <m:oMath>
@@ -6881,7 +7234,14 @@
         <w:rPr>
           <w:rFonts w:eastAsiaTheme="minorEastAsia"/>
         </w:rPr>
-        <w:t xml:space="preserve"> portion of the </w:t>
+        <w:t xml:space="preserve"> portion of </w:t>
+      </w:r>
+      <w:r>
+        <w:rPr>
+          <w:rFonts w:eastAsiaTheme="minorEastAsia"/>
+        </w:rPr>
+        <w:lastRenderedPageBreak/>
+        <w:t xml:space="preserve">the </w:t>
       </w:r>
       <w:r>
         <w:rPr>
@@ -6994,7 +7354,6 @@
         <w:rPr>
           <w:rFonts w:eastAsiaTheme="minorEastAsia"/>
         </w:rPr>
-        <w:lastRenderedPageBreak/>
         <w:tab/>
       </w:r>
       <m:oMath>
@@ -8370,19 +8729,7 @@
           <w:rFonts w:eastAsiaTheme="minorEastAsia"/>
         </w:rPr>
         <w:tab/>
-        <w:t>(11</w:t>
-      </w:r>
-      <w:r>
-        <w:rPr>
-          <w:rFonts w:eastAsiaTheme="minorEastAsia"/>
-        </w:rPr>
-        <w:t>.5E</w:t>
-      </w:r>
-      <w:r>
-        <w:rPr>
-          <w:rFonts w:eastAsiaTheme="minorEastAsia"/>
-        </w:rPr>
-        <w:t>)</w:t>
+        <w:t>(11.5E)</w:t>
       </w:r>
     </w:p>
     <w:p>
@@ -8448,13 +8795,7 @@
               <w:rPr>
                 <w:rFonts w:ascii="Cambria Math" w:hAnsi="Cambria Math"/>
               </w:rPr>
-              <m:t>m</m:t>
-            </m:r>
-            <m:r>
-              <w:rPr>
-                <w:rFonts w:ascii="Cambria Math" w:hAnsi="Cambria Math"/>
-              </w:rPr>
-              <m:t>cg</m:t>
+              <m:t>mcg</m:t>
             </m:r>
           </m:e>
           <m:sub>
@@ -8470,19 +8811,7 @@
           <w:rPr>
             <w:rFonts w:ascii="Cambria Math" w:eastAsiaTheme="minorEastAsia" w:hAnsi="Cambria Math"/>
           </w:rPr>
-          <m:t xml:space="preserve">,   i=1, …, n,   </m:t>
-        </m:r>
-        <m:r>
-          <w:rPr>
-            <w:rFonts w:ascii="Cambria Math" w:eastAsiaTheme="minorEastAsia" w:hAnsi="Cambria Math"/>
-          </w:rPr>
-          <m:t>l</m:t>
-        </m:r>
-        <m:r>
-          <w:rPr>
-            <w:rFonts w:ascii="Cambria Math" w:eastAsiaTheme="minorEastAsia" w:hAnsi="Cambria Math"/>
-          </w:rPr>
-          <m:t>=1…</m:t>
+          <m:t>,   i=1, …, n,   l=1…</m:t>
         </m:r>
         <m:sSup>
           <m:sSupPr>
@@ -8522,19 +8851,7 @@
           <w:rFonts w:eastAsiaTheme="minorEastAsia"/>
         </w:rPr>
         <w:tab/>
-        <w:t>(12</w:t>
-      </w:r>
-      <w:r>
-        <w:rPr>
-          <w:rFonts w:eastAsiaTheme="minorEastAsia"/>
-        </w:rPr>
-        <w:t>.5E</w:t>
-      </w:r>
-      <w:r>
-        <w:rPr>
-          <w:rFonts w:eastAsiaTheme="minorEastAsia"/>
-        </w:rPr>
-        <w:t>)</w:t>
+        <w:t>(12.5E)</w:t>
       </w:r>
     </w:p>
     <w:p>
@@ -8739,13 +9056,7 @@
               <w:rPr>
                 <w:rFonts w:ascii="Cambria Math" w:hAnsi="Cambria Math"/>
               </w:rPr>
-              <m:t>s</m:t>
-            </m:r>
-            <m:r>
-              <w:rPr>
-                <w:rFonts w:ascii="Cambria Math" w:hAnsi="Cambria Math"/>
-              </w:rPr>
-              <m:t>y</m:t>
+              <m:t>sy</m:t>
             </m:r>
           </m:e>
           <m:sub>
@@ -8801,19 +9112,7 @@
           <w:rFonts w:eastAsiaTheme="minorEastAsia"/>
         </w:rPr>
         <w:tab/>
-        <w:t>(14</w:t>
-      </w:r>
-      <w:r>
-        <w:rPr>
-          <w:rFonts w:eastAsiaTheme="minorEastAsia"/>
-        </w:rPr>
-        <w:t>ER</w:t>
-      </w:r>
-      <w:r>
-        <w:rPr>
-          <w:rFonts w:eastAsiaTheme="minorEastAsia"/>
-        </w:rPr>
-        <w:t>)</w:t>
+        <w:t>(14ER)</w:t>
       </w:r>
     </w:p>
     <w:p>
@@ -9794,6 +10093,7 @@
         <w:rPr>
           <w:rFonts w:eastAsiaTheme="minorEastAsia"/>
         </w:rPr>
+        <w:lastRenderedPageBreak/>
         <w:t xml:space="preserve">Finally, </w:t>
       </w:r>
       <w:r>
@@ -9829,7 +10129,6 @@
         </w:numPr>
       </w:pPr>
       <w:r>
-        <w:lastRenderedPageBreak/>
         <w:t>The standard deduction is assumed along with a personal exemption</w:t>
       </w:r>
     </w:p>
@@ -10597,6 +10896,158 @@
                       </w:rPr>
                       <m:t>ik</m:t>
                     </m:r>
+                    <m:r>
+                      <w:rPr>
+                        <w:rFonts w:ascii="Cambria Math" w:eastAsiaTheme="minorEastAsia" w:hAnsi="Cambria Math"/>
+                      </w:rPr>
+                      <m:t xml:space="preserve"> </m:t>
+                    </m:r>
+                  </m:sub>
+                </m:sSub>
+              </m:e>
+            </m:nary>
+          </m:e>
+        </m:nary>
+        <m:r>
+          <w:rPr>
+            <w:rFonts w:ascii="Cambria Math" w:eastAsiaTheme="minorEastAsia" w:hAnsi="Cambria Math"/>
+          </w:rPr>
+          <m:t xml:space="preserve">+ </m:t>
+        </m:r>
+        <m:nary>
+          <m:naryPr>
+            <m:chr m:val="∑"/>
+            <m:limLoc m:val="undOvr"/>
+            <m:ctrlPr>
+              <w:rPr>
+                <w:rFonts w:ascii="Cambria Math" w:eastAsiaTheme="minorEastAsia" w:hAnsi="Cambria Math"/>
+                <w:i/>
+              </w:rPr>
+            </m:ctrlPr>
+          </m:naryPr>
+          <m:sub>
+            <m:r>
+              <w:rPr>
+                <w:rFonts w:ascii="Cambria Math" w:eastAsiaTheme="minorEastAsia" w:hAnsi="Cambria Math"/>
+              </w:rPr>
+              <m:t>i=1</m:t>
+            </m:r>
+          </m:sub>
+          <m:sup>
+            <m:r>
+              <w:rPr>
+                <w:rFonts w:ascii="Cambria Math" w:eastAsiaTheme="minorEastAsia" w:hAnsi="Cambria Math"/>
+              </w:rPr>
+              <m:t>n</m:t>
+            </m:r>
+          </m:sup>
+          <m:e>
+            <m:nary>
+              <m:naryPr>
+                <m:chr m:val="∑"/>
+                <m:limLoc m:val="undOvr"/>
+                <m:ctrlPr>
+                  <w:rPr>
+                    <w:rFonts w:ascii="Cambria Math" w:eastAsiaTheme="minorEastAsia" w:hAnsi="Cambria Math"/>
+                    <w:i/>
+                  </w:rPr>
+                </m:ctrlPr>
+              </m:naryPr>
+              <m:sub>
+                <m:r>
+                  <w:rPr>
+                    <w:rFonts w:ascii="Cambria Math" w:eastAsiaTheme="minorEastAsia" w:hAnsi="Cambria Math"/>
+                  </w:rPr>
+                  <m:t>l=1</m:t>
+                </m:r>
+              </m:sub>
+              <m:sup>
+                <m:sSup>
+                  <m:sSupPr>
+                    <m:ctrlPr>
+                      <w:rPr>
+                        <w:rFonts w:ascii="Cambria Math" w:eastAsiaTheme="minorEastAsia" w:hAnsi="Cambria Math"/>
+                        <w:i/>
+                      </w:rPr>
+                    </m:ctrlPr>
+                  </m:sSupPr>
+                  <m:e>
+                    <m:r>
+                      <w:rPr>
+                        <w:rFonts w:ascii="Cambria Math" w:eastAsiaTheme="minorEastAsia" w:hAnsi="Cambria Math"/>
+                      </w:rPr>
+                      <m:t>B</m:t>
+                    </m:r>
+                  </m:e>
+                  <m:sup>
+                    <m:r>
+                      <w:rPr>
+                        <w:rFonts w:ascii="Cambria Math" w:eastAsiaTheme="minorEastAsia" w:hAnsi="Cambria Math"/>
+                      </w:rPr>
+                      <m:t>cg</m:t>
+                    </m:r>
+                  </m:sup>
+                </m:sSup>
+              </m:sup>
+              <m:e>
+                <m:sSubSup>
+                  <m:sSubSupPr>
+                    <m:ctrlPr>
+                      <w:rPr>
+                        <w:rFonts w:ascii="Cambria Math" w:eastAsiaTheme="minorEastAsia" w:hAnsi="Cambria Math"/>
+                        <w:i/>
+                      </w:rPr>
+                    </m:ctrlPr>
+                  </m:sSubSupPr>
+                  <m:e>
+                    <m:r>
+                      <w:rPr>
+                        <w:rFonts w:ascii="Cambria Math" w:eastAsiaTheme="minorEastAsia" w:hAnsi="Cambria Math"/>
+                      </w:rPr>
+                      <m:t>b</m:t>
+                    </m:r>
+                  </m:e>
+                  <m:sub>
+                    <m:r>
+                      <w:rPr>
+                        <w:rFonts w:ascii="Cambria Math" w:eastAsiaTheme="minorEastAsia" w:hAnsi="Cambria Math"/>
+                      </w:rPr>
+                      <m:t>l</m:t>
+                    </m:r>
+                  </m:sub>
+                  <m:sup>
+                    <m:r>
+                      <w:rPr>
+                        <w:rFonts w:ascii="Cambria Math" w:eastAsiaTheme="minorEastAsia" w:hAnsi="Cambria Math"/>
+                      </w:rPr>
+                      <m:t>tcg</m:t>
+                    </m:r>
+                  </m:sup>
+                </m:sSubSup>
+                <m:sSub>
+                  <m:sSubPr>
+                    <m:ctrlPr>
+                      <w:rPr>
+                        <w:rFonts w:ascii="Cambria Math" w:eastAsiaTheme="minorEastAsia" w:hAnsi="Cambria Math"/>
+                        <w:i/>
+                      </w:rPr>
+                    </m:ctrlPr>
+                  </m:sSubPr>
+                  <m:e>
+                    <m:r>
+                      <w:rPr>
+                        <w:rFonts w:ascii="Cambria Math" w:eastAsiaTheme="minorEastAsia" w:hAnsi="Cambria Math"/>
+                      </w:rPr>
+                      <m:t>sy</m:t>
+                    </m:r>
+                  </m:e>
+                  <m:sub>
+                    <m:r>
+                      <w:rPr>
+                        <w:rFonts w:ascii="Cambria Math" w:eastAsiaTheme="minorEastAsia" w:hAnsi="Cambria Math"/>
+                      </w:rPr>
+                      <m:t xml:space="preserve">il </m:t>
+                    </m:r>
                   </m:sub>
                 </m:sSub>
               </m:e>
@@ -10953,6 +11404,152 @@
             </m:nary>
           </m:e>
         </m:nary>
+        <m:r>
+          <w:rPr>
+            <w:rFonts w:ascii="Cambria Math" w:eastAsiaTheme="minorEastAsia" w:hAnsi="Cambria Math"/>
+          </w:rPr>
+          <m:t xml:space="preserve">+ </m:t>
+        </m:r>
+        <m:nary>
+          <m:naryPr>
+            <m:chr m:val="∑"/>
+            <m:limLoc m:val="undOvr"/>
+            <m:ctrlPr>
+              <w:rPr>
+                <w:rFonts w:ascii="Cambria Math" w:eastAsiaTheme="minorEastAsia" w:hAnsi="Cambria Math"/>
+                <w:i/>
+              </w:rPr>
+            </m:ctrlPr>
+          </m:naryPr>
+          <m:sub>
+            <m:r>
+              <w:rPr>
+                <w:rFonts w:ascii="Cambria Math" w:eastAsiaTheme="minorEastAsia" w:hAnsi="Cambria Math"/>
+              </w:rPr>
+              <m:t>i=1</m:t>
+            </m:r>
+          </m:sub>
+          <m:sup>
+            <m:r>
+              <w:rPr>
+                <w:rFonts w:ascii="Cambria Math" w:eastAsiaTheme="minorEastAsia" w:hAnsi="Cambria Math"/>
+              </w:rPr>
+              <m:t>n</m:t>
+            </m:r>
+          </m:sup>
+          <m:e>
+            <m:nary>
+              <m:naryPr>
+                <m:chr m:val="∑"/>
+                <m:limLoc m:val="undOvr"/>
+                <m:ctrlPr>
+                  <w:rPr>
+                    <w:rFonts w:ascii="Cambria Math" w:eastAsiaTheme="minorEastAsia" w:hAnsi="Cambria Math"/>
+                    <w:i/>
+                  </w:rPr>
+                </m:ctrlPr>
+              </m:naryPr>
+              <m:sub>
+                <m:r>
+                  <w:rPr>
+                    <w:rFonts w:ascii="Cambria Math" w:eastAsiaTheme="minorEastAsia" w:hAnsi="Cambria Math"/>
+                  </w:rPr>
+                  <m:t>l=1</m:t>
+                </m:r>
+              </m:sub>
+              <m:sup>
+                <m:sSup>
+                  <m:sSupPr>
+                    <m:ctrlPr>
+                      <w:rPr>
+                        <w:rFonts w:ascii="Cambria Math" w:eastAsiaTheme="minorEastAsia" w:hAnsi="Cambria Math"/>
+                        <w:i/>
+                      </w:rPr>
+                    </m:ctrlPr>
+                  </m:sSupPr>
+                  <m:e>
+                    <m:r>
+                      <w:rPr>
+                        <w:rFonts w:ascii="Cambria Math" w:eastAsiaTheme="minorEastAsia" w:hAnsi="Cambria Math"/>
+                      </w:rPr>
+                      <m:t>B</m:t>
+                    </m:r>
+                  </m:e>
+                  <m:sup>
+                    <m:r>
+                      <w:rPr>
+                        <w:rFonts w:ascii="Cambria Math" w:eastAsiaTheme="minorEastAsia" w:hAnsi="Cambria Math"/>
+                      </w:rPr>
+                      <m:t>cg</m:t>
+                    </m:r>
+                  </m:sup>
+                </m:sSup>
+              </m:sup>
+              <m:e>
+                <m:sSubSup>
+                  <m:sSubSupPr>
+                    <m:ctrlPr>
+                      <w:rPr>
+                        <w:rFonts w:ascii="Cambria Math" w:eastAsiaTheme="minorEastAsia" w:hAnsi="Cambria Math"/>
+                        <w:i/>
+                      </w:rPr>
+                    </m:ctrlPr>
+                  </m:sSubSupPr>
+                  <m:e>
+                    <m:r>
+                      <w:rPr>
+                        <w:rFonts w:ascii="Cambria Math" w:eastAsiaTheme="minorEastAsia" w:hAnsi="Cambria Math"/>
+                      </w:rPr>
+                      <m:t>b</m:t>
+                    </m:r>
+                  </m:e>
+                  <m:sub>
+                    <m:r>
+                      <w:rPr>
+                        <w:rFonts w:ascii="Cambria Math" w:eastAsiaTheme="minorEastAsia" w:hAnsi="Cambria Math"/>
+                      </w:rPr>
+                      <m:t>l</m:t>
+                    </m:r>
+                  </m:sub>
+                  <m:sup>
+                    <m:r>
+                      <w:rPr>
+                        <w:rFonts w:ascii="Cambria Math" w:eastAsiaTheme="minorEastAsia" w:hAnsi="Cambria Math"/>
+                      </w:rPr>
+                      <m:t>tcg</m:t>
+                    </m:r>
+                  </m:sup>
+                </m:sSubSup>
+                <m:sSub>
+                  <m:sSubPr>
+                    <m:ctrlPr>
+                      <w:rPr>
+                        <w:rFonts w:ascii="Cambria Math" w:eastAsiaTheme="minorEastAsia" w:hAnsi="Cambria Math"/>
+                        <w:i/>
+                      </w:rPr>
+                    </m:ctrlPr>
+                  </m:sSubPr>
+                  <m:e>
+                    <m:r>
+                      <w:rPr>
+                        <w:rFonts w:ascii="Cambria Math" w:eastAsiaTheme="minorEastAsia" w:hAnsi="Cambria Math"/>
+                      </w:rPr>
+                      <m:t>sy</m:t>
+                    </m:r>
+                  </m:e>
+                  <m:sub>
+                    <m:r>
+                      <w:rPr>
+                        <w:rFonts w:ascii="Cambria Math" w:eastAsiaTheme="minorEastAsia" w:hAnsi="Cambria Math"/>
+                      </w:rPr>
+                      <m:t xml:space="preserve">il </m:t>
+                    </m:r>
+                  </m:sub>
+                </m:sSub>
+              </m:e>
+            </m:nary>
+          </m:e>
+        </m:nary>
       </m:oMath>
       <w:r>
         <w:rPr>
@@ -12010,6 +12607,7 @@
         <w:rPr>
           <w:rFonts w:eastAsiaTheme="minorEastAsia"/>
         </w:rPr>
+        <w:lastRenderedPageBreak/>
         <w:tab/>
       </w:r>
       <m:oMath>
@@ -12342,7 +12940,6 @@
         <w:rPr>
           <w:rFonts w:eastAsiaTheme="minorEastAsia"/>
         </w:rPr>
-        <w:lastRenderedPageBreak/>
         <w:tab/>
       </w:r>
       <m:oMath>
@@ -13557,6 +14154,548 @@
           <w:rFonts w:eastAsiaTheme="minorEastAsia"/>
         </w:rPr>
         <w:tab/>
+        <w:t>(12’)</w:t>
+      </w:r>
+    </w:p>
+    <w:p>
+      <w:pPr>
+        <w:tabs>
+          <w:tab w:val="center" w:pos="4680"/>
+          <w:tab w:val="right" w:pos="9360"/>
+        </w:tabs>
+        <w:rPr>
+          <w:rFonts w:eastAsiaTheme="minorEastAsia"/>
+        </w:rPr>
+      </w:pPr>
+      <w:r>
+        <w:rPr>
+          <w:rFonts w:eastAsiaTheme="minorEastAsia"/>
+        </w:rPr>
+        <w:tab/>
+      </w:r>
+      <m:oMath>
+        <m:nary>
+          <m:naryPr>
+            <m:chr m:val="∑"/>
+            <m:limLoc m:val="subSup"/>
+            <m:supHide m:val="1"/>
+            <m:ctrlPr>
+              <w:rPr>
+                <w:rFonts w:ascii="Cambria Math" w:hAnsi="Cambria Math"/>
+                <w:i/>
+              </w:rPr>
+            </m:ctrlPr>
+          </m:naryPr>
+          <m:sub>
+            <m:r>
+              <w:rPr>
+                <w:rFonts w:ascii="Cambria Math" w:hAnsi="Cambria Math"/>
+              </w:rPr>
+              <m:t>j∈</m:t>
+            </m:r>
+            <m:sSub>
+              <m:sSubPr>
+                <m:ctrlPr>
+                  <w:rPr>
+                    <w:rFonts w:ascii="Cambria Math" w:hAnsi="Cambria Math"/>
+                    <w:i/>
+                  </w:rPr>
+                </m:ctrlPr>
+              </m:sSubPr>
+              <m:e>
+                <m:r>
+                  <w:rPr>
+                    <w:rFonts w:ascii="Cambria Math" w:hAnsi="Cambria Math"/>
+                  </w:rPr>
+                  <m:t>n</m:t>
+                </m:r>
+              </m:e>
+              <m:sub>
+                <m:r>
+                  <w:rPr>
+                    <w:rFonts w:ascii="Cambria Math" w:hAnsi="Cambria Math"/>
+                  </w:rPr>
+                  <m:t>l</m:t>
+                </m:r>
+              </m:sub>
+            </m:sSub>
+            <m:r>
+              <w:rPr>
+                <w:rFonts w:ascii="Cambria Math" w:hAnsi="Cambria Math"/>
+              </w:rPr>
+              <m:t>∩TDRA</m:t>
+            </m:r>
+          </m:sub>
+          <m:sup/>
+          <m:e>
+            <m:sSub>
+              <m:sSubPr>
+                <m:ctrlPr>
+                  <w:rPr>
+                    <w:rFonts w:ascii="Cambria Math" w:hAnsi="Cambria Math"/>
+                    <w:i/>
+                  </w:rPr>
+                </m:ctrlPr>
+              </m:sSubPr>
+              <m:e>
+                <m:r>
+                  <w:rPr>
+                    <w:rFonts w:ascii="Cambria Math" w:hAnsi="Cambria Math"/>
+                  </w:rPr>
+                  <m:t>w</m:t>
+                </m:r>
+              </m:e>
+              <m:sub>
+                <m:r>
+                  <w:rPr>
+                    <w:rFonts w:ascii="Cambria Math" w:hAnsi="Cambria Math"/>
+                  </w:rPr>
+                  <m:t>ij</m:t>
+                </m:r>
+              </m:sub>
+            </m:sSub>
+          </m:e>
+        </m:nary>
+        <m:r>
+          <w:rPr>
+            <w:rFonts w:ascii="Cambria Math" w:hAnsi="Cambria Math"/>
+          </w:rPr>
+          <m:t>-</m:t>
+        </m:r>
+        <m:nary>
+          <m:naryPr>
+            <m:chr m:val="∑"/>
+            <m:limLoc m:val="subSup"/>
+            <m:supHide m:val="1"/>
+            <m:ctrlPr>
+              <w:rPr>
+                <w:rFonts w:ascii="Cambria Math" w:hAnsi="Cambria Math"/>
+                <w:i/>
+              </w:rPr>
+            </m:ctrlPr>
+          </m:naryPr>
+          <m:sub>
+            <m:r>
+              <w:rPr>
+                <w:rFonts w:ascii="Cambria Math" w:hAnsi="Cambria Math"/>
+              </w:rPr>
+              <m:t>j∈</m:t>
+            </m:r>
+            <m:sSub>
+              <m:sSubPr>
+                <m:ctrlPr>
+                  <w:rPr>
+                    <w:rFonts w:ascii="Cambria Math" w:hAnsi="Cambria Math"/>
+                    <w:i/>
+                  </w:rPr>
+                </m:ctrlPr>
+              </m:sSubPr>
+              <m:e>
+                <m:r>
+                  <w:rPr>
+                    <w:rFonts w:ascii="Cambria Math" w:hAnsi="Cambria Math"/>
+                  </w:rPr>
+                  <m:t>n</m:t>
+                </m:r>
+              </m:e>
+              <m:sub>
+                <m:r>
+                  <w:rPr>
+                    <w:rFonts w:ascii="Cambria Math" w:hAnsi="Cambria Math"/>
+                  </w:rPr>
+                  <m:t>l</m:t>
+                </m:r>
+              </m:sub>
+            </m:sSub>
+            <m:r>
+              <w:rPr>
+                <w:rFonts w:ascii="Cambria Math" w:hAnsi="Cambria Math"/>
+              </w:rPr>
+              <m:t>∩TDRA</m:t>
+            </m:r>
+          </m:sub>
+          <m:sup/>
+          <m:e>
+            <m:sSub>
+              <m:sSubPr>
+                <m:ctrlPr>
+                  <w:rPr>
+                    <w:rFonts w:ascii="Cambria Math" w:hAnsi="Cambria Math"/>
+                    <w:i/>
+                  </w:rPr>
+                </m:ctrlPr>
+              </m:sSubPr>
+              <m:e>
+                <m:r>
+                  <w:rPr>
+                    <w:rFonts w:ascii="Cambria Math" w:hAnsi="Cambria Math"/>
+                  </w:rPr>
+                  <m:t>D</m:t>
+                </m:r>
+              </m:e>
+              <m:sub>
+                <m:r>
+                  <w:rPr>
+                    <w:rFonts w:ascii="Cambria Math" w:hAnsi="Cambria Math"/>
+                  </w:rPr>
+                  <m:t>ij</m:t>
+                </m:r>
+              </m:sub>
+            </m:sSub>
+          </m:e>
+        </m:nary>
+        <m:r>
+          <w:rPr>
+            <w:rFonts w:ascii="Cambria Math" w:hAnsi="Cambria Math"/>
+          </w:rPr>
+          <m:t xml:space="preserve">- </m:t>
+        </m:r>
+        <m:nary>
+          <m:naryPr>
+            <m:chr m:val="∑"/>
+            <m:limLoc m:val="undOvr"/>
+            <m:ctrlPr>
+              <w:rPr>
+                <w:rFonts w:ascii="Cambria Math" w:hAnsi="Cambria Math"/>
+                <w:i/>
+              </w:rPr>
+            </m:ctrlPr>
+          </m:naryPr>
+          <m:sub>
+            <m:r>
+              <w:rPr>
+                <w:rFonts w:ascii="Cambria Math" w:hAnsi="Cambria Math"/>
+              </w:rPr>
+              <m:t>l=1</m:t>
+            </m:r>
+          </m:sub>
+          <m:sup>
+            <m:sSup>
+              <m:sSupPr>
+                <m:ctrlPr>
+                  <w:rPr>
+                    <w:rFonts w:ascii="Cambria Math" w:hAnsi="Cambria Math"/>
+                    <w:i/>
+                  </w:rPr>
+                </m:ctrlPr>
+              </m:sSupPr>
+              <m:e>
+                <m:r>
+                  <w:rPr>
+                    <w:rFonts w:ascii="Cambria Math" w:hAnsi="Cambria Math"/>
+                  </w:rPr>
+                  <m:t>B</m:t>
+                </m:r>
+              </m:e>
+              <m:sup>
+                <m:r>
+                  <w:rPr>
+                    <w:rFonts w:ascii="Cambria Math" w:hAnsi="Cambria Math"/>
+                  </w:rPr>
+                  <m:t>cg</m:t>
+                </m:r>
+              </m:sup>
+            </m:sSup>
+          </m:sup>
+          <m:e>
+            <m:sSub>
+              <m:sSubPr>
+                <m:ctrlPr>
+                  <w:rPr>
+                    <w:rFonts w:ascii="Cambria Math" w:hAnsi="Cambria Math"/>
+                    <w:i/>
+                  </w:rPr>
+                </m:ctrlPr>
+              </m:sSubPr>
+              <m:e>
+                <m:r>
+                  <w:rPr>
+                    <w:rFonts w:ascii="Cambria Math" w:hAnsi="Cambria Math"/>
+                  </w:rPr>
+                  <m:t>sy</m:t>
+                </m:r>
+              </m:e>
+              <m:sub>
+                <m:r>
+                  <w:rPr>
+                    <w:rFonts w:ascii="Cambria Math" w:hAnsi="Cambria Math"/>
+                  </w:rPr>
+                  <m:t>il</m:t>
+                </m:r>
+              </m:sub>
+            </m:sSub>
+          </m:e>
+        </m:nary>
+        <m:r>
+          <w:rPr>
+            <w:rFonts w:ascii="Cambria Math" w:hAnsi="Cambria Math"/>
+          </w:rPr>
+          <m:t xml:space="preserve"> </m:t>
+        </m:r>
+        <m:r>
+          <w:rPr>
+            <w:rFonts w:ascii="Cambria Math" w:eastAsiaTheme="minorEastAsia" w:hAnsi="Cambria Math"/>
+          </w:rPr>
+          <m:t>≤</m:t>
+        </m:r>
+        <m:sSub>
+          <m:sSubPr>
+            <m:ctrlPr>
+              <w:rPr>
+                <w:rFonts w:ascii="Cambria Math" w:hAnsi="Cambria Math"/>
+                <w:i/>
+              </w:rPr>
+            </m:ctrlPr>
+          </m:sSubPr>
+          <m:e>
+            <m:r>
+              <w:rPr>
+                <w:rFonts w:ascii="Cambria Math" w:hAnsi="Cambria Math"/>
+              </w:rPr>
+              <m:t>sd</m:t>
+            </m:r>
+          </m:e>
+          <m:sub>
+            <m:r>
+              <w:rPr>
+                <w:rFonts w:ascii="Cambria Math" w:hAnsi="Cambria Math"/>
+              </w:rPr>
+              <m:t>i</m:t>
+            </m:r>
+          </m:sub>
+        </m:sSub>
+        <m:r>
+          <w:rPr>
+            <w:rFonts w:ascii="Cambria Math" w:hAnsi="Cambria Math"/>
+          </w:rPr>
+          <m:t>-</m:t>
+        </m:r>
+        <m:sSubSup>
+          <m:sSubSupPr>
+            <m:ctrlPr>
+              <w:rPr>
+                <w:rFonts w:ascii="Cambria Math" w:hAnsi="Cambria Math"/>
+                <w:i/>
+              </w:rPr>
+            </m:ctrlPr>
+          </m:sSubSupPr>
+          <m:e>
+            <m:r>
+              <w:rPr>
+                <w:rFonts w:ascii="Cambria Math" w:hAnsi="Cambria Math"/>
+              </w:rPr>
+              <m:t>o</m:t>
+            </m:r>
+          </m:e>
+          <m:sub>
+            <m:r>
+              <w:rPr>
+                <w:rFonts w:ascii="Cambria Math" w:hAnsi="Cambria Math"/>
+              </w:rPr>
+              <m:t>i</m:t>
+            </m:r>
+          </m:sub>
+          <m:sup>
+            <m:r>
+              <w:rPr>
+                <w:rFonts w:ascii="Cambria Math" w:hAnsi="Cambria Math"/>
+              </w:rPr>
+              <m:t>t</m:t>
+            </m:r>
+          </m:sup>
+        </m:sSubSup>
+        <m:r>
+          <w:rPr>
+            <w:rFonts w:ascii="Cambria Math" w:hAnsi="Cambria Math"/>
+          </w:rPr>
+          <m:t>-</m:t>
+        </m:r>
+        <m:sSup>
+          <m:sSupPr>
+            <m:ctrlPr>
+              <w:rPr>
+                <w:rFonts w:ascii="Cambria Math" w:hAnsi="Cambria Math"/>
+                <w:i/>
+              </w:rPr>
+            </m:ctrlPr>
+          </m:sSupPr>
+          <m:e>
+            <m:r>
+              <w:rPr>
+                <w:rFonts w:ascii="Cambria Math" w:hAnsi="Cambria Math"/>
+              </w:rPr>
+              <m:t>SS</m:t>
+            </m:r>
+          </m:e>
+          <m:sup>
+            <m:r>
+              <w:rPr>
+                <w:rFonts w:ascii="Cambria Math" w:hAnsi="Cambria Math"/>
+              </w:rPr>
+              <m:t>t</m:t>
+            </m:r>
+          </m:sup>
+        </m:sSup>
+        <m:sSub>
+          <m:sSubPr>
+            <m:ctrlPr>
+              <w:rPr>
+                <w:rFonts w:ascii="Cambria Math" w:hAnsi="Cambria Math"/>
+                <w:i/>
+              </w:rPr>
+            </m:ctrlPr>
+          </m:sSubPr>
+          <m:e>
+            <m:r>
+              <w:rPr>
+                <w:rFonts w:ascii="Cambria Math" w:hAnsi="Cambria Math"/>
+              </w:rPr>
+              <m:t>SS</m:t>
+            </m:r>
+          </m:e>
+          <m:sub>
+            <m:r>
+              <w:rPr>
+                <w:rFonts w:ascii="Cambria Math" w:hAnsi="Cambria Math"/>
+              </w:rPr>
+              <m:t>i</m:t>
+            </m:r>
+          </m:sub>
+        </m:sSub>
+        <m:r>
+          <w:rPr>
+            <w:rFonts w:ascii="Cambria Math" w:eastAsiaTheme="minorEastAsia" w:hAnsi="Cambria Math"/>
+          </w:rPr>
+          <m:t>,   i=1…n</m:t>
+        </m:r>
+      </m:oMath>
+      <w:r>
+        <w:rPr>
+          <w:rFonts w:eastAsiaTheme="minorEastAsia"/>
+        </w:rPr>
+        <w:tab/>
+        <w:t>(11.5E’)</w:t>
+      </w:r>
+    </w:p>
+    <w:p>
+      <w:pPr>
+        <w:tabs>
+          <w:tab w:val="center" w:pos="4680"/>
+          <w:tab w:val="right" w:pos="9360"/>
+        </w:tabs>
+        <w:rPr>
+          <w:rFonts w:eastAsiaTheme="minorEastAsia"/>
+        </w:rPr>
+      </w:pPr>
+      <w:r>
+        <w:rPr>
+          <w:rFonts w:eastAsiaTheme="minorEastAsia"/>
+        </w:rPr>
+        <w:tab/>
+      </w:r>
+      <m:oMath>
+        <m:sSub>
+          <m:sSubPr>
+            <m:ctrlPr>
+              <w:rPr>
+                <w:rFonts w:ascii="Cambria Math" w:hAnsi="Cambria Math"/>
+                <w:i/>
+              </w:rPr>
+            </m:ctrlPr>
+          </m:sSubPr>
+          <m:e>
+            <m:r>
+              <w:rPr>
+                <w:rFonts w:ascii="Cambria Math" w:hAnsi="Cambria Math"/>
+              </w:rPr>
+              <m:t>sy</m:t>
+            </m:r>
+          </m:e>
+          <m:sub>
+            <m:r>
+              <w:rPr>
+                <w:rFonts w:ascii="Cambria Math" w:hAnsi="Cambria Math"/>
+              </w:rPr>
+              <m:t>il</m:t>
+            </m:r>
+          </m:sub>
+        </m:sSub>
+        <m:r>
+          <w:rPr>
+            <w:rFonts w:ascii="Cambria Math" w:hAnsi="Cambria Math"/>
+          </w:rPr>
+          <m:t xml:space="preserve"> ≤ </m:t>
+        </m:r>
+        <m:sSub>
+          <m:sSubPr>
+            <m:ctrlPr>
+              <w:rPr>
+                <w:rFonts w:ascii="Cambria Math" w:hAnsi="Cambria Math"/>
+                <w:i/>
+              </w:rPr>
+            </m:ctrlPr>
+          </m:sSubPr>
+          <m:e>
+            <m:r>
+              <w:rPr>
+                <w:rFonts w:ascii="Cambria Math" w:hAnsi="Cambria Math"/>
+              </w:rPr>
+              <m:t>mcg</m:t>
+            </m:r>
+          </m:e>
+          <m:sub>
+            <m:r>
+              <w:rPr>
+                <w:rFonts w:ascii="Cambria Math" w:hAnsi="Cambria Math"/>
+              </w:rPr>
+              <m:t>il</m:t>
+            </m:r>
+          </m:sub>
+        </m:sSub>
+        <m:r>
+          <w:rPr>
+            <w:rFonts w:ascii="Cambria Math" w:eastAsiaTheme="minorEastAsia" w:hAnsi="Cambria Math"/>
+          </w:rPr>
+          <m:t>,   i=1, …, n,   l=1…</m:t>
+        </m:r>
+        <m:sSup>
+          <m:sSupPr>
+            <m:ctrlPr>
+              <w:rPr>
+                <w:rFonts w:ascii="Cambria Math" w:eastAsiaTheme="minorEastAsia" w:hAnsi="Cambria Math"/>
+                <w:i/>
+              </w:rPr>
+            </m:ctrlPr>
+          </m:sSupPr>
+          <m:e>
+            <m:r>
+              <w:rPr>
+                <w:rFonts w:ascii="Cambria Math" w:eastAsiaTheme="minorEastAsia" w:hAnsi="Cambria Math"/>
+              </w:rPr>
+              <m:t>B</m:t>
+            </m:r>
+          </m:e>
+          <m:sup>
+            <m:r>
+              <w:rPr>
+                <w:rFonts w:ascii="Cambria Math" w:eastAsiaTheme="minorEastAsia" w:hAnsi="Cambria Math"/>
+              </w:rPr>
+              <m:t>cg</m:t>
+            </m:r>
+          </m:sup>
+        </m:sSup>
+        <m:r>
+          <w:rPr>
+            <w:rFonts w:ascii="Cambria Math" w:eastAsiaTheme="minorEastAsia" w:hAnsi="Cambria Math"/>
+          </w:rPr>
+          <m:t>-1</m:t>
+        </m:r>
+      </m:oMath>
+      <w:r>
+        <w:rPr>
+          <w:rFonts w:eastAsiaTheme="minorEastAsia"/>
+        </w:rPr>
+        <w:tab/>
         <w:t>(</w:t>
       </w:r>
       <w:r>
@@ -13564,6 +14703,12 @@
           <w:rFonts w:eastAsiaTheme="minorEastAsia"/>
         </w:rPr>
         <w:t>12</w:t>
+      </w:r>
+      <w:r>
+        <w:rPr>
+          <w:rFonts w:eastAsiaTheme="minorEastAsia"/>
+        </w:rPr>
+        <w:t>.5E</w:t>
       </w:r>
       <w:r>
         <w:rPr>
@@ -14074,11 +15219,13 @@
         </w:tabs>
         <w:rPr>
           <w:rFonts w:eastAsiaTheme="minorEastAsia"/>
+          <w:strike/>
         </w:rPr>
       </w:pPr>
       <w:r>
         <w:rPr>
           <w:rFonts w:eastAsiaTheme="minorEastAsia"/>
+          <w:strike/>
         </w:rPr>
         <w:tab/>
       </w:r>
@@ -14089,6 +15236,7 @@
               <w:rPr>
                 <w:rFonts w:ascii="Cambria Math" w:hAnsi="Cambria Math"/>
                 <w:i/>
+                <w:strike/>
               </w:rPr>
             </m:ctrlPr>
           </m:sSubPr>
@@ -14096,6 +15244,7 @@
             <m:r>
               <w:rPr>
                 <w:rFonts w:ascii="Cambria Math" w:hAnsi="Cambria Math"/>
+                <w:strike/>
               </w:rPr>
               <m:t>y</m:t>
             </m:r>
@@ -14104,6 +15253,7 @@
             <m:r>
               <w:rPr>
                 <w:rFonts w:ascii="Cambria Math" w:hAnsi="Cambria Math"/>
+                <w:strike/>
               </w:rPr>
               <m:t>il</m:t>
             </m:r>
@@ -14112,6 +15262,7 @@
         <m:r>
           <w:rPr>
             <w:rFonts w:ascii="Cambria Math" w:hAnsi="Cambria Math"/>
+            <w:strike/>
           </w:rPr>
           <m:t>+</m:t>
         </m:r>
@@ -14124,6 +15275,7 @@
               <w:rPr>
                 <w:rFonts w:ascii="Cambria Math" w:hAnsi="Cambria Math"/>
                 <w:i/>
+                <w:strike/>
               </w:rPr>
             </m:ctrlPr>
           </m:naryPr>
@@ -14134,6 +15286,7 @@
                   <w:rPr>
                     <w:rFonts w:ascii="Cambria Math" w:hAnsi="Cambria Math"/>
                     <w:i/>
+                    <w:strike/>
                   </w:rPr>
                 </m:ctrlPr>
               </m:sSupPr>
@@ -14141,6 +15294,7 @@
                 <m:r>
                   <w:rPr>
                     <w:rFonts w:ascii="Cambria Math" w:hAnsi="Cambria Math"/>
+                    <w:strike/>
                   </w:rPr>
                   <m:t>k∈B</m:t>
                 </m:r>
@@ -14149,6 +15303,7 @@
                 <m:r>
                   <w:rPr>
                     <w:rFonts w:ascii="Cambria Math" w:hAnsi="Cambria Math"/>
+                    <w:strike/>
                   </w:rPr>
                   <m:t>t</m:t>
                 </m:r>
@@ -14157,6 +15312,7 @@
             <m:r>
               <w:rPr>
                 <w:rFonts w:ascii="Cambria Math" w:hAnsi="Cambria Math"/>
+                <w:strike/>
               </w:rPr>
               <m:t>∩l</m:t>
             </m:r>
@@ -14169,6 +15325,7 @@
                   <w:rPr>
                     <w:rFonts w:ascii="Cambria Math" w:hAnsi="Cambria Math"/>
                     <w:i/>
+                    <w:strike/>
                   </w:rPr>
                 </m:ctrlPr>
               </m:sSubPr>
@@ -14176,6 +15333,7 @@
                 <m:r>
                   <w:rPr>
                     <w:rFonts w:ascii="Cambria Math" w:hAnsi="Cambria Math"/>
+                    <w:strike/>
                   </w:rPr>
                   <m:t>x</m:t>
                 </m:r>
@@ -14184,6 +15342,7 @@
                 <m:r>
                   <w:rPr>
                     <w:rFonts w:ascii="Cambria Math" w:hAnsi="Cambria Math"/>
+                    <w:strike/>
                   </w:rPr>
                   <m:t>ik</m:t>
                 </m:r>
@@ -14191,6 +15350,184 @@
             </m:sSub>
           </m:e>
         </m:nary>
+        <m:r>
+          <w:rPr>
+            <w:rFonts w:ascii="Cambria Math" w:hAnsi="Cambria Math"/>
+            <w:strike/>
+          </w:rPr>
+          <m:t xml:space="preserve">≤ </m:t>
+        </m:r>
+        <m:sSub>
+          <m:sSubPr>
+            <m:ctrlPr>
+              <w:rPr>
+                <w:rFonts w:ascii="Cambria Math" w:hAnsi="Cambria Math"/>
+                <w:i/>
+                <w:strike/>
+              </w:rPr>
+            </m:ctrlPr>
+          </m:sSubPr>
+          <m:e>
+            <m:r>
+              <w:rPr>
+                <w:rFonts w:ascii="Cambria Math" w:hAnsi="Cambria Math"/>
+                <w:strike/>
+              </w:rPr>
+              <m:t>mcg</m:t>
+            </m:r>
+          </m:e>
+          <m:sub>
+            <m:r>
+              <w:rPr>
+                <w:rFonts w:ascii="Cambria Math" w:hAnsi="Cambria Math"/>
+                <w:strike/>
+              </w:rPr>
+              <m:t>il</m:t>
+            </m:r>
+          </m:sub>
+        </m:sSub>
+        <m:r>
+          <w:rPr>
+            <w:rFonts w:ascii="Cambria Math" w:eastAsiaTheme="minorEastAsia" w:hAnsi="Cambria Math"/>
+            <w:strike/>
+          </w:rPr>
+          <m:t>,   i=1…n,   l=1…</m:t>
+        </m:r>
+        <m:sSup>
+          <m:sSupPr>
+            <m:ctrlPr>
+              <w:rPr>
+                <w:rFonts w:ascii="Cambria Math" w:eastAsiaTheme="minorEastAsia" w:hAnsi="Cambria Math"/>
+                <w:i/>
+                <w:strike/>
+              </w:rPr>
+            </m:ctrlPr>
+          </m:sSupPr>
+          <m:e>
+            <m:r>
+              <w:rPr>
+                <w:rFonts w:ascii="Cambria Math" w:eastAsiaTheme="minorEastAsia" w:hAnsi="Cambria Math"/>
+                <w:strike/>
+              </w:rPr>
+              <m:t>B</m:t>
+            </m:r>
+          </m:e>
+          <m:sup>
+            <m:r>
+              <w:rPr>
+                <w:rFonts w:ascii="Cambria Math" w:eastAsiaTheme="minorEastAsia" w:hAnsi="Cambria Math"/>
+                <w:strike/>
+              </w:rPr>
+              <m:t>cg</m:t>
+            </m:r>
+          </m:sup>
+        </m:sSup>
+        <m:r>
+          <w:rPr>
+            <w:rFonts w:ascii="Cambria Math" w:eastAsiaTheme="minorEastAsia" w:hAnsi="Cambria Math"/>
+            <w:strike/>
+          </w:rPr>
+          <m:t>-1</m:t>
+        </m:r>
+      </m:oMath>
+      <w:r>
+        <w:rPr>
+          <w:rFonts w:eastAsiaTheme="minorEastAsia"/>
+          <w:strike/>
+        </w:rPr>
+        <w:tab/>
+        <w:t>(14</w:t>
+      </w:r>
+      <w:r>
+        <w:rPr>
+          <w:rFonts w:eastAsiaTheme="minorEastAsia"/>
+          <w:strike/>
+        </w:rPr>
+        <w:t>’</w:t>
+      </w:r>
+      <w:r>
+        <w:rPr>
+          <w:rFonts w:eastAsiaTheme="minorEastAsia"/>
+          <w:strike/>
+        </w:rPr>
+        <w:t>)</w:t>
+      </w:r>
+    </w:p>
+    <w:p>
+      <w:pPr>
+        <w:tabs>
+          <w:tab w:val="center" w:pos="4680"/>
+          <w:tab w:val="right" w:pos="9360"/>
+        </w:tabs>
+        <w:rPr>
+          <w:rFonts w:eastAsiaTheme="minorEastAsia"/>
+        </w:rPr>
+      </w:pPr>
+      <w:r>
+        <w:rPr>
+          <w:rFonts w:eastAsiaTheme="minorEastAsia"/>
+        </w:rPr>
+        <w:tab/>
+      </w:r>
+      <m:oMath>
+        <m:sSub>
+          <m:sSubPr>
+            <m:ctrlPr>
+              <w:rPr>
+                <w:rFonts w:ascii="Cambria Math" w:hAnsi="Cambria Math"/>
+                <w:i/>
+              </w:rPr>
+            </m:ctrlPr>
+          </m:sSubPr>
+          <m:e>
+            <m:r>
+              <w:rPr>
+                <w:rFonts w:ascii="Cambria Math" w:hAnsi="Cambria Math"/>
+              </w:rPr>
+              <m:t>y</m:t>
+            </m:r>
+          </m:e>
+          <m:sub>
+            <m:r>
+              <w:rPr>
+                <w:rFonts w:ascii="Cambria Math" w:hAnsi="Cambria Math"/>
+              </w:rPr>
+              <m:t>il</m:t>
+            </m:r>
+          </m:sub>
+        </m:sSub>
+        <m:r>
+          <w:rPr>
+            <w:rFonts w:ascii="Cambria Math" w:hAnsi="Cambria Math"/>
+          </w:rPr>
+          <m:t>+</m:t>
+        </m:r>
+        <m:sSub>
+          <m:sSubPr>
+            <m:ctrlPr>
+              <w:rPr>
+                <w:rFonts w:ascii="Cambria Math" w:hAnsi="Cambria Math"/>
+                <w:i/>
+              </w:rPr>
+            </m:ctrlPr>
+          </m:sSubPr>
+          <m:e>
+            <m:r>
+              <w:rPr>
+                <w:rFonts w:ascii="Cambria Math" w:hAnsi="Cambria Math"/>
+              </w:rPr>
+              <m:t>sy</m:t>
+            </m:r>
+          </m:e>
+          <m:sub>
+            <m:r>
+              <w:rPr>
+                <w:rFonts w:ascii="Cambria Math" w:hAnsi="Cambria Math"/>
+              </w:rPr>
+              <m:t>il</m:t>
+            </m:r>
+          </m:sub>
+        </m:sSub>
         <m:r>
           <w:rPr>
             <w:rFonts w:ascii="Cambria Math" w:hAnsi="Cambria Math"/>
@@ -14267,19 +15604,7 @@
           <w:rFonts w:eastAsiaTheme="minorEastAsia"/>
         </w:rPr>
         <w:tab/>
-        <w:t>(14</w:t>
-      </w:r>
-      <w:r>
-        <w:rPr>
-          <w:rFonts w:eastAsiaTheme="minorEastAsia"/>
-        </w:rPr>
-        <w:t>’</w:t>
-      </w:r>
-      <w:r>
-        <w:rPr>
-          <w:rFonts w:eastAsiaTheme="minorEastAsia"/>
-        </w:rPr>
-        <w:t>)</w:t>
+        <w:t>(14ER’)</w:t>
       </w:r>
     </w:p>
     <w:p>
@@ -16164,6 +17489,7 @@
         <w:rPr>
           <w:rFonts w:eastAsiaTheme="minorEastAsia"/>
         </w:rPr>
+        <w:lastRenderedPageBreak/>
         <w:t xml:space="preserve">Expression </w:t>
       </w:r>
       <w:r>
@@ -16271,7 +17597,6 @@
     <w:p>
       <w:proofErr w:type="gramStart"/>
       <w:r>
-        <w:lastRenderedPageBreak/>
         <w:t>d</w:t>
       </w:r>
       <w:proofErr w:type="gramEnd"/>
@@ -16990,6 +18315,7 @@
         <w:rPr>
           <w:rFonts w:eastAsiaTheme="minorEastAsia"/>
         </w:rPr>
+        <w:lastRenderedPageBreak/>
         <w:t>p</w:t>
       </w:r>
       <w:r>
@@ -17125,7 +18451,6 @@
       <w:proofErr w:type="spellStart"/>
       <w:proofErr w:type="gramStart"/>
       <w:r>
-        <w:lastRenderedPageBreak/>
         <w:t>r</w:t>
       </w:r>
       <w:r>
@@ -17426,12 +18751,7 @@
       <w:proofErr w:type="spellEnd"/>
       <w:r>
         <w:tab/>
-        <w:t>shadow capital gains brackets to b</w:t>
-      </w:r>
-      <w:bookmarkStart w:id="0" w:name="_GoBack"/>
-      <w:bookmarkEnd w:id="0"/>
-      <w:r>
-        <w:t>e fill with ordinary income in year I and bracket l</w:t>
+        <w:t>shadow capital gains brackets to be fill with ordinary income in year I and bracket l</w:t>
       </w:r>
     </w:p>
     <w:p>
@@ -17539,6 +18859,25 @@
         </w:rPr>
         <w:t>NEED TO ENSURE SS WORKS correct if it has already started (i.e., we are already retired)</w:t>
       </w:r>
+      <w:r>
+        <w:rPr>
+          <w:rFonts w:eastAsiaTheme="minorEastAsia"/>
+        </w:rPr>
+        <w:t xml:space="preserve"> (</w:t>
+      </w:r>
+      <w:r>
+        <w:rPr>
+          <w:rFonts w:eastAsiaTheme="minorEastAsia"/>
+          <w:color w:val="FF0000"/>
+        </w:rPr>
+        <w:t>Version 1</w:t>
+      </w:r>
+      <w:r>
+        <w:rPr>
+          <w:rFonts w:eastAsiaTheme="minorEastAsia"/>
+        </w:rPr>
+        <w:t>)</w:t>
+      </w:r>
     </w:p>
     <w:p>
       <w:pPr>
@@ -17703,7 +19042,7 @@
       <w:pPr>
         <w:pStyle w:val="ListParagraph"/>
         <w:numPr>
-          <w:ilvl w:val="0"/>
+          <w:ilvl w:val="1"/>
           <w:numId w:val="1"/>
         </w:numPr>
         <w:rPr>
@@ -17714,27 +19053,20 @@
         <w:rPr>
           <w:rFonts w:eastAsiaTheme="minorEastAsia"/>
         </w:rPr>
-        <w:t>Add joint start [expense] section (</w:t>
-      </w:r>
-      <w:r>
-        <w:rPr>
-          <w:rFonts w:eastAsiaTheme="minorEastAsia"/>
-          <w:color w:val="FF0000"/>
-        </w:rPr>
-        <w:t>Version 1</w:t>
-      </w:r>
-      <w:r>
-        <w:rPr>
-          <w:rFonts w:eastAsiaTheme="minorEastAsia"/>
-        </w:rPr>
-        <w:t>)</w:t>
-      </w:r>
-      <w:r>
-        <w:rPr>
-          <w:rFonts w:eastAsiaTheme="minorEastAsia"/>
-        </w:rPr>
-        <w:t>??? What was I thinking here???</w:t>
-      </w:r>
+        <w:t>In go version I am shifting ownership for RMD needs</w:t>
+      </w:r>
+    </w:p>
+    <w:p>
+      <w:pPr>
+        <w:pStyle w:val="ListParagraph"/>
+        <w:numPr>
+          <w:ilvl w:val="1"/>
+          <w:numId w:val="1"/>
+        </w:numPr>
+        <w:rPr>
+          <w:rFonts w:eastAsiaTheme="minorEastAsia"/>
+        </w:rPr>
+      </w:pPr>
     </w:p>
     <w:p>
       <w:pPr>
@@ -17751,7 +19083,7 @@
         <w:rPr>
           <w:rFonts w:eastAsiaTheme="minorEastAsia"/>
         </w:rPr>
-        <w:t>Add to top of account summary the rate of return for each account (</w:t>
+        <w:t>Add joint start [expense] section (</w:t>
       </w:r>
       <w:r>
         <w:rPr>
@@ -17765,6 +19097,12 @@
           <w:rFonts w:eastAsiaTheme="minorEastAsia"/>
         </w:rPr>
         <w:t>)</w:t>
+      </w:r>
+      <w:r>
+        <w:rPr>
+          <w:rFonts w:eastAsiaTheme="minorEastAsia"/>
+        </w:rPr>
+        <w:t>??? What was I thinking here???</w:t>
       </w:r>
     </w:p>
     <w:p>
@@ -17782,6 +19120,38 @@
         <w:rPr>
           <w:rFonts w:eastAsiaTheme="minorEastAsia"/>
         </w:rPr>
+        <w:t>Add to top of account summary the rate of return for each account (</w:t>
+      </w:r>
+      <w:r>
+        <w:rPr>
+          <w:rFonts w:eastAsiaTheme="minorEastAsia"/>
+          <w:color w:val="FF0000"/>
+        </w:rPr>
+        <w:t>Version 1</w:t>
+      </w:r>
+      <w:r>
+        <w:rPr>
+          <w:rFonts w:eastAsiaTheme="minorEastAsia"/>
+        </w:rPr>
+        <w:t>)</w:t>
+      </w:r>
+    </w:p>
+    <w:p>
+      <w:pPr>
+        <w:pStyle w:val="ListParagraph"/>
+        <w:numPr>
+          <w:ilvl w:val="0"/>
+          <w:numId w:val="1"/>
+        </w:numPr>
+        <w:rPr>
+          <w:rFonts w:eastAsiaTheme="minorEastAsia"/>
+        </w:rPr>
+      </w:pPr>
+      <w:r>
+        <w:rPr>
+          <w:rFonts w:eastAsiaTheme="minorEastAsia"/>
+        </w:rPr>
+        <w:lastRenderedPageBreak/>
         <w:t>Add to top of income and expense summary (rate of return or inflation rate “</w:t>
       </w:r>
       <w:proofErr w:type="spellStart"/>
@@ -18069,7 +19439,15 @@
         <w:rPr>
           <w:rFonts w:eastAsiaTheme="minorEastAsia"/>
         </w:rPr>
-        <w:t xml:space="preserve"> (social security tax</w:t>
+        <w:t xml:space="preserve"> (soc</w:t>
+      </w:r>
+      <w:bookmarkStart w:id="0" w:name="_GoBack"/>
+      <w:bookmarkEnd w:id="0"/>
+      <w:r>
+        <w:rPr>
+          <w:rFonts w:eastAsiaTheme="minorEastAsia"/>
+        </w:rPr>
+        <w:t>ial security tax</w:t>
       </w:r>
       <w:r>
         <w:rPr>
@@ -18103,14 +19481,7 @@
         <w:rPr>
           <w:rFonts w:eastAsiaTheme="minorEastAsia"/>
         </w:rPr>
-        <w:t xml:space="preserve">Another problem with this is it DOES NOT ALLOW FOR A CHANGE IN THE BASIS while optimization is happening. Why is this important? Because, I want to be able to have excess </w:t>
-      </w:r>
-      <w:r>
-        <w:rPr>
-          <w:rFonts w:eastAsiaTheme="minorEastAsia"/>
-        </w:rPr>
-        <w:lastRenderedPageBreak/>
-        <w:t>withdrawals placed in ATRSI (b</w:t>
+        <w:t>Another problem with this is it DOES NOT ALLOW FOR A CHANGE IN THE BASIS while optimization is happening. Why is this important? Because, I want to be able to have excess withdrawals placed in ATRSI (b</w:t>
       </w:r>
       <w:r>
         <w:rPr>
@@ -18875,7 +20246,7 @@
             <w:sz w:val="28"/>
             <w:szCs w:val="28"/>
           </w:rPr>
-          <w:t>12</w:t>
+          <w:t>10</w:t>
         </w:r>
         <w:r>
           <w:rPr>
@@ -20718,7 +22089,7 @@
 </file>
 
 <file path=customXml/itemProps1.xml><?xml version="1.0" encoding="utf-8"?>
-<ds:datastoreItem xmlns:ds="http://schemas.openxmlformats.org/officeDocument/2006/customXml" ds:itemID="{CBCDAD3A-09E2-4F2E-B441-574D111DADA0}">
+<ds:datastoreItem xmlns:ds="http://schemas.openxmlformats.org/officeDocument/2006/customXml" ds:itemID="{4D40829E-904C-4218-B7B1-9E5A8626F0E8}">
   <ds:schemaRefs>
     <ds:schemaRef ds:uri="http://schemas.openxmlformats.org/officeDocument/2006/bibliography"/>
   </ds:schemaRefs>

</xml_diff>

<commit_message>
Changing the balance to use 0.001 rather than the 1/sum of the balances
</commit_message>
<xml_diff>
--- a/ARetirementPlannerModel2018.docx
+++ b/ARetirementPlannerModel2018.docx
@@ -2195,154 +2195,180 @@
         <w:rPr>
           <w:rFonts w:eastAsiaTheme="minorEastAsia"/>
         </w:rPr>
-        <w:t xml:space="preserve"> use up in cases where we set a maximum spending amount. So, in both the cases we define the object function to include both the sum of the yearly spendable amount and the sum of the account balances at the end of the period times a discount rate </w:t>
-      </w:r>
+        <w:t xml:space="preserve"> use up in cases where we set a maximum spending amount. So, in both the cases we define the object function to include both the sum of the yearly spendable amount and the sum of the account balances at the end of the period times a discount rate for each account (</w:t>
+      </w:r>
+      <w:proofErr w:type="spellStart"/>
+      <w:r>
+        <w:rPr>
+          <w:rFonts w:eastAsiaTheme="minorEastAsia"/>
+        </w:rPr>
+        <w:t>D</w:t>
+      </w:r>
+      <w:r>
+        <w:rPr>
+          <w:rFonts w:eastAsiaTheme="minorEastAsia"/>
+          <w:vertAlign w:val="subscript"/>
+        </w:rPr>
+        <w:t>j</w:t>
+      </w:r>
+      <w:r>
+        <w:rPr>
+          <w:rFonts w:eastAsiaTheme="minorEastAsia"/>
+          <w:vertAlign w:val="superscript"/>
+        </w:rPr>
+        <w:t>A</w:t>
+      </w:r>
+      <w:proofErr w:type="spellEnd"/>
+      <w:r>
+        <w:rPr>
+          <w:rFonts w:eastAsiaTheme="minorEastAsia"/>
+        </w:rPr>
+        <w:t>)</w:t>
+      </w:r>
+      <w:r>
+        <w:rPr>
+          <w:rFonts w:eastAsiaTheme="minorEastAsia"/>
+        </w:rPr>
+        <w:t xml:space="preserve"> for all accounts j from 1 to </w:t>
+      </w:r>
+      <w:proofErr w:type="spellStart"/>
       <w:proofErr w:type="gramStart"/>
       <w:r>
         <w:rPr>
           <w:rFonts w:eastAsiaTheme="minorEastAsia"/>
         </w:rPr>
-        <w:t>for</w:t>
-      </w:r>
+        <w:t>n</w:t>
+      </w:r>
+      <w:r>
+        <w:rPr>
+          <w:rFonts w:eastAsiaTheme="minorEastAsia"/>
+          <w:vertAlign w:val="subscript"/>
+        </w:rPr>
+        <w:t>l</w:t>
+      </w:r>
+      <w:proofErr w:type="spellEnd"/>
       <w:proofErr w:type="gramEnd"/>
       <w:r>
         <w:rPr>
           <w:rFonts w:eastAsiaTheme="minorEastAsia"/>
         </w:rPr>
-        <w:t xml:space="preserve"> each account (</w:t>
+        <w:t xml:space="preserve">. For (S1) though we include a “balancer” to lower the significance of the final balances in the optimization such that spendable funds will be favored. The balancer is using a </w:t>
+      </w:r>
+      <w:r>
+        <w:rPr>
+          <w:rFonts w:eastAsiaTheme="minorEastAsia"/>
+        </w:rPr>
+        <w:t>heuristic of multiplying by 0.001</w:t>
+      </w:r>
+      <w:r>
+        <w:rPr>
+          <w:rFonts w:eastAsiaTheme="minorEastAsia"/>
+        </w:rPr>
+        <w:t xml:space="preserve">. </w:t>
+      </w:r>
+      <w:r>
+        <w:rPr>
+          <w:rFonts w:eastAsiaTheme="minorEastAsia"/>
+        </w:rPr>
+        <w:t xml:space="preserve">The account discount rate is applied to the final balances to suggest the value of the balance given how the account is taxed; TDRA at 0.85, ROTH at 1.0, and the after tax investment account </w:t>
+      </w:r>
+      <w:r>
+        <w:rPr>
+          <w:rFonts w:eastAsiaTheme="minorEastAsia"/>
+        </w:rPr>
+        <w:t>at 1.0</w:t>
+      </w:r>
+      <w:r>
+        <w:rPr>
+          <w:rFonts w:eastAsiaTheme="minorEastAsia"/>
+        </w:rPr>
+        <w:t xml:space="preserve">. </w:t>
+      </w:r>
+      <w:r>
+        <w:rPr>
+          <w:rFonts w:eastAsiaTheme="minorEastAsia"/>
+        </w:rPr>
+        <w:t>With regards to the after tax investment account you might expect the discount rate to be lower but tax law steps the basis va</w:t>
+      </w:r>
+      <w:bookmarkStart w:id="0" w:name="_GoBack"/>
+      <w:bookmarkEnd w:id="0"/>
+      <w:r>
+        <w:rPr>
+          <w:rFonts w:eastAsiaTheme="minorEastAsia"/>
+        </w:rPr>
+        <w:t xml:space="preserve">lue up to the value at death removing the capital gains. </w:t>
+      </w:r>
+      <w:r>
+        <w:rPr>
+          <w:rFonts w:eastAsiaTheme="minorEastAsia"/>
+        </w:rPr>
+        <w:t>Finally we want to put pressure on our tax brackets in such a way as to force, as much as possible, the ordinary taxable funds into the lowest brackets first</w:t>
+      </w:r>
+      <w:r>
+        <w:rPr>
+          <w:rFonts w:eastAsiaTheme="minorEastAsia"/>
+        </w:rPr>
+        <w:t xml:space="preserve"> with bracket k from 1 to B</w:t>
+      </w:r>
+      <w:r>
+        <w:rPr>
+          <w:rFonts w:eastAsiaTheme="minorEastAsia"/>
+          <w:vertAlign w:val="superscript"/>
+        </w:rPr>
+        <w:t>t</w:t>
+      </w:r>
+      <w:r>
+        <w:rPr>
+          <w:rFonts w:eastAsiaTheme="minorEastAsia"/>
+        </w:rPr>
+        <w:t xml:space="preserve">. We do this by subtracting all the brackets for every year with the higher brackets having higher values (higher </w:t>
       </w:r>
       <w:proofErr w:type="spellStart"/>
       <w:r>
         <w:rPr>
           <w:rFonts w:eastAsiaTheme="minorEastAsia"/>
         </w:rPr>
-        <w:t>D</w:t>
+        <w:t>b</w:t>
+      </w:r>
+      <w:r>
+        <w:rPr>
+          <w:rFonts w:eastAsiaTheme="minorEastAsia"/>
+          <w:vertAlign w:val="superscript"/>
+        </w:rPr>
+        <w:t>t</w:t>
       </w:r>
       <w:r>
         <w:rPr>
           <w:rFonts w:eastAsiaTheme="minorEastAsia"/>
           <w:vertAlign w:val="subscript"/>
         </w:rPr>
-        <w:t>j</w:t>
-      </w:r>
-      <w:r>
-        <w:rPr>
-          <w:rFonts w:eastAsiaTheme="minorEastAsia"/>
-          <w:vertAlign w:val="superscript"/>
-        </w:rPr>
-        <w:t>A</w:t>
+        <w:t>k</w:t>
       </w:r>
       <w:proofErr w:type="spellEnd"/>
       <w:r>
         <w:rPr>
           <w:rFonts w:eastAsiaTheme="minorEastAsia"/>
         </w:rPr>
-        <w:t>)</w:t>
-      </w:r>
-      <w:r>
-        <w:rPr>
-          <w:rFonts w:eastAsiaTheme="minorEastAsia"/>
-        </w:rPr>
-        <w:t xml:space="preserve"> for all accounts j from 1 to </w:t>
-      </w:r>
-      <w:proofErr w:type="spellStart"/>
-      <w:r>
-        <w:rPr>
-          <w:rFonts w:eastAsiaTheme="minorEastAsia"/>
-        </w:rPr>
-        <w:t>n</w:t>
-      </w:r>
-      <w:r>
-        <w:rPr>
-          <w:rFonts w:eastAsiaTheme="minorEastAsia"/>
-          <w:vertAlign w:val="subscript"/>
-        </w:rPr>
-        <w:t>l</w:t>
-      </w:r>
-      <w:proofErr w:type="spellEnd"/>
-      <w:r>
-        <w:rPr>
-          <w:rFonts w:eastAsiaTheme="minorEastAsia"/>
-        </w:rPr>
-        <w:t xml:space="preserve">. For (S1) though we include a “balancer” to lower the significance of the final balances in the optimization such that spendable funds will be favored. The balancer is using a heuristic of dividing by the sum of the initial account balances. </w:t>
-      </w:r>
-      <w:r>
-        <w:rPr>
-          <w:rFonts w:eastAsiaTheme="minorEastAsia"/>
-        </w:rPr>
-        <w:t xml:space="preserve">The account discount rate is applied to the final balances to suggest the value of the balance given how the account is taxed; TDRA at 0.85, ROTH at 1.0, and the after tax investment account </w:t>
-      </w:r>
-      <w:r>
-        <w:rPr>
-          <w:rFonts w:eastAsiaTheme="minorEastAsia"/>
-          <w:color w:val="FF0000"/>
-        </w:rPr>
-        <w:t>at 0.9</w:t>
-      </w:r>
-      <w:r>
-        <w:rPr>
-          <w:rFonts w:eastAsiaTheme="minorEastAsia"/>
-        </w:rPr>
-        <w:t xml:space="preserve">. </w:t>
-      </w:r>
-      <w:r>
-        <w:rPr>
-          <w:rFonts w:eastAsiaTheme="minorEastAsia"/>
-        </w:rPr>
-        <w:t>Finally we want to put pressure on our tax brackets in such a way as to force, as much as possible, the ordinary taxable funds into the lowest brackets first</w:t>
-      </w:r>
-      <w:r>
-        <w:rPr>
-          <w:rFonts w:eastAsiaTheme="minorEastAsia"/>
-        </w:rPr>
-        <w:t xml:space="preserve"> with bracket k from 1 to B</w:t>
-      </w:r>
-      <w:r>
-        <w:rPr>
-          <w:rFonts w:eastAsiaTheme="minorEastAsia"/>
-          <w:vertAlign w:val="superscript"/>
-        </w:rPr>
-        <w:t>t</w:t>
-      </w:r>
-      <w:r>
-        <w:rPr>
-          <w:rFonts w:eastAsiaTheme="minorEastAsia"/>
-        </w:rPr>
-        <w:t xml:space="preserve">. We do this by subtracting all the brackets for every year with the higher brackets having higher values (higher </w:t>
-      </w:r>
-      <w:proofErr w:type="spellStart"/>
-      <w:r>
-        <w:rPr>
-          <w:rFonts w:eastAsiaTheme="minorEastAsia"/>
-        </w:rPr>
-        <w:t>b</w:t>
-      </w:r>
-      <w:r>
-        <w:rPr>
-          <w:rFonts w:eastAsiaTheme="minorEastAsia"/>
-          <w:vertAlign w:val="superscript"/>
-        </w:rPr>
-        <w:t>t</w:t>
-      </w:r>
-      <w:r>
-        <w:rPr>
-          <w:rFonts w:eastAsiaTheme="minorEastAsia"/>
-          <w:vertAlign w:val="subscript"/>
-        </w:rPr>
-        <w:t>k</w:t>
-      </w:r>
-      <w:proofErr w:type="spellEnd"/>
-      <w:r>
-        <w:rPr>
-          <w:rFonts w:eastAsiaTheme="minorEastAsia"/>
-        </w:rPr>
         <w:t>).</w:t>
       </w:r>
       <w:r>
         <w:rPr>
           <w:rFonts w:eastAsiaTheme="minorEastAsia"/>
         </w:rPr>
-        <w:t xml:space="preserve"> We do the same for a shadow bracket set, to be discussed later, using a </w:t>
+        <w:t xml:space="preserve"> We do the same for a shadow bracket set, </w:t>
+      </w:r>
+      <w:r>
+        <w:rPr>
+          <w:rFonts w:eastAsiaTheme="minorEastAsia"/>
+          <w:highlight w:val="yellow"/>
+        </w:rPr>
+        <w:t>to be discussed later</w:t>
+      </w:r>
+      <w:r>
+        <w:rPr>
+          <w:rFonts w:eastAsiaTheme="minorEastAsia"/>
+        </w:rPr>
+        <w:t xml:space="preserve">, using a </w:t>
       </w:r>
       <w:proofErr w:type="spellStart"/>
       <w:r>
@@ -10894,13 +10920,7 @@
                       <w:rPr>
                         <w:rFonts w:ascii="Cambria Math" w:eastAsiaTheme="minorEastAsia" w:hAnsi="Cambria Math"/>
                       </w:rPr>
-                      <m:t>ik</m:t>
-                    </m:r>
-                    <m:r>
-                      <w:rPr>
-                        <w:rFonts w:ascii="Cambria Math" w:eastAsiaTheme="minorEastAsia" w:hAnsi="Cambria Math"/>
-                      </w:rPr>
-                      <m:t xml:space="preserve"> </m:t>
+                      <m:t xml:space="preserve">ik </m:t>
                     </m:r>
                   </m:sub>
                 </m:sSub>
@@ -19439,15 +19459,7 @@
         <w:rPr>
           <w:rFonts w:eastAsiaTheme="minorEastAsia"/>
         </w:rPr>
-        <w:t xml:space="preserve"> (soc</w:t>
-      </w:r>
-      <w:bookmarkStart w:id="0" w:name="_GoBack"/>
-      <w:bookmarkEnd w:id="0"/>
-      <w:r>
-        <w:rPr>
-          <w:rFonts w:eastAsiaTheme="minorEastAsia"/>
-        </w:rPr>
-        <w:t>ial security tax</w:t>
+        <w:t xml:space="preserve"> (social security tax</w:t>
       </w:r>
       <w:r>
         <w:rPr>
@@ -20246,7 +20258,7 @@
             <w:sz w:val="28"/>
             <w:szCs w:val="28"/>
           </w:rPr>
-          <w:t>10</w:t>
+          <w:t>12</w:t>
         </w:r>
         <w:r>
           <w:rPr>
@@ -22089,7 +22101,7 @@
 </file>
 
 <file path=customXml/itemProps1.xml><?xml version="1.0" encoding="utf-8"?>
-<ds:datastoreItem xmlns:ds="http://schemas.openxmlformats.org/officeDocument/2006/customXml" ds:itemID="{4D40829E-904C-4218-B7B1-9E5A8626F0E8}">
+<ds:datastoreItem xmlns:ds="http://schemas.openxmlformats.org/officeDocument/2006/customXml" ds:itemID="{715089B7-DFFD-468A-B186-50BE9FBF3214}">
   <ds:schemaRefs>
     <ds:schemaRef ds:uri="http://schemas.openxmlformats.org/officeDocument/2006/bibliography"/>
   </ds:schemaRefs>

</xml_diff>

<commit_message>
Adding Constrant on withdrawal to be less than balance
</commit_message>
<xml_diff>
--- a/ARetirementPlannerModel2018.docx
+++ b/ARetirementPlannerModel2018.docx
@@ -1223,6 +1223,7 @@
                       <w:rPr>
                         <w:rFonts w:ascii="Cambria Math" w:hAnsi="Cambria Math"/>
                         <w:i/>
+                        <w:highlight w:val="yellow"/>
                       </w:rPr>
                     </m:ctrlPr>
                   </m:naryPr>
@@ -1230,6 +1231,7 @@
                     <m:r>
                       <w:rPr>
                         <w:rFonts w:ascii="Cambria Math" w:hAnsi="Cambria Math"/>
+                        <w:highlight w:val="yellow"/>
                       </w:rPr>
                       <m:t>m=1</m:t>
                     </m:r>
@@ -1241,6 +1243,7 @@
                           <w:rPr>
                             <w:rFonts w:ascii="Cambria Math" w:hAnsi="Cambria Math"/>
                             <w:i/>
+                            <w:highlight w:val="yellow"/>
                           </w:rPr>
                         </m:ctrlPr>
                       </m:sSubPr>
@@ -1248,6 +1251,7 @@
                         <m:r>
                           <w:rPr>
                             <w:rFonts w:ascii="Cambria Math" w:hAnsi="Cambria Math"/>
+                            <w:highlight w:val="yellow"/>
                           </w:rPr>
                           <m:t>n</m:t>
                         </m:r>
@@ -1256,6 +1260,7 @@
                         <m:r>
                           <w:rPr>
                             <w:rFonts w:ascii="Cambria Math" w:hAnsi="Cambria Math"/>
+                            <w:highlight w:val="yellow"/>
                           </w:rPr>
                           <m:t>l</m:t>
                         </m:r>
@@ -1269,6 +1274,7 @@
                           <w:rPr>
                             <w:rFonts w:ascii="Cambria Math" w:hAnsi="Cambria Math"/>
                             <w:i/>
+                            <w:highlight w:val="yellow"/>
                           </w:rPr>
                         </m:ctrlPr>
                       </m:sSubPr>
@@ -1276,6 +1282,7 @@
                         <m:r>
                           <w:rPr>
                             <w:rFonts w:ascii="Cambria Math" w:hAnsi="Cambria Math"/>
+                            <w:highlight w:val="yellow"/>
                           </w:rPr>
                           <m:t>q</m:t>
                         </m:r>
@@ -1284,6 +1291,7 @@
                         <m:r>
                           <w:rPr>
                             <w:rFonts w:ascii="Cambria Math" w:hAnsi="Cambria Math"/>
+                            <w:highlight w:val="yellow"/>
                           </w:rPr>
                           <m:t>m</m:t>
                         </m:r>
@@ -2258,7 +2266,14 @@
         <w:rPr>
           <w:rFonts w:eastAsiaTheme="minorEastAsia"/>
         </w:rPr>
-        <w:t>heuristic of multiplying by 0.001</w:t>
+        <w:t xml:space="preserve">heuristic of multiplying by </w:t>
+      </w:r>
+      <w:r>
+        <w:rPr>
+          <w:rFonts w:eastAsiaTheme="minorEastAsia"/>
+          <w:highlight w:val="yellow"/>
+        </w:rPr>
+        <w:t>0.001</w:t>
       </w:r>
       <w:r>
         <w:rPr>
@@ -2270,7 +2285,31 @@
         <w:rPr>
           <w:rFonts w:eastAsiaTheme="minorEastAsia"/>
         </w:rPr>
-        <w:t xml:space="preserve">The account discount rate is applied to the final balances to suggest the value of the balance given how the account is taxed; TDRA at 0.85, ROTH at 1.0, and the after tax investment account </w:t>
+        <w:t xml:space="preserve">The account discount rate is applied to the final balances to suggest the value of the </w:t>
+      </w:r>
+      <w:r>
+        <w:rPr>
+          <w:rFonts w:eastAsiaTheme="minorEastAsia"/>
+        </w:rPr>
+        <w:t xml:space="preserve">final </w:t>
+      </w:r>
+      <w:r>
+        <w:rPr>
+          <w:rFonts w:eastAsiaTheme="minorEastAsia"/>
+        </w:rPr>
+        <w:t>balance</w:t>
+      </w:r>
+      <w:r>
+        <w:rPr>
+          <w:rFonts w:eastAsiaTheme="minorEastAsia"/>
+        </w:rPr>
+        <w:t xml:space="preserve"> at plan end</w:t>
+      </w:r>
+      <w:r>
+        <w:rPr>
+          <w:rFonts w:eastAsiaTheme="minorEastAsia"/>
+        </w:rPr>
+        <w:t xml:space="preserve"> given how the account is taxed; TDRA at 0.85, ROTH at 1.0, and the after tax investment account </w:t>
       </w:r>
       <w:r>
         <w:rPr>
@@ -2288,15 +2327,7 @@
         <w:rPr>
           <w:rFonts w:eastAsiaTheme="minorEastAsia"/>
         </w:rPr>
-        <w:t>With regards to the after tax investment account you might expect the discount rate to be lower but tax law steps the basis va</w:t>
-      </w:r>
-      <w:bookmarkStart w:id="0" w:name="_GoBack"/>
-      <w:bookmarkEnd w:id="0"/>
-      <w:r>
-        <w:rPr>
-          <w:rFonts w:eastAsiaTheme="minorEastAsia"/>
-        </w:rPr>
-        <w:t xml:space="preserve">lue up to the value at death removing the capital gains. </w:t>
+        <w:t xml:space="preserve">With regards to the after tax investment account you might expect the discount rate to be lower but tax law steps the basis value up to the value at death removing the capital gains. </w:t>
       </w:r>
       <w:r>
         <w:rPr>
@@ -5712,7 +5743,19 @@
         <w:rPr>
           <w:rFonts w:eastAsiaTheme="minorEastAsia"/>
         </w:rPr>
-        <w:t xml:space="preserve">).  This allows us to compare the difference in the optimized results of allowing deposits and not allowing them. </w:t>
+        <w:t xml:space="preserve">).  This allows us to compare the difference in the optimized results of allowing </w:t>
+      </w:r>
+      <w:r>
+        <w:rPr>
+          <w:rFonts w:eastAsiaTheme="minorEastAsia"/>
+        </w:rPr>
+        <w:t xml:space="preserve">the optimizer to choose to make </w:t>
+      </w:r>
+      <w:r>
+        <w:rPr>
+          <w:rFonts w:eastAsiaTheme="minorEastAsia"/>
+        </w:rPr>
+        <w:t xml:space="preserve">deposits and not allowing them. </w:t>
       </w:r>
     </w:p>
     <w:p>
@@ -7465,6 +7508,46 @@
           </w:rPr>
           <m:t>-</m:t>
         </m:r>
+        <m:sSubSup>
+          <m:sSubSupPr>
+            <m:ctrlPr>
+              <w:rPr>
+                <w:rFonts w:ascii="Cambria Math" w:hAnsi="Cambria Math"/>
+                <w:i/>
+              </w:rPr>
+            </m:ctrlPr>
+          </m:sSubSupPr>
+          <m:e>
+            <m:r>
+              <w:rPr>
+                <w:rFonts w:ascii="Cambria Math" w:hAnsi="Cambria Math"/>
+              </w:rPr>
+              <m:t>o</m:t>
+            </m:r>
+          </m:e>
+          <m:sub>
+            <m:r>
+              <w:rPr>
+                <w:rFonts w:ascii="Cambria Math" w:hAnsi="Cambria Math"/>
+              </w:rPr>
+              <m:t>i</m:t>
+            </m:r>
+          </m:sub>
+          <m:sup>
+            <m:r>
+              <w:rPr>
+                <w:rFonts w:ascii="Cambria Math" w:hAnsi="Cambria Math"/>
+              </w:rPr>
+              <m:t>At</m:t>
+            </m:r>
+          </m:sup>
+        </m:sSubSup>
+        <m:r>
+          <w:rPr>
+            <w:rFonts w:ascii="Cambria Math" w:hAnsi="Cambria Math"/>
+          </w:rPr>
+          <m:t>-</m:t>
+        </m:r>
         <m:sSub>
           <m:sSubPr>
             <m:ctrlPr>
@@ -7489,100 +7572,118 @@
               </w:rPr>
               <m:t>i</m:t>
             </m:r>
-          </m:sub>
-        </m:sSub>
-        <m:sSub>
-          <m:sSubPr>
-            <m:ctrlPr>
-              <w:rPr>
-                <w:rFonts w:ascii="Cambria Math" w:hAnsi="Cambria Math"/>
-                <w:i/>
-              </w:rPr>
-            </m:ctrlPr>
-          </m:sSubPr>
-          <m:e>
-            <m:r>
-              <w:rPr>
-                <w:rFonts w:ascii="Cambria Math" w:hAnsi="Cambria Math"/>
-              </w:rPr>
-              <m:t>w</m:t>
-            </m:r>
-          </m:e>
-          <m:sub>
-            <m:r>
-              <w:rPr>
-                <w:rFonts w:ascii="Cambria Math" w:hAnsi="Cambria Math"/>
-              </w:rPr>
-              <m:t>i,</m:t>
-            </m:r>
-            <m:sSup>
-              <m:sSupPr>
-                <m:ctrlPr>
-                  <w:rPr>
-                    <w:rFonts w:ascii="Cambria Math" w:eastAsiaTheme="minorEastAsia" w:hAnsi="Cambria Math"/>
-                    <w:i/>
-                  </w:rPr>
-                </m:ctrlPr>
-              </m:sSupPr>
-              <m:e>
-                <m:r>
-                  <w:rPr>
-                    <w:rFonts w:ascii="Cambria Math" w:eastAsiaTheme="minorEastAsia" w:hAnsi="Cambria Math"/>
-                  </w:rPr>
-                  <m:t>n</m:t>
-                </m:r>
-              </m:e>
-              <m:sup>
-                <m:r>
-                  <w:rPr>
-                    <w:rFonts w:ascii="Cambria Math" w:eastAsiaTheme="minorEastAsia" w:hAnsi="Cambria Math"/>
-                  </w:rPr>
-                  <m:t>AT</m:t>
-                </m:r>
-              </m:sup>
-            </m:sSup>
           </m:sub>
         </m:sSub>
         <m:r>
           <w:rPr>
             <w:rFonts w:ascii="Cambria Math" w:hAnsi="Cambria Math"/>
           </w:rPr>
-          <m:t>-</m:t>
+          <m:t>*zerofloor</m:t>
         </m:r>
-        <m:sSubSup>
-          <m:sSubSupPr>
+        <m:d>
+          <m:dPr>
             <m:ctrlPr>
               <w:rPr>
                 <w:rFonts w:ascii="Cambria Math" w:hAnsi="Cambria Math"/>
                 <w:i/>
               </w:rPr>
             </m:ctrlPr>
-          </m:sSubSupPr>
+          </m:dPr>
           <m:e>
-            <m:r>
-              <w:rPr>
-                <w:rFonts w:ascii="Cambria Math" w:hAnsi="Cambria Math"/>
-              </w:rPr>
-              <m:t>o</m:t>
-            </m:r>
+            <m:sSub>
+              <m:sSubPr>
+                <m:ctrlPr>
+                  <w:rPr>
+                    <w:rFonts w:ascii="Cambria Math" w:hAnsi="Cambria Math"/>
+                    <w:i/>
+                  </w:rPr>
+                </m:ctrlPr>
+              </m:sSubPr>
+              <m:e>
+                <m:r>
+                  <w:rPr>
+                    <w:rFonts w:ascii="Cambria Math" w:hAnsi="Cambria Math"/>
+                  </w:rPr>
+                  <m:t>w</m:t>
+                </m:r>
+              </m:e>
+              <m:sub>
+                <m:r>
+                  <w:rPr>
+                    <w:rFonts w:ascii="Cambria Math" w:hAnsi="Cambria Math"/>
+                  </w:rPr>
+                  <m:t>i,</m:t>
+                </m:r>
+                <m:sSup>
+                  <m:sSupPr>
+                    <m:ctrlPr>
+                      <w:rPr>
+                        <w:rFonts w:ascii="Cambria Math" w:eastAsiaTheme="minorEastAsia" w:hAnsi="Cambria Math"/>
+                        <w:i/>
+                      </w:rPr>
+                    </m:ctrlPr>
+                  </m:sSupPr>
+                  <m:e>
+                    <m:r>
+                      <w:rPr>
+                        <w:rFonts w:ascii="Cambria Math" w:eastAsiaTheme="minorEastAsia" w:hAnsi="Cambria Math"/>
+                      </w:rPr>
+                      <m:t>n</m:t>
+                    </m:r>
+                  </m:e>
+                  <m:sup>
+                    <m:r>
+                      <w:rPr>
+                        <w:rFonts w:ascii="Cambria Math" w:eastAsiaTheme="minorEastAsia" w:hAnsi="Cambria Math"/>
+                      </w:rPr>
+                      <m:t>AT</m:t>
+                    </m:r>
+                  </m:sup>
+                </m:sSup>
+              </m:sub>
+            </m:sSub>
+            <m:r>
+              <w:rPr>
+                <w:rFonts w:ascii="Cambria Math" w:hAnsi="Cambria Math"/>
+              </w:rPr>
+              <m:t xml:space="preserve">- </m:t>
+            </m:r>
+            <m:sSubSup>
+              <m:sSubSupPr>
+                <m:ctrlPr>
+                  <w:rPr>
+                    <w:rFonts w:ascii="Cambria Math" w:hAnsi="Cambria Math"/>
+                    <w:i/>
+                  </w:rPr>
+                </m:ctrlPr>
+              </m:sSubSupPr>
+              <m:e>
+                <m:r>
+                  <w:rPr>
+                    <w:rFonts w:ascii="Cambria Math" w:hAnsi="Cambria Math"/>
+                  </w:rPr>
+                  <m:t>o</m:t>
+                </m:r>
+              </m:e>
+              <m:sub>
+                <m:r>
+                  <w:rPr>
+                    <w:rFonts w:ascii="Cambria Math" w:hAnsi="Cambria Math"/>
+                  </w:rPr>
+                  <m:t>i</m:t>
+                </m:r>
+              </m:sub>
+              <m:sup>
+                <m:r>
+                  <w:rPr>
+                    <w:rFonts w:ascii="Cambria Math" w:hAnsi="Cambria Math"/>
+                  </w:rPr>
+                  <m:t>A</m:t>
+                </m:r>
+              </m:sup>
+            </m:sSubSup>
           </m:e>
-          <m:sub>
-            <m:r>
-              <w:rPr>
-                <w:rFonts w:ascii="Cambria Math" w:hAnsi="Cambria Math"/>
-              </w:rPr>
-              <m:t>i</m:t>
-            </m:r>
-          </m:sub>
-          <m:sup>
-            <m:r>
-              <w:rPr>
-                <w:rFonts w:ascii="Cambria Math" w:hAnsi="Cambria Math"/>
-              </w:rPr>
-              <m:t>At</m:t>
-            </m:r>
-          </m:sup>
-        </m:sSubSup>
+        </m:d>
         <m:r>
           <w:rPr>
             <w:rFonts w:ascii="Cambria Math" w:hAnsi="Cambria Math"/>
@@ -7823,6 +7924,12 @@
         <w:rPr>
           <w:rFonts w:eastAsiaTheme="minorEastAsia"/>
         </w:rPr>
+        <w:t>-2017</w:t>
+      </w:r>
+      <w:r>
+        <w:rPr>
+          <w:rFonts w:eastAsiaTheme="minorEastAsia"/>
+        </w:rPr>
         <w:t>)</w:t>
       </w:r>
     </w:p>
@@ -8008,53 +8115,85 @@
         <w:rPr>
           <w:rFonts w:eastAsiaTheme="minorEastAsia"/>
         </w:rPr>
-        <w:t xml:space="preserve">However, the capital gains tax bracket fill must start where the ordinary income bracket fill stopped and continue up from there. </w:t>
-      </w:r>
-      <w:r>
-        <w:rPr>
-          <w:rFonts w:eastAsiaTheme="minorEastAsia"/>
-        </w:rPr>
-        <w:t>In order to do this we subtract the amounts in the tax brackets (</w:t>
+        <w:t xml:space="preserve">However </w:t>
+      </w:r>
+      <w:r>
+        <w:rPr>
+          <w:rFonts w:eastAsiaTheme="minorEastAsia"/>
+        </w:rPr>
+        <w:t xml:space="preserve">a </w:t>
+      </w:r>
+      <w:r>
+        <w:rPr>
+          <w:rFonts w:eastAsiaTheme="minorEastAsia"/>
+        </w:rPr>
+        <w:t>quirk</w:t>
+      </w:r>
+      <w:r>
+        <w:rPr>
+          <w:rFonts w:eastAsiaTheme="minorEastAsia"/>
+        </w:rPr>
+        <w:t xml:space="preserve"> of this model is that “withdrawals” are first </w:t>
+      </w:r>
+      <w:r>
+        <w:rPr>
+          <w:rFonts w:eastAsiaTheme="minorEastAsia"/>
+        </w:rPr>
+        <w:t>sourced from Asset Sales (</w:t>
       </w:r>
       <w:proofErr w:type="spellStart"/>
       <w:r>
         <w:rPr>
           <w:rFonts w:eastAsiaTheme="minorEastAsia"/>
         </w:rPr>
-        <w:t>x</w:t>
+        <w:t>o</w:t>
       </w:r>
       <w:r>
         <w:rPr>
           <w:rFonts w:eastAsiaTheme="minorEastAsia"/>
           <w:vertAlign w:val="subscript"/>
         </w:rPr>
-        <w:t>ik</w:t>
+        <w:t>i</w:t>
+      </w:r>
+      <w:r>
+        <w:rPr>
+          <w:rFonts w:eastAsiaTheme="minorEastAsia"/>
+          <w:vertAlign w:val="superscript"/>
+        </w:rPr>
+        <w:t>A</w:t>
       </w:r>
       <w:proofErr w:type="spellEnd"/>
       <w:r>
         <w:rPr>
           <w:rFonts w:eastAsiaTheme="minorEastAsia"/>
         </w:rPr>
-        <w:t xml:space="preserve">) that overlap with the capital gains bracket from the size of the capital gains bracket. </w:t>
-      </w:r>
-      <w:r>
-        <w:rPr>
-          <w:rFonts w:eastAsiaTheme="minorEastAsia"/>
-        </w:rPr>
-        <w:t>Expressions (13) and (14) generate n + n*(B</w:t>
-      </w:r>
-      <w:r>
-        <w:rPr>
-          <w:rFonts w:eastAsiaTheme="minorEastAsia"/>
-          <w:vertAlign w:val="superscript"/>
-        </w:rPr>
-        <w:t>cg</w:t>
-      </w:r>
-      <w:r>
-        <w:rPr>
-          <w:rFonts w:eastAsiaTheme="minorEastAsia"/>
-        </w:rPr>
-        <w:t>-1) or n*</w:t>
+        <w:t>)</w:t>
+      </w:r>
+      <w:r>
+        <w:rPr>
+          <w:rFonts w:eastAsiaTheme="minorEastAsia"/>
+        </w:rPr>
+        <w:t xml:space="preserve"> which is NOT really a withdrawal from the </w:t>
+      </w:r>
+      <w:proofErr w:type="gramStart"/>
+      <w:r>
+        <w:rPr>
+          <w:rFonts w:eastAsiaTheme="minorEastAsia"/>
+        </w:rPr>
+        <w:t>After</w:t>
+      </w:r>
+      <w:proofErr w:type="gramEnd"/>
+      <w:r>
+        <w:rPr>
+          <w:rFonts w:eastAsiaTheme="minorEastAsia"/>
+        </w:rPr>
+        <w:t xml:space="preserve"> tax account and does not create any additional tax burden</w:t>
+      </w:r>
+      <w:r>
+        <w:rPr>
+          <w:rFonts w:eastAsiaTheme="minorEastAsia"/>
+        </w:rPr>
+        <w:t xml:space="preserve">. For this reason we need to lower these withdrawals for tax purposes by the amount coming from sales of assets but no further than zero. This is where the </w:t>
       </w:r>
       <w:proofErr w:type="spellStart"/>
       <w:proofErr w:type="gramStart"/>
@@ -8062,158 +8201,83 @@
         <w:rPr>
           <w:rFonts w:eastAsiaTheme="minorEastAsia"/>
         </w:rPr>
-        <w:t>B</w:t>
-      </w:r>
-      <w:r>
-        <w:rPr>
-          <w:rFonts w:eastAsiaTheme="minorEastAsia"/>
-          <w:vertAlign w:val="superscript"/>
-        </w:rPr>
-        <w:t>cg</w:t>
+        <w:t>zerofloor</w:t>
       </w:r>
       <w:proofErr w:type="spellEnd"/>
+      <w:r>
+        <w:rPr>
+          <w:rFonts w:eastAsiaTheme="minorEastAsia"/>
+        </w:rPr>
+        <w:t>(</w:t>
+      </w:r>
       <w:proofErr w:type="gramEnd"/>
       <w:r>
         <w:rPr>
           <w:rFonts w:eastAsiaTheme="minorEastAsia"/>
         </w:rPr>
-        <w:t xml:space="preserve"> constraints. </w:t>
-      </w:r>
-      <w:r>
-        <w:rPr>
-          <w:rFonts w:eastAsiaTheme="minorEastAsia"/>
-        </w:rPr>
-        <w:t>Equation (14) works for the 2017 tax code because the tax brackets for ordinary income form perfect subsets for the capital gains brackets. That is, y</w:t>
-      </w:r>
-      <w:r>
-        <w:rPr>
-          <w:rFonts w:eastAsiaTheme="minorEastAsia"/>
-          <w:vertAlign w:val="subscript"/>
-        </w:rPr>
-        <w:t>i1</w:t>
-      </w:r>
-      <w:r>
-        <w:rPr>
-          <w:rFonts w:eastAsiaTheme="minorEastAsia"/>
-        </w:rPr>
-        <w:t xml:space="preserve"> is a superset of the union of x</w:t>
-      </w:r>
-      <w:r>
-        <w:rPr>
-          <w:rFonts w:eastAsiaTheme="minorEastAsia"/>
-          <w:vertAlign w:val="subscript"/>
-        </w:rPr>
-        <w:t>i1</w:t>
-      </w:r>
-      <w:r>
-        <w:rPr>
-          <w:rFonts w:eastAsiaTheme="minorEastAsia"/>
-        </w:rPr>
-        <w:t xml:space="preserve"> and x</w:t>
-      </w:r>
-      <w:r>
-        <w:rPr>
-          <w:rFonts w:eastAsiaTheme="minorEastAsia"/>
-          <w:vertAlign w:val="subscript"/>
-        </w:rPr>
-        <w:t>i2</w:t>
-      </w:r>
-      <w:r>
-        <w:rPr>
-          <w:rFonts w:eastAsiaTheme="minorEastAsia"/>
-        </w:rPr>
-        <w:t>, y</w:t>
-      </w:r>
-      <w:r>
-        <w:rPr>
-          <w:rFonts w:eastAsiaTheme="minorEastAsia"/>
-          <w:vertAlign w:val="subscript"/>
-        </w:rPr>
-        <w:t>i2</w:t>
-      </w:r>
-      <w:r>
-        <w:rPr>
-          <w:rFonts w:eastAsiaTheme="minorEastAsia"/>
-        </w:rPr>
-        <w:t xml:space="preserve"> is a superset of x</w:t>
-      </w:r>
-      <w:r>
-        <w:rPr>
-          <w:rFonts w:eastAsiaTheme="minorEastAsia"/>
-          <w:vertAlign w:val="subscript"/>
-        </w:rPr>
-        <w:t>i3</w:t>
-      </w:r>
-      <w:r>
-        <w:rPr>
-          <w:rFonts w:eastAsiaTheme="minorEastAsia"/>
-        </w:rPr>
-        <w:t>, x</w:t>
-      </w:r>
-      <w:r>
-        <w:rPr>
-          <w:rFonts w:eastAsiaTheme="minorEastAsia"/>
-          <w:vertAlign w:val="subscript"/>
-        </w:rPr>
-        <w:t>i4</w:t>
-      </w:r>
-      <w:r>
-        <w:rPr>
-          <w:rFonts w:eastAsiaTheme="minorEastAsia"/>
-        </w:rPr>
-        <w:t>, x</w:t>
-      </w:r>
-      <w:r>
-        <w:rPr>
-          <w:rFonts w:eastAsiaTheme="minorEastAsia"/>
-          <w:vertAlign w:val="subscript"/>
-        </w:rPr>
-        <w:t>i5</w:t>
-      </w:r>
-      <w:r>
-        <w:rPr>
-          <w:rFonts w:eastAsiaTheme="minorEastAsia"/>
-        </w:rPr>
-        <w:t xml:space="preserve"> and x</w:t>
-      </w:r>
-      <w:r>
-        <w:rPr>
-          <w:rFonts w:eastAsiaTheme="minorEastAsia"/>
-          <w:vertAlign w:val="subscript"/>
-        </w:rPr>
-        <w:t>i6</w:t>
-      </w:r>
-      <w:r>
-        <w:rPr>
-          <w:rFonts w:eastAsiaTheme="minorEastAsia"/>
-        </w:rPr>
-        <w:t>, and y</w:t>
-      </w:r>
-      <w:r>
-        <w:rPr>
-          <w:rFonts w:eastAsiaTheme="minorEastAsia"/>
-          <w:vertAlign w:val="subscript"/>
-        </w:rPr>
-        <w:t>i3</w:t>
-      </w:r>
-      <w:r>
-        <w:rPr>
-          <w:rFonts w:eastAsiaTheme="minorEastAsia"/>
-        </w:rPr>
-        <w:t xml:space="preserve"> matches x</w:t>
-      </w:r>
-      <w:r>
-        <w:rPr>
-          <w:rFonts w:eastAsiaTheme="minorEastAsia"/>
-          <w:vertAlign w:val="subscript"/>
-        </w:rPr>
-        <w:t>i7</w:t>
-      </w:r>
-      <w:r>
-        <w:rPr>
-          <w:rFonts w:eastAsiaTheme="minorEastAsia"/>
-        </w:rPr>
-        <w:t xml:space="preserve">. As the legislature has not done the same thing for the 2018 tax code we need a different solution. </w:t>
+        <w:t>) function comes in.</w:t>
+      </w:r>
+      <w:r>
+        <w:rPr>
+          <w:rFonts w:eastAsiaTheme="minorEastAsia"/>
+        </w:rPr>
+        <w:t xml:space="preserve"> </w:t>
+      </w:r>
+      <w:r>
+        <w:rPr>
+          <w:rFonts w:eastAsiaTheme="minorEastAsia"/>
+        </w:rPr>
+        <w:t>The definition of</w:t>
+      </w:r>
+      <w:r>
+        <w:rPr>
+          <w:rFonts w:eastAsiaTheme="minorEastAsia"/>
+        </w:rPr>
+        <w:t xml:space="preserve"> </w:t>
+      </w:r>
+      <w:proofErr w:type="spellStart"/>
+      <w:r>
+        <w:rPr>
+          <w:rFonts w:eastAsiaTheme="minorEastAsia"/>
+        </w:rPr>
+        <w:t>z</w:t>
+      </w:r>
+      <w:r>
+        <w:rPr>
+          <w:rFonts w:eastAsiaTheme="minorEastAsia"/>
+        </w:rPr>
+        <w:t>erofloor</w:t>
+      </w:r>
+      <w:proofErr w:type="spellEnd"/>
+      <w:r>
+        <w:rPr>
+          <w:rFonts w:eastAsiaTheme="minorEastAsia"/>
+        </w:rPr>
+        <w:t>(x</w:t>
+      </w:r>
+      <w:r>
+        <w:rPr>
+          <w:rFonts w:eastAsiaTheme="minorEastAsia"/>
+        </w:rPr>
+        <w:t xml:space="preserve">) is </w:t>
+      </w:r>
+      <w:r>
+        <w:rPr>
+          <w:rFonts w:eastAsiaTheme="minorEastAsia"/>
+        </w:rPr>
+        <w:t>that</w:t>
+      </w:r>
+      <w:r>
+        <w:rPr>
+          <w:rFonts w:eastAsiaTheme="minorEastAsia"/>
+        </w:rPr>
+        <w:t xml:space="preserve"> it</w:t>
+      </w:r>
+      <w:r>
+        <w:rPr>
+          <w:rFonts w:eastAsiaTheme="minorEastAsia"/>
+        </w:rPr>
+        <w:t xml:space="preserve"> equals x if x &gt; 0 and 0 if x is less than or equal zero. </w:t>
       </w:r>
     </w:p>
     <w:p>
@@ -8230,7 +8294,241 @@
         <w:rPr>
           <w:rFonts w:eastAsiaTheme="minorEastAsia"/>
         </w:rPr>
-        <w:t xml:space="preserve">Possible Solution: Create a shadow bracket set that is filled with ordinary taxable fund at the same time as </w:t>
+        <w:t>Also</w:t>
+      </w:r>
+      <w:r>
+        <w:rPr>
+          <w:rFonts w:eastAsiaTheme="minorEastAsia"/>
+        </w:rPr>
+        <w:t xml:space="preserve">, the capital gains tax bracket fill must start where the ordinary income bracket fill stopped and continue up from there. </w:t>
+      </w:r>
+      <w:r>
+        <w:rPr>
+          <w:rFonts w:eastAsiaTheme="minorEastAsia"/>
+        </w:rPr>
+        <w:t>In order to do this we subtract the amounts in the tax brackets (</w:t>
+      </w:r>
+      <w:proofErr w:type="spellStart"/>
+      <w:r>
+        <w:rPr>
+          <w:rFonts w:eastAsiaTheme="minorEastAsia"/>
+        </w:rPr>
+        <w:t>x</w:t>
+      </w:r>
+      <w:r>
+        <w:rPr>
+          <w:rFonts w:eastAsiaTheme="minorEastAsia"/>
+          <w:vertAlign w:val="subscript"/>
+        </w:rPr>
+        <w:t>ik</w:t>
+      </w:r>
+      <w:proofErr w:type="spellEnd"/>
+      <w:r>
+        <w:rPr>
+          <w:rFonts w:eastAsiaTheme="minorEastAsia"/>
+        </w:rPr>
+        <w:t xml:space="preserve">) that overlap with the capital gains bracket from the size of the capital gains bracket. </w:t>
+      </w:r>
+      <w:r>
+        <w:rPr>
+          <w:rFonts w:eastAsiaTheme="minorEastAsia"/>
+        </w:rPr>
+        <w:t>Expressions (13) and (14) generate n + n*(B</w:t>
+      </w:r>
+      <w:r>
+        <w:rPr>
+          <w:rFonts w:eastAsiaTheme="minorEastAsia"/>
+          <w:vertAlign w:val="superscript"/>
+        </w:rPr>
+        <w:t>cg</w:t>
+      </w:r>
+      <w:r>
+        <w:rPr>
+          <w:rFonts w:eastAsiaTheme="minorEastAsia"/>
+        </w:rPr>
+        <w:t>-1) or n*</w:t>
+      </w:r>
+      <w:proofErr w:type="spellStart"/>
+      <w:proofErr w:type="gramStart"/>
+      <w:r>
+        <w:rPr>
+          <w:rFonts w:eastAsiaTheme="minorEastAsia"/>
+        </w:rPr>
+        <w:t>B</w:t>
+      </w:r>
+      <w:r>
+        <w:rPr>
+          <w:rFonts w:eastAsiaTheme="minorEastAsia"/>
+          <w:vertAlign w:val="superscript"/>
+        </w:rPr>
+        <w:t>cg</w:t>
+      </w:r>
+      <w:proofErr w:type="spellEnd"/>
+      <w:proofErr w:type="gramEnd"/>
+      <w:r>
+        <w:rPr>
+          <w:rFonts w:eastAsiaTheme="minorEastAsia"/>
+        </w:rPr>
+        <w:t xml:space="preserve"> constraints. </w:t>
+      </w:r>
+      <w:r>
+        <w:rPr>
+          <w:rFonts w:eastAsiaTheme="minorEastAsia"/>
+        </w:rPr>
+        <w:t>Equation (14) works for the 2017 tax code because the tax brackets for ordinary income form perfect subsets for the capital gains brackets. That is, y</w:t>
+      </w:r>
+      <w:r>
+        <w:rPr>
+          <w:rFonts w:eastAsiaTheme="minorEastAsia"/>
+          <w:vertAlign w:val="subscript"/>
+        </w:rPr>
+        <w:t>i1</w:t>
+      </w:r>
+      <w:r>
+        <w:rPr>
+          <w:rFonts w:eastAsiaTheme="minorEastAsia"/>
+        </w:rPr>
+        <w:t xml:space="preserve"> is a superset of the union of x</w:t>
+      </w:r>
+      <w:r>
+        <w:rPr>
+          <w:rFonts w:eastAsiaTheme="minorEastAsia"/>
+          <w:vertAlign w:val="subscript"/>
+        </w:rPr>
+        <w:t>i1</w:t>
+      </w:r>
+      <w:r>
+        <w:rPr>
+          <w:rFonts w:eastAsiaTheme="minorEastAsia"/>
+        </w:rPr>
+        <w:t xml:space="preserve"> and x</w:t>
+      </w:r>
+      <w:r>
+        <w:rPr>
+          <w:rFonts w:eastAsiaTheme="minorEastAsia"/>
+          <w:vertAlign w:val="subscript"/>
+        </w:rPr>
+        <w:t>i2</w:t>
+      </w:r>
+      <w:r>
+        <w:rPr>
+          <w:rFonts w:eastAsiaTheme="minorEastAsia"/>
+        </w:rPr>
+        <w:t>, y</w:t>
+      </w:r>
+      <w:r>
+        <w:rPr>
+          <w:rFonts w:eastAsiaTheme="minorEastAsia"/>
+          <w:vertAlign w:val="subscript"/>
+        </w:rPr>
+        <w:t>i2</w:t>
+      </w:r>
+      <w:r>
+        <w:rPr>
+          <w:rFonts w:eastAsiaTheme="minorEastAsia"/>
+        </w:rPr>
+        <w:t xml:space="preserve"> is a superset of x</w:t>
+      </w:r>
+      <w:r>
+        <w:rPr>
+          <w:rFonts w:eastAsiaTheme="minorEastAsia"/>
+          <w:vertAlign w:val="subscript"/>
+        </w:rPr>
+        <w:t>i3</w:t>
+      </w:r>
+      <w:r>
+        <w:rPr>
+          <w:rFonts w:eastAsiaTheme="minorEastAsia"/>
+        </w:rPr>
+        <w:t>, x</w:t>
+      </w:r>
+      <w:r>
+        <w:rPr>
+          <w:rFonts w:eastAsiaTheme="minorEastAsia"/>
+          <w:vertAlign w:val="subscript"/>
+        </w:rPr>
+        <w:t>i4</w:t>
+      </w:r>
+      <w:r>
+        <w:rPr>
+          <w:rFonts w:eastAsiaTheme="minorEastAsia"/>
+        </w:rPr>
+        <w:t>, x</w:t>
+      </w:r>
+      <w:r>
+        <w:rPr>
+          <w:rFonts w:eastAsiaTheme="minorEastAsia"/>
+          <w:vertAlign w:val="subscript"/>
+        </w:rPr>
+        <w:t>i5</w:t>
+      </w:r>
+      <w:r>
+        <w:rPr>
+          <w:rFonts w:eastAsiaTheme="minorEastAsia"/>
+        </w:rPr>
+        <w:t xml:space="preserve"> and x</w:t>
+      </w:r>
+      <w:r>
+        <w:rPr>
+          <w:rFonts w:eastAsiaTheme="minorEastAsia"/>
+          <w:vertAlign w:val="subscript"/>
+        </w:rPr>
+        <w:t>i6</w:t>
+      </w:r>
+      <w:r>
+        <w:rPr>
+          <w:rFonts w:eastAsiaTheme="minorEastAsia"/>
+        </w:rPr>
+        <w:t>, and y</w:t>
+      </w:r>
+      <w:r>
+        <w:rPr>
+          <w:rFonts w:eastAsiaTheme="minorEastAsia"/>
+          <w:vertAlign w:val="subscript"/>
+        </w:rPr>
+        <w:t>i3</w:t>
+      </w:r>
+      <w:r>
+        <w:rPr>
+          <w:rFonts w:eastAsiaTheme="minorEastAsia"/>
+        </w:rPr>
+        <w:t xml:space="preserve"> matches x</w:t>
+      </w:r>
+      <w:r>
+        <w:rPr>
+          <w:rFonts w:eastAsiaTheme="minorEastAsia"/>
+          <w:vertAlign w:val="subscript"/>
+        </w:rPr>
+        <w:t>i7</w:t>
+      </w:r>
+      <w:r>
+        <w:rPr>
+          <w:rFonts w:eastAsiaTheme="minorEastAsia"/>
+        </w:rPr>
+        <w:t xml:space="preserve">. As the legislature has not done the same thing for the 2018 tax code we need a different solution. </w:t>
+      </w:r>
+    </w:p>
+    <w:p>
+      <w:pPr>
+        <w:tabs>
+          <w:tab w:val="center" w:pos="4680"/>
+          <w:tab w:val="right" w:pos="9360"/>
+        </w:tabs>
+        <w:rPr>
+          <w:rFonts w:eastAsiaTheme="minorEastAsia"/>
+        </w:rPr>
+      </w:pPr>
+      <w:r>
+        <w:rPr>
+          <w:rFonts w:eastAsiaTheme="minorEastAsia"/>
+        </w:rPr>
+        <w:t>The solution we have chosen is to c</w:t>
+      </w:r>
+      <w:r>
+        <w:rPr>
+          <w:rFonts w:eastAsiaTheme="minorEastAsia"/>
+        </w:rPr>
+        <w:t xml:space="preserve">reate a shadow bracket set that is filled with ordinary taxable fund at the same time as </w:t>
       </w:r>
       <w:proofErr w:type="spellStart"/>
       <w:r>
@@ -8894,7 +9192,19 @@
         <w:rPr>
           <w:rFonts w:eastAsiaTheme="minorEastAsia"/>
         </w:rPr>
-        <w:t xml:space="preserve">Here (11.5E, 12.5E) are Experimental additions that should follow (11, 12) closely. </w:t>
+        <w:t xml:space="preserve">Here </w:t>
+      </w:r>
+      <w:r>
+        <w:rPr>
+          <w:rFonts w:eastAsiaTheme="minorEastAsia"/>
+        </w:rPr>
+        <w:t xml:space="preserve">(11.5E, 12.5E) are the </w:t>
+      </w:r>
+      <w:r>
+        <w:rPr>
+          <w:rFonts w:eastAsiaTheme="minorEastAsia"/>
+        </w:rPr>
+        <w:t xml:space="preserve">additions that should follow (11, 12) closely. </w:t>
       </w:r>
       <w:r>
         <w:rPr>
@@ -9155,7 +9465,19 @@
         <w:rPr>
           <w:rFonts w:eastAsiaTheme="minorEastAsia"/>
         </w:rPr>
-        <w:t xml:space="preserve">Adding (11.5E, 12.5E) and changing (14) to (14ER) should remove dependence of the model on matching bracket boundaries. </w:t>
+        <w:t>Adding (11.5E, 12.5E) and changing (14</w:t>
+      </w:r>
+      <w:r>
+        <w:rPr>
+          <w:rFonts w:eastAsiaTheme="minorEastAsia"/>
+        </w:rPr>
+        <w:t>-2017</w:t>
+      </w:r>
+      <w:r>
+        <w:rPr>
+          <w:rFonts w:eastAsiaTheme="minorEastAsia"/>
+        </w:rPr>
+        <w:t xml:space="preserve">) to (14ER) should remove dependence of the model on matching bracket boundaries. </w:t>
       </w:r>
     </w:p>
     <w:p>
@@ -9707,6 +10029,494 @@
           <w:rFonts w:eastAsiaTheme="minorEastAsia"/>
         </w:rPr>
       </w:pPr>
+      <w:bookmarkStart w:id="0" w:name="_GoBack"/>
+      <w:bookmarkEnd w:id="0"/>
+      <w:r>
+        <w:rPr>
+          <w:rFonts w:eastAsiaTheme="minorEastAsia"/>
+        </w:rPr>
+        <w:lastRenderedPageBreak/>
+        <w:tab/>
+      </w:r>
+      <m:oMath>
+        <m:sSub>
+          <m:sSubPr>
+            <m:ctrlPr>
+              <w:rPr>
+                <w:rFonts w:ascii="Cambria Math" w:hAnsi="Cambria Math"/>
+                <w:i/>
+              </w:rPr>
+            </m:ctrlPr>
+          </m:sSubPr>
+          <m:e>
+            <m:r>
+              <w:rPr>
+                <w:rFonts w:ascii="Cambria Math" w:hAnsi="Cambria Math"/>
+              </w:rPr>
+              <m:t>w</m:t>
+            </m:r>
+          </m:e>
+          <m:sub>
+            <m:r>
+              <w:rPr>
+                <w:rFonts w:ascii="Cambria Math" w:hAnsi="Cambria Math"/>
+              </w:rPr>
+              <m:t>ij</m:t>
+            </m:r>
+          </m:sub>
+        </m:sSub>
+        <m:r>
+          <w:rPr>
+            <w:rFonts w:ascii="Cambria Math" w:hAnsi="Cambria Math"/>
+          </w:rPr>
+          <m:t xml:space="preserve"> ≤ </m:t>
+        </m:r>
+        <m:sSub>
+          <m:sSubPr>
+            <m:ctrlPr>
+              <w:rPr>
+                <w:rFonts w:ascii="Cambria Math" w:hAnsi="Cambria Math"/>
+                <w:i/>
+              </w:rPr>
+            </m:ctrlPr>
+          </m:sSubPr>
+          <m:e>
+            <m:r>
+              <w:rPr>
+                <w:rFonts w:ascii="Cambria Math" w:hAnsi="Cambria Math"/>
+              </w:rPr>
+              <m:t>b</m:t>
+            </m:r>
+          </m:e>
+          <m:sub>
+            <m:r>
+              <w:rPr>
+                <w:rFonts w:ascii="Cambria Math" w:hAnsi="Cambria Math"/>
+              </w:rPr>
+              <m:t>ij</m:t>
+            </m:r>
+          </m:sub>
+        </m:sSub>
+        <m:r>
+          <w:rPr>
+            <w:rFonts w:ascii="Cambria Math" w:eastAsiaTheme="minorEastAsia" w:hAnsi="Cambria Math"/>
+          </w:rPr>
+          <m:t xml:space="preserve">,   i=1, …, n,   </m:t>
+        </m:r>
+        <m:r>
+          <w:rPr>
+            <w:rFonts w:ascii="Cambria Math" w:eastAsiaTheme="minorEastAsia" w:hAnsi="Cambria Math"/>
+          </w:rPr>
+          <m:t>j</m:t>
+        </m:r>
+        <m:r>
+          <w:rPr>
+            <w:rFonts w:ascii="Cambria Math" w:eastAsiaTheme="minorEastAsia" w:hAnsi="Cambria Math"/>
+          </w:rPr>
+          <m:t>=1…</m:t>
+        </m:r>
+        <m:sSup>
+          <m:sSupPr>
+            <m:ctrlPr>
+              <w:rPr>
+                <w:rFonts w:ascii="Cambria Math" w:eastAsiaTheme="minorEastAsia" w:hAnsi="Cambria Math"/>
+                <w:i/>
+              </w:rPr>
+            </m:ctrlPr>
+          </m:sSupPr>
+          <m:e>
+            <m:r>
+              <w:rPr>
+                <w:rFonts w:ascii="Cambria Math" w:eastAsiaTheme="minorEastAsia" w:hAnsi="Cambria Math"/>
+              </w:rPr>
+              <m:t>n</m:t>
+            </m:r>
+          </m:e>
+          <m:sup>
+            <m:r>
+              <w:rPr>
+                <w:rFonts w:ascii="Cambria Math" w:eastAsiaTheme="minorEastAsia" w:hAnsi="Cambria Math"/>
+              </w:rPr>
+              <m:t>AT</m:t>
+            </m:r>
+          </m:sup>
+        </m:sSup>
+        <m:r>
+          <w:rPr>
+            <w:rFonts w:ascii="Cambria Math" w:eastAsiaTheme="minorEastAsia" w:hAnsi="Cambria Math"/>
+          </w:rPr>
+          <m:t>-1</m:t>
+        </m:r>
+      </m:oMath>
+      <w:r>
+        <w:rPr>
+          <w:rFonts w:eastAsiaTheme="minorEastAsia"/>
+        </w:rPr>
+        <w:tab/>
+        <w:t>(15.5)</w:t>
+      </w:r>
+    </w:p>
+    <w:p>
+      <w:pPr>
+        <w:tabs>
+          <w:tab w:val="center" w:pos="4680"/>
+          <w:tab w:val="right" w:pos="9360"/>
+        </w:tabs>
+        <w:rPr>
+          <w:rFonts w:eastAsiaTheme="minorEastAsia"/>
+        </w:rPr>
+      </w:pPr>
+      <w:r>
+        <w:rPr>
+          <w:rFonts w:eastAsiaTheme="minorEastAsia"/>
+        </w:rPr>
+        <w:tab/>
+      </w:r>
+      <m:oMath>
+        <m:sSub>
+          <m:sSubPr>
+            <m:ctrlPr>
+              <w:rPr>
+                <w:rFonts w:ascii="Cambria Math" w:hAnsi="Cambria Math"/>
+                <w:i/>
+              </w:rPr>
+            </m:ctrlPr>
+          </m:sSubPr>
+          <m:e>
+            <m:r>
+              <w:rPr>
+                <w:rFonts w:ascii="Cambria Math" w:hAnsi="Cambria Math"/>
+              </w:rPr>
+              <m:t>w</m:t>
+            </m:r>
+          </m:e>
+          <m:sub>
+            <m:r>
+              <w:rPr>
+                <w:rFonts w:ascii="Cambria Math" w:hAnsi="Cambria Math"/>
+              </w:rPr>
+              <m:t>i,</m:t>
+            </m:r>
+            <m:sSup>
+              <m:sSupPr>
+                <m:ctrlPr>
+                  <w:rPr>
+                    <w:rFonts w:ascii="Cambria Math" w:eastAsiaTheme="minorEastAsia" w:hAnsi="Cambria Math"/>
+                    <w:i/>
+                  </w:rPr>
+                </m:ctrlPr>
+              </m:sSupPr>
+              <m:e>
+                <m:r>
+                  <w:rPr>
+                    <w:rFonts w:ascii="Cambria Math" w:eastAsiaTheme="minorEastAsia" w:hAnsi="Cambria Math"/>
+                  </w:rPr>
+                  <m:t>n</m:t>
+                </m:r>
+              </m:e>
+              <m:sup>
+                <m:r>
+                  <w:rPr>
+                    <w:rFonts w:ascii="Cambria Math" w:eastAsiaTheme="minorEastAsia" w:hAnsi="Cambria Math"/>
+                  </w:rPr>
+                  <m:t>AT</m:t>
+                </m:r>
+              </m:sup>
+            </m:sSup>
+          </m:sub>
+        </m:sSub>
+        <m:r>
+          <w:rPr>
+            <w:rFonts w:ascii="Cambria Math" w:hAnsi="Cambria Math"/>
+          </w:rPr>
+          <m:t xml:space="preserve"> ≤ </m:t>
+        </m:r>
+        <m:sSub>
+          <m:sSubPr>
+            <m:ctrlPr>
+              <w:rPr>
+                <w:rFonts w:ascii="Cambria Math" w:hAnsi="Cambria Math"/>
+                <w:i/>
+              </w:rPr>
+            </m:ctrlPr>
+          </m:sSubPr>
+          <m:e>
+            <m:r>
+              <w:rPr>
+                <w:rFonts w:ascii="Cambria Math" w:hAnsi="Cambria Math"/>
+              </w:rPr>
+              <m:t>b</m:t>
+            </m:r>
+          </m:e>
+          <m:sub>
+            <m:r>
+              <w:rPr>
+                <w:rFonts w:ascii="Cambria Math" w:hAnsi="Cambria Math"/>
+              </w:rPr>
+              <m:t>i</m:t>
+            </m:r>
+            <m:r>
+              <w:rPr>
+                <w:rFonts w:ascii="Cambria Math" w:hAnsi="Cambria Math"/>
+              </w:rPr>
+              <m:t>,</m:t>
+            </m:r>
+            <m:sSup>
+              <m:sSupPr>
+                <m:ctrlPr>
+                  <w:rPr>
+                    <w:rFonts w:ascii="Cambria Math" w:eastAsiaTheme="minorEastAsia" w:hAnsi="Cambria Math"/>
+                    <w:i/>
+                  </w:rPr>
+                </m:ctrlPr>
+              </m:sSupPr>
+              <m:e>
+                <m:r>
+                  <w:rPr>
+                    <w:rFonts w:ascii="Cambria Math" w:eastAsiaTheme="minorEastAsia" w:hAnsi="Cambria Math"/>
+                  </w:rPr>
+                  <m:t>n</m:t>
+                </m:r>
+              </m:e>
+              <m:sup>
+                <m:r>
+                  <w:rPr>
+                    <w:rFonts w:ascii="Cambria Math" w:eastAsiaTheme="minorEastAsia" w:hAnsi="Cambria Math"/>
+                  </w:rPr>
+                  <m:t>AT</m:t>
+                </m:r>
+              </m:sup>
+            </m:sSup>
+          </m:sub>
+        </m:sSub>
+        <m:r>
+          <w:rPr>
+            <w:rFonts w:ascii="Cambria Math" w:hAnsi="Cambria Math"/>
+          </w:rPr>
+          <m:t>+</m:t>
+        </m:r>
+        <m:sSubSup>
+          <m:sSubSupPr>
+            <m:ctrlPr>
+              <w:rPr>
+                <w:rFonts w:ascii="Cambria Math" w:hAnsi="Cambria Math"/>
+                <w:i/>
+              </w:rPr>
+            </m:ctrlPr>
+          </m:sSubSupPr>
+          <m:e>
+            <m:r>
+              <w:rPr>
+                <w:rFonts w:ascii="Cambria Math" w:hAnsi="Cambria Math"/>
+              </w:rPr>
+              <m:t>o</m:t>
+            </m:r>
+          </m:e>
+          <m:sub>
+            <m:r>
+              <w:rPr>
+                <w:rFonts w:ascii="Cambria Math" w:hAnsi="Cambria Math"/>
+              </w:rPr>
+              <m:t>i</m:t>
+            </m:r>
+          </m:sub>
+          <m:sup>
+            <m:r>
+              <w:rPr>
+                <w:rFonts w:ascii="Cambria Math" w:hAnsi="Cambria Math"/>
+              </w:rPr>
+              <m:t>A</m:t>
+            </m:r>
+          </m:sup>
+        </m:sSubSup>
+        <m:r>
+          <w:rPr>
+            <w:rFonts w:ascii="Cambria Math" w:eastAsiaTheme="minorEastAsia" w:hAnsi="Cambria Math"/>
+          </w:rPr>
+          <m:t>,   i=1, …, n</m:t>
+        </m:r>
+      </m:oMath>
+      <w:r>
+        <w:rPr>
+          <w:rFonts w:eastAsiaTheme="minorEastAsia"/>
+        </w:rPr>
+        <w:tab/>
+        <w:t>(15.</w:t>
+      </w:r>
+      <w:r>
+        <w:rPr>
+          <w:rFonts w:eastAsiaTheme="minorEastAsia"/>
+        </w:rPr>
+        <w:t>7</w:t>
+      </w:r>
+      <w:r>
+        <w:rPr>
+          <w:rFonts w:eastAsiaTheme="minorEastAsia"/>
+        </w:rPr>
+        <w:t>5)</w:t>
+      </w:r>
+    </w:p>
+    <w:p>
+      <w:pPr>
+        <w:tabs>
+          <w:tab w:val="center" w:pos="4680"/>
+          <w:tab w:val="right" w:pos="9360"/>
+        </w:tabs>
+        <w:rPr>
+          <w:rFonts w:eastAsiaTheme="minorEastAsia"/>
+        </w:rPr>
+      </w:pPr>
+      <w:r>
+        <w:rPr>
+          <w:rFonts w:eastAsiaTheme="minorEastAsia"/>
+        </w:rPr>
+        <w:t>We also what to make sure that t</w:t>
+      </w:r>
+      <w:r>
+        <w:rPr>
+          <w:rFonts w:eastAsiaTheme="minorEastAsia"/>
+        </w:rPr>
+        <w:t>he withdrawals do not exceed their</w:t>
+      </w:r>
+      <w:r>
+        <w:rPr>
+          <w:rFonts w:eastAsiaTheme="minorEastAsia"/>
+        </w:rPr>
+        <w:t xml:space="preserve"> account balance with the one exception that the </w:t>
+      </w:r>
+      <w:proofErr w:type="gramStart"/>
+      <w:r>
+        <w:rPr>
+          <w:rFonts w:eastAsiaTheme="minorEastAsia"/>
+        </w:rPr>
+        <w:t>After</w:t>
+      </w:r>
+      <w:proofErr w:type="gramEnd"/>
+      <w:r>
+        <w:rPr>
+          <w:rFonts w:eastAsiaTheme="minorEastAsia"/>
+        </w:rPr>
+        <w:t xml:space="preserve"> tax </w:t>
+      </w:r>
+      <w:r>
+        <w:rPr>
+          <w:rFonts w:eastAsiaTheme="minorEastAsia"/>
+        </w:rPr>
+        <w:t>withdrawa</w:t>
+      </w:r>
+      <w:r>
+        <w:rPr>
+          <w:rFonts w:eastAsiaTheme="minorEastAsia"/>
+        </w:rPr>
+        <w:t>l variable (</w:t>
+      </w:r>
+      <w:proofErr w:type="spellStart"/>
+      <w:r>
+        <w:rPr>
+          <w:rFonts w:eastAsiaTheme="minorEastAsia"/>
+        </w:rPr>
+        <w:t>w</w:t>
+      </w:r>
+      <w:r>
+        <w:rPr>
+          <w:rFonts w:eastAsiaTheme="minorEastAsia"/>
+          <w:vertAlign w:val="subscript"/>
+        </w:rPr>
+        <w:t>in</w:t>
+      </w:r>
+      <w:r>
+        <w:rPr>
+          <w:rFonts w:eastAsiaTheme="minorEastAsia"/>
+          <w:vertAlign w:val="superscript"/>
+        </w:rPr>
+        <w:t>at</w:t>
+      </w:r>
+      <w:proofErr w:type="spellEnd"/>
+      <w:r>
+        <w:rPr>
+          <w:rFonts w:eastAsiaTheme="minorEastAsia"/>
+        </w:rPr>
+        <w:t>) is also used to transfer so</w:t>
+      </w:r>
+      <w:r>
+        <w:rPr>
+          <w:rFonts w:eastAsiaTheme="minorEastAsia"/>
+        </w:rPr>
+        <w:t>me amount of money from the sale</w:t>
+      </w:r>
+      <w:r>
+        <w:rPr>
+          <w:rFonts w:eastAsiaTheme="minorEastAsia"/>
+        </w:rPr>
+        <w:t xml:space="preserve"> of assets to the spendable (</w:t>
+      </w:r>
+      <w:proofErr w:type="spellStart"/>
+      <w:r>
+        <w:rPr>
+          <w:rFonts w:eastAsiaTheme="minorEastAsia"/>
+        </w:rPr>
+        <w:t>s</w:t>
+      </w:r>
+      <w:r>
+        <w:rPr>
+          <w:rFonts w:eastAsiaTheme="minorEastAsia"/>
+          <w:vertAlign w:val="subscript"/>
+        </w:rPr>
+        <w:t>i</w:t>
+      </w:r>
+      <w:proofErr w:type="spellEnd"/>
+      <w:r>
+        <w:rPr>
+          <w:rFonts w:eastAsiaTheme="minorEastAsia"/>
+        </w:rPr>
+        <w:t xml:space="preserve">) amount. </w:t>
+      </w:r>
+      <w:r>
+        <w:rPr>
+          <w:rFonts w:eastAsiaTheme="minorEastAsia"/>
+        </w:rPr>
+        <w:t>Constraints (15.5) and (15.75) ensure these bounds.</w:t>
+      </w:r>
+      <w:r>
+        <w:rPr>
+          <w:rFonts w:eastAsiaTheme="minorEastAsia"/>
+        </w:rPr>
+        <w:t xml:space="preserve"> For both these we get n * </w:t>
+      </w:r>
+      <w:proofErr w:type="spellStart"/>
+      <w:proofErr w:type="gramStart"/>
+      <w:r>
+        <w:rPr>
+          <w:rFonts w:eastAsiaTheme="minorEastAsia"/>
+        </w:rPr>
+        <w:t>n</w:t>
+      </w:r>
+      <w:r>
+        <w:rPr>
+          <w:rFonts w:eastAsiaTheme="minorEastAsia"/>
+          <w:vertAlign w:val="subscript"/>
+        </w:rPr>
+        <w:t>l</w:t>
+      </w:r>
+      <w:proofErr w:type="spellEnd"/>
+      <w:proofErr w:type="gramEnd"/>
+      <w:r>
+        <w:rPr>
+          <w:rFonts w:eastAsiaTheme="minorEastAsia"/>
+        </w:rPr>
+        <w:t xml:space="preserve"> constraints.</w:t>
+      </w:r>
+    </w:p>
+    <w:p>
+      <w:pPr>
+        <w:tabs>
+          <w:tab w:val="center" w:pos="4680"/>
+          <w:tab w:val="right" w:pos="9360"/>
+        </w:tabs>
+        <w:rPr>
+          <w:rFonts w:eastAsiaTheme="minorEastAsia"/>
+        </w:rPr>
+      </w:pPr>
       <w:r>
         <w:rPr>
           <w:rFonts w:eastAsiaTheme="minorEastAsia"/>
@@ -10119,7 +10929,6 @@
         <w:rPr>
           <w:rFonts w:eastAsiaTheme="minorEastAsia"/>
         </w:rPr>
-        <w:lastRenderedPageBreak/>
         <w:t xml:space="preserve">Finally, </w:t>
       </w:r>
       <w:r>
@@ -10511,6 +11320,7 @@
         <w:rPr>
           <w:rFonts w:eastAsiaTheme="minorEastAsia"/>
         </w:rPr>
+        <w:lastRenderedPageBreak/>
         <w:tab/>
       </w:r>
       <m:oMath>
@@ -12627,7 +13437,6 @@
         <w:rPr>
           <w:rFonts w:eastAsiaTheme="minorEastAsia"/>
         </w:rPr>
-        <w:lastRenderedPageBreak/>
         <w:tab/>
       </w:r>
       <m:oMath>
@@ -14842,6 +15651,46 @@
           </w:rPr>
           <m:t>-</m:t>
         </m:r>
+        <m:sSubSup>
+          <m:sSubSupPr>
+            <m:ctrlPr>
+              <w:rPr>
+                <w:rFonts w:ascii="Cambria Math" w:hAnsi="Cambria Math"/>
+                <w:i/>
+              </w:rPr>
+            </m:ctrlPr>
+          </m:sSubSupPr>
+          <m:e>
+            <m:r>
+              <w:rPr>
+                <w:rFonts w:ascii="Cambria Math" w:hAnsi="Cambria Math"/>
+              </w:rPr>
+              <m:t>o</m:t>
+            </m:r>
+          </m:e>
+          <m:sub>
+            <m:r>
+              <w:rPr>
+                <w:rFonts w:ascii="Cambria Math" w:hAnsi="Cambria Math"/>
+              </w:rPr>
+              <m:t>i</m:t>
+            </m:r>
+          </m:sub>
+          <m:sup>
+            <m:r>
+              <w:rPr>
+                <w:rFonts w:ascii="Cambria Math" w:hAnsi="Cambria Math"/>
+              </w:rPr>
+              <m:t>At</m:t>
+            </m:r>
+          </m:sup>
+        </m:sSubSup>
+        <m:r>
+          <w:rPr>
+            <w:rFonts w:ascii="Cambria Math" w:hAnsi="Cambria Math"/>
+          </w:rPr>
+          <m:t>-</m:t>
+        </m:r>
         <m:sSub>
           <m:sSubPr>
             <m:ctrlPr>
@@ -14866,100 +15715,118 @@
               </w:rPr>
               <m:t>i</m:t>
             </m:r>
-          </m:sub>
-        </m:sSub>
-        <m:sSub>
-          <m:sSubPr>
-            <m:ctrlPr>
-              <w:rPr>
-                <w:rFonts w:ascii="Cambria Math" w:hAnsi="Cambria Math"/>
-                <w:i/>
-              </w:rPr>
-            </m:ctrlPr>
-          </m:sSubPr>
-          <m:e>
-            <m:r>
-              <w:rPr>
-                <w:rFonts w:ascii="Cambria Math" w:hAnsi="Cambria Math"/>
-              </w:rPr>
-              <m:t>w</m:t>
-            </m:r>
-          </m:e>
-          <m:sub>
-            <m:r>
-              <w:rPr>
-                <w:rFonts w:ascii="Cambria Math" w:hAnsi="Cambria Math"/>
-              </w:rPr>
-              <m:t>i</m:t>
-            </m:r>
-            <m:sSup>
-              <m:sSupPr>
-                <m:ctrlPr>
-                  <w:rPr>
-                    <w:rFonts w:ascii="Cambria Math" w:eastAsiaTheme="minorEastAsia" w:hAnsi="Cambria Math"/>
-                    <w:i/>
-                  </w:rPr>
-                </m:ctrlPr>
-              </m:sSupPr>
-              <m:e>
-                <m:r>
-                  <w:rPr>
-                    <w:rFonts w:ascii="Cambria Math" w:eastAsiaTheme="minorEastAsia" w:hAnsi="Cambria Math"/>
-                  </w:rPr>
-                  <m:t>n</m:t>
-                </m:r>
-              </m:e>
-              <m:sup>
-                <m:r>
-                  <w:rPr>
-                    <w:rFonts w:ascii="Cambria Math" w:eastAsiaTheme="minorEastAsia" w:hAnsi="Cambria Math"/>
-                  </w:rPr>
-                  <m:t>AT</m:t>
-                </m:r>
-              </m:sup>
-            </m:sSup>
           </m:sub>
         </m:sSub>
         <m:r>
           <w:rPr>
             <w:rFonts w:ascii="Cambria Math" w:hAnsi="Cambria Math"/>
           </w:rPr>
-          <m:t>-</m:t>
+          <m:t>*zerofloor</m:t>
         </m:r>
-        <m:sSubSup>
-          <m:sSubSupPr>
+        <m:d>
+          <m:dPr>
             <m:ctrlPr>
               <w:rPr>
                 <w:rFonts w:ascii="Cambria Math" w:hAnsi="Cambria Math"/>
                 <w:i/>
               </w:rPr>
             </m:ctrlPr>
-          </m:sSubSupPr>
+          </m:dPr>
           <m:e>
-            <m:r>
-              <w:rPr>
-                <w:rFonts w:ascii="Cambria Math" w:hAnsi="Cambria Math"/>
-              </w:rPr>
-              <m:t>o</m:t>
-            </m:r>
+            <m:sSub>
+              <m:sSubPr>
+                <m:ctrlPr>
+                  <w:rPr>
+                    <w:rFonts w:ascii="Cambria Math" w:hAnsi="Cambria Math"/>
+                    <w:i/>
+                  </w:rPr>
+                </m:ctrlPr>
+              </m:sSubPr>
+              <m:e>
+                <m:r>
+                  <w:rPr>
+                    <w:rFonts w:ascii="Cambria Math" w:hAnsi="Cambria Math"/>
+                  </w:rPr>
+                  <m:t>w</m:t>
+                </m:r>
+              </m:e>
+              <m:sub>
+                <m:r>
+                  <w:rPr>
+                    <w:rFonts w:ascii="Cambria Math" w:hAnsi="Cambria Math"/>
+                  </w:rPr>
+                  <m:t>i,</m:t>
+                </m:r>
+                <m:sSup>
+                  <m:sSupPr>
+                    <m:ctrlPr>
+                      <w:rPr>
+                        <w:rFonts w:ascii="Cambria Math" w:eastAsiaTheme="minorEastAsia" w:hAnsi="Cambria Math"/>
+                        <w:i/>
+                      </w:rPr>
+                    </m:ctrlPr>
+                  </m:sSupPr>
+                  <m:e>
+                    <m:r>
+                      <w:rPr>
+                        <w:rFonts w:ascii="Cambria Math" w:eastAsiaTheme="minorEastAsia" w:hAnsi="Cambria Math"/>
+                      </w:rPr>
+                      <m:t>n</m:t>
+                    </m:r>
+                  </m:e>
+                  <m:sup>
+                    <m:r>
+                      <w:rPr>
+                        <w:rFonts w:ascii="Cambria Math" w:eastAsiaTheme="minorEastAsia" w:hAnsi="Cambria Math"/>
+                      </w:rPr>
+                      <m:t>AT</m:t>
+                    </m:r>
+                  </m:sup>
+                </m:sSup>
+              </m:sub>
+            </m:sSub>
+            <m:r>
+              <w:rPr>
+                <w:rFonts w:ascii="Cambria Math" w:hAnsi="Cambria Math"/>
+              </w:rPr>
+              <m:t xml:space="preserve">- </m:t>
+            </m:r>
+            <m:sSubSup>
+              <m:sSubSupPr>
+                <m:ctrlPr>
+                  <w:rPr>
+                    <w:rFonts w:ascii="Cambria Math" w:hAnsi="Cambria Math"/>
+                    <w:i/>
+                  </w:rPr>
+                </m:ctrlPr>
+              </m:sSubSupPr>
+              <m:e>
+                <m:r>
+                  <w:rPr>
+                    <w:rFonts w:ascii="Cambria Math" w:hAnsi="Cambria Math"/>
+                  </w:rPr>
+                  <m:t>o</m:t>
+                </m:r>
+              </m:e>
+              <m:sub>
+                <m:r>
+                  <w:rPr>
+                    <w:rFonts w:ascii="Cambria Math" w:hAnsi="Cambria Math"/>
+                  </w:rPr>
+                  <m:t>i</m:t>
+                </m:r>
+              </m:sub>
+              <m:sup>
+                <m:r>
+                  <w:rPr>
+                    <w:rFonts w:ascii="Cambria Math" w:hAnsi="Cambria Math"/>
+                  </w:rPr>
+                  <m:t>A</m:t>
+                </m:r>
+              </m:sup>
+            </m:sSubSup>
           </m:e>
-          <m:sub>
-            <m:r>
-              <w:rPr>
-                <w:rFonts w:ascii="Cambria Math" w:hAnsi="Cambria Math"/>
-              </w:rPr>
-              <m:t>i</m:t>
-            </m:r>
-          </m:sub>
-          <m:sup>
-            <m:r>
-              <w:rPr>
-                <w:rFonts w:ascii="Cambria Math" w:hAnsi="Cambria Math"/>
-              </w:rPr>
-              <m:t>At</m:t>
-            </m:r>
-          </m:sup>
-        </m:sSubSup>
+        </m:d>
         <m:r>
           <w:rPr>
             <w:rFonts w:ascii="Cambria Math" w:hAnsi="Cambria Math"/>
@@ -15004,6 +15871,46 @@
         <w:tab/>
       </w:r>
       <m:oMath>
+        <m:sSubSup>
+          <m:sSubSupPr>
+            <m:ctrlPr>
+              <w:rPr>
+                <w:rFonts w:ascii="Cambria Math" w:hAnsi="Cambria Math"/>
+                <w:i/>
+              </w:rPr>
+            </m:ctrlPr>
+          </m:sSubSupPr>
+          <m:e>
+            <m:r>
+              <w:rPr>
+                <w:rFonts w:ascii="Cambria Math" w:hAnsi="Cambria Math"/>
+              </w:rPr>
+              <m:t>o</m:t>
+            </m:r>
+          </m:e>
+          <m:sub>
+            <m:r>
+              <w:rPr>
+                <w:rFonts w:ascii="Cambria Math" w:hAnsi="Cambria Math"/>
+              </w:rPr>
+              <m:t>i</m:t>
+            </m:r>
+          </m:sub>
+          <m:sup>
+            <m:r>
+              <w:rPr>
+                <w:rFonts w:ascii="Cambria Math" w:hAnsi="Cambria Math"/>
+              </w:rPr>
+              <m:t>At</m:t>
+            </m:r>
+          </m:sup>
+        </m:sSubSup>
+        <m:r>
+          <w:rPr>
+            <w:rFonts w:ascii="Cambria Math" w:hAnsi="Cambria Math"/>
+          </w:rPr>
+          <m:t>+</m:t>
+        </m:r>
         <m:sSub>
           <m:sSubPr>
             <m:ctrlPr>
@@ -15028,100 +15935,118 @@
               </w:rPr>
               <m:t>i</m:t>
             </m:r>
-          </m:sub>
-        </m:sSub>
-        <m:sSub>
-          <m:sSubPr>
-            <m:ctrlPr>
-              <w:rPr>
-                <w:rFonts w:ascii="Cambria Math" w:hAnsi="Cambria Math"/>
-                <w:i/>
-              </w:rPr>
-            </m:ctrlPr>
-          </m:sSubPr>
-          <m:e>
-            <m:r>
-              <w:rPr>
-                <w:rFonts w:ascii="Cambria Math" w:hAnsi="Cambria Math"/>
-              </w:rPr>
-              <m:t>w</m:t>
-            </m:r>
-          </m:e>
-          <m:sub>
-            <m:r>
-              <w:rPr>
-                <w:rFonts w:ascii="Cambria Math" w:hAnsi="Cambria Math"/>
-              </w:rPr>
-              <m:t>i</m:t>
-            </m:r>
-            <m:sSup>
-              <m:sSupPr>
-                <m:ctrlPr>
-                  <w:rPr>
-                    <w:rFonts w:ascii="Cambria Math" w:eastAsiaTheme="minorEastAsia" w:hAnsi="Cambria Math"/>
-                    <w:i/>
-                  </w:rPr>
-                </m:ctrlPr>
-              </m:sSupPr>
-              <m:e>
-                <m:r>
-                  <w:rPr>
-                    <w:rFonts w:ascii="Cambria Math" w:eastAsiaTheme="minorEastAsia" w:hAnsi="Cambria Math"/>
-                  </w:rPr>
-                  <m:t>n</m:t>
-                </m:r>
-              </m:e>
-              <m:sup>
-                <m:r>
-                  <w:rPr>
-                    <w:rFonts w:ascii="Cambria Math" w:eastAsiaTheme="minorEastAsia" w:hAnsi="Cambria Math"/>
-                  </w:rPr>
-                  <m:t>AT</m:t>
-                </m:r>
-              </m:sup>
-            </m:sSup>
           </m:sub>
         </m:sSub>
         <m:r>
           <w:rPr>
             <w:rFonts w:ascii="Cambria Math" w:hAnsi="Cambria Math"/>
           </w:rPr>
-          <m:t>+</m:t>
+          <m:t>*zerofloor</m:t>
         </m:r>
-        <m:sSubSup>
-          <m:sSubSupPr>
+        <m:d>
+          <m:dPr>
             <m:ctrlPr>
               <w:rPr>
                 <w:rFonts w:ascii="Cambria Math" w:hAnsi="Cambria Math"/>
                 <w:i/>
               </w:rPr>
             </m:ctrlPr>
-          </m:sSubSupPr>
+          </m:dPr>
           <m:e>
-            <m:r>
-              <w:rPr>
-                <w:rFonts w:ascii="Cambria Math" w:hAnsi="Cambria Math"/>
-              </w:rPr>
-              <m:t>o</m:t>
-            </m:r>
+            <m:sSub>
+              <m:sSubPr>
+                <m:ctrlPr>
+                  <w:rPr>
+                    <w:rFonts w:ascii="Cambria Math" w:hAnsi="Cambria Math"/>
+                    <w:i/>
+                  </w:rPr>
+                </m:ctrlPr>
+              </m:sSubPr>
+              <m:e>
+                <m:r>
+                  <w:rPr>
+                    <w:rFonts w:ascii="Cambria Math" w:hAnsi="Cambria Math"/>
+                  </w:rPr>
+                  <m:t>w</m:t>
+                </m:r>
+              </m:e>
+              <m:sub>
+                <m:r>
+                  <w:rPr>
+                    <w:rFonts w:ascii="Cambria Math" w:hAnsi="Cambria Math"/>
+                  </w:rPr>
+                  <m:t>i,</m:t>
+                </m:r>
+                <m:sSup>
+                  <m:sSupPr>
+                    <m:ctrlPr>
+                      <w:rPr>
+                        <w:rFonts w:ascii="Cambria Math" w:eastAsiaTheme="minorEastAsia" w:hAnsi="Cambria Math"/>
+                        <w:i/>
+                      </w:rPr>
+                    </m:ctrlPr>
+                  </m:sSupPr>
+                  <m:e>
+                    <m:r>
+                      <w:rPr>
+                        <w:rFonts w:ascii="Cambria Math" w:eastAsiaTheme="minorEastAsia" w:hAnsi="Cambria Math"/>
+                      </w:rPr>
+                      <m:t>n</m:t>
+                    </m:r>
+                  </m:e>
+                  <m:sup>
+                    <m:r>
+                      <w:rPr>
+                        <w:rFonts w:ascii="Cambria Math" w:eastAsiaTheme="minorEastAsia" w:hAnsi="Cambria Math"/>
+                      </w:rPr>
+                      <m:t>AT</m:t>
+                    </m:r>
+                  </m:sup>
+                </m:sSup>
+              </m:sub>
+            </m:sSub>
+            <m:r>
+              <w:rPr>
+                <w:rFonts w:ascii="Cambria Math" w:hAnsi="Cambria Math"/>
+              </w:rPr>
+              <m:t xml:space="preserve">- </m:t>
+            </m:r>
+            <m:sSubSup>
+              <m:sSubSupPr>
+                <m:ctrlPr>
+                  <w:rPr>
+                    <w:rFonts w:ascii="Cambria Math" w:hAnsi="Cambria Math"/>
+                    <w:i/>
+                  </w:rPr>
+                </m:ctrlPr>
+              </m:sSubSupPr>
+              <m:e>
+                <m:r>
+                  <w:rPr>
+                    <w:rFonts w:ascii="Cambria Math" w:hAnsi="Cambria Math"/>
+                  </w:rPr>
+                  <m:t>o</m:t>
+                </m:r>
+              </m:e>
+              <m:sub>
+                <m:r>
+                  <w:rPr>
+                    <w:rFonts w:ascii="Cambria Math" w:hAnsi="Cambria Math"/>
+                  </w:rPr>
+                  <m:t>i</m:t>
+                </m:r>
+              </m:sub>
+              <m:sup>
+                <m:r>
+                  <w:rPr>
+                    <w:rFonts w:ascii="Cambria Math" w:hAnsi="Cambria Math"/>
+                  </w:rPr>
+                  <m:t>A</m:t>
+                </m:r>
+              </m:sup>
+            </m:sSubSup>
           </m:e>
-          <m:sub>
-            <m:r>
-              <w:rPr>
-                <w:rFonts w:ascii="Cambria Math" w:hAnsi="Cambria Math"/>
-              </w:rPr>
-              <m:t>i</m:t>
-            </m:r>
-          </m:sub>
-          <m:sup>
-            <m:r>
-              <w:rPr>
-                <w:rFonts w:ascii="Cambria Math" w:hAnsi="Cambria Math"/>
-              </w:rPr>
-              <m:t>At</m:t>
-            </m:r>
-          </m:sup>
-        </m:sSubSup>
+        </m:d>
         <m:r>
           <w:rPr>
             <w:rFonts w:ascii="Cambria Math" w:hAnsi="Cambria Math"/>
@@ -15463,6 +16388,13 @@
           <w:rFonts w:eastAsiaTheme="minorEastAsia"/>
           <w:strike/>
         </w:rPr>
+        <w:t>-2017</w:t>
+      </w:r>
+      <w:r>
+        <w:rPr>
+          <w:rFonts w:eastAsiaTheme="minorEastAsia"/>
+          <w:strike/>
+        </w:rPr>
         <w:t>’</w:t>
       </w:r>
       <w:r>
@@ -16487,6 +17419,365 @@
               <w:rPr>
                 <w:rFonts w:ascii="Cambria Math" w:hAnsi="Cambria Math"/>
               </w:rPr>
+              <m:t>w</m:t>
+            </m:r>
+          </m:e>
+          <m:sub>
+            <m:r>
+              <w:rPr>
+                <w:rFonts w:ascii="Cambria Math" w:hAnsi="Cambria Math"/>
+              </w:rPr>
+              <m:t>ij</m:t>
+            </m:r>
+          </m:sub>
+        </m:sSub>
+        <m:r>
+          <w:rPr>
+            <w:rFonts w:ascii="Cambria Math" w:hAnsi="Cambria Math"/>
+          </w:rPr>
+          <m:t>-</m:t>
+        </m:r>
+        <m:sSub>
+          <m:sSubPr>
+            <m:ctrlPr>
+              <w:rPr>
+                <w:rFonts w:ascii="Cambria Math" w:hAnsi="Cambria Math"/>
+                <w:i/>
+              </w:rPr>
+            </m:ctrlPr>
+          </m:sSubPr>
+          <m:e>
+            <m:r>
+              <w:rPr>
+                <w:rFonts w:ascii="Cambria Math" w:hAnsi="Cambria Math"/>
+              </w:rPr>
+              <m:t>b</m:t>
+            </m:r>
+          </m:e>
+          <m:sub>
+            <m:r>
+              <w:rPr>
+                <w:rFonts w:ascii="Cambria Math" w:hAnsi="Cambria Math"/>
+              </w:rPr>
+              <m:t>ij</m:t>
+            </m:r>
+          </m:sub>
+        </m:sSub>
+        <m:r>
+          <w:rPr>
+            <w:rFonts w:ascii="Cambria Math" w:hAnsi="Cambria Math"/>
+          </w:rPr>
+          <m:t xml:space="preserve"> ≤ </m:t>
+        </m:r>
+        <m:r>
+          <w:rPr>
+            <w:rFonts w:ascii="Cambria Math" w:hAnsi="Cambria Math"/>
+          </w:rPr>
+          <m:t>0</m:t>
+        </m:r>
+        <m:r>
+          <w:rPr>
+            <w:rFonts w:ascii="Cambria Math" w:eastAsiaTheme="minorEastAsia" w:hAnsi="Cambria Math"/>
+          </w:rPr>
+          <m:t>,   i=1, …, n,   j=1…</m:t>
+        </m:r>
+        <m:sSup>
+          <m:sSupPr>
+            <m:ctrlPr>
+              <w:rPr>
+                <w:rFonts w:ascii="Cambria Math" w:eastAsiaTheme="minorEastAsia" w:hAnsi="Cambria Math"/>
+                <w:i/>
+              </w:rPr>
+            </m:ctrlPr>
+          </m:sSupPr>
+          <m:e>
+            <m:r>
+              <w:rPr>
+                <w:rFonts w:ascii="Cambria Math" w:eastAsiaTheme="minorEastAsia" w:hAnsi="Cambria Math"/>
+              </w:rPr>
+              <m:t>(</m:t>
+            </m:r>
+            <m:r>
+              <w:rPr>
+                <w:rFonts w:ascii="Cambria Math" w:eastAsiaTheme="minorEastAsia" w:hAnsi="Cambria Math"/>
+              </w:rPr>
+              <m:t>n</m:t>
+            </m:r>
+          </m:e>
+          <m:sup>
+            <m:r>
+              <w:rPr>
+                <w:rFonts w:ascii="Cambria Math" w:eastAsiaTheme="minorEastAsia" w:hAnsi="Cambria Math"/>
+              </w:rPr>
+              <m:t>AT</m:t>
+            </m:r>
+          </m:sup>
+        </m:sSup>
+        <m:r>
+          <w:rPr>
+            <w:rFonts w:ascii="Cambria Math" w:eastAsiaTheme="minorEastAsia" w:hAnsi="Cambria Math"/>
+          </w:rPr>
+          <m:t>-1</m:t>
+        </m:r>
+        <m:r>
+          <w:rPr>
+            <w:rFonts w:ascii="Cambria Math" w:eastAsiaTheme="minorEastAsia" w:hAnsi="Cambria Math"/>
+          </w:rPr>
+          <m:t>)</m:t>
+        </m:r>
+      </m:oMath>
+      <w:r>
+        <w:rPr>
+          <w:rFonts w:eastAsiaTheme="minorEastAsia"/>
+        </w:rPr>
+        <w:tab/>
+        <w:t>(15.5</w:t>
+      </w:r>
+      <w:r>
+        <w:rPr>
+          <w:rFonts w:eastAsiaTheme="minorEastAsia"/>
+        </w:rPr>
+        <w:t>’</w:t>
+      </w:r>
+      <w:r>
+        <w:rPr>
+          <w:rFonts w:eastAsiaTheme="minorEastAsia"/>
+        </w:rPr>
+        <w:t>)</w:t>
+      </w:r>
+    </w:p>
+    <w:p>
+      <w:pPr>
+        <w:tabs>
+          <w:tab w:val="center" w:pos="4680"/>
+          <w:tab w:val="right" w:pos="9360"/>
+        </w:tabs>
+        <w:rPr>
+          <w:rFonts w:eastAsiaTheme="minorEastAsia"/>
+        </w:rPr>
+      </w:pPr>
+      <w:r>
+        <w:rPr>
+          <w:rFonts w:eastAsiaTheme="minorEastAsia"/>
+        </w:rPr>
+        <w:lastRenderedPageBreak/>
+        <w:tab/>
+      </w:r>
+      <m:oMath>
+        <m:sSub>
+          <m:sSubPr>
+            <m:ctrlPr>
+              <w:rPr>
+                <w:rFonts w:ascii="Cambria Math" w:hAnsi="Cambria Math"/>
+                <w:i/>
+              </w:rPr>
+            </m:ctrlPr>
+          </m:sSubPr>
+          <m:e>
+            <m:r>
+              <w:rPr>
+                <w:rFonts w:ascii="Cambria Math" w:hAnsi="Cambria Math"/>
+              </w:rPr>
+              <m:t>w</m:t>
+            </m:r>
+          </m:e>
+          <m:sub>
+            <m:r>
+              <w:rPr>
+                <w:rFonts w:ascii="Cambria Math" w:hAnsi="Cambria Math"/>
+              </w:rPr>
+              <m:t>i,</m:t>
+            </m:r>
+            <m:sSup>
+              <m:sSupPr>
+                <m:ctrlPr>
+                  <w:rPr>
+                    <w:rFonts w:ascii="Cambria Math" w:eastAsiaTheme="minorEastAsia" w:hAnsi="Cambria Math"/>
+                    <w:i/>
+                  </w:rPr>
+                </m:ctrlPr>
+              </m:sSupPr>
+              <m:e>
+                <m:r>
+                  <w:rPr>
+                    <w:rFonts w:ascii="Cambria Math" w:eastAsiaTheme="minorEastAsia" w:hAnsi="Cambria Math"/>
+                  </w:rPr>
+                  <m:t>n</m:t>
+                </m:r>
+              </m:e>
+              <m:sup>
+                <m:r>
+                  <w:rPr>
+                    <w:rFonts w:ascii="Cambria Math" w:eastAsiaTheme="minorEastAsia" w:hAnsi="Cambria Math"/>
+                  </w:rPr>
+                  <m:t>AT</m:t>
+                </m:r>
+              </m:sup>
+            </m:sSup>
+          </m:sub>
+        </m:sSub>
+        <m:r>
+          <w:rPr>
+            <w:rFonts w:ascii="Cambria Math" w:hAnsi="Cambria Math"/>
+          </w:rPr>
+          <m:t>-</m:t>
+        </m:r>
+        <m:sSub>
+          <m:sSubPr>
+            <m:ctrlPr>
+              <w:rPr>
+                <w:rFonts w:ascii="Cambria Math" w:hAnsi="Cambria Math"/>
+                <w:i/>
+              </w:rPr>
+            </m:ctrlPr>
+          </m:sSubPr>
+          <m:e>
+            <m:r>
+              <w:rPr>
+                <w:rFonts w:ascii="Cambria Math" w:hAnsi="Cambria Math"/>
+              </w:rPr>
+              <m:t>b</m:t>
+            </m:r>
+          </m:e>
+          <m:sub>
+            <m:r>
+              <w:rPr>
+                <w:rFonts w:ascii="Cambria Math" w:hAnsi="Cambria Math"/>
+              </w:rPr>
+              <m:t>i,</m:t>
+            </m:r>
+            <m:sSup>
+              <m:sSupPr>
+                <m:ctrlPr>
+                  <w:rPr>
+                    <w:rFonts w:ascii="Cambria Math" w:eastAsiaTheme="minorEastAsia" w:hAnsi="Cambria Math"/>
+                    <w:i/>
+                  </w:rPr>
+                </m:ctrlPr>
+              </m:sSupPr>
+              <m:e>
+                <m:r>
+                  <w:rPr>
+                    <w:rFonts w:ascii="Cambria Math" w:eastAsiaTheme="minorEastAsia" w:hAnsi="Cambria Math"/>
+                  </w:rPr>
+                  <m:t>n</m:t>
+                </m:r>
+              </m:e>
+              <m:sup>
+                <m:r>
+                  <w:rPr>
+                    <w:rFonts w:ascii="Cambria Math" w:eastAsiaTheme="minorEastAsia" w:hAnsi="Cambria Math"/>
+                  </w:rPr>
+                  <m:t>AT</m:t>
+                </m:r>
+              </m:sup>
+            </m:sSup>
+          </m:sub>
+        </m:sSub>
+        <m:r>
+          <w:rPr>
+            <w:rFonts w:ascii="Cambria Math" w:hAnsi="Cambria Math"/>
+          </w:rPr>
+          <m:t xml:space="preserve"> </m:t>
+        </m:r>
+        <m:r>
+          <w:rPr>
+            <w:rFonts w:ascii="Cambria Math" w:hAnsi="Cambria Math"/>
+          </w:rPr>
+          <m:t xml:space="preserve">≤ </m:t>
+        </m:r>
+        <m:sSubSup>
+          <m:sSubSupPr>
+            <m:ctrlPr>
+              <w:rPr>
+                <w:rFonts w:ascii="Cambria Math" w:hAnsi="Cambria Math"/>
+                <w:i/>
+              </w:rPr>
+            </m:ctrlPr>
+          </m:sSubSupPr>
+          <m:e>
+            <m:r>
+              <w:rPr>
+                <w:rFonts w:ascii="Cambria Math" w:hAnsi="Cambria Math"/>
+              </w:rPr>
+              <m:t>o</m:t>
+            </m:r>
+          </m:e>
+          <m:sub>
+            <m:r>
+              <w:rPr>
+                <w:rFonts w:ascii="Cambria Math" w:hAnsi="Cambria Math"/>
+              </w:rPr>
+              <m:t>i</m:t>
+            </m:r>
+          </m:sub>
+          <m:sup>
+            <m:r>
+              <w:rPr>
+                <w:rFonts w:ascii="Cambria Math" w:hAnsi="Cambria Math"/>
+              </w:rPr>
+              <m:t>A</m:t>
+            </m:r>
+          </m:sup>
+        </m:sSubSup>
+        <m:r>
+          <w:rPr>
+            <w:rFonts w:ascii="Cambria Math" w:eastAsiaTheme="minorEastAsia" w:hAnsi="Cambria Math"/>
+          </w:rPr>
+          <m:t>,   i=1, …, n</m:t>
+        </m:r>
+      </m:oMath>
+      <w:r>
+        <w:rPr>
+          <w:rFonts w:eastAsiaTheme="minorEastAsia"/>
+        </w:rPr>
+        <w:tab/>
+        <w:t>(15.75</w:t>
+      </w:r>
+      <w:r>
+        <w:rPr>
+          <w:rFonts w:eastAsiaTheme="minorEastAsia"/>
+        </w:rPr>
+        <w:t>’</w:t>
+      </w:r>
+      <w:r>
+        <w:rPr>
+          <w:rFonts w:eastAsiaTheme="minorEastAsia"/>
+        </w:rPr>
+        <w:t>)</w:t>
+      </w:r>
+    </w:p>
+    <w:p>
+      <w:pPr>
+        <w:tabs>
+          <w:tab w:val="center" w:pos="4680"/>
+          <w:tab w:val="right" w:pos="9360"/>
+        </w:tabs>
+        <w:rPr>
+          <w:rFonts w:eastAsiaTheme="minorEastAsia"/>
+        </w:rPr>
+      </w:pPr>
+      <w:r>
+        <w:rPr>
+          <w:rFonts w:eastAsiaTheme="minorEastAsia"/>
+        </w:rPr>
+        <w:tab/>
+      </w:r>
+      <m:oMath>
+        <m:sSub>
+          <m:sSubPr>
+            <m:ctrlPr>
+              <w:rPr>
+                <w:rFonts w:ascii="Cambria Math" w:hAnsi="Cambria Math"/>
+                <w:i/>
+              </w:rPr>
+            </m:ctrlPr>
+          </m:sSubPr>
+          <m:e>
+            <m:r>
+              <w:rPr>
+                <w:rFonts w:ascii="Cambria Math" w:hAnsi="Cambria Math"/>
+              </w:rPr>
               <m:t>b</m:t>
             </m:r>
           </m:e>
@@ -17509,7 +18800,6 @@
         <w:rPr>
           <w:rFonts w:eastAsiaTheme="minorEastAsia"/>
         </w:rPr>
-        <w:lastRenderedPageBreak/>
         <w:t xml:space="preserve">Expression </w:t>
       </w:r>
       <w:r>
@@ -17890,6 +19180,7 @@
       <w:proofErr w:type="spellStart"/>
       <w:proofErr w:type="gramStart"/>
       <w:r>
+        <w:lastRenderedPageBreak/>
         <w:t>mc</w:t>
       </w:r>
       <w:r>
@@ -18335,7 +19626,6 @@
         <w:rPr>
           <w:rFonts w:eastAsiaTheme="minorEastAsia"/>
         </w:rPr>
-        <w:lastRenderedPageBreak/>
         <w:t>p</w:t>
       </w:r>
       <w:r>
@@ -18784,6 +20074,7 @@
         <w:rPr>
           <w:rFonts w:eastAsiaTheme="minorEastAsia"/>
         </w:rPr>
+        <w:lastRenderedPageBreak/>
         <w:t xml:space="preserve">Consolidated </w:t>
       </w:r>
       <w:proofErr w:type="spellStart"/>
@@ -19171,7 +20462,6 @@
         <w:rPr>
           <w:rFonts w:eastAsiaTheme="minorEastAsia"/>
         </w:rPr>
-        <w:lastRenderedPageBreak/>
         <w:t>Add to top of income and expense summary (rate of return or inflation rate “</w:t>
       </w:r>
       <w:proofErr w:type="spellStart"/>
@@ -20000,6 +21290,7 @@
         <w:rPr>
           <w:rFonts w:eastAsiaTheme="minorEastAsia"/>
         </w:rPr>
+        <w:lastRenderedPageBreak/>
         <w:t>4% initial amount forever, or with inflation, or adjust to 4% each year</w:t>
       </w:r>
       <w:r>
@@ -20258,7 +21549,7 @@
             <w:sz w:val="28"/>
             <w:szCs w:val="28"/>
           </w:rPr>
-          <w:t>12</w:t>
+          <w:t>13</w:t>
         </w:r>
         <w:r>
           <w:rPr>
@@ -22101,7 +23392,7 @@
 </file>
 
 <file path=customXml/itemProps1.xml><?xml version="1.0" encoding="utf-8"?>
-<ds:datastoreItem xmlns:ds="http://schemas.openxmlformats.org/officeDocument/2006/customXml" ds:itemID="{715089B7-DFFD-468A-B186-50BE9FBF3214}">
+<ds:datastoreItem xmlns:ds="http://schemas.openxmlformats.org/officeDocument/2006/customXml" ds:itemID="{46BF13E0-0D2B-442B-971D-CF1503C2B849}">
   <ds:schemaRefs>
     <ds:schemaRef ds:uri="http://schemas.openxmlformats.org/officeDocument/2006/bibliography"/>
   </ds:schemaRefs>

</xml_diff>

<commit_message>
Updating the document and syncing with the code
</commit_message>
<xml_diff>
--- a/ARetirementPlannerModel2018.docx
+++ b/ARetirementPlannerModel2018.docx
@@ -439,7 +439,16 @@
         <w:t xml:space="preserve"> withdrawals as normal income</w:t>
       </w:r>
       <w:r>
-        <w:t>. The 2017 tax code defines 7 tax brackets progressing from a 10% marginal rate up to a 39.6% marginal rate.</w:t>
+        <w:t xml:space="preserve">. The </w:t>
+      </w:r>
+      <w:r>
+        <w:rPr>
+          <w:color w:val="FF0000"/>
+        </w:rPr>
+        <w:t>2017</w:t>
+      </w:r>
+      <w:r>
+        <w:t xml:space="preserve"> tax code defines 7 tax brackets progressing from a 10% marginal rate up to a 39.6% marginal rate.</w:t>
       </w:r>
       <w:r>
         <w:t xml:space="preserve"> The </w:t>
@@ -486,7 +495,16 @@
         <w:t xml:space="preserve"> </w:t>
       </w:r>
       <w:r>
-        <w:t>Gains Tax: Capital gains tax is the return on capital investments that have been purchased and held for a year or more before selling to recoup the investment and any gain or loss. Such gains from items not held for a year or more are taxed as ordinary income. The 2017 tax code defines three capital gains tax brackets</w:t>
+        <w:t xml:space="preserve">Gains Tax: Capital gains tax is the return on capital investments that have been purchased and held for a year or more before selling to recoup the investment and any gain or loss. Such gains from items not held for a year or more are taxed as ordinary income. The </w:t>
+      </w:r>
+      <w:r>
+        <w:rPr>
+          <w:color w:val="FF0000"/>
+        </w:rPr>
+        <w:t>2017</w:t>
+      </w:r>
+      <w:r>
+        <w:t xml:space="preserve"> tax code defines three capital gains tax brackets</w:t>
       </w:r>
       <w:r>
         <w:t xml:space="preserve"> from a 0% marginal rate up to a 20% marginal rate. </w:t>
@@ -502,6 +520,19 @@
       </w:r>
       <w:r>
         <w:t xml:space="preserve"> </w:t>
+      </w:r>
+    </w:p>
+    <w:p>
+      <w:pPr>
+        <w:rPr>
+          <w:color w:val="FF0000"/>
+        </w:rPr>
+      </w:pPr>
+      <w:r>
+        <w:rPr>
+          <w:color w:val="FF0000"/>
+        </w:rPr>
+        <w:t>Bring 2017 info up to 2018 for this paper</w:t>
       </w:r>
     </w:p>
     <w:p>
@@ -4073,6 +4104,381 @@
         <w:rPr>
           <w:rFonts w:eastAsiaTheme="minorEastAsia"/>
         </w:rPr>
+        <w:t>---</w:t>
+      </w:r>
+    </w:p>
+    <w:p>
+      <w:pPr>
+        <w:tabs>
+          <w:tab w:val="center" w:pos="4680"/>
+          <w:tab w:val="right" w:pos="9360"/>
+        </w:tabs>
+        <w:rPr>
+          <w:rFonts w:eastAsiaTheme="minorEastAsia"/>
+        </w:rPr>
+      </w:pPr>
+      <w:r>
+        <w:rPr>
+          <w:rFonts w:eastAsiaTheme="minorEastAsia"/>
+        </w:rPr>
+        <w:t xml:space="preserve">Note to think about: if create new variables such that </w:t>
+      </w:r>
+    </w:p>
+    <w:p>
+      <w:pPr>
+        <w:tabs>
+          <w:tab w:val="center" w:pos="4680"/>
+          <w:tab w:val="right" w:pos="9360"/>
+        </w:tabs>
+        <w:rPr>
+          <w:rFonts w:eastAsiaTheme="minorEastAsia"/>
+        </w:rPr>
+      </w:pPr>
+      <w:proofErr w:type="spellStart"/>
+      <w:proofErr w:type="gramStart"/>
+      <w:r>
+        <w:rPr>
+          <w:rFonts w:eastAsiaTheme="minorEastAsia"/>
+        </w:rPr>
+        <w:t>o</w:t>
+      </w:r>
+      <w:r>
+        <w:rPr>
+          <w:rFonts w:eastAsiaTheme="minorEastAsia"/>
+          <w:vertAlign w:val="subscript"/>
+        </w:rPr>
+        <w:t>i</w:t>
+      </w:r>
+      <w:r>
+        <w:rPr>
+          <w:rFonts w:eastAsiaTheme="minorEastAsia"/>
+          <w:vertAlign w:val="superscript"/>
+        </w:rPr>
+        <w:t>As</w:t>
+      </w:r>
+      <w:proofErr w:type="spellEnd"/>
+      <w:proofErr w:type="gramEnd"/>
+      <w:r>
+        <w:rPr>
+          <w:rFonts w:eastAsiaTheme="minorEastAsia"/>
+        </w:rPr>
+        <w:t xml:space="preserve"> = </w:t>
+      </w:r>
+      <w:proofErr w:type="spellStart"/>
+      <w:r>
+        <w:rPr>
+          <w:rFonts w:eastAsiaTheme="minorEastAsia"/>
+        </w:rPr>
+        <w:t>o</w:t>
+      </w:r>
+      <w:r>
+        <w:rPr>
+          <w:rFonts w:eastAsiaTheme="minorEastAsia"/>
+          <w:vertAlign w:val="subscript"/>
+        </w:rPr>
+        <w:t>i</w:t>
+      </w:r>
+      <w:r>
+        <w:rPr>
+          <w:rFonts w:eastAsiaTheme="minorEastAsia"/>
+          <w:vertAlign w:val="superscript"/>
+        </w:rPr>
+        <w:t>A</w:t>
+      </w:r>
+      <w:proofErr w:type="spellEnd"/>
+      <w:r>
+        <w:rPr>
+          <w:rFonts w:eastAsiaTheme="minorEastAsia"/>
+        </w:rPr>
+        <w:t xml:space="preserve"> – </w:t>
+      </w:r>
+      <w:proofErr w:type="spellStart"/>
+      <w:r>
+        <w:rPr>
+          <w:rFonts w:eastAsiaTheme="minorEastAsia"/>
+        </w:rPr>
+        <w:t>o</w:t>
+      </w:r>
+      <w:r>
+        <w:rPr>
+          <w:rFonts w:eastAsiaTheme="minorEastAsia"/>
+          <w:vertAlign w:val="subscript"/>
+        </w:rPr>
+        <w:t>i</w:t>
+      </w:r>
+      <w:r>
+        <w:rPr>
+          <w:rFonts w:eastAsiaTheme="minorEastAsia"/>
+          <w:vertAlign w:val="superscript"/>
+        </w:rPr>
+        <w:t>AD</w:t>
+      </w:r>
+      <w:proofErr w:type="spellEnd"/>
+      <w:r>
+        <w:rPr>
+          <w:rFonts w:eastAsiaTheme="minorEastAsia"/>
+        </w:rPr>
+        <w:t xml:space="preserve"> where As (Assets spendable), AD (Assets deposited) A(Assets from sale). </w:t>
+      </w:r>
+    </w:p>
+    <w:p>
+      <w:pPr>
+        <w:tabs>
+          <w:tab w:val="center" w:pos="4680"/>
+          <w:tab w:val="right" w:pos="9360"/>
+        </w:tabs>
+        <w:rPr>
+          <w:rFonts w:eastAsiaTheme="minorEastAsia"/>
+        </w:rPr>
+      </w:pPr>
+      <w:r>
+        <w:rPr>
+          <w:rFonts w:eastAsiaTheme="minorEastAsia"/>
+        </w:rPr>
+        <w:t xml:space="preserve">Then I could add </w:t>
+      </w:r>
+      <w:proofErr w:type="spellStart"/>
+      <w:r>
+        <w:rPr>
+          <w:rFonts w:eastAsiaTheme="minorEastAsia"/>
+        </w:rPr>
+        <w:t>o</w:t>
+      </w:r>
+      <w:r>
+        <w:rPr>
+          <w:rFonts w:eastAsiaTheme="minorEastAsia"/>
+          <w:vertAlign w:val="subscript"/>
+        </w:rPr>
+        <w:t>i</w:t>
+      </w:r>
+      <w:r>
+        <w:rPr>
+          <w:rFonts w:eastAsiaTheme="minorEastAsia"/>
+          <w:vertAlign w:val="superscript"/>
+        </w:rPr>
+        <w:t>As</w:t>
+      </w:r>
+      <w:proofErr w:type="spellEnd"/>
+      <w:r>
+        <w:rPr>
+          <w:rFonts w:eastAsiaTheme="minorEastAsia"/>
+        </w:rPr>
+        <w:t xml:space="preserve"> to (2) above and remove </w:t>
+      </w:r>
+      <w:proofErr w:type="spellStart"/>
+      <w:r>
+        <w:rPr>
+          <w:rFonts w:eastAsiaTheme="minorEastAsia"/>
+        </w:rPr>
+        <w:t>o</w:t>
+      </w:r>
+      <w:r>
+        <w:rPr>
+          <w:rFonts w:eastAsiaTheme="minorEastAsia"/>
+          <w:vertAlign w:val="subscript"/>
+        </w:rPr>
+        <w:t>i</w:t>
+      </w:r>
+      <w:r>
+        <w:rPr>
+          <w:rFonts w:eastAsiaTheme="minorEastAsia"/>
+          <w:vertAlign w:val="superscript"/>
+        </w:rPr>
+        <w:t>A</w:t>
+      </w:r>
+      <w:proofErr w:type="spellEnd"/>
+      <w:r>
+        <w:rPr>
+          <w:rFonts w:eastAsiaTheme="minorEastAsia"/>
+        </w:rPr>
+        <w:t xml:space="preserve"> from (19) below which would then to limit </w:t>
+      </w:r>
+      <w:proofErr w:type="spellStart"/>
+      <w:r>
+        <w:rPr>
+          <w:rFonts w:eastAsiaTheme="minorEastAsia"/>
+        </w:rPr>
+        <w:t>w</w:t>
+      </w:r>
+      <w:r>
+        <w:rPr>
+          <w:rFonts w:eastAsiaTheme="minorEastAsia"/>
+          <w:vertAlign w:val="subscript"/>
+        </w:rPr>
+        <w:t>ij</w:t>
+      </w:r>
+      <w:proofErr w:type="spellEnd"/>
+      <w:r>
+        <w:rPr>
+          <w:rFonts w:eastAsiaTheme="minorEastAsia"/>
+        </w:rPr>
+        <w:t xml:space="preserve"> from transferring asset sales income to </w:t>
+      </w:r>
+      <w:proofErr w:type="spellStart"/>
+      <w:r>
+        <w:rPr>
+          <w:rFonts w:eastAsiaTheme="minorEastAsia"/>
+        </w:rPr>
+        <w:t>s</w:t>
+      </w:r>
+      <w:r>
+        <w:rPr>
+          <w:rFonts w:eastAsiaTheme="minorEastAsia"/>
+          <w:vertAlign w:val="subscript"/>
+        </w:rPr>
+        <w:t>i</w:t>
+      </w:r>
+      <w:proofErr w:type="spellEnd"/>
+      <w:r>
+        <w:rPr>
+          <w:rFonts w:eastAsiaTheme="minorEastAsia"/>
+        </w:rPr>
+        <w:t xml:space="preserve"> and improving the tax issue (if this really </w:t>
+      </w:r>
+      <w:proofErr w:type="gramStart"/>
+      <w:r>
+        <w:rPr>
+          <w:rFonts w:eastAsiaTheme="minorEastAsia"/>
+        </w:rPr>
+        <w:t>works )</w:t>
+      </w:r>
+      <w:proofErr w:type="gramEnd"/>
+    </w:p>
+    <w:p>
+      <w:pPr>
+        <w:tabs>
+          <w:tab w:val="center" w:pos="4680"/>
+          <w:tab w:val="right" w:pos="9360"/>
+        </w:tabs>
+        <w:rPr>
+          <w:rFonts w:eastAsiaTheme="minorEastAsia"/>
+        </w:rPr>
+      </w:pPr>
+      <w:r>
+        <w:rPr>
+          <w:rFonts w:eastAsiaTheme="minorEastAsia"/>
+        </w:rPr>
+        <w:t xml:space="preserve">(17) </w:t>
+      </w:r>
+      <w:proofErr w:type="gramStart"/>
+      <w:r>
+        <w:rPr>
+          <w:rFonts w:eastAsiaTheme="minorEastAsia"/>
+        </w:rPr>
+        <w:t>would</w:t>
+      </w:r>
+      <w:proofErr w:type="gramEnd"/>
+      <w:r>
+        <w:rPr>
+          <w:rFonts w:eastAsiaTheme="minorEastAsia"/>
+        </w:rPr>
+        <w:t xml:space="preserve"> need to use </w:t>
+      </w:r>
+      <w:proofErr w:type="spellStart"/>
+      <w:r>
+        <w:rPr>
+          <w:rFonts w:eastAsiaTheme="minorEastAsia"/>
+        </w:rPr>
+        <w:t>o</w:t>
+      </w:r>
+      <w:r>
+        <w:rPr>
+          <w:rFonts w:eastAsiaTheme="minorEastAsia"/>
+          <w:vertAlign w:val="subscript"/>
+        </w:rPr>
+        <w:t>i</w:t>
+      </w:r>
+      <w:r>
+        <w:rPr>
+          <w:rFonts w:eastAsiaTheme="minorEastAsia"/>
+          <w:vertAlign w:val="superscript"/>
+        </w:rPr>
+        <w:t>AD</w:t>
+      </w:r>
+      <w:proofErr w:type="spellEnd"/>
+      <w:r>
+        <w:rPr>
+          <w:rFonts w:eastAsiaTheme="minorEastAsia"/>
+        </w:rPr>
+        <w:t xml:space="preserve"> rather than </w:t>
+      </w:r>
+      <w:proofErr w:type="spellStart"/>
+      <w:r>
+        <w:rPr>
+          <w:rFonts w:eastAsiaTheme="minorEastAsia"/>
+        </w:rPr>
+        <w:t>o</w:t>
+      </w:r>
+      <w:r>
+        <w:rPr>
+          <w:rFonts w:eastAsiaTheme="minorEastAsia"/>
+          <w:vertAlign w:val="subscript"/>
+        </w:rPr>
+        <w:t>i</w:t>
+      </w:r>
+      <w:r>
+        <w:rPr>
+          <w:rFonts w:eastAsiaTheme="minorEastAsia"/>
+          <w:vertAlign w:val="superscript"/>
+        </w:rPr>
+        <w:t>A</w:t>
+      </w:r>
+      <w:proofErr w:type="spellEnd"/>
+      <w:r>
+        <w:rPr>
+          <w:rFonts w:eastAsiaTheme="minorEastAsia"/>
+        </w:rPr>
+        <w:t>.</w:t>
+      </w:r>
+    </w:p>
+    <w:p>
+      <w:pPr>
+        <w:tabs>
+          <w:tab w:val="center" w:pos="4680"/>
+          <w:tab w:val="right" w:pos="9360"/>
+        </w:tabs>
+        <w:rPr>
+          <w:rFonts w:eastAsiaTheme="minorEastAsia"/>
+        </w:rPr>
+      </w:pPr>
+      <w:r>
+        <w:rPr>
+          <w:rFonts w:eastAsiaTheme="minorEastAsia"/>
+        </w:rPr>
+        <w:t>Think about trying this</w:t>
+      </w:r>
+    </w:p>
+    <w:p>
+      <w:pPr>
+        <w:tabs>
+          <w:tab w:val="center" w:pos="4680"/>
+          <w:tab w:val="right" w:pos="9360"/>
+        </w:tabs>
+        <w:rPr>
+          <w:rFonts w:eastAsiaTheme="minorEastAsia"/>
+        </w:rPr>
+      </w:pPr>
+      <w:r>
+        <w:rPr>
+          <w:rFonts w:eastAsiaTheme="minorEastAsia"/>
+        </w:rPr>
+        <w:t>---</w:t>
+      </w:r>
+    </w:p>
+    <w:p>
+      <w:pPr>
+        <w:tabs>
+          <w:tab w:val="center" w:pos="4680"/>
+          <w:tab w:val="right" w:pos="9360"/>
+        </w:tabs>
+        <w:rPr>
+          <w:rFonts w:eastAsiaTheme="minorEastAsia"/>
+        </w:rPr>
+      </w:pPr>
+      <w:r>
+        <w:rPr>
+          <w:rFonts w:eastAsiaTheme="minorEastAsia"/>
+        </w:rPr>
         <w:t>In general we want allowable spending to increase with inflation</w:t>
       </w:r>
       <w:r>
@@ -4394,7 +4800,14 @@
         <w:rPr>
           <w:rFonts w:eastAsiaTheme="minorEastAsia"/>
         </w:rPr>
-        <w:t xml:space="preserve"> will follow from expression (3)</w:t>
+        <w:t xml:space="preserve"> will follow from expression </w:t>
+      </w:r>
+      <w:r>
+        <w:rPr>
+          <w:rFonts w:eastAsiaTheme="minorEastAsia"/>
+        </w:rPr>
+        <w:lastRenderedPageBreak/>
+        <w:t>(3)</w:t>
       </w:r>
       <w:r>
         <w:rPr>
@@ -4840,7 +5253,6 @@
         <w:rPr>
           <w:rFonts w:eastAsiaTheme="minorEastAsia"/>
         </w:rPr>
-        <w:lastRenderedPageBreak/>
         <w:tab/>
       </w:r>
       <m:oMath>
@@ -4995,6 +5407,8 @@
         </w:rPr>
         <w:tab/>
       </w:r>
+      <w:bookmarkStart w:id="0" w:name="_GoBack"/>
+      <w:bookmarkEnd w:id="0"/>
       <m:oMath>
         <m:sSub>
           <m:sSubPr>
@@ -5708,7 +6122,31 @@
         <w:rPr>
           <w:rFonts w:eastAsiaTheme="minorEastAsia"/>
         </w:rPr>
-        <w:t xml:space="preserve">We define a constraint (N’) that is only included based on a user switch that limits all deposits to both TDRA and </w:t>
+        <w:t>We defin</w:t>
+      </w:r>
+      <w:r>
+        <w:rPr>
+          <w:rFonts w:eastAsiaTheme="minorEastAsia"/>
+        </w:rPr>
+        <w:t>e a constraint (N’) that is</w:t>
+      </w:r>
+      <w:r>
+        <w:rPr>
+          <w:rFonts w:eastAsiaTheme="minorEastAsia"/>
+        </w:rPr>
+        <w:t xml:space="preserve"> included </w:t>
+      </w:r>
+      <w:r>
+        <w:rPr>
+          <w:rFonts w:eastAsiaTheme="minorEastAsia"/>
+        </w:rPr>
+        <w:t>unless a user switch is used (-z)</w:t>
+      </w:r>
+      <w:r>
+        <w:rPr>
+          <w:rFonts w:eastAsiaTheme="minorEastAsia"/>
+        </w:rPr>
+        <w:t xml:space="preserve"> that limits all deposits to both TDRA and </w:t>
       </w:r>
       <w:proofErr w:type="spellStart"/>
       <w:r>
@@ -5755,7 +6193,13 @@
         <w:rPr>
           <w:rFonts w:eastAsiaTheme="minorEastAsia"/>
         </w:rPr>
-        <w:t xml:space="preserve">deposits and not allowing them. </w:t>
+        <w:t>deposits vs.</w:t>
+      </w:r>
+      <w:r>
+        <w:rPr>
+          <w:rFonts w:eastAsiaTheme="minorEastAsia"/>
+        </w:rPr>
+        <w:t xml:space="preserve"> not allowing them. </w:t>
       </w:r>
     </w:p>
     <w:p>
@@ -6268,7 +6712,14 @@
         <w:rPr>
           <w:rFonts w:eastAsiaTheme="minorEastAsia"/>
         </w:rPr>
-        <w:t xml:space="preserve"> is the year in which the account owner for account j turns 70 years old. IRS requirement is the year they turn 70 ½ years old. </w:t>
+        <w:t xml:space="preserve"> is the year in which the account owner for account j turns 70 years old. IRS requirement is the year they turn 70 ½ </w:t>
+      </w:r>
+      <w:r>
+        <w:rPr>
+          <w:rFonts w:eastAsiaTheme="minorEastAsia"/>
+        </w:rPr>
+        <w:lastRenderedPageBreak/>
+        <w:t xml:space="preserve">years old. </w:t>
       </w:r>
       <w:proofErr w:type="spellStart"/>
       <w:proofErr w:type="gramStart"/>
@@ -7303,14 +7754,7 @@
         <w:rPr>
           <w:rFonts w:eastAsiaTheme="minorEastAsia"/>
         </w:rPr>
-        <w:t xml:space="preserve"> portion of </w:t>
-      </w:r>
-      <w:r>
-        <w:rPr>
-          <w:rFonts w:eastAsiaTheme="minorEastAsia"/>
-        </w:rPr>
-        <w:lastRenderedPageBreak/>
-        <w:t xml:space="preserve">the </w:t>
+        <w:t xml:space="preserve"> portion of the </w:t>
       </w:r>
       <w:r>
         <w:rPr>
@@ -7578,112 +8022,60 @@
           <w:rPr>
             <w:rFonts w:ascii="Cambria Math" w:hAnsi="Cambria Math"/>
           </w:rPr>
-          <m:t>*zerofloor</m:t>
+          <m:t>*</m:t>
         </m:r>
-        <m:d>
-          <m:dPr>
+        <m:sSub>
+          <m:sSubPr>
             <m:ctrlPr>
               <w:rPr>
                 <w:rFonts w:ascii="Cambria Math" w:hAnsi="Cambria Math"/>
                 <w:i/>
               </w:rPr>
             </m:ctrlPr>
-          </m:dPr>
+          </m:sSubPr>
           <m:e>
-            <m:sSub>
-              <m:sSubPr>
+            <m:r>
+              <w:rPr>
+                <w:rFonts w:ascii="Cambria Math" w:hAnsi="Cambria Math"/>
+              </w:rPr>
+              <m:t>w</m:t>
+            </m:r>
+          </m:e>
+          <m:sub>
+            <m:r>
+              <w:rPr>
+                <w:rFonts w:ascii="Cambria Math" w:hAnsi="Cambria Math"/>
+              </w:rPr>
+              <m:t>i,</m:t>
+            </m:r>
+            <m:sSup>
+              <m:sSupPr>
                 <m:ctrlPr>
                   <w:rPr>
-                    <w:rFonts w:ascii="Cambria Math" w:hAnsi="Cambria Math"/>
+                    <w:rFonts w:ascii="Cambria Math" w:eastAsiaTheme="minorEastAsia" w:hAnsi="Cambria Math"/>
                     <w:i/>
                   </w:rPr>
                 </m:ctrlPr>
-              </m:sSubPr>
+              </m:sSupPr>
               <m:e>
                 <m:r>
                   <w:rPr>
-                    <w:rFonts w:ascii="Cambria Math" w:hAnsi="Cambria Math"/>
-                  </w:rPr>
-                  <m:t>w</m:t>
+                    <w:rFonts w:ascii="Cambria Math" w:eastAsiaTheme="minorEastAsia" w:hAnsi="Cambria Math"/>
+                  </w:rPr>
+                  <m:t>n</m:t>
                 </m:r>
               </m:e>
-              <m:sub>
-                <m:r>
-                  <w:rPr>
-                    <w:rFonts w:ascii="Cambria Math" w:hAnsi="Cambria Math"/>
-                  </w:rPr>
-                  <m:t>i,</m:t>
-                </m:r>
-                <m:sSup>
-                  <m:sSupPr>
-                    <m:ctrlPr>
-                      <w:rPr>
-                        <w:rFonts w:ascii="Cambria Math" w:eastAsiaTheme="minorEastAsia" w:hAnsi="Cambria Math"/>
-                        <w:i/>
-                      </w:rPr>
-                    </m:ctrlPr>
-                  </m:sSupPr>
-                  <m:e>
-                    <m:r>
-                      <w:rPr>
-                        <w:rFonts w:ascii="Cambria Math" w:eastAsiaTheme="minorEastAsia" w:hAnsi="Cambria Math"/>
-                      </w:rPr>
-                      <m:t>n</m:t>
-                    </m:r>
-                  </m:e>
-                  <m:sup>
-                    <m:r>
-                      <w:rPr>
-                        <w:rFonts w:ascii="Cambria Math" w:eastAsiaTheme="minorEastAsia" w:hAnsi="Cambria Math"/>
-                      </w:rPr>
-                      <m:t>AT</m:t>
-                    </m:r>
-                  </m:sup>
-                </m:sSup>
-              </m:sub>
-            </m:sSub>
-            <m:r>
-              <w:rPr>
-                <w:rFonts w:ascii="Cambria Math" w:hAnsi="Cambria Math"/>
-              </w:rPr>
-              <m:t xml:space="preserve">- </m:t>
-            </m:r>
-            <m:sSubSup>
-              <m:sSubSupPr>
-                <m:ctrlPr>
-                  <w:rPr>
-                    <w:rFonts w:ascii="Cambria Math" w:hAnsi="Cambria Math"/>
-                    <w:i/>
-                  </w:rPr>
-                </m:ctrlPr>
-              </m:sSubSupPr>
-              <m:e>
-                <m:r>
-                  <w:rPr>
-                    <w:rFonts w:ascii="Cambria Math" w:hAnsi="Cambria Math"/>
-                  </w:rPr>
-                  <m:t>o</m:t>
-                </m:r>
-              </m:e>
-              <m:sub>
-                <m:r>
-                  <w:rPr>
-                    <w:rFonts w:ascii="Cambria Math" w:hAnsi="Cambria Math"/>
-                  </w:rPr>
-                  <m:t>i</m:t>
-                </m:r>
-              </m:sub>
               <m:sup>
                 <m:r>
                   <w:rPr>
-                    <w:rFonts w:ascii="Cambria Math" w:hAnsi="Cambria Math"/>
-                  </w:rPr>
-                  <m:t>A</m:t>
+                    <w:rFonts w:ascii="Cambria Math" w:eastAsiaTheme="minorEastAsia" w:hAnsi="Cambria Math"/>
+                  </w:rPr>
+                  <m:t>AT</m:t>
                 </m:r>
               </m:sup>
-            </m:sSubSup>
-          </m:e>
-        </m:d>
+            </m:sSup>
+          </m:sub>
+        </m:sSub>
         <m:r>
           <w:rPr>
             <w:rFonts w:ascii="Cambria Math" w:hAnsi="Cambria Math"/>
@@ -7959,6 +8351,12 @@
         <w:rPr>
           <w:rFonts w:eastAsiaTheme="minorEastAsia"/>
         </w:rPr>
+        <w:t>-2017</w:t>
+      </w:r>
+      <w:r>
+        <w:rPr>
+          <w:rFonts w:eastAsiaTheme="minorEastAsia"/>
+        </w:rPr>
         <w:t>) fill</w:t>
       </w:r>
       <w:r>
@@ -8193,7 +8591,31 @@
         <w:rPr>
           <w:rFonts w:eastAsiaTheme="minorEastAsia"/>
         </w:rPr>
-        <w:t xml:space="preserve">. For this reason we need to lower these withdrawals for tax purposes by the amount coming from sales of assets but no further than zero. This is where the </w:t>
+        <w:t>.</w:t>
+      </w:r>
+      <w:r>
+        <w:rPr>
+          <w:rFonts w:eastAsiaTheme="minorEastAsia"/>
+        </w:rPr>
+        <w:t xml:space="preserve"> For this reason we would like</w:t>
+      </w:r>
+      <w:r>
+        <w:rPr>
+          <w:rFonts w:eastAsiaTheme="minorEastAsia"/>
+        </w:rPr>
+        <w:t xml:space="preserve"> to lower these withdrawals for tax purposes by the amount coming from sales of assets but no furt</w:t>
+      </w:r>
+      <w:r>
+        <w:rPr>
+          <w:rFonts w:eastAsiaTheme="minorEastAsia"/>
+        </w:rPr>
+        <w:t>her than zero. For this a</w:t>
+      </w:r>
+      <w:r>
+        <w:rPr>
+          <w:rFonts w:eastAsiaTheme="minorEastAsia"/>
+        </w:rPr>
+        <w:t xml:space="preserve"> </w:t>
       </w:r>
       <w:proofErr w:type="spellStart"/>
       <w:proofErr w:type="gramStart"/>
@@ -8215,69 +8637,13 @@
         <w:rPr>
           <w:rFonts w:eastAsiaTheme="minorEastAsia"/>
         </w:rPr>
-        <w:t>) function comes in.</w:t>
-      </w:r>
-      <w:r>
-        <w:rPr>
-          <w:rFonts w:eastAsiaTheme="minorEastAsia"/>
-        </w:rPr>
-        <w:t xml:space="preserve"> </w:t>
-      </w:r>
-      <w:r>
-        <w:rPr>
-          <w:rFonts w:eastAsiaTheme="minorEastAsia"/>
-        </w:rPr>
-        <w:t>The definition of</w:t>
-      </w:r>
-      <w:r>
-        <w:rPr>
-          <w:rFonts w:eastAsiaTheme="minorEastAsia"/>
-        </w:rPr>
-        <w:t xml:space="preserve"> </w:t>
-      </w:r>
-      <w:proofErr w:type="spellStart"/>
-      <w:r>
-        <w:rPr>
-          <w:rFonts w:eastAsiaTheme="minorEastAsia"/>
-        </w:rPr>
-        <w:t>z</w:t>
-      </w:r>
-      <w:r>
-        <w:rPr>
-          <w:rFonts w:eastAsiaTheme="minorEastAsia"/>
-        </w:rPr>
-        <w:t>erofloor</w:t>
-      </w:r>
-      <w:proofErr w:type="spellEnd"/>
-      <w:r>
-        <w:rPr>
-          <w:rFonts w:eastAsiaTheme="minorEastAsia"/>
-        </w:rPr>
-        <w:t>(x</w:t>
-      </w:r>
-      <w:r>
-        <w:rPr>
-          <w:rFonts w:eastAsiaTheme="minorEastAsia"/>
-        </w:rPr>
-        <w:t xml:space="preserve">) is </w:t>
-      </w:r>
-      <w:r>
-        <w:rPr>
-          <w:rFonts w:eastAsiaTheme="minorEastAsia"/>
-        </w:rPr>
-        <w:t>that</w:t>
-      </w:r>
-      <w:r>
-        <w:rPr>
-          <w:rFonts w:eastAsiaTheme="minorEastAsia"/>
-        </w:rPr>
-        <w:t xml:space="preserve"> it</w:t>
-      </w:r>
-      <w:r>
-        <w:rPr>
-          <w:rFonts w:eastAsiaTheme="minorEastAsia"/>
-        </w:rPr>
-        <w:t xml:space="preserve"> equals x if x &gt; 0 and 0 if x is less than or equal zero. </w:t>
+        <w:t xml:space="preserve">) function </w:t>
+      </w:r>
+      <w:r>
+        <w:rPr>
+          <w:rFonts w:eastAsiaTheme="minorEastAsia"/>
+        </w:rPr>
+        <w:t>would be nice but this is not linear so we must do without and allow the over estimation of taxes by the amount f*w for years with sales of assets.</w:t>
       </w:r>
     </w:p>
     <w:p>
@@ -8375,7 +8741,19 @@
         <w:rPr>
           <w:rFonts w:eastAsiaTheme="minorEastAsia"/>
         </w:rPr>
-        <w:t>Equation (14) works for the 2017 tax code because the tax brackets for ordinary income form perfect subsets for the capital gains brackets. That is, y</w:t>
+        <w:t>Equation (14</w:t>
+      </w:r>
+      <w:r>
+        <w:rPr>
+          <w:rFonts w:eastAsiaTheme="minorEastAsia"/>
+        </w:rPr>
+        <w:t>-2017</w:t>
+      </w:r>
+      <w:r>
+        <w:rPr>
+          <w:rFonts w:eastAsiaTheme="minorEastAsia"/>
+        </w:rPr>
+        <w:t>) works for the 2017 tax code because the tax brackets for ordinary income form perfect subsets for the capital gains brackets. That is, y</w:t>
       </w:r>
       <w:r>
         <w:rPr>
@@ -9053,7 +9431,13 @@
           <w:rFonts w:eastAsiaTheme="minorEastAsia"/>
         </w:rPr>
         <w:tab/>
-        <w:t>(11.5E)</w:t>
+        <w:t>(15</w:t>
+      </w:r>
+      <w:r>
+        <w:rPr>
+          <w:rFonts w:eastAsiaTheme="minorEastAsia"/>
+        </w:rPr>
+        <w:t>)</w:t>
       </w:r>
     </w:p>
     <w:p>
@@ -9175,7 +9559,13 @@
           <w:rFonts w:eastAsiaTheme="minorEastAsia"/>
         </w:rPr>
         <w:tab/>
-        <w:t>(12.5E)</w:t>
+        <w:t>(16</w:t>
+      </w:r>
+      <w:r>
+        <w:rPr>
+          <w:rFonts w:eastAsiaTheme="minorEastAsia"/>
+        </w:rPr>
+        <w:t>)</w:t>
       </w:r>
     </w:p>
     <w:p>
@@ -9192,13 +9582,20 @@
         <w:rPr>
           <w:rFonts w:eastAsiaTheme="minorEastAsia"/>
         </w:rPr>
+        <w:lastRenderedPageBreak/>
         <w:t xml:space="preserve">Here </w:t>
       </w:r>
       <w:r>
         <w:rPr>
           <w:rFonts w:eastAsiaTheme="minorEastAsia"/>
         </w:rPr>
-        <w:t xml:space="preserve">(11.5E, 12.5E) are the </w:t>
+        <w:t>(15, 16</w:t>
+      </w:r>
+      <w:r>
+        <w:rPr>
+          <w:rFonts w:eastAsiaTheme="minorEastAsia"/>
+        </w:rPr>
+        <w:t xml:space="preserve">) are the </w:t>
       </w:r>
       <w:r>
         <w:rPr>
@@ -9294,7 +9691,19 @@
         <w:rPr>
           <w:rFonts w:eastAsiaTheme="minorEastAsia"/>
         </w:rPr>
-        <w:t xml:space="preserve"> we can modify (14) to (14ER).</w:t>
+        <w:t xml:space="preserve"> we can modify (14</w:t>
+      </w:r>
+      <w:r>
+        <w:rPr>
+          <w:rFonts w:eastAsiaTheme="minorEastAsia"/>
+        </w:rPr>
+        <w:t>-2017) to (14-2018</w:t>
+      </w:r>
+      <w:r>
+        <w:rPr>
+          <w:rFonts w:eastAsiaTheme="minorEastAsia"/>
+        </w:rPr>
+        <w:t>).</w:t>
       </w:r>
     </w:p>
     <w:p>
@@ -9448,7 +9857,13 @@
           <w:rFonts w:eastAsiaTheme="minorEastAsia"/>
         </w:rPr>
         <w:tab/>
-        <w:t>(14ER)</w:t>
+        <w:t>(14-2018</w:t>
+      </w:r>
+      <w:r>
+        <w:rPr>
+          <w:rFonts w:eastAsiaTheme="minorEastAsia"/>
+        </w:rPr>
+        <w:t>)</w:t>
       </w:r>
     </w:p>
     <w:p>
@@ -9465,7 +9880,13 @@
         <w:rPr>
           <w:rFonts w:eastAsiaTheme="minorEastAsia"/>
         </w:rPr>
-        <w:t>Adding (11.5E, 12.5E) and changing (14</w:t>
+        <w:t>Adding (15, 16</w:t>
+      </w:r>
+      <w:r>
+        <w:rPr>
+          <w:rFonts w:eastAsiaTheme="minorEastAsia"/>
+        </w:rPr>
+        <w:t>) and changing (14</w:t>
       </w:r>
       <w:r>
         <w:rPr>
@@ -9477,7 +9898,19 @@
         <w:rPr>
           <w:rFonts w:eastAsiaTheme="minorEastAsia"/>
         </w:rPr>
-        <w:t xml:space="preserve">) to (14ER) should remove dependence of the model on matching bracket boundaries. </w:t>
+        <w:t>) to (14-2018</w:t>
+      </w:r>
+      <w:r>
+        <w:rPr>
+          <w:rFonts w:eastAsiaTheme="minorEastAsia"/>
+        </w:rPr>
+        <w:t xml:space="preserve">) should remove dependence of the model on matching bracket boundaries. </w:t>
+      </w:r>
+      <w:r>
+        <w:rPr>
+          <w:rFonts w:eastAsiaTheme="minorEastAsia"/>
+        </w:rPr>
+        <w:t xml:space="preserve">Note that this means (14-2018) should work as well for the 2017 tax code as it does for the 2018 tax code. </w:t>
       </w:r>
     </w:p>
     <w:p>
@@ -9765,7 +10198,7 @@
         <w:rPr>
           <w:rFonts w:eastAsiaTheme="minorEastAsia"/>
         </w:rPr>
-        <w:t>15</w:t>
+        <w:t>17</w:t>
       </w:r>
       <w:r>
         <w:rPr>
@@ -9788,7 +10221,7 @@
         <w:rPr>
           <w:rFonts w:eastAsiaTheme="minorEastAsia"/>
         </w:rPr>
-        <w:t>Equation (15</w:t>
+        <w:t>Equation (17</w:t>
       </w:r>
       <w:r>
         <w:rPr>
@@ -9819,28 +10252,97 @@
           <w:rFonts w:eastAsiaTheme="minorEastAsia"/>
           <w:vertAlign w:val="subscript"/>
         </w:rPr>
-        <w:t>i+1</w:t>
-      </w:r>
-      <w:proofErr w:type="gramStart"/>
+        <w:t>i+1,j</w:t>
+      </w:r>
+      <w:r>
+        <w:rPr>
+          <w:rFonts w:eastAsiaTheme="minorEastAsia"/>
+        </w:rPr>
+        <w:t xml:space="preserve">) </w:t>
+      </w:r>
+      <w:r>
+        <w:rPr>
+          <w:rFonts w:eastAsiaTheme="minorEastAsia"/>
+        </w:rPr>
+        <w:t>is equal to the balance of the account at the start of the previous year</w:t>
+      </w:r>
+      <w:r>
+        <w:rPr>
+          <w:rFonts w:eastAsiaTheme="minorEastAsia"/>
+        </w:rPr>
+        <w:t xml:space="preserve"> (</w:t>
+      </w:r>
+      <w:proofErr w:type="spellStart"/>
+      <w:r>
+        <w:rPr>
+          <w:rFonts w:eastAsiaTheme="minorEastAsia"/>
+        </w:rPr>
+        <w:t>b</w:t>
+      </w:r>
       <w:r>
         <w:rPr>
           <w:rFonts w:eastAsiaTheme="minorEastAsia"/>
           <w:vertAlign w:val="subscript"/>
         </w:rPr>
-        <w:t>,j</w:t>
-      </w:r>
-      <w:proofErr w:type="gramEnd"/>
-      <w:r>
-        <w:rPr>
-          <w:rFonts w:eastAsiaTheme="minorEastAsia"/>
-        </w:rPr>
-        <w:t xml:space="preserve">) </w:t>
-      </w:r>
-      <w:r>
-        <w:rPr>
-          <w:rFonts w:eastAsiaTheme="minorEastAsia"/>
-        </w:rPr>
-        <w:t>is equal to the balance of the account at the start of the previous year</w:t>
+        <w:t>ij</w:t>
+      </w:r>
+      <w:proofErr w:type="spellEnd"/>
+      <w:r>
+        <w:rPr>
+          <w:rFonts w:eastAsiaTheme="minorEastAsia"/>
+        </w:rPr>
+        <w:t>)</w:t>
+      </w:r>
+      <w:r>
+        <w:rPr>
+          <w:rFonts w:eastAsiaTheme="minorEastAsia"/>
+        </w:rPr>
+        <w:t xml:space="preserve">, minus the previous year’s withdrawals </w:t>
+      </w:r>
+      <w:r>
+        <w:rPr>
+          <w:rFonts w:eastAsiaTheme="minorEastAsia"/>
+        </w:rPr>
+        <w:t>(</w:t>
+      </w:r>
+      <w:proofErr w:type="spellStart"/>
+      <w:r>
+        <w:rPr>
+          <w:rFonts w:eastAsiaTheme="minorEastAsia"/>
+        </w:rPr>
+        <w:t>w</w:t>
+      </w:r>
+      <w:r>
+        <w:rPr>
+          <w:rFonts w:eastAsiaTheme="minorEastAsia"/>
+          <w:vertAlign w:val="subscript"/>
+        </w:rPr>
+        <w:t>ij</w:t>
+      </w:r>
+      <w:proofErr w:type="spellEnd"/>
+      <w:r>
+        <w:rPr>
+          <w:rFonts w:eastAsiaTheme="minorEastAsia"/>
+        </w:rPr>
+        <w:t>)</w:t>
+      </w:r>
+      <w:r>
+        <w:rPr>
+          <w:rFonts w:eastAsiaTheme="minorEastAsia"/>
+        </w:rPr>
+        <w:t>)</w:t>
+      </w:r>
+      <w:r>
+        <w:rPr>
+          <w:rFonts w:eastAsiaTheme="minorEastAsia"/>
+        </w:rPr>
+        <w:t xml:space="preserve"> plus the deposits </w:t>
+      </w:r>
+      <w:r>
+        <w:rPr>
+          <w:rFonts w:eastAsiaTheme="minorEastAsia"/>
+        </w:rPr>
+        <w:t xml:space="preserve"> and any income from the sale of assets</w:t>
       </w:r>
       <w:r>
         <w:rPr>
@@ -9853,13 +10355,83 @@
         <w:rPr>
           <w:rFonts w:eastAsiaTheme="minorEastAsia"/>
         </w:rPr>
-        <w:t>b</w:t>
+        <w:t>o</w:t>
       </w:r>
       <w:r>
         <w:rPr>
           <w:rFonts w:eastAsiaTheme="minorEastAsia"/>
           <w:vertAlign w:val="subscript"/>
         </w:rPr>
+        <w:t>i</w:t>
+      </w:r>
+      <w:r>
+        <w:rPr>
+          <w:rFonts w:eastAsiaTheme="minorEastAsia"/>
+          <w:vertAlign w:val="superscript"/>
+        </w:rPr>
+        <w:t>A</w:t>
+      </w:r>
+      <w:proofErr w:type="spellEnd"/>
+      <w:r>
+        <w:rPr>
+          <w:rFonts w:eastAsiaTheme="minorEastAsia"/>
+        </w:rPr>
+        <w:t>)</w:t>
+      </w:r>
+      <w:r>
+        <w:rPr>
+          <w:rFonts w:eastAsiaTheme="minorEastAsia"/>
+        </w:rPr>
+        <w:t xml:space="preserve"> </w:t>
+      </w:r>
+      <w:r>
+        <w:rPr>
+          <w:rFonts w:eastAsiaTheme="minorEastAsia"/>
+        </w:rPr>
+        <w:t>in the previous year (all</w:t>
+      </w:r>
+      <w:r>
+        <w:rPr>
+          <w:rFonts w:eastAsiaTheme="minorEastAsia"/>
+        </w:rPr>
+        <w:t xml:space="preserve"> </w:t>
+      </w:r>
+      <w:r>
+        <w:rPr>
+          <w:rFonts w:eastAsiaTheme="minorEastAsia"/>
+        </w:rPr>
+        <w:t xml:space="preserve">modeled as occurring at the beginning of the year) </w:t>
+      </w:r>
+      <w:r>
+        <w:rPr>
+          <w:rFonts w:eastAsiaTheme="minorEastAsia"/>
+        </w:rPr>
+        <w:t>times the return o</w:t>
+      </w:r>
+      <w:r>
+        <w:rPr>
+          <w:rFonts w:eastAsiaTheme="minorEastAsia"/>
+        </w:rPr>
+        <w:t>n the investment for the year at the</w:t>
+      </w:r>
+      <w:r>
+        <w:rPr>
+          <w:rFonts w:eastAsiaTheme="minorEastAsia"/>
+        </w:rPr>
+        <w:t xml:space="preserve"> rate of return (</w:t>
+      </w:r>
+      <w:proofErr w:type="spellStart"/>
+      <w:r>
+        <w:rPr>
+          <w:rFonts w:eastAsiaTheme="minorEastAsia"/>
+        </w:rPr>
+        <w:t>r</w:t>
+      </w:r>
+      <w:r>
+        <w:rPr>
+          <w:rFonts w:eastAsiaTheme="minorEastAsia"/>
+          <w:vertAlign w:val="subscript"/>
+        </w:rPr>
         <w:t>ij</w:t>
       </w:r>
       <w:proofErr w:type="spellEnd"/>
@@ -9867,114 +10439,6 @@
         <w:rPr>
           <w:rFonts w:eastAsiaTheme="minorEastAsia"/>
         </w:rPr>
-        <w:t>)</w:t>
-      </w:r>
-      <w:r>
-        <w:rPr>
-          <w:rFonts w:eastAsiaTheme="minorEastAsia"/>
-        </w:rPr>
-        <w:t xml:space="preserve">, minus the previous year’s withdrawals </w:t>
-      </w:r>
-      <w:r>
-        <w:rPr>
-          <w:rFonts w:eastAsiaTheme="minorEastAsia"/>
-        </w:rPr>
-        <w:t>(</w:t>
-      </w:r>
-      <w:proofErr w:type="spellStart"/>
-      <w:r>
-        <w:rPr>
-          <w:rFonts w:eastAsiaTheme="minorEastAsia"/>
-        </w:rPr>
-        <w:t>w</w:t>
-      </w:r>
-      <w:r>
-        <w:rPr>
-          <w:rFonts w:eastAsiaTheme="minorEastAsia"/>
-          <w:vertAlign w:val="subscript"/>
-        </w:rPr>
-        <w:t>ij</w:t>
-      </w:r>
-      <w:proofErr w:type="spellEnd"/>
-      <w:r>
-        <w:rPr>
-          <w:rFonts w:eastAsiaTheme="minorEastAsia"/>
-        </w:rPr>
-        <w:t>)</w:t>
-      </w:r>
-      <w:r>
-        <w:rPr>
-          <w:rFonts w:eastAsiaTheme="minorEastAsia"/>
-        </w:rPr>
-        <w:t>)</w:t>
-      </w:r>
-      <w:r>
-        <w:rPr>
-          <w:rFonts w:eastAsiaTheme="minorEastAsia"/>
-        </w:rPr>
-        <w:t xml:space="preserve"> plus the deposits </w:t>
-      </w:r>
-      <w:r>
-        <w:rPr>
-          <w:rFonts w:eastAsiaTheme="minorEastAsia"/>
-        </w:rPr>
-        <w:t xml:space="preserve"> and any income from the sale of assets </w:t>
-      </w:r>
-      <w:r>
-        <w:rPr>
-          <w:rFonts w:eastAsiaTheme="minorEastAsia"/>
-        </w:rPr>
-        <w:t>in the previous year (all</w:t>
-      </w:r>
-      <w:r>
-        <w:rPr>
-          <w:rFonts w:eastAsiaTheme="minorEastAsia"/>
-        </w:rPr>
-        <w:t xml:space="preserve"> </w:t>
-      </w:r>
-      <w:r>
-        <w:rPr>
-          <w:rFonts w:eastAsiaTheme="minorEastAsia"/>
-        </w:rPr>
-        <w:t xml:space="preserve">modeled as occurring at the beginning of the year) </w:t>
-      </w:r>
-      <w:r>
-        <w:rPr>
-          <w:rFonts w:eastAsiaTheme="minorEastAsia"/>
-        </w:rPr>
-        <w:t>times the return o</w:t>
-      </w:r>
-      <w:r>
-        <w:rPr>
-          <w:rFonts w:eastAsiaTheme="minorEastAsia"/>
-        </w:rPr>
-        <w:t>n the investment for the year at the</w:t>
-      </w:r>
-      <w:r>
-        <w:rPr>
-          <w:rFonts w:eastAsiaTheme="minorEastAsia"/>
-        </w:rPr>
-        <w:t xml:space="preserve"> rate of return (</w:t>
-      </w:r>
-      <w:proofErr w:type="spellStart"/>
-      <w:r>
-        <w:rPr>
-          <w:rFonts w:eastAsiaTheme="minorEastAsia"/>
-        </w:rPr>
-        <w:t>r</w:t>
-      </w:r>
-      <w:r>
-        <w:rPr>
-          <w:rFonts w:eastAsiaTheme="minorEastAsia"/>
-          <w:vertAlign w:val="subscript"/>
-        </w:rPr>
-        <w:t>ij</w:t>
-      </w:r>
-      <w:proofErr w:type="spellEnd"/>
-      <w:r>
-        <w:rPr>
-          <w:rFonts w:eastAsiaTheme="minorEastAsia"/>
-        </w:rPr>
         <w:t xml:space="preserve">). This is somewhat pessimistic because withdrawals are usually not taken out in one transaction </w:t>
       </w:r>
       <w:r>
@@ -9993,7 +10457,13 @@
         <w:rPr>
           <w:rFonts w:eastAsiaTheme="minorEastAsia"/>
         </w:rPr>
-        <w:t>Expression (15) generates n*</w:t>
+        <w:t>Expression (17</w:t>
+      </w:r>
+      <w:r>
+        <w:rPr>
+          <w:rFonts w:eastAsiaTheme="minorEastAsia"/>
+        </w:rPr>
+        <w:t>) generates n*</w:t>
       </w:r>
       <w:proofErr w:type="spellStart"/>
       <w:proofErr w:type="gramStart"/>
@@ -10029,13 +10499,10 @@
           <w:rFonts w:eastAsiaTheme="minorEastAsia"/>
         </w:rPr>
       </w:pPr>
-      <w:bookmarkStart w:id="0" w:name="_GoBack"/>
-      <w:bookmarkEnd w:id="0"/>
-      <w:r>
-        <w:rPr>
-          <w:rFonts w:eastAsiaTheme="minorEastAsia"/>
-        </w:rPr>
-        <w:lastRenderedPageBreak/>
+      <w:r>
+        <w:rPr>
+          <w:rFonts w:eastAsiaTheme="minorEastAsia"/>
+        </w:rPr>
         <w:tab/>
       </w:r>
       <m:oMath>
@@ -10101,19 +10568,7 @@
           <w:rPr>
             <w:rFonts w:ascii="Cambria Math" w:eastAsiaTheme="minorEastAsia" w:hAnsi="Cambria Math"/>
           </w:rPr>
-          <m:t xml:space="preserve">,   i=1, …, n,   </m:t>
-        </m:r>
-        <m:r>
-          <w:rPr>
-            <w:rFonts w:ascii="Cambria Math" w:eastAsiaTheme="minorEastAsia" w:hAnsi="Cambria Math"/>
-          </w:rPr>
-          <m:t>j</m:t>
-        </m:r>
-        <m:r>
-          <w:rPr>
-            <w:rFonts w:ascii="Cambria Math" w:eastAsiaTheme="minorEastAsia" w:hAnsi="Cambria Math"/>
-          </w:rPr>
-          <m:t>=1…</m:t>
+          <m:t>,   i=1, …, n,   j=1…</m:t>
         </m:r>
         <m:sSup>
           <m:sSupPr>
@@ -10153,7 +10608,13 @@
           <w:rFonts w:eastAsiaTheme="minorEastAsia"/>
         </w:rPr>
         <w:tab/>
-        <w:t>(15.5)</w:t>
+        <w:t>(18</w:t>
+      </w:r>
+      <w:r>
+        <w:rPr>
+          <w:rFonts w:eastAsiaTheme="minorEastAsia"/>
+        </w:rPr>
+        <w:t>)</w:t>
       </w:r>
     </w:p>
     <w:p>
@@ -10253,13 +10714,7 @@
               <w:rPr>
                 <w:rFonts w:ascii="Cambria Math" w:hAnsi="Cambria Math"/>
               </w:rPr>
-              <m:t>i</m:t>
-            </m:r>
-            <m:r>
-              <w:rPr>
-                <w:rFonts w:ascii="Cambria Math" w:hAnsi="Cambria Math"/>
-              </w:rPr>
-              <m:t>,</m:t>
+              <m:t>i,</m:t>
             </m:r>
             <m:sSup>
               <m:sSupPr>
@@ -10341,19 +10796,13 @@
           <w:rFonts w:eastAsiaTheme="minorEastAsia"/>
         </w:rPr>
         <w:tab/>
-        <w:t>(15.</w:t>
-      </w:r>
-      <w:r>
-        <w:rPr>
-          <w:rFonts w:eastAsiaTheme="minorEastAsia"/>
-        </w:rPr>
-        <w:t>7</w:t>
-      </w:r>
-      <w:r>
-        <w:rPr>
-          <w:rFonts w:eastAsiaTheme="minorEastAsia"/>
-        </w:rPr>
-        <w:t>5)</w:t>
+        <w:t>(19</w:t>
+      </w:r>
+      <w:r>
+        <w:rPr>
+          <w:rFonts w:eastAsiaTheme="minorEastAsia"/>
+        </w:rPr>
+        <w:t>)</w:t>
       </w:r>
     </w:p>
     <w:p>
@@ -10475,7 +10924,13 @@
         <w:rPr>
           <w:rFonts w:eastAsiaTheme="minorEastAsia"/>
         </w:rPr>
-        <w:t>Constraints (15.5) and (15.75) ensure these bounds.</w:t>
+        <w:t>Constraints (18) and (19</w:t>
+      </w:r>
+      <w:r>
+        <w:rPr>
+          <w:rFonts w:eastAsiaTheme="minorEastAsia"/>
+        </w:rPr>
+        <w:t>) ensure these bounds.</w:t>
       </w:r>
       <w:r>
         <w:rPr>
@@ -10626,7 +11081,7 @@
         <w:rPr>
           <w:rFonts w:eastAsiaTheme="minorEastAsia"/>
         </w:rPr>
-        <w:t>16</w:t>
+        <w:t>20</w:t>
       </w:r>
       <w:r>
         <w:rPr>
@@ -10649,7 +11104,7 @@
         <w:rPr>
           <w:rFonts w:eastAsiaTheme="minorEastAsia"/>
         </w:rPr>
-        <w:t>Expression (16</w:t>
+        <w:t>Expression (20</w:t>
       </w:r>
       <w:r>
         <w:rPr>
@@ -10906,7 +11361,7 @@
         <w:rPr>
           <w:rFonts w:eastAsiaTheme="minorEastAsia"/>
         </w:rPr>
-        <w:t>17</w:t>
+        <w:t>21</w:t>
       </w:r>
       <w:r>
         <w:rPr>
@@ -10941,7 +11396,7 @@
         <w:rPr>
           <w:rFonts w:eastAsiaTheme="minorEastAsia"/>
         </w:rPr>
-        <w:t xml:space="preserve"> (17</w:t>
+        <w:t xml:space="preserve"> (21</w:t>
       </w:r>
       <w:r>
         <w:rPr>
@@ -10964,7 +11419,13 @@
         </w:numPr>
       </w:pPr>
       <w:r>
-        <w:t>The standard deduction is assumed along with a personal exemption</w:t>
+        <w:t>The standard deduction is assumed along with a</w:t>
+      </w:r>
+      <w:r>
+        <w:t>ny allowed</w:t>
+      </w:r>
+      <w:r>
+        <w:t xml:space="preserve"> personal exemption</w:t>
       </w:r>
     </w:p>
     <w:p>
@@ -11024,7 +11485,13 @@
         </w:numPr>
       </w:pPr>
       <w:r>
-        <w:t>All IRA contributions are with pretax money, this ignores deduction limits at the high end</w:t>
+        <w:t>All IRA contributions are with pret</w:t>
+      </w:r>
+      <w:r>
+        <w:t>ax money, this ignores income</w:t>
+      </w:r>
+      <w:r>
+        <w:t xml:space="preserve"> limits at the high end</w:t>
       </w:r>
     </w:p>
     <w:p>
@@ -11039,7 +11506,13 @@
         <w:t>Roth withdrawals never incur tax on profits but do incur a penalty before age 59 ½ on the full amount</w:t>
       </w:r>
       <w:r>
-        <w:t xml:space="preserve"> (not quit right)</w:t>
+        <w:t xml:space="preserve"> (not quit</w:t>
+      </w:r>
+      <w:r>
+        <w:t>e</w:t>
+      </w:r>
+      <w:r>
+        <w:t xml:space="preserve"> right)</w:t>
       </w:r>
     </w:p>
     <w:p>
@@ -11063,7 +11536,11 @@
         </w:numPr>
       </w:pPr>
       <w:r>
-        <w:t xml:space="preserve">Roth 5 year restriction is assumed to be passed </w:t>
+        <w:lastRenderedPageBreak/>
+        <w:t xml:space="preserve">Roth 5 year restriction is </w:t>
+      </w:r>
+      <w:r>
+        <w:t>always assumed to be met</w:t>
       </w:r>
     </w:p>
     <w:p>
@@ -11201,6 +11678,13 @@
         </w:rPr>
         <w:t>:</w:t>
       </w:r>
+      <w:r>
+        <w:rPr>
+          <w:rStyle w:val="FootnoteReference"/>
+          <w:rFonts w:eastAsiaTheme="minorEastAsia"/>
+        </w:rPr>
+        <w:footnoteReference w:id="6"/>
+      </w:r>
     </w:p>
     <w:p>
       <w:pPr>
@@ -11320,7 +11804,6 @@
         <w:rPr>
           <w:rFonts w:eastAsiaTheme="minorEastAsia"/>
         </w:rPr>
-        <w:lastRenderedPageBreak/>
         <w:tab/>
       </w:r>
       <m:oMath>
@@ -14265,6 +14748,7 @@
         <w:rPr>
           <w:rFonts w:eastAsiaTheme="minorEastAsia"/>
         </w:rPr>
+        <w:lastRenderedPageBreak/>
         <w:tab/>
       </w:r>
       <m:oMath>
@@ -15006,6 +15490,909 @@
         <m:nary>
           <m:naryPr>
             <m:chr m:val="∑"/>
+            <m:limLoc m:val="undOvr"/>
+            <m:ctrlPr>
+              <w:rPr>
+                <w:rFonts w:ascii="Cambria Math" w:hAnsi="Cambria Math"/>
+                <w:i/>
+              </w:rPr>
+            </m:ctrlPr>
+          </m:naryPr>
+          <m:sub>
+            <m:r>
+              <w:rPr>
+                <w:rFonts w:ascii="Cambria Math" w:hAnsi="Cambria Math"/>
+              </w:rPr>
+              <m:t>l=1</m:t>
+            </m:r>
+          </m:sub>
+          <m:sup>
+            <m:sSup>
+              <m:sSupPr>
+                <m:ctrlPr>
+                  <w:rPr>
+                    <w:rFonts w:ascii="Cambria Math" w:hAnsi="Cambria Math"/>
+                    <w:i/>
+                  </w:rPr>
+                </m:ctrlPr>
+              </m:sSupPr>
+              <m:e>
+                <m:r>
+                  <w:rPr>
+                    <w:rFonts w:ascii="Cambria Math" w:hAnsi="Cambria Math"/>
+                  </w:rPr>
+                  <m:t>B</m:t>
+                </m:r>
+              </m:e>
+              <m:sup>
+                <m:r>
+                  <w:rPr>
+                    <w:rFonts w:ascii="Cambria Math" w:hAnsi="Cambria Math"/>
+                  </w:rPr>
+                  <m:t>cg</m:t>
+                </m:r>
+              </m:sup>
+            </m:sSup>
+          </m:sup>
+          <m:e>
+            <m:sSub>
+              <m:sSubPr>
+                <m:ctrlPr>
+                  <w:rPr>
+                    <w:rFonts w:ascii="Cambria Math" w:hAnsi="Cambria Math"/>
+                    <w:i/>
+                  </w:rPr>
+                </m:ctrlPr>
+              </m:sSubPr>
+              <m:e>
+                <m:r>
+                  <w:rPr>
+                    <w:rFonts w:ascii="Cambria Math" w:hAnsi="Cambria Math"/>
+                  </w:rPr>
+                  <m:t>y</m:t>
+                </m:r>
+              </m:e>
+              <m:sub>
+                <m:r>
+                  <w:rPr>
+                    <w:rFonts w:ascii="Cambria Math" w:hAnsi="Cambria Math"/>
+                  </w:rPr>
+                  <m:t>il</m:t>
+                </m:r>
+              </m:sub>
+            </m:sSub>
+          </m:e>
+        </m:nary>
+        <m:r>
+          <w:rPr>
+            <w:rFonts w:ascii="Cambria Math" w:hAnsi="Cambria Math"/>
+          </w:rPr>
+          <m:t>-</m:t>
+        </m:r>
+        <m:sSub>
+          <m:sSubPr>
+            <m:ctrlPr>
+              <w:rPr>
+                <w:rFonts w:ascii="Cambria Math" w:hAnsi="Cambria Math"/>
+                <w:i/>
+              </w:rPr>
+            </m:ctrlPr>
+          </m:sSubPr>
+          <m:e>
+            <m:r>
+              <w:rPr>
+                <w:rFonts w:ascii="Cambria Math" w:hAnsi="Cambria Math"/>
+              </w:rPr>
+              <m:t>f</m:t>
+            </m:r>
+          </m:e>
+          <m:sub>
+            <m:r>
+              <w:rPr>
+                <w:rFonts w:ascii="Cambria Math" w:hAnsi="Cambria Math"/>
+              </w:rPr>
+              <m:t>i</m:t>
+            </m:r>
+          </m:sub>
+        </m:sSub>
+        <m:r>
+          <w:rPr>
+            <w:rFonts w:ascii="Cambria Math" w:hAnsi="Cambria Math"/>
+          </w:rPr>
+          <m:t>*</m:t>
+        </m:r>
+        <m:sSub>
+          <m:sSubPr>
+            <m:ctrlPr>
+              <w:rPr>
+                <w:rFonts w:ascii="Cambria Math" w:hAnsi="Cambria Math"/>
+                <w:i/>
+              </w:rPr>
+            </m:ctrlPr>
+          </m:sSubPr>
+          <m:e>
+            <m:r>
+              <w:rPr>
+                <w:rFonts w:ascii="Cambria Math" w:hAnsi="Cambria Math"/>
+              </w:rPr>
+              <m:t>w</m:t>
+            </m:r>
+          </m:e>
+          <m:sub>
+            <m:r>
+              <w:rPr>
+                <w:rFonts w:ascii="Cambria Math" w:hAnsi="Cambria Math"/>
+              </w:rPr>
+              <m:t>i,</m:t>
+            </m:r>
+            <m:sSup>
+              <m:sSupPr>
+                <m:ctrlPr>
+                  <w:rPr>
+                    <w:rFonts w:ascii="Cambria Math" w:eastAsiaTheme="minorEastAsia" w:hAnsi="Cambria Math"/>
+                    <w:i/>
+                  </w:rPr>
+                </m:ctrlPr>
+              </m:sSupPr>
+              <m:e>
+                <m:r>
+                  <w:rPr>
+                    <w:rFonts w:ascii="Cambria Math" w:eastAsiaTheme="minorEastAsia" w:hAnsi="Cambria Math"/>
+                  </w:rPr>
+                  <m:t>n</m:t>
+                </m:r>
+              </m:e>
+              <m:sup>
+                <m:r>
+                  <w:rPr>
+                    <w:rFonts w:ascii="Cambria Math" w:eastAsiaTheme="minorEastAsia" w:hAnsi="Cambria Math"/>
+                  </w:rPr>
+                  <m:t>AT</m:t>
+                </m:r>
+              </m:sup>
+            </m:sSup>
+          </m:sub>
+        </m:sSub>
+        <m:r>
+          <w:rPr>
+            <w:rFonts w:ascii="Cambria Math" w:hAnsi="Cambria Math"/>
+          </w:rPr>
+          <m:t xml:space="preserve">≤ </m:t>
+        </m:r>
+        <m:sSubSup>
+          <m:sSubSupPr>
+            <m:ctrlPr>
+              <w:rPr>
+                <w:rFonts w:ascii="Cambria Math" w:hAnsi="Cambria Math"/>
+                <w:i/>
+              </w:rPr>
+            </m:ctrlPr>
+          </m:sSubSupPr>
+          <m:e>
+            <m:r>
+              <w:rPr>
+                <w:rFonts w:ascii="Cambria Math" w:hAnsi="Cambria Math"/>
+              </w:rPr>
+              <m:t>o</m:t>
+            </m:r>
+          </m:e>
+          <m:sub>
+            <m:r>
+              <w:rPr>
+                <w:rFonts w:ascii="Cambria Math" w:hAnsi="Cambria Math"/>
+              </w:rPr>
+              <m:t>i</m:t>
+            </m:r>
+          </m:sub>
+          <m:sup>
+            <m:r>
+              <w:rPr>
+                <w:rFonts w:ascii="Cambria Math" w:hAnsi="Cambria Math"/>
+              </w:rPr>
+              <m:t>At</m:t>
+            </m:r>
+          </m:sup>
+        </m:sSubSup>
+        <m:r>
+          <w:rPr>
+            <w:rFonts w:ascii="Cambria Math" w:eastAsiaTheme="minorEastAsia" w:hAnsi="Cambria Math"/>
+          </w:rPr>
+          <m:t>,   i=1…n</m:t>
+        </m:r>
+      </m:oMath>
+      <w:r>
+        <w:rPr>
+          <w:rFonts w:eastAsiaTheme="minorEastAsia"/>
+        </w:rPr>
+        <w:tab/>
+        <w:t>(13</w:t>
+      </w:r>
+      <w:r>
+        <w:rPr>
+          <w:rFonts w:eastAsiaTheme="minorEastAsia"/>
+        </w:rPr>
+        <w:t>a’)</w:t>
+      </w:r>
+    </w:p>
+    <w:p>
+      <w:pPr>
+        <w:tabs>
+          <w:tab w:val="center" w:pos="4680"/>
+          <w:tab w:val="right" w:pos="9360"/>
+        </w:tabs>
+        <w:rPr>
+          <w:rFonts w:eastAsiaTheme="minorEastAsia"/>
+        </w:rPr>
+      </w:pPr>
+      <w:r>
+        <w:rPr>
+          <w:rFonts w:eastAsiaTheme="minorEastAsia"/>
+        </w:rPr>
+        <w:tab/>
+      </w:r>
+      <m:oMath>
+        <m:sSub>
+          <m:sSubPr>
+            <m:ctrlPr>
+              <w:rPr>
+                <w:rFonts w:ascii="Cambria Math" w:hAnsi="Cambria Math"/>
+                <w:i/>
+              </w:rPr>
+            </m:ctrlPr>
+          </m:sSubPr>
+          <m:e>
+            <m:r>
+              <w:rPr>
+                <w:rFonts w:ascii="Cambria Math" w:hAnsi="Cambria Math"/>
+              </w:rPr>
+              <m:t>f</m:t>
+            </m:r>
+          </m:e>
+          <m:sub>
+            <m:r>
+              <w:rPr>
+                <w:rFonts w:ascii="Cambria Math" w:hAnsi="Cambria Math"/>
+              </w:rPr>
+              <m:t>i</m:t>
+            </m:r>
+          </m:sub>
+        </m:sSub>
+        <m:r>
+          <w:rPr>
+            <w:rFonts w:ascii="Cambria Math" w:hAnsi="Cambria Math"/>
+          </w:rPr>
+          <m:t>*</m:t>
+        </m:r>
+        <m:sSub>
+          <m:sSubPr>
+            <m:ctrlPr>
+              <w:rPr>
+                <w:rFonts w:ascii="Cambria Math" w:hAnsi="Cambria Math"/>
+                <w:i/>
+              </w:rPr>
+            </m:ctrlPr>
+          </m:sSubPr>
+          <m:e>
+            <m:r>
+              <w:rPr>
+                <w:rFonts w:ascii="Cambria Math" w:hAnsi="Cambria Math"/>
+              </w:rPr>
+              <m:t>w</m:t>
+            </m:r>
+          </m:e>
+          <m:sub>
+            <m:r>
+              <w:rPr>
+                <w:rFonts w:ascii="Cambria Math" w:hAnsi="Cambria Math"/>
+              </w:rPr>
+              <m:t>i,</m:t>
+            </m:r>
+            <m:sSup>
+              <m:sSupPr>
+                <m:ctrlPr>
+                  <w:rPr>
+                    <w:rFonts w:ascii="Cambria Math" w:eastAsiaTheme="minorEastAsia" w:hAnsi="Cambria Math"/>
+                    <w:i/>
+                  </w:rPr>
+                </m:ctrlPr>
+              </m:sSupPr>
+              <m:e>
+                <m:r>
+                  <w:rPr>
+                    <w:rFonts w:ascii="Cambria Math" w:eastAsiaTheme="minorEastAsia" w:hAnsi="Cambria Math"/>
+                  </w:rPr>
+                  <m:t>n</m:t>
+                </m:r>
+              </m:e>
+              <m:sup>
+                <m:r>
+                  <w:rPr>
+                    <w:rFonts w:ascii="Cambria Math" w:eastAsiaTheme="minorEastAsia" w:hAnsi="Cambria Math"/>
+                  </w:rPr>
+                  <m:t>AT</m:t>
+                </m:r>
+              </m:sup>
+            </m:sSup>
+          </m:sub>
+        </m:sSub>
+        <m:r>
+          <w:rPr>
+            <w:rFonts w:ascii="Cambria Math" w:hAnsi="Cambria Math"/>
+          </w:rPr>
+          <m:t>-</m:t>
+        </m:r>
+        <m:nary>
+          <m:naryPr>
+            <m:chr m:val="∑"/>
+            <m:limLoc m:val="undOvr"/>
+            <m:ctrlPr>
+              <w:rPr>
+                <w:rFonts w:ascii="Cambria Math" w:hAnsi="Cambria Math"/>
+                <w:i/>
+              </w:rPr>
+            </m:ctrlPr>
+          </m:naryPr>
+          <m:sub>
+            <m:r>
+              <w:rPr>
+                <w:rFonts w:ascii="Cambria Math" w:hAnsi="Cambria Math"/>
+              </w:rPr>
+              <m:t>l=1</m:t>
+            </m:r>
+          </m:sub>
+          <m:sup>
+            <m:sSup>
+              <m:sSupPr>
+                <m:ctrlPr>
+                  <w:rPr>
+                    <w:rFonts w:ascii="Cambria Math" w:hAnsi="Cambria Math"/>
+                    <w:i/>
+                  </w:rPr>
+                </m:ctrlPr>
+              </m:sSupPr>
+              <m:e>
+                <m:r>
+                  <w:rPr>
+                    <w:rFonts w:ascii="Cambria Math" w:hAnsi="Cambria Math"/>
+                  </w:rPr>
+                  <m:t>B</m:t>
+                </m:r>
+              </m:e>
+              <m:sup>
+                <m:r>
+                  <w:rPr>
+                    <w:rFonts w:ascii="Cambria Math" w:hAnsi="Cambria Math"/>
+                  </w:rPr>
+                  <m:t>cg</m:t>
+                </m:r>
+              </m:sup>
+            </m:sSup>
+          </m:sup>
+          <m:e>
+            <m:sSub>
+              <m:sSubPr>
+                <m:ctrlPr>
+                  <w:rPr>
+                    <w:rFonts w:ascii="Cambria Math" w:hAnsi="Cambria Math"/>
+                    <w:i/>
+                  </w:rPr>
+                </m:ctrlPr>
+              </m:sSubPr>
+              <m:e>
+                <m:r>
+                  <w:rPr>
+                    <w:rFonts w:ascii="Cambria Math" w:hAnsi="Cambria Math"/>
+                  </w:rPr>
+                  <m:t>y</m:t>
+                </m:r>
+              </m:e>
+              <m:sub>
+                <m:r>
+                  <w:rPr>
+                    <w:rFonts w:ascii="Cambria Math" w:hAnsi="Cambria Math"/>
+                  </w:rPr>
+                  <m:t>il</m:t>
+                </m:r>
+              </m:sub>
+            </m:sSub>
+          </m:e>
+        </m:nary>
+        <m:r>
+          <w:rPr>
+            <w:rFonts w:ascii="Cambria Math" w:hAnsi="Cambria Math"/>
+          </w:rPr>
+          <m:t xml:space="preserve">≤ </m:t>
+        </m:r>
+        <m:r>
+          <w:rPr>
+            <w:rFonts w:ascii="Cambria Math" w:hAnsi="Cambria Math"/>
+          </w:rPr>
+          <m:t>-</m:t>
+        </m:r>
+        <m:sSubSup>
+          <m:sSubSupPr>
+            <m:ctrlPr>
+              <w:rPr>
+                <w:rFonts w:ascii="Cambria Math" w:hAnsi="Cambria Math"/>
+                <w:i/>
+              </w:rPr>
+            </m:ctrlPr>
+          </m:sSubSupPr>
+          <m:e>
+            <m:r>
+              <w:rPr>
+                <w:rFonts w:ascii="Cambria Math" w:hAnsi="Cambria Math"/>
+              </w:rPr>
+              <m:t>o</m:t>
+            </m:r>
+          </m:e>
+          <m:sub>
+            <m:r>
+              <w:rPr>
+                <w:rFonts w:ascii="Cambria Math" w:hAnsi="Cambria Math"/>
+              </w:rPr>
+              <m:t>i</m:t>
+            </m:r>
+          </m:sub>
+          <m:sup>
+            <m:r>
+              <w:rPr>
+                <w:rFonts w:ascii="Cambria Math" w:hAnsi="Cambria Math"/>
+              </w:rPr>
+              <m:t>At</m:t>
+            </m:r>
+          </m:sup>
+        </m:sSubSup>
+        <m:r>
+          <w:rPr>
+            <w:rFonts w:ascii="Cambria Math" w:eastAsiaTheme="minorEastAsia" w:hAnsi="Cambria Math"/>
+          </w:rPr>
+          <m:t>,   i=1…n</m:t>
+        </m:r>
+      </m:oMath>
+      <w:r>
+        <w:rPr>
+          <w:rFonts w:eastAsiaTheme="minorEastAsia"/>
+        </w:rPr>
+        <w:tab/>
+        <w:t>(13</w:t>
+      </w:r>
+      <w:r>
+        <w:rPr>
+          <w:rFonts w:eastAsiaTheme="minorEastAsia"/>
+        </w:rPr>
+        <w:t>b’)</w:t>
+      </w:r>
+    </w:p>
+    <w:p>
+      <w:pPr>
+        <w:tabs>
+          <w:tab w:val="center" w:pos="4680"/>
+          <w:tab w:val="right" w:pos="9360"/>
+        </w:tabs>
+        <w:rPr>
+          <w:rFonts w:eastAsiaTheme="minorEastAsia"/>
+          <w:strike/>
+        </w:rPr>
+      </w:pPr>
+      <w:r>
+        <w:rPr>
+          <w:rFonts w:eastAsiaTheme="minorEastAsia"/>
+          <w:strike/>
+        </w:rPr>
+        <w:tab/>
+      </w:r>
+      <m:oMath>
+        <m:sSub>
+          <m:sSubPr>
+            <m:ctrlPr>
+              <w:rPr>
+                <w:rFonts w:ascii="Cambria Math" w:hAnsi="Cambria Math"/>
+                <w:i/>
+                <w:strike/>
+              </w:rPr>
+            </m:ctrlPr>
+          </m:sSubPr>
+          <m:e>
+            <m:r>
+              <w:rPr>
+                <w:rFonts w:ascii="Cambria Math" w:hAnsi="Cambria Math"/>
+                <w:strike/>
+              </w:rPr>
+              <m:t>y</m:t>
+            </m:r>
+          </m:e>
+          <m:sub>
+            <m:r>
+              <w:rPr>
+                <w:rFonts w:ascii="Cambria Math" w:hAnsi="Cambria Math"/>
+                <w:strike/>
+              </w:rPr>
+              <m:t>il</m:t>
+            </m:r>
+          </m:sub>
+        </m:sSub>
+        <m:r>
+          <w:rPr>
+            <w:rFonts w:ascii="Cambria Math" w:hAnsi="Cambria Math"/>
+            <w:strike/>
+          </w:rPr>
+          <m:t>+</m:t>
+        </m:r>
+        <m:nary>
+          <m:naryPr>
+            <m:chr m:val="∑"/>
+            <m:limLoc m:val="undOvr"/>
+            <m:supHide m:val="1"/>
+            <m:ctrlPr>
+              <w:rPr>
+                <w:rFonts w:ascii="Cambria Math" w:hAnsi="Cambria Math"/>
+                <w:i/>
+                <w:strike/>
+              </w:rPr>
+            </m:ctrlPr>
+          </m:naryPr>
+          <m:sub>
+            <m:sSup>
+              <m:sSupPr>
+                <m:ctrlPr>
+                  <w:rPr>
+                    <w:rFonts w:ascii="Cambria Math" w:hAnsi="Cambria Math"/>
+                    <w:i/>
+                    <w:strike/>
+                  </w:rPr>
+                </m:ctrlPr>
+              </m:sSupPr>
+              <m:e>
+                <m:r>
+                  <w:rPr>
+                    <w:rFonts w:ascii="Cambria Math" w:hAnsi="Cambria Math"/>
+                    <w:strike/>
+                  </w:rPr>
+                  <m:t>k∈B</m:t>
+                </m:r>
+              </m:e>
+              <m:sup>
+                <m:r>
+                  <w:rPr>
+                    <w:rFonts w:ascii="Cambria Math" w:hAnsi="Cambria Math"/>
+                    <w:strike/>
+                  </w:rPr>
+                  <m:t>t</m:t>
+                </m:r>
+              </m:sup>
+            </m:sSup>
+            <m:r>
+              <w:rPr>
+                <w:rFonts w:ascii="Cambria Math" w:hAnsi="Cambria Math"/>
+                <w:strike/>
+              </w:rPr>
+              <m:t>∩l</m:t>
+            </m:r>
+          </m:sub>
+          <m:sup/>
+          <m:e>
+            <m:sSub>
+              <m:sSubPr>
+                <m:ctrlPr>
+                  <w:rPr>
+                    <w:rFonts w:ascii="Cambria Math" w:hAnsi="Cambria Math"/>
+                    <w:i/>
+                    <w:strike/>
+                  </w:rPr>
+                </m:ctrlPr>
+              </m:sSubPr>
+              <m:e>
+                <m:r>
+                  <w:rPr>
+                    <w:rFonts w:ascii="Cambria Math" w:hAnsi="Cambria Math"/>
+                    <w:strike/>
+                  </w:rPr>
+                  <m:t>x</m:t>
+                </m:r>
+              </m:e>
+              <m:sub>
+                <m:r>
+                  <w:rPr>
+                    <w:rFonts w:ascii="Cambria Math" w:hAnsi="Cambria Math"/>
+                    <w:strike/>
+                  </w:rPr>
+                  <m:t>ik</m:t>
+                </m:r>
+              </m:sub>
+            </m:sSub>
+          </m:e>
+        </m:nary>
+        <m:r>
+          <w:rPr>
+            <w:rFonts w:ascii="Cambria Math" w:hAnsi="Cambria Math"/>
+            <w:strike/>
+          </w:rPr>
+          <m:t xml:space="preserve">≤ </m:t>
+        </m:r>
+        <m:sSub>
+          <m:sSubPr>
+            <m:ctrlPr>
+              <w:rPr>
+                <w:rFonts w:ascii="Cambria Math" w:hAnsi="Cambria Math"/>
+                <w:i/>
+                <w:strike/>
+              </w:rPr>
+            </m:ctrlPr>
+          </m:sSubPr>
+          <m:e>
+            <m:r>
+              <w:rPr>
+                <w:rFonts w:ascii="Cambria Math" w:hAnsi="Cambria Math"/>
+                <w:strike/>
+              </w:rPr>
+              <m:t>mcg</m:t>
+            </m:r>
+          </m:e>
+          <m:sub>
+            <m:r>
+              <w:rPr>
+                <w:rFonts w:ascii="Cambria Math" w:hAnsi="Cambria Math"/>
+                <w:strike/>
+              </w:rPr>
+              <m:t>il</m:t>
+            </m:r>
+          </m:sub>
+        </m:sSub>
+        <m:r>
+          <w:rPr>
+            <w:rFonts w:ascii="Cambria Math" w:eastAsiaTheme="minorEastAsia" w:hAnsi="Cambria Math"/>
+            <w:strike/>
+          </w:rPr>
+          <m:t>,   i=1…n,   l=1…</m:t>
+        </m:r>
+        <m:sSup>
+          <m:sSupPr>
+            <m:ctrlPr>
+              <w:rPr>
+                <w:rFonts w:ascii="Cambria Math" w:eastAsiaTheme="minorEastAsia" w:hAnsi="Cambria Math"/>
+                <w:i/>
+                <w:strike/>
+              </w:rPr>
+            </m:ctrlPr>
+          </m:sSupPr>
+          <m:e>
+            <m:r>
+              <w:rPr>
+                <w:rFonts w:ascii="Cambria Math" w:eastAsiaTheme="minorEastAsia" w:hAnsi="Cambria Math"/>
+                <w:strike/>
+              </w:rPr>
+              <m:t>B</m:t>
+            </m:r>
+          </m:e>
+          <m:sup>
+            <m:r>
+              <w:rPr>
+                <w:rFonts w:ascii="Cambria Math" w:eastAsiaTheme="minorEastAsia" w:hAnsi="Cambria Math"/>
+                <w:strike/>
+              </w:rPr>
+              <m:t>cg</m:t>
+            </m:r>
+          </m:sup>
+        </m:sSup>
+        <m:r>
+          <w:rPr>
+            <w:rFonts w:ascii="Cambria Math" w:eastAsiaTheme="minorEastAsia" w:hAnsi="Cambria Math"/>
+            <w:strike/>
+          </w:rPr>
+          <m:t>-1</m:t>
+        </m:r>
+      </m:oMath>
+      <w:r>
+        <w:rPr>
+          <w:rFonts w:eastAsiaTheme="minorEastAsia"/>
+          <w:strike/>
+        </w:rPr>
+        <w:tab/>
+        <w:t>(14</w:t>
+      </w:r>
+      <w:r>
+        <w:rPr>
+          <w:rFonts w:eastAsiaTheme="minorEastAsia"/>
+          <w:strike/>
+        </w:rPr>
+        <w:t>-2017</w:t>
+      </w:r>
+      <w:r>
+        <w:rPr>
+          <w:rFonts w:eastAsiaTheme="minorEastAsia"/>
+          <w:strike/>
+        </w:rPr>
+        <w:t>’</w:t>
+      </w:r>
+      <w:r>
+        <w:rPr>
+          <w:rFonts w:eastAsiaTheme="minorEastAsia"/>
+          <w:strike/>
+        </w:rPr>
+        <w:t>)</w:t>
+      </w:r>
+    </w:p>
+    <w:p>
+      <w:pPr>
+        <w:tabs>
+          <w:tab w:val="center" w:pos="4680"/>
+          <w:tab w:val="right" w:pos="9360"/>
+        </w:tabs>
+        <w:rPr>
+          <w:rFonts w:eastAsiaTheme="minorEastAsia"/>
+        </w:rPr>
+      </w:pPr>
+      <w:r>
+        <w:rPr>
+          <w:rFonts w:eastAsiaTheme="minorEastAsia"/>
+        </w:rPr>
+        <w:tab/>
+      </w:r>
+      <m:oMath>
+        <m:sSub>
+          <m:sSubPr>
+            <m:ctrlPr>
+              <w:rPr>
+                <w:rFonts w:ascii="Cambria Math" w:hAnsi="Cambria Math"/>
+                <w:i/>
+              </w:rPr>
+            </m:ctrlPr>
+          </m:sSubPr>
+          <m:e>
+            <m:r>
+              <w:rPr>
+                <w:rFonts w:ascii="Cambria Math" w:hAnsi="Cambria Math"/>
+              </w:rPr>
+              <m:t>y</m:t>
+            </m:r>
+          </m:e>
+          <m:sub>
+            <m:r>
+              <w:rPr>
+                <w:rFonts w:ascii="Cambria Math" w:hAnsi="Cambria Math"/>
+              </w:rPr>
+              <m:t>il</m:t>
+            </m:r>
+          </m:sub>
+        </m:sSub>
+        <m:r>
+          <w:rPr>
+            <w:rFonts w:ascii="Cambria Math" w:hAnsi="Cambria Math"/>
+          </w:rPr>
+          <m:t>+</m:t>
+        </m:r>
+        <m:sSub>
+          <m:sSubPr>
+            <m:ctrlPr>
+              <w:rPr>
+                <w:rFonts w:ascii="Cambria Math" w:hAnsi="Cambria Math"/>
+                <w:i/>
+              </w:rPr>
+            </m:ctrlPr>
+          </m:sSubPr>
+          <m:e>
+            <m:r>
+              <w:rPr>
+                <w:rFonts w:ascii="Cambria Math" w:hAnsi="Cambria Math"/>
+              </w:rPr>
+              <m:t>sy</m:t>
+            </m:r>
+          </m:e>
+          <m:sub>
+            <m:r>
+              <w:rPr>
+                <w:rFonts w:ascii="Cambria Math" w:hAnsi="Cambria Math"/>
+              </w:rPr>
+              <m:t>il</m:t>
+            </m:r>
+          </m:sub>
+        </m:sSub>
+        <m:r>
+          <w:rPr>
+            <w:rFonts w:ascii="Cambria Math" w:hAnsi="Cambria Math"/>
+          </w:rPr>
+          <m:t xml:space="preserve">≤ </m:t>
+        </m:r>
+        <m:sSub>
+          <m:sSubPr>
+            <m:ctrlPr>
+              <w:rPr>
+                <w:rFonts w:ascii="Cambria Math" w:hAnsi="Cambria Math"/>
+                <w:i/>
+              </w:rPr>
+            </m:ctrlPr>
+          </m:sSubPr>
+          <m:e>
+            <m:r>
+              <w:rPr>
+                <w:rFonts w:ascii="Cambria Math" w:hAnsi="Cambria Math"/>
+              </w:rPr>
+              <m:t>mcg</m:t>
+            </m:r>
+          </m:e>
+          <m:sub>
+            <m:r>
+              <w:rPr>
+                <w:rFonts w:ascii="Cambria Math" w:hAnsi="Cambria Math"/>
+              </w:rPr>
+              <m:t>il</m:t>
+            </m:r>
+          </m:sub>
+        </m:sSub>
+        <m:r>
+          <w:rPr>
+            <w:rFonts w:ascii="Cambria Math" w:eastAsiaTheme="minorEastAsia" w:hAnsi="Cambria Math"/>
+          </w:rPr>
+          <m:t>,   i=1…n,   l=1…</m:t>
+        </m:r>
+        <m:sSup>
+          <m:sSupPr>
+            <m:ctrlPr>
+              <w:rPr>
+                <w:rFonts w:ascii="Cambria Math" w:eastAsiaTheme="minorEastAsia" w:hAnsi="Cambria Math"/>
+                <w:i/>
+              </w:rPr>
+            </m:ctrlPr>
+          </m:sSupPr>
+          <m:e>
+            <m:r>
+              <w:rPr>
+                <w:rFonts w:ascii="Cambria Math" w:eastAsiaTheme="minorEastAsia" w:hAnsi="Cambria Math"/>
+              </w:rPr>
+              <m:t>B</m:t>
+            </m:r>
+          </m:e>
+          <m:sup>
+            <m:r>
+              <w:rPr>
+                <w:rFonts w:ascii="Cambria Math" w:eastAsiaTheme="minorEastAsia" w:hAnsi="Cambria Math"/>
+              </w:rPr>
+              <m:t>cg</m:t>
+            </m:r>
+          </m:sup>
+        </m:sSup>
+        <m:r>
+          <w:rPr>
+            <w:rFonts w:ascii="Cambria Math" w:eastAsiaTheme="minorEastAsia" w:hAnsi="Cambria Math"/>
+          </w:rPr>
+          <m:t>-1</m:t>
+        </m:r>
+      </m:oMath>
+      <w:r>
+        <w:rPr>
+          <w:rFonts w:eastAsiaTheme="minorEastAsia"/>
+        </w:rPr>
+        <w:tab/>
+        <w:t>(14-2018</w:t>
+      </w:r>
+      <w:r>
+        <w:rPr>
+          <w:rFonts w:eastAsiaTheme="minorEastAsia"/>
+        </w:rPr>
+        <w:t>’)</w:t>
+      </w:r>
+    </w:p>
+    <w:p>
+      <w:pPr>
+        <w:tabs>
+          <w:tab w:val="center" w:pos="4680"/>
+          <w:tab w:val="right" w:pos="9360"/>
+        </w:tabs>
+        <w:rPr>
+          <w:rFonts w:eastAsiaTheme="minorEastAsia"/>
+        </w:rPr>
+      </w:pPr>
+      <w:r>
+        <w:rPr>
+          <w:rFonts w:eastAsiaTheme="minorEastAsia"/>
+        </w:rPr>
+        <w:tab/>
+      </w:r>
+      <m:oMath>
+        <m:nary>
+          <m:naryPr>
+            <m:chr m:val="∑"/>
             <m:limLoc m:val="subSup"/>
             <m:supHide m:val="1"/>
             <m:ctrlPr>
@@ -15403,7 +16790,7 @@
           <w:rFonts w:eastAsiaTheme="minorEastAsia"/>
         </w:rPr>
         <w:tab/>
-        <w:t>(11.5E’)</w:t>
+        <w:t>(15’)</w:t>
       </w:r>
     </w:p>
     <w:p>
@@ -15525,1038 +16912,7 @@
           <w:rFonts w:eastAsiaTheme="minorEastAsia"/>
         </w:rPr>
         <w:tab/>
-        <w:t>(</w:t>
-      </w:r>
-      <w:r>
-        <w:rPr>
-          <w:rFonts w:eastAsiaTheme="minorEastAsia"/>
-        </w:rPr>
-        <w:t>12</w:t>
-      </w:r>
-      <w:r>
-        <w:rPr>
-          <w:rFonts w:eastAsiaTheme="minorEastAsia"/>
-        </w:rPr>
-        <w:t>.5E</w:t>
-      </w:r>
-      <w:r>
-        <w:rPr>
-          <w:rFonts w:eastAsiaTheme="minorEastAsia"/>
-        </w:rPr>
-        <w:t>’</w:t>
-      </w:r>
-      <w:r>
-        <w:rPr>
-          <w:rFonts w:eastAsiaTheme="minorEastAsia"/>
-        </w:rPr>
-        <w:t>)</w:t>
-      </w:r>
-    </w:p>
-    <w:p>
-      <w:pPr>
-        <w:tabs>
-          <w:tab w:val="center" w:pos="4680"/>
-          <w:tab w:val="right" w:pos="9360"/>
-        </w:tabs>
-        <w:rPr>
-          <w:rFonts w:eastAsiaTheme="minorEastAsia"/>
-        </w:rPr>
-      </w:pPr>
-      <w:r>
-        <w:rPr>
-          <w:rFonts w:eastAsiaTheme="minorEastAsia"/>
-        </w:rPr>
-        <w:tab/>
-      </w:r>
-      <m:oMath>
-        <m:nary>
-          <m:naryPr>
-            <m:chr m:val="∑"/>
-            <m:limLoc m:val="undOvr"/>
-            <m:ctrlPr>
-              <w:rPr>
-                <w:rFonts w:ascii="Cambria Math" w:hAnsi="Cambria Math"/>
-                <w:i/>
-              </w:rPr>
-            </m:ctrlPr>
-          </m:naryPr>
-          <m:sub>
-            <m:r>
-              <w:rPr>
-                <w:rFonts w:ascii="Cambria Math" w:hAnsi="Cambria Math"/>
-              </w:rPr>
-              <m:t>l=1</m:t>
-            </m:r>
-          </m:sub>
-          <m:sup>
-            <m:sSup>
-              <m:sSupPr>
-                <m:ctrlPr>
-                  <w:rPr>
-                    <w:rFonts w:ascii="Cambria Math" w:hAnsi="Cambria Math"/>
-                    <w:i/>
-                  </w:rPr>
-                </m:ctrlPr>
-              </m:sSupPr>
-              <m:e>
-                <m:r>
-                  <w:rPr>
-                    <w:rFonts w:ascii="Cambria Math" w:hAnsi="Cambria Math"/>
-                  </w:rPr>
-                  <m:t>B</m:t>
-                </m:r>
-              </m:e>
-              <m:sup>
-                <m:r>
-                  <w:rPr>
-                    <w:rFonts w:ascii="Cambria Math" w:hAnsi="Cambria Math"/>
-                  </w:rPr>
-                  <m:t>cg</m:t>
-                </m:r>
-              </m:sup>
-            </m:sSup>
-          </m:sup>
-          <m:e>
-            <m:sSub>
-              <m:sSubPr>
-                <m:ctrlPr>
-                  <w:rPr>
-                    <w:rFonts w:ascii="Cambria Math" w:hAnsi="Cambria Math"/>
-                    <w:i/>
-                  </w:rPr>
-                </m:ctrlPr>
-              </m:sSubPr>
-              <m:e>
-                <m:r>
-                  <w:rPr>
-                    <w:rFonts w:ascii="Cambria Math" w:hAnsi="Cambria Math"/>
-                  </w:rPr>
-                  <m:t>y</m:t>
-                </m:r>
-              </m:e>
-              <m:sub>
-                <m:r>
-                  <w:rPr>
-                    <w:rFonts w:ascii="Cambria Math" w:hAnsi="Cambria Math"/>
-                  </w:rPr>
-                  <m:t>il</m:t>
-                </m:r>
-              </m:sub>
-            </m:sSub>
-          </m:e>
-        </m:nary>
-        <m:r>
-          <w:rPr>
-            <w:rFonts w:ascii="Cambria Math" w:hAnsi="Cambria Math"/>
-          </w:rPr>
-          <m:t>-</m:t>
-        </m:r>
-        <m:sSubSup>
-          <m:sSubSupPr>
-            <m:ctrlPr>
-              <w:rPr>
-                <w:rFonts w:ascii="Cambria Math" w:hAnsi="Cambria Math"/>
-                <w:i/>
-              </w:rPr>
-            </m:ctrlPr>
-          </m:sSubSupPr>
-          <m:e>
-            <m:r>
-              <w:rPr>
-                <w:rFonts w:ascii="Cambria Math" w:hAnsi="Cambria Math"/>
-              </w:rPr>
-              <m:t>o</m:t>
-            </m:r>
-          </m:e>
-          <m:sub>
-            <m:r>
-              <w:rPr>
-                <w:rFonts w:ascii="Cambria Math" w:hAnsi="Cambria Math"/>
-              </w:rPr>
-              <m:t>i</m:t>
-            </m:r>
-          </m:sub>
-          <m:sup>
-            <m:r>
-              <w:rPr>
-                <w:rFonts w:ascii="Cambria Math" w:hAnsi="Cambria Math"/>
-              </w:rPr>
-              <m:t>At</m:t>
-            </m:r>
-          </m:sup>
-        </m:sSubSup>
-        <m:r>
-          <w:rPr>
-            <w:rFonts w:ascii="Cambria Math" w:hAnsi="Cambria Math"/>
-          </w:rPr>
-          <m:t>-</m:t>
-        </m:r>
-        <m:sSub>
-          <m:sSubPr>
-            <m:ctrlPr>
-              <w:rPr>
-                <w:rFonts w:ascii="Cambria Math" w:hAnsi="Cambria Math"/>
-                <w:i/>
-              </w:rPr>
-            </m:ctrlPr>
-          </m:sSubPr>
-          <m:e>
-            <m:r>
-              <w:rPr>
-                <w:rFonts w:ascii="Cambria Math" w:hAnsi="Cambria Math"/>
-              </w:rPr>
-              <m:t>f</m:t>
-            </m:r>
-          </m:e>
-          <m:sub>
-            <m:r>
-              <w:rPr>
-                <w:rFonts w:ascii="Cambria Math" w:hAnsi="Cambria Math"/>
-              </w:rPr>
-              <m:t>i</m:t>
-            </m:r>
-          </m:sub>
-        </m:sSub>
-        <m:r>
-          <w:rPr>
-            <w:rFonts w:ascii="Cambria Math" w:hAnsi="Cambria Math"/>
-          </w:rPr>
-          <m:t>*zerofloor</m:t>
-        </m:r>
-        <m:d>
-          <m:dPr>
-            <m:ctrlPr>
-              <w:rPr>
-                <w:rFonts w:ascii="Cambria Math" w:hAnsi="Cambria Math"/>
-                <w:i/>
-              </w:rPr>
-            </m:ctrlPr>
-          </m:dPr>
-          <m:e>
-            <m:sSub>
-              <m:sSubPr>
-                <m:ctrlPr>
-                  <w:rPr>
-                    <w:rFonts w:ascii="Cambria Math" w:hAnsi="Cambria Math"/>
-                    <w:i/>
-                  </w:rPr>
-                </m:ctrlPr>
-              </m:sSubPr>
-              <m:e>
-                <m:r>
-                  <w:rPr>
-                    <w:rFonts w:ascii="Cambria Math" w:hAnsi="Cambria Math"/>
-                  </w:rPr>
-                  <m:t>w</m:t>
-                </m:r>
-              </m:e>
-              <m:sub>
-                <m:r>
-                  <w:rPr>
-                    <w:rFonts w:ascii="Cambria Math" w:hAnsi="Cambria Math"/>
-                  </w:rPr>
-                  <m:t>i,</m:t>
-                </m:r>
-                <m:sSup>
-                  <m:sSupPr>
-                    <m:ctrlPr>
-                      <w:rPr>
-                        <w:rFonts w:ascii="Cambria Math" w:eastAsiaTheme="minorEastAsia" w:hAnsi="Cambria Math"/>
-                        <w:i/>
-                      </w:rPr>
-                    </m:ctrlPr>
-                  </m:sSupPr>
-                  <m:e>
-                    <m:r>
-                      <w:rPr>
-                        <w:rFonts w:ascii="Cambria Math" w:eastAsiaTheme="minorEastAsia" w:hAnsi="Cambria Math"/>
-                      </w:rPr>
-                      <m:t>n</m:t>
-                    </m:r>
-                  </m:e>
-                  <m:sup>
-                    <m:r>
-                      <w:rPr>
-                        <w:rFonts w:ascii="Cambria Math" w:eastAsiaTheme="minorEastAsia" w:hAnsi="Cambria Math"/>
-                      </w:rPr>
-                      <m:t>AT</m:t>
-                    </m:r>
-                  </m:sup>
-                </m:sSup>
-              </m:sub>
-            </m:sSub>
-            <m:r>
-              <w:rPr>
-                <w:rFonts w:ascii="Cambria Math" w:hAnsi="Cambria Math"/>
-              </w:rPr>
-              <m:t xml:space="preserve">- </m:t>
-            </m:r>
-            <m:sSubSup>
-              <m:sSubSupPr>
-                <m:ctrlPr>
-                  <w:rPr>
-                    <w:rFonts w:ascii="Cambria Math" w:hAnsi="Cambria Math"/>
-                    <w:i/>
-                  </w:rPr>
-                </m:ctrlPr>
-              </m:sSubSupPr>
-              <m:e>
-                <m:r>
-                  <w:rPr>
-                    <w:rFonts w:ascii="Cambria Math" w:hAnsi="Cambria Math"/>
-                  </w:rPr>
-                  <m:t>o</m:t>
-                </m:r>
-              </m:e>
-              <m:sub>
-                <m:r>
-                  <w:rPr>
-                    <w:rFonts w:ascii="Cambria Math" w:hAnsi="Cambria Math"/>
-                  </w:rPr>
-                  <m:t>i</m:t>
-                </m:r>
-              </m:sub>
-              <m:sup>
-                <m:r>
-                  <w:rPr>
-                    <w:rFonts w:ascii="Cambria Math" w:hAnsi="Cambria Math"/>
-                  </w:rPr>
-                  <m:t>A</m:t>
-                </m:r>
-              </m:sup>
-            </m:sSubSup>
-          </m:e>
-        </m:d>
-        <m:r>
-          <w:rPr>
-            <w:rFonts w:ascii="Cambria Math" w:hAnsi="Cambria Math"/>
-          </w:rPr>
-          <m:t>≤ 0</m:t>
-        </m:r>
-        <m:r>
-          <w:rPr>
-            <w:rFonts w:ascii="Cambria Math" w:eastAsiaTheme="minorEastAsia" w:hAnsi="Cambria Math"/>
-          </w:rPr>
-          <m:t>,   i=1…n</m:t>
-        </m:r>
-      </m:oMath>
-      <w:r>
-        <w:rPr>
-          <w:rFonts w:eastAsiaTheme="minorEastAsia"/>
-        </w:rPr>
-        <w:tab/>
-        <w:t>(13</w:t>
-      </w:r>
-      <w:r>
-        <w:rPr>
-          <w:rFonts w:eastAsiaTheme="minorEastAsia"/>
-        </w:rPr>
-        <w:t>a’)</w:t>
-      </w:r>
-    </w:p>
-    <w:p>
-      <w:pPr>
-        <w:tabs>
-          <w:tab w:val="center" w:pos="4680"/>
-          <w:tab w:val="right" w:pos="9360"/>
-        </w:tabs>
-        <w:rPr>
-          <w:rFonts w:eastAsiaTheme="minorEastAsia"/>
-        </w:rPr>
-      </w:pPr>
-      <w:r>
-        <w:rPr>
-          <w:rFonts w:eastAsiaTheme="minorEastAsia"/>
-        </w:rPr>
-        <w:tab/>
-      </w:r>
-      <m:oMath>
-        <m:sSubSup>
-          <m:sSubSupPr>
-            <m:ctrlPr>
-              <w:rPr>
-                <w:rFonts w:ascii="Cambria Math" w:hAnsi="Cambria Math"/>
-                <w:i/>
-              </w:rPr>
-            </m:ctrlPr>
-          </m:sSubSupPr>
-          <m:e>
-            <m:r>
-              <w:rPr>
-                <w:rFonts w:ascii="Cambria Math" w:hAnsi="Cambria Math"/>
-              </w:rPr>
-              <m:t>o</m:t>
-            </m:r>
-          </m:e>
-          <m:sub>
-            <m:r>
-              <w:rPr>
-                <w:rFonts w:ascii="Cambria Math" w:hAnsi="Cambria Math"/>
-              </w:rPr>
-              <m:t>i</m:t>
-            </m:r>
-          </m:sub>
-          <m:sup>
-            <m:r>
-              <w:rPr>
-                <w:rFonts w:ascii="Cambria Math" w:hAnsi="Cambria Math"/>
-              </w:rPr>
-              <m:t>At</m:t>
-            </m:r>
-          </m:sup>
-        </m:sSubSup>
-        <m:r>
-          <w:rPr>
-            <w:rFonts w:ascii="Cambria Math" w:hAnsi="Cambria Math"/>
-          </w:rPr>
-          <m:t>+</m:t>
-        </m:r>
-        <m:sSub>
-          <m:sSubPr>
-            <m:ctrlPr>
-              <w:rPr>
-                <w:rFonts w:ascii="Cambria Math" w:hAnsi="Cambria Math"/>
-                <w:i/>
-              </w:rPr>
-            </m:ctrlPr>
-          </m:sSubPr>
-          <m:e>
-            <m:r>
-              <w:rPr>
-                <w:rFonts w:ascii="Cambria Math" w:hAnsi="Cambria Math"/>
-              </w:rPr>
-              <m:t>f</m:t>
-            </m:r>
-          </m:e>
-          <m:sub>
-            <m:r>
-              <w:rPr>
-                <w:rFonts w:ascii="Cambria Math" w:hAnsi="Cambria Math"/>
-              </w:rPr>
-              <m:t>i</m:t>
-            </m:r>
-          </m:sub>
-        </m:sSub>
-        <m:r>
-          <w:rPr>
-            <w:rFonts w:ascii="Cambria Math" w:hAnsi="Cambria Math"/>
-          </w:rPr>
-          <m:t>*zerofloor</m:t>
-        </m:r>
-        <m:d>
-          <m:dPr>
-            <m:ctrlPr>
-              <w:rPr>
-                <w:rFonts w:ascii="Cambria Math" w:hAnsi="Cambria Math"/>
-                <w:i/>
-              </w:rPr>
-            </m:ctrlPr>
-          </m:dPr>
-          <m:e>
-            <m:sSub>
-              <m:sSubPr>
-                <m:ctrlPr>
-                  <w:rPr>
-                    <w:rFonts w:ascii="Cambria Math" w:hAnsi="Cambria Math"/>
-                    <w:i/>
-                  </w:rPr>
-                </m:ctrlPr>
-              </m:sSubPr>
-              <m:e>
-                <m:r>
-                  <w:rPr>
-                    <w:rFonts w:ascii="Cambria Math" w:hAnsi="Cambria Math"/>
-                  </w:rPr>
-                  <m:t>w</m:t>
-                </m:r>
-              </m:e>
-              <m:sub>
-                <m:r>
-                  <w:rPr>
-                    <w:rFonts w:ascii="Cambria Math" w:hAnsi="Cambria Math"/>
-                  </w:rPr>
-                  <m:t>i,</m:t>
-                </m:r>
-                <m:sSup>
-                  <m:sSupPr>
-                    <m:ctrlPr>
-                      <w:rPr>
-                        <w:rFonts w:ascii="Cambria Math" w:eastAsiaTheme="minorEastAsia" w:hAnsi="Cambria Math"/>
-                        <w:i/>
-                      </w:rPr>
-                    </m:ctrlPr>
-                  </m:sSupPr>
-                  <m:e>
-                    <m:r>
-                      <w:rPr>
-                        <w:rFonts w:ascii="Cambria Math" w:eastAsiaTheme="minorEastAsia" w:hAnsi="Cambria Math"/>
-                      </w:rPr>
-                      <m:t>n</m:t>
-                    </m:r>
-                  </m:e>
-                  <m:sup>
-                    <m:r>
-                      <w:rPr>
-                        <w:rFonts w:ascii="Cambria Math" w:eastAsiaTheme="minorEastAsia" w:hAnsi="Cambria Math"/>
-                      </w:rPr>
-                      <m:t>AT</m:t>
-                    </m:r>
-                  </m:sup>
-                </m:sSup>
-              </m:sub>
-            </m:sSub>
-            <m:r>
-              <w:rPr>
-                <w:rFonts w:ascii="Cambria Math" w:hAnsi="Cambria Math"/>
-              </w:rPr>
-              <m:t xml:space="preserve">- </m:t>
-            </m:r>
-            <m:sSubSup>
-              <m:sSubSupPr>
-                <m:ctrlPr>
-                  <w:rPr>
-                    <w:rFonts w:ascii="Cambria Math" w:hAnsi="Cambria Math"/>
-                    <w:i/>
-                  </w:rPr>
-                </m:ctrlPr>
-              </m:sSubSupPr>
-              <m:e>
-                <m:r>
-                  <w:rPr>
-                    <w:rFonts w:ascii="Cambria Math" w:hAnsi="Cambria Math"/>
-                  </w:rPr>
-                  <m:t>o</m:t>
-                </m:r>
-              </m:e>
-              <m:sub>
-                <m:r>
-                  <w:rPr>
-                    <w:rFonts w:ascii="Cambria Math" w:hAnsi="Cambria Math"/>
-                  </w:rPr>
-                  <m:t>i</m:t>
-                </m:r>
-              </m:sub>
-              <m:sup>
-                <m:r>
-                  <w:rPr>
-                    <w:rFonts w:ascii="Cambria Math" w:hAnsi="Cambria Math"/>
-                  </w:rPr>
-                  <m:t>A</m:t>
-                </m:r>
-              </m:sup>
-            </m:sSubSup>
-          </m:e>
-        </m:d>
-        <m:r>
-          <w:rPr>
-            <w:rFonts w:ascii="Cambria Math" w:hAnsi="Cambria Math"/>
-          </w:rPr>
-          <m:t>-</m:t>
-        </m:r>
-        <m:nary>
-          <m:naryPr>
-            <m:chr m:val="∑"/>
-            <m:limLoc m:val="undOvr"/>
-            <m:ctrlPr>
-              <w:rPr>
-                <w:rFonts w:ascii="Cambria Math" w:hAnsi="Cambria Math"/>
-                <w:i/>
-              </w:rPr>
-            </m:ctrlPr>
-          </m:naryPr>
-          <m:sub>
-            <m:r>
-              <w:rPr>
-                <w:rFonts w:ascii="Cambria Math" w:hAnsi="Cambria Math"/>
-              </w:rPr>
-              <m:t>l=1</m:t>
-            </m:r>
-          </m:sub>
-          <m:sup>
-            <m:sSup>
-              <m:sSupPr>
-                <m:ctrlPr>
-                  <w:rPr>
-                    <w:rFonts w:ascii="Cambria Math" w:hAnsi="Cambria Math"/>
-                    <w:i/>
-                  </w:rPr>
-                </m:ctrlPr>
-              </m:sSupPr>
-              <m:e>
-                <m:r>
-                  <w:rPr>
-                    <w:rFonts w:ascii="Cambria Math" w:hAnsi="Cambria Math"/>
-                  </w:rPr>
-                  <m:t>B</m:t>
-                </m:r>
-              </m:e>
-              <m:sup>
-                <m:r>
-                  <w:rPr>
-                    <w:rFonts w:ascii="Cambria Math" w:hAnsi="Cambria Math"/>
-                  </w:rPr>
-                  <m:t>cg</m:t>
-                </m:r>
-              </m:sup>
-            </m:sSup>
-          </m:sup>
-          <m:e>
-            <m:sSub>
-              <m:sSubPr>
-                <m:ctrlPr>
-                  <w:rPr>
-                    <w:rFonts w:ascii="Cambria Math" w:hAnsi="Cambria Math"/>
-                    <w:i/>
-                  </w:rPr>
-                </m:ctrlPr>
-              </m:sSubPr>
-              <m:e>
-                <m:r>
-                  <w:rPr>
-                    <w:rFonts w:ascii="Cambria Math" w:hAnsi="Cambria Math"/>
-                  </w:rPr>
-                  <m:t>y</m:t>
-                </m:r>
-              </m:e>
-              <m:sub>
-                <m:r>
-                  <w:rPr>
-                    <w:rFonts w:ascii="Cambria Math" w:hAnsi="Cambria Math"/>
-                  </w:rPr>
-                  <m:t>il</m:t>
-                </m:r>
-              </m:sub>
-            </m:sSub>
-          </m:e>
-        </m:nary>
-        <m:r>
-          <w:rPr>
-            <w:rFonts w:ascii="Cambria Math" w:hAnsi="Cambria Math"/>
-          </w:rPr>
-          <m:t>≤ 0</m:t>
-        </m:r>
-        <m:r>
-          <w:rPr>
-            <w:rFonts w:ascii="Cambria Math" w:eastAsiaTheme="minorEastAsia" w:hAnsi="Cambria Math"/>
-          </w:rPr>
-          <m:t>,   i=1…n</m:t>
-        </m:r>
-      </m:oMath>
-      <w:r>
-        <w:rPr>
-          <w:rFonts w:eastAsiaTheme="minorEastAsia"/>
-        </w:rPr>
-        <w:tab/>
-        <w:t>(13</w:t>
-      </w:r>
-      <w:r>
-        <w:rPr>
-          <w:rFonts w:eastAsiaTheme="minorEastAsia"/>
-        </w:rPr>
-        <w:t>b’)</w:t>
-      </w:r>
-    </w:p>
-    <w:p>
-      <w:pPr>
-        <w:tabs>
-          <w:tab w:val="center" w:pos="4680"/>
-          <w:tab w:val="right" w:pos="9360"/>
-        </w:tabs>
-        <w:rPr>
-          <w:rFonts w:eastAsiaTheme="minorEastAsia"/>
-          <w:strike/>
-        </w:rPr>
-      </w:pPr>
-      <w:r>
-        <w:rPr>
-          <w:rFonts w:eastAsiaTheme="minorEastAsia"/>
-          <w:strike/>
-        </w:rPr>
-        <w:tab/>
-      </w:r>
-      <m:oMath>
-        <m:sSub>
-          <m:sSubPr>
-            <m:ctrlPr>
-              <w:rPr>
-                <w:rFonts w:ascii="Cambria Math" w:hAnsi="Cambria Math"/>
-                <w:i/>
-                <w:strike/>
-              </w:rPr>
-            </m:ctrlPr>
-          </m:sSubPr>
-          <m:e>
-            <m:r>
-              <w:rPr>
-                <w:rFonts w:ascii="Cambria Math" w:hAnsi="Cambria Math"/>
-                <w:strike/>
-              </w:rPr>
-              <m:t>y</m:t>
-            </m:r>
-          </m:e>
-          <m:sub>
-            <m:r>
-              <w:rPr>
-                <w:rFonts w:ascii="Cambria Math" w:hAnsi="Cambria Math"/>
-                <w:strike/>
-              </w:rPr>
-              <m:t>il</m:t>
-            </m:r>
-          </m:sub>
-        </m:sSub>
-        <m:r>
-          <w:rPr>
-            <w:rFonts w:ascii="Cambria Math" w:hAnsi="Cambria Math"/>
-            <w:strike/>
-          </w:rPr>
-          <m:t>+</m:t>
-        </m:r>
-        <m:nary>
-          <m:naryPr>
-            <m:chr m:val="∑"/>
-            <m:limLoc m:val="undOvr"/>
-            <m:supHide m:val="1"/>
-            <m:ctrlPr>
-              <w:rPr>
-                <w:rFonts w:ascii="Cambria Math" w:hAnsi="Cambria Math"/>
-                <w:i/>
-                <w:strike/>
-              </w:rPr>
-            </m:ctrlPr>
-          </m:naryPr>
-          <m:sub>
-            <m:sSup>
-              <m:sSupPr>
-                <m:ctrlPr>
-                  <w:rPr>
-                    <w:rFonts w:ascii="Cambria Math" w:hAnsi="Cambria Math"/>
-                    <w:i/>
-                    <w:strike/>
-                  </w:rPr>
-                </m:ctrlPr>
-              </m:sSupPr>
-              <m:e>
-                <m:r>
-                  <w:rPr>
-                    <w:rFonts w:ascii="Cambria Math" w:hAnsi="Cambria Math"/>
-                    <w:strike/>
-                  </w:rPr>
-                  <m:t>k∈B</m:t>
-                </m:r>
-              </m:e>
-              <m:sup>
-                <m:r>
-                  <w:rPr>
-                    <w:rFonts w:ascii="Cambria Math" w:hAnsi="Cambria Math"/>
-                    <w:strike/>
-                  </w:rPr>
-                  <m:t>t</m:t>
-                </m:r>
-              </m:sup>
-            </m:sSup>
-            <m:r>
-              <w:rPr>
-                <w:rFonts w:ascii="Cambria Math" w:hAnsi="Cambria Math"/>
-                <w:strike/>
-              </w:rPr>
-              <m:t>∩l</m:t>
-            </m:r>
-          </m:sub>
-          <m:sup/>
-          <m:e>
-            <m:sSub>
-              <m:sSubPr>
-                <m:ctrlPr>
-                  <w:rPr>
-                    <w:rFonts w:ascii="Cambria Math" w:hAnsi="Cambria Math"/>
-                    <w:i/>
-                    <w:strike/>
-                  </w:rPr>
-                </m:ctrlPr>
-              </m:sSubPr>
-              <m:e>
-                <m:r>
-                  <w:rPr>
-                    <w:rFonts w:ascii="Cambria Math" w:hAnsi="Cambria Math"/>
-                    <w:strike/>
-                  </w:rPr>
-                  <m:t>x</m:t>
-                </m:r>
-              </m:e>
-              <m:sub>
-                <m:r>
-                  <w:rPr>
-                    <w:rFonts w:ascii="Cambria Math" w:hAnsi="Cambria Math"/>
-                    <w:strike/>
-                  </w:rPr>
-                  <m:t>ik</m:t>
-                </m:r>
-              </m:sub>
-            </m:sSub>
-          </m:e>
-        </m:nary>
-        <m:r>
-          <w:rPr>
-            <w:rFonts w:ascii="Cambria Math" w:hAnsi="Cambria Math"/>
-            <w:strike/>
-          </w:rPr>
-          <m:t xml:space="preserve">≤ </m:t>
-        </m:r>
-        <m:sSub>
-          <m:sSubPr>
-            <m:ctrlPr>
-              <w:rPr>
-                <w:rFonts w:ascii="Cambria Math" w:hAnsi="Cambria Math"/>
-                <w:i/>
-                <w:strike/>
-              </w:rPr>
-            </m:ctrlPr>
-          </m:sSubPr>
-          <m:e>
-            <m:r>
-              <w:rPr>
-                <w:rFonts w:ascii="Cambria Math" w:hAnsi="Cambria Math"/>
-                <w:strike/>
-              </w:rPr>
-              <m:t>mcg</m:t>
-            </m:r>
-          </m:e>
-          <m:sub>
-            <m:r>
-              <w:rPr>
-                <w:rFonts w:ascii="Cambria Math" w:hAnsi="Cambria Math"/>
-                <w:strike/>
-              </w:rPr>
-              <m:t>il</m:t>
-            </m:r>
-          </m:sub>
-        </m:sSub>
-        <m:r>
-          <w:rPr>
-            <w:rFonts w:ascii="Cambria Math" w:eastAsiaTheme="minorEastAsia" w:hAnsi="Cambria Math"/>
-            <w:strike/>
-          </w:rPr>
-          <m:t>,   i=1…n,   l=1…</m:t>
-        </m:r>
-        <m:sSup>
-          <m:sSupPr>
-            <m:ctrlPr>
-              <w:rPr>
-                <w:rFonts w:ascii="Cambria Math" w:eastAsiaTheme="minorEastAsia" w:hAnsi="Cambria Math"/>
-                <w:i/>
-                <w:strike/>
-              </w:rPr>
-            </m:ctrlPr>
-          </m:sSupPr>
-          <m:e>
-            <m:r>
-              <w:rPr>
-                <w:rFonts w:ascii="Cambria Math" w:eastAsiaTheme="minorEastAsia" w:hAnsi="Cambria Math"/>
-                <w:strike/>
-              </w:rPr>
-              <m:t>B</m:t>
-            </m:r>
-          </m:e>
-          <m:sup>
-            <m:r>
-              <w:rPr>
-                <w:rFonts w:ascii="Cambria Math" w:eastAsiaTheme="minorEastAsia" w:hAnsi="Cambria Math"/>
-                <w:strike/>
-              </w:rPr>
-              <m:t>cg</m:t>
-            </m:r>
-          </m:sup>
-        </m:sSup>
-        <m:r>
-          <w:rPr>
-            <w:rFonts w:ascii="Cambria Math" w:eastAsiaTheme="minorEastAsia" w:hAnsi="Cambria Math"/>
-            <w:strike/>
-          </w:rPr>
-          <m:t>-1</m:t>
-        </m:r>
-      </m:oMath>
-      <w:r>
-        <w:rPr>
-          <w:rFonts w:eastAsiaTheme="minorEastAsia"/>
-          <w:strike/>
-        </w:rPr>
-        <w:tab/>
-        <w:t>(14</w:t>
-      </w:r>
-      <w:r>
-        <w:rPr>
-          <w:rFonts w:eastAsiaTheme="minorEastAsia"/>
-          <w:strike/>
-        </w:rPr>
-        <w:t>-2017</w:t>
-      </w:r>
-      <w:r>
-        <w:rPr>
-          <w:rFonts w:eastAsiaTheme="minorEastAsia"/>
-          <w:strike/>
-        </w:rPr>
-        <w:t>’</w:t>
-      </w:r>
-      <w:r>
-        <w:rPr>
-          <w:rFonts w:eastAsiaTheme="minorEastAsia"/>
-          <w:strike/>
-        </w:rPr>
-        <w:t>)</w:t>
-      </w:r>
-    </w:p>
-    <w:p>
-      <w:pPr>
-        <w:tabs>
-          <w:tab w:val="center" w:pos="4680"/>
-          <w:tab w:val="right" w:pos="9360"/>
-        </w:tabs>
-        <w:rPr>
-          <w:rFonts w:eastAsiaTheme="minorEastAsia"/>
-        </w:rPr>
-      </w:pPr>
-      <w:r>
-        <w:rPr>
-          <w:rFonts w:eastAsiaTheme="minorEastAsia"/>
-        </w:rPr>
-        <w:tab/>
-      </w:r>
-      <m:oMath>
-        <m:sSub>
-          <m:sSubPr>
-            <m:ctrlPr>
-              <w:rPr>
-                <w:rFonts w:ascii="Cambria Math" w:hAnsi="Cambria Math"/>
-                <w:i/>
-              </w:rPr>
-            </m:ctrlPr>
-          </m:sSubPr>
-          <m:e>
-            <m:r>
-              <w:rPr>
-                <w:rFonts w:ascii="Cambria Math" w:hAnsi="Cambria Math"/>
-              </w:rPr>
-              <m:t>y</m:t>
-            </m:r>
-          </m:e>
-          <m:sub>
-            <m:r>
-              <w:rPr>
-                <w:rFonts w:ascii="Cambria Math" w:hAnsi="Cambria Math"/>
-              </w:rPr>
-              <m:t>il</m:t>
-            </m:r>
-          </m:sub>
-        </m:sSub>
-        <m:r>
-          <w:rPr>
-            <w:rFonts w:ascii="Cambria Math" w:hAnsi="Cambria Math"/>
-          </w:rPr>
-          <m:t>+</m:t>
-        </m:r>
-        <m:sSub>
-          <m:sSubPr>
-            <m:ctrlPr>
-              <w:rPr>
-                <w:rFonts w:ascii="Cambria Math" w:hAnsi="Cambria Math"/>
-                <w:i/>
-              </w:rPr>
-            </m:ctrlPr>
-          </m:sSubPr>
-          <m:e>
-            <m:r>
-              <w:rPr>
-                <w:rFonts w:ascii="Cambria Math" w:hAnsi="Cambria Math"/>
-              </w:rPr>
-              <m:t>sy</m:t>
-            </m:r>
-          </m:e>
-          <m:sub>
-            <m:r>
-              <w:rPr>
-                <w:rFonts w:ascii="Cambria Math" w:hAnsi="Cambria Math"/>
-              </w:rPr>
-              <m:t>il</m:t>
-            </m:r>
-          </m:sub>
-        </m:sSub>
-        <m:r>
-          <w:rPr>
-            <w:rFonts w:ascii="Cambria Math" w:hAnsi="Cambria Math"/>
-          </w:rPr>
-          <m:t xml:space="preserve">≤ </m:t>
-        </m:r>
-        <m:sSub>
-          <m:sSubPr>
-            <m:ctrlPr>
-              <w:rPr>
-                <w:rFonts w:ascii="Cambria Math" w:hAnsi="Cambria Math"/>
-                <w:i/>
-              </w:rPr>
-            </m:ctrlPr>
-          </m:sSubPr>
-          <m:e>
-            <m:r>
-              <w:rPr>
-                <w:rFonts w:ascii="Cambria Math" w:hAnsi="Cambria Math"/>
-              </w:rPr>
-              <m:t>mcg</m:t>
-            </m:r>
-          </m:e>
-          <m:sub>
-            <m:r>
-              <w:rPr>
-                <w:rFonts w:ascii="Cambria Math" w:hAnsi="Cambria Math"/>
-              </w:rPr>
-              <m:t>il</m:t>
-            </m:r>
-          </m:sub>
-        </m:sSub>
-        <m:r>
-          <w:rPr>
-            <w:rFonts w:ascii="Cambria Math" w:eastAsiaTheme="minorEastAsia" w:hAnsi="Cambria Math"/>
-          </w:rPr>
-          <m:t>,   i=1…n,   l=1…</m:t>
-        </m:r>
-        <m:sSup>
-          <m:sSupPr>
-            <m:ctrlPr>
-              <w:rPr>
-                <w:rFonts w:ascii="Cambria Math" w:eastAsiaTheme="minorEastAsia" w:hAnsi="Cambria Math"/>
-                <w:i/>
-              </w:rPr>
-            </m:ctrlPr>
-          </m:sSupPr>
-          <m:e>
-            <m:r>
-              <w:rPr>
-                <w:rFonts w:ascii="Cambria Math" w:eastAsiaTheme="minorEastAsia" w:hAnsi="Cambria Math"/>
-              </w:rPr>
-              <m:t>B</m:t>
-            </m:r>
-          </m:e>
-          <m:sup>
-            <m:r>
-              <w:rPr>
-                <w:rFonts w:ascii="Cambria Math" w:eastAsiaTheme="minorEastAsia" w:hAnsi="Cambria Math"/>
-              </w:rPr>
-              <m:t>cg</m:t>
-            </m:r>
-          </m:sup>
-        </m:sSup>
-        <m:r>
-          <w:rPr>
-            <w:rFonts w:ascii="Cambria Math" w:eastAsiaTheme="minorEastAsia" w:hAnsi="Cambria Math"/>
-          </w:rPr>
-          <m:t>-1</m:t>
-        </m:r>
-      </m:oMath>
-      <w:r>
-        <w:rPr>
-          <w:rFonts w:eastAsiaTheme="minorEastAsia"/>
-        </w:rPr>
-        <w:tab/>
-        <w:t>(14ER’)</w:t>
+        <w:t>(16’)</w:t>
       </w:r>
     </w:p>
     <w:p>
@@ -16952,7 +17308,7 @@
           <w:rFonts w:eastAsiaTheme="minorEastAsia"/>
         </w:rPr>
         <w:tab/>
-        <w:t>(15</w:t>
+        <w:t>(17</w:t>
       </w:r>
       <w:r>
         <w:rPr>
@@ -17354,7 +17710,7 @@
           <w:rFonts w:eastAsiaTheme="minorEastAsia"/>
         </w:rPr>
         <w:tab/>
-        <w:t>(15</w:t>
+        <w:t>(17</w:t>
       </w:r>
       <w:r>
         <w:rPr>
@@ -17467,13 +17823,7 @@
           <w:rPr>
             <w:rFonts w:ascii="Cambria Math" w:hAnsi="Cambria Math"/>
           </w:rPr>
-          <m:t xml:space="preserve"> ≤ </m:t>
-        </m:r>
-        <m:r>
-          <w:rPr>
-            <w:rFonts w:ascii="Cambria Math" w:hAnsi="Cambria Math"/>
-          </w:rPr>
-          <m:t>0</m:t>
+          <m:t xml:space="preserve"> ≤ 0</m:t>
         </m:r>
         <m:r>
           <w:rPr>
@@ -17495,13 +17845,7 @@
               <w:rPr>
                 <w:rFonts w:ascii="Cambria Math" w:eastAsiaTheme="minorEastAsia" w:hAnsi="Cambria Math"/>
               </w:rPr>
-              <m:t>(</m:t>
-            </m:r>
-            <m:r>
-              <w:rPr>
-                <w:rFonts w:ascii="Cambria Math" w:eastAsiaTheme="minorEastAsia" w:hAnsi="Cambria Math"/>
-              </w:rPr>
-              <m:t>n</m:t>
+              <m:t>(n</m:t>
             </m:r>
           </m:e>
           <m:sup>
@@ -17517,13 +17861,7 @@
           <w:rPr>
             <w:rFonts w:ascii="Cambria Math" w:eastAsiaTheme="minorEastAsia" w:hAnsi="Cambria Math"/>
           </w:rPr>
-          <m:t>-1</m:t>
-        </m:r>
-        <m:r>
-          <w:rPr>
-            <w:rFonts w:ascii="Cambria Math" w:eastAsiaTheme="minorEastAsia" w:hAnsi="Cambria Math"/>
-          </w:rPr>
-          <m:t>)</m:t>
+          <m:t>-1)</m:t>
         </m:r>
       </m:oMath>
       <w:r>
@@ -17531,19 +17869,13 @@
           <w:rFonts w:eastAsiaTheme="minorEastAsia"/>
         </w:rPr>
         <w:tab/>
-        <w:t>(15.5</w:t>
-      </w:r>
-      <w:r>
-        <w:rPr>
-          <w:rFonts w:eastAsiaTheme="minorEastAsia"/>
-        </w:rPr>
-        <w:t>’</w:t>
-      </w:r>
-      <w:r>
-        <w:rPr>
-          <w:rFonts w:eastAsiaTheme="minorEastAsia"/>
-        </w:rPr>
-        <w:t>)</w:t>
+        <w:t>(18</w:t>
+      </w:r>
+      <w:r>
+        <w:rPr>
+          <w:rFonts w:eastAsiaTheme="minorEastAsia"/>
+        </w:rPr>
+        <w:t>’)</w:t>
       </w:r>
     </w:p>
     <w:p>
@@ -17560,7 +17892,6 @@
         <w:rPr>
           <w:rFonts w:eastAsiaTheme="minorEastAsia"/>
         </w:rPr>
-        <w:lastRenderedPageBreak/>
         <w:tab/>
       </w:r>
       <m:oMath>
@@ -17678,13 +18009,7 @@
           <w:rPr>
             <w:rFonts w:ascii="Cambria Math" w:hAnsi="Cambria Math"/>
           </w:rPr>
-          <m:t xml:space="preserve"> </m:t>
-        </m:r>
-        <m:r>
-          <w:rPr>
-            <w:rFonts w:ascii="Cambria Math" w:hAnsi="Cambria Math"/>
-          </w:rPr>
-          <m:t xml:space="preserve">≤ </m:t>
+          <m:t xml:space="preserve"> ≤ </m:t>
         </m:r>
         <m:sSubSup>
           <m:sSubSupPr>
@@ -17732,19 +18057,13 @@
           <w:rFonts w:eastAsiaTheme="minorEastAsia"/>
         </w:rPr>
         <w:tab/>
-        <w:t>(15.75</w:t>
-      </w:r>
-      <w:r>
-        <w:rPr>
-          <w:rFonts w:eastAsiaTheme="minorEastAsia"/>
-        </w:rPr>
-        <w:t>’</w:t>
-      </w:r>
-      <w:r>
-        <w:rPr>
-          <w:rFonts w:eastAsiaTheme="minorEastAsia"/>
-        </w:rPr>
-        <w:t>)</w:t>
+        <w:t>(19</w:t>
+      </w:r>
+      <w:r>
+        <w:rPr>
+          <w:rFonts w:eastAsiaTheme="minorEastAsia"/>
+        </w:rPr>
+        <w:t>’)</w:t>
       </w:r>
     </w:p>
     <w:p>
@@ -17860,13 +18179,13 @@
           <w:rFonts w:eastAsiaTheme="minorEastAsia"/>
         </w:rPr>
         <w:tab/>
-        <w:t>(16</w:t>
-      </w:r>
-      <w:r>
-        <w:rPr>
-          <w:rFonts w:eastAsiaTheme="minorEastAsia"/>
-        </w:rPr>
-        <w:t>a’)</w:t>
+        <w:t>(20a</w:t>
+      </w:r>
+      <w:r>
+        <w:rPr>
+          <w:rFonts w:eastAsiaTheme="minorEastAsia"/>
+        </w:rPr>
+        <w:t>’)</w:t>
       </w:r>
     </w:p>
     <w:p>
@@ -17982,7 +18301,7 @@
           <w:rFonts w:eastAsiaTheme="minorEastAsia"/>
         </w:rPr>
         <w:tab/>
-        <w:t>(16</w:t>
+        <w:t>(20</w:t>
       </w:r>
       <w:r>
         <w:rPr>
@@ -18206,7 +18525,7 @@
           <w:rFonts w:eastAsiaTheme="minorEastAsia"/>
         </w:rPr>
         <w:tab/>
-        <w:t>(17</w:t>
+        <w:t>(21</w:t>
       </w:r>
       <w:r>
         <w:rPr>
@@ -18483,7 +18802,7 @@
         <w:rPr>
           <w:rFonts w:eastAsiaTheme="minorEastAsia"/>
         </w:rPr>
-        <w:t>In (15</w:t>
+        <w:t>In (17</w:t>
       </w:r>
       <w:r>
         <w:rPr>
@@ -18501,7 +18820,7 @@
         <w:rPr>
           <w:rFonts w:eastAsiaTheme="minorEastAsia"/>
         </w:rPr>
-        <w:t xml:space="preserve"> and 15</w:t>
+        <w:t xml:space="preserve"> and 17</w:t>
       </w:r>
       <w:r>
         <w:rPr>
@@ -18741,7 +19060,7 @@
         <w:rPr>
           <w:rFonts w:eastAsiaTheme="minorEastAsia"/>
         </w:rPr>
-        <w:t>Constraint (16a’ and 16</w:t>
+        <w:t>Constraint (20a’ and 20</w:t>
       </w:r>
       <w:r>
         <w:rPr>
@@ -18881,6 +19200,7 @@
       <w:proofErr w:type="spellStart"/>
       <w:proofErr w:type="gramStart"/>
       <w:r>
+        <w:lastRenderedPageBreak/>
         <w:t>b</w:t>
       </w:r>
       <w:r>
@@ -19180,7 +19500,6 @@
       <w:proofErr w:type="spellStart"/>
       <w:proofErr w:type="gramStart"/>
       <w:r>
-        <w:lastRenderedPageBreak/>
         <w:t>mc</w:t>
       </w:r>
       <w:r>
@@ -19734,6 +20053,7 @@
       <w:proofErr w:type="spellStart"/>
       <w:proofErr w:type="gramStart"/>
       <w:r>
+        <w:lastRenderedPageBreak/>
         <w:t>r</w:t>
       </w:r>
       <w:r>
@@ -20048,23 +20368,6 @@
       </w:r>
     </w:p>
     <w:p>
-      <w:proofErr w:type="spellStart"/>
-      <w:r>
-        <w:t>Sy</w:t>
-      </w:r>
-      <w:r>
-        <w:rPr>
-          <w:vertAlign w:val="subscript"/>
-        </w:rPr>
-        <w:t>il</w:t>
-      </w:r>
-      <w:proofErr w:type="spellEnd"/>
-      <w:r>
-        <w:tab/>
-        <w:t>shadow capital gains brackets to be fill with ordinary income in year I and bracket l</w:t>
-      </w:r>
-    </w:p>
-    <w:p>
       <w:pPr>
         <w:rPr>
           <w:rFonts w:eastAsiaTheme="minorEastAsia"/>
@@ -20074,7 +20377,6 @@
         <w:rPr>
           <w:rFonts w:eastAsiaTheme="minorEastAsia"/>
         </w:rPr>
-        <w:lastRenderedPageBreak/>
         <w:t xml:space="preserve">Consolidated </w:t>
       </w:r>
       <w:proofErr w:type="spellStart"/>
@@ -20189,6 +20491,25 @@
         </w:rPr>
         <w:t>)</w:t>
       </w:r>
+      <w:r>
+        <w:rPr>
+          <w:rFonts w:eastAsiaTheme="minorEastAsia"/>
+        </w:rPr>
+        <w:t xml:space="preserve">  (</w:t>
+      </w:r>
+      <w:r>
+        <w:rPr>
+          <w:rFonts w:eastAsiaTheme="minorEastAsia"/>
+          <w:color w:val="FF0000"/>
+        </w:rPr>
+        <w:t>done</w:t>
+      </w:r>
+      <w:r>
+        <w:rPr>
+          <w:rFonts w:eastAsiaTheme="minorEastAsia"/>
+        </w:rPr>
+        <w:t>)</w:t>
+      </w:r>
     </w:p>
     <w:p>
       <w:pPr>
@@ -20207,6 +20528,12 @@
         </w:rPr>
         <w:t xml:space="preserve">Add a discussion of the withdrawal schedule for ATRSI accounts specifically that the withdrawn money has to match the fraction for basis vs. non-basis. </w:t>
       </w:r>
+      <w:r>
+        <w:rPr>
+          <w:rFonts w:eastAsiaTheme="minorEastAsia"/>
+        </w:rPr>
+        <w:t>(this is the IRS assumed withdrawal order rules)</w:t>
+      </w:r>
     </w:p>
     <w:p>
       <w:pPr>
@@ -20348,6 +20675,25 @@
         </w:rPr>
         <w:t xml:space="preserve"> or 2)</w:t>
       </w:r>
+      <w:r>
+        <w:rPr>
+          <w:rFonts w:eastAsiaTheme="minorEastAsia"/>
+        </w:rPr>
+        <w:t xml:space="preserve"> (</w:t>
+      </w:r>
+      <w:r>
+        <w:rPr>
+          <w:rFonts w:eastAsiaTheme="minorEastAsia"/>
+          <w:color w:val="FF0000"/>
+        </w:rPr>
+        <w:t>done</w:t>
+      </w:r>
+      <w:r>
+        <w:rPr>
+          <w:rFonts w:eastAsiaTheme="minorEastAsia"/>
+        </w:rPr>
+        <w:t>)</w:t>
+      </w:r>
     </w:p>
     <w:p>
       <w:pPr>
@@ -20365,6 +20711,25 @@
           <w:rFonts w:eastAsiaTheme="minorEastAsia"/>
         </w:rPr>
         <w:t>In go version I am shifting ownership for RMD needs</w:t>
+      </w:r>
+      <w:r>
+        <w:rPr>
+          <w:rFonts w:eastAsiaTheme="minorEastAsia"/>
+        </w:rPr>
+        <w:t xml:space="preserve"> (</w:t>
+      </w:r>
+      <w:r>
+        <w:rPr>
+          <w:rFonts w:eastAsiaTheme="minorEastAsia"/>
+          <w:color w:val="FF0000"/>
+        </w:rPr>
+        <w:t>done</w:t>
+      </w:r>
+      <w:r>
+        <w:rPr>
+          <w:rFonts w:eastAsiaTheme="minorEastAsia"/>
+        </w:rPr>
+        <w:t>)</w:t>
       </w:r>
     </w:p>
     <w:p>
@@ -20669,6 +21034,7 @@
         <w:rPr>
           <w:rFonts w:eastAsiaTheme="minorEastAsia"/>
         </w:rPr>
+        <w:lastRenderedPageBreak/>
         <w:t>O</w:t>
       </w:r>
       <w:r>
@@ -20855,7 +21221,7 @@
       <w:pPr>
         <w:pStyle w:val="ListParagraph"/>
         <w:numPr>
-          <w:ilvl w:val="0"/>
+          <w:ilvl w:val="1"/>
           <w:numId w:val="1"/>
         </w:numPr>
         <w:tabs>
@@ -20864,31 +21230,15 @@
         </w:tabs>
         <w:rPr>
           <w:rFonts w:eastAsiaTheme="minorEastAsia"/>
+          <w:color w:val="FF0000"/>
         </w:rPr>
       </w:pPr>
       <w:r>
         <w:rPr>
           <w:rFonts w:eastAsiaTheme="minorEastAsia"/>
-        </w:rPr>
-        <w:t>Break out the consistency checking code into a separate file</w:t>
-      </w:r>
-      <w:r>
-        <w:rPr>
-          <w:rFonts w:eastAsiaTheme="minorEastAsia"/>
-        </w:rPr>
-        <w:t xml:space="preserve"> (</w:t>
-      </w:r>
-      <w:r>
-        <w:rPr>
-          <w:rFonts w:eastAsiaTheme="minorEastAsia"/>
-        </w:rPr>
-        <w:t>Version 2</w:t>
-      </w:r>
-      <w:r>
-        <w:rPr>
-          <w:rFonts w:eastAsiaTheme="minorEastAsia"/>
-        </w:rPr>
-        <w:t>)</w:t>
+          <w:color w:val="FF0000"/>
+        </w:rPr>
+        <w:t>Add a discussion of this to the paper</w:t>
       </w:r>
     </w:p>
     <w:p>
@@ -20910,19 +21260,13 @@
         <w:rPr>
           <w:rFonts w:eastAsiaTheme="minorEastAsia"/>
         </w:rPr>
-        <w:t>Make all output headings consistent and useful (uniform across the different ones (Taxable done the same everywhere))</w:t>
+        <w:t>Break out the consistency checking code into a separate file</w:t>
       </w:r>
       <w:r>
         <w:rPr>
           <w:rFonts w:eastAsiaTheme="minorEastAsia"/>
         </w:rPr>
         <w:t xml:space="preserve"> (</w:t>
-      </w:r>
-      <w:r>
-        <w:rPr>
-          <w:rFonts w:eastAsiaTheme="minorEastAsia"/>
-        </w:rPr>
-        <w:t xml:space="preserve">not necessary for prototype </w:t>
       </w:r>
       <w:r>
         <w:rPr>
@@ -20956,13 +21300,31 @@
         <w:rPr>
           <w:rFonts w:eastAsiaTheme="minorEastAsia"/>
         </w:rPr>
-        <w:t>Add state taxes</w:t>
-      </w:r>
-      <w:r>
-        <w:rPr>
-          <w:rFonts w:eastAsiaTheme="minorEastAsia"/>
-        </w:rPr>
-        <w:t xml:space="preserve"> (Version 2)</w:t>
+        <w:t>Make all output headings consistent and useful (uniform across the different ones (Taxable done the same everywhere))</w:t>
+      </w:r>
+      <w:r>
+        <w:rPr>
+          <w:rFonts w:eastAsiaTheme="minorEastAsia"/>
+        </w:rPr>
+        <w:t xml:space="preserve"> (</w:t>
+      </w:r>
+      <w:r>
+        <w:rPr>
+          <w:rFonts w:eastAsiaTheme="minorEastAsia"/>
+        </w:rPr>
+        <w:t xml:space="preserve">not necessary for prototype </w:t>
+      </w:r>
+      <w:r>
+        <w:rPr>
+          <w:rFonts w:eastAsiaTheme="minorEastAsia"/>
+        </w:rPr>
+        <w:t>Version 2</w:t>
+      </w:r>
+      <w:r>
+        <w:rPr>
+          <w:rFonts w:eastAsiaTheme="minorEastAsia"/>
+        </w:rPr>
+        <w:t>)</w:t>
       </w:r>
     </w:p>
     <w:p>
@@ -20984,7 +21346,13 @@
         <w:rPr>
           <w:rFonts w:eastAsiaTheme="minorEastAsia"/>
         </w:rPr>
-        <w:t>Add checks to eliminate constraints where not needed</w:t>
+        <w:t>Add state taxes</w:t>
+      </w:r>
+      <w:r>
+        <w:rPr>
+          <w:rFonts w:eastAsiaTheme="minorEastAsia"/>
+        </w:rPr>
+        <w:t xml:space="preserve"> (Version 2)</w:t>
       </w:r>
     </w:p>
     <w:p>
@@ -21006,6 +21374,28 @@
         <w:rPr>
           <w:rFonts w:eastAsiaTheme="minorEastAsia"/>
         </w:rPr>
+        <w:t>Add checks to eliminate constraints where not needed</w:t>
+      </w:r>
+    </w:p>
+    <w:p>
+      <w:pPr>
+        <w:pStyle w:val="ListParagraph"/>
+        <w:numPr>
+          <w:ilvl w:val="0"/>
+          <w:numId w:val="1"/>
+        </w:numPr>
+        <w:tabs>
+          <w:tab w:val="center" w:pos="4680"/>
+          <w:tab w:val="right" w:pos="9360"/>
+        </w:tabs>
+        <w:rPr>
+          <w:rFonts w:eastAsiaTheme="minorEastAsia"/>
+        </w:rPr>
+      </w:pPr>
+      <w:r>
+        <w:rPr>
+          <w:rFonts w:eastAsiaTheme="minorEastAsia"/>
+        </w:rPr>
         <w:t>What mix for Investment account? (100% stock, stock bond mix?)</w:t>
       </w:r>
       <w:r>
@@ -21290,7 +21680,6 @@
         <w:rPr>
           <w:rFonts w:eastAsiaTheme="minorEastAsia"/>
         </w:rPr>
-        <w:lastRenderedPageBreak/>
         <w:t>4% initial amount forever, or with inflation, or adjust to 4% each year</w:t>
       </w:r>
       <w:r>
@@ -21298,7 +21687,7 @@
           <w:rStyle w:val="FootnoteReference"/>
           <w:rFonts w:eastAsiaTheme="minorEastAsia"/>
         </w:rPr>
-        <w:footnoteReference w:id="6"/>
+        <w:footnoteReference w:id="7"/>
       </w:r>
       <w:r>
         <w:rPr>
@@ -21311,7 +21700,7 @@
           <w:rStyle w:val="FootnoteReference"/>
           <w:rFonts w:eastAsiaTheme="minorEastAsia"/>
         </w:rPr>
-        <w:footnoteReference w:id="7"/>
+        <w:footnoteReference w:id="8"/>
       </w:r>
       <w:r>
         <w:rPr>
@@ -21324,7 +21713,7 @@
           <w:rStyle w:val="FootnoteReference"/>
           <w:rFonts w:eastAsiaTheme="minorEastAsia"/>
         </w:rPr>
-        <w:footnoteReference w:id="8"/>
+        <w:footnoteReference w:id="9"/>
       </w:r>
     </w:p>
     <w:p>
@@ -21806,6 +22195,22 @@
         <w:footnoteRef/>
       </w:r>
       <w:r>
+        <w:t xml:space="preserve"> The original implementation was done in Python but has been rewritten in go. This includes a rewrite of the simplex solver. </w:t>
+      </w:r>
+    </w:p>
+  </w:footnote>
+  <w:footnote w:id="7">
+    <w:p>
+      <w:pPr>
+        <w:pStyle w:val="FootnoteText"/>
+      </w:pPr>
+      <w:r>
+        <w:rPr>
+          <w:rStyle w:val="FootnoteReference"/>
+        </w:rPr>
+        <w:footnoteRef/>
+      </w:r>
+      <w:r>
         <w:t xml:space="preserve"> </w:t>
       </w:r>
       <w:proofErr w:type="spellStart"/>
@@ -21829,7 +22234,7 @@
       </w:r>
     </w:p>
   </w:footnote>
-  <w:footnote w:id="7">
+  <w:footnote w:id="8">
     <w:p>
       <w:pPr>
         <w:pStyle w:val="FootnoteText"/>
@@ -21864,7 +22269,7 @@
       </w:r>
     </w:p>
   </w:footnote>
-  <w:footnote w:id="8">
+  <w:footnote w:id="9">
     <w:p>
       <w:pPr>
         <w:pStyle w:val="FootnoteText"/>
@@ -23392,7 +23797,7 @@
 </file>
 
 <file path=customXml/itemProps1.xml><?xml version="1.0" encoding="utf-8"?>
-<ds:datastoreItem xmlns:ds="http://schemas.openxmlformats.org/officeDocument/2006/customXml" ds:itemID="{46BF13E0-0D2B-442B-971D-CF1503C2B849}">
+<ds:datastoreItem xmlns:ds="http://schemas.openxmlformats.org/officeDocument/2006/customXml" ds:itemID="{A21FA52B-F486-420F-9DA5-E8282D0754DC}">
   <ds:schemaRefs>
     <ds:schemaRef ds:uri="http://schemas.openxmlformats.org/officeDocument/2006/bibliography"/>
   </ds:schemaRefs>

</xml_diff>

<commit_message>
Documentation and exporting Output()
</commit_message>
<xml_diff>
--- a/ARetirementPlannerModel2018.docx
+++ b/ARetirementPlannerModel2018.docx
@@ -5407,8 +5407,6 @@
         </w:rPr>
         <w:tab/>
       </w:r>
-      <w:bookmarkStart w:id="0" w:name="_GoBack"/>
-      <w:bookmarkEnd w:id="0"/>
       <m:oMath>
         <m:sSub>
           <m:sSubPr>
@@ -5741,6 +5739,7 @@
           <w:rFonts w:eastAsiaTheme="minorEastAsia"/>
         </w:rPr>
       </w:pPr>
+      <w:bookmarkStart w:id="0" w:name="_GoBack"/>
       <w:r>
         <w:rPr>
           <w:rFonts w:eastAsiaTheme="minorEastAsia"/>
@@ -5960,13 +5959,26 @@
         <w:rPr>
           <w:rFonts w:eastAsiaTheme="minorEastAsia"/>
         </w:rPr>
+        <w:t>; no TDRA account with owner over age 70 ½ can take contributions</w:t>
+      </w:r>
+      <w:r>
+        <w:rPr>
+          <w:rFonts w:eastAsiaTheme="minorEastAsia"/>
+        </w:rPr>
         <w:t xml:space="preserve">. </w:t>
       </w:r>
       <w:r>
         <w:rPr>
           <w:rFonts w:eastAsiaTheme="minorEastAsia"/>
         </w:rPr>
-        <w:t>In addition, in the ‘married joint’ case we need to ensure that each person’s accounts do not exceed their personal maximums as in (7). On the other hand we want deposits to</w:t>
+        <w:t xml:space="preserve">In addition, in the ‘married joint’ case we need to ensure that each person’s accounts do not exceed their personal maximums as in (7). </w:t>
+      </w:r>
+      <w:bookmarkEnd w:id="0"/>
+      <w:r>
+        <w:rPr>
+          <w:rFonts w:eastAsiaTheme="minorEastAsia"/>
+        </w:rPr>
+        <w:t>On the other hand we want deposits to</w:t>
       </w:r>
       <w:r>
         <w:rPr>
@@ -6712,14 +6724,14 @@
         <w:rPr>
           <w:rFonts w:eastAsiaTheme="minorEastAsia"/>
         </w:rPr>
-        <w:t xml:space="preserve"> is the year in which the account owner for account j turns 70 years old. IRS requirement is the year they turn 70 ½ </w:t>
+        <w:t xml:space="preserve"> is the year </w:t>
       </w:r>
       <w:r>
         <w:rPr>
           <w:rFonts w:eastAsiaTheme="minorEastAsia"/>
         </w:rPr>
         <w:lastRenderedPageBreak/>
-        <w:t xml:space="preserve">years old. </w:t>
+        <w:t xml:space="preserve">in which the account owner for account j turns 70 years old. IRS requirement is the year they turn 70 ½ years old. </w:t>
       </w:r>
       <w:proofErr w:type="spellStart"/>
       <w:proofErr w:type="gramStart"/>
@@ -15901,13 +15913,7 @@
           <w:rPr>
             <w:rFonts w:ascii="Cambria Math" w:hAnsi="Cambria Math"/>
           </w:rPr>
-          <m:t xml:space="preserve">≤ </m:t>
-        </m:r>
-        <m:r>
-          <w:rPr>
-            <w:rFonts w:ascii="Cambria Math" w:hAnsi="Cambria Math"/>
-          </w:rPr>
-          <m:t>-</m:t>
+          <m:t>≤ -</m:t>
         </m:r>
         <m:sSubSup>
           <m:sSubSupPr>
@@ -21938,7 +21944,7 @@
             <w:sz w:val="28"/>
             <w:szCs w:val="28"/>
           </w:rPr>
-          <w:t>13</w:t>
+          <w:t>6</w:t>
         </w:r>
         <w:r>
           <w:rPr>
@@ -23797,7 +23803,7 @@
 </file>
 
 <file path=customXml/itemProps1.xml><?xml version="1.0" encoding="utf-8"?>
-<ds:datastoreItem xmlns:ds="http://schemas.openxmlformats.org/officeDocument/2006/customXml" ds:itemID="{A21FA52B-F486-420F-9DA5-E8282D0754DC}">
+<ds:datastoreItem xmlns:ds="http://schemas.openxmlformats.org/officeDocument/2006/customXml" ds:itemID="{6BC9817D-F73E-4AB2-87CA-5FAA77A16B06}">
   <ds:schemaRefs>
     <ds:schemaRef ds:uri="http://schemas.openxmlformats.org/officeDocument/2006/bibliography"/>
   </ds:schemaRefs>

</xml_diff>

<commit_message>
Inproving the bracket output for developers
</commit_message>
<xml_diff>
--- a/ARetirementPlannerModel2018.docx
+++ b/ARetirementPlannerModel2018.docx
@@ -3944,6 +3944,7 @@
           <w:rFonts w:eastAsiaTheme="minorEastAsia"/>
         </w:rPr>
       </w:pPr>
+      <w:bookmarkStart w:id="0" w:name="_GoBack"/>
       <w:r>
         <w:rPr>
           <w:rFonts w:eastAsiaTheme="minorEastAsia"/>
@@ -4023,6 +4024,7 @@
         <w:t xml:space="preserve"> and improving the tax issue (if this really works )</w:t>
       </w:r>
     </w:p>
+    <w:bookmarkEnd w:id="0"/>
     <w:p>
       <w:pPr>
         <w:tabs>
@@ -5777,15 +5779,7 @@
         <w:rPr>
           <w:rFonts w:eastAsiaTheme="minorEastAsia"/>
         </w:rPr>
-        <w:t xml:space="preserve">In addition, in the ‘married joint’ case we need to ensure that each person’s </w:t>
-      </w:r>
-      <w:bookmarkStart w:id="0" w:name="_GoBack"/>
-      <w:bookmarkEnd w:id="0"/>
-      <w:r>
-        <w:rPr>
-          <w:rFonts w:eastAsiaTheme="minorEastAsia"/>
-        </w:rPr>
-        <w:t>accounts do not exceed their personal maximums as in (7). On the other hand we want deposits to</w:t>
+        <w:t>In addition, in the ‘married joint’ case we need to ensure that each person’s accounts do not exceed their personal maximums as in (7). On the other hand we want deposits to</w:t>
       </w:r>
       <w:r>
         <w:rPr>
@@ -8587,6 +8581,103 @@
         <w:rPr>
           <w:rFonts w:eastAsiaTheme="minorEastAsia"/>
         </w:rPr>
+        <w:t>-=-=-</w:t>
+      </w:r>
+    </w:p>
+    <w:p>
+      <w:pPr>
+        <w:tabs>
+          <w:tab w:val="center" w:pos="4680"/>
+          <w:tab w:val="right" w:pos="9360"/>
+        </w:tabs>
+        <w:rPr>
+          <w:rFonts w:eastAsiaTheme="minorEastAsia"/>
+        </w:rPr>
+      </w:pPr>
+      <w:r>
+        <w:rPr>
+          <w:rFonts w:eastAsiaTheme="minorEastAsia"/>
+        </w:rPr>
+        <w:lastRenderedPageBreak/>
+        <w:t>Problem: Need to ensure there are NO gaps in tax brackets</w:t>
+      </w:r>
+    </w:p>
+    <w:p>
+      <w:pPr>
+        <w:tabs>
+          <w:tab w:val="center" w:pos="4680"/>
+          <w:tab w:val="right" w:pos="9360"/>
+        </w:tabs>
+        <w:rPr>
+          <w:rFonts w:eastAsiaTheme="minorEastAsia"/>
+        </w:rPr>
+      </w:pPr>
+      <w:r>
+        <w:rPr>
+          <w:rFonts w:eastAsiaTheme="minorEastAsia"/>
+        </w:rPr>
+        <w:t xml:space="preserve">Solution: Create variable to capture the gap value(s) and give them a very high penalty in the Objective function. </w:t>
+      </w:r>
+    </w:p>
+    <w:p>
+      <w:pPr>
+        <w:tabs>
+          <w:tab w:val="center" w:pos="4680"/>
+          <w:tab w:val="right" w:pos="9360"/>
+        </w:tabs>
+        <w:rPr>
+          <w:rFonts w:eastAsiaTheme="minorEastAsia"/>
+        </w:rPr>
+      </w:pPr>
+      <w:r>
+        <w:rPr>
+          <w:rFonts w:eastAsiaTheme="minorEastAsia"/>
+        </w:rPr>
+        <w:t>Goal: have these variable(s) all equal zero in the solution</w:t>
+      </w:r>
+    </w:p>
+    <w:p>
+      <w:pPr>
+        <w:tabs>
+          <w:tab w:val="center" w:pos="4680"/>
+          <w:tab w:val="right" w:pos="9360"/>
+        </w:tabs>
+        <w:rPr>
+          <w:rFonts w:eastAsiaTheme="minorEastAsia"/>
+        </w:rPr>
+      </w:pPr>
+    </w:p>
+    <w:p>
+      <w:pPr>
+        <w:tabs>
+          <w:tab w:val="center" w:pos="4680"/>
+          <w:tab w:val="right" w:pos="9360"/>
+        </w:tabs>
+        <w:rPr>
+          <w:rFonts w:eastAsiaTheme="minorEastAsia"/>
+        </w:rPr>
+      </w:pPr>
+      <w:r>
+        <w:rPr>
+          <w:rFonts w:eastAsiaTheme="minorEastAsia"/>
+        </w:rPr>
+        <w:t>-=-=-</w:t>
+      </w:r>
+    </w:p>
+    <w:p>
+      <w:pPr>
+        <w:tabs>
+          <w:tab w:val="center" w:pos="4680"/>
+          <w:tab w:val="right" w:pos="9360"/>
+        </w:tabs>
+        <w:rPr>
+          <w:rFonts w:eastAsiaTheme="minorEastAsia"/>
+        </w:rPr>
+      </w:pPr>
+      <w:r>
+        <w:rPr>
+          <w:rFonts w:eastAsiaTheme="minorEastAsia"/>
+        </w:rPr>
         <w:tab/>
       </w:r>
       <m:oMath>
@@ -9013,7 +9104,6 @@
         <w:rPr>
           <w:rFonts w:eastAsiaTheme="minorEastAsia"/>
         </w:rPr>
-        <w:lastRenderedPageBreak/>
         <w:tab/>
       </w:r>
       <m:oMath>
@@ -10862,6 +10952,7 @@
     </w:p>
     <w:p>
       <w:r>
+        <w:lastRenderedPageBreak/>
         <w:t>Model Assumptions:</w:t>
       </w:r>
     </w:p>
@@ -10958,7 +11049,6 @@
         </w:numPr>
       </w:pPr>
       <w:r>
-        <w:lastRenderedPageBreak/>
         <w:t>Roth withdrawals never incur tax on profits but do incur a penalty before age 59 ½ on the full amount</w:t>
       </w:r>
       <w:r>
@@ -13199,6 +13289,7 @@
         <w:rPr>
           <w:rFonts w:eastAsiaTheme="minorEastAsia"/>
         </w:rPr>
+        <w:lastRenderedPageBreak/>
         <w:tab/>
       </w:r>
       <m:oMath>
@@ -13989,7 +14080,6 @@
         <w:rPr>
           <w:rFonts w:eastAsiaTheme="minorEastAsia"/>
         </w:rPr>
-        <w:lastRenderedPageBreak/>
         <w:tab/>
       </w:r>
       <m:oMath>
@@ -18027,7 +18117,14 @@
         <w:rPr>
           <w:rFonts w:eastAsiaTheme="minorEastAsia"/>
         </w:rPr>
-        <w:t xml:space="preserve">Right Hand Side (RHS) of the expression and doubling up equations </w:t>
+        <w:t xml:space="preserve">Right Hand Side (RHS) of the expression and doubling up </w:t>
+      </w:r>
+      <w:r>
+        <w:rPr>
+          <w:rFonts w:eastAsiaTheme="minorEastAsia"/>
+        </w:rPr>
+        <w:lastRenderedPageBreak/>
+        <w:t xml:space="preserve">equations </w:t>
       </w:r>
       <w:r>
         <w:rPr>
@@ -18401,7 +18498,6 @@
     </w:p>
     <w:p>
       <w:r>
-        <w:lastRenderedPageBreak/>
         <w:t>B</w:t>
       </w:r>
       <w:r>
@@ -18775,6 +18871,7 @@
     </w:p>
     <w:p>
       <w:r>
+        <w:lastRenderedPageBreak/>
         <w:t>o</w:t>
       </w:r>
       <w:r>
@@ -19036,7 +19133,6 @@
     </w:p>
     <w:p>
       <w:r>
-        <w:lastRenderedPageBreak/>
         <w:t>R</w:t>
       </w:r>
       <w:r>
@@ -19465,6 +19561,7 @@
         <w:rPr>
           <w:rFonts w:eastAsiaTheme="minorEastAsia"/>
         </w:rPr>
+        <w:lastRenderedPageBreak/>
         <w:t xml:space="preserve">Need to determine if accounts need to be explicitly moved to new owner after the death of the first spouse. This may be </w:t>
       </w:r>
       <w:r>
@@ -19759,7 +19856,6 @@
         <w:rPr>
           <w:rFonts w:eastAsiaTheme="minorEastAsia"/>
         </w:rPr>
-        <w:lastRenderedPageBreak/>
         <w:t xml:space="preserve">Should I assume any interest </w:t>
       </w:r>
       <w:r>
@@ -20488,6 +20584,7 @@
         <w:rPr>
           <w:rFonts w:eastAsiaTheme="minorEastAsia"/>
         </w:rPr>
+        <w:lastRenderedPageBreak/>
         <w:t>Autopilot (</w:t>
       </w:r>
       <w:hyperlink r:id="rId8" w:history="1">
@@ -20640,7 +20737,7 @@
             <w:sz w:val="28"/>
             <w:szCs w:val="28"/>
           </w:rPr>
-          <w:t>6</w:t>
+          <w:t>14</w:t>
         </w:r>
         <w:r>
           <w:rPr>
@@ -22433,7 +22530,7 @@
 </file>
 
 <file path=customXml/itemProps1.xml><?xml version="1.0" encoding="utf-8"?>
-<ds:datastoreItem xmlns:ds="http://schemas.openxmlformats.org/officeDocument/2006/customXml" ds:itemID="{21493212-E6D5-4E2A-8CA7-2DF884887F64}">
+<ds:datastoreItem xmlns:ds="http://schemas.openxmlformats.org/officeDocument/2006/customXml" ds:itemID="{04EEFE7A-2947-41A3-B271-D56335476B86}">
   <ds:schemaRefs>
     <ds:schemaRef ds:uri="http://schemas.openxmlformats.org/officeDocument/2006/bibliography"/>
   </ds:schemaRefs>

</xml_diff>

<commit_message>
Temp piecewise linear docs
</commit_message>
<xml_diff>
--- a/ARetirementPlannerModel2018.docx
+++ b/ARetirementPlannerModel2018.docx
@@ -182,15 +182,7 @@
         <w:t>rest from</w:t>
       </w:r>
       <w:r>
-        <w:t xml:space="preserve"> </w:t>
-      </w:r>
-      <w:proofErr w:type="gramStart"/>
-      <w:r>
-        <w:t>the</w:t>
-      </w:r>
-      <w:proofErr w:type="gramEnd"/>
-      <w:r>
-        <w:t xml:space="preserve"> tax deferred accounts. Here the idea i</w:t>
+        <w:t xml:space="preserve"> the tax deferred accounts. Here the idea i</w:t>
       </w:r>
       <w:r>
         <w:t>s to withdraw</w:t>
@@ -1770,6 +1762,34 @@
         </w:tabs>
         <w:rPr>
           <w:rFonts w:eastAsiaTheme="minorEastAsia"/>
+          <w:color w:val="0070C0"/>
+        </w:rPr>
+      </w:pPr>
+      <w:proofErr w:type="spellStart"/>
+      <w:r>
+        <w:rPr>
+          <w:rFonts w:eastAsiaTheme="minorEastAsia"/>
+          <w:color w:val="0070C0"/>
+        </w:rPr>
+        <w:t>Sy</w:t>
+      </w:r>
+      <w:proofErr w:type="spellEnd"/>
+      <w:r>
+        <w:rPr>
+          <w:rFonts w:eastAsiaTheme="minorEastAsia"/>
+          <w:color w:val="0070C0"/>
+        </w:rPr>
+        <w:t xml:space="preserve"> is gone with piecewise linear tax calculations</w:t>
+      </w:r>
+    </w:p>
+    <w:p>
+      <w:pPr>
+        <w:tabs>
+          <w:tab w:val="center" w:pos="4680"/>
+          <w:tab w:val="right" w:pos="9360"/>
+        </w:tabs>
+        <w:rPr>
+          <w:rFonts w:eastAsiaTheme="minorEastAsia"/>
         </w:rPr>
       </w:pPr>
       <w:r>
@@ -2342,6 +2362,7 @@
         <w:rPr>
           <w:rFonts w:eastAsiaTheme="minorEastAsia"/>
         </w:rPr>
+        <w:lastRenderedPageBreak/>
         <w:t>Each account has several associated yearly variables: account balance (</w:t>
       </w:r>
       <w:proofErr w:type="spellStart"/>
@@ -2405,7 +2426,58 @@
         <w:rPr>
           <w:rFonts w:eastAsiaTheme="minorEastAsia"/>
         </w:rPr>
-        <w:t xml:space="preserve">). </w:t>
+        <w:t>).</w:t>
+      </w:r>
+      <w:r>
+        <w:rPr>
+          <w:rFonts w:eastAsiaTheme="minorEastAsia"/>
+        </w:rPr>
+        <w:t xml:space="preserve"> </w:t>
+      </w:r>
+      <w:r>
+        <w:rPr>
+          <w:rFonts w:eastAsiaTheme="minorEastAsia"/>
+          <w:color w:val="0070C0"/>
+        </w:rPr>
+        <w:t xml:space="preserve">We will model the </w:t>
+      </w:r>
+      <w:proofErr w:type="spellStart"/>
+      <w:r>
+        <w:rPr>
+          <w:rFonts w:eastAsiaTheme="minorEastAsia"/>
+          <w:color w:val="0070C0"/>
+        </w:rPr>
+        <w:t>wij</w:t>
+      </w:r>
+      <w:proofErr w:type="spellEnd"/>
+      <w:r>
+        <w:rPr>
+          <w:rFonts w:eastAsiaTheme="minorEastAsia"/>
+          <w:color w:val="0070C0"/>
+        </w:rPr>
+        <w:t xml:space="preserve"> and </w:t>
+      </w:r>
+      <w:proofErr w:type="spellStart"/>
+      <w:r>
+        <w:rPr>
+          <w:rFonts w:eastAsiaTheme="minorEastAsia"/>
+          <w:color w:val="0070C0"/>
+        </w:rPr>
+        <w:t>Dij</w:t>
+      </w:r>
+      <w:proofErr w:type="spellEnd"/>
+      <w:r>
+        <w:rPr>
+          <w:rFonts w:eastAsiaTheme="minorEastAsia"/>
+          <w:color w:val="0070C0"/>
+        </w:rPr>
+        <w:t xml:space="preserve"> as a single variable (or as if) transaction that can be positive or negative. Of course as a single variable it can’t be both positive and negative which eliminates much of the issue with modeling them as completely separate variables.</w:t>
+      </w:r>
+      <w:r>
+        <w:rPr>
+          <w:rFonts w:eastAsiaTheme="minorEastAsia"/>
+        </w:rPr>
+        <w:t xml:space="preserve"> </w:t>
       </w:r>
     </w:p>
     <w:p>
@@ -2418,7 +2490,6 @@
         <w:rPr>
           <w:rFonts w:eastAsiaTheme="minorEastAsia"/>
         </w:rPr>
-        <w:lastRenderedPageBreak/>
         <w:t>Note: This model uses one account for each type of account for each person such that the balance and withdrawals</w:t>
       </w:r>
       <w:r>
@@ -3582,145 +3653,445 @@
         <w:rPr>
           <w:rFonts w:eastAsiaTheme="minorEastAsia"/>
         </w:rPr>
-        <w:t xml:space="preserve">In the above expression the </w:t>
-      </w:r>
-      <w:proofErr w:type="spellStart"/>
-      <w:r>
-        <w:rPr>
-          <w:rFonts w:eastAsiaTheme="minorEastAsia"/>
-        </w:rPr>
-        <w:t>t</w:t>
-      </w:r>
-      <w:r>
-        <w:rPr>
-          <w:rFonts w:eastAsiaTheme="minorEastAsia"/>
-          <w:vertAlign w:val="subscript"/>
-        </w:rPr>
-        <w:t>k</w:t>
-      </w:r>
-      <w:r>
-        <w:rPr>
-          <w:rFonts w:eastAsiaTheme="minorEastAsia"/>
-        </w:rPr>
-        <w:t>x</w:t>
-      </w:r>
-      <w:r>
-        <w:rPr>
-          <w:rFonts w:eastAsiaTheme="minorEastAsia"/>
-          <w:vertAlign w:val="subscript"/>
-        </w:rPr>
-        <w:t>ik</w:t>
-      </w:r>
-      <w:proofErr w:type="spellEnd"/>
-      <w:r>
-        <w:rPr>
-          <w:rFonts w:eastAsiaTheme="minorEastAsia"/>
-        </w:rPr>
-        <w:t xml:space="preserve">, </w:t>
-      </w:r>
-      <w:r>
-        <w:rPr>
-          <w:rFonts w:eastAsiaTheme="minorEastAsia"/>
-        </w:rPr>
-        <w:t xml:space="preserve">where </w:t>
-      </w:r>
-      <w:proofErr w:type="spellStart"/>
-      <w:r>
-        <w:rPr>
-          <w:rFonts w:eastAsiaTheme="minorEastAsia"/>
-        </w:rPr>
-        <w:t>t</w:t>
-      </w:r>
-      <w:r>
-        <w:rPr>
-          <w:rFonts w:eastAsiaTheme="minorEastAsia"/>
-          <w:vertAlign w:val="subscript"/>
-        </w:rPr>
-        <w:t>k</w:t>
-      </w:r>
-      <w:proofErr w:type="spellEnd"/>
-      <w:r>
-        <w:rPr>
-          <w:rFonts w:eastAsiaTheme="minorEastAsia"/>
-        </w:rPr>
-        <w:t xml:space="preserve"> monotonically increases with each </w:t>
-      </w:r>
-      <w:r>
-        <w:rPr>
-          <w:rFonts w:eastAsiaTheme="minorEastAsia"/>
-        </w:rPr>
-        <w:t xml:space="preserve">tax </w:t>
-      </w:r>
-      <w:r>
-        <w:rPr>
-          <w:rFonts w:eastAsiaTheme="minorEastAsia"/>
-        </w:rPr>
-        <w:t>bracket</w:t>
-      </w:r>
-      <w:r>
-        <w:rPr>
-          <w:rFonts w:eastAsiaTheme="minorEastAsia"/>
-        </w:rPr>
-        <w:t>,</w:t>
-      </w:r>
-      <w:r>
-        <w:rPr>
-          <w:rFonts w:eastAsiaTheme="minorEastAsia"/>
-        </w:rPr>
-        <w:t xml:space="preserve"> should force the funds into the lowest brackets first. However, in practice it does not always do so which is the reason we added the </w:t>
-      </w:r>
-      <w:proofErr w:type="spellStart"/>
-      <w:r>
-        <w:rPr>
-          <w:rFonts w:eastAsiaTheme="minorEastAsia"/>
-        </w:rPr>
-        <w:t>b</w:t>
-      </w:r>
-      <w:r>
-        <w:rPr>
-          <w:rFonts w:eastAsiaTheme="minorEastAsia"/>
-          <w:vertAlign w:val="subscript"/>
-        </w:rPr>
-        <w:t>t</w:t>
-      </w:r>
-      <w:r>
-        <w:rPr>
-          <w:rFonts w:eastAsiaTheme="minorEastAsia"/>
-          <w:vertAlign w:val="superscript"/>
-        </w:rPr>
-        <w:t>k</w:t>
-      </w:r>
-      <w:r>
-        <w:rPr>
-          <w:rFonts w:eastAsiaTheme="minorEastAsia"/>
-        </w:rPr>
-        <w:t>x</w:t>
-      </w:r>
-      <w:r>
-        <w:rPr>
-          <w:rFonts w:eastAsiaTheme="minorEastAsia"/>
-          <w:vertAlign w:val="subscript"/>
-        </w:rPr>
-        <w:t>ik</w:t>
-      </w:r>
-      <w:proofErr w:type="spellEnd"/>
-      <w:r>
-        <w:rPr>
-          <w:rFonts w:eastAsiaTheme="minorEastAsia"/>
-        </w:rPr>
-        <w:t xml:space="preserve"> to</w:t>
-      </w:r>
-      <w:r>
-        <w:rPr>
-          <w:rFonts w:eastAsiaTheme="minorEastAsia"/>
-        </w:rPr>
-        <w:t xml:space="preserve"> (S1) and (R1) above; this gives it a little more of a nudge.</w:t>
-      </w:r>
-      <w:r>
-        <w:rPr>
-          <w:rFonts w:eastAsiaTheme="minorEastAsia"/>
-        </w:rPr>
-        <w:t xml:space="preserve"> From expression (2) we get n constraint expressions in the model, one for each year. </w:t>
+        <w:tab/>
+      </w:r>
+      <m:oMath>
+        <m:nary>
+          <m:naryPr>
+            <m:chr m:val="∑"/>
+            <m:limLoc m:val="subSup"/>
+            <m:ctrlPr>
+              <w:rPr>
+                <w:rFonts w:ascii="Cambria Math" w:hAnsi="Cambria Math"/>
+                <w:i/>
+              </w:rPr>
+            </m:ctrlPr>
+          </m:naryPr>
+          <m:sub>
+            <m:r>
+              <w:rPr>
+                <w:rFonts w:ascii="Cambria Math" w:hAnsi="Cambria Math"/>
+              </w:rPr>
+              <m:t>j=1</m:t>
+            </m:r>
+          </m:sub>
+          <m:sup>
+            <m:sSub>
+              <m:sSubPr>
+                <m:ctrlPr>
+                  <w:rPr>
+                    <w:rFonts w:ascii="Cambria Math" w:hAnsi="Cambria Math"/>
+                    <w:i/>
+                  </w:rPr>
+                </m:ctrlPr>
+              </m:sSubPr>
+              <m:e>
+                <m:r>
+                  <w:rPr>
+                    <w:rFonts w:ascii="Cambria Math" w:hAnsi="Cambria Math"/>
+                  </w:rPr>
+                  <m:t>n</m:t>
+                </m:r>
+              </m:e>
+              <m:sub>
+                <m:r>
+                  <w:rPr>
+                    <w:rFonts w:ascii="Cambria Math" w:hAnsi="Cambria Math"/>
+                  </w:rPr>
+                  <m:t>l</m:t>
+                </m:r>
+              </m:sub>
+            </m:sSub>
+          </m:sup>
+          <m:e>
+            <m:d>
+              <m:dPr>
+                <m:ctrlPr>
+                  <w:rPr>
+                    <w:rFonts w:ascii="Cambria Math" w:hAnsi="Cambria Math"/>
+                    <w:i/>
+                  </w:rPr>
+                </m:ctrlPr>
+              </m:dPr>
+              <m:e>
+                <m:r>
+                  <w:rPr>
+                    <w:rFonts w:ascii="Cambria Math" w:hAnsi="Cambria Math"/>
+                  </w:rPr>
+                  <m:t>1-</m:t>
+                </m:r>
+                <m:sSub>
+                  <m:sSubPr>
+                    <m:ctrlPr>
+                      <w:rPr>
+                        <w:rFonts w:ascii="Cambria Math" w:hAnsi="Cambria Math"/>
+                        <w:i/>
+                      </w:rPr>
+                    </m:ctrlPr>
+                  </m:sSubPr>
+                  <m:e>
+                    <m:r>
+                      <w:rPr>
+                        <w:rFonts w:ascii="Cambria Math" w:hAnsi="Cambria Math"/>
+                      </w:rPr>
+                      <m:t>p</m:t>
+                    </m:r>
+                  </m:e>
+                  <m:sub>
+                    <m:r>
+                      <w:rPr>
+                        <w:rFonts w:ascii="Cambria Math" w:hAnsi="Cambria Math"/>
+                      </w:rPr>
+                      <m:t>ij</m:t>
+                    </m:r>
+                  </m:sub>
+                </m:sSub>
+              </m:e>
+            </m:d>
+            <m:sSub>
+              <m:sSubPr>
+                <m:ctrlPr>
+                  <w:rPr>
+                    <w:rFonts w:ascii="Cambria Math" w:hAnsi="Cambria Math"/>
+                    <w:i/>
+                  </w:rPr>
+                </m:ctrlPr>
+              </m:sSubPr>
+              <m:e>
+                <m:r>
+                  <w:rPr>
+                    <w:rFonts w:ascii="Cambria Math" w:hAnsi="Cambria Math"/>
+                  </w:rPr>
+                  <m:t>w</m:t>
+                </m:r>
+              </m:e>
+              <m:sub>
+                <m:r>
+                  <w:rPr>
+                    <w:rFonts w:ascii="Cambria Math" w:hAnsi="Cambria Math"/>
+                  </w:rPr>
+                  <m:t>ij</m:t>
+                </m:r>
+              </m:sub>
+            </m:sSub>
+          </m:e>
+        </m:nary>
+        <m:r>
+          <w:rPr>
+            <w:rFonts w:ascii="Cambria Math" w:hAnsi="Cambria Math"/>
+          </w:rPr>
+          <m:t>+</m:t>
+        </m:r>
+        <m:sSub>
+          <m:sSubPr>
+            <m:ctrlPr>
+              <w:rPr>
+                <w:rFonts w:ascii="Cambria Math" w:hAnsi="Cambria Math"/>
+                <w:i/>
+              </w:rPr>
+            </m:ctrlPr>
+          </m:sSubPr>
+          <m:e>
+            <m:r>
+              <w:rPr>
+                <w:rFonts w:ascii="Cambria Math" w:hAnsi="Cambria Math"/>
+              </w:rPr>
+              <m:t>o</m:t>
+            </m:r>
+          </m:e>
+          <m:sub>
+            <m:r>
+              <w:rPr>
+                <w:rFonts w:ascii="Cambria Math" w:hAnsi="Cambria Math"/>
+              </w:rPr>
+              <m:t>i</m:t>
+            </m:r>
+          </m:sub>
+        </m:sSub>
+        <m:r>
+          <w:rPr>
+            <w:rFonts w:ascii="Cambria Math" w:hAnsi="Cambria Math"/>
+          </w:rPr>
+          <m:t>+</m:t>
+        </m:r>
+        <m:sSub>
+          <m:sSubPr>
+            <m:ctrlPr>
+              <w:rPr>
+                <w:rFonts w:ascii="Cambria Math" w:hAnsi="Cambria Math"/>
+                <w:i/>
+              </w:rPr>
+            </m:ctrlPr>
+          </m:sSubPr>
+          <m:e>
+            <m:r>
+              <w:rPr>
+                <w:rFonts w:ascii="Cambria Math" w:hAnsi="Cambria Math"/>
+              </w:rPr>
+              <m:t>SS</m:t>
+            </m:r>
+          </m:e>
+          <m:sub>
+            <m:r>
+              <w:rPr>
+                <w:rFonts w:ascii="Cambria Math" w:hAnsi="Cambria Math"/>
+              </w:rPr>
+              <m:t>i</m:t>
+            </m:r>
+          </m:sub>
+        </m:sSub>
+        <m:r>
+          <w:rPr>
+            <w:rFonts w:ascii="Cambria Math" w:hAnsi="Cambria Math"/>
+          </w:rPr>
+          <m:t>-</m:t>
+        </m:r>
+        <m:sSub>
+          <m:sSubPr>
+            <m:ctrlPr>
+              <w:rPr>
+                <w:rFonts w:ascii="Cambria Math" w:hAnsi="Cambria Math"/>
+                <w:i/>
+              </w:rPr>
+            </m:ctrlPr>
+          </m:sSubPr>
+          <m:e>
+            <m:r>
+              <w:rPr>
+                <w:rFonts w:ascii="Cambria Math" w:hAnsi="Cambria Math"/>
+              </w:rPr>
+              <m:t>e</m:t>
+            </m:r>
+          </m:e>
+          <m:sub>
+            <m:r>
+              <w:rPr>
+                <w:rFonts w:ascii="Cambria Math" w:hAnsi="Cambria Math"/>
+              </w:rPr>
+              <m:t>i</m:t>
+            </m:r>
+          </m:sub>
+        </m:sSub>
+        <m:r>
+          <w:rPr>
+            <w:rFonts w:ascii="Cambria Math" w:hAnsi="Cambria Math"/>
+          </w:rPr>
+          <m:t>-</m:t>
+        </m:r>
+        <m:sSub>
+          <m:sSubPr>
+            <m:ctrlPr>
+              <w:rPr>
+                <w:rFonts w:ascii="Cambria Math" w:hAnsi="Cambria Math"/>
+                <w:i/>
+              </w:rPr>
+            </m:ctrlPr>
+          </m:sSubPr>
+          <m:e>
+            <m:r>
+              <w:rPr>
+                <w:rFonts w:ascii="Cambria Math" w:hAnsi="Cambria Math"/>
+              </w:rPr>
+              <m:t>x</m:t>
+            </m:r>
+          </m:e>
+          <m:sub>
+            <m:r>
+              <w:rPr>
+                <w:rFonts w:ascii="Cambria Math" w:hAnsi="Cambria Math"/>
+              </w:rPr>
+              <m:t>i2</m:t>
+            </m:r>
+          </m:sub>
+        </m:sSub>
+        <m:r>
+          <w:rPr>
+            <w:rFonts w:ascii="Cambria Math" w:hAnsi="Cambria Math"/>
+          </w:rPr>
+          <m:t>-</m:t>
+        </m:r>
+        <m:sSub>
+          <m:sSubPr>
+            <m:ctrlPr>
+              <w:rPr>
+                <w:rFonts w:ascii="Cambria Math" w:hAnsi="Cambria Math"/>
+                <w:i/>
+              </w:rPr>
+            </m:ctrlPr>
+          </m:sSubPr>
+          <m:e>
+            <m:r>
+              <w:rPr>
+                <w:rFonts w:ascii="Cambria Math" w:hAnsi="Cambria Math"/>
+              </w:rPr>
+              <m:t>y</m:t>
+            </m:r>
+          </m:e>
+          <m:sub>
+            <m:r>
+              <w:rPr>
+                <w:rFonts w:ascii="Cambria Math" w:hAnsi="Cambria Math"/>
+              </w:rPr>
+              <m:t>i2</m:t>
+            </m:r>
+          </m:sub>
+        </m:sSub>
+        <m:r>
+          <w:rPr>
+            <w:rFonts w:ascii="Cambria Math" w:hAnsi="Cambria Math"/>
+          </w:rPr>
+          <m:t>-</m:t>
+        </m:r>
+        <m:nary>
+          <m:naryPr>
+            <m:chr m:val="∑"/>
+            <m:limLoc m:val="subSup"/>
+            <m:ctrlPr>
+              <w:rPr>
+                <w:rFonts w:ascii="Cambria Math" w:hAnsi="Cambria Math"/>
+                <w:i/>
+              </w:rPr>
+            </m:ctrlPr>
+          </m:naryPr>
+          <m:sub>
+            <m:r>
+              <w:rPr>
+                <w:rFonts w:ascii="Cambria Math" w:hAnsi="Cambria Math"/>
+              </w:rPr>
+              <m:t>j=1</m:t>
+            </m:r>
+          </m:sub>
+          <m:sup>
+            <m:sSub>
+              <m:sSubPr>
+                <m:ctrlPr>
+                  <w:rPr>
+                    <w:rFonts w:ascii="Cambria Math" w:hAnsi="Cambria Math"/>
+                    <w:i/>
+                  </w:rPr>
+                </m:ctrlPr>
+              </m:sSubPr>
+              <m:e>
+                <m:r>
+                  <w:rPr>
+                    <w:rFonts w:ascii="Cambria Math" w:hAnsi="Cambria Math"/>
+                  </w:rPr>
+                  <m:t>n</m:t>
+                </m:r>
+              </m:e>
+              <m:sub>
+                <m:r>
+                  <w:rPr>
+                    <w:rFonts w:ascii="Cambria Math" w:hAnsi="Cambria Math"/>
+                  </w:rPr>
+                  <m:t>l</m:t>
+                </m:r>
+              </m:sub>
+            </m:sSub>
+          </m:sup>
+          <m:e>
+            <m:sSub>
+              <m:sSubPr>
+                <m:ctrlPr>
+                  <w:rPr>
+                    <w:rFonts w:ascii="Cambria Math" w:hAnsi="Cambria Math"/>
+                    <w:i/>
+                  </w:rPr>
+                </m:ctrlPr>
+              </m:sSubPr>
+              <m:e>
+                <m:r>
+                  <w:rPr>
+                    <w:rFonts w:ascii="Cambria Math" w:hAnsi="Cambria Math"/>
+                  </w:rPr>
+                  <m:t>D</m:t>
+                </m:r>
+              </m:e>
+              <m:sub>
+                <m:r>
+                  <w:rPr>
+                    <w:rFonts w:ascii="Cambria Math" w:hAnsi="Cambria Math"/>
+                  </w:rPr>
+                  <m:t>ij</m:t>
+                </m:r>
+              </m:sub>
+            </m:sSub>
+          </m:e>
+        </m:nary>
+        <m:r>
+          <w:rPr>
+            <w:rFonts w:ascii="Cambria Math" w:hAnsi="Cambria Math"/>
+          </w:rPr>
+          <m:t>-</m:t>
+        </m:r>
+        <m:sSub>
+          <m:sSubPr>
+            <m:ctrlPr>
+              <w:rPr>
+                <w:rFonts w:ascii="Cambria Math" w:hAnsi="Cambria Math"/>
+                <w:i/>
+              </w:rPr>
+            </m:ctrlPr>
+          </m:sSubPr>
+          <m:e>
+            <m:r>
+              <w:rPr>
+                <w:rFonts w:ascii="Cambria Math" w:hAnsi="Cambria Math"/>
+              </w:rPr>
+              <m:t>s</m:t>
+            </m:r>
+          </m:e>
+          <m:sub>
+            <m:r>
+              <w:rPr>
+                <w:rFonts w:ascii="Cambria Math" w:hAnsi="Cambria Math"/>
+              </w:rPr>
+              <m:t>i</m:t>
+            </m:r>
+          </m:sub>
+        </m:sSub>
+        <m:r>
+          <w:rPr>
+            <w:rFonts w:ascii="Cambria Math" w:hAnsi="Cambria Math"/>
+          </w:rPr>
+          <m:t>≤0, i=1..n</m:t>
+        </m:r>
+      </m:oMath>
+      <w:r>
+        <w:rPr>
+          <w:rFonts w:eastAsiaTheme="minorEastAsia"/>
+        </w:rPr>
+        <w:tab/>
+        <w:t>(</w:t>
+      </w:r>
+      <w:commentRangeStart w:id="1"/>
+      <w:r>
+        <w:rPr>
+          <w:rFonts w:eastAsiaTheme="minorEastAsia"/>
+          <w:color w:val="0070C0"/>
+        </w:rPr>
+        <w:t>2</w:t>
+      </w:r>
+      <w:commentRangeEnd w:id="1"/>
+      <w:r>
+        <w:rPr>
+          <w:rStyle w:val="CommentReference"/>
+          <w:color w:val="0070C0"/>
+        </w:rPr>
+        <w:commentReference w:id="1"/>
+      </w:r>
+      <w:r>
+        <w:rPr>
+          <w:rFonts w:eastAsiaTheme="minorEastAsia"/>
+          <w:color w:val="0070C0"/>
+        </w:rPr>
+        <w:t>#</w:t>
+      </w:r>
+      <w:r>
+        <w:rPr>
+          <w:rFonts w:eastAsiaTheme="minorEastAsia"/>
+        </w:rPr>
+        <w:t>)</w:t>
       </w:r>
     </w:p>
     <w:p>
@@ -3733,12 +4104,6 @@
           <w:rFonts w:eastAsiaTheme="minorEastAsia"/>
         </w:rPr>
       </w:pPr>
-      <w:r>
-        <w:rPr>
-          <w:rFonts w:eastAsiaTheme="minorEastAsia"/>
-        </w:rPr>
-        <w:t>---</w:t>
-      </w:r>
     </w:p>
     <w:p>
       <w:pPr>
@@ -3748,13 +4113,15 @@
         </w:tabs>
         <w:rPr>
           <w:rFonts w:eastAsiaTheme="minorEastAsia"/>
+          <w:color w:val="FF0000"/>
         </w:rPr>
       </w:pPr>
       <w:r>
         <w:rPr>
           <w:rFonts w:eastAsiaTheme="minorEastAsia"/>
-        </w:rPr>
-        <w:t xml:space="preserve">Note to think about: if create new variables such that </w:t>
+          <w:color w:val="FF0000"/>
+        </w:rPr>
+        <w:t>Piecewise branch work:</w:t>
       </w:r>
     </w:p>
     <w:p>
@@ -3765,93 +4132,196 @@
         </w:tabs>
         <w:rPr>
           <w:rFonts w:eastAsiaTheme="minorEastAsia"/>
+          <w:color w:val="0070C0"/>
         </w:rPr>
       </w:pPr>
-      <w:proofErr w:type="spellStart"/>
+      <w:r>
+        <w:rPr>
+          <w:rFonts w:eastAsiaTheme="minorEastAsia"/>
+          <w:color w:val="FF0000"/>
+        </w:rPr>
+        <w:t xml:space="preserve">In (2) above replace the sigma </w:t>
+      </w:r>
+      <w:proofErr w:type="spellStart"/>
+      <w:r>
+        <w:rPr>
+          <w:rFonts w:eastAsiaTheme="minorEastAsia"/>
+          <w:color w:val="FF0000"/>
+        </w:rPr>
+        <w:t>tk</w:t>
+      </w:r>
+      <w:proofErr w:type="spellEnd"/>
+      <w:r>
+        <w:rPr>
+          <w:rFonts w:eastAsiaTheme="minorEastAsia"/>
+          <w:color w:val="FF0000"/>
+        </w:rPr>
+        <w:t xml:space="preserve"> </w:t>
+      </w:r>
+      <w:proofErr w:type="spellStart"/>
+      <w:r>
+        <w:rPr>
+          <w:rFonts w:eastAsiaTheme="minorEastAsia"/>
+          <w:color w:val="FF0000"/>
+        </w:rPr>
+        <w:t>xik</w:t>
+      </w:r>
+      <w:proofErr w:type="spellEnd"/>
+      <w:r>
+        <w:rPr>
+          <w:rFonts w:eastAsiaTheme="minorEastAsia"/>
+          <w:color w:val="FF0000"/>
+        </w:rPr>
+        <w:t xml:space="preserve"> with new </w:t>
+      </w:r>
+      <w:proofErr w:type="spellStart"/>
+      <w:r>
+        <w:rPr>
+          <w:rFonts w:eastAsiaTheme="minorEastAsia"/>
+          <w:color w:val="FF0000"/>
+        </w:rPr>
+        <w:t>va</w:t>
+      </w:r>
+      <w:r>
+        <w:rPr>
+          <w:rFonts w:eastAsiaTheme="minorEastAsia"/>
+          <w:color w:val="FF0000"/>
+        </w:rPr>
+        <w:t>r</w:t>
+      </w:r>
+      <w:proofErr w:type="spellEnd"/>
+      <w:r>
+        <w:rPr>
+          <w:rFonts w:eastAsiaTheme="minorEastAsia"/>
+          <w:color w:val="FF0000"/>
+        </w:rPr>
+        <w:t xml:space="preserve"> </w:t>
+      </w:r>
+      <w:proofErr w:type="spellStart"/>
+      <w:r>
+        <w:rPr>
+          <w:rFonts w:eastAsiaTheme="minorEastAsia"/>
+          <w:color w:val="FF0000"/>
+        </w:rPr>
+        <w:t>IT</w:t>
+      </w:r>
+      <w:r>
+        <w:rPr>
+          <w:rFonts w:eastAsiaTheme="minorEastAsia"/>
+          <w:color w:val="FF0000"/>
+        </w:rPr>
+        <w:t>i</w:t>
+      </w:r>
+      <w:proofErr w:type="spellEnd"/>
+      <w:r>
+        <w:rPr>
+          <w:rFonts w:eastAsiaTheme="minorEastAsia"/>
+          <w:color w:val="FF0000"/>
+        </w:rPr>
+        <w:t xml:space="preserve"> (income tax year </w:t>
+      </w:r>
+      <w:proofErr w:type="spellStart"/>
+      <w:r>
+        <w:rPr>
+          <w:rFonts w:eastAsiaTheme="minorEastAsia"/>
+          <w:color w:val="FF0000"/>
+        </w:rPr>
+        <w:t>i</w:t>
+      </w:r>
+      <w:proofErr w:type="spellEnd"/>
       <w:proofErr w:type="gramStart"/>
       <w:r>
         <w:rPr>
           <w:rFonts w:eastAsiaTheme="minorEastAsia"/>
-        </w:rPr>
-        <w:t>o</w:t>
-      </w:r>
-      <w:r>
-        <w:rPr>
-          <w:rFonts w:eastAsiaTheme="minorEastAsia"/>
-          <w:vertAlign w:val="subscript"/>
+          <w:color w:val="FF0000"/>
+        </w:rPr>
+        <w:t>)</w:t>
+      </w:r>
+      <w:r>
+        <w:rPr>
+          <w:rFonts w:eastAsiaTheme="minorEastAsia"/>
+          <w:color w:val="FF0000"/>
+        </w:rPr>
+        <w:t xml:space="preserve">  </w:t>
+      </w:r>
+      <w:r>
+        <w:rPr>
+          <w:rFonts w:eastAsiaTheme="minorEastAsia"/>
+          <w:color w:val="0070C0"/>
+        </w:rPr>
+        <w:t>and</w:t>
+      </w:r>
+      <w:proofErr w:type="gramEnd"/>
+      <w:r>
+        <w:rPr>
+          <w:rFonts w:eastAsiaTheme="minorEastAsia"/>
+          <w:color w:val="0070C0"/>
+        </w:rPr>
+        <w:t xml:space="preserve"> replace sigma </w:t>
+      </w:r>
+      <w:proofErr w:type="spellStart"/>
+      <w:r>
+        <w:rPr>
+          <w:rFonts w:eastAsiaTheme="minorEastAsia"/>
+          <w:color w:val="0070C0"/>
+        </w:rPr>
+        <w:t>tlcg</w:t>
+      </w:r>
+      <w:proofErr w:type="spellEnd"/>
+      <w:r>
+        <w:rPr>
+          <w:rFonts w:eastAsiaTheme="minorEastAsia"/>
+          <w:color w:val="0070C0"/>
+        </w:rPr>
+        <w:t xml:space="preserve"> </w:t>
+      </w:r>
+      <w:proofErr w:type="spellStart"/>
+      <w:r>
+        <w:rPr>
+          <w:rFonts w:eastAsiaTheme="minorEastAsia"/>
+          <w:color w:val="0070C0"/>
+        </w:rPr>
+        <w:t>yil</w:t>
+      </w:r>
+      <w:proofErr w:type="spellEnd"/>
+      <w:r>
+        <w:rPr>
+          <w:rFonts w:eastAsiaTheme="minorEastAsia"/>
+          <w:color w:val="0070C0"/>
+        </w:rPr>
+        <w:t xml:space="preserve"> with </w:t>
+      </w:r>
+      <w:proofErr w:type="spellStart"/>
+      <w:r>
+        <w:rPr>
+          <w:rFonts w:eastAsiaTheme="minorEastAsia"/>
+          <w:color w:val="0070C0"/>
+        </w:rPr>
+        <w:t>CGTi</w:t>
+      </w:r>
+      <w:proofErr w:type="spellEnd"/>
+      <w:r>
+        <w:rPr>
+          <w:rFonts w:eastAsiaTheme="minorEastAsia"/>
+          <w:color w:val="0070C0"/>
+        </w:rPr>
+        <w:t xml:space="preserve"> (capital gains Tax year </w:t>
+      </w:r>
+      <w:proofErr w:type="spellStart"/>
+      <w:r>
+        <w:rPr>
+          <w:rFonts w:eastAsiaTheme="minorEastAsia"/>
+          <w:color w:val="0070C0"/>
         </w:rPr>
         <w:t>i</w:t>
       </w:r>
-      <w:r>
-        <w:rPr>
-          <w:rFonts w:eastAsiaTheme="minorEastAsia"/>
-          <w:vertAlign w:val="superscript"/>
-        </w:rPr>
-        <w:t>As</w:t>
-      </w:r>
-      <w:proofErr w:type="spellEnd"/>
-      <w:proofErr w:type="gramEnd"/>
-      <w:r>
-        <w:rPr>
-          <w:rFonts w:eastAsiaTheme="minorEastAsia"/>
-        </w:rPr>
-        <w:t xml:space="preserve"> = </w:t>
-      </w:r>
-      <w:proofErr w:type="spellStart"/>
-      <w:r>
-        <w:rPr>
-          <w:rFonts w:eastAsiaTheme="minorEastAsia"/>
-        </w:rPr>
-        <w:t>o</w:t>
-      </w:r>
-      <w:r>
-        <w:rPr>
-          <w:rFonts w:eastAsiaTheme="minorEastAsia"/>
-          <w:vertAlign w:val="subscript"/>
-        </w:rPr>
-        <w:t>i</w:t>
-      </w:r>
-      <w:r>
-        <w:rPr>
-          <w:rFonts w:eastAsiaTheme="minorEastAsia"/>
-          <w:vertAlign w:val="superscript"/>
-        </w:rPr>
-        <w:t>A</w:t>
-      </w:r>
-      <w:proofErr w:type="spellEnd"/>
-      <w:r>
-        <w:rPr>
-          <w:rFonts w:eastAsiaTheme="minorEastAsia"/>
-        </w:rPr>
-        <w:t xml:space="preserve"> – </w:t>
-      </w:r>
-      <w:proofErr w:type="spellStart"/>
-      <w:r>
-        <w:rPr>
-          <w:rFonts w:eastAsiaTheme="minorEastAsia"/>
-        </w:rPr>
-        <w:t>o</w:t>
-      </w:r>
-      <w:r>
-        <w:rPr>
-          <w:rFonts w:eastAsiaTheme="minorEastAsia"/>
-          <w:vertAlign w:val="subscript"/>
-        </w:rPr>
-        <w:t>i</w:t>
-      </w:r>
-      <w:r>
-        <w:rPr>
-          <w:rFonts w:eastAsiaTheme="minorEastAsia"/>
-          <w:vertAlign w:val="superscript"/>
-        </w:rPr>
-        <w:t>AD</w:t>
-      </w:r>
-      <w:proofErr w:type="spellEnd"/>
-      <w:r>
-        <w:rPr>
-          <w:rFonts w:eastAsiaTheme="minorEastAsia"/>
-        </w:rPr>
-        <w:t xml:space="preserve"> where As (Assets spendable), AD (Assets deposited) A(Assets from sale). </w:t>
+      <w:proofErr w:type="spellEnd"/>
+      <w:r>
+        <w:rPr>
+          <w:rFonts w:eastAsiaTheme="minorEastAsia"/>
+          <w:color w:val="0070C0"/>
+        </w:rPr>
+        <w:t>)</w:t>
       </w:r>
     </w:p>
     <w:p>
@@ -3868,114 +4338,146 @@
         <w:rPr>
           <w:rFonts w:eastAsiaTheme="minorEastAsia"/>
         </w:rPr>
-        <w:t xml:space="preserve">Then I could add </w:t>
-      </w:r>
-      <w:proofErr w:type="spellStart"/>
-      <w:r>
-        <w:rPr>
-          <w:rFonts w:eastAsiaTheme="minorEastAsia"/>
-        </w:rPr>
-        <w:t>o</w:t>
+        <w:t xml:space="preserve">In the above expression the </w:t>
+      </w:r>
+      <w:proofErr w:type="spellStart"/>
+      <w:r>
+        <w:rPr>
+          <w:rFonts w:eastAsiaTheme="minorEastAsia"/>
+        </w:rPr>
+        <w:t>t</w:t>
       </w:r>
       <w:r>
         <w:rPr>
           <w:rFonts w:eastAsiaTheme="minorEastAsia"/>
           <w:vertAlign w:val="subscript"/>
         </w:rPr>
-        <w:t>i</w:t>
+        <w:t>k</w:t>
+      </w:r>
+      <w:r>
+        <w:rPr>
+          <w:rFonts w:eastAsiaTheme="minorEastAsia"/>
+        </w:rPr>
+        <w:t>x</w:t>
+      </w:r>
+      <w:r>
+        <w:rPr>
+          <w:rFonts w:eastAsiaTheme="minorEastAsia"/>
+          <w:vertAlign w:val="subscript"/>
+        </w:rPr>
+        <w:t>ik</w:t>
+      </w:r>
+      <w:proofErr w:type="spellEnd"/>
+      <w:r>
+        <w:rPr>
+          <w:rFonts w:eastAsiaTheme="minorEastAsia"/>
+        </w:rPr>
+        <w:t xml:space="preserve">, </w:t>
+      </w:r>
+      <w:r>
+        <w:rPr>
+          <w:rFonts w:eastAsiaTheme="minorEastAsia"/>
+        </w:rPr>
+        <w:t xml:space="preserve">where </w:t>
+      </w:r>
+      <w:proofErr w:type="spellStart"/>
+      <w:r>
+        <w:rPr>
+          <w:rFonts w:eastAsiaTheme="minorEastAsia"/>
+        </w:rPr>
+        <w:t>t</w:t>
+      </w:r>
+      <w:r>
+        <w:rPr>
+          <w:rFonts w:eastAsiaTheme="minorEastAsia"/>
+          <w:vertAlign w:val="subscript"/>
+        </w:rPr>
+        <w:t>k</w:t>
+      </w:r>
+      <w:proofErr w:type="spellEnd"/>
+      <w:r>
+        <w:rPr>
+          <w:rFonts w:eastAsiaTheme="minorEastAsia"/>
+        </w:rPr>
+        <w:t xml:space="preserve"> monotonically increases with each </w:t>
+      </w:r>
+      <w:r>
+        <w:rPr>
+          <w:rFonts w:eastAsiaTheme="minorEastAsia"/>
+        </w:rPr>
+        <w:t xml:space="preserve">tax </w:t>
+      </w:r>
+      <w:r>
+        <w:rPr>
+          <w:rFonts w:eastAsiaTheme="minorEastAsia"/>
+        </w:rPr>
+        <w:t>bracket</w:t>
+      </w:r>
+      <w:r>
+        <w:rPr>
+          <w:rFonts w:eastAsiaTheme="minorEastAsia"/>
+        </w:rPr>
+        <w:t>,</w:t>
+      </w:r>
+      <w:r>
+        <w:rPr>
+          <w:rFonts w:eastAsiaTheme="minorEastAsia"/>
+        </w:rPr>
+        <w:t xml:space="preserve"> should force the funds into the lowest brackets first. However, in practice it does not always do so which is the reason we added the </w:t>
+      </w:r>
+      <w:proofErr w:type="spellStart"/>
+      <w:r>
+        <w:rPr>
+          <w:rFonts w:eastAsiaTheme="minorEastAsia"/>
+        </w:rPr>
+        <w:t>b</w:t>
+      </w:r>
+      <w:r>
+        <w:rPr>
+          <w:rFonts w:eastAsiaTheme="minorEastAsia"/>
+          <w:vertAlign w:val="subscript"/>
+        </w:rPr>
+        <w:t>t</w:t>
       </w:r>
       <w:r>
         <w:rPr>
           <w:rFonts w:eastAsiaTheme="minorEastAsia"/>
           <w:vertAlign w:val="superscript"/>
         </w:rPr>
-        <w:t>As</w:t>
-      </w:r>
-      <w:proofErr w:type="spellEnd"/>
-      <w:r>
-        <w:rPr>
-          <w:rFonts w:eastAsiaTheme="minorEastAsia"/>
-        </w:rPr>
-        <w:t xml:space="preserve"> to (2) above and remove </w:t>
-      </w:r>
-      <w:proofErr w:type="spellStart"/>
-      <w:r>
-        <w:rPr>
-          <w:rFonts w:eastAsiaTheme="minorEastAsia"/>
-        </w:rPr>
-        <w:t>o</w:t>
+        <w:t>k</w:t>
+      </w:r>
+      <w:r>
+        <w:rPr>
+          <w:rFonts w:eastAsiaTheme="minorEastAsia"/>
+        </w:rPr>
+        <w:t>x</w:t>
       </w:r>
       <w:r>
         <w:rPr>
           <w:rFonts w:eastAsiaTheme="minorEastAsia"/>
           <w:vertAlign w:val="subscript"/>
         </w:rPr>
-        <w:t>i</w:t>
-      </w:r>
-      <w:r>
-        <w:rPr>
-          <w:rFonts w:eastAsiaTheme="minorEastAsia"/>
-          <w:vertAlign w:val="superscript"/>
-        </w:rPr>
-        <w:t>A</w:t>
-      </w:r>
-      <w:proofErr w:type="spellEnd"/>
-      <w:r>
-        <w:rPr>
-          <w:rFonts w:eastAsiaTheme="minorEastAsia"/>
-        </w:rPr>
-        <w:t xml:space="preserve"> from (19) below which would then to limit </w:t>
-      </w:r>
-      <w:proofErr w:type="spellStart"/>
-      <w:r>
-        <w:rPr>
-          <w:rFonts w:eastAsiaTheme="minorEastAsia"/>
-        </w:rPr>
-        <w:t>w</w:t>
-      </w:r>
-      <w:r>
-        <w:rPr>
-          <w:rFonts w:eastAsiaTheme="minorEastAsia"/>
-          <w:vertAlign w:val="subscript"/>
-        </w:rPr>
-        <w:t>ij</w:t>
-      </w:r>
-      <w:proofErr w:type="spellEnd"/>
-      <w:r>
-        <w:rPr>
-          <w:rFonts w:eastAsiaTheme="minorEastAsia"/>
-        </w:rPr>
-        <w:t xml:space="preserve"> from transferring asset sales income to </w:t>
-      </w:r>
-      <w:proofErr w:type="spellStart"/>
-      <w:r>
-        <w:rPr>
-          <w:rFonts w:eastAsiaTheme="minorEastAsia"/>
-        </w:rPr>
-        <w:t>s</w:t>
-      </w:r>
-      <w:r>
-        <w:rPr>
-          <w:rFonts w:eastAsiaTheme="minorEastAsia"/>
-          <w:vertAlign w:val="subscript"/>
-        </w:rPr>
-        <w:t>i</w:t>
-      </w:r>
-      <w:proofErr w:type="spellEnd"/>
-      <w:r>
-        <w:rPr>
-          <w:rFonts w:eastAsiaTheme="minorEastAsia"/>
-        </w:rPr>
-        <w:t xml:space="preserve"> and improving the tax issue (if this really </w:t>
-      </w:r>
-      <w:proofErr w:type="gramStart"/>
-      <w:r>
-        <w:rPr>
-          <w:rFonts w:eastAsiaTheme="minorEastAsia"/>
-        </w:rPr>
-        <w:t>works )</w:t>
-      </w:r>
-      <w:proofErr w:type="gramEnd"/>
+        <w:t>ik</w:t>
+      </w:r>
+      <w:proofErr w:type="spellEnd"/>
+      <w:r>
+        <w:rPr>
+          <w:rFonts w:eastAsiaTheme="minorEastAsia"/>
+        </w:rPr>
+        <w:t xml:space="preserve"> to</w:t>
+      </w:r>
+      <w:r>
+        <w:rPr>
+          <w:rFonts w:eastAsiaTheme="minorEastAsia"/>
+        </w:rPr>
+        <w:t xml:space="preserve"> (S1) and (R1) above; this gives it a little more of a nudge.</w:t>
+      </w:r>
+      <w:r>
+        <w:rPr>
+          <w:rFonts w:eastAsiaTheme="minorEastAsia"/>
+        </w:rPr>
+        <w:t xml:space="preserve"> From expression (2) we get n constraint expressions in the model, one for each year. </w:t>
+      </w:r>
     </w:p>
     <w:p>
       <w:pPr>
@@ -3991,77 +4493,7 @@
         <w:rPr>
           <w:rFonts w:eastAsiaTheme="minorEastAsia"/>
         </w:rPr>
-        <w:t xml:space="preserve">(17) </w:t>
-      </w:r>
-      <w:proofErr w:type="gramStart"/>
-      <w:r>
-        <w:rPr>
-          <w:rFonts w:eastAsiaTheme="minorEastAsia"/>
-        </w:rPr>
-        <w:t>would</w:t>
-      </w:r>
-      <w:proofErr w:type="gramEnd"/>
-      <w:r>
-        <w:rPr>
-          <w:rFonts w:eastAsiaTheme="minorEastAsia"/>
-        </w:rPr>
-        <w:t xml:space="preserve"> need to use </w:t>
-      </w:r>
-      <w:proofErr w:type="spellStart"/>
-      <w:r>
-        <w:rPr>
-          <w:rFonts w:eastAsiaTheme="minorEastAsia"/>
-        </w:rPr>
-        <w:t>o</w:t>
-      </w:r>
-      <w:r>
-        <w:rPr>
-          <w:rFonts w:eastAsiaTheme="minorEastAsia"/>
-          <w:vertAlign w:val="subscript"/>
-        </w:rPr>
-        <w:t>i</w:t>
-      </w:r>
-      <w:r>
-        <w:rPr>
-          <w:rFonts w:eastAsiaTheme="minorEastAsia"/>
-          <w:vertAlign w:val="superscript"/>
-        </w:rPr>
-        <w:t>AD</w:t>
-      </w:r>
-      <w:proofErr w:type="spellEnd"/>
-      <w:r>
-        <w:rPr>
-          <w:rFonts w:eastAsiaTheme="minorEastAsia"/>
-        </w:rPr>
-        <w:t xml:space="preserve"> rather than </w:t>
-      </w:r>
-      <w:proofErr w:type="spellStart"/>
-      <w:r>
-        <w:rPr>
-          <w:rFonts w:eastAsiaTheme="minorEastAsia"/>
-        </w:rPr>
-        <w:t>o</w:t>
-      </w:r>
-      <w:r>
-        <w:rPr>
-          <w:rFonts w:eastAsiaTheme="minorEastAsia"/>
-          <w:vertAlign w:val="subscript"/>
-        </w:rPr>
-        <w:t>i</w:t>
-      </w:r>
-      <w:r>
-        <w:rPr>
-          <w:rFonts w:eastAsiaTheme="minorEastAsia"/>
-          <w:vertAlign w:val="superscript"/>
-        </w:rPr>
-        <w:t>A</w:t>
-      </w:r>
-      <w:proofErr w:type="spellEnd"/>
-      <w:r>
-        <w:rPr>
-          <w:rFonts w:eastAsiaTheme="minorEastAsia"/>
-        </w:rPr>
-        <w:t>.</w:t>
+        <w:t>---</w:t>
       </w:r>
     </w:p>
     <w:p>
@@ -4078,7 +4510,7 @@
         <w:rPr>
           <w:rFonts w:eastAsiaTheme="minorEastAsia"/>
         </w:rPr>
-        <w:t>Think about trying this</w:t>
+        <w:t xml:space="preserve">Note to think about: if create new variables such that </w:t>
       </w:r>
     </w:p>
     <w:p>
@@ -4091,11 +4523,91 @@
           <w:rFonts w:eastAsiaTheme="minorEastAsia"/>
         </w:rPr>
       </w:pPr>
-      <w:r>
-        <w:rPr>
-          <w:rFonts w:eastAsiaTheme="minorEastAsia"/>
-        </w:rPr>
-        <w:t>---</w:t>
+      <w:proofErr w:type="spellStart"/>
+      <w:proofErr w:type="gramStart"/>
+      <w:r>
+        <w:rPr>
+          <w:rFonts w:eastAsiaTheme="minorEastAsia"/>
+        </w:rPr>
+        <w:t>o</w:t>
+      </w:r>
+      <w:r>
+        <w:rPr>
+          <w:rFonts w:eastAsiaTheme="minorEastAsia"/>
+          <w:vertAlign w:val="subscript"/>
+        </w:rPr>
+        <w:t>i</w:t>
+      </w:r>
+      <w:r>
+        <w:rPr>
+          <w:rFonts w:eastAsiaTheme="minorEastAsia"/>
+          <w:vertAlign w:val="superscript"/>
+        </w:rPr>
+        <w:t>As</w:t>
+      </w:r>
+      <w:proofErr w:type="spellEnd"/>
+      <w:proofErr w:type="gramEnd"/>
+      <w:r>
+        <w:rPr>
+          <w:rFonts w:eastAsiaTheme="minorEastAsia"/>
+        </w:rPr>
+        <w:t xml:space="preserve"> = </w:t>
+      </w:r>
+      <w:proofErr w:type="spellStart"/>
+      <w:r>
+        <w:rPr>
+          <w:rFonts w:eastAsiaTheme="minorEastAsia"/>
+        </w:rPr>
+        <w:t>o</w:t>
+      </w:r>
+      <w:r>
+        <w:rPr>
+          <w:rFonts w:eastAsiaTheme="minorEastAsia"/>
+          <w:vertAlign w:val="subscript"/>
+        </w:rPr>
+        <w:t>i</w:t>
+      </w:r>
+      <w:r>
+        <w:rPr>
+          <w:rFonts w:eastAsiaTheme="minorEastAsia"/>
+          <w:vertAlign w:val="superscript"/>
+        </w:rPr>
+        <w:t>A</w:t>
+      </w:r>
+      <w:proofErr w:type="spellEnd"/>
+      <w:r>
+        <w:rPr>
+          <w:rFonts w:eastAsiaTheme="minorEastAsia"/>
+        </w:rPr>
+        <w:t xml:space="preserve"> – </w:t>
+      </w:r>
+      <w:proofErr w:type="spellStart"/>
+      <w:r>
+        <w:rPr>
+          <w:rFonts w:eastAsiaTheme="minorEastAsia"/>
+        </w:rPr>
+        <w:t>o</w:t>
+      </w:r>
+      <w:r>
+        <w:rPr>
+          <w:rFonts w:eastAsiaTheme="minorEastAsia"/>
+          <w:vertAlign w:val="subscript"/>
+        </w:rPr>
+        <w:t>i</w:t>
+      </w:r>
+      <w:r>
+        <w:rPr>
+          <w:rFonts w:eastAsiaTheme="minorEastAsia"/>
+          <w:vertAlign w:val="superscript"/>
+        </w:rPr>
+        <w:t>AD</w:t>
+      </w:r>
+      <w:proofErr w:type="spellEnd"/>
+      <w:r>
+        <w:rPr>
+          <w:rFonts w:eastAsiaTheme="minorEastAsia"/>
+        </w:rPr>
+        <w:t xml:space="preserve"> where As (Assets spendable), AD (Assets deposited) A(Assets from sale). </w:t>
       </w:r>
     </w:p>
     <w:p>
@@ -4112,6 +4624,251 @@
         <w:rPr>
           <w:rFonts w:eastAsiaTheme="minorEastAsia"/>
         </w:rPr>
+        <w:t xml:space="preserve">Then I could add </w:t>
+      </w:r>
+      <w:proofErr w:type="spellStart"/>
+      <w:r>
+        <w:rPr>
+          <w:rFonts w:eastAsiaTheme="minorEastAsia"/>
+        </w:rPr>
+        <w:t>o</w:t>
+      </w:r>
+      <w:r>
+        <w:rPr>
+          <w:rFonts w:eastAsiaTheme="minorEastAsia"/>
+          <w:vertAlign w:val="subscript"/>
+        </w:rPr>
+        <w:t>i</w:t>
+      </w:r>
+      <w:r>
+        <w:rPr>
+          <w:rFonts w:eastAsiaTheme="minorEastAsia"/>
+          <w:vertAlign w:val="superscript"/>
+        </w:rPr>
+        <w:t>As</w:t>
+      </w:r>
+      <w:proofErr w:type="spellEnd"/>
+      <w:r>
+        <w:rPr>
+          <w:rFonts w:eastAsiaTheme="minorEastAsia"/>
+        </w:rPr>
+        <w:t xml:space="preserve"> to (2) above and remove </w:t>
+      </w:r>
+      <w:proofErr w:type="spellStart"/>
+      <w:r>
+        <w:rPr>
+          <w:rFonts w:eastAsiaTheme="minorEastAsia"/>
+        </w:rPr>
+        <w:t>o</w:t>
+      </w:r>
+      <w:r>
+        <w:rPr>
+          <w:rFonts w:eastAsiaTheme="minorEastAsia"/>
+          <w:vertAlign w:val="subscript"/>
+        </w:rPr>
+        <w:t>i</w:t>
+      </w:r>
+      <w:r>
+        <w:rPr>
+          <w:rFonts w:eastAsiaTheme="minorEastAsia"/>
+          <w:vertAlign w:val="superscript"/>
+        </w:rPr>
+        <w:t>A</w:t>
+      </w:r>
+      <w:proofErr w:type="spellEnd"/>
+      <w:r>
+        <w:rPr>
+          <w:rFonts w:eastAsiaTheme="minorEastAsia"/>
+        </w:rPr>
+        <w:t xml:space="preserve"> from (19) below which would then to limit </w:t>
+      </w:r>
+      <w:proofErr w:type="spellStart"/>
+      <w:r>
+        <w:rPr>
+          <w:rFonts w:eastAsiaTheme="minorEastAsia"/>
+        </w:rPr>
+        <w:t>w</w:t>
+      </w:r>
+      <w:r>
+        <w:rPr>
+          <w:rFonts w:eastAsiaTheme="minorEastAsia"/>
+          <w:vertAlign w:val="subscript"/>
+        </w:rPr>
+        <w:t>ij</w:t>
+      </w:r>
+      <w:proofErr w:type="spellEnd"/>
+      <w:r>
+        <w:rPr>
+          <w:rFonts w:eastAsiaTheme="minorEastAsia"/>
+        </w:rPr>
+        <w:t xml:space="preserve"> from transferring asset sales income to </w:t>
+      </w:r>
+      <w:proofErr w:type="spellStart"/>
+      <w:r>
+        <w:rPr>
+          <w:rFonts w:eastAsiaTheme="minorEastAsia"/>
+        </w:rPr>
+        <w:t>s</w:t>
+      </w:r>
+      <w:r>
+        <w:rPr>
+          <w:rFonts w:eastAsiaTheme="minorEastAsia"/>
+          <w:vertAlign w:val="subscript"/>
+        </w:rPr>
+        <w:t>i</w:t>
+      </w:r>
+      <w:proofErr w:type="spellEnd"/>
+      <w:r>
+        <w:rPr>
+          <w:rFonts w:eastAsiaTheme="minorEastAsia"/>
+        </w:rPr>
+        <w:t xml:space="preserve"> and improving the tax issue (if this really </w:t>
+      </w:r>
+      <w:proofErr w:type="gramStart"/>
+      <w:r>
+        <w:rPr>
+          <w:rFonts w:eastAsiaTheme="minorEastAsia"/>
+        </w:rPr>
+        <w:t>works )</w:t>
+      </w:r>
+      <w:proofErr w:type="gramEnd"/>
+    </w:p>
+    <w:p>
+      <w:pPr>
+        <w:tabs>
+          <w:tab w:val="center" w:pos="4680"/>
+          <w:tab w:val="right" w:pos="9360"/>
+        </w:tabs>
+        <w:rPr>
+          <w:rFonts w:eastAsiaTheme="minorEastAsia"/>
+        </w:rPr>
+      </w:pPr>
+      <w:r>
+        <w:rPr>
+          <w:rFonts w:eastAsiaTheme="minorEastAsia"/>
+        </w:rPr>
+        <w:t xml:space="preserve">(17) </w:t>
+      </w:r>
+      <w:proofErr w:type="gramStart"/>
+      <w:r>
+        <w:rPr>
+          <w:rFonts w:eastAsiaTheme="minorEastAsia"/>
+        </w:rPr>
+        <w:t>would</w:t>
+      </w:r>
+      <w:proofErr w:type="gramEnd"/>
+      <w:r>
+        <w:rPr>
+          <w:rFonts w:eastAsiaTheme="minorEastAsia"/>
+        </w:rPr>
+        <w:t xml:space="preserve"> need to use </w:t>
+      </w:r>
+      <w:proofErr w:type="spellStart"/>
+      <w:r>
+        <w:rPr>
+          <w:rFonts w:eastAsiaTheme="minorEastAsia"/>
+        </w:rPr>
+        <w:t>o</w:t>
+      </w:r>
+      <w:r>
+        <w:rPr>
+          <w:rFonts w:eastAsiaTheme="minorEastAsia"/>
+          <w:vertAlign w:val="subscript"/>
+        </w:rPr>
+        <w:t>i</w:t>
+      </w:r>
+      <w:r>
+        <w:rPr>
+          <w:rFonts w:eastAsiaTheme="minorEastAsia"/>
+          <w:vertAlign w:val="superscript"/>
+        </w:rPr>
+        <w:t>AD</w:t>
+      </w:r>
+      <w:proofErr w:type="spellEnd"/>
+      <w:r>
+        <w:rPr>
+          <w:rFonts w:eastAsiaTheme="minorEastAsia"/>
+        </w:rPr>
+        <w:t xml:space="preserve"> rather than </w:t>
+      </w:r>
+      <w:proofErr w:type="spellStart"/>
+      <w:r>
+        <w:rPr>
+          <w:rFonts w:eastAsiaTheme="minorEastAsia"/>
+        </w:rPr>
+        <w:t>o</w:t>
+      </w:r>
+      <w:r>
+        <w:rPr>
+          <w:rFonts w:eastAsiaTheme="minorEastAsia"/>
+          <w:vertAlign w:val="subscript"/>
+        </w:rPr>
+        <w:t>i</w:t>
+      </w:r>
+      <w:r>
+        <w:rPr>
+          <w:rFonts w:eastAsiaTheme="minorEastAsia"/>
+          <w:vertAlign w:val="superscript"/>
+        </w:rPr>
+        <w:t>A</w:t>
+      </w:r>
+      <w:proofErr w:type="spellEnd"/>
+      <w:r>
+        <w:rPr>
+          <w:rFonts w:eastAsiaTheme="minorEastAsia"/>
+        </w:rPr>
+        <w:t>.</w:t>
+      </w:r>
+    </w:p>
+    <w:p>
+      <w:pPr>
+        <w:tabs>
+          <w:tab w:val="center" w:pos="4680"/>
+          <w:tab w:val="right" w:pos="9360"/>
+        </w:tabs>
+        <w:rPr>
+          <w:rFonts w:eastAsiaTheme="minorEastAsia"/>
+        </w:rPr>
+      </w:pPr>
+      <w:r>
+        <w:rPr>
+          <w:rFonts w:eastAsiaTheme="minorEastAsia"/>
+        </w:rPr>
+        <w:t>Think about trying this</w:t>
+      </w:r>
+    </w:p>
+    <w:p>
+      <w:pPr>
+        <w:tabs>
+          <w:tab w:val="center" w:pos="4680"/>
+          <w:tab w:val="right" w:pos="9360"/>
+        </w:tabs>
+        <w:rPr>
+          <w:rFonts w:eastAsiaTheme="minorEastAsia"/>
+        </w:rPr>
+      </w:pPr>
+      <w:r>
+        <w:rPr>
+          <w:rFonts w:eastAsiaTheme="minorEastAsia"/>
+        </w:rPr>
+        <w:t>---</w:t>
+      </w:r>
+    </w:p>
+    <w:p>
+      <w:pPr>
+        <w:tabs>
+          <w:tab w:val="center" w:pos="4680"/>
+          <w:tab w:val="right" w:pos="9360"/>
+        </w:tabs>
+        <w:rPr>
+          <w:rFonts w:eastAsiaTheme="minorEastAsia"/>
+        </w:rPr>
+      </w:pPr>
+      <w:r>
+        <w:rPr>
+          <w:rFonts w:eastAsiaTheme="minorEastAsia"/>
+        </w:rPr>
+        <w:lastRenderedPageBreak/>
         <w:t>In general we want allowable spending to increase with inflation</w:t>
       </w:r>
       <w:r>
@@ -4433,14 +5190,7 @@
         <w:rPr>
           <w:rFonts w:eastAsiaTheme="minorEastAsia"/>
         </w:rPr>
-        <w:t xml:space="preserve"> will follow from expression </w:t>
-      </w:r>
-      <w:r>
-        <w:rPr>
-          <w:rFonts w:eastAsiaTheme="minorEastAsia"/>
-        </w:rPr>
-        <w:lastRenderedPageBreak/>
-        <w:t>(3)</w:t>
+        <w:t xml:space="preserve"> will follow from expression (3)</w:t>
       </w:r>
       <w:r>
         <w:rPr>
@@ -4921,13 +5671,7 @@
                           <w:rPr>
                             <w:rFonts w:ascii="Cambria Math" w:hAnsi="Cambria Math"/>
                           </w:rPr>
-                          <m:t>u</m:t>
-                        </m:r>
-                        <m:r>
-                          <w:rPr>
-                            <w:rFonts w:ascii="Cambria Math" w:hAnsi="Cambria Math"/>
-                          </w:rPr>
-                          <m:t>c</m:t>
+                          <m:t>uc</m:t>
                         </m:r>
                       </m:e>
                       <m:sub>
@@ -5177,13 +5921,7 @@
                   <w:rPr>
                     <w:rFonts w:ascii="Cambria Math" w:hAnsi="Cambria Math"/>
                   </w:rPr>
-                  <m:t xml:space="preserve">, </m:t>
-                </m:r>
-                <m:r>
-                  <w:rPr>
-                    <w:rFonts w:ascii="Cambria Math" w:hAnsi="Cambria Math"/>
-                  </w:rPr>
-                  <m:t xml:space="preserve"> φ</m:t>
+                  <m:t>,  φ</m:t>
                 </m:r>
                 <m:nary>
                   <m:naryPr>
@@ -6277,11 +7015,11 @@
           <w:rFonts w:eastAsiaTheme="minorEastAsia"/>
         </w:rPr>
       </w:pPr>
-      <w:bookmarkStart w:id="1" w:name="_GoBack"/>
-      <w:r>
-        <w:rPr>
-          <w:rFonts w:eastAsiaTheme="minorEastAsia"/>
-        </w:rPr>
+      <w:r>
+        <w:rPr>
+          <w:rFonts w:eastAsiaTheme="minorEastAsia"/>
+        </w:rPr>
+        <w:lastRenderedPageBreak/>
         <w:t xml:space="preserve">The user switch (-z) allows the optimizer to choose deposit levels above those the user specifies for both TDRA and </w:t>
       </w:r>
       <w:proofErr w:type="spellStart"/>
@@ -6320,7 +7058,6 @@
         <w:t>) as long as they remain within the legal limits.</w:t>
       </w:r>
     </w:p>
-    <w:bookmarkEnd w:id="1"/>
     <w:p>
       <w:pPr>
         <w:tabs>
@@ -6641,342 +7378,871 @@
         </w:tabs>
         <w:rPr>
           <w:rFonts w:eastAsiaTheme="minorEastAsia"/>
+        </w:rPr>
+      </w:pPr>
+      <w:r>
+        <w:rPr>
+          <w:rFonts w:eastAsiaTheme="minorEastAsia"/>
+        </w:rPr>
+        <w:t>Of the three account types, only the TDR</w:t>
+      </w:r>
+      <w:r>
+        <w:rPr>
+          <w:rFonts w:eastAsiaTheme="minorEastAsia"/>
+        </w:rPr>
+        <w:t>A has a</w:t>
+      </w:r>
+      <w:r>
+        <w:rPr>
+          <w:rFonts w:eastAsiaTheme="minorEastAsia"/>
+        </w:rPr>
+        <w:t xml:space="preserve">n IRS requirement for a </w:t>
+      </w:r>
+      <w:r>
+        <w:rPr>
+          <w:rFonts w:eastAsiaTheme="minorEastAsia"/>
+        </w:rPr>
+        <w:t>require</w:t>
+      </w:r>
+      <w:r>
+        <w:rPr>
+          <w:rFonts w:eastAsiaTheme="minorEastAsia"/>
+        </w:rPr>
+        <w:t>d</w:t>
+      </w:r>
+      <w:r>
+        <w:rPr>
+          <w:rFonts w:eastAsiaTheme="minorEastAsia"/>
+        </w:rPr>
+        <w:t xml:space="preserve"> </w:t>
+      </w:r>
+      <w:r>
+        <w:rPr>
+          <w:rFonts w:eastAsiaTheme="minorEastAsia"/>
+        </w:rPr>
+        <w:t>minimum distribution</w:t>
+      </w:r>
+      <w:r>
+        <w:rPr>
+          <w:rFonts w:eastAsiaTheme="minorEastAsia"/>
+        </w:rPr>
+        <w:t>. This requirement appl</w:t>
+      </w:r>
+      <w:r>
+        <w:rPr>
+          <w:rFonts w:eastAsiaTheme="minorEastAsia"/>
+        </w:rPr>
+        <w:t>ies to all su</w:t>
+      </w:r>
+      <w:r>
+        <w:rPr>
+          <w:rFonts w:eastAsiaTheme="minorEastAsia"/>
+        </w:rPr>
+        <w:t xml:space="preserve">ch accounts but the sum of the </w:t>
+      </w:r>
+      <w:r>
+        <w:rPr>
+          <w:rFonts w:eastAsiaTheme="minorEastAsia"/>
+        </w:rPr>
+        <w:t>R</w:t>
+      </w:r>
+      <w:r>
+        <w:rPr>
+          <w:rFonts w:eastAsiaTheme="minorEastAsia"/>
+        </w:rPr>
+        <w:t>M</w:t>
+      </w:r>
+      <w:r>
+        <w:rPr>
+          <w:rFonts w:eastAsiaTheme="minorEastAsia"/>
+        </w:rPr>
+        <w:t xml:space="preserve">D can be withdrawn from each account, any one of the accounts or some combination of TDRA accounts as long as the </w:t>
+      </w:r>
+      <w:r>
+        <w:rPr>
+          <w:rFonts w:eastAsiaTheme="minorEastAsia"/>
+        </w:rPr>
+        <w:t xml:space="preserve">full amount of the </w:t>
+      </w:r>
+      <w:r>
+        <w:rPr>
+          <w:rFonts w:eastAsiaTheme="minorEastAsia"/>
+        </w:rPr>
+        <w:t>R</w:t>
+      </w:r>
+      <w:r>
+        <w:rPr>
+          <w:rFonts w:eastAsiaTheme="minorEastAsia"/>
+        </w:rPr>
+        <w:t>M</w:t>
+      </w:r>
+      <w:r>
+        <w:rPr>
+          <w:rFonts w:eastAsiaTheme="minorEastAsia"/>
+        </w:rPr>
+        <w:t>D is withdrawn</w:t>
+      </w:r>
+      <w:r>
+        <w:rPr>
+          <w:rFonts w:eastAsiaTheme="minorEastAsia"/>
+        </w:rPr>
+        <w:t xml:space="preserve"> from TDRA accounts</w:t>
+      </w:r>
+      <w:r>
+        <w:rPr>
+          <w:rFonts w:eastAsiaTheme="minorEastAsia"/>
+        </w:rPr>
+        <w:t xml:space="preserve"> for each account owner</w:t>
+      </w:r>
+      <w:r>
+        <w:rPr>
+          <w:rFonts w:eastAsiaTheme="minorEastAsia"/>
+        </w:rPr>
+        <w:t xml:space="preserve">. </w:t>
+      </w:r>
+      <w:r>
+        <w:rPr>
+          <w:rFonts w:eastAsiaTheme="minorEastAsia"/>
+        </w:rPr>
+        <w:t xml:space="preserve"> </w:t>
+      </w:r>
+      <w:r>
+        <w:rPr>
+          <w:rFonts w:eastAsiaTheme="minorEastAsia"/>
+        </w:rPr>
+        <w:t>To ensure with</w:t>
+      </w:r>
+      <w:r>
+        <w:rPr>
+          <w:rFonts w:eastAsiaTheme="minorEastAsia"/>
+        </w:rPr>
+        <w:t>drawals a</w:t>
+      </w:r>
+      <w:r>
+        <w:rPr>
+          <w:rFonts w:eastAsiaTheme="minorEastAsia"/>
+        </w:rPr>
+        <w:t>re at least as much as the IRS m</w:t>
+      </w:r>
+      <w:r>
+        <w:rPr>
+          <w:rFonts w:eastAsiaTheme="minorEastAsia"/>
+        </w:rPr>
+        <w:t>in</w:t>
+      </w:r>
+      <w:r>
+        <w:rPr>
+          <w:rFonts w:eastAsiaTheme="minorEastAsia"/>
+        </w:rPr>
+        <w:t>imum required</w:t>
+      </w:r>
+      <w:r>
+        <w:rPr>
+          <w:rFonts w:eastAsiaTheme="minorEastAsia"/>
+        </w:rPr>
+        <w:t xml:space="preserve">, </w:t>
+      </w:r>
+      <w:r>
+        <w:rPr>
+          <w:rFonts w:eastAsiaTheme="minorEastAsia"/>
+        </w:rPr>
+        <w:t>expression</w:t>
+      </w:r>
+      <w:r>
+        <w:rPr>
+          <w:rFonts w:eastAsiaTheme="minorEastAsia"/>
+        </w:rPr>
+        <w:t xml:space="preserve"> (10</w:t>
+      </w:r>
+      <w:r>
+        <w:rPr>
+          <w:rFonts w:eastAsiaTheme="minorEastAsia"/>
+        </w:rPr>
+        <w:t>), requires withdrawals</w:t>
+      </w:r>
+      <w:r>
+        <w:rPr>
+          <w:rFonts w:eastAsiaTheme="minorEastAsia"/>
+        </w:rPr>
+        <w:t>,</w:t>
+      </w:r>
+      <w:r>
+        <w:rPr>
+          <w:rFonts w:eastAsiaTheme="minorEastAsia"/>
+        </w:rPr>
+        <w:t xml:space="preserve"> starting at age 70 (n</w:t>
+      </w:r>
+      <w:r>
+        <w:rPr>
+          <w:rFonts w:eastAsiaTheme="minorEastAsia"/>
           <w:vertAlign w:val="subscript"/>
         </w:rPr>
+        <w:t>70</w:t>
+      </w:r>
+      <w:r>
+        <w:rPr>
+          <w:rFonts w:eastAsiaTheme="minorEastAsia"/>
+          <w:vertAlign w:val="subscript"/>
+        </w:rPr>
+        <w:t>j</w:t>
+      </w:r>
+      <w:r>
+        <w:rPr>
+          <w:rFonts w:eastAsiaTheme="minorEastAsia"/>
+        </w:rPr>
+        <w:t>)</w:t>
+      </w:r>
+      <w:r>
+        <w:rPr>
+          <w:rFonts w:eastAsiaTheme="minorEastAsia"/>
+        </w:rPr>
+        <w:t>,</w:t>
+      </w:r>
+      <w:r>
+        <w:rPr>
+          <w:rFonts w:eastAsiaTheme="minorEastAsia"/>
+        </w:rPr>
+        <w:t xml:space="preserve"> ex</w:t>
+      </w:r>
+      <w:r>
+        <w:rPr>
+          <w:rFonts w:eastAsiaTheme="minorEastAsia"/>
+        </w:rPr>
+        <w:t>ceed the balance in the</w:t>
+      </w:r>
+      <w:r>
+        <w:rPr>
+          <w:rFonts w:eastAsiaTheme="minorEastAsia"/>
+        </w:rPr>
+        <w:t xml:space="preserve"> TDRA (</w:t>
+      </w:r>
+      <w:proofErr w:type="spellStart"/>
+      <w:r>
+        <w:rPr>
+          <w:rFonts w:eastAsiaTheme="minorEastAsia"/>
+        </w:rPr>
+        <w:t>b</w:t>
+      </w:r>
+      <w:r>
+        <w:rPr>
+          <w:rFonts w:eastAsiaTheme="minorEastAsia"/>
+          <w:vertAlign w:val="subscript"/>
+        </w:rPr>
+        <w:t>ij</w:t>
+      </w:r>
+      <w:proofErr w:type="spellEnd"/>
+      <w:r>
+        <w:rPr>
+          <w:rFonts w:eastAsiaTheme="minorEastAsia"/>
+        </w:rPr>
+        <w:t>) divided by an IRS defined life expectancy value (</w:t>
+      </w:r>
+      <w:proofErr w:type="spellStart"/>
+      <w:r>
+        <w:rPr>
+          <w:rFonts w:eastAsiaTheme="minorEastAsia"/>
+        </w:rPr>
+        <w:t>a</w:t>
+      </w:r>
+      <w:r>
+        <w:rPr>
+          <w:rFonts w:eastAsiaTheme="minorEastAsia"/>
+          <w:vertAlign w:val="subscript"/>
+        </w:rPr>
+        <w:t>ij</w:t>
+      </w:r>
+      <w:proofErr w:type="spellEnd"/>
+      <w:r>
+        <w:rPr>
+          <w:rFonts w:eastAsiaTheme="minorEastAsia"/>
+        </w:rPr>
+        <w:t>)</w:t>
+      </w:r>
+      <w:r>
+        <w:rPr>
+          <w:rFonts w:eastAsiaTheme="minorEastAsia"/>
+        </w:rPr>
+        <w:t>. N</w:t>
+      </w:r>
+      <w:r>
+        <w:rPr>
+          <w:rFonts w:eastAsiaTheme="minorEastAsia"/>
+          <w:vertAlign w:val="subscript"/>
+        </w:rPr>
+        <w:t>70j</w:t>
+      </w:r>
+      <w:r>
+        <w:rPr>
+          <w:rFonts w:eastAsiaTheme="minorEastAsia"/>
+        </w:rPr>
+        <w:t xml:space="preserve"> is the year in which the account owner for account j turns 70 years old. IRS requirement is the year they turn 70 ½ years old. </w:t>
+      </w:r>
+      <w:proofErr w:type="spellStart"/>
+      <w:proofErr w:type="gramStart"/>
+      <w:r>
+        <w:rPr>
+          <w:rFonts w:eastAsiaTheme="minorEastAsia"/>
+        </w:rPr>
+        <w:t>a</w:t>
+      </w:r>
+      <w:r>
+        <w:rPr>
+          <w:rFonts w:eastAsiaTheme="minorEastAsia"/>
+          <w:vertAlign w:val="subscript"/>
+        </w:rPr>
+        <w:t>ij</w:t>
+      </w:r>
+      <w:proofErr w:type="spellEnd"/>
+      <w:proofErr w:type="gramEnd"/>
+      <w:r>
+        <w:rPr>
+          <w:rFonts w:eastAsiaTheme="minorEastAsia"/>
+        </w:rPr>
+        <w:t xml:space="preserve"> is a life expectancy from the IRS tables that includes information of the owners age and the age of the spouse / beneficiary of the j account.</w:t>
+      </w:r>
+      <w:r>
+        <w:rPr>
+          <w:rFonts w:eastAsiaTheme="minorEastAsia"/>
+        </w:rPr>
+        <w:t xml:space="preserve"> If the original owner has died we assume the spouse will own the account and their life expectancy is used.</w:t>
+      </w:r>
+      <w:r>
+        <w:rPr>
+          <w:rFonts w:eastAsiaTheme="minorEastAsia"/>
+        </w:rPr>
+        <w:t xml:space="preserve"> </w:t>
+      </w:r>
+    </w:p>
+    <w:p>
+      <w:pPr>
+        <w:tabs>
+          <w:tab w:val="center" w:pos="4680"/>
+          <w:tab w:val="right" w:pos="9360"/>
+        </w:tabs>
+        <w:rPr>
+          <w:rFonts w:eastAsiaTheme="minorEastAsia"/>
+          <w:color w:val="FF0000"/>
+        </w:rPr>
       </w:pPr>
       <w:r>
         <w:rPr>
           <w:rFonts w:eastAsiaTheme="minorEastAsia"/>
-        </w:rPr>
-        <w:lastRenderedPageBreak/>
-        <w:t>Of the three account types, only the TDR</w:t>
-      </w:r>
-      <w:r>
-        <w:rPr>
-          <w:rFonts w:eastAsiaTheme="minorEastAsia"/>
-        </w:rPr>
-        <w:t>A has a</w:t>
-      </w:r>
-      <w:r>
-        <w:rPr>
-          <w:rFonts w:eastAsiaTheme="minorEastAsia"/>
-        </w:rPr>
-        <w:t xml:space="preserve">n IRS requirement for a </w:t>
-      </w:r>
-      <w:r>
-        <w:rPr>
-          <w:rFonts w:eastAsiaTheme="minorEastAsia"/>
-        </w:rPr>
-        <w:t>require</w:t>
-      </w:r>
-      <w:r>
-        <w:rPr>
-          <w:rFonts w:eastAsiaTheme="minorEastAsia"/>
-        </w:rPr>
-        <w:t>d</w:t>
-      </w:r>
-      <w:r>
-        <w:rPr>
-          <w:rFonts w:eastAsiaTheme="minorEastAsia"/>
+          <w:color w:val="FF0000"/>
+        </w:rPr>
+        <w:t>Piecewise branch work:</w:t>
+      </w:r>
+    </w:p>
+    <w:p>
+      <w:pPr>
+        <w:tabs>
+          <w:tab w:val="center" w:pos="4680"/>
+          <w:tab w:val="right" w:pos="9360"/>
+        </w:tabs>
+        <w:rPr>
+          <w:rFonts w:eastAsiaTheme="minorEastAsia"/>
+          <w:color w:val="FF0000"/>
+        </w:rPr>
+      </w:pPr>
+      <w:r>
+        <w:rPr>
+          <w:rFonts w:eastAsiaTheme="minorEastAsia"/>
+          <w:color w:val="FF0000"/>
+        </w:rPr>
+        <w:t xml:space="preserve">Let </w:t>
+      </w:r>
+      <w:proofErr w:type="spellStart"/>
+      <w:r>
+        <w:rPr>
+          <w:rFonts w:eastAsiaTheme="minorEastAsia"/>
+          <w:color w:val="FF0000"/>
+        </w:rPr>
+        <w:t>ITi</w:t>
+      </w:r>
+      <w:proofErr w:type="spellEnd"/>
+      <w:r>
+        <w:rPr>
+          <w:rFonts w:eastAsiaTheme="minorEastAsia"/>
+          <w:color w:val="FF0000"/>
+        </w:rPr>
+        <w:t xml:space="preserve"> === xi2, </w:t>
+      </w:r>
+      <w:proofErr w:type="spellStart"/>
+      <w:r>
+        <w:rPr>
+          <w:rFonts w:eastAsiaTheme="minorEastAsia"/>
+          <w:color w:val="FF0000"/>
+        </w:rPr>
+        <w:t>tabable</w:t>
+      </w:r>
+      <w:proofErr w:type="spellEnd"/>
+      <w:r>
+        <w:rPr>
+          <w:rFonts w:eastAsiaTheme="minorEastAsia"/>
+          <w:color w:val="FF0000"/>
+        </w:rPr>
+        <w:t xml:space="preserve"> amount as xi1</w:t>
+      </w:r>
+    </w:p>
+    <w:p>
+      <w:pPr>
+        <w:tabs>
+          <w:tab w:val="center" w:pos="4680"/>
+          <w:tab w:val="right" w:pos="9360"/>
+        </w:tabs>
+        <w:rPr>
+          <w:rFonts w:eastAsiaTheme="minorEastAsia"/>
+          <w:color w:val="FF0000"/>
+        </w:rPr>
+      </w:pPr>
+      <w:r>
+        <w:rPr>
+          <w:rFonts w:eastAsiaTheme="minorEastAsia"/>
+          <w:color w:val="FF0000"/>
+        </w:rPr>
+        <w:t>R</w:t>
+      </w:r>
+      <w:r>
+        <w:rPr>
+          <w:rFonts w:eastAsiaTheme="minorEastAsia"/>
+          <w:color w:val="FF0000"/>
+        </w:rPr>
+        <w:t>eplace</w:t>
+      </w:r>
+      <w:r>
+        <w:rPr>
+          <w:rFonts w:eastAsiaTheme="minorEastAsia"/>
+          <w:color w:val="FF0000"/>
+        </w:rPr>
+        <w:t xml:space="preserve"> (11)</w:t>
+      </w:r>
+      <w:r>
+        <w:rPr>
+          <w:rFonts w:eastAsiaTheme="minorEastAsia"/>
+          <w:color w:val="FF0000"/>
+        </w:rPr>
+        <w:t xml:space="preserve"> by replacing the sigma </w:t>
+      </w:r>
+      <w:proofErr w:type="spellStart"/>
+      <w:r>
+        <w:rPr>
+          <w:rFonts w:eastAsiaTheme="minorEastAsia"/>
+          <w:color w:val="FF0000"/>
+        </w:rPr>
+        <w:t>xik</w:t>
+      </w:r>
+      <w:proofErr w:type="spellEnd"/>
+      <w:r>
+        <w:rPr>
+          <w:rFonts w:eastAsiaTheme="minorEastAsia"/>
+          <w:color w:val="FF0000"/>
+        </w:rPr>
+        <w:t xml:space="preserve"> with just xi1</w:t>
+      </w:r>
+      <w:r>
+        <w:rPr>
+          <w:rFonts w:eastAsiaTheme="minorEastAsia"/>
+          <w:color w:val="FF0000"/>
+        </w:rPr>
+        <w:t xml:space="preserve"> and (12) with New piecewise convex constraints to define </w:t>
+      </w:r>
+      <w:proofErr w:type="spellStart"/>
+      <w:r>
+        <w:rPr>
+          <w:rFonts w:eastAsiaTheme="minorEastAsia"/>
+          <w:color w:val="FF0000"/>
+        </w:rPr>
+        <w:t>ITi</w:t>
+      </w:r>
+      <w:proofErr w:type="spellEnd"/>
+      <w:r>
+        <w:rPr>
+          <w:rFonts w:eastAsiaTheme="minorEastAsia"/>
+          <w:color w:val="FF0000"/>
+        </w:rPr>
+        <w:t>.</w:t>
+      </w:r>
+    </w:p>
+    <w:p>
+      <w:pPr>
+        <w:tabs>
+          <w:tab w:val="center" w:pos="4680"/>
+          <w:tab w:val="right" w:pos="9360"/>
+        </w:tabs>
+        <w:rPr>
+          <w:rFonts w:eastAsiaTheme="minorEastAsia"/>
+          <w:color w:val="FF0000"/>
+        </w:rPr>
+      </w:pPr>
+      <w:proofErr w:type="spellStart"/>
+      <w:r>
+        <w:rPr>
+          <w:rFonts w:eastAsiaTheme="minorEastAsia"/>
+          <w:color w:val="FF0000"/>
+        </w:rPr>
+        <w:t>IT</w:t>
+      </w:r>
+      <w:r>
+        <w:rPr>
+          <w:rFonts w:eastAsiaTheme="minorEastAsia"/>
+          <w:color w:val="FF0000"/>
+        </w:rPr>
+        <w:t>i</w:t>
+      </w:r>
+      <w:proofErr w:type="spellEnd"/>
+      <w:r>
+        <w:rPr>
+          <w:rFonts w:eastAsiaTheme="minorEastAsia"/>
+          <w:color w:val="FF0000"/>
+        </w:rPr>
+        <w:t xml:space="preserve"> &gt;= </w:t>
+      </w:r>
+      <w:proofErr w:type="spellStart"/>
+      <w:r>
+        <w:rPr>
+          <w:rFonts w:eastAsiaTheme="minorEastAsia"/>
+          <w:color w:val="FF0000"/>
+        </w:rPr>
+        <w:t>btik</w:t>
+      </w:r>
+      <w:proofErr w:type="spellEnd"/>
+      <w:r>
+        <w:rPr>
+          <w:rFonts w:eastAsiaTheme="minorEastAsia"/>
+          <w:color w:val="FF0000"/>
+        </w:rPr>
+        <w:t xml:space="preserve"> *</w:t>
+      </w:r>
+      <w:proofErr w:type="spellStart"/>
+      <w:r>
+        <w:rPr>
+          <w:rFonts w:eastAsiaTheme="minorEastAsia"/>
+          <w:color w:val="FF0000"/>
+        </w:rPr>
+        <w:t>infadj</w:t>
+      </w:r>
+      <w:proofErr w:type="spellEnd"/>
+      <w:r>
+        <w:rPr>
+          <w:rFonts w:eastAsiaTheme="minorEastAsia"/>
+          <w:color w:val="FF0000"/>
+        </w:rPr>
+        <w:t xml:space="preserve"> + </w:t>
+      </w:r>
+      <w:proofErr w:type="spellStart"/>
+      <w:r>
+        <w:rPr>
+          <w:rFonts w:eastAsiaTheme="minorEastAsia"/>
+          <w:color w:val="FF0000"/>
+        </w:rPr>
+        <w:t>mrk</w:t>
+      </w:r>
+      <w:proofErr w:type="spellEnd"/>
+      <w:r>
+        <w:rPr>
+          <w:rFonts w:eastAsiaTheme="minorEastAsia"/>
+          <w:color w:val="FF0000"/>
+        </w:rPr>
+        <w:t xml:space="preserve"> * </w:t>
+      </w:r>
+      <w:proofErr w:type="gramStart"/>
+      <w:r>
+        <w:rPr>
+          <w:rFonts w:eastAsiaTheme="minorEastAsia"/>
+          <w:color w:val="FF0000"/>
+        </w:rPr>
+        <w:t>xi1 ,</w:t>
+      </w:r>
+      <w:proofErr w:type="gramEnd"/>
+      <w:r>
+        <w:rPr>
+          <w:rFonts w:eastAsiaTheme="minorEastAsia"/>
+          <w:color w:val="FF0000"/>
+        </w:rPr>
+        <w:t xml:space="preserve"> I = 1..n, k=1..Bt-1 </w:t>
+      </w:r>
+      <w:r>
+        <w:rPr>
+          <w:rFonts w:eastAsiaTheme="minorEastAsia"/>
+          <w:color w:val="FF0000"/>
+        </w:rPr>
+        <w:t>(</w:t>
+      </w:r>
+      <w:proofErr w:type="spellStart"/>
+      <w:r>
+        <w:rPr>
+          <w:rFonts w:eastAsiaTheme="minorEastAsia"/>
+          <w:color w:val="FF0000"/>
+        </w:rPr>
+        <w:t>baseTax</w:t>
+      </w:r>
+      <w:proofErr w:type="spellEnd"/>
+      <w:r>
+        <w:rPr>
+          <w:rFonts w:eastAsiaTheme="minorEastAsia"/>
+          <w:color w:val="FF0000"/>
         </w:rPr>
         <w:t xml:space="preserve"> </w:t>
       </w:r>
-      <w:r>
-        <w:rPr>
-          <w:rFonts w:eastAsiaTheme="minorEastAsia"/>
-        </w:rPr>
-        <w:t>minimum distribution</w:t>
-      </w:r>
-      <w:r>
-        <w:rPr>
-          <w:rFonts w:eastAsiaTheme="minorEastAsia"/>
-        </w:rPr>
-        <w:t>. This requirement appl</w:t>
-      </w:r>
-      <w:r>
-        <w:rPr>
-          <w:rFonts w:eastAsiaTheme="minorEastAsia"/>
-        </w:rPr>
-        <w:t>ies to all su</w:t>
-      </w:r>
-      <w:r>
-        <w:rPr>
-          <w:rFonts w:eastAsiaTheme="minorEastAsia"/>
-        </w:rPr>
-        <w:t xml:space="preserve">ch accounts but the sum of the </w:t>
-      </w:r>
-      <w:r>
-        <w:rPr>
-          <w:rFonts w:eastAsiaTheme="minorEastAsia"/>
-        </w:rPr>
-        <w:t>R</w:t>
-      </w:r>
-      <w:r>
-        <w:rPr>
-          <w:rFonts w:eastAsiaTheme="minorEastAsia"/>
-        </w:rPr>
-        <w:t>M</w:t>
-      </w:r>
-      <w:r>
-        <w:rPr>
-          <w:rFonts w:eastAsiaTheme="minorEastAsia"/>
-        </w:rPr>
-        <w:t xml:space="preserve">D can be withdrawn from each account, any one of the accounts or some combination of TDRA accounts as long as the </w:t>
-      </w:r>
-      <w:r>
-        <w:rPr>
-          <w:rFonts w:eastAsiaTheme="minorEastAsia"/>
-        </w:rPr>
-        <w:t xml:space="preserve">full amount of the </w:t>
-      </w:r>
-      <w:r>
-        <w:rPr>
-          <w:rFonts w:eastAsiaTheme="minorEastAsia"/>
-        </w:rPr>
-        <w:t>R</w:t>
-      </w:r>
-      <w:r>
-        <w:rPr>
-          <w:rFonts w:eastAsiaTheme="minorEastAsia"/>
-        </w:rPr>
-        <w:t>M</w:t>
-      </w:r>
-      <w:r>
-        <w:rPr>
-          <w:rFonts w:eastAsiaTheme="minorEastAsia"/>
-        </w:rPr>
-        <w:t>D is withdrawn</w:t>
-      </w:r>
-      <w:r>
-        <w:rPr>
-          <w:rFonts w:eastAsiaTheme="minorEastAsia"/>
-        </w:rPr>
-        <w:t xml:space="preserve"> from TDRA accounts</w:t>
-      </w:r>
-      <w:r>
-        <w:rPr>
-          <w:rFonts w:eastAsiaTheme="minorEastAsia"/>
-        </w:rPr>
-        <w:t xml:space="preserve"> for each account owner</w:t>
-      </w:r>
-      <w:r>
-        <w:rPr>
-          <w:rFonts w:eastAsiaTheme="minorEastAsia"/>
-        </w:rPr>
-        <w:t xml:space="preserve">. </w:t>
-      </w:r>
-      <w:r>
-        <w:rPr>
-          <w:rFonts w:eastAsiaTheme="minorEastAsia"/>
+      <w:proofErr w:type="spellStart"/>
+      <w:r>
+        <w:rPr>
+          <w:rFonts w:eastAsiaTheme="minorEastAsia"/>
+          <w:color w:val="FF0000"/>
+        </w:rPr>
+        <w:t>ik</w:t>
+      </w:r>
+      <w:proofErr w:type="spellEnd"/>
+      <w:r>
+        <w:rPr>
+          <w:rFonts w:eastAsiaTheme="minorEastAsia"/>
+          <w:color w:val="FF0000"/>
+        </w:rPr>
+        <w:t xml:space="preserve"> * inflation + marginal rate * </w:t>
+      </w:r>
+      <w:proofErr w:type="spellStart"/>
+      <w:r>
+        <w:rPr>
+          <w:rFonts w:eastAsiaTheme="minorEastAsia"/>
+          <w:color w:val="FF0000"/>
+        </w:rPr>
+        <w:t>alltaxable</w:t>
+      </w:r>
+      <w:proofErr w:type="spellEnd"/>
+      <w:r>
+        <w:rPr>
+          <w:rFonts w:eastAsiaTheme="minorEastAsia"/>
+          <w:color w:val="FF0000"/>
+        </w:rPr>
+        <w:t xml:space="preserve">&lt;= </w:t>
+      </w:r>
+      <w:proofErr w:type="spellStart"/>
+      <w:r>
+        <w:rPr>
+          <w:rFonts w:eastAsiaTheme="minorEastAsia"/>
+          <w:color w:val="FF0000"/>
+        </w:rPr>
+        <w:t>IncomeTax</w:t>
+      </w:r>
+      <w:proofErr w:type="spellEnd"/>
+    </w:p>
+    <w:p>
+      <w:pPr>
+        <w:tabs>
+          <w:tab w:val="center" w:pos="4680"/>
+          <w:tab w:val="right" w:pos="9360"/>
+        </w:tabs>
+        <w:rPr>
+          <w:rFonts w:eastAsiaTheme="minorEastAsia"/>
+          <w:color w:val="FF0000"/>
+        </w:rPr>
+      </w:pPr>
+      <w:r>
+        <w:rPr>
+          <w:rFonts w:eastAsiaTheme="minorEastAsia"/>
+          <w:color w:val="FF0000"/>
+        </w:rPr>
+        <w:t>Transforming into the desired form is:</w:t>
+      </w:r>
+    </w:p>
+    <w:p>
+      <w:pPr>
+        <w:tabs>
+          <w:tab w:val="center" w:pos="4680"/>
+          <w:tab w:val="right" w:pos="9360"/>
+        </w:tabs>
+        <w:rPr>
+          <w:rFonts w:eastAsiaTheme="minorEastAsia"/>
+          <w:color w:val="FF0000"/>
+        </w:rPr>
+      </w:pPr>
+      <w:proofErr w:type="spellStart"/>
+      <w:r>
+        <w:rPr>
+          <w:rFonts w:eastAsiaTheme="minorEastAsia"/>
+          <w:color w:val="FF0000"/>
+        </w:rPr>
+        <w:t>ITi</w:t>
+      </w:r>
+      <w:proofErr w:type="spellEnd"/>
+      <w:r>
+        <w:rPr>
+          <w:rFonts w:eastAsiaTheme="minorEastAsia"/>
+          <w:color w:val="FF0000"/>
+        </w:rPr>
+        <w:t xml:space="preserve"> – </w:t>
+      </w:r>
+      <w:proofErr w:type="spellStart"/>
+      <w:r>
+        <w:rPr>
+          <w:rFonts w:eastAsiaTheme="minorEastAsia"/>
+          <w:color w:val="FF0000"/>
+        </w:rPr>
+        <w:t>mrk</w:t>
+      </w:r>
+      <w:proofErr w:type="spellEnd"/>
+      <w:r>
+        <w:rPr>
+          <w:rFonts w:eastAsiaTheme="minorEastAsia"/>
+          <w:color w:val="FF0000"/>
+        </w:rPr>
+        <w:t xml:space="preserve">*xi1 &gt;= </w:t>
+      </w:r>
+      <w:proofErr w:type="spellStart"/>
+      <w:r>
+        <w:rPr>
+          <w:rFonts w:eastAsiaTheme="minorEastAsia"/>
+          <w:color w:val="FF0000"/>
+        </w:rPr>
+        <w:t>btik</w:t>
+      </w:r>
+      <w:proofErr w:type="spellEnd"/>
+      <w:r>
+        <w:rPr>
+          <w:rFonts w:eastAsiaTheme="minorEastAsia"/>
+          <w:color w:val="FF0000"/>
+        </w:rPr>
+        <w:t>*</w:t>
+      </w:r>
+      <w:proofErr w:type="spellStart"/>
+      <w:r>
+        <w:rPr>
+          <w:rFonts w:eastAsiaTheme="minorEastAsia"/>
+          <w:color w:val="FF0000"/>
+        </w:rPr>
+        <w:t>infadj</w:t>
+      </w:r>
+      <w:proofErr w:type="spellEnd"/>
+      <w:r>
+        <w:rPr>
+          <w:rFonts w:eastAsiaTheme="minorEastAsia"/>
+          <w:color w:val="FF0000"/>
         </w:rPr>
         <w:t xml:space="preserve"> </w:t>
       </w:r>
       <w:r>
         <w:rPr>
           <w:rFonts w:eastAsiaTheme="minorEastAsia"/>
-        </w:rPr>
-        <w:t>To ensure with</w:t>
-      </w:r>
-      <w:r>
-        <w:rPr>
-          <w:rFonts w:eastAsiaTheme="minorEastAsia"/>
-        </w:rPr>
-        <w:t>drawals a</w:t>
-      </w:r>
-      <w:r>
-        <w:rPr>
-          <w:rFonts w:eastAsiaTheme="minorEastAsia"/>
-        </w:rPr>
-        <w:t>re at least as much as the IRS m</w:t>
-      </w:r>
-      <w:r>
-        <w:rPr>
-          <w:rFonts w:eastAsiaTheme="minorEastAsia"/>
-        </w:rPr>
-        <w:t>in</w:t>
-      </w:r>
-      <w:r>
-        <w:rPr>
-          <w:rFonts w:eastAsiaTheme="minorEastAsia"/>
-        </w:rPr>
-        <w:t>imum required</w:t>
-      </w:r>
-      <w:r>
-        <w:rPr>
-          <w:rFonts w:eastAsiaTheme="minorEastAsia"/>
-        </w:rPr>
-        <w:t xml:space="preserve">, </w:t>
-      </w:r>
-      <w:r>
-        <w:rPr>
-          <w:rFonts w:eastAsiaTheme="minorEastAsia"/>
-        </w:rPr>
-        <w:t>expression</w:t>
-      </w:r>
-      <w:r>
-        <w:rPr>
-          <w:rFonts w:eastAsiaTheme="minorEastAsia"/>
-        </w:rPr>
-        <w:t xml:space="preserve"> (10</w:t>
-      </w:r>
-      <w:r>
-        <w:rPr>
-          <w:rFonts w:eastAsiaTheme="minorEastAsia"/>
-        </w:rPr>
-        <w:t>), requires withdrawals</w:t>
-      </w:r>
-      <w:r>
-        <w:rPr>
-          <w:rFonts w:eastAsiaTheme="minorEastAsia"/>
-        </w:rPr>
-        <w:t>,</w:t>
-      </w:r>
-      <w:r>
-        <w:rPr>
-          <w:rFonts w:eastAsiaTheme="minorEastAsia"/>
-        </w:rPr>
-        <w:t xml:space="preserve"> starting at age 70 (n</w:t>
-      </w:r>
-      <w:r>
-        <w:rPr>
-          <w:rFonts w:eastAsiaTheme="minorEastAsia"/>
+          <w:color w:val="FF0000"/>
+        </w:rPr>
+        <w:sym w:font="Wingdings" w:char="F0E8"/>
+      </w:r>
+    </w:p>
+    <w:p>
+      <w:pPr>
+        <w:tabs>
+          <w:tab w:val="center" w:pos="4680"/>
+          <w:tab w:val="right" w:pos="9360"/>
+        </w:tabs>
+        <w:rPr>
+          <w:rFonts w:eastAsiaTheme="minorEastAsia"/>
+          <w:color w:val="FF0000"/>
+        </w:rPr>
+      </w:pPr>
+      <w:proofErr w:type="spellStart"/>
+      <w:r>
+        <w:rPr>
+          <w:rFonts w:eastAsiaTheme="minorEastAsia"/>
+          <w:color w:val="FF0000"/>
+        </w:rPr>
+        <w:t>Mrk</w:t>
+      </w:r>
+      <w:proofErr w:type="spellEnd"/>
+      <w:r>
+        <w:rPr>
+          <w:rFonts w:eastAsiaTheme="minorEastAsia"/>
+          <w:color w:val="FF0000"/>
+        </w:rPr>
+        <w:t xml:space="preserve">*xi1 – </w:t>
+      </w:r>
+      <w:proofErr w:type="spellStart"/>
+      <w:r>
+        <w:rPr>
+          <w:rFonts w:eastAsiaTheme="minorEastAsia"/>
+          <w:color w:val="FF0000"/>
+        </w:rPr>
+        <w:t>ITi</w:t>
+      </w:r>
+      <w:proofErr w:type="spellEnd"/>
+      <w:r>
+        <w:rPr>
+          <w:rFonts w:eastAsiaTheme="minorEastAsia"/>
+          <w:color w:val="FF0000"/>
+        </w:rPr>
+        <w:t xml:space="preserve"> &lt;= -</w:t>
+      </w:r>
+      <w:proofErr w:type="spellStart"/>
+      <w:r>
+        <w:rPr>
+          <w:rFonts w:eastAsiaTheme="minorEastAsia"/>
+          <w:color w:val="FF0000"/>
+        </w:rPr>
+        <w:t>btik</w:t>
+      </w:r>
+      <w:proofErr w:type="spellEnd"/>
+      <w:r>
+        <w:rPr>
+          <w:rFonts w:eastAsiaTheme="minorEastAsia"/>
+          <w:color w:val="FF0000"/>
+        </w:rPr>
+        <w:t>*</w:t>
+      </w:r>
+      <w:proofErr w:type="spellStart"/>
+      <w:r>
+        <w:rPr>
+          <w:rFonts w:eastAsiaTheme="minorEastAsia"/>
+          <w:color w:val="FF0000"/>
+        </w:rPr>
+        <w:t>infadj</w:t>
+      </w:r>
+      <w:proofErr w:type="spellEnd"/>
+      <w:r>
+        <w:rPr>
+          <w:rFonts w:eastAsiaTheme="minorEastAsia"/>
+          <w:color w:val="FF0000"/>
+        </w:rPr>
+        <w:t>, I = 1</w:t>
+      </w:r>
+      <w:proofErr w:type="gramStart"/>
+      <w:r>
+        <w:rPr>
+          <w:rFonts w:eastAsiaTheme="minorEastAsia"/>
+          <w:color w:val="FF0000"/>
+        </w:rPr>
+        <w:t>..n</w:t>
+      </w:r>
+      <w:proofErr w:type="gramEnd"/>
+      <w:r>
+        <w:rPr>
+          <w:rFonts w:eastAsiaTheme="minorEastAsia"/>
+          <w:color w:val="FF0000"/>
+        </w:rPr>
+        <w:t>, k=1..Bt-1</w:t>
+      </w:r>
+    </w:p>
+    <w:p>
+      <w:pPr>
+        <w:tabs>
+          <w:tab w:val="center" w:pos="4680"/>
+          <w:tab w:val="right" w:pos="9360"/>
+        </w:tabs>
+        <w:rPr>
+          <w:rFonts w:eastAsiaTheme="minorEastAsia"/>
+          <w:color w:val="FF0000"/>
+        </w:rPr>
+      </w:pPr>
+    </w:p>
+    <w:p>
+      <w:pPr>
+        <w:tabs>
+          <w:tab w:val="center" w:pos="4680"/>
+          <w:tab w:val="right" w:pos="9360"/>
+        </w:tabs>
+        <w:rPr>
+          <w:rFonts w:eastAsiaTheme="minorEastAsia"/>
+          <w:color w:val="FF0000"/>
           <w:vertAlign w:val="subscript"/>
         </w:rPr>
-        <w:t>70</w:t>
-      </w:r>
-      <w:r>
-        <w:rPr>
-          <w:rFonts w:eastAsiaTheme="minorEastAsia"/>
-          <w:vertAlign w:val="subscript"/>
-        </w:rPr>
-        <w:t>j</w:t>
-      </w:r>
-      <w:r>
-        <w:rPr>
-          <w:rFonts w:eastAsiaTheme="minorEastAsia"/>
-        </w:rPr>
-        <w:t>)</w:t>
-      </w:r>
-      <w:r>
-        <w:rPr>
-          <w:rFonts w:eastAsiaTheme="minorEastAsia"/>
-        </w:rPr>
-        <w:t>,</w:t>
-      </w:r>
-      <w:r>
-        <w:rPr>
-          <w:rFonts w:eastAsiaTheme="minorEastAsia"/>
-        </w:rPr>
-        <w:t xml:space="preserve"> ex</w:t>
-      </w:r>
-      <w:r>
-        <w:rPr>
-          <w:rFonts w:eastAsiaTheme="minorEastAsia"/>
-        </w:rPr>
-        <w:t>ceed the balance in the</w:t>
-      </w:r>
-      <w:r>
-        <w:rPr>
-          <w:rFonts w:eastAsiaTheme="minorEastAsia"/>
-        </w:rPr>
-        <w:t xml:space="preserve"> TDRA (</w:t>
-      </w:r>
-      <w:proofErr w:type="spellStart"/>
-      <w:r>
-        <w:rPr>
-          <w:rFonts w:eastAsiaTheme="minorEastAsia"/>
-        </w:rPr>
-        <w:t>b</w:t>
-      </w:r>
-      <w:r>
-        <w:rPr>
-          <w:rFonts w:eastAsiaTheme="minorEastAsia"/>
-          <w:vertAlign w:val="subscript"/>
-        </w:rPr>
-        <w:t>ij</w:t>
-      </w:r>
-      <w:proofErr w:type="spellEnd"/>
-      <w:r>
-        <w:rPr>
-          <w:rFonts w:eastAsiaTheme="minorEastAsia"/>
-        </w:rPr>
-        <w:t>) divided by an IRS defined life expectancy value (</w:t>
-      </w:r>
-      <w:proofErr w:type="spellStart"/>
-      <w:r>
-        <w:rPr>
-          <w:rFonts w:eastAsiaTheme="minorEastAsia"/>
-        </w:rPr>
-        <w:t>a</w:t>
-      </w:r>
-      <w:r>
-        <w:rPr>
-          <w:rFonts w:eastAsiaTheme="minorEastAsia"/>
-          <w:vertAlign w:val="subscript"/>
-        </w:rPr>
-        <w:t>ij</w:t>
-      </w:r>
-      <w:proofErr w:type="spellEnd"/>
-      <w:r>
-        <w:rPr>
-          <w:rFonts w:eastAsiaTheme="minorEastAsia"/>
-        </w:rPr>
-        <w:t>)</w:t>
-      </w:r>
-      <w:r>
-        <w:rPr>
-          <w:rFonts w:eastAsiaTheme="minorEastAsia"/>
-        </w:rPr>
-        <w:t>. N</w:t>
-      </w:r>
-      <w:r>
-        <w:rPr>
-          <w:rFonts w:eastAsiaTheme="minorEastAsia"/>
-          <w:vertAlign w:val="subscript"/>
-        </w:rPr>
-        <w:t>70j</w:t>
-      </w:r>
-      <w:r>
-        <w:rPr>
-          <w:rFonts w:eastAsiaTheme="minorEastAsia"/>
-        </w:rPr>
-        <w:t xml:space="preserve"> is the year in which the account owner for account j turns 70 years old. IRS requirement is the year they turn 70 ½ years old. </w:t>
-      </w:r>
-      <w:proofErr w:type="spellStart"/>
-      <w:proofErr w:type="gramStart"/>
-      <w:r>
-        <w:rPr>
-          <w:rFonts w:eastAsiaTheme="minorEastAsia"/>
-        </w:rPr>
-        <w:t>a</w:t>
-      </w:r>
-      <w:r>
-        <w:rPr>
-          <w:rFonts w:eastAsiaTheme="minorEastAsia"/>
-          <w:vertAlign w:val="subscript"/>
-        </w:rPr>
-        <w:t>ij</w:t>
-      </w:r>
-      <w:proofErr w:type="spellEnd"/>
-      <w:proofErr w:type="gramEnd"/>
-      <w:r>
-        <w:rPr>
-          <w:rFonts w:eastAsiaTheme="minorEastAsia"/>
-        </w:rPr>
-        <w:t xml:space="preserve"> is a life expectancy from the IRS tables that includes information of the owners age and the age of the spouse / beneficiary of the j account.</w:t>
-      </w:r>
-      <w:r>
-        <w:rPr>
-          <w:rFonts w:eastAsiaTheme="minorEastAsia"/>
-        </w:rPr>
-        <w:t xml:space="preserve"> If the original owner has died we assume the spouse will own the account and their life expectancy is used.</w:t>
-      </w:r>
-      <w:r>
-        <w:rPr>
-          <w:rFonts w:eastAsiaTheme="minorEastAsia"/>
-        </w:rPr>
-        <w:t xml:space="preserve"> </w:t>
-      </w:r>
+      </w:pPr>
     </w:p>
     <w:p>
       <w:pPr>
@@ -7766,7 +9032,22 @@
         <w:rPr>
           <w:rFonts w:eastAsiaTheme="minorEastAsia"/>
         </w:rPr>
-        <w:t xml:space="preserve">Funds used for TDRA deposits should be included in other taxable income. </w:t>
+        <w:t>The source of the f</w:t>
+      </w:r>
+      <w:bookmarkStart w:id="2" w:name="_GoBack"/>
+      <w:bookmarkEnd w:id="2"/>
+      <w:r>
+        <w:rPr>
+          <w:rFonts w:eastAsiaTheme="minorEastAsia"/>
+        </w:rPr>
+        <w:t xml:space="preserve">unds used for TDRA deposits should be included in other taxable </w:t>
+      </w:r>
+      <w:r>
+        <w:rPr>
+          <w:rFonts w:eastAsiaTheme="minorEastAsia"/>
+        </w:rPr>
+        <w:lastRenderedPageBreak/>
+        <w:t xml:space="preserve">income. </w:t>
       </w:r>
       <w:r>
         <w:rPr>
@@ -8073,6 +9354,121 @@
         </w:rPr>
         <w:t xml:space="preserve">-1) constraints. </w:t>
       </w:r>
+    </w:p>
+    <w:p>
+      <w:pPr>
+        <w:tabs>
+          <w:tab w:val="center" w:pos="4680"/>
+          <w:tab w:val="right" w:pos="9360"/>
+        </w:tabs>
+        <w:rPr>
+          <w:rFonts w:eastAsiaTheme="minorEastAsia"/>
+          <w:color w:val="0070C0"/>
+        </w:rPr>
+      </w:pPr>
+      <w:r>
+        <w:rPr>
+          <w:rFonts w:eastAsiaTheme="minorEastAsia"/>
+          <w:color w:val="0070C0"/>
+        </w:rPr>
+        <w:t>Piecewise branch work:</w:t>
+      </w:r>
+    </w:p>
+    <w:p>
+      <w:pPr>
+        <w:tabs>
+          <w:tab w:val="center" w:pos="4680"/>
+          <w:tab w:val="right" w:pos="9360"/>
+        </w:tabs>
+        <w:rPr>
+          <w:rFonts w:eastAsiaTheme="minorEastAsia"/>
+          <w:color w:val="0070C0"/>
+        </w:rPr>
+      </w:pPr>
+      <w:r>
+        <w:rPr>
+          <w:rFonts w:eastAsiaTheme="minorEastAsia"/>
+          <w:color w:val="0070C0"/>
+        </w:rPr>
+        <w:t xml:space="preserve">Below </w:t>
+      </w:r>
+      <w:r>
+        <w:rPr>
+          <w:rFonts w:eastAsiaTheme="minorEastAsia"/>
+          <w:color w:val="0070C0"/>
+        </w:rPr>
+        <w:t xml:space="preserve">in (13) </w:t>
+      </w:r>
+      <w:r>
+        <w:rPr>
+          <w:rFonts w:eastAsiaTheme="minorEastAsia"/>
+          <w:color w:val="0070C0"/>
+        </w:rPr>
+        <w:t xml:space="preserve">replace sigma </w:t>
+      </w:r>
+      <w:proofErr w:type="spellStart"/>
+      <w:r>
+        <w:rPr>
+          <w:rFonts w:eastAsiaTheme="minorEastAsia"/>
+          <w:color w:val="0070C0"/>
+        </w:rPr>
+        <w:t>yil</w:t>
+      </w:r>
+      <w:proofErr w:type="spellEnd"/>
+      <w:r>
+        <w:rPr>
+          <w:rFonts w:eastAsiaTheme="minorEastAsia"/>
+          <w:color w:val="0070C0"/>
+        </w:rPr>
+        <w:t xml:space="preserve"> with yi1 to place all taxable capital gains in yi1 rather than a set of bin. Yi2 will be used for the actual capital gains:</w:t>
+      </w:r>
+    </w:p>
+    <w:p>
+      <w:pPr>
+        <w:tabs>
+          <w:tab w:val="center" w:pos="4680"/>
+          <w:tab w:val="right" w:pos="9360"/>
+        </w:tabs>
+        <w:rPr>
+          <w:rFonts w:eastAsiaTheme="minorEastAsia"/>
+          <w:color w:val="0070C0"/>
+        </w:rPr>
+      </w:pPr>
+      <w:r>
+        <w:rPr>
+          <w:rFonts w:eastAsiaTheme="minorEastAsia"/>
+          <w:color w:val="0070C0"/>
+        </w:rPr>
+        <w:t xml:space="preserve">Let </w:t>
+      </w:r>
+      <w:proofErr w:type="spellStart"/>
+      <w:r>
+        <w:rPr>
+          <w:rFonts w:eastAsiaTheme="minorEastAsia"/>
+          <w:color w:val="0070C0"/>
+        </w:rPr>
+        <w:t>CGTi</w:t>
+      </w:r>
+      <w:proofErr w:type="spellEnd"/>
+      <w:r>
+        <w:rPr>
+          <w:rFonts w:eastAsiaTheme="minorEastAsia"/>
+          <w:color w:val="0070C0"/>
+        </w:rPr>
+        <w:t xml:space="preserve"> === yi2, taxable amount is yi1</w:t>
+      </w:r>
+    </w:p>
+    <w:p>
+      <w:pPr>
+        <w:tabs>
+          <w:tab w:val="center" w:pos="4680"/>
+          <w:tab w:val="right" w:pos="9360"/>
+        </w:tabs>
+        <w:rPr>
+          <w:rFonts w:eastAsiaTheme="minorEastAsia"/>
+          <w:color w:val="0070C0"/>
+        </w:rPr>
+      </w:pPr>
     </w:p>
     <w:p>
       <w:pPr>
@@ -9121,7 +10517,6 @@
         <w:rPr>
           <w:rFonts w:eastAsiaTheme="minorEastAsia"/>
         </w:rPr>
-        <w:lastRenderedPageBreak/>
         <w:t>The solution we have chosen is to c</w:t>
       </w:r>
       <w:r>
@@ -10022,6 +11417,953 @@
         </w:rPr>
         <w:t>).</w:t>
       </w:r>
+    </w:p>
+    <w:p>
+      <w:pPr>
+        <w:tabs>
+          <w:tab w:val="center" w:pos="4680"/>
+          <w:tab w:val="right" w:pos="9360"/>
+        </w:tabs>
+        <w:rPr>
+          <w:rFonts w:eastAsiaTheme="minorEastAsia"/>
+          <w:color w:val="0070C0"/>
+        </w:rPr>
+      </w:pPr>
+      <w:r>
+        <w:rPr>
+          <w:rFonts w:eastAsiaTheme="minorEastAsia"/>
+          <w:color w:val="0070C0"/>
+        </w:rPr>
+        <w:t>Piecewise branch work:</w:t>
+      </w:r>
+    </w:p>
+    <w:p>
+      <w:pPr>
+        <w:tabs>
+          <w:tab w:val="center" w:pos="4680"/>
+          <w:tab w:val="right" w:pos="9360"/>
+        </w:tabs>
+        <w:rPr>
+          <w:rFonts w:eastAsiaTheme="minorEastAsia"/>
+          <w:color w:val="0070C0"/>
+        </w:rPr>
+      </w:pPr>
+      <w:r>
+        <w:rPr>
+          <w:rFonts w:eastAsiaTheme="minorEastAsia"/>
+          <w:color w:val="0070C0"/>
+        </w:rPr>
+        <w:t xml:space="preserve">Below in (13) replace sigma </w:t>
+      </w:r>
+      <w:proofErr w:type="spellStart"/>
+      <w:r>
+        <w:rPr>
+          <w:rFonts w:eastAsiaTheme="minorEastAsia"/>
+          <w:color w:val="0070C0"/>
+        </w:rPr>
+        <w:t>yil</w:t>
+      </w:r>
+      <w:proofErr w:type="spellEnd"/>
+      <w:r>
+        <w:rPr>
+          <w:rFonts w:eastAsiaTheme="minorEastAsia"/>
+          <w:color w:val="0070C0"/>
+        </w:rPr>
+        <w:t xml:space="preserve"> with yi1 to place all taxable capital gains in yi1 rather than a set of bin. Yi2 will be used for the actual capital gains:</w:t>
+      </w:r>
+    </w:p>
+    <w:p>
+      <w:pPr>
+        <w:tabs>
+          <w:tab w:val="center" w:pos="4680"/>
+          <w:tab w:val="right" w:pos="9360"/>
+        </w:tabs>
+        <w:rPr>
+          <w:rFonts w:eastAsiaTheme="minorEastAsia"/>
+          <w:color w:val="0070C0"/>
+        </w:rPr>
+      </w:pPr>
+      <w:r>
+        <w:rPr>
+          <w:rFonts w:eastAsiaTheme="minorEastAsia"/>
+          <w:color w:val="0070C0"/>
+        </w:rPr>
+        <w:t xml:space="preserve">Let </w:t>
+      </w:r>
+      <w:proofErr w:type="spellStart"/>
+      <w:r>
+        <w:rPr>
+          <w:rFonts w:eastAsiaTheme="minorEastAsia"/>
+          <w:color w:val="0070C0"/>
+        </w:rPr>
+        <w:t>CGTi</w:t>
+      </w:r>
+      <w:proofErr w:type="spellEnd"/>
+      <w:r>
+        <w:rPr>
+          <w:rFonts w:eastAsiaTheme="minorEastAsia"/>
+          <w:color w:val="0070C0"/>
+        </w:rPr>
+        <w:t xml:space="preserve"> === yi2, taxable amount is yi1</w:t>
+      </w:r>
+    </w:p>
+    <w:p>
+      <w:pPr>
+        <w:tabs>
+          <w:tab w:val="center" w:pos="4680"/>
+          <w:tab w:val="right" w:pos="9360"/>
+        </w:tabs>
+        <w:rPr>
+          <w:rFonts w:eastAsiaTheme="minorEastAsia"/>
+          <w:color w:val="0070C0"/>
+        </w:rPr>
+      </w:pPr>
+      <w:r>
+        <w:rPr>
+          <w:rFonts w:eastAsiaTheme="minorEastAsia"/>
+          <w:color w:val="0070C0"/>
+        </w:rPr>
+        <w:t xml:space="preserve">Replace (14-2018) with a new set of piecewise linear convex constraints to define </w:t>
+      </w:r>
+      <w:proofErr w:type="spellStart"/>
+      <w:r>
+        <w:rPr>
+          <w:rFonts w:eastAsiaTheme="minorEastAsia"/>
+          <w:color w:val="0070C0"/>
+        </w:rPr>
+        <w:t>CGTi</w:t>
+      </w:r>
+      <w:proofErr w:type="spellEnd"/>
+      <w:r>
+        <w:rPr>
+          <w:rFonts w:eastAsiaTheme="minorEastAsia"/>
+          <w:color w:val="0070C0"/>
+        </w:rPr>
+        <w:t xml:space="preserve"> (yi2)</w:t>
+      </w:r>
+      <w:r>
+        <w:rPr>
+          <w:rFonts w:eastAsiaTheme="minorEastAsia"/>
+          <w:color w:val="0070C0"/>
+        </w:rPr>
+        <w:t xml:space="preserve"> as </w:t>
+      </w:r>
+      <w:proofErr w:type="spellStart"/>
+      <w:r>
+        <w:rPr>
+          <w:rFonts w:eastAsiaTheme="minorEastAsia"/>
+          <w:color w:val="0070C0"/>
+        </w:rPr>
+        <w:t>CGTAi</w:t>
+      </w:r>
+      <w:proofErr w:type="spellEnd"/>
+      <w:r>
+        <w:rPr>
+          <w:rFonts w:eastAsiaTheme="minorEastAsia"/>
+          <w:color w:val="0070C0"/>
+        </w:rPr>
+        <w:t xml:space="preserve"> </w:t>
+      </w:r>
+      <w:r>
+        <w:rPr>
+          <w:rFonts w:eastAsiaTheme="minorEastAsia"/>
+          <w:color w:val="0070C0"/>
+        </w:rPr>
+        <w:t xml:space="preserve">(yi3) </w:t>
+      </w:r>
+      <w:r>
+        <w:rPr>
+          <w:rFonts w:eastAsiaTheme="minorEastAsia"/>
+          <w:color w:val="0070C0"/>
+        </w:rPr>
+        <w:t xml:space="preserve">– </w:t>
+      </w:r>
+      <w:proofErr w:type="spellStart"/>
+      <w:r>
+        <w:rPr>
+          <w:rFonts w:eastAsiaTheme="minorEastAsia"/>
+          <w:color w:val="0070C0"/>
+        </w:rPr>
+        <w:t>CGTIi</w:t>
+      </w:r>
+      <w:proofErr w:type="spellEnd"/>
+      <w:r>
+        <w:rPr>
+          <w:rFonts w:eastAsiaTheme="minorEastAsia"/>
+          <w:color w:val="0070C0"/>
+        </w:rPr>
+        <w:t xml:space="preserve"> </w:t>
+      </w:r>
+      <w:r>
+        <w:rPr>
+          <w:rFonts w:eastAsiaTheme="minorEastAsia"/>
+          <w:color w:val="0070C0"/>
+        </w:rPr>
+        <w:t xml:space="preserve">(yi4) </w:t>
+      </w:r>
+      <w:r>
+        <w:rPr>
+          <w:rFonts w:eastAsiaTheme="minorEastAsia"/>
+          <w:color w:val="0070C0"/>
+        </w:rPr>
+        <w:t xml:space="preserve">where </w:t>
+      </w:r>
+      <w:proofErr w:type="spellStart"/>
+      <w:r>
+        <w:rPr>
+          <w:rFonts w:eastAsiaTheme="minorEastAsia"/>
+          <w:color w:val="0070C0"/>
+        </w:rPr>
+        <w:t>CGTAi</w:t>
+      </w:r>
+      <w:proofErr w:type="spellEnd"/>
+      <w:r>
+        <w:rPr>
+          <w:rFonts w:eastAsiaTheme="minorEastAsia"/>
+          <w:color w:val="0070C0"/>
+        </w:rPr>
+        <w:t xml:space="preserve"> (Capital Gains Tax ALL year </w:t>
+      </w:r>
+      <w:proofErr w:type="spellStart"/>
+      <w:r>
+        <w:rPr>
+          <w:rFonts w:eastAsiaTheme="minorEastAsia"/>
+          <w:color w:val="0070C0"/>
+        </w:rPr>
+        <w:t>i</w:t>
+      </w:r>
+      <w:proofErr w:type="spellEnd"/>
+      <w:r>
+        <w:rPr>
+          <w:rFonts w:eastAsiaTheme="minorEastAsia"/>
+          <w:color w:val="0070C0"/>
+        </w:rPr>
+        <w:t xml:space="preserve">) and CGTI (Capital Gain Tax on Taxable Income – not part of </w:t>
+      </w:r>
+      <w:proofErr w:type="spellStart"/>
+      <w:r>
+        <w:rPr>
+          <w:rFonts w:eastAsiaTheme="minorEastAsia"/>
+          <w:color w:val="0070C0"/>
+        </w:rPr>
+        <w:t>CGTi</w:t>
+      </w:r>
+      <w:proofErr w:type="spellEnd"/>
+      <w:r>
+        <w:rPr>
+          <w:rFonts w:eastAsiaTheme="minorEastAsia"/>
+          <w:color w:val="0070C0"/>
+        </w:rPr>
+        <w:t>) are:</w:t>
+      </w:r>
+    </w:p>
+    <w:p>
+      <w:pPr>
+        <w:tabs>
+          <w:tab w:val="center" w:pos="4680"/>
+          <w:tab w:val="right" w:pos="9360"/>
+        </w:tabs>
+        <w:rPr>
+          <w:rFonts w:eastAsiaTheme="minorEastAsia"/>
+          <w:color w:val="0070C0"/>
+        </w:rPr>
+      </w:pPr>
+      <w:proofErr w:type="spellStart"/>
+      <w:r>
+        <w:rPr>
+          <w:rFonts w:eastAsiaTheme="minorEastAsia"/>
+          <w:color w:val="0070C0"/>
+        </w:rPr>
+        <w:t>CG</w:t>
+      </w:r>
+      <w:r>
+        <w:rPr>
+          <w:rFonts w:eastAsiaTheme="minorEastAsia"/>
+          <w:color w:val="0070C0"/>
+        </w:rPr>
+        <w:t>T</w:t>
+      </w:r>
+      <w:r>
+        <w:rPr>
+          <w:rFonts w:eastAsiaTheme="minorEastAsia"/>
+          <w:color w:val="0070C0"/>
+        </w:rPr>
+        <w:t>A</w:t>
+      </w:r>
+      <w:r>
+        <w:rPr>
+          <w:rFonts w:eastAsiaTheme="minorEastAsia"/>
+          <w:color w:val="0070C0"/>
+        </w:rPr>
+        <w:t>i</w:t>
+      </w:r>
+      <w:proofErr w:type="spellEnd"/>
+      <w:r>
+        <w:rPr>
+          <w:rFonts w:eastAsiaTheme="minorEastAsia"/>
+          <w:color w:val="0070C0"/>
+        </w:rPr>
+        <w:t xml:space="preserve"> &gt;= </w:t>
+      </w:r>
+      <w:proofErr w:type="spellStart"/>
+      <w:r>
+        <w:rPr>
+          <w:rFonts w:eastAsiaTheme="minorEastAsia"/>
+          <w:color w:val="0070C0"/>
+        </w:rPr>
+        <w:t>yintercept</w:t>
+      </w:r>
+      <w:r>
+        <w:rPr>
+          <w:rFonts w:eastAsiaTheme="minorEastAsia"/>
+          <w:color w:val="0070C0"/>
+        </w:rPr>
+        <w:t>i</w:t>
+      </w:r>
+      <w:proofErr w:type="spellEnd"/>
+      <w:r>
+        <w:rPr>
+          <w:rFonts w:eastAsiaTheme="minorEastAsia"/>
+          <w:color w:val="0070C0"/>
+        </w:rPr>
+        <w:t xml:space="preserve"> + </w:t>
+      </w:r>
+      <w:proofErr w:type="spellStart"/>
+      <w:r>
+        <w:rPr>
+          <w:rFonts w:eastAsiaTheme="minorEastAsia"/>
+          <w:color w:val="0070C0"/>
+        </w:rPr>
+        <w:t>mrk</w:t>
+      </w:r>
+      <w:proofErr w:type="spellEnd"/>
+      <w:r>
+        <w:rPr>
+          <w:rFonts w:eastAsiaTheme="minorEastAsia"/>
+          <w:color w:val="0070C0"/>
+        </w:rPr>
+        <w:t xml:space="preserve"> * y</w:t>
+      </w:r>
+      <w:r>
+        <w:rPr>
+          <w:rFonts w:eastAsiaTheme="minorEastAsia"/>
+          <w:color w:val="0070C0"/>
+        </w:rPr>
+        <w:t xml:space="preserve">i1 </w:t>
+      </w:r>
+      <w:r>
+        <w:rPr>
+          <w:rFonts w:eastAsiaTheme="minorEastAsia"/>
+          <w:color w:val="0070C0"/>
+        </w:rPr>
+        <w:t xml:space="preserve">+ </w:t>
+      </w:r>
+      <w:proofErr w:type="spellStart"/>
+      <w:r>
+        <w:rPr>
+          <w:rFonts w:eastAsiaTheme="minorEastAsia"/>
+          <w:color w:val="0070C0"/>
+        </w:rPr>
+        <w:t>mrk</w:t>
+      </w:r>
+      <w:proofErr w:type="spellEnd"/>
+      <w:r>
+        <w:rPr>
+          <w:rFonts w:eastAsiaTheme="minorEastAsia"/>
+          <w:color w:val="0070C0"/>
+        </w:rPr>
+        <w:t>* xi1</w:t>
+      </w:r>
+      <w:r>
+        <w:rPr>
+          <w:rFonts w:eastAsiaTheme="minorEastAsia"/>
+          <w:color w:val="0070C0"/>
+        </w:rPr>
+        <w:t>, I = 1</w:t>
+      </w:r>
+      <w:proofErr w:type="gramStart"/>
+      <w:r>
+        <w:rPr>
+          <w:rFonts w:eastAsiaTheme="minorEastAsia"/>
+          <w:color w:val="0070C0"/>
+        </w:rPr>
+        <w:t>..n</w:t>
+      </w:r>
+      <w:proofErr w:type="gramEnd"/>
+      <w:r>
+        <w:rPr>
+          <w:rFonts w:eastAsiaTheme="minorEastAsia"/>
+          <w:color w:val="0070C0"/>
+        </w:rPr>
+        <w:t>, k=1</w:t>
+      </w:r>
+      <w:r>
+        <w:rPr>
+          <w:rFonts w:eastAsiaTheme="minorEastAsia"/>
+          <w:color w:val="0070C0"/>
+        </w:rPr>
+        <w:t>..Bt</w:t>
+      </w:r>
+      <w:r>
+        <w:rPr>
+          <w:rFonts w:eastAsiaTheme="minorEastAsia"/>
+          <w:color w:val="0070C0"/>
+        </w:rPr>
+        <w:t>;</w:t>
+      </w:r>
+      <w:r>
+        <w:rPr>
+          <w:rFonts w:eastAsiaTheme="minorEastAsia"/>
+          <w:color w:val="0070C0"/>
+        </w:rPr>
+        <w:t xml:space="preserve"> </w:t>
+      </w:r>
+    </w:p>
+    <w:p>
+      <w:pPr>
+        <w:pStyle w:val="ListParagraph"/>
+        <w:numPr>
+          <w:ilvl w:val="0"/>
+          <w:numId w:val="6"/>
+        </w:numPr>
+        <w:tabs>
+          <w:tab w:val="center" w:pos="4680"/>
+          <w:tab w:val="right" w:pos="9360"/>
+        </w:tabs>
+        <w:rPr>
+          <w:rFonts w:eastAsiaTheme="minorEastAsia"/>
+          <w:color w:val="0070C0"/>
+        </w:rPr>
+      </w:pPr>
+      <w:proofErr w:type="spellStart"/>
+      <w:r>
+        <w:rPr>
+          <w:rFonts w:eastAsiaTheme="minorEastAsia"/>
+          <w:color w:val="0070C0"/>
+        </w:rPr>
+        <w:t>yintercept</w:t>
+      </w:r>
+      <w:proofErr w:type="spellEnd"/>
+      <w:r>
+        <w:rPr>
+          <w:rFonts w:eastAsiaTheme="minorEastAsia"/>
+          <w:color w:val="0070C0"/>
+        </w:rPr>
+        <w:t xml:space="preserve"> </w:t>
+      </w:r>
+      <w:proofErr w:type="spellStart"/>
+      <w:r>
+        <w:rPr>
+          <w:rFonts w:eastAsiaTheme="minorEastAsia"/>
+          <w:color w:val="0070C0"/>
+        </w:rPr>
+        <w:t>ik</w:t>
+      </w:r>
+      <w:proofErr w:type="spellEnd"/>
+      <w:r>
+        <w:rPr>
+          <w:rFonts w:eastAsiaTheme="minorEastAsia"/>
+          <w:color w:val="0070C0"/>
+        </w:rPr>
+        <w:t xml:space="preserve"> + </w:t>
+      </w:r>
+      <w:proofErr w:type="spellStart"/>
+      <w:r>
+        <w:rPr>
+          <w:rFonts w:eastAsiaTheme="minorEastAsia"/>
+          <w:color w:val="0070C0"/>
+        </w:rPr>
+        <w:t>mrk</w:t>
+      </w:r>
+      <w:proofErr w:type="spellEnd"/>
+      <w:r>
+        <w:rPr>
+          <w:rFonts w:eastAsiaTheme="minorEastAsia"/>
+          <w:color w:val="0070C0"/>
+        </w:rPr>
+        <w:t xml:space="preserve"> * yi1  </w:t>
+      </w:r>
+      <w:proofErr w:type="spellStart"/>
+      <w:r>
+        <w:rPr>
+          <w:rFonts w:eastAsiaTheme="minorEastAsia"/>
+          <w:color w:val="0070C0"/>
+        </w:rPr>
+        <w:t>mrk</w:t>
+      </w:r>
+      <w:proofErr w:type="spellEnd"/>
+      <w:r>
+        <w:rPr>
+          <w:rFonts w:eastAsiaTheme="minorEastAsia"/>
+          <w:color w:val="0070C0"/>
+        </w:rPr>
+        <w:t xml:space="preserve"> * xi1 </w:t>
+      </w:r>
+      <w:r>
+        <w:rPr>
+          <w:rFonts w:eastAsiaTheme="minorEastAsia"/>
+          <w:color w:val="0070C0"/>
+        </w:rPr>
+        <w:t xml:space="preserve">&lt;= </w:t>
+      </w:r>
+      <w:r>
+        <w:rPr>
+          <w:rFonts w:eastAsiaTheme="minorEastAsia"/>
+          <w:color w:val="0070C0"/>
+        </w:rPr>
+        <w:t>Taxable Capital gains (yi3</w:t>
+      </w:r>
+      <w:r>
+        <w:rPr>
+          <w:rFonts w:eastAsiaTheme="minorEastAsia"/>
+          <w:color w:val="0070C0"/>
+        </w:rPr>
+        <w:t>)</w:t>
+      </w:r>
+    </w:p>
+    <w:p>
+      <w:pPr>
+        <w:pStyle w:val="ListParagraph"/>
+        <w:numPr>
+          <w:ilvl w:val="0"/>
+          <w:numId w:val="6"/>
+        </w:numPr>
+        <w:tabs>
+          <w:tab w:val="center" w:pos="4680"/>
+          <w:tab w:val="right" w:pos="9360"/>
+        </w:tabs>
+        <w:rPr>
+          <w:rFonts w:eastAsiaTheme="minorEastAsia"/>
+          <w:color w:val="0070C0"/>
+        </w:rPr>
+      </w:pPr>
+      <w:proofErr w:type="spellStart"/>
+      <w:r>
+        <w:rPr>
+          <w:rFonts w:eastAsiaTheme="minorEastAsia"/>
+          <w:color w:val="0070C0"/>
+        </w:rPr>
+        <w:t>mrk</w:t>
+      </w:r>
+      <w:proofErr w:type="spellEnd"/>
+      <w:r>
+        <w:rPr>
+          <w:rFonts w:eastAsiaTheme="minorEastAsia"/>
+          <w:color w:val="0070C0"/>
+        </w:rPr>
+        <w:t xml:space="preserve"> * yi1 + </w:t>
+      </w:r>
+      <w:proofErr w:type="spellStart"/>
+      <w:r>
+        <w:rPr>
+          <w:rFonts w:eastAsiaTheme="minorEastAsia"/>
+          <w:color w:val="0070C0"/>
+        </w:rPr>
+        <w:t>mrk</w:t>
+      </w:r>
+      <w:proofErr w:type="spellEnd"/>
+      <w:r>
+        <w:rPr>
+          <w:rFonts w:eastAsiaTheme="minorEastAsia"/>
+          <w:color w:val="0070C0"/>
+        </w:rPr>
+        <w:t xml:space="preserve"> xi1 – yi3 &lt;= </w:t>
+      </w:r>
+      <w:proofErr w:type="spellStart"/>
+      <w:r>
+        <w:rPr>
+          <w:rFonts w:eastAsiaTheme="minorEastAsia"/>
+          <w:color w:val="0070C0"/>
+        </w:rPr>
+        <w:t>yintercepik</w:t>
+      </w:r>
+      <w:proofErr w:type="spellEnd"/>
+      <w:r>
+        <w:rPr>
+          <w:rFonts w:eastAsiaTheme="minorEastAsia"/>
+          <w:color w:val="0070C0"/>
+        </w:rPr>
+        <w:t xml:space="preserve"> for all </w:t>
+      </w:r>
+      <w:proofErr w:type="spellStart"/>
+      <w:r>
+        <w:rPr>
+          <w:rFonts w:eastAsiaTheme="minorEastAsia"/>
+          <w:color w:val="0070C0"/>
+        </w:rPr>
+        <w:t>i,k</w:t>
+      </w:r>
+      <w:proofErr w:type="spellEnd"/>
+    </w:p>
+    <w:p>
+      <w:pPr>
+        <w:tabs>
+          <w:tab w:val="center" w:pos="4680"/>
+          <w:tab w:val="right" w:pos="9360"/>
+        </w:tabs>
+        <w:rPr>
+          <w:rFonts w:eastAsiaTheme="minorEastAsia"/>
+          <w:color w:val="0070C0"/>
+        </w:rPr>
+      </w:pPr>
+      <w:proofErr w:type="spellStart"/>
+      <w:r>
+        <w:rPr>
+          <w:rFonts w:eastAsiaTheme="minorEastAsia"/>
+          <w:color w:val="0070C0"/>
+        </w:rPr>
+        <w:t>CGT</w:t>
+      </w:r>
+      <w:r>
+        <w:rPr>
+          <w:rFonts w:eastAsiaTheme="minorEastAsia"/>
+          <w:color w:val="0070C0"/>
+        </w:rPr>
+        <w:t>L</w:t>
+      </w:r>
+      <w:r>
+        <w:rPr>
+          <w:rFonts w:eastAsiaTheme="minorEastAsia"/>
+          <w:color w:val="0070C0"/>
+        </w:rPr>
+        <w:t>i</w:t>
+      </w:r>
+      <w:proofErr w:type="spellEnd"/>
+      <w:r>
+        <w:rPr>
+          <w:rFonts w:eastAsiaTheme="minorEastAsia"/>
+          <w:color w:val="0070C0"/>
+        </w:rPr>
+        <w:t xml:space="preserve"> &gt;= </w:t>
+      </w:r>
+      <w:proofErr w:type="spellStart"/>
+      <w:r>
+        <w:rPr>
+          <w:rFonts w:eastAsiaTheme="minorEastAsia"/>
+          <w:color w:val="0070C0"/>
+        </w:rPr>
+        <w:t>yintercept</w:t>
+      </w:r>
+      <w:proofErr w:type="spellEnd"/>
+      <w:r>
+        <w:rPr>
+          <w:rFonts w:eastAsiaTheme="minorEastAsia"/>
+          <w:color w:val="0070C0"/>
+        </w:rPr>
+        <w:t xml:space="preserve"> + </w:t>
+      </w:r>
+      <w:proofErr w:type="spellStart"/>
+      <w:r>
+        <w:rPr>
+          <w:rFonts w:eastAsiaTheme="minorEastAsia"/>
+          <w:color w:val="0070C0"/>
+        </w:rPr>
+        <w:t>mrk</w:t>
+      </w:r>
+      <w:proofErr w:type="spellEnd"/>
+      <w:r>
+        <w:rPr>
+          <w:rFonts w:eastAsiaTheme="minorEastAsia"/>
+          <w:color w:val="0070C0"/>
+        </w:rPr>
+        <w:t xml:space="preserve"> * </w:t>
+      </w:r>
+      <w:proofErr w:type="gramStart"/>
+      <w:r>
+        <w:rPr>
+          <w:rFonts w:eastAsiaTheme="minorEastAsia"/>
+          <w:color w:val="0070C0"/>
+        </w:rPr>
+        <w:t>x</w:t>
+      </w:r>
+      <w:r>
+        <w:rPr>
+          <w:rFonts w:eastAsiaTheme="minorEastAsia"/>
+          <w:color w:val="0070C0"/>
+        </w:rPr>
+        <w:t>i1 ,</w:t>
+      </w:r>
+      <w:proofErr w:type="gramEnd"/>
+      <w:r>
+        <w:rPr>
+          <w:rFonts w:eastAsiaTheme="minorEastAsia"/>
+          <w:color w:val="0070C0"/>
+        </w:rPr>
+        <w:t xml:space="preserve"> I = 1..n, k=1..Bt; </w:t>
+      </w:r>
+    </w:p>
+    <w:p>
+      <w:pPr>
+        <w:pStyle w:val="ListParagraph"/>
+        <w:numPr>
+          <w:ilvl w:val="0"/>
+          <w:numId w:val="6"/>
+        </w:numPr>
+        <w:tabs>
+          <w:tab w:val="center" w:pos="4680"/>
+          <w:tab w:val="right" w:pos="9360"/>
+        </w:tabs>
+        <w:rPr>
+          <w:rFonts w:eastAsiaTheme="minorEastAsia"/>
+          <w:color w:val="0070C0"/>
+        </w:rPr>
+      </w:pPr>
+      <w:proofErr w:type="spellStart"/>
+      <w:r>
+        <w:rPr>
+          <w:rFonts w:eastAsiaTheme="minorEastAsia"/>
+          <w:color w:val="0070C0"/>
+        </w:rPr>
+        <w:t>yintercept</w:t>
+      </w:r>
+      <w:proofErr w:type="spellEnd"/>
+      <w:r>
+        <w:rPr>
+          <w:rFonts w:eastAsiaTheme="minorEastAsia"/>
+          <w:color w:val="0070C0"/>
+        </w:rPr>
+        <w:t xml:space="preserve"> </w:t>
+      </w:r>
+      <w:proofErr w:type="spellStart"/>
+      <w:r>
+        <w:rPr>
+          <w:rFonts w:eastAsiaTheme="minorEastAsia"/>
+          <w:color w:val="0070C0"/>
+        </w:rPr>
+        <w:t>ik</w:t>
+      </w:r>
+      <w:proofErr w:type="spellEnd"/>
+      <w:r>
+        <w:rPr>
+          <w:rFonts w:eastAsiaTheme="minorEastAsia"/>
+          <w:color w:val="0070C0"/>
+        </w:rPr>
+        <w:t xml:space="preserve"> + </w:t>
+      </w:r>
+      <w:proofErr w:type="spellStart"/>
+      <w:r>
+        <w:rPr>
+          <w:rFonts w:eastAsiaTheme="minorEastAsia"/>
+          <w:color w:val="0070C0"/>
+        </w:rPr>
+        <w:t>mrk</w:t>
+      </w:r>
+      <w:proofErr w:type="spellEnd"/>
+      <w:r>
+        <w:rPr>
+          <w:rFonts w:eastAsiaTheme="minorEastAsia"/>
+          <w:color w:val="0070C0"/>
+        </w:rPr>
+        <w:t xml:space="preserve"> * xi1</w:t>
+      </w:r>
+      <w:r>
+        <w:rPr>
+          <w:rFonts w:eastAsiaTheme="minorEastAsia"/>
+          <w:color w:val="0070C0"/>
+        </w:rPr>
+        <w:t>&lt;= Taxable Capital gains</w:t>
+      </w:r>
+      <w:r>
+        <w:rPr>
+          <w:rFonts w:eastAsiaTheme="minorEastAsia"/>
+          <w:color w:val="0070C0"/>
+        </w:rPr>
+        <w:t xml:space="preserve"> L (yi4</w:t>
+      </w:r>
+      <w:r>
+        <w:rPr>
+          <w:rFonts w:eastAsiaTheme="minorEastAsia"/>
+          <w:color w:val="0070C0"/>
+        </w:rPr>
+        <w:t>)</w:t>
+      </w:r>
+    </w:p>
+    <w:p>
+      <w:pPr>
+        <w:pStyle w:val="ListParagraph"/>
+        <w:numPr>
+          <w:ilvl w:val="0"/>
+          <w:numId w:val="6"/>
+        </w:numPr>
+        <w:tabs>
+          <w:tab w:val="center" w:pos="4680"/>
+          <w:tab w:val="right" w:pos="9360"/>
+        </w:tabs>
+        <w:rPr>
+          <w:rFonts w:eastAsiaTheme="minorEastAsia"/>
+          <w:color w:val="0070C0"/>
+        </w:rPr>
+      </w:pPr>
+      <w:proofErr w:type="spellStart"/>
+      <w:r>
+        <w:rPr>
+          <w:rFonts w:eastAsiaTheme="minorEastAsia"/>
+          <w:color w:val="0070C0"/>
+        </w:rPr>
+        <w:t>mrk</w:t>
+      </w:r>
+      <w:proofErr w:type="spellEnd"/>
+      <w:r>
+        <w:rPr>
+          <w:rFonts w:eastAsiaTheme="minorEastAsia"/>
+          <w:color w:val="0070C0"/>
+        </w:rPr>
+        <w:t xml:space="preserve"> * xi1 – yi4 &lt;= - </w:t>
+      </w:r>
+      <w:proofErr w:type="spellStart"/>
+      <w:r>
+        <w:rPr>
+          <w:rFonts w:eastAsiaTheme="minorEastAsia"/>
+          <w:color w:val="0070C0"/>
+        </w:rPr>
+        <w:t>yintercept</w:t>
+      </w:r>
+      <w:proofErr w:type="spellEnd"/>
+      <w:r>
+        <w:rPr>
+          <w:rFonts w:eastAsiaTheme="minorEastAsia"/>
+          <w:color w:val="0070C0"/>
+        </w:rPr>
+        <w:t xml:space="preserve"> </w:t>
+      </w:r>
+      <w:proofErr w:type="spellStart"/>
+      <w:r>
+        <w:rPr>
+          <w:rFonts w:eastAsiaTheme="minorEastAsia"/>
+          <w:color w:val="0070C0"/>
+        </w:rPr>
+        <w:t>ik</w:t>
+      </w:r>
+      <w:proofErr w:type="spellEnd"/>
+      <w:r>
+        <w:rPr>
+          <w:rFonts w:eastAsiaTheme="minorEastAsia"/>
+          <w:color w:val="0070C0"/>
+        </w:rPr>
+        <w:t xml:space="preserve"> for all </w:t>
+      </w:r>
+      <w:proofErr w:type="spellStart"/>
+      <w:r>
+        <w:rPr>
+          <w:rFonts w:eastAsiaTheme="minorEastAsia"/>
+          <w:color w:val="0070C0"/>
+        </w:rPr>
+        <w:t>i,k</w:t>
+      </w:r>
+      <w:proofErr w:type="spellEnd"/>
+    </w:p>
+    <w:p>
+      <w:pPr>
+        <w:tabs>
+          <w:tab w:val="center" w:pos="4680"/>
+          <w:tab w:val="right" w:pos="9360"/>
+        </w:tabs>
+        <w:rPr>
+          <w:rFonts w:eastAsiaTheme="minorEastAsia"/>
+          <w:color w:val="0070C0"/>
+        </w:rPr>
+      </w:pPr>
+      <w:proofErr w:type="spellStart"/>
+      <w:proofErr w:type="gramStart"/>
+      <w:r>
+        <w:rPr>
+          <w:rFonts w:eastAsiaTheme="minorEastAsia"/>
+          <w:color w:val="0070C0"/>
+        </w:rPr>
+        <w:t>CGTi</w:t>
+      </w:r>
+      <w:proofErr w:type="spellEnd"/>
+      <w:r>
+        <w:rPr>
+          <w:rFonts w:eastAsiaTheme="minorEastAsia"/>
+          <w:color w:val="0070C0"/>
+        </w:rPr>
+        <w:t>(</w:t>
+      </w:r>
+      <w:proofErr w:type="gramEnd"/>
+      <w:r>
+        <w:rPr>
+          <w:rFonts w:eastAsiaTheme="minorEastAsia"/>
+          <w:color w:val="0070C0"/>
+        </w:rPr>
+        <w:t xml:space="preserve">yi2) &gt;= </w:t>
+      </w:r>
+      <w:proofErr w:type="spellStart"/>
+      <w:r>
+        <w:rPr>
+          <w:rFonts w:eastAsiaTheme="minorEastAsia"/>
+          <w:color w:val="0070C0"/>
+        </w:rPr>
+        <w:t>CGTAi</w:t>
+      </w:r>
+      <w:proofErr w:type="spellEnd"/>
+      <w:r>
+        <w:rPr>
+          <w:rFonts w:eastAsiaTheme="minorEastAsia"/>
+          <w:color w:val="0070C0"/>
+        </w:rPr>
+        <w:t xml:space="preserve">(yi3) – </w:t>
+      </w:r>
+      <w:proofErr w:type="spellStart"/>
+      <w:r>
+        <w:rPr>
+          <w:rFonts w:eastAsiaTheme="minorEastAsia"/>
+          <w:color w:val="0070C0"/>
+        </w:rPr>
+        <w:t>GCTLi</w:t>
+      </w:r>
+      <w:proofErr w:type="spellEnd"/>
+      <w:r>
+        <w:rPr>
+          <w:rFonts w:eastAsiaTheme="minorEastAsia"/>
+          <w:color w:val="0070C0"/>
+        </w:rPr>
+        <w:t xml:space="preserve"> (yi4)</w:t>
+      </w:r>
+    </w:p>
+    <w:p>
+      <w:pPr>
+        <w:pStyle w:val="ListParagraph"/>
+        <w:numPr>
+          <w:ilvl w:val="0"/>
+          <w:numId w:val="6"/>
+        </w:numPr>
+        <w:tabs>
+          <w:tab w:val="center" w:pos="4680"/>
+          <w:tab w:val="right" w:pos="9360"/>
+        </w:tabs>
+        <w:rPr>
+          <w:rFonts w:eastAsiaTheme="minorEastAsia"/>
+          <w:color w:val="0070C0"/>
+        </w:rPr>
+      </w:pPr>
+      <w:r>
+        <w:rPr>
+          <w:rFonts w:eastAsiaTheme="minorEastAsia"/>
+          <w:color w:val="0070C0"/>
+        </w:rPr>
+        <w:t xml:space="preserve">yi3 – yi4 – yi2 &lt;= 0 for all </w:t>
+      </w:r>
+      <w:proofErr w:type="spellStart"/>
+      <w:r>
+        <w:rPr>
+          <w:rFonts w:eastAsiaTheme="minorEastAsia"/>
+          <w:color w:val="0070C0"/>
+        </w:rPr>
+        <w:t>i</w:t>
+      </w:r>
+      <w:proofErr w:type="spellEnd"/>
+    </w:p>
+    <w:p>
+      <w:pPr>
+        <w:tabs>
+          <w:tab w:val="center" w:pos="4680"/>
+          <w:tab w:val="right" w:pos="9360"/>
+        </w:tabs>
+        <w:rPr>
+          <w:rFonts w:eastAsiaTheme="minorEastAsia"/>
+        </w:rPr>
+      </w:pPr>
     </w:p>
     <w:p>
       <w:pPr>
@@ -10756,7 +13098,14 @@
         <w:rPr>
           <w:rFonts w:eastAsiaTheme="minorEastAsia"/>
         </w:rPr>
-        <w:t xml:space="preserve">). This is somewhat pessimistic because withdrawals are usually not taken out in one transaction </w:t>
+        <w:t xml:space="preserve">). This is somewhat pessimistic because withdrawals are usually not taken out in one </w:t>
+      </w:r>
+      <w:r>
+        <w:rPr>
+          <w:rFonts w:eastAsiaTheme="minorEastAsia"/>
+        </w:rPr>
+        <w:lastRenderedPageBreak/>
+        <w:t xml:space="preserve">transaction </w:t>
       </w:r>
       <w:r>
         <w:rPr>
@@ -11421,7 +13770,6 @@
         <w:rPr>
           <w:rFonts w:eastAsiaTheme="minorEastAsia"/>
         </w:rPr>
-        <w:lastRenderedPageBreak/>
         <w:t>Expression (20</w:t>
       </w:r>
       <w:r>
@@ -11945,6 +14293,7 @@
         <w:rPr>
           <w:rFonts w:eastAsiaTheme="minorEastAsia"/>
         </w:rPr>
+        <w:lastRenderedPageBreak/>
         <w:t xml:space="preserve">OK for our current work we will use the python </w:t>
       </w:r>
       <w:proofErr w:type="spellStart"/>
@@ -13802,7 +16151,6 @@
         <w:rPr>
           <w:rFonts w:eastAsiaTheme="minorEastAsia"/>
         </w:rPr>
-        <w:lastRenderedPageBreak/>
         <w:t>P</w:t>
       </w:r>
       <w:r>
@@ -16698,6 +19046,7 @@
         <w:rPr>
           <w:rFonts w:eastAsiaTheme="minorEastAsia"/>
         </w:rPr>
+        <w:lastRenderedPageBreak/>
         <w:tab/>
       </w:r>
       <m:oMath>
@@ -18859,7 +21208,6 @@
         <w:rPr>
           <w:rFonts w:eastAsiaTheme="minorEastAsia"/>
         </w:rPr>
-        <w:lastRenderedPageBreak/>
         <w:t>To transform our</w:t>
       </w:r>
       <w:r>
@@ -19725,6 +22073,7 @@
       <w:proofErr w:type="spellStart"/>
       <w:proofErr w:type="gramStart"/>
       <w:r>
+        <w:lastRenderedPageBreak/>
         <w:t>i</w:t>
       </w:r>
       <w:proofErr w:type="spellEnd"/>
@@ -19905,7 +22254,6 @@
       <w:proofErr w:type="spellStart"/>
       <w:proofErr w:type="gramStart"/>
       <w:r>
-        <w:lastRenderedPageBreak/>
         <w:t>n</w:t>
       </w:r>
       <w:r>
@@ -20560,6 +22908,7 @@
       <w:proofErr w:type="spellStart"/>
       <w:proofErr w:type="gramStart"/>
       <w:r>
+        <w:lastRenderedPageBreak/>
         <w:t>uc</w:t>
       </w:r>
       <w:r>
@@ -20861,7 +23210,6 @@
         <w:rPr>
           <w:rFonts w:eastAsiaTheme="minorEastAsia"/>
         </w:rPr>
-        <w:lastRenderedPageBreak/>
         <w:t>Bugs found while porting to go:</w:t>
       </w:r>
     </w:p>
@@ -21707,6 +24055,7 @@
         <w:rPr>
           <w:rFonts w:eastAsiaTheme="minorEastAsia"/>
         </w:rPr>
+        <w:lastRenderedPageBreak/>
         <w:t>What mix for Investment account? (100% stock, stock bond mix?)</w:t>
       </w:r>
       <w:r>
@@ -21991,7 +24340,6 @@
         <w:rPr>
           <w:rFonts w:eastAsiaTheme="minorEastAsia"/>
         </w:rPr>
-        <w:lastRenderedPageBreak/>
         <w:t>4% initial amount forever, or with inflation, or adjust to 4% each year</w:t>
       </w:r>
       <w:r>
@@ -22241,12 +24589,98 @@
       </w:r>
     </w:p>
   </w:comment>
+  <w:comment w:id="1" w:author="Will Auld" w:date="2018-07-10T15:19:00Z" w:initials="WA">
+    <w:p>
+      <w:pPr>
+        <w:pStyle w:val="CommentText"/>
+      </w:pPr>
+      <w:r>
+        <w:rPr>
+          <w:rStyle w:val="CommentReference"/>
+        </w:rPr>
+        <w:annotationRef/>
+      </w:r>
+      <w:r>
+        <w:t xml:space="preserve">Currently I define </w:t>
+      </w:r>
+      <w:proofErr w:type="spellStart"/>
+      <w:r>
+        <w:t>Dij</w:t>
+      </w:r>
+      <w:proofErr w:type="spellEnd"/>
+      <w:r>
+        <w:t xml:space="preserve"> as Deposits (</w:t>
+      </w:r>
+      <w:proofErr w:type="spellStart"/>
+      <w:r>
+        <w:t>dij</w:t>
+      </w:r>
+      <w:proofErr w:type="spellEnd"/>
+      <w:r>
+        <w:t>) + Asset Sales (</w:t>
+      </w:r>
+      <w:proofErr w:type="spellStart"/>
+      <w:r>
+        <w:t>oiA</w:t>
+      </w:r>
+      <w:proofErr w:type="spellEnd"/>
+      <w:r>
+        <w:t xml:space="preserve">). But I am using </w:t>
+      </w:r>
+      <w:proofErr w:type="spellStart"/>
+      <w:r>
+        <w:t>Wij</w:t>
+      </w:r>
+      <w:proofErr w:type="spellEnd"/>
+      <w:r>
+        <w:t xml:space="preserve"> to transfer some of the (</w:t>
+      </w:r>
+      <w:proofErr w:type="spellStart"/>
+      <w:r>
+        <w:t>oiA</w:t>
+      </w:r>
+      <w:proofErr w:type="spellEnd"/>
+      <w:r>
+        <w:t xml:space="preserve">) amount to Si in </w:t>
+      </w:r>
+      <w:proofErr w:type="spellStart"/>
+      <w:proofErr w:type="gramStart"/>
+      <w:r>
+        <w:t>eq</w:t>
+      </w:r>
+      <w:proofErr w:type="spellEnd"/>
+      <w:r>
+        <w:t>(</w:t>
+      </w:r>
+      <w:proofErr w:type="gramEnd"/>
+      <w:r>
+        <w:t xml:space="preserve">2) from </w:t>
+      </w:r>
+      <w:proofErr w:type="spellStart"/>
+      <w:r>
+        <w:t>eq</w:t>
+      </w:r>
+      <w:proofErr w:type="spellEnd"/>
+      <w:r>
+        <w:t xml:space="preserve">(17) so this is </w:t>
+      </w:r>
+      <w:proofErr w:type="spellStart"/>
+      <w:r>
+        <w:t>muttled</w:t>
+      </w:r>
+      <w:proofErr w:type="spellEnd"/>
+      <w:r>
+        <w:t xml:space="preserve"> thinking</w:t>
+      </w:r>
+    </w:p>
+  </w:comment>
 </w:comments>
 </file>
 
 <file path=word/commentsExtended.xml><?xml version="1.0" encoding="utf-8"?>
 <w15:commentsEx xmlns:wpc="http://schemas.microsoft.com/office/word/2010/wordprocessingCanvas" xmlns:mc="http://schemas.openxmlformats.org/markup-compatibility/2006" xmlns:o="urn:schemas-microsoft-com:office:office" xmlns:r="http://schemas.openxmlformats.org/officeDocument/2006/relationships" xmlns:m="http://schemas.openxmlformats.org/officeDocument/2006/math" xmlns:v="urn:schemas-microsoft-com:vml" xmlns:wp14="http://schemas.microsoft.com/office/word/2010/wordprocessingDrawing" xmlns:wp="http://schemas.openxmlformats.org/drawingml/2006/wordprocessingDrawing" xmlns:w10="urn:schemas-microsoft-com:office:word" xmlns:w="http://schemas.openxmlformats.org/wordprocessingml/2006/main" xmlns:w14="http://schemas.microsoft.com/office/word/2010/wordml" xmlns:w15="http://schemas.microsoft.com/office/word/2012/wordml" xmlns:wpg="http://schemas.microsoft.com/office/word/2010/wordprocessingGroup" xmlns:wpi="http://schemas.microsoft.com/office/word/2010/wordprocessingInk" xmlns:wne="http://schemas.microsoft.com/office/word/2006/wordml" xmlns:wps="http://schemas.microsoft.com/office/word/2010/wordprocessingShape" mc:Ignorable="w14 w15 wp14">
   <w15:commentEx w15:paraId="70A43DEA" w15:done="0"/>
+  <w15:commentEx w15:paraId="5C8A657D" w15:done="0"/>
 </w15:commentsEx>
 </file>
 
@@ -22346,7 +24780,7 @@
             <w:sz w:val="28"/>
             <w:szCs w:val="28"/>
           </w:rPr>
-          <w:t>7</w:t>
+          <w:t>11</w:t>
         </w:r>
         <w:r>
           <w:rPr>
@@ -23173,6 +25607,118 @@
     </w:lvl>
   </w:abstractNum>
   <w:abstractNum w:abstractNumId="4" w15:restartNumberingAfterBreak="0">
+    <w:nsid w:val="4B036836"/>
+    <w:multiLevelType w:val="hybridMultilevel"/>
+    <w:tmpl w:val="D2F6B9E8"/>
+    <w:lvl w:ilvl="0" w:tplc="184441AC">
+      <w:numFmt w:val="bullet"/>
+      <w:lvlText w:val=""/>
+      <w:lvlJc w:val="left"/>
+      <w:pPr>
+        <w:ind w:left="720" w:hanging="360"/>
+      </w:pPr>
+      <w:rPr>
+        <w:rFonts w:ascii="Wingdings" w:eastAsiaTheme="minorEastAsia" w:hAnsi="Wingdings" w:cstheme="minorBidi" w:hint="default"/>
+      </w:rPr>
+    </w:lvl>
+    <w:lvl w:ilvl="1" w:tplc="04090003" w:tentative="1">
+      <w:start w:val="1"/>
+      <w:numFmt w:val="bullet"/>
+      <w:lvlText w:val="o"/>
+      <w:lvlJc w:val="left"/>
+      <w:pPr>
+        <w:ind w:left="1440" w:hanging="360"/>
+      </w:pPr>
+      <w:rPr>
+        <w:rFonts w:ascii="Courier New" w:hAnsi="Courier New" w:cs="Courier New" w:hint="default"/>
+      </w:rPr>
+    </w:lvl>
+    <w:lvl w:ilvl="2" w:tplc="04090005" w:tentative="1">
+      <w:start w:val="1"/>
+      <w:numFmt w:val="bullet"/>
+      <w:lvlText w:val=""/>
+      <w:lvlJc w:val="left"/>
+      <w:pPr>
+        <w:ind w:left="2160" w:hanging="360"/>
+      </w:pPr>
+      <w:rPr>
+        <w:rFonts w:ascii="Wingdings" w:hAnsi="Wingdings" w:hint="default"/>
+      </w:rPr>
+    </w:lvl>
+    <w:lvl w:ilvl="3" w:tplc="04090001" w:tentative="1">
+      <w:start w:val="1"/>
+      <w:numFmt w:val="bullet"/>
+      <w:lvlText w:val=""/>
+      <w:lvlJc w:val="left"/>
+      <w:pPr>
+        <w:ind w:left="2880" w:hanging="360"/>
+      </w:pPr>
+      <w:rPr>
+        <w:rFonts w:ascii="Symbol" w:hAnsi="Symbol" w:hint="default"/>
+      </w:rPr>
+    </w:lvl>
+    <w:lvl w:ilvl="4" w:tplc="04090003" w:tentative="1">
+      <w:start w:val="1"/>
+      <w:numFmt w:val="bullet"/>
+      <w:lvlText w:val="o"/>
+      <w:lvlJc w:val="left"/>
+      <w:pPr>
+        <w:ind w:left="3600" w:hanging="360"/>
+      </w:pPr>
+      <w:rPr>
+        <w:rFonts w:ascii="Courier New" w:hAnsi="Courier New" w:cs="Courier New" w:hint="default"/>
+      </w:rPr>
+    </w:lvl>
+    <w:lvl w:ilvl="5" w:tplc="04090005" w:tentative="1">
+      <w:start w:val="1"/>
+      <w:numFmt w:val="bullet"/>
+      <w:lvlText w:val=""/>
+      <w:lvlJc w:val="left"/>
+      <w:pPr>
+        <w:ind w:left="4320" w:hanging="360"/>
+      </w:pPr>
+      <w:rPr>
+        <w:rFonts w:ascii="Wingdings" w:hAnsi="Wingdings" w:hint="default"/>
+      </w:rPr>
+    </w:lvl>
+    <w:lvl w:ilvl="6" w:tplc="04090001" w:tentative="1">
+      <w:start w:val="1"/>
+      <w:numFmt w:val="bullet"/>
+      <w:lvlText w:val=""/>
+      <w:lvlJc w:val="left"/>
+      <w:pPr>
+        <w:ind w:left="5040" w:hanging="360"/>
+      </w:pPr>
+      <w:rPr>
+        <w:rFonts w:ascii="Symbol" w:hAnsi="Symbol" w:hint="default"/>
+      </w:rPr>
+    </w:lvl>
+    <w:lvl w:ilvl="7" w:tplc="04090003" w:tentative="1">
+      <w:start w:val="1"/>
+      <w:numFmt w:val="bullet"/>
+      <w:lvlText w:val="o"/>
+      <w:lvlJc w:val="left"/>
+      <w:pPr>
+        <w:ind w:left="5760" w:hanging="360"/>
+      </w:pPr>
+      <w:rPr>
+        <w:rFonts w:ascii="Courier New" w:hAnsi="Courier New" w:cs="Courier New" w:hint="default"/>
+      </w:rPr>
+    </w:lvl>
+    <w:lvl w:ilvl="8" w:tplc="04090005" w:tentative="1">
+      <w:start w:val="1"/>
+      <w:numFmt w:val="bullet"/>
+      <w:lvlText w:val=""/>
+      <w:lvlJc w:val="left"/>
+      <w:pPr>
+        <w:ind w:left="6480" w:hanging="360"/>
+      </w:pPr>
+      <w:rPr>
+        <w:rFonts w:ascii="Wingdings" w:hAnsi="Wingdings" w:hint="default"/>
+      </w:rPr>
+    </w:lvl>
+  </w:abstractNum>
+  <w:abstractNum w:abstractNumId="5" w15:restartNumberingAfterBreak="0">
     <w:nsid w:val="60501833"/>
     <w:multiLevelType w:val="hybridMultilevel"/>
     <w:tmpl w:val="00E6F5F8"/>
@@ -23265,7 +25811,7 @@
     <w:abstractNumId w:val="1"/>
   </w:num>
   <w:num w:numId="2">
-    <w:abstractNumId w:val="4"/>
+    <w:abstractNumId w:val="5"/>
   </w:num>
   <w:num w:numId="3">
     <w:abstractNumId w:val="3"/>
@@ -23275,6 +25821,9 @@
   </w:num>
   <w:num w:numId="5">
     <w:abstractNumId w:val="2"/>
+  </w:num>
+  <w:num w:numId="6">
+    <w:abstractNumId w:val="4"/>
   </w:num>
 </w:numbering>
 </file>
@@ -24213,7 +26762,7 @@
 </file>
 
 <file path=customXml/itemProps1.xml><?xml version="1.0" encoding="utf-8"?>
-<ds:datastoreItem xmlns:ds="http://schemas.openxmlformats.org/officeDocument/2006/customXml" ds:itemID="{C440CFD8-0C39-4514-BD4E-1A23E4D40CA0}">
+<ds:datastoreItem xmlns:ds="http://schemas.openxmlformats.org/officeDocument/2006/customXml" ds:itemID="{0082C1E7-9467-4A10-AC74-47F918B4B0B2}">
   <ds:schemaRefs>
     <ds:schemaRef ds:uri="http://schemas.openxmlformats.org/officeDocument/2006/bibliography"/>
   </ds:schemaRefs>

</xml_diff>

<commit_message>
Fixing bugs in the strmap generation process
</commit_message>
<xml_diff>
--- a/ARetirementPlannerModel2018.docx
+++ b/ARetirementPlannerModel2018.docx
@@ -7,7 +7,13 @@
         <w:jc w:val="center"/>
       </w:pPr>
       <w:r>
-        <w:t>A retirement planner</w:t>
+        <w:t>A retirement</w:t>
+      </w:r>
+      <w:r>
+        <w:t xml:space="preserve"> </w:t>
+      </w:r>
+      <w:r>
+        <w:t>planner</w:t>
       </w:r>
       <w:r>
         <w:t xml:space="preserve"> and withdrawal optimization model</w:t>
@@ -182,15 +188,7 @@
         <w:t>rest from</w:t>
       </w:r>
       <w:r>
-        <w:t xml:space="preserve"> </w:t>
-      </w:r>
-      <w:proofErr w:type="gramStart"/>
-      <w:r>
-        <w:t>the</w:t>
-      </w:r>
-      <w:proofErr w:type="gramEnd"/>
-      <w:r>
-        <w:t xml:space="preserve"> tax deferred accounts. Here the idea i</w:t>
+        <w:t xml:space="preserve"> the tax deferred accounts. Here the idea i</w:t>
       </w:r>
       <w:r>
         <w:t>s to withdraw</w:t>
@@ -2093,6 +2091,24 @@
         </w:rPr>
         <w:t xml:space="preserve"> </w:t>
       </w:r>
+      <w:r>
+        <w:rPr>
+          <w:rFonts w:eastAsiaTheme="minorEastAsia"/>
+        </w:rPr>
+        <w:t>(*** update: this is only for the shadow brackets now</w:t>
+      </w:r>
+      <w:r>
+        <w:rPr>
+          <w:rFonts w:eastAsiaTheme="minorEastAsia"/>
+        </w:rPr>
+        <w:t>, need to update this</w:t>
+      </w:r>
+      <w:r>
+        <w:rPr>
+          <w:rFonts w:eastAsiaTheme="minorEastAsia"/>
+        </w:rPr>
+        <w:t xml:space="preserve"> ***)</w:t>
+      </w:r>
     </w:p>
     <w:p>
       <w:pPr>
@@ -2342,6 +2358,7 @@
         <w:rPr>
           <w:rFonts w:eastAsiaTheme="minorEastAsia"/>
         </w:rPr>
+        <w:lastRenderedPageBreak/>
         <w:t>Each account has several associated yearly variables: account balance (</w:t>
       </w:r>
       <w:proofErr w:type="spellStart"/>
@@ -2418,7 +2435,6 @@
         <w:rPr>
           <w:rFonts w:eastAsiaTheme="minorEastAsia"/>
         </w:rPr>
-        <w:lastRenderedPageBreak/>
         <w:t>Note: This model uses one account for each type of account for each person such that the balance and withdrawals</w:t>
       </w:r>
       <w:r>
@@ -3722,6 +3738,44 @@
         </w:rPr>
         <w:t xml:space="preserve"> From expression (2) we get n constraint expressions in the model, one for each year. </w:t>
       </w:r>
+      <w:r>
+        <w:rPr>
+          <w:rFonts w:eastAsiaTheme="minorEastAsia"/>
+        </w:rPr>
+        <w:t>(</w:t>
+      </w:r>
+      <w:r>
+        <w:rPr>
+          <w:rFonts w:eastAsiaTheme="minorEastAsia"/>
+        </w:rPr>
+        <w:t>***</w:t>
+      </w:r>
+      <w:r>
+        <w:rPr>
+          <w:rFonts w:eastAsiaTheme="minorEastAsia"/>
+        </w:rPr>
+        <w:t>Need to update this paragraph</w:t>
+      </w:r>
+      <w:r>
+        <w:rPr>
+          <w:rFonts w:eastAsiaTheme="minorEastAsia"/>
+        </w:rPr>
+        <w:t>, only have shadow brackets in S1, R1</w:t>
+      </w:r>
+      <w:proofErr w:type="gramStart"/>
+      <w:r>
+        <w:rPr>
+          <w:rFonts w:eastAsiaTheme="minorEastAsia"/>
+        </w:rPr>
+        <w:t>.*</w:t>
+      </w:r>
+      <w:proofErr w:type="gramEnd"/>
+      <w:r>
+        <w:rPr>
+          <w:rFonts w:eastAsiaTheme="minorEastAsia"/>
+        </w:rPr>
+        <w:t>**)</w:t>
+      </w:r>
     </w:p>
     <w:p>
       <w:pPr>
@@ -3737,6 +3791,12 @@
         <w:rPr>
           <w:rFonts w:eastAsiaTheme="minorEastAsia"/>
         </w:rPr>
+        <w:t>+</w:t>
+      </w:r>
+      <w:r>
+        <w:rPr>
+          <w:rFonts w:eastAsiaTheme="minorEastAsia"/>
+        </w:rPr>
         <w:t>---</w:t>
       </w:r>
     </w:p>
@@ -4091,6 +4151,12 @@
           <w:rFonts w:eastAsiaTheme="minorEastAsia"/>
         </w:rPr>
       </w:pPr>
+      <w:r>
+        <w:rPr>
+          <w:rFonts w:eastAsiaTheme="minorEastAsia"/>
+        </w:rPr>
+        <w:t>+</w:t>
+      </w:r>
       <w:r>
         <w:rPr>
           <w:rFonts w:eastAsiaTheme="minorEastAsia"/>
@@ -4366,6 +4432,7 @@
         <w:rPr>
           <w:rFonts w:eastAsiaTheme="minorEastAsia"/>
         </w:rPr>
+        <w:lastRenderedPageBreak/>
         <w:t xml:space="preserve">An additional constraint </w:t>
       </w:r>
       <w:r>
@@ -4433,14 +4500,7 @@
         <w:rPr>
           <w:rFonts w:eastAsiaTheme="minorEastAsia"/>
         </w:rPr>
-        <w:t xml:space="preserve"> will follow from expression </w:t>
-      </w:r>
-      <w:r>
-        <w:rPr>
-          <w:rFonts w:eastAsiaTheme="minorEastAsia"/>
-        </w:rPr>
-        <w:lastRenderedPageBreak/>
-        <w:t>(3)</w:t>
+        <w:t xml:space="preserve"> will follow from expression (3)</w:t>
       </w:r>
       <w:r>
         <w:rPr>
@@ -4607,7 +4667,260 @@
         <w:rPr>
           <w:rFonts w:eastAsiaTheme="minorEastAsia"/>
         </w:rPr>
-        <w:t>A number of constraints are required to constrain the objective function in expression (R1) and (S1) to optimal values while ensuring that IRS rules are followed and taxes and penalties are properly accounted for.</w:t>
+        <w:t>+---</w:t>
+      </w:r>
+    </w:p>
+    <w:p>
+      <w:pPr>
+        <w:tabs>
+          <w:tab w:val="center" w:pos="4680"/>
+          <w:tab w:val="right" w:pos="9360"/>
+        </w:tabs>
+        <w:rPr>
+          <w:rFonts w:eastAsiaTheme="minorEastAsia"/>
+        </w:rPr>
+      </w:pPr>
+      <w:r>
+        <w:rPr>
+          <w:rFonts w:eastAsiaTheme="minorEastAsia"/>
+        </w:rPr>
+        <w:t>Issue: I defined (</w:t>
+      </w:r>
+      <w:proofErr w:type="spellStart"/>
+      <w:r>
+        <w:rPr>
+          <w:rFonts w:eastAsiaTheme="minorEastAsia"/>
+        </w:rPr>
+        <w:t>D</w:t>
+      </w:r>
+      <w:r>
+        <w:rPr>
+          <w:rFonts w:eastAsiaTheme="minorEastAsia"/>
+          <w:vertAlign w:val="subscript"/>
+        </w:rPr>
+        <w:t>ij</w:t>
+      </w:r>
+      <w:proofErr w:type="spellEnd"/>
+      <w:r>
+        <w:rPr>
+          <w:rFonts w:eastAsiaTheme="minorEastAsia"/>
+        </w:rPr>
+        <w:t>) as deposits (</w:t>
+      </w:r>
+      <w:proofErr w:type="spellStart"/>
+      <w:r>
+        <w:rPr>
+          <w:rFonts w:eastAsiaTheme="minorEastAsia"/>
+        </w:rPr>
+        <w:t>d</w:t>
+      </w:r>
+      <w:r>
+        <w:rPr>
+          <w:rFonts w:eastAsiaTheme="minorEastAsia"/>
+          <w:vertAlign w:val="subscript"/>
+        </w:rPr>
+        <w:t>ij</w:t>
+      </w:r>
+      <w:proofErr w:type="spellEnd"/>
+      <w:r>
+        <w:rPr>
+          <w:rFonts w:eastAsiaTheme="minorEastAsia"/>
+        </w:rPr>
+        <w:t>) + Asset Sales (</w:t>
+      </w:r>
+      <w:proofErr w:type="spellStart"/>
+      <w:r>
+        <w:rPr>
+          <w:rFonts w:eastAsiaTheme="minorEastAsia"/>
+        </w:rPr>
+        <w:t>o</w:t>
+      </w:r>
+      <w:r>
+        <w:rPr>
+          <w:rFonts w:eastAsiaTheme="minorEastAsia"/>
+          <w:vertAlign w:val="subscript"/>
+        </w:rPr>
+        <w:t>i</w:t>
+      </w:r>
+      <w:r>
+        <w:rPr>
+          <w:rFonts w:eastAsiaTheme="minorEastAsia"/>
+          <w:vertAlign w:val="superscript"/>
+        </w:rPr>
+        <w:t>A</w:t>
+      </w:r>
+      <w:proofErr w:type="spellEnd"/>
+      <w:r>
+        <w:rPr>
+          <w:rFonts w:eastAsiaTheme="minorEastAsia"/>
+        </w:rPr>
+        <w:t>). But I am using (</w:t>
+      </w:r>
+      <w:proofErr w:type="spellStart"/>
+      <w:r>
+        <w:rPr>
+          <w:rFonts w:eastAsiaTheme="minorEastAsia"/>
+        </w:rPr>
+        <w:t>w</w:t>
+      </w:r>
+      <w:r>
+        <w:rPr>
+          <w:rFonts w:eastAsiaTheme="minorEastAsia"/>
+          <w:vertAlign w:val="subscript"/>
+        </w:rPr>
+        <w:t>ij</w:t>
+      </w:r>
+      <w:proofErr w:type="spellEnd"/>
+      <w:r>
+        <w:rPr>
+          <w:rFonts w:eastAsiaTheme="minorEastAsia"/>
+        </w:rPr>
+        <w:t>) to transfer some of the (</w:t>
+      </w:r>
+      <w:proofErr w:type="spellStart"/>
+      <w:r>
+        <w:rPr>
+          <w:rFonts w:eastAsiaTheme="minorEastAsia"/>
+        </w:rPr>
+        <w:t>o</w:t>
+      </w:r>
+      <w:r>
+        <w:rPr>
+          <w:rFonts w:eastAsiaTheme="minorEastAsia"/>
+          <w:vertAlign w:val="subscript"/>
+        </w:rPr>
+        <w:t>i</w:t>
+      </w:r>
+      <w:r>
+        <w:rPr>
+          <w:rFonts w:eastAsiaTheme="minorEastAsia"/>
+          <w:vertAlign w:val="superscript"/>
+        </w:rPr>
+        <w:t>A</w:t>
+      </w:r>
+      <w:proofErr w:type="spellEnd"/>
+      <w:r>
+        <w:rPr>
+          <w:rFonts w:eastAsiaTheme="minorEastAsia"/>
+        </w:rPr>
+        <w:t>) amount to (</w:t>
+      </w:r>
+      <w:proofErr w:type="spellStart"/>
+      <w:r>
+        <w:rPr>
+          <w:rFonts w:eastAsiaTheme="minorEastAsia"/>
+        </w:rPr>
+        <w:t>s</w:t>
+      </w:r>
+      <w:r>
+        <w:rPr>
+          <w:rFonts w:eastAsiaTheme="minorEastAsia"/>
+          <w:vertAlign w:val="subscript"/>
+        </w:rPr>
+        <w:t>i</w:t>
+      </w:r>
+      <w:proofErr w:type="spellEnd"/>
+      <w:r>
+        <w:rPr>
+          <w:rFonts w:eastAsiaTheme="minorEastAsia"/>
+        </w:rPr>
+        <w:t xml:space="preserve">) in </w:t>
+      </w:r>
+      <w:proofErr w:type="spellStart"/>
+      <w:proofErr w:type="gramStart"/>
+      <w:r>
+        <w:rPr>
+          <w:rFonts w:eastAsiaTheme="minorEastAsia"/>
+        </w:rPr>
+        <w:t>eq</w:t>
+      </w:r>
+      <w:proofErr w:type="spellEnd"/>
+      <w:r>
+        <w:rPr>
+          <w:rFonts w:eastAsiaTheme="minorEastAsia"/>
+        </w:rPr>
+        <w:t>(</w:t>
+      </w:r>
+      <w:proofErr w:type="gramEnd"/>
+      <w:r>
+        <w:rPr>
+          <w:rFonts w:eastAsiaTheme="minorEastAsia"/>
+        </w:rPr>
+        <w:t xml:space="preserve">2) from </w:t>
+      </w:r>
+      <w:proofErr w:type="spellStart"/>
+      <w:r>
+        <w:rPr>
+          <w:rFonts w:eastAsiaTheme="minorEastAsia"/>
+        </w:rPr>
+        <w:t>eq</w:t>
+      </w:r>
+      <w:proofErr w:type="spellEnd"/>
+      <w:r>
+        <w:rPr>
+          <w:rFonts w:eastAsiaTheme="minorEastAsia"/>
+        </w:rPr>
+        <w:t xml:space="preserve"> (17) so this is mu</w:t>
+      </w:r>
+      <w:r>
+        <w:rPr>
+          <w:rFonts w:eastAsiaTheme="minorEastAsia"/>
+        </w:rPr>
+        <w:t>dd</w:t>
+      </w:r>
+      <w:r>
+        <w:rPr>
+          <w:rFonts w:eastAsiaTheme="minorEastAsia"/>
+        </w:rPr>
+        <w:t>led thinking.</w:t>
+      </w:r>
+    </w:p>
+    <w:p>
+      <w:pPr>
+        <w:tabs>
+          <w:tab w:val="center" w:pos="4680"/>
+          <w:tab w:val="right" w:pos="9360"/>
+        </w:tabs>
+        <w:rPr>
+          <w:rFonts w:eastAsiaTheme="minorEastAsia"/>
+        </w:rPr>
+      </w:pPr>
+      <w:r>
+        <w:rPr>
+          <w:rFonts w:eastAsiaTheme="minorEastAsia"/>
+        </w:rPr>
+        <w:t>+---</w:t>
+      </w:r>
+    </w:p>
+    <w:p>
+      <w:pPr>
+        <w:tabs>
+          <w:tab w:val="center" w:pos="4680"/>
+          <w:tab w:val="right" w:pos="9360"/>
+        </w:tabs>
+        <w:rPr>
+          <w:rFonts w:eastAsiaTheme="minorEastAsia"/>
+        </w:rPr>
+      </w:pPr>
+      <w:r>
+        <w:rPr>
+          <w:rFonts w:eastAsiaTheme="minorEastAsia"/>
+        </w:rPr>
+        <w:t xml:space="preserve">A number of constraints are required to constrain the objective function in expression (R1) and (S1) to </w:t>
+      </w:r>
+      <w:proofErr w:type="gramStart"/>
+      <w:r>
+        <w:rPr>
+          <w:rFonts w:eastAsiaTheme="minorEastAsia"/>
+        </w:rPr>
+        <w:t>optimal</w:t>
+      </w:r>
+      <w:proofErr w:type="gramEnd"/>
+      <w:r>
+        <w:rPr>
+          <w:rFonts w:eastAsiaTheme="minorEastAsia"/>
+        </w:rPr>
+        <w:t xml:space="preserve"> values while ensuring that IRS rules are followed and taxes and penalties are properly accounted for.</w:t>
       </w:r>
       <w:r>
         <w:rPr>
@@ -4921,13 +5234,7 @@
                           <w:rPr>
                             <w:rFonts w:ascii="Cambria Math" w:hAnsi="Cambria Math"/>
                           </w:rPr>
-                          <m:t>u</m:t>
-                        </m:r>
-                        <m:r>
-                          <w:rPr>
-                            <w:rFonts w:ascii="Cambria Math" w:hAnsi="Cambria Math"/>
-                          </w:rPr>
-                          <m:t>c</m:t>
+                          <m:t>uc</m:t>
                         </m:r>
                       </m:e>
                       <m:sub>
@@ -5177,13 +5484,7 @@
                   <w:rPr>
                     <w:rFonts w:ascii="Cambria Math" w:hAnsi="Cambria Math"/>
                   </w:rPr>
-                  <m:t xml:space="preserve">, </m:t>
-                </m:r>
-                <m:r>
-                  <w:rPr>
-                    <w:rFonts w:ascii="Cambria Math" w:hAnsi="Cambria Math"/>
-                  </w:rPr>
-                  <m:t xml:space="preserve"> φ</m:t>
+                  <m:t>,  φ</m:t>
                 </m:r>
                 <m:nary>
                   <m:naryPr>
@@ -6277,7 +6578,6 @@
           <w:rFonts w:eastAsiaTheme="minorEastAsia"/>
         </w:rPr>
       </w:pPr>
-      <w:bookmarkStart w:id="1" w:name="_GoBack"/>
       <w:r>
         <w:rPr>
           <w:rFonts w:eastAsiaTheme="minorEastAsia"/>
@@ -6320,7 +6620,6 @@
         <w:t>) as long as they remain within the legal limits.</w:t>
       </w:r>
     </w:p>
-    <w:bookmarkEnd w:id="1"/>
     <w:p>
       <w:pPr>
         <w:tabs>
@@ -6337,6 +6636,7 @@
           <w:rFonts w:eastAsiaTheme="minorEastAsia"/>
           <w:strike/>
         </w:rPr>
+        <w:lastRenderedPageBreak/>
         <w:t>We defin</w:t>
       </w:r>
       <w:r>
@@ -6648,7 +6948,6 @@
         <w:rPr>
           <w:rFonts w:eastAsiaTheme="minorEastAsia"/>
         </w:rPr>
-        <w:lastRenderedPageBreak/>
         <w:t>Of the three account types, only the TDR</w:t>
       </w:r>
       <w:r>
@@ -8881,6 +9180,7 @@
         <w:rPr>
           <w:rFonts w:eastAsiaTheme="minorEastAsia"/>
         </w:rPr>
+        <w:lastRenderedPageBreak/>
         <w:t>Also</w:t>
       </w:r>
       <w:r>
@@ -9121,14 +9421,46 @@
         <w:rPr>
           <w:rFonts w:eastAsiaTheme="minorEastAsia"/>
         </w:rPr>
-        <w:lastRenderedPageBreak/>
         <w:t>The solution we have chosen is to c</w:t>
       </w:r>
       <w:r>
         <w:rPr>
           <w:rFonts w:eastAsiaTheme="minorEastAsia"/>
         </w:rPr>
-        <w:t xml:space="preserve">reate a shadow bracket set that is filled with ordinary taxable fund at the same time as </w:t>
+        <w:t xml:space="preserve">reate a shadow bracket set </w:t>
+      </w:r>
+      <w:r>
+        <w:rPr>
+          <w:rFonts w:eastAsiaTheme="minorEastAsia"/>
+        </w:rPr>
+        <w:t>(</w:t>
+      </w:r>
+      <w:proofErr w:type="spellStart"/>
+      <w:r>
+        <w:rPr>
+          <w:rFonts w:eastAsiaTheme="minorEastAsia"/>
+        </w:rPr>
+        <w:t>sy</w:t>
+      </w:r>
+      <w:r>
+        <w:rPr>
+          <w:rFonts w:eastAsiaTheme="minorEastAsia"/>
+          <w:vertAlign w:val="subscript"/>
+        </w:rPr>
+        <w:t>il</w:t>
+      </w:r>
+      <w:proofErr w:type="spellEnd"/>
+      <w:r>
+        <w:rPr>
+          <w:rFonts w:eastAsiaTheme="minorEastAsia"/>
+        </w:rPr>
+        <w:t xml:space="preserve">) </w:t>
+      </w:r>
+      <w:r>
+        <w:rPr>
+          <w:rFonts w:eastAsiaTheme="minorEastAsia"/>
+        </w:rPr>
+        <w:t xml:space="preserve">that is filled with ordinary taxable fund at the same time as </w:t>
       </w:r>
       <w:proofErr w:type="spellStart"/>
       <w:r>
@@ -10948,6 +11280,7 @@
         <w:rPr>
           <w:rFonts w:eastAsiaTheme="minorEastAsia"/>
         </w:rPr>
+        <w:lastRenderedPageBreak/>
         <w:tab/>
       </w:r>
       <m:oMath>
@@ -11421,7 +11754,6 @@
         <w:rPr>
           <w:rFonts w:eastAsiaTheme="minorEastAsia"/>
         </w:rPr>
-        <w:lastRenderedPageBreak/>
         <w:t>Expression (20</w:t>
       </w:r>
       <w:r>
@@ -12072,6 +12404,7 @@
         <w:rPr>
           <w:rFonts w:eastAsiaTheme="minorEastAsia"/>
         </w:rPr>
+        <w:lastRenderedPageBreak/>
         <w:t xml:space="preserve">Given this we transform our model </w:t>
       </w:r>
       <w:r>
@@ -13802,7 +14135,6 @@
         <w:rPr>
           <w:rFonts w:eastAsiaTheme="minorEastAsia"/>
         </w:rPr>
-        <w:lastRenderedPageBreak/>
         <w:t>P</w:t>
       </w:r>
       <w:r>
@@ -18069,6 +18401,7 @@
         <w:rPr>
           <w:rFonts w:eastAsiaTheme="minorEastAsia"/>
         </w:rPr>
+        <w:lastRenderedPageBreak/>
         <w:tab/>
       </w:r>
       <m:oMath>
@@ -18855,11 +19188,11 @@
           <w:rFonts w:eastAsiaTheme="minorEastAsia"/>
         </w:rPr>
       </w:pPr>
-      <w:r>
-        <w:rPr>
-          <w:rFonts w:eastAsiaTheme="minorEastAsia"/>
-        </w:rPr>
-        <w:lastRenderedPageBreak/>
+      <w:bookmarkStart w:id="1" w:name="_GoBack"/>
+      <w:r>
+        <w:rPr>
+          <w:rFonts w:eastAsiaTheme="minorEastAsia"/>
+        </w:rPr>
         <w:t>To transform our</w:t>
       </w:r>
       <w:r>
@@ -19414,6 +19747,7 @@
         <w:t xml:space="preserve"> </w:t>
       </w:r>
     </w:p>
+    <w:bookmarkEnd w:id="1"/>
     <w:p>
       <w:pPr>
         <w:rPr>
@@ -19784,6 +20118,7 @@
       <w:proofErr w:type="spellStart"/>
       <w:proofErr w:type="gramStart"/>
       <w:r>
+        <w:lastRenderedPageBreak/>
         <w:t>m</w:t>
       </w:r>
       <w:r>
@@ -19905,7 +20240,6 @@
       <w:proofErr w:type="spellStart"/>
       <w:proofErr w:type="gramStart"/>
       <w:r>
-        <w:lastRenderedPageBreak/>
         <w:t>n</w:t>
       </w:r>
       <w:r>
@@ -20688,6 +21022,7 @@
         <w:rPr>
           <w:rFonts w:eastAsiaTheme="minorEastAsia"/>
         </w:rPr>
+        <w:lastRenderedPageBreak/>
         <w:t xml:space="preserve">Consolidated </w:t>
       </w:r>
       <w:proofErr w:type="spellStart"/>
@@ -20861,7 +21196,6 @@
         <w:rPr>
           <w:rFonts w:eastAsiaTheme="minorEastAsia"/>
         </w:rPr>
-        <w:lastRenderedPageBreak/>
         <w:t>Bugs found while porting to go:</w:t>
       </w:r>
     </w:p>
@@ -21919,6 +22253,7 @@
         <w:rPr>
           <w:rFonts w:eastAsiaTheme="minorEastAsia"/>
         </w:rPr>
+        <w:lastRenderedPageBreak/>
         <w:t>Ability to run in simulation mode against a defined return rate for each year (</w:t>
       </w:r>
       <w:proofErr w:type="spellStart"/>
@@ -21991,7 +22326,6 @@
         <w:rPr>
           <w:rFonts w:eastAsiaTheme="minorEastAsia"/>
         </w:rPr>
-        <w:lastRenderedPageBreak/>
         <w:t>4% initial amount forever, or with inflation, or adjust to 4% each year</w:t>
       </w:r>
       <w:r>
@@ -22346,7 +22680,7 @@
             <w:sz w:val="28"/>
             <w:szCs w:val="28"/>
           </w:rPr>
-          <w:t>7</w:t>
+          <w:t>14</w:t>
         </w:r>
         <w:r>
           <w:rPr>
@@ -24213,7 +24547,7 @@
 </file>
 
 <file path=customXml/itemProps1.xml><?xml version="1.0" encoding="utf-8"?>
-<ds:datastoreItem xmlns:ds="http://schemas.openxmlformats.org/officeDocument/2006/customXml" ds:itemID="{C440CFD8-0C39-4514-BD4E-1A23E4D40CA0}">
+<ds:datastoreItem xmlns:ds="http://schemas.openxmlformats.org/officeDocument/2006/customXml" ds:itemID="{C5DC44BC-E505-437A-9945-E3ED6A69803F}">
   <ds:schemaRefs>
     <ds:schemaRef ds:uri="http://schemas.openxmlformats.org/officeDocument/2006/bibliography"/>
   </ds:schemaRefs>

</xml_diff>

<commit_message>
final doc update to match code label changes
</commit_message>
<xml_diff>
--- a/ARetirementPlannerModel2018.docx
+++ b/ARetirementPlannerModel2018.docx
@@ -170,15 +170,7 @@
         <w:t>some</w:t>
       </w:r>
       <w:r>
-        <w:t xml:space="preserve"> portion of the tax </w:t>
-      </w:r>
-      <w:proofErr w:type="gramStart"/>
-      <w:r>
-        <w:t>deferred</w:t>
-      </w:r>
-      <w:proofErr w:type="gramEnd"/>
-      <w:r>
-        <w:t xml:space="preserve"> accounts, followed by </w:t>
+        <w:t xml:space="preserve"> portion of the tax deferred accounts, followed by </w:t>
       </w:r>
       <w:r>
         <w:t>after tax</w:t>
@@ -7377,13 +7369,7 @@
         <w:rPr>
           <w:rFonts w:eastAsiaTheme="minorEastAsia"/>
         </w:rPr>
-        <w:t xml:space="preserve"> and related bracket counts</w:t>
-      </w:r>
-      <w:r>
-        <w:rPr>
-          <w:rFonts w:eastAsiaTheme="minorEastAsia"/>
-        </w:rPr>
-        <w:t xml:space="preserve">. </w:t>
+        <w:t xml:space="preserve"> and related bracket counts. </w:t>
       </w:r>
     </w:p>
     <w:p>
@@ -8406,13 +8392,7 @@
                   <w:rPr>
                     <w:rFonts w:ascii="Cambria Math" w:hAnsi="Cambria Math"/>
                   </w:rPr>
-                  <m:t>ij</m:t>
-                </m:r>
-                <m:r>
-                  <w:rPr>
-                    <w:rFonts w:ascii="Cambria Math" w:hAnsi="Cambria Math"/>
-                  </w:rPr>
-                  <m:t>∈ATRSI</m:t>
+                  <m:t>ij∈ATRSI</m:t>
                 </m:r>
               </m:sub>
             </m:sSub>
@@ -10010,13 +9990,7 @@
           <w:rPr>
             <w:rFonts w:ascii="Cambria Math" w:hAnsi="Cambria Math"/>
           </w:rPr>
-          <m:t>-</m:t>
-        </m:r>
-        <m:r>
-          <w:rPr>
-            <w:rFonts w:ascii="Cambria Math" w:hAnsi="Cambria Math"/>
-          </w:rPr>
-          <m:t>B</m:t>
+          <m:t>-B</m:t>
         </m:r>
         <m:nary>
           <m:naryPr>
@@ -12016,13 +11990,7 @@
         <w:rPr>
           <w:rFonts w:eastAsiaTheme="minorEastAsia"/>
         </w:rPr>
-        <w:t>6-</w:t>
-      </w:r>
-      <w:r>
-        <w:rPr>
-          <w:rFonts w:eastAsiaTheme="minorEastAsia"/>
-        </w:rPr>
-        <w:t>10</w:t>
+        <w:t>6</w:t>
       </w:r>
       <w:r>
         <w:rPr>
@@ -12460,13 +12428,7 @@
         <w:rPr>
           <w:rFonts w:eastAsiaTheme="minorEastAsia"/>
         </w:rPr>
-        <w:t>7-</w:t>
-      </w:r>
-      <w:r>
-        <w:rPr>
-          <w:rFonts w:eastAsiaTheme="minorEastAsia"/>
-        </w:rPr>
-        <w:t>11</w:t>
+        <w:t>7</w:t>
       </w:r>
       <w:r>
         <w:rPr>
@@ -12606,13 +12568,13 @@
         <w:rPr>
           <w:rFonts w:eastAsiaTheme="minorEastAsia"/>
         </w:rPr>
-        <w:t>8-</w:t>
-      </w:r>
-      <w:r>
-        <w:rPr>
-          <w:rFonts w:eastAsiaTheme="minorEastAsia"/>
-        </w:rPr>
-        <w:t>12’)</w:t>
+        <w:t>8</w:t>
+      </w:r>
+      <w:r>
+        <w:rPr>
+          <w:rFonts w:eastAsiaTheme="minorEastAsia"/>
+        </w:rPr>
+        <w:t>’)</w:t>
       </w:r>
     </w:p>
     <w:p>
@@ -13032,19 +12994,13 @@
           <w:rFonts w:eastAsiaTheme="minorEastAsia"/>
         </w:rPr>
         <w:tab/>
-        <w:t>(</w:t>
-      </w:r>
-      <w:r>
-        <w:rPr>
-          <w:rFonts w:eastAsiaTheme="minorEastAsia"/>
-        </w:rPr>
-        <w:t>9-</w:t>
-      </w:r>
-      <w:r>
-        <w:rPr>
-          <w:rFonts w:eastAsiaTheme="minorEastAsia"/>
-        </w:rPr>
-        <w:t>15’)</w:t>
+        <w:t>(9</w:t>
+      </w:r>
+      <w:r>
+        <w:rPr>
+          <w:rFonts w:eastAsiaTheme="minorEastAsia"/>
+        </w:rPr>
+        <w:t>’)</w:t>
       </w:r>
     </w:p>
     <w:p>
@@ -13166,19 +13122,13 @@
           <w:rFonts w:eastAsiaTheme="minorEastAsia"/>
         </w:rPr>
         <w:tab/>
-        <w:t>(</w:t>
-      </w:r>
-      <w:r>
-        <w:rPr>
-          <w:rFonts w:eastAsiaTheme="minorEastAsia"/>
-        </w:rPr>
-        <w:t>10-</w:t>
-      </w:r>
-      <w:r>
-        <w:rPr>
-          <w:rFonts w:eastAsiaTheme="minorEastAsia"/>
-        </w:rPr>
-        <w:t>16’)</w:t>
+        <w:t>(10</w:t>
+      </w:r>
+      <w:r>
+        <w:rPr>
+          <w:rFonts w:eastAsiaTheme="minorEastAsia"/>
+        </w:rPr>
+        <w:t>’)</w:t>
       </w:r>
     </w:p>
     <w:p>
@@ -13422,13 +13372,7 @@
         <w:rPr>
           <w:rFonts w:eastAsiaTheme="minorEastAsia"/>
         </w:rPr>
-        <w:t>11-</w:t>
-      </w:r>
-      <w:r>
-        <w:rPr>
-          <w:rFonts w:eastAsiaTheme="minorEastAsia"/>
-        </w:rPr>
-        <w:t>13</w:t>
+        <w:t>11</w:t>
       </w:r>
       <w:r>
         <w:rPr>
@@ -13678,13 +13622,7 @@
         <w:rPr>
           <w:rFonts w:eastAsiaTheme="minorEastAsia"/>
         </w:rPr>
-        <w:t>11-</w:t>
-      </w:r>
-      <w:r>
-        <w:rPr>
-          <w:rFonts w:eastAsiaTheme="minorEastAsia"/>
-        </w:rPr>
-        <w:t>13</w:t>
+        <w:t>11</w:t>
       </w:r>
       <w:r>
         <w:rPr>
@@ -13850,13 +13788,7 @@
         <w:rPr>
           <w:rFonts w:eastAsiaTheme="minorEastAsia"/>
         </w:rPr>
-        <w:t>12-</w:t>
-      </w:r>
-      <w:r>
-        <w:rPr>
-          <w:rFonts w:eastAsiaTheme="minorEastAsia"/>
-        </w:rPr>
-        <w:t>14-2018</w:t>
+        <w:t>12</w:t>
       </w:r>
       <w:r>
         <w:rPr>
@@ -14351,13 +14283,7 @@
         <w:rPr>
           <w:rFonts w:eastAsiaTheme="minorEastAsia"/>
         </w:rPr>
-        <w:t>13-</w:t>
-      </w:r>
-      <w:r>
-        <w:rPr>
-          <w:rFonts w:eastAsiaTheme="minorEastAsia"/>
-        </w:rPr>
-        <w:t>17</w:t>
+        <w:t>13</w:t>
       </w:r>
       <w:r>
         <w:rPr>
@@ -14641,13 +14567,7 @@
           <w:rPr>
             <w:rFonts w:ascii="Cambria Math" w:hAnsi="Cambria Math"/>
           </w:rPr>
-          <m:t xml:space="preserve"> ≤</m:t>
-        </m:r>
-        <m:r>
-          <w:rPr>
-            <w:rFonts w:ascii="Cambria Math" w:hAnsi="Cambria Math"/>
-          </w:rPr>
-          <m:t>-</m:t>
+          <m:t xml:space="preserve"> ≤-</m:t>
         </m:r>
         <m:d>
           <m:dPr>
@@ -14847,19 +14767,13 @@
           <w:rFonts w:eastAsiaTheme="minorEastAsia"/>
         </w:rPr>
         <w:tab/>
-        <w:t>(13-17</w:t>
-      </w:r>
-      <w:r>
-        <w:rPr>
-          <w:rFonts w:eastAsiaTheme="minorEastAsia"/>
-        </w:rPr>
-        <w:t>b</w:t>
-      </w:r>
-      <w:r>
-        <w:rPr>
-          <w:rFonts w:eastAsiaTheme="minorEastAsia"/>
-        </w:rPr>
-        <w:t>’)</w:t>
+        <w:t>(13</w:t>
+      </w:r>
+      <w:r>
+        <w:rPr>
+          <w:rFonts w:eastAsiaTheme="minorEastAsia"/>
+        </w:rPr>
+        <w:t>b’)</w:t>
       </w:r>
     </w:p>
     <w:p>
@@ -15012,228 +14926,11 @@
         <w:rPr>
           <w:rFonts w:eastAsiaTheme="minorEastAsia"/>
         </w:rPr>
-        <w:t>14-</w:t>
-      </w:r>
-      <w:r>
-        <w:rPr>
-          <w:rFonts w:eastAsiaTheme="minorEastAsia"/>
-        </w:rPr>
-        <w:t>18</w:t>
-      </w:r>
-      <w:r>
-        <w:rPr>
-          <w:rFonts w:eastAsiaTheme="minorEastAsia"/>
-        </w:rPr>
-        <w:t>’)</w:t>
-      </w:r>
-    </w:p>
-    <w:p>
-      <w:pPr>
-        <w:tabs>
-          <w:tab w:val="center" w:pos="4680"/>
-          <w:tab w:val="right" w:pos="9360"/>
-        </w:tabs>
-        <w:rPr>
-          <w:rFonts w:eastAsiaTheme="minorEastAsia"/>
-          <w:strike/>
-        </w:rPr>
-      </w:pPr>
-      <w:r>
-        <w:rPr>
-          <w:rFonts w:eastAsiaTheme="minorEastAsia"/>
-          <w:strike/>
-        </w:rPr>
-        <w:tab/>
-      </w:r>
-      <m:oMath>
-        <m:sSub>
-          <m:sSubPr>
-            <m:ctrlPr>
-              <w:rPr>
-                <w:rFonts w:ascii="Cambria Math" w:hAnsi="Cambria Math"/>
-                <w:i/>
-                <w:strike/>
-              </w:rPr>
-            </m:ctrlPr>
-          </m:sSubPr>
-          <m:e>
-            <m:r>
-              <w:rPr>
-                <w:rFonts w:ascii="Cambria Math" w:hAnsi="Cambria Math"/>
-                <w:strike/>
-              </w:rPr>
-              <m:t>w</m:t>
-            </m:r>
-          </m:e>
-          <m:sub>
-            <m:r>
-              <w:rPr>
-                <w:rFonts w:ascii="Cambria Math" w:hAnsi="Cambria Math"/>
-                <w:strike/>
-              </w:rPr>
-              <m:t>i,</m:t>
-            </m:r>
-            <m:sSup>
-              <m:sSupPr>
-                <m:ctrlPr>
-                  <w:rPr>
-                    <w:rFonts w:ascii="Cambria Math" w:eastAsiaTheme="minorEastAsia" w:hAnsi="Cambria Math"/>
-                    <w:i/>
-                    <w:strike/>
-                  </w:rPr>
-                </m:ctrlPr>
-              </m:sSupPr>
-              <m:e>
-                <m:r>
-                  <w:rPr>
-                    <w:rFonts w:ascii="Cambria Math" w:eastAsiaTheme="minorEastAsia" w:hAnsi="Cambria Math"/>
-                    <w:strike/>
-                  </w:rPr>
-                  <m:t>n</m:t>
-                </m:r>
-              </m:e>
-              <m:sup>
-                <m:r>
-                  <w:rPr>
-                    <w:rFonts w:ascii="Cambria Math" w:eastAsiaTheme="minorEastAsia" w:hAnsi="Cambria Math"/>
-                    <w:strike/>
-                  </w:rPr>
-                  <m:t>AT</m:t>
-                </m:r>
-              </m:sup>
-            </m:sSup>
-          </m:sub>
-        </m:sSub>
-        <m:r>
-          <w:rPr>
-            <w:rFonts w:ascii="Cambria Math" w:hAnsi="Cambria Math"/>
-            <w:strike/>
-          </w:rPr>
-          <m:t>-</m:t>
-        </m:r>
-        <m:sSub>
-          <m:sSubPr>
-            <m:ctrlPr>
-              <w:rPr>
-                <w:rFonts w:ascii="Cambria Math" w:hAnsi="Cambria Math"/>
-                <w:i/>
-                <w:strike/>
-              </w:rPr>
-            </m:ctrlPr>
-          </m:sSubPr>
-          <m:e>
-            <m:r>
-              <w:rPr>
-                <w:rFonts w:ascii="Cambria Math" w:hAnsi="Cambria Math"/>
-                <w:strike/>
-              </w:rPr>
-              <m:t>b</m:t>
-            </m:r>
-          </m:e>
-          <m:sub>
-            <m:r>
-              <w:rPr>
-                <w:rFonts w:ascii="Cambria Math" w:hAnsi="Cambria Math"/>
-                <w:strike/>
-              </w:rPr>
-              <m:t>i,</m:t>
-            </m:r>
-            <m:sSup>
-              <m:sSupPr>
-                <m:ctrlPr>
-                  <w:rPr>
-                    <w:rFonts w:ascii="Cambria Math" w:eastAsiaTheme="minorEastAsia" w:hAnsi="Cambria Math"/>
-                    <w:i/>
-                    <w:strike/>
-                  </w:rPr>
-                </m:ctrlPr>
-              </m:sSupPr>
-              <m:e>
-                <m:r>
-                  <w:rPr>
-                    <w:rFonts w:ascii="Cambria Math" w:eastAsiaTheme="minorEastAsia" w:hAnsi="Cambria Math"/>
-                    <w:strike/>
-                  </w:rPr>
-                  <m:t>n</m:t>
-                </m:r>
-              </m:e>
-              <m:sup>
-                <m:r>
-                  <w:rPr>
-                    <w:rFonts w:ascii="Cambria Math" w:eastAsiaTheme="minorEastAsia" w:hAnsi="Cambria Math"/>
-                    <w:strike/>
-                  </w:rPr>
-                  <m:t>AT</m:t>
-                </m:r>
-              </m:sup>
-            </m:sSup>
-          </m:sub>
-        </m:sSub>
-        <m:r>
-          <w:rPr>
-            <w:rFonts w:ascii="Cambria Math" w:hAnsi="Cambria Math"/>
-            <w:strike/>
-          </w:rPr>
-          <m:t xml:space="preserve"> ≤ </m:t>
-        </m:r>
-        <m:sSubSup>
-          <m:sSubSupPr>
-            <m:ctrlPr>
-              <w:rPr>
-                <w:rFonts w:ascii="Cambria Math" w:hAnsi="Cambria Math"/>
-                <w:i/>
-                <w:strike/>
-              </w:rPr>
-            </m:ctrlPr>
-          </m:sSubSupPr>
-          <m:e>
-            <m:r>
-              <w:rPr>
-                <w:rFonts w:ascii="Cambria Math" w:hAnsi="Cambria Math"/>
-                <w:strike/>
-              </w:rPr>
-              <m:t>o</m:t>
-            </m:r>
-          </m:e>
-          <m:sub>
-            <m:r>
-              <w:rPr>
-                <w:rFonts w:ascii="Cambria Math" w:hAnsi="Cambria Math"/>
-                <w:strike/>
-              </w:rPr>
-              <m:t>i</m:t>
-            </m:r>
-          </m:sub>
-          <m:sup>
-            <m:r>
-              <w:rPr>
-                <w:rFonts w:ascii="Cambria Math" w:hAnsi="Cambria Math"/>
-                <w:strike/>
-              </w:rPr>
-              <m:t>A</m:t>
-            </m:r>
-          </m:sup>
-        </m:sSubSup>
-        <m:r>
-          <w:rPr>
-            <w:rFonts w:ascii="Cambria Math" w:eastAsiaTheme="minorEastAsia" w:hAnsi="Cambria Math"/>
-            <w:strike/>
-          </w:rPr>
-          <m:t>,   i=1, …, n</m:t>
-        </m:r>
-      </m:oMath>
-      <w:r>
-        <w:rPr>
-          <w:rFonts w:eastAsiaTheme="minorEastAsia"/>
-          <w:strike/>
-        </w:rPr>
-        <w:tab/>
-        <w:t>(19</w:t>
-      </w:r>
-      <w:r>
-        <w:rPr>
-          <w:rFonts w:eastAsiaTheme="minorEastAsia"/>
-          <w:strike/>
+        <w:t>14</w:t>
+      </w:r>
+      <w:r>
+        <w:rPr>
+          <w:rFonts w:eastAsiaTheme="minorEastAsia"/>
         </w:rPr>
         <w:t>’)</w:t>
       </w:r>
@@ -15357,13 +15054,13 @@
         <w:rPr>
           <w:rFonts w:eastAsiaTheme="minorEastAsia"/>
         </w:rPr>
-        <w:t>15-</w:t>
-      </w:r>
-      <w:r>
-        <w:rPr>
-          <w:rFonts w:eastAsiaTheme="minorEastAsia"/>
-        </w:rPr>
-        <w:t>20a</w:t>
+        <w:t>15</w:t>
+      </w:r>
+      <w:r>
+        <w:rPr>
+          <w:rFonts w:eastAsiaTheme="minorEastAsia"/>
+        </w:rPr>
+        <w:t>a</w:t>
       </w:r>
       <w:r>
         <w:rPr>
@@ -15491,13 +15188,7 @@
         <w:rPr>
           <w:rFonts w:eastAsiaTheme="minorEastAsia"/>
         </w:rPr>
-        <w:t>15-</w:t>
-      </w:r>
-      <w:r>
-        <w:rPr>
-          <w:rFonts w:eastAsiaTheme="minorEastAsia"/>
-        </w:rPr>
-        <w:t>20</w:t>
+        <w:t>15</w:t>
       </w:r>
       <w:r>
         <w:rPr>
@@ -15727,13 +15418,7 @@
         <w:rPr>
           <w:rFonts w:eastAsiaTheme="minorEastAsia"/>
         </w:rPr>
-        <w:t>16-</w:t>
-      </w:r>
-      <w:r>
-        <w:rPr>
-          <w:rFonts w:eastAsiaTheme="minorEastAsia"/>
-        </w:rPr>
-        <w:t>21</w:t>
+        <w:t>16</w:t>
       </w:r>
       <w:r>
         <w:rPr>
@@ -15794,7 +15479,15 @@
         <w:rPr>
           <w:rFonts w:eastAsiaTheme="minorEastAsia"/>
         </w:rPr>
-        <w:t xml:space="preserve"> a few operations. To transform the object function, </w:t>
+        <w:t xml:space="preserve"> a few operations. </w:t>
+      </w:r>
+      <w:bookmarkStart w:id="0" w:name="_GoBack"/>
+      <w:bookmarkEnd w:id="0"/>
+      <w:r>
+        <w:rPr>
+          <w:rFonts w:eastAsiaTheme="minorEastAsia"/>
+        </w:rPr>
+        <w:t xml:space="preserve">To transform the object function, </w:t>
       </w:r>
       <w:r>
         <w:rPr>
@@ -15968,38 +15661,38 @@
         <w:rPr>
           <w:rFonts w:eastAsiaTheme="minorEastAsia"/>
         </w:rPr>
-        <w:t xml:space="preserve"> </w:t>
+        <w:t xml:space="preserve"> and the other </w:t>
+      </w:r>
+      <w:r>
+        <w:rPr>
+          <w:rFonts w:eastAsiaTheme="minorEastAsia"/>
+        </w:rPr>
+        <w:t>with less than or equal (</w:t>
+      </w:r>
+      <w:r>
+        <w:rPr>
+          <w:rFonts w:eastAsiaTheme="minorEastAsia" w:cstheme="minorHAnsi"/>
+        </w:rPr>
+        <w:t>≥</w:t>
+      </w:r>
+      <w:r>
+        <w:rPr>
+          <w:rFonts w:eastAsiaTheme="minorEastAsia" w:cstheme="minorHAnsi"/>
+        </w:rPr>
+        <w:t>)</w:t>
+      </w:r>
+      <w:r>
+        <w:rPr>
+          <w:rFonts w:eastAsiaTheme="minorEastAsia"/>
+        </w:rPr>
+        <w:t xml:space="preserve"> (properly transformed) to bring all constraints into standard </w:t>
       </w:r>
       <w:r>
         <w:rPr>
           <w:rFonts w:eastAsiaTheme="minorEastAsia"/>
         </w:rPr>
         <w:lastRenderedPageBreak/>
-        <w:t xml:space="preserve">and the other </w:t>
-      </w:r>
-      <w:r>
-        <w:rPr>
-          <w:rFonts w:eastAsiaTheme="minorEastAsia"/>
-        </w:rPr>
-        <w:t>with less than or equal (</w:t>
-      </w:r>
-      <w:r>
-        <w:rPr>
-          <w:rFonts w:eastAsiaTheme="minorEastAsia" w:cstheme="minorHAnsi"/>
-        </w:rPr>
-        <w:t>≥</w:t>
-      </w:r>
-      <w:r>
-        <w:rPr>
-          <w:rFonts w:eastAsiaTheme="minorEastAsia" w:cstheme="minorHAnsi"/>
-        </w:rPr>
-        <w:t>)</w:t>
-      </w:r>
-      <w:r>
-        <w:rPr>
-          <w:rFonts w:eastAsiaTheme="minorEastAsia"/>
-        </w:rPr>
-        <w:t xml:space="preserve"> (properly transformed) to bring all constraints into standard form (i.e., A x </w:t>
+        <w:t xml:space="preserve">form (i.e., A x </w:t>
       </w:r>
       <w:r>
         <w:rPr>
@@ -16925,7 +16618,6 @@
       <w:proofErr w:type="spellStart"/>
       <w:proofErr w:type="gramStart"/>
       <w:r>
-        <w:lastRenderedPageBreak/>
         <w:t>o</w:t>
       </w:r>
       <w:r>
@@ -16996,6 +16688,7 @@
       <w:proofErr w:type="spellStart"/>
       <w:proofErr w:type="gramStart"/>
       <w:r>
+        <w:lastRenderedPageBreak/>
         <w:t>o</w:t>
       </w:r>
       <w:r>
@@ -17644,8 +17337,6 @@
           <w:rFonts w:eastAsiaTheme="minorEastAsia"/>
         </w:rPr>
       </w:pPr>
-      <w:bookmarkStart w:id="0" w:name="_GoBack"/>
-      <w:bookmarkEnd w:id="0"/>
       <w:r>
         <w:rPr>
           <w:rFonts w:eastAsiaTheme="minorEastAsia"/>
@@ -17939,6 +17630,7 @@
         <w:rPr>
           <w:rFonts w:eastAsiaTheme="minorEastAsia"/>
         </w:rPr>
+        <w:lastRenderedPageBreak/>
         <w:t>Add joint start [expense] section (</w:t>
       </w:r>
       <w:r>
@@ -19117,7 +18809,7 @@
             <w:sz w:val="28"/>
             <w:szCs w:val="28"/>
           </w:rPr>
-          <w:t>12</w:t>
+          <w:t>10</w:t>
         </w:r>
         <w:r>
           <w:rPr>
@@ -20976,7 +20668,7 @@
 </file>
 
 <file path=customXml/itemProps1.xml><?xml version="1.0" encoding="utf-8"?>
-<ds:datastoreItem xmlns:ds="http://schemas.openxmlformats.org/officeDocument/2006/customXml" ds:itemID="{65EF4091-AC47-4504-A413-CD5BFBCE5836}">
+<ds:datastoreItem xmlns:ds="http://schemas.openxmlformats.org/officeDocument/2006/customXml" ds:itemID="{CEA54238-8B0C-47C6-BDD5-6322D7D54DB4}">
   <ds:schemaRefs>
     <ds:schemaRef ds:uri="http://schemas.openxmlformats.org/officeDocument/2006/bibliography"/>
   </ds:schemaRefs>

</xml_diff>

<commit_message>
update the snapshot before merging from master
</commit_message>
<xml_diff>
--- a/ARetirementPlannerModel2018.docx
+++ b/ARetirementPlannerModel2018.docx
@@ -4229,6 +4229,21 @@
         <w:t>i</w:t>
       </w:r>
       <w:proofErr w:type="spellEnd"/>
+      <w:r>
+        <w:rPr>
+          <w:rFonts w:eastAsiaTheme="minorEastAsia"/>
+          <w:color w:val="FF0000"/>
+        </w:rPr>
+        <w:t xml:space="preserve"> represented here as x</w:t>
+      </w:r>
+      <w:r>
+        <w:rPr>
+          <w:rFonts w:eastAsiaTheme="minorEastAsia"/>
+          <w:color w:val="FF0000"/>
+          <w:vertAlign w:val="subscript"/>
+        </w:rPr>
+        <w:t>i2</w:t>
+      </w:r>
       <w:proofErr w:type="gramStart"/>
       <w:r>
         <w:rPr>
@@ -4316,6 +4331,21 @@
         <w:t>i</w:t>
       </w:r>
       <w:proofErr w:type="spellEnd"/>
+      <w:r>
+        <w:rPr>
+          <w:rFonts w:eastAsiaTheme="minorEastAsia"/>
+          <w:color w:val="0070C0"/>
+        </w:rPr>
+        <w:t xml:space="preserve"> represented here as y</w:t>
+      </w:r>
+      <w:r>
+        <w:rPr>
+          <w:rFonts w:eastAsiaTheme="minorEastAsia"/>
+          <w:color w:val="0070C0"/>
+          <w:vertAlign w:val="subscript"/>
+        </w:rPr>
+        <w:t>i2</w:t>
+      </w:r>
       <w:r>
         <w:rPr>
           <w:rFonts w:eastAsiaTheme="minorEastAsia"/>
@@ -7756,22 +7786,45 @@
           <w:rFonts w:eastAsiaTheme="minorEastAsia"/>
           <w:color w:val="FF0000"/>
         </w:rPr>
-        <w:t>ITi</w:t>
-      </w:r>
-      <w:proofErr w:type="spellEnd"/>
+        <w:t>IT</w:t>
+      </w:r>
       <w:r>
         <w:rPr>
           <w:rFonts w:eastAsiaTheme="minorEastAsia"/>
           <w:color w:val="FF0000"/>
-        </w:rPr>
-        <w:t xml:space="preserve"> === xi2, </w:t>
-      </w:r>
-      <w:proofErr w:type="spellStart"/>
+          <w:vertAlign w:val="subscript"/>
+        </w:rPr>
+        <w:t>i</w:t>
+      </w:r>
+      <w:proofErr w:type="spellEnd"/>
       <w:r>
         <w:rPr>
           <w:rFonts w:eastAsiaTheme="minorEastAsia"/>
           <w:color w:val="FF0000"/>
         </w:rPr>
+        <w:t xml:space="preserve"> === x</w:t>
+      </w:r>
+      <w:r>
+        <w:rPr>
+          <w:rFonts w:eastAsiaTheme="minorEastAsia"/>
+          <w:color w:val="FF0000"/>
+          <w:vertAlign w:val="subscript"/>
+        </w:rPr>
+        <w:t>i2</w:t>
+      </w:r>
+      <w:r>
+        <w:rPr>
+          <w:rFonts w:eastAsiaTheme="minorEastAsia"/>
+          <w:color w:val="FF0000"/>
+        </w:rPr>
+        <w:t xml:space="preserve">, </w:t>
+      </w:r>
+      <w:proofErr w:type="spellStart"/>
+      <w:r>
+        <w:rPr>
+          <w:rFonts w:eastAsiaTheme="minorEastAsia"/>
+          <w:color w:val="FF0000"/>
+        </w:rPr>
         <w:t>tabable</w:t>
       </w:r>
       <w:proofErr w:type="spellEnd"/>
@@ -7780,7 +7833,15 @@
           <w:rFonts w:eastAsiaTheme="minorEastAsia"/>
           <w:color w:val="FF0000"/>
         </w:rPr>
-        <w:t xml:space="preserve"> amount as xi1</w:t>
+        <w:t xml:space="preserve"> amount as x</w:t>
+      </w:r>
+      <w:r>
+        <w:rPr>
+          <w:rFonts w:eastAsiaTheme="minorEastAsia"/>
+          <w:color w:val="FF0000"/>
+          <w:vertAlign w:val="subscript"/>
+        </w:rPr>
+        <w:t>i1</w:t>
       </w:r>
     </w:p>
     <w:p>
@@ -7828,21 +7889,37 @@
           <w:rFonts w:eastAsiaTheme="minorEastAsia"/>
           <w:color w:val="FF0000"/>
         </w:rPr>
-        <w:t>xik</w:t>
-      </w:r>
-      <w:proofErr w:type="spellEnd"/>
+        <w:t>x</w:t>
+      </w:r>
       <w:r>
         <w:rPr>
           <w:rFonts w:eastAsiaTheme="minorEastAsia"/>
           <w:color w:val="FF0000"/>
-        </w:rPr>
-        <w:t xml:space="preserve"> with just xi1</w:t>
-      </w:r>
+          <w:vertAlign w:val="subscript"/>
+        </w:rPr>
+        <w:t>ik</w:t>
+      </w:r>
+      <w:proofErr w:type="spellEnd"/>
       <w:r>
         <w:rPr>
           <w:rFonts w:eastAsiaTheme="minorEastAsia"/>
           <w:color w:val="FF0000"/>
         </w:rPr>
+        <w:t xml:space="preserve"> with just x</w:t>
+      </w:r>
+      <w:r>
+        <w:rPr>
+          <w:rFonts w:eastAsiaTheme="minorEastAsia"/>
+          <w:color w:val="FF0000"/>
+          <w:vertAlign w:val="subscript"/>
+        </w:rPr>
+        <w:t>i1</w:t>
+      </w:r>
+      <w:r>
+        <w:rPr>
+          <w:rFonts w:eastAsiaTheme="minorEastAsia"/>
+          <w:color w:val="FF0000"/>
+        </w:rPr>
         <w:t xml:space="preserve"> and (12) with New piecewise convex constraints to define </w:t>
       </w:r>
       <w:proofErr w:type="spellStart"/>
@@ -7851,7 +7928,15 @@
           <w:rFonts w:eastAsiaTheme="minorEastAsia"/>
           <w:color w:val="FF0000"/>
         </w:rPr>
-        <w:t>ITi</w:t>
+        <w:t>IT</w:t>
+      </w:r>
+      <w:r>
+        <w:rPr>
+          <w:rFonts w:eastAsiaTheme="minorEastAsia"/>
+          <w:color w:val="FF0000"/>
+          <w:vertAlign w:val="subscript"/>
+        </w:rPr>
+        <w:t>i</w:t>
       </w:r>
       <w:proofErr w:type="spellEnd"/>
       <w:r>
@@ -9034,8 +9119,6 @@
         </w:rPr>
         <w:t>The source of the f</w:t>
       </w:r>
-      <w:bookmarkStart w:id="2" w:name="_GoBack"/>
-      <w:bookmarkEnd w:id="2"/>
       <w:r>
         <w:rPr>
           <w:rFonts w:eastAsiaTheme="minorEastAsia"/>
@@ -11523,138 +11606,22 @@
           <w:rFonts w:eastAsiaTheme="minorEastAsia"/>
           <w:color w:val="0070C0"/>
         </w:rPr>
-        <w:t xml:space="preserve">Replace (14-2018) with a new set of piecewise linear convex constraints to define </w:t>
-      </w:r>
-      <w:proofErr w:type="spellStart"/>
+        <w:t>Replace (14-2018) with a new set of piecewise line</w:t>
+      </w:r>
       <w:r>
         <w:rPr>
           <w:rFonts w:eastAsiaTheme="minorEastAsia"/>
           <w:color w:val="0070C0"/>
         </w:rPr>
-        <w:t>CGTi</w:t>
-      </w:r>
-      <w:proofErr w:type="spellEnd"/>
+        <w:t xml:space="preserve">ar convex constraints to </w:t>
+      </w:r>
+      <w:proofErr w:type="spellStart"/>
       <w:r>
         <w:rPr>
           <w:rFonts w:eastAsiaTheme="minorEastAsia"/>
           <w:color w:val="0070C0"/>
         </w:rPr>
-        <w:t xml:space="preserve"> (yi2)</w:t>
-      </w:r>
-      <w:r>
-        <w:rPr>
-          <w:rFonts w:eastAsiaTheme="minorEastAsia"/>
-          <w:color w:val="0070C0"/>
-        </w:rPr>
-        <w:t xml:space="preserve"> as </w:t>
-      </w:r>
-      <w:proofErr w:type="spellStart"/>
-      <w:r>
-        <w:rPr>
-          <w:rFonts w:eastAsiaTheme="minorEastAsia"/>
-          <w:color w:val="0070C0"/>
-        </w:rPr>
-        <w:t>CGTAi</w:t>
-      </w:r>
-      <w:proofErr w:type="spellEnd"/>
-      <w:r>
-        <w:rPr>
-          <w:rFonts w:eastAsiaTheme="minorEastAsia"/>
-          <w:color w:val="0070C0"/>
-        </w:rPr>
-        <w:t xml:space="preserve"> </w:t>
-      </w:r>
-      <w:r>
-        <w:rPr>
-          <w:rFonts w:eastAsiaTheme="minorEastAsia"/>
-          <w:color w:val="0070C0"/>
-        </w:rPr>
-        <w:t xml:space="preserve">(yi3) </w:t>
-      </w:r>
-      <w:r>
-        <w:rPr>
-          <w:rFonts w:eastAsiaTheme="minorEastAsia"/>
-          <w:color w:val="0070C0"/>
-        </w:rPr>
-        <w:t xml:space="preserve">– </w:t>
-      </w:r>
-      <w:proofErr w:type="spellStart"/>
-      <w:r>
-        <w:rPr>
-          <w:rFonts w:eastAsiaTheme="minorEastAsia"/>
-          <w:color w:val="0070C0"/>
-        </w:rPr>
-        <w:t>CGTIi</w:t>
-      </w:r>
-      <w:proofErr w:type="spellEnd"/>
-      <w:r>
-        <w:rPr>
-          <w:rFonts w:eastAsiaTheme="minorEastAsia"/>
-          <w:color w:val="0070C0"/>
-        </w:rPr>
-        <w:t xml:space="preserve"> </w:t>
-      </w:r>
-      <w:r>
-        <w:rPr>
-          <w:rFonts w:eastAsiaTheme="minorEastAsia"/>
-          <w:color w:val="0070C0"/>
-        </w:rPr>
-        <w:t xml:space="preserve">(yi4) </w:t>
-      </w:r>
-      <w:r>
-        <w:rPr>
-          <w:rFonts w:eastAsiaTheme="minorEastAsia"/>
-          <w:color w:val="0070C0"/>
-        </w:rPr>
-        <w:t xml:space="preserve">where </w:t>
-      </w:r>
-      <w:proofErr w:type="spellStart"/>
-      <w:r>
-        <w:rPr>
-          <w:rFonts w:eastAsiaTheme="minorEastAsia"/>
-          <w:color w:val="0070C0"/>
-        </w:rPr>
-        <w:t>CGTAi</w:t>
-      </w:r>
-      <w:proofErr w:type="spellEnd"/>
-      <w:r>
-        <w:rPr>
-          <w:rFonts w:eastAsiaTheme="minorEastAsia"/>
-          <w:color w:val="0070C0"/>
-        </w:rPr>
-        <w:t xml:space="preserve"> (Capital Gains Tax ALL year </w:t>
-      </w:r>
-      <w:proofErr w:type="spellStart"/>
-      <w:r>
-        <w:rPr>
-          <w:rFonts w:eastAsiaTheme="minorEastAsia"/>
-          <w:color w:val="0070C0"/>
-        </w:rPr>
-        <w:t>i</w:t>
-      </w:r>
-      <w:proofErr w:type="spellEnd"/>
-      <w:r>
-        <w:rPr>
-          <w:rFonts w:eastAsiaTheme="minorEastAsia"/>
-          <w:color w:val="0070C0"/>
-        </w:rPr>
-        <w:t xml:space="preserve">) and CGTI (Capital Gain Tax on Taxable Income – not part of </w:t>
-      </w:r>
-      <w:proofErr w:type="spellStart"/>
-      <w:r>
-        <w:rPr>
-          <w:rFonts w:eastAsiaTheme="minorEastAsia"/>
-          <w:color w:val="0070C0"/>
-        </w:rPr>
-        <w:t>CGTi</w:t>
-      </w:r>
-      <w:proofErr w:type="spellEnd"/>
-      <w:r>
-        <w:rPr>
-          <w:rFonts w:eastAsiaTheme="minorEastAsia"/>
-          <w:color w:val="0070C0"/>
-        </w:rPr>
-        <w:t>) are:</w:t>
+        <w:t>define:</w:t>
       </w:r>
     </w:p>
     <w:p>
@@ -11668,26 +11635,268 @@
           <w:color w:val="0070C0"/>
         </w:rPr>
       </w:pPr>
-      <w:proofErr w:type="spellStart"/>
       <w:r>
         <w:rPr>
           <w:rFonts w:eastAsiaTheme="minorEastAsia"/>
           <w:color w:val="0070C0"/>
         </w:rPr>
-        <w:t>CG</w:t>
-      </w:r>
+        <w:t>CGTi</w:t>
+      </w:r>
+      <w:proofErr w:type="spellEnd"/>
       <w:r>
         <w:rPr>
           <w:rFonts w:eastAsiaTheme="minorEastAsia"/>
           <w:color w:val="0070C0"/>
         </w:rPr>
-        <w:t>T</w:t>
+        <w:t xml:space="preserve"> (yi2)</w:t>
       </w:r>
       <w:r>
         <w:rPr>
           <w:rFonts w:eastAsiaTheme="minorEastAsia"/>
           <w:color w:val="0070C0"/>
         </w:rPr>
+        <w:t xml:space="preserve"> as </w:t>
+      </w:r>
+      <w:proofErr w:type="spellStart"/>
+      <w:r>
+        <w:rPr>
+          <w:rFonts w:eastAsiaTheme="minorEastAsia"/>
+          <w:color w:val="0070C0"/>
+        </w:rPr>
+        <w:t>CGTAi</w:t>
+      </w:r>
+      <w:proofErr w:type="spellEnd"/>
+      <w:r>
+        <w:rPr>
+          <w:rFonts w:eastAsiaTheme="minorEastAsia"/>
+          <w:color w:val="0070C0"/>
+        </w:rPr>
+        <w:t xml:space="preserve"> </w:t>
+      </w:r>
+      <w:r>
+        <w:rPr>
+          <w:rFonts w:eastAsiaTheme="minorEastAsia"/>
+          <w:color w:val="0070C0"/>
+        </w:rPr>
+        <w:t>(x</w:t>
+      </w:r>
+      <w:r>
+        <w:rPr>
+          <w:rFonts w:eastAsiaTheme="minorEastAsia"/>
+          <w:color w:val="0070C0"/>
+        </w:rPr>
+        <w:t xml:space="preserve">i3) </w:t>
+      </w:r>
+      <w:r>
+        <w:rPr>
+          <w:rFonts w:eastAsiaTheme="minorEastAsia"/>
+          <w:color w:val="0070C0"/>
+        </w:rPr>
+        <w:t xml:space="preserve">– </w:t>
+      </w:r>
+      <w:proofErr w:type="spellStart"/>
+      <w:r>
+        <w:rPr>
+          <w:rFonts w:eastAsiaTheme="minorEastAsia"/>
+          <w:color w:val="0070C0"/>
+        </w:rPr>
+        <w:t>CGTIi</w:t>
+      </w:r>
+      <w:proofErr w:type="spellEnd"/>
+      <w:r>
+        <w:rPr>
+          <w:rFonts w:eastAsiaTheme="minorEastAsia"/>
+          <w:color w:val="0070C0"/>
+        </w:rPr>
+        <w:t xml:space="preserve"> </w:t>
+      </w:r>
+      <w:r>
+        <w:rPr>
+          <w:rFonts w:eastAsiaTheme="minorEastAsia"/>
+          <w:color w:val="0070C0"/>
+        </w:rPr>
+        <w:t>(x</w:t>
+      </w:r>
+      <w:r>
+        <w:rPr>
+          <w:rFonts w:eastAsiaTheme="minorEastAsia"/>
+          <w:color w:val="0070C0"/>
+        </w:rPr>
+        <w:t xml:space="preserve">i4) </w:t>
+      </w:r>
+    </w:p>
+    <w:p>
+      <w:pPr>
+        <w:tabs>
+          <w:tab w:val="center" w:pos="4680"/>
+          <w:tab w:val="right" w:pos="9360"/>
+        </w:tabs>
+        <w:rPr>
+          <w:rFonts w:eastAsiaTheme="minorEastAsia"/>
+          <w:color w:val="0070C0"/>
+        </w:rPr>
+      </w:pPr>
+      <w:r>
+        <w:rPr>
+          <w:rFonts w:eastAsiaTheme="minorEastAsia"/>
+          <w:color w:val="0070C0"/>
+        </w:rPr>
+        <w:tab/>
+      </w:r>
+      <w:proofErr w:type="gramStart"/>
+      <w:r>
+        <w:rPr>
+          <w:rFonts w:eastAsiaTheme="minorEastAsia"/>
+          <w:color w:val="0070C0"/>
+        </w:rPr>
+        <w:t>where</w:t>
+      </w:r>
+      <w:proofErr w:type="gramEnd"/>
+      <w:r>
+        <w:rPr>
+          <w:rFonts w:eastAsiaTheme="minorEastAsia"/>
+          <w:color w:val="0070C0"/>
+        </w:rPr>
+        <w:t xml:space="preserve"> </w:t>
+      </w:r>
+      <w:proofErr w:type="spellStart"/>
+      <w:r>
+        <w:rPr>
+          <w:rFonts w:eastAsiaTheme="minorEastAsia"/>
+          <w:color w:val="0070C0"/>
+        </w:rPr>
+        <w:t>CGTAi</w:t>
+      </w:r>
+      <w:proofErr w:type="spellEnd"/>
+      <w:r>
+        <w:rPr>
+          <w:rFonts w:eastAsiaTheme="minorEastAsia"/>
+          <w:color w:val="0070C0"/>
+        </w:rPr>
+        <w:t xml:space="preserve"> (Capital Gains Tax ALL year </w:t>
+      </w:r>
+      <w:proofErr w:type="spellStart"/>
+      <w:r>
+        <w:rPr>
+          <w:rFonts w:eastAsiaTheme="minorEastAsia"/>
+          <w:color w:val="0070C0"/>
+        </w:rPr>
+        <w:t>i</w:t>
+      </w:r>
+      <w:proofErr w:type="spellEnd"/>
+      <w:r>
+        <w:rPr>
+          <w:rFonts w:eastAsiaTheme="minorEastAsia"/>
+          <w:color w:val="0070C0"/>
+        </w:rPr>
+        <w:t>) and CGTI (Capital Gain Tax on Taxable Income</w:t>
+      </w:r>
+      <w:r>
+        <w:rPr>
+          <w:rFonts w:eastAsiaTheme="minorEastAsia"/>
+          <w:color w:val="0070C0"/>
+        </w:rPr>
+        <w:t xml:space="preserve"> year </w:t>
+      </w:r>
+      <w:proofErr w:type="spellStart"/>
+      <w:r>
+        <w:rPr>
+          <w:rFonts w:eastAsiaTheme="minorEastAsia"/>
+          <w:color w:val="0070C0"/>
+        </w:rPr>
+        <w:t>i</w:t>
+      </w:r>
+      <w:proofErr w:type="spellEnd"/>
+      <w:r>
+        <w:rPr>
+          <w:rFonts w:eastAsiaTheme="minorEastAsia"/>
+          <w:color w:val="0070C0"/>
+        </w:rPr>
+        <w:t>)</w:t>
+      </w:r>
+      <w:r>
+        <w:rPr>
+          <w:rFonts w:eastAsiaTheme="minorEastAsia"/>
+          <w:color w:val="0070C0"/>
+        </w:rPr>
+        <w:t xml:space="preserve"> </w:t>
+      </w:r>
+    </w:p>
+    <w:p>
+      <w:pPr>
+        <w:tabs>
+          <w:tab w:val="center" w:pos="4680"/>
+          <w:tab w:val="right" w:pos="9360"/>
+        </w:tabs>
+        <w:rPr>
+          <w:rFonts w:eastAsiaTheme="minorEastAsia"/>
+          <w:color w:val="0070C0"/>
+        </w:rPr>
+      </w:pPr>
+      <w:r>
+        <w:rPr>
+          <w:rFonts w:eastAsiaTheme="minorEastAsia"/>
+          <w:color w:val="0070C0"/>
+        </w:rPr>
+        <w:t xml:space="preserve">– not part of </w:t>
+      </w:r>
+      <w:proofErr w:type="spellStart"/>
+      <w:r>
+        <w:rPr>
+          <w:rFonts w:eastAsiaTheme="minorEastAsia"/>
+          <w:color w:val="0070C0"/>
+        </w:rPr>
+        <w:t>CGTi</w:t>
+      </w:r>
+      <w:proofErr w:type="spellEnd"/>
+      <w:r>
+        <w:rPr>
+          <w:rFonts w:eastAsiaTheme="minorEastAsia"/>
+          <w:color w:val="0070C0"/>
+        </w:rPr>
+        <w:t>) are</w:t>
+      </w:r>
+      <w:proofErr w:type="gramStart"/>
+      <w:r>
+        <w:rPr>
+          <w:rFonts w:eastAsiaTheme="minorEastAsia"/>
+          <w:color w:val="0070C0"/>
+        </w:rPr>
+        <w:t>:</w:t>
+      </w:r>
+      <w:r>
+        <w:rPr>
+          <w:rFonts w:eastAsiaTheme="minorEastAsia"/>
+          <w:color w:val="0070C0"/>
+        </w:rPr>
+        <w:t>???</w:t>
+      </w:r>
+      <w:proofErr w:type="gramEnd"/>
+    </w:p>
+    <w:p>
+      <w:pPr>
+        <w:tabs>
+          <w:tab w:val="center" w:pos="4680"/>
+          <w:tab w:val="right" w:pos="9360"/>
+        </w:tabs>
+        <w:rPr>
+          <w:rFonts w:eastAsiaTheme="minorEastAsia"/>
+          <w:color w:val="0070C0"/>
+        </w:rPr>
+      </w:pPr>
+      <w:proofErr w:type="spellStart"/>
+      <w:r>
+        <w:rPr>
+          <w:rFonts w:eastAsiaTheme="minorEastAsia"/>
+          <w:color w:val="0070C0"/>
+        </w:rPr>
+        <w:t>CGT</w:t>
+      </w:r>
+      <w:r>
+        <w:rPr>
+          <w:rFonts w:eastAsiaTheme="minorEastAsia"/>
+          <w:color w:val="0070C0"/>
+        </w:rPr>
         <w:t>A</w:t>
       </w:r>
       <w:r>
@@ -11742,67 +11951,53 @@
           <w:rFonts w:eastAsiaTheme="minorEastAsia"/>
           <w:color w:val="0070C0"/>
         </w:rPr>
-        <w:t xml:space="preserve"> * y</w:t>
+        <w:t xml:space="preserve"> * yi1 </w:t>
       </w:r>
       <w:r>
         <w:rPr>
           <w:rFonts w:eastAsiaTheme="minorEastAsia"/>
           <w:color w:val="0070C0"/>
         </w:rPr>
-        <w:t xml:space="preserve">i1 </w:t>
-      </w:r>
+        <w:t xml:space="preserve">+ </w:t>
+      </w:r>
+      <w:proofErr w:type="spellStart"/>
       <w:r>
         <w:rPr>
           <w:rFonts w:eastAsiaTheme="minorEastAsia"/>
           <w:color w:val="0070C0"/>
         </w:rPr>
-        <w:t xml:space="preserve">+ </w:t>
-      </w:r>
-      <w:proofErr w:type="spellStart"/>
+        <w:t>mrk</w:t>
+      </w:r>
+      <w:proofErr w:type="spellEnd"/>
       <w:r>
         <w:rPr>
           <w:rFonts w:eastAsiaTheme="minorEastAsia"/>
           <w:color w:val="0070C0"/>
         </w:rPr>
-        <w:t>mrk</w:t>
-      </w:r>
-      <w:proofErr w:type="spellEnd"/>
+        <w:t>* xi1</w:t>
+      </w:r>
       <w:r>
         <w:rPr>
           <w:rFonts w:eastAsiaTheme="minorEastAsia"/>
           <w:color w:val="0070C0"/>
         </w:rPr>
-        <w:t>* xi1</w:t>
-      </w:r>
+        <w:t>, I = 1</w:t>
+      </w:r>
+      <w:proofErr w:type="gramStart"/>
       <w:r>
         <w:rPr>
           <w:rFonts w:eastAsiaTheme="minorEastAsia"/>
           <w:color w:val="0070C0"/>
         </w:rPr>
-        <w:t>, I = 1</w:t>
-      </w:r>
-      <w:proofErr w:type="gramStart"/>
+        <w:t>..n</w:t>
+      </w:r>
+      <w:proofErr w:type="gramEnd"/>
       <w:r>
         <w:rPr>
           <w:rFonts w:eastAsiaTheme="minorEastAsia"/>
           <w:color w:val="0070C0"/>
         </w:rPr>
-        <w:t>..n</w:t>
-      </w:r>
-      <w:proofErr w:type="gramEnd"/>
-      <w:r>
-        <w:rPr>
-          <w:rFonts w:eastAsiaTheme="minorEastAsia"/>
-          <w:color w:val="0070C0"/>
-        </w:rPr>
-        <w:t>, k=1</w:t>
-      </w:r>
-      <w:r>
-        <w:rPr>
-          <w:rFonts w:eastAsiaTheme="minorEastAsia"/>
-          <w:color w:val="0070C0"/>
-        </w:rPr>
-        <w:t>..Bt</w:t>
+        <w:t>, k=1..Bt</w:t>
       </w:r>
       <w:r>
         <w:rPr>
@@ -11883,6 +12078,13 @@
         </w:rPr>
         <w:t xml:space="preserve"> * yi1  </w:t>
       </w:r>
+      <w:r>
+        <w:rPr>
+          <w:rFonts w:eastAsiaTheme="minorEastAsia"/>
+          <w:color w:val="0070C0"/>
+        </w:rPr>
+        <w:t xml:space="preserve">+ </w:t>
+      </w:r>
       <w:proofErr w:type="spellStart"/>
       <w:r>
         <w:rPr>
@@ -12353,6 +12555,1277 @@
         <w:t>i</w:t>
       </w:r>
       <w:proofErr w:type="spellEnd"/>
+    </w:p>
+    <w:p>
+      <w:pPr>
+        <w:tabs>
+          <w:tab w:val="center" w:pos="4680"/>
+          <w:tab w:val="right" w:pos="9360"/>
+        </w:tabs>
+        <w:rPr>
+          <w:rFonts w:eastAsiaTheme="minorEastAsia"/>
+          <w:color w:val="0070C0"/>
+        </w:rPr>
+      </w:pPr>
+      <w:proofErr w:type="gramStart"/>
+      <w:r>
+        <w:rPr>
+          <w:rFonts w:eastAsiaTheme="minorEastAsia"/>
+          <w:color w:val="0070C0"/>
+        </w:rPr>
+        <w:t>f(</w:t>
+      </w:r>
+      <w:proofErr w:type="gramEnd"/>
+      <w:r>
+        <w:rPr>
+          <w:rFonts w:eastAsiaTheme="minorEastAsia"/>
+          <w:color w:val="0070C0"/>
+        </w:rPr>
+        <w:t>yi</w:t>
+      </w:r>
+      <w:r>
+        <w:rPr>
+          <w:rFonts w:eastAsiaTheme="minorEastAsia"/>
+          <w:color w:val="0070C0"/>
+        </w:rPr>
+        <w:t>1</w:t>
+      </w:r>
+      <w:r>
+        <w:rPr>
+          <w:rFonts w:eastAsiaTheme="minorEastAsia"/>
+          <w:color w:val="0070C0"/>
+        </w:rPr>
+        <w:t>+xi1) -</w:t>
+      </w:r>
+      <w:r>
+        <w:rPr>
+          <w:rFonts w:eastAsiaTheme="minorEastAsia"/>
+          <w:color w:val="0070C0"/>
+        </w:rPr>
+        <w:sym w:font="Wingdings" w:char="F0E0"/>
+      </w:r>
+    </w:p>
+    <w:p>
+      <w:pPr>
+        <w:pStyle w:val="ListParagraph"/>
+        <w:numPr>
+          <w:ilvl w:val="0"/>
+          <w:numId w:val="6"/>
+        </w:numPr>
+        <w:tabs>
+          <w:tab w:val="center" w:pos="4680"/>
+          <w:tab w:val="right" w:pos="9360"/>
+        </w:tabs>
+        <w:rPr>
+          <w:rFonts w:eastAsiaTheme="minorEastAsia"/>
+          <w:color w:val="FF0000"/>
+        </w:rPr>
+      </w:pPr>
+      <w:proofErr w:type="spellStart"/>
+      <w:r>
+        <w:rPr>
+          <w:rFonts w:eastAsiaTheme="minorEastAsia"/>
+          <w:color w:val="0070C0"/>
+        </w:rPr>
+        <w:t>CGTA</w:t>
+      </w:r>
+      <w:r>
+        <w:rPr>
+          <w:rFonts w:eastAsiaTheme="minorEastAsia"/>
+          <w:color w:val="FF0000"/>
+        </w:rPr>
+        <w:t>i</w:t>
+      </w:r>
+      <w:proofErr w:type="spellEnd"/>
+      <w:r>
+        <w:rPr>
+          <w:rFonts w:eastAsiaTheme="minorEastAsia"/>
+          <w:color w:val="FF0000"/>
+        </w:rPr>
+        <w:t xml:space="preserve"> &gt;= </w:t>
+      </w:r>
+      <w:proofErr w:type="spellStart"/>
+      <w:r>
+        <w:rPr>
+          <w:rFonts w:eastAsiaTheme="minorEastAsia"/>
+          <w:color w:val="FF0000"/>
+        </w:rPr>
+        <w:t>cg</w:t>
+      </w:r>
+      <w:r>
+        <w:rPr>
+          <w:rFonts w:eastAsiaTheme="minorEastAsia"/>
+          <w:color w:val="FF0000"/>
+        </w:rPr>
+        <w:t>tik</w:t>
+      </w:r>
+      <w:proofErr w:type="spellEnd"/>
+      <w:r>
+        <w:rPr>
+          <w:rFonts w:eastAsiaTheme="minorEastAsia"/>
+          <w:color w:val="FF0000"/>
+        </w:rPr>
+        <w:t xml:space="preserve"> *</w:t>
+      </w:r>
+      <w:proofErr w:type="spellStart"/>
+      <w:r>
+        <w:rPr>
+          <w:rFonts w:eastAsiaTheme="minorEastAsia"/>
+          <w:color w:val="FF0000"/>
+        </w:rPr>
+        <w:t>infadj</w:t>
+      </w:r>
+      <w:proofErr w:type="spellEnd"/>
+      <w:r>
+        <w:rPr>
+          <w:rFonts w:eastAsiaTheme="minorEastAsia"/>
+          <w:color w:val="FF0000"/>
+        </w:rPr>
+        <w:t xml:space="preserve"> + </w:t>
+      </w:r>
+      <w:proofErr w:type="spellStart"/>
+      <w:r>
+        <w:rPr>
+          <w:rFonts w:eastAsiaTheme="minorEastAsia"/>
+          <w:color w:val="FF0000"/>
+        </w:rPr>
+        <w:t>mrk</w:t>
+      </w:r>
+      <w:proofErr w:type="spellEnd"/>
+      <w:r>
+        <w:rPr>
+          <w:rFonts w:eastAsiaTheme="minorEastAsia"/>
+          <w:color w:val="FF0000"/>
+        </w:rPr>
+        <w:t xml:space="preserve"> * </w:t>
+      </w:r>
+      <w:r>
+        <w:rPr>
+          <w:rFonts w:eastAsiaTheme="minorEastAsia"/>
+          <w:color w:val="FF0000"/>
+        </w:rPr>
+        <w:t>(yi1+</w:t>
+      </w:r>
+      <w:r>
+        <w:rPr>
+          <w:rFonts w:eastAsiaTheme="minorEastAsia"/>
+          <w:color w:val="FF0000"/>
+        </w:rPr>
+        <w:t>xi1</w:t>
+      </w:r>
+      <w:r>
+        <w:rPr>
+          <w:rFonts w:eastAsiaTheme="minorEastAsia"/>
+          <w:color w:val="FF0000"/>
+        </w:rPr>
+        <w:t>)</w:t>
+      </w:r>
+      <w:r>
+        <w:rPr>
+          <w:rFonts w:eastAsiaTheme="minorEastAsia"/>
+          <w:color w:val="FF0000"/>
+        </w:rPr>
+        <w:t xml:space="preserve"> , I = 1..n, k=1..Bt-1 (</w:t>
+      </w:r>
+      <w:proofErr w:type="spellStart"/>
+      <w:r>
+        <w:rPr>
+          <w:rFonts w:eastAsiaTheme="minorEastAsia"/>
+          <w:color w:val="FF0000"/>
+        </w:rPr>
+        <w:t>base</w:t>
+      </w:r>
+      <w:r>
+        <w:rPr>
+          <w:rFonts w:eastAsiaTheme="minorEastAsia"/>
+          <w:color w:val="FF0000"/>
+        </w:rPr>
+        <w:t>CG</w:t>
+      </w:r>
+      <w:r>
+        <w:rPr>
+          <w:rFonts w:eastAsiaTheme="minorEastAsia"/>
+          <w:color w:val="FF0000"/>
+        </w:rPr>
+        <w:t>Tax</w:t>
+      </w:r>
+      <w:proofErr w:type="spellEnd"/>
+      <w:r>
+        <w:rPr>
+          <w:rFonts w:eastAsiaTheme="minorEastAsia"/>
+          <w:color w:val="FF0000"/>
+        </w:rPr>
+        <w:t xml:space="preserve"> </w:t>
+      </w:r>
+      <w:proofErr w:type="spellStart"/>
+      <w:r>
+        <w:rPr>
+          <w:rFonts w:eastAsiaTheme="minorEastAsia"/>
+          <w:color w:val="FF0000"/>
+        </w:rPr>
+        <w:t>ik</w:t>
+      </w:r>
+      <w:proofErr w:type="spellEnd"/>
+      <w:r>
+        <w:rPr>
+          <w:rFonts w:eastAsiaTheme="minorEastAsia"/>
+          <w:color w:val="FF0000"/>
+        </w:rPr>
+        <w:t xml:space="preserve"> * inflation + marginal rate * </w:t>
+      </w:r>
+      <w:proofErr w:type="spellStart"/>
+      <w:r>
+        <w:rPr>
+          <w:rFonts w:eastAsiaTheme="minorEastAsia"/>
+          <w:color w:val="FF0000"/>
+        </w:rPr>
+        <w:t>alltaxable</w:t>
+      </w:r>
+      <w:proofErr w:type="spellEnd"/>
+      <w:r>
+        <w:rPr>
+          <w:rFonts w:eastAsiaTheme="minorEastAsia"/>
+          <w:color w:val="FF0000"/>
+        </w:rPr>
+        <w:t xml:space="preserve">&lt;= </w:t>
+      </w:r>
+      <w:r>
+        <w:rPr>
+          <w:rFonts w:eastAsiaTheme="minorEastAsia"/>
+          <w:color w:val="FF0000"/>
+        </w:rPr>
+        <w:t>CGT(</w:t>
+      </w:r>
+      <w:proofErr w:type="spellStart"/>
+      <w:r>
+        <w:rPr>
+          <w:rFonts w:eastAsiaTheme="minorEastAsia"/>
+          <w:color w:val="FF0000"/>
+        </w:rPr>
+        <w:t>IncomeTax</w:t>
+      </w:r>
+      <w:r>
+        <w:rPr>
+          <w:rFonts w:eastAsiaTheme="minorEastAsia"/>
+          <w:color w:val="FF0000"/>
+        </w:rPr>
+        <w:t>+TaxCG</w:t>
+      </w:r>
+      <w:proofErr w:type="spellEnd"/>
+      <w:r>
+        <w:rPr>
+          <w:rFonts w:eastAsiaTheme="minorEastAsia"/>
+          <w:color w:val="FF0000"/>
+        </w:rPr>
+        <w:t>)</w:t>
+      </w:r>
+    </w:p>
+    <w:p>
+      <w:pPr>
+        <w:pStyle w:val="ListParagraph"/>
+        <w:numPr>
+          <w:ilvl w:val="0"/>
+          <w:numId w:val="6"/>
+        </w:numPr>
+        <w:tabs>
+          <w:tab w:val="center" w:pos="4680"/>
+          <w:tab w:val="right" w:pos="9360"/>
+        </w:tabs>
+        <w:rPr>
+          <w:rFonts w:eastAsiaTheme="minorEastAsia"/>
+          <w:color w:val="FF0000"/>
+        </w:rPr>
+      </w:pPr>
+      <w:r>
+        <w:rPr>
+          <w:rFonts w:eastAsiaTheme="minorEastAsia"/>
+          <w:color w:val="FF0000"/>
+        </w:rPr>
+        <w:t>Transforming into the desired form is:</w:t>
+      </w:r>
+    </w:p>
+    <w:p>
+      <w:pPr>
+        <w:pStyle w:val="ListParagraph"/>
+        <w:numPr>
+          <w:ilvl w:val="0"/>
+          <w:numId w:val="6"/>
+        </w:numPr>
+        <w:tabs>
+          <w:tab w:val="center" w:pos="4680"/>
+          <w:tab w:val="right" w:pos="9360"/>
+        </w:tabs>
+        <w:rPr>
+          <w:rFonts w:eastAsiaTheme="minorEastAsia"/>
+          <w:color w:val="FF0000"/>
+        </w:rPr>
+      </w:pPr>
+      <w:proofErr w:type="spellStart"/>
+      <w:r>
+        <w:rPr>
+          <w:rFonts w:eastAsiaTheme="minorEastAsia"/>
+          <w:color w:val="FF0000"/>
+        </w:rPr>
+        <w:t>CG</w:t>
+      </w:r>
+      <w:r>
+        <w:rPr>
+          <w:rFonts w:eastAsiaTheme="minorEastAsia"/>
+          <w:color w:val="FF0000"/>
+        </w:rPr>
+        <w:t>T</w:t>
+      </w:r>
+      <w:r>
+        <w:rPr>
+          <w:rFonts w:eastAsiaTheme="minorEastAsia"/>
+          <w:color w:val="FF0000"/>
+        </w:rPr>
+        <w:t>A</w:t>
+      </w:r>
+      <w:r>
+        <w:rPr>
+          <w:rFonts w:eastAsiaTheme="minorEastAsia"/>
+          <w:color w:val="FF0000"/>
+        </w:rPr>
+        <w:t>i</w:t>
+      </w:r>
+      <w:proofErr w:type="spellEnd"/>
+      <w:r>
+        <w:rPr>
+          <w:rFonts w:eastAsiaTheme="minorEastAsia"/>
+          <w:color w:val="FF0000"/>
+        </w:rPr>
+        <w:t xml:space="preserve"> – </w:t>
+      </w:r>
+      <w:proofErr w:type="spellStart"/>
+      <w:r>
+        <w:rPr>
+          <w:rFonts w:eastAsiaTheme="minorEastAsia"/>
+          <w:color w:val="FF0000"/>
+        </w:rPr>
+        <w:t>mrk</w:t>
+      </w:r>
+      <w:proofErr w:type="spellEnd"/>
+      <w:r>
+        <w:rPr>
+          <w:rFonts w:eastAsiaTheme="minorEastAsia"/>
+          <w:color w:val="FF0000"/>
+        </w:rPr>
+        <w:t>*xi1</w:t>
+      </w:r>
+      <w:r>
+        <w:rPr>
+          <w:rFonts w:eastAsiaTheme="minorEastAsia"/>
+          <w:color w:val="FF0000"/>
+        </w:rPr>
+        <w:t xml:space="preserve"> – </w:t>
+      </w:r>
+      <w:proofErr w:type="spellStart"/>
+      <w:r>
+        <w:rPr>
+          <w:rFonts w:eastAsiaTheme="minorEastAsia"/>
+          <w:color w:val="FF0000"/>
+        </w:rPr>
+        <w:t>mrk</w:t>
+      </w:r>
+      <w:proofErr w:type="spellEnd"/>
+      <w:r>
+        <w:rPr>
+          <w:rFonts w:eastAsiaTheme="minorEastAsia"/>
+          <w:color w:val="FF0000"/>
+        </w:rPr>
+        <w:t>*yi1</w:t>
+      </w:r>
+      <w:r>
+        <w:rPr>
+          <w:rFonts w:eastAsiaTheme="minorEastAsia"/>
+          <w:color w:val="FF0000"/>
+        </w:rPr>
+        <w:t xml:space="preserve"> &gt;= </w:t>
+      </w:r>
+      <w:proofErr w:type="spellStart"/>
+      <w:r>
+        <w:rPr>
+          <w:rFonts w:eastAsiaTheme="minorEastAsia"/>
+          <w:color w:val="FF0000"/>
+        </w:rPr>
+        <w:t>cg</w:t>
+      </w:r>
+      <w:r>
+        <w:rPr>
+          <w:rFonts w:eastAsiaTheme="minorEastAsia"/>
+          <w:color w:val="FF0000"/>
+        </w:rPr>
+        <w:t>tik</w:t>
+      </w:r>
+      <w:proofErr w:type="spellEnd"/>
+      <w:r>
+        <w:rPr>
+          <w:rFonts w:eastAsiaTheme="minorEastAsia"/>
+          <w:color w:val="FF0000"/>
+        </w:rPr>
+        <w:t>*</w:t>
+      </w:r>
+      <w:proofErr w:type="spellStart"/>
+      <w:r>
+        <w:rPr>
+          <w:rFonts w:eastAsiaTheme="minorEastAsia"/>
+          <w:color w:val="FF0000"/>
+        </w:rPr>
+        <w:t>infadj</w:t>
+      </w:r>
+      <w:proofErr w:type="spellEnd"/>
+      <w:r>
+        <w:rPr>
+          <w:rFonts w:eastAsiaTheme="minorEastAsia"/>
+          <w:color w:val="FF0000"/>
+        </w:rPr>
+        <w:t xml:space="preserve"> </w:t>
+      </w:r>
+      <w:r>
+        <w:sym w:font="Wingdings" w:char="F0E8"/>
+      </w:r>
+    </w:p>
+    <w:p>
+      <w:pPr>
+        <w:pStyle w:val="ListParagraph"/>
+        <w:numPr>
+          <w:ilvl w:val="0"/>
+          <w:numId w:val="6"/>
+        </w:numPr>
+        <w:tabs>
+          <w:tab w:val="center" w:pos="4680"/>
+          <w:tab w:val="right" w:pos="9360"/>
+        </w:tabs>
+        <w:rPr>
+          <w:rFonts w:eastAsiaTheme="minorEastAsia"/>
+          <w:color w:val="FF0000"/>
+        </w:rPr>
+      </w:pPr>
+      <w:proofErr w:type="spellStart"/>
+      <w:r>
+        <w:rPr>
+          <w:rFonts w:eastAsiaTheme="minorEastAsia"/>
+          <w:color w:val="FF0000"/>
+        </w:rPr>
+        <w:t>Mrk</w:t>
+      </w:r>
+      <w:proofErr w:type="spellEnd"/>
+      <w:r>
+        <w:rPr>
+          <w:rFonts w:eastAsiaTheme="minorEastAsia"/>
+          <w:color w:val="FF0000"/>
+        </w:rPr>
+        <w:t>*xi1</w:t>
+      </w:r>
+      <w:r>
+        <w:rPr>
+          <w:rFonts w:eastAsiaTheme="minorEastAsia"/>
+          <w:color w:val="FF0000"/>
+        </w:rPr>
+        <w:t xml:space="preserve">+mrk*yi1 – </w:t>
+      </w:r>
+      <w:proofErr w:type="spellStart"/>
+      <w:r>
+        <w:rPr>
+          <w:rFonts w:eastAsiaTheme="minorEastAsia"/>
+          <w:color w:val="FF0000"/>
+        </w:rPr>
+        <w:t>CGTA</w:t>
+      </w:r>
+      <w:r>
+        <w:rPr>
+          <w:rFonts w:eastAsiaTheme="minorEastAsia"/>
+          <w:color w:val="FF0000"/>
+        </w:rPr>
+        <w:t>i</w:t>
+      </w:r>
+      <w:proofErr w:type="spellEnd"/>
+      <w:r>
+        <w:rPr>
+          <w:rFonts w:eastAsiaTheme="minorEastAsia"/>
+          <w:color w:val="FF0000"/>
+        </w:rPr>
+        <w:t xml:space="preserve"> &lt;= -</w:t>
+      </w:r>
+      <w:proofErr w:type="spellStart"/>
+      <w:r>
+        <w:rPr>
+          <w:rFonts w:eastAsiaTheme="minorEastAsia"/>
+          <w:color w:val="FF0000"/>
+        </w:rPr>
+        <w:t>cg</w:t>
+      </w:r>
+      <w:r>
+        <w:rPr>
+          <w:rFonts w:eastAsiaTheme="minorEastAsia"/>
+          <w:color w:val="FF0000"/>
+        </w:rPr>
+        <w:t>tik</w:t>
+      </w:r>
+      <w:proofErr w:type="spellEnd"/>
+      <w:r>
+        <w:rPr>
+          <w:rFonts w:eastAsiaTheme="minorEastAsia"/>
+          <w:color w:val="FF0000"/>
+        </w:rPr>
+        <w:t>*</w:t>
+      </w:r>
+      <w:proofErr w:type="spellStart"/>
+      <w:r>
+        <w:rPr>
+          <w:rFonts w:eastAsiaTheme="minorEastAsia"/>
+          <w:color w:val="FF0000"/>
+        </w:rPr>
+        <w:t>infadj</w:t>
+      </w:r>
+      <w:proofErr w:type="spellEnd"/>
+      <w:r>
+        <w:rPr>
+          <w:rFonts w:eastAsiaTheme="minorEastAsia"/>
+          <w:color w:val="FF0000"/>
+        </w:rPr>
+        <w:t>, I = 1..n, k=1..Bt-1</w:t>
+      </w:r>
+    </w:p>
+    <w:p>
+      <w:pPr>
+        <w:tabs>
+          <w:tab w:val="center" w:pos="4680"/>
+          <w:tab w:val="right" w:pos="9360"/>
+        </w:tabs>
+        <w:rPr>
+          <w:rFonts w:eastAsiaTheme="minorEastAsia"/>
+          <w:color w:val="0070C0"/>
+        </w:rPr>
+      </w:pPr>
+      <w:proofErr w:type="gramStart"/>
+      <w:r>
+        <w:rPr>
+          <w:rFonts w:eastAsiaTheme="minorEastAsia"/>
+          <w:color w:val="0070C0"/>
+        </w:rPr>
+        <w:t>f(</w:t>
+      </w:r>
+      <w:proofErr w:type="gramEnd"/>
+      <w:r>
+        <w:rPr>
+          <w:rFonts w:eastAsiaTheme="minorEastAsia"/>
+          <w:color w:val="0070C0"/>
+        </w:rPr>
+        <w:t>yi</w:t>
+      </w:r>
+      <w:r>
+        <w:rPr>
+          <w:rFonts w:eastAsiaTheme="minorEastAsia"/>
+          <w:color w:val="0070C0"/>
+        </w:rPr>
+        <w:t>1</w:t>
+      </w:r>
+      <w:r>
+        <w:rPr>
+          <w:rFonts w:eastAsiaTheme="minorEastAsia"/>
+          <w:color w:val="0070C0"/>
+        </w:rPr>
+        <w:t>) -</w:t>
+      </w:r>
+      <w:r>
+        <w:rPr>
+          <w:rFonts w:eastAsiaTheme="minorEastAsia"/>
+          <w:color w:val="0070C0"/>
+        </w:rPr>
+        <w:sym w:font="Wingdings" w:char="F0E0"/>
+      </w:r>
+    </w:p>
+    <w:p>
+      <w:pPr>
+        <w:pStyle w:val="ListParagraph"/>
+        <w:numPr>
+          <w:ilvl w:val="0"/>
+          <w:numId w:val="6"/>
+        </w:numPr>
+        <w:tabs>
+          <w:tab w:val="center" w:pos="4680"/>
+          <w:tab w:val="right" w:pos="9360"/>
+        </w:tabs>
+        <w:rPr>
+          <w:rFonts w:eastAsiaTheme="minorEastAsia"/>
+          <w:color w:val="FF0000"/>
+        </w:rPr>
+      </w:pPr>
+      <w:proofErr w:type="spellStart"/>
+      <w:r>
+        <w:rPr>
+          <w:rFonts w:eastAsiaTheme="minorEastAsia"/>
+          <w:color w:val="0070C0"/>
+        </w:rPr>
+        <w:t>CGTI</w:t>
+      </w:r>
+      <w:r>
+        <w:rPr>
+          <w:rFonts w:eastAsiaTheme="minorEastAsia"/>
+          <w:color w:val="FF0000"/>
+        </w:rPr>
+        <w:t>i</w:t>
+      </w:r>
+      <w:proofErr w:type="spellEnd"/>
+      <w:r>
+        <w:rPr>
+          <w:rFonts w:eastAsiaTheme="minorEastAsia"/>
+          <w:color w:val="FF0000"/>
+        </w:rPr>
+        <w:t xml:space="preserve"> &gt;= </w:t>
+      </w:r>
+      <w:proofErr w:type="spellStart"/>
+      <w:r>
+        <w:rPr>
+          <w:rFonts w:eastAsiaTheme="minorEastAsia"/>
+          <w:color w:val="FF0000"/>
+        </w:rPr>
+        <w:t>cg</w:t>
+      </w:r>
+      <w:r>
+        <w:rPr>
+          <w:rFonts w:eastAsiaTheme="minorEastAsia"/>
+          <w:color w:val="FF0000"/>
+        </w:rPr>
+        <w:t>tik</w:t>
+      </w:r>
+      <w:proofErr w:type="spellEnd"/>
+      <w:r>
+        <w:rPr>
+          <w:rFonts w:eastAsiaTheme="minorEastAsia"/>
+          <w:color w:val="FF0000"/>
+        </w:rPr>
+        <w:t xml:space="preserve"> *</w:t>
+      </w:r>
+      <w:proofErr w:type="spellStart"/>
+      <w:r>
+        <w:rPr>
+          <w:rFonts w:eastAsiaTheme="minorEastAsia"/>
+          <w:color w:val="FF0000"/>
+        </w:rPr>
+        <w:t>infadj</w:t>
+      </w:r>
+      <w:proofErr w:type="spellEnd"/>
+      <w:r>
+        <w:rPr>
+          <w:rFonts w:eastAsiaTheme="minorEastAsia"/>
+          <w:color w:val="FF0000"/>
+        </w:rPr>
+        <w:t xml:space="preserve"> + </w:t>
+      </w:r>
+      <w:proofErr w:type="spellStart"/>
+      <w:r>
+        <w:rPr>
+          <w:rFonts w:eastAsiaTheme="minorEastAsia"/>
+          <w:color w:val="FF0000"/>
+        </w:rPr>
+        <w:t>mrk</w:t>
+      </w:r>
+      <w:proofErr w:type="spellEnd"/>
+      <w:r>
+        <w:rPr>
+          <w:rFonts w:eastAsiaTheme="minorEastAsia"/>
+          <w:color w:val="FF0000"/>
+        </w:rPr>
+        <w:t xml:space="preserve"> * </w:t>
+      </w:r>
+      <w:r>
+        <w:rPr>
+          <w:rFonts w:eastAsiaTheme="minorEastAsia"/>
+          <w:color w:val="FF0000"/>
+        </w:rPr>
+        <w:t>xi1</w:t>
+      </w:r>
+      <w:r>
+        <w:rPr>
+          <w:rFonts w:eastAsiaTheme="minorEastAsia"/>
+          <w:color w:val="FF0000"/>
+        </w:rPr>
+        <w:t xml:space="preserve"> , I = 1..n, k=1..Bt-1 (</w:t>
+      </w:r>
+      <w:proofErr w:type="spellStart"/>
+      <w:r>
+        <w:rPr>
+          <w:rFonts w:eastAsiaTheme="minorEastAsia"/>
+          <w:color w:val="FF0000"/>
+        </w:rPr>
+        <w:t>base</w:t>
+      </w:r>
+      <w:r>
+        <w:rPr>
+          <w:rFonts w:eastAsiaTheme="minorEastAsia"/>
+          <w:color w:val="FF0000"/>
+        </w:rPr>
+        <w:t>CG</w:t>
+      </w:r>
+      <w:r>
+        <w:rPr>
+          <w:rFonts w:eastAsiaTheme="minorEastAsia"/>
+          <w:color w:val="FF0000"/>
+        </w:rPr>
+        <w:t>Tax</w:t>
+      </w:r>
+      <w:proofErr w:type="spellEnd"/>
+      <w:r>
+        <w:rPr>
+          <w:rFonts w:eastAsiaTheme="minorEastAsia"/>
+          <w:color w:val="FF0000"/>
+        </w:rPr>
+        <w:t xml:space="preserve"> </w:t>
+      </w:r>
+      <w:proofErr w:type="spellStart"/>
+      <w:r>
+        <w:rPr>
+          <w:rFonts w:eastAsiaTheme="minorEastAsia"/>
+          <w:color w:val="FF0000"/>
+        </w:rPr>
+        <w:t>ik</w:t>
+      </w:r>
+      <w:proofErr w:type="spellEnd"/>
+      <w:r>
+        <w:rPr>
+          <w:rFonts w:eastAsiaTheme="minorEastAsia"/>
+          <w:color w:val="FF0000"/>
+        </w:rPr>
+        <w:t xml:space="preserve"> *</w:t>
+      </w:r>
+      <w:r>
+        <w:rPr>
+          <w:rFonts w:eastAsiaTheme="minorEastAsia"/>
+          <w:color w:val="FF0000"/>
+        </w:rPr>
+        <w:t xml:space="preserve"> inflation + marginal rate * </w:t>
+      </w:r>
+      <w:proofErr w:type="spellStart"/>
+      <w:r>
+        <w:rPr>
+          <w:rFonts w:eastAsiaTheme="minorEastAsia"/>
+          <w:color w:val="FF0000"/>
+        </w:rPr>
+        <w:t>taxable</w:t>
+      </w:r>
+      <w:r>
+        <w:rPr>
+          <w:rFonts w:eastAsiaTheme="minorEastAsia"/>
+          <w:color w:val="FF0000"/>
+        </w:rPr>
+        <w:t>Income</w:t>
+      </w:r>
+      <w:proofErr w:type="spellEnd"/>
+      <w:r>
+        <w:rPr>
+          <w:rFonts w:eastAsiaTheme="minorEastAsia"/>
+          <w:color w:val="FF0000"/>
+        </w:rPr>
+        <w:t xml:space="preserve">&lt;= </w:t>
+      </w:r>
+      <w:r>
+        <w:rPr>
+          <w:rFonts w:eastAsiaTheme="minorEastAsia"/>
+          <w:color w:val="FF0000"/>
+        </w:rPr>
+        <w:t>CGT</w:t>
+      </w:r>
+      <w:r>
+        <w:rPr>
+          <w:rFonts w:eastAsiaTheme="minorEastAsia"/>
+          <w:color w:val="FF0000"/>
+        </w:rPr>
+        <w:t>I</w:t>
+      </w:r>
+      <w:r>
+        <w:rPr>
+          <w:rFonts w:eastAsiaTheme="minorEastAsia"/>
+          <w:color w:val="FF0000"/>
+        </w:rPr>
+        <w:t>(</w:t>
+      </w:r>
+      <w:proofErr w:type="spellStart"/>
+      <w:r>
+        <w:rPr>
+          <w:rFonts w:eastAsiaTheme="minorEastAsia"/>
+          <w:color w:val="FF0000"/>
+        </w:rPr>
+        <w:t>TaxCG</w:t>
+      </w:r>
+      <w:proofErr w:type="spellEnd"/>
+      <w:r>
+        <w:rPr>
+          <w:rFonts w:eastAsiaTheme="minorEastAsia"/>
+          <w:color w:val="FF0000"/>
+        </w:rPr>
+        <w:t>)</w:t>
+      </w:r>
+    </w:p>
+    <w:p>
+      <w:pPr>
+        <w:pStyle w:val="ListParagraph"/>
+        <w:numPr>
+          <w:ilvl w:val="0"/>
+          <w:numId w:val="6"/>
+        </w:numPr>
+        <w:tabs>
+          <w:tab w:val="center" w:pos="4680"/>
+          <w:tab w:val="right" w:pos="9360"/>
+        </w:tabs>
+        <w:rPr>
+          <w:rFonts w:eastAsiaTheme="minorEastAsia"/>
+          <w:color w:val="FF0000"/>
+        </w:rPr>
+      </w:pPr>
+      <w:r>
+        <w:rPr>
+          <w:rFonts w:eastAsiaTheme="minorEastAsia"/>
+          <w:color w:val="FF0000"/>
+        </w:rPr>
+        <w:t>Transforming into the desired form is:</w:t>
+      </w:r>
+    </w:p>
+    <w:p>
+      <w:pPr>
+        <w:pStyle w:val="ListParagraph"/>
+        <w:numPr>
+          <w:ilvl w:val="0"/>
+          <w:numId w:val="6"/>
+        </w:numPr>
+        <w:tabs>
+          <w:tab w:val="center" w:pos="4680"/>
+          <w:tab w:val="right" w:pos="9360"/>
+        </w:tabs>
+        <w:rPr>
+          <w:rFonts w:eastAsiaTheme="minorEastAsia"/>
+          <w:color w:val="FF0000"/>
+        </w:rPr>
+      </w:pPr>
+      <w:proofErr w:type="spellStart"/>
+      <w:r>
+        <w:rPr>
+          <w:rFonts w:eastAsiaTheme="minorEastAsia"/>
+          <w:color w:val="FF0000"/>
+        </w:rPr>
+        <w:lastRenderedPageBreak/>
+        <w:t>CG</w:t>
+      </w:r>
+      <w:r>
+        <w:rPr>
+          <w:rFonts w:eastAsiaTheme="minorEastAsia"/>
+          <w:color w:val="FF0000"/>
+        </w:rPr>
+        <w:t>T</w:t>
+      </w:r>
+      <w:r>
+        <w:rPr>
+          <w:rFonts w:eastAsiaTheme="minorEastAsia"/>
+          <w:color w:val="FF0000"/>
+        </w:rPr>
+        <w:t>Ii</w:t>
+      </w:r>
+      <w:proofErr w:type="spellEnd"/>
+      <w:r>
+        <w:rPr>
+          <w:rFonts w:eastAsiaTheme="minorEastAsia"/>
+          <w:color w:val="FF0000"/>
+        </w:rPr>
+        <w:t xml:space="preserve"> – </w:t>
+      </w:r>
+      <w:proofErr w:type="spellStart"/>
+      <w:r>
+        <w:rPr>
+          <w:rFonts w:eastAsiaTheme="minorEastAsia"/>
+          <w:color w:val="FF0000"/>
+        </w:rPr>
+        <w:t>mrk</w:t>
+      </w:r>
+      <w:proofErr w:type="spellEnd"/>
+      <w:r>
+        <w:rPr>
+          <w:rFonts w:eastAsiaTheme="minorEastAsia"/>
+          <w:color w:val="FF0000"/>
+        </w:rPr>
+        <w:t>*</w:t>
+      </w:r>
+      <w:r>
+        <w:rPr>
+          <w:rFonts w:eastAsiaTheme="minorEastAsia"/>
+          <w:color w:val="FF0000"/>
+        </w:rPr>
+        <w:t>x</w:t>
+      </w:r>
+      <w:r>
+        <w:rPr>
+          <w:rFonts w:eastAsiaTheme="minorEastAsia"/>
+          <w:color w:val="FF0000"/>
+        </w:rPr>
+        <w:t xml:space="preserve">i1 &gt;= </w:t>
+      </w:r>
+      <w:proofErr w:type="spellStart"/>
+      <w:r>
+        <w:rPr>
+          <w:rFonts w:eastAsiaTheme="minorEastAsia"/>
+          <w:color w:val="FF0000"/>
+        </w:rPr>
+        <w:t>cg</w:t>
+      </w:r>
+      <w:r>
+        <w:rPr>
+          <w:rFonts w:eastAsiaTheme="minorEastAsia"/>
+          <w:color w:val="FF0000"/>
+        </w:rPr>
+        <w:t>tik</w:t>
+      </w:r>
+      <w:proofErr w:type="spellEnd"/>
+      <w:r>
+        <w:rPr>
+          <w:rFonts w:eastAsiaTheme="minorEastAsia"/>
+          <w:color w:val="FF0000"/>
+        </w:rPr>
+        <w:t>*</w:t>
+      </w:r>
+      <w:proofErr w:type="spellStart"/>
+      <w:r>
+        <w:rPr>
+          <w:rFonts w:eastAsiaTheme="minorEastAsia"/>
+          <w:color w:val="FF0000"/>
+        </w:rPr>
+        <w:t>infadj</w:t>
+      </w:r>
+      <w:proofErr w:type="spellEnd"/>
+      <w:r>
+        <w:rPr>
+          <w:rFonts w:eastAsiaTheme="minorEastAsia"/>
+          <w:color w:val="FF0000"/>
+        </w:rPr>
+        <w:t xml:space="preserve"> </w:t>
+      </w:r>
+      <w:r>
+        <w:sym w:font="Wingdings" w:char="F0E8"/>
+      </w:r>
+    </w:p>
+    <w:p>
+      <w:pPr>
+        <w:pStyle w:val="ListParagraph"/>
+        <w:numPr>
+          <w:ilvl w:val="0"/>
+          <w:numId w:val="6"/>
+        </w:numPr>
+        <w:tabs>
+          <w:tab w:val="center" w:pos="4680"/>
+          <w:tab w:val="right" w:pos="9360"/>
+        </w:tabs>
+        <w:rPr>
+          <w:rFonts w:eastAsiaTheme="minorEastAsia"/>
+          <w:color w:val="FF0000"/>
+        </w:rPr>
+      </w:pPr>
+      <w:proofErr w:type="spellStart"/>
+      <w:r>
+        <w:rPr>
+          <w:rFonts w:eastAsiaTheme="minorEastAsia"/>
+          <w:color w:val="FF0000"/>
+        </w:rPr>
+        <w:t>mrk</w:t>
+      </w:r>
+      <w:proofErr w:type="spellEnd"/>
+      <w:r>
+        <w:rPr>
+          <w:rFonts w:eastAsiaTheme="minorEastAsia"/>
+          <w:color w:val="FF0000"/>
+        </w:rPr>
+        <w:t>*x</w:t>
+      </w:r>
+      <w:r>
+        <w:rPr>
+          <w:rFonts w:eastAsiaTheme="minorEastAsia"/>
+          <w:color w:val="FF0000"/>
+        </w:rPr>
+        <w:t>i1</w:t>
+      </w:r>
+      <w:r>
+        <w:rPr>
+          <w:rFonts w:eastAsiaTheme="minorEastAsia"/>
+          <w:color w:val="FF0000"/>
+        </w:rPr>
+        <w:t xml:space="preserve"> – </w:t>
+      </w:r>
+      <w:proofErr w:type="spellStart"/>
+      <w:r>
+        <w:rPr>
+          <w:rFonts w:eastAsiaTheme="minorEastAsia"/>
+          <w:color w:val="FF0000"/>
+        </w:rPr>
+        <w:t>CGTI</w:t>
+      </w:r>
+      <w:r>
+        <w:rPr>
+          <w:rFonts w:eastAsiaTheme="minorEastAsia"/>
+          <w:color w:val="FF0000"/>
+        </w:rPr>
+        <w:t>i</w:t>
+      </w:r>
+      <w:proofErr w:type="spellEnd"/>
+      <w:r>
+        <w:rPr>
+          <w:rFonts w:eastAsiaTheme="minorEastAsia"/>
+          <w:color w:val="FF0000"/>
+        </w:rPr>
+        <w:t xml:space="preserve"> &lt;= -</w:t>
+      </w:r>
+      <w:proofErr w:type="spellStart"/>
+      <w:r>
+        <w:rPr>
+          <w:rFonts w:eastAsiaTheme="minorEastAsia"/>
+          <w:color w:val="FF0000"/>
+        </w:rPr>
+        <w:t>cg</w:t>
+      </w:r>
+      <w:r>
+        <w:rPr>
+          <w:rFonts w:eastAsiaTheme="minorEastAsia"/>
+          <w:color w:val="FF0000"/>
+        </w:rPr>
+        <w:t>tik</w:t>
+      </w:r>
+      <w:proofErr w:type="spellEnd"/>
+      <w:r>
+        <w:rPr>
+          <w:rFonts w:eastAsiaTheme="minorEastAsia"/>
+          <w:color w:val="FF0000"/>
+        </w:rPr>
+        <w:t>*</w:t>
+      </w:r>
+      <w:proofErr w:type="spellStart"/>
+      <w:r>
+        <w:rPr>
+          <w:rFonts w:eastAsiaTheme="minorEastAsia"/>
+          <w:color w:val="FF0000"/>
+        </w:rPr>
+        <w:t>infadj</w:t>
+      </w:r>
+      <w:proofErr w:type="spellEnd"/>
+      <w:r>
+        <w:rPr>
+          <w:rFonts w:eastAsiaTheme="minorEastAsia"/>
+          <w:color w:val="FF0000"/>
+        </w:rPr>
+        <w:t>, I = 1..n, k=1..Bt-1</w:t>
+      </w:r>
+    </w:p>
+    <w:p>
+      <w:pPr>
+        <w:tabs>
+          <w:tab w:val="center" w:pos="4680"/>
+          <w:tab w:val="right" w:pos="9360"/>
+        </w:tabs>
+        <w:rPr>
+          <w:rFonts w:eastAsiaTheme="minorEastAsia"/>
+          <w:color w:val="FF0000"/>
+        </w:rPr>
+      </w:pPr>
+      <w:proofErr w:type="spellStart"/>
+      <w:r>
+        <w:rPr>
+          <w:rFonts w:eastAsiaTheme="minorEastAsia"/>
+          <w:color w:val="FF0000"/>
+        </w:rPr>
+        <w:t>CGTi</w:t>
+      </w:r>
+      <w:proofErr w:type="spellEnd"/>
+      <w:r>
+        <w:rPr>
+          <w:rFonts w:eastAsiaTheme="minorEastAsia"/>
+          <w:color w:val="FF0000"/>
+        </w:rPr>
+        <w:t xml:space="preserve"> &gt;= </w:t>
+      </w:r>
+      <w:proofErr w:type="spellStart"/>
+      <w:r>
+        <w:rPr>
+          <w:rFonts w:eastAsiaTheme="minorEastAsia"/>
+          <w:color w:val="FF0000"/>
+        </w:rPr>
+        <w:t>CGTAi</w:t>
+      </w:r>
+      <w:proofErr w:type="spellEnd"/>
+      <w:r>
+        <w:rPr>
+          <w:rFonts w:eastAsiaTheme="minorEastAsia"/>
+          <w:color w:val="FF0000"/>
+        </w:rPr>
+        <w:t xml:space="preserve"> – </w:t>
+      </w:r>
+      <w:proofErr w:type="spellStart"/>
+      <w:r>
+        <w:rPr>
+          <w:rFonts w:eastAsiaTheme="minorEastAsia"/>
+          <w:color w:val="FF0000"/>
+        </w:rPr>
+        <w:t>CGTIi</w:t>
+      </w:r>
+      <w:proofErr w:type="spellEnd"/>
+      <w:r>
+        <w:rPr>
+          <w:rFonts w:eastAsiaTheme="minorEastAsia"/>
+          <w:color w:val="FF0000"/>
+        </w:rPr>
+        <w:t xml:space="preserve"> </w:t>
+      </w:r>
+      <w:r>
+        <w:rPr>
+          <w:rFonts w:eastAsiaTheme="minorEastAsia"/>
+          <w:color w:val="FF0000"/>
+        </w:rPr>
+        <w:sym w:font="Wingdings" w:char="F0E0"/>
+      </w:r>
+    </w:p>
+    <w:p>
+      <w:pPr>
+        <w:tabs>
+          <w:tab w:val="center" w:pos="4680"/>
+          <w:tab w:val="right" w:pos="9360"/>
+        </w:tabs>
+        <w:rPr>
+          <w:rFonts w:eastAsiaTheme="minorEastAsia"/>
+          <w:color w:val="FF0000"/>
+        </w:rPr>
+      </w:pPr>
+      <w:r>
+        <w:rPr>
+          <w:rFonts w:eastAsiaTheme="minorEastAsia"/>
+          <w:color w:val="FF0000"/>
+        </w:rPr>
+        <w:t>-</w:t>
+      </w:r>
+      <w:proofErr w:type="spellStart"/>
+      <w:r>
+        <w:rPr>
+          <w:rFonts w:eastAsiaTheme="minorEastAsia"/>
+          <w:color w:val="FF0000"/>
+        </w:rPr>
+        <w:t>CGTi</w:t>
+      </w:r>
+      <w:proofErr w:type="spellEnd"/>
+      <w:r>
+        <w:rPr>
+          <w:rFonts w:eastAsiaTheme="minorEastAsia"/>
+          <w:color w:val="FF0000"/>
+        </w:rPr>
+        <w:t xml:space="preserve"> &lt;= </w:t>
+      </w:r>
+      <w:proofErr w:type="spellStart"/>
+      <w:r>
+        <w:rPr>
+          <w:rFonts w:eastAsiaTheme="minorEastAsia"/>
+          <w:color w:val="FF0000"/>
+        </w:rPr>
+        <w:t>CGTIi</w:t>
+      </w:r>
+      <w:proofErr w:type="spellEnd"/>
+      <w:r>
+        <w:rPr>
+          <w:rFonts w:eastAsiaTheme="minorEastAsia"/>
+          <w:color w:val="FF0000"/>
+        </w:rPr>
+        <w:t xml:space="preserve"> – </w:t>
+      </w:r>
+      <w:proofErr w:type="spellStart"/>
+      <w:r>
+        <w:rPr>
+          <w:rFonts w:eastAsiaTheme="minorEastAsia"/>
+          <w:color w:val="FF0000"/>
+        </w:rPr>
+        <w:t>CGTAi</w:t>
+      </w:r>
+      <w:proofErr w:type="spellEnd"/>
+      <w:r>
+        <w:rPr>
+          <w:rFonts w:eastAsiaTheme="minorEastAsia"/>
+          <w:color w:val="FF0000"/>
+        </w:rPr>
+        <w:t xml:space="preserve"> </w:t>
+      </w:r>
+      <w:r>
+        <w:rPr>
+          <w:rFonts w:eastAsiaTheme="minorEastAsia"/>
+          <w:color w:val="FF0000"/>
+        </w:rPr>
+        <w:sym w:font="Wingdings" w:char="F0E0"/>
+      </w:r>
+    </w:p>
+    <w:p>
+      <w:pPr>
+        <w:tabs>
+          <w:tab w:val="center" w:pos="4680"/>
+          <w:tab w:val="right" w:pos="9360"/>
+        </w:tabs>
+        <w:rPr>
+          <w:rFonts w:eastAsiaTheme="minorEastAsia"/>
+          <w:color w:val="FF0000"/>
+        </w:rPr>
+      </w:pPr>
+      <w:proofErr w:type="spellStart"/>
+      <w:r>
+        <w:rPr>
+          <w:rFonts w:eastAsiaTheme="minorEastAsia"/>
+          <w:color w:val="FF0000"/>
+        </w:rPr>
+        <w:t>CGTAi</w:t>
+      </w:r>
+      <w:proofErr w:type="spellEnd"/>
+      <w:r>
+        <w:rPr>
+          <w:rFonts w:eastAsiaTheme="minorEastAsia"/>
+          <w:color w:val="FF0000"/>
+        </w:rPr>
+        <w:t xml:space="preserve"> – </w:t>
+      </w:r>
+      <w:proofErr w:type="spellStart"/>
+      <w:r>
+        <w:rPr>
+          <w:rFonts w:eastAsiaTheme="minorEastAsia"/>
+          <w:color w:val="FF0000"/>
+        </w:rPr>
+        <w:t>CGTIi</w:t>
+      </w:r>
+      <w:proofErr w:type="spellEnd"/>
+      <w:r>
+        <w:rPr>
+          <w:rFonts w:eastAsiaTheme="minorEastAsia"/>
+          <w:color w:val="FF0000"/>
+        </w:rPr>
+        <w:t xml:space="preserve"> – </w:t>
+      </w:r>
+      <w:proofErr w:type="spellStart"/>
+      <w:r>
+        <w:rPr>
+          <w:rFonts w:eastAsiaTheme="minorEastAsia"/>
+          <w:color w:val="FF0000"/>
+        </w:rPr>
+        <w:t>CGTi</w:t>
+      </w:r>
+      <w:proofErr w:type="spellEnd"/>
+      <w:r>
+        <w:rPr>
+          <w:rFonts w:eastAsiaTheme="minorEastAsia"/>
+          <w:color w:val="FF0000"/>
+        </w:rPr>
+        <w:t xml:space="preserve"> &lt;= 0</w:t>
+      </w:r>
+      <w:bookmarkStart w:id="2" w:name="_GoBack"/>
+      <w:bookmarkEnd w:id="2"/>
+    </w:p>
+    <w:p>
+      <w:pPr>
+        <w:tabs>
+          <w:tab w:val="center" w:pos="4680"/>
+          <w:tab w:val="right" w:pos="9360"/>
+        </w:tabs>
+        <w:rPr>
+          <w:rFonts w:eastAsiaTheme="minorEastAsia"/>
+          <w:color w:val="FF0000"/>
+        </w:rPr>
+      </w:pPr>
     </w:p>
     <w:p>
       <w:pPr>
@@ -13098,14 +14571,7 @@
         <w:rPr>
           <w:rFonts w:eastAsiaTheme="minorEastAsia"/>
         </w:rPr>
-        <w:t xml:space="preserve">). This is somewhat pessimistic because withdrawals are usually not taken out in one </w:t>
-      </w:r>
-      <w:r>
-        <w:rPr>
-          <w:rFonts w:eastAsiaTheme="minorEastAsia"/>
-        </w:rPr>
-        <w:lastRenderedPageBreak/>
-        <w:t xml:space="preserve">transaction </w:t>
+        <w:t xml:space="preserve">). This is somewhat pessimistic because withdrawals are usually not taken out in one transaction </w:t>
       </w:r>
       <w:r>
         <w:rPr>
@@ -14127,6 +15593,7 @@
         </w:numPr>
       </w:pPr>
       <w:r>
+        <w:lastRenderedPageBreak/>
         <w:t xml:space="preserve">The percent of Social Security income that is subject to tax varies by income, here we assume the maximum percentage of 85% </w:t>
       </w:r>
     </w:p>
@@ -14293,7 +15760,6 @@
         <w:rPr>
           <w:rFonts w:eastAsiaTheme="minorEastAsia"/>
         </w:rPr>
-        <w:lastRenderedPageBreak/>
         <w:t xml:space="preserve">OK for our current work we will use the python </w:t>
       </w:r>
       <w:proofErr w:type="spellStart"/>
@@ -16918,6 +18384,7 @@
         <w:rPr>
           <w:rFonts w:eastAsiaTheme="minorEastAsia"/>
         </w:rPr>
+        <w:lastRenderedPageBreak/>
         <w:tab/>
       </w:r>
       <m:oMath>
@@ -19046,7 +20513,6 @@
         <w:rPr>
           <w:rFonts w:eastAsiaTheme="minorEastAsia"/>
         </w:rPr>
-        <w:lastRenderedPageBreak/>
         <w:tab/>
       </w:r>
       <m:oMath>
@@ -21779,6 +23245,7 @@
         <w:rPr>
           <w:rFonts w:eastAsiaTheme="minorEastAsia"/>
         </w:rPr>
+        <w:lastRenderedPageBreak/>
         <w:t xml:space="preserve">Expression </w:t>
       </w:r>
       <w:r>
@@ -22073,7 +23540,6 @@
       <w:proofErr w:type="spellStart"/>
       <w:proofErr w:type="gramStart"/>
       <w:r>
-        <w:lastRenderedPageBreak/>
         <w:t>i</w:t>
       </w:r>
       <w:proofErr w:type="spellEnd"/>
@@ -22605,6 +24071,7 @@
         <w:rPr>
           <w:rFonts w:eastAsiaTheme="minorEastAsia"/>
         </w:rPr>
+        <w:lastRenderedPageBreak/>
         <w:t>p</w:t>
       </w:r>
       <w:r>
@@ -22908,7 +24375,6 @@
       <w:proofErr w:type="spellStart"/>
       <w:proofErr w:type="gramStart"/>
       <w:r>
-        <w:lastRenderedPageBreak/>
         <w:t>uc</w:t>
       </w:r>
       <w:r>
@@ -23487,6 +24953,7 @@
         <w:rPr>
           <w:rFonts w:eastAsiaTheme="minorEastAsia"/>
         </w:rPr>
+        <w:lastRenderedPageBreak/>
         <w:t>Add to top of income and expense summary (rate of return or inflation rate “</w:t>
       </w:r>
       <w:proofErr w:type="spellStart"/>
@@ -24055,7 +25522,6 @@
         <w:rPr>
           <w:rFonts w:eastAsiaTheme="minorEastAsia"/>
         </w:rPr>
-        <w:lastRenderedPageBreak/>
         <w:t>What mix for Investment account? (100% stock, stock bond mix?)</w:t>
       </w:r>
       <w:r>
@@ -24780,7 +26246,7 @@
             <w:sz w:val="28"/>
             <w:szCs w:val="28"/>
           </w:rPr>
-          <w:t>11</w:t>
+          <w:t>9</w:t>
         </w:r>
         <w:r>
           <w:rPr>
@@ -26762,7 +28228,7 @@
 </file>
 
 <file path=customXml/itemProps1.xml><?xml version="1.0" encoding="utf-8"?>
-<ds:datastoreItem xmlns:ds="http://schemas.openxmlformats.org/officeDocument/2006/customXml" ds:itemID="{0082C1E7-9467-4A10-AC74-47F918B4B0B2}">
+<ds:datastoreItem xmlns:ds="http://schemas.openxmlformats.org/officeDocument/2006/customXml" ds:itemID="{36405C22-6630-4B46-83C1-21D8F473FA97}">
   <ds:schemaRefs>
     <ds:schemaRef ds:uri="http://schemas.openxmlformats.org/officeDocument/2006/bibliography"/>
   </ds:schemaRefs>

</xml_diff>

<commit_message>
Fixing some of the notations
</commit_message>
<xml_diff>
--- a/ARetirementPlannerModel2018.docx
+++ b/ARetirementPlannerModel2018.docx
@@ -8176,6 +8176,8 @@
         </w:rPr>
         <w:t>-=-=-</w:t>
       </w:r>
+      <w:bookmarkStart w:id="0" w:name="_GoBack"/>
+      <w:bookmarkEnd w:id="0"/>
     </w:p>
     <w:p>
       <w:pPr>
@@ -8392,7 +8394,7 @@
                   <w:rPr>
                     <w:rFonts w:ascii="Cambria Math" w:hAnsi="Cambria Math"/>
                   </w:rPr>
-                  <m:t>ij∈ATRSI</m:t>
+                  <m:t>i</m:t>
                 </m:r>
               </m:sub>
             </m:sSub>
@@ -9419,7 +9421,7 @@
               <w:rPr>
                 <w:rFonts w:ascii="Cambria Math" w:eastAsiaTheme="minorEastAsia" w:hAnsi="Cambria Math"/>
               </w:rPr>
-              <m:t>D</m:t>
+              <m:t>d</m:t>
             </m:r>
           </m:e>
           <m:sub>
@@ -9427,7 +9429,7 @@
               <w:rPr>
                 <w:rFonts w:ascii="Cambria Math" w:eastAsiaTheme="minorEastAsia" w:hAnsi="Cambria Math"/>
               </w:rPr>
-              <m:t>ij</m:t>
+              <m:t>i</m:t>
             </m:r>
           </m:sub>
         </m:sSub>
@@ -14064,7 +14066,7 @@
               <w:rPr>
                 <w:rFonts w:ascii="Cambria Math" w:hAnsi="Cambria Math"/>
               </w:rPr>
-              <m:t>ij∈ATRSI</m:t>
+              <m:t>i</m:t>
             </m:r>
           </m:sub>
         </m:sSub>
@@ -14527,7 +14529,7 @@
               <w:rPr>
                 <w:rFonts w:ascii="Cambria Math" w:hAnsi="Cambria Math"/>
               </w:rPr>
-              <m:t>ij∈ATRSI</m:t>
+              <m:t>i</m:t>
             </m:r>
           </m:sub>
         </m:sSub>
@@ -15388,7 +15390,7 @@
               <w:rPr>
                 <w:rFonts w:ascii="Cambria Math" w:eastAsiaTheme="minorEastAsia" w:hAnsi="Cambria Math"/>
               </w:rPr>
-              <m:t>D</m:t>
+              <m:t>d</m:t>
             </m:r>
           </m:e>
           <m:sub>
@@ -15479,15 +15481,7 @@
         <w:rPr>
           <w:rFonts w:eastAsiaTheme="minorEastAsia"/>
         </w:rPr>
-        <w:t xml:space="preserve"> a few operations. </w:t>
-      </w:r>
-      <w:bookmarkStart w:id="0" w:name="_GoBack"/>
-      <w:bookmarkEnd w:id="0"/>
-      <w:r>
-        <w:rPr>
-          <w:rFonts w:eastAsiaTheme="minorEastAsia"/>
-        </w:rPr>
-        <w:t xml:space="preserve">To transform the object function, </w:t>
+        <w:t xml:space="preserve"> a few operations. To transform the object function, </w:t>
       </w:r>
       <w:r>
         <w:rPr>
@@ -18809,7 +18803,7 @@
             <w:sz w:val="28"/>
             <w:szCs w:val="28"/>
           </w:rPr>
-          <w:t>10</w:t>
+          <w:t>5</w:t>
         </w:r>
         <w:r>
           <w:rPr>
@@ -20668,7 +20662,7 @@
 </file>
 
 <file path=customXml/itemProps1.xml><?xml version="1.0" encoding="utf-8"?>
-<ds:datastoreItem xmlns:ds="http://schemas.openxmlformats.org/officeDocument/2006/customXml" ds:itemID="{CEA54238-8B0C-47C6-BDD5-6322D7D54DB4}">
+<ds:datastoreItem xmlns:ds="http://schemas.openxmlformats.org/officeDocument/2006/customXml" ds:itemID="{0EED666B-7F0D-4536-B477-FB0C254A553D}">
   <ds:schemaRefs>
     <ds:schemaRef ds:uri="http://schemas.openxmlformats.org/officeDocument/2006/bibliography"/>
   </ds:schemaRefs>

</xml_diff>